<commit_message>
revised document and added SimFnc.R
</commit_message>
<xml_diff>
--- a/analysis/paper/paper.docx
+++ b/analysis/paper/paper.docx
@@ -137,7 +137,7 @@
         <w:t xml:space="preserve"> </w:t>
       </w:r>
       <w:r>
-        <w:t xml:space="preserve">07,</w:t>
+        <w:t xml:space="preserve">18,</w:t>
       </w:r>
       <w:r>
         <w:t xml:space="preserve"> </w:t>
@@ -281,7 +281,7 @@
             <w:rStyle w:val="Hyperlink"/>
             <w:b/>
           </w:rPr>
-          <w:t xml:space="preserve">North American Journal of Fisheries</w:t>
+          <w:t xml:space="preserve">North American Journal of Fisheries Management</w:t>
         </w:r>
       </w:hyperlink>
     </w:p>
@@ -397,16 +397,61 @@
         <w:pStyle w:val="FirstParagraph"/>
       </w:pPr>
       <w:r>
-        <w:t xml:space="preserve">Salmon escapement is the number of adults that escape harvest and return to their freshwater habitat to potentially spawn (e.g.</w:t>
-      </w:r>
-      <w:r>
-        <w:t xml:space="preserve"> </w:t>
+        <w:t xml:space="preserve">Fish escapement is the number of adults that survive juvenile and adult rearing, escape harvest and return to their natal habitat to potentially spawn (e.g. </w:t>
       </w:r>
       <w:r>
         <w:t xml:space="preserve">Bue et al. (1998)</w:t>
       </w:r>
       <w:r>
-        <w:t xml:space="preserve">). For anadromous fishes, escapement is often estimated at a given point in a river system prior to fish reaching their spawning area. Accurate escapement estimates facilitate effective fisheries management, and particularly, estimates of escapement by groups (e.g., stock, population, origin [hatchery, wild]) provide valuable information that fisheries managers can use to achieve sustainable harvest of larger groups, while protecting vulnerable populations. Accurate escapement estimates are increasingly important for depleted populations as they facilitate assessments of population viability and extinction risk. In this study, we describe a novel method to estimate escapement, with uncertainty, using multiple sources of data and demonstrate that the method is essentially unbiased. Moreover, the method allows escapement to be parsed by groups (e.g., wild, hatchery) which is important towards effective conservation and management decision making.</w:t>
+        <w:t xml:space="preserve">). For anadromous fishes, escapement is often estimated at a fixed location in a river system prior to fish reaching their spawning area. Escapement estimates facilitate effective fisheries management, and particularly, estimates of escapement for each component group (e.g., stock, population, age, origin [wild, hatchery];</w:t>
+      </w:r>
+      <w:r>
+        <w:t xml:space="preserve"> </w:t>
+      </w:r>
+      <w:r>
+        <w:t xml:space="preserve">Hess et al. (2014)</w:t>
+      </w:r>
+      <w:r>
+        <w:t xml:space="preserve">;</w:t>
+      </w:r>
+      <w:r>
+        <w:t xml:space="preserve"> </w:t>
+      </w:r>
+      <w:r>
+        <w:t xml:space="preserve">Steinhorst et al. (2017a)</w:t>
+      </w:r>
+      <w:r>
+        <w:t xml:space="preserve">) provide valuable information that fisheries managers use to achieve sustainable harvest, while protecting small and vulnerable populations. Accurate escapement estimates are increasingly important for depleted populations as they inform viable salmonid metrics</w:t>
+      </w:r>
+      <w:r>
+        <w:t xml:space="preserve"> </w:t>
+      </w:r>
+      <w:r>
+        <w:t xml:space="preserve">(McElhany et al. 2000)</w:t>
+      </w:r>
+      <w:r>
+        <w:t xml:space="preserve">, and facilitate assessments of population viability and extinction risk</w:t>
+      </w:r>
+      <w:r>
+        <w:t xml:space="preserve"> </w:t>
+      </w:r>
+      <w:r>
+        <w:t xml:space="preserve">(Ford et al. 2015; Williams et al. 2016)</w:t>
+      </w:r>
+      <w:r>
+        <w:t xml:space="preserve"> </w:t>
+      </w:r>
+      <w:r>
+        <w:t xml:space="preserve">and climate change vulerability</w:t>
+      </w:r>
+      <w:r>
+        <w:t xml:space="preserve"> </w:t>
+      </w:r>
+      <w:r>
+        <w:t xml:space="preserve">(Crozier et al. 2019)</w:t>
+      </w:r>
+      <w:r>
+        <w:t xml:space="preserve">.</w:t>
       </w:r>
     </w:p>
     <w:p>
@@ -414,7 +459,34 @@
         <w:pStyle w:val="BodyText"/>
       </w:pPr>
       <w:r>
-        <w:t xml:space="preserve">Populations of Chinook salmon Oncorhynchus tshawytscha and steelhead trout O. mykiss in the Snake River basin of Pacific Northwest, USA, have been depleted following decades of substantial harvest and anthropogenic changes to their migration corridor (e.g., construction of hydroelectric dams on the Snake and Columbia rivers) and tributary habitats. As a result, Snake River spring-summer run Chinook salmon (hereafter Chinook salmon) were classified as threatened in 1992 under the Endangered Species Act (ESA); Snake River summer-run steelhead trout (hereafter steelhead) were listed as threatened five years later. Snake River Chinook salmon and steelhead have substantial recreational, commercial, and subsistence value both within the Snake River basin as well as in downstream corridors (i.e., Columbia River) and ocean fisheries. The aggregate escapement of Snake River Chinook salmon and steelhead populations, with the exception of Tucannon River, is measured at Lower Granite Dam located in southeast Washington, the final dam on the Snake River that returning adults must ascend prior to heading to tributary habitats to spawn. Many fisheries management and conservation actions are made based on estimates of escapement at Lower Granite Dam parsed by species and origin (hatchery, wild). Harvest openings and closures, both upstream in Snake River fisheries and downstream in mainstem Snake and Columbia River fisheries, can be predicated on escapements at Lower Granite Dam. Moreover, escapement of wild populations is used to inform viable salmonid population (VSP) analyses used for ESA status reviews.</w:t>
+        <w:t xml:space="preserve">Populations of Chinook Salmon Oncorhynchus tshawytscha and steelhead trout O. mykiss in the Snake River basin of Pacific Northwest, USA, are depleted following decades of substantial harvest and anthropogenic changes to their migration corridor (e.g., construction of hydroelectric dams on the Snake and Columbia rivers) and tributary habitats</w:t>
+      </w:r>
+      <w:r>
+        <w:t xml:space="preserve"> </w:t>
+      </w:r>
+      <w:r>
+        <w:t xml:space="preserve">(Nehlsen et al. 1991; McClure et al. 2003; Ford et al. 2015)</w:t>
+      </w:r>
+      <w:r>
+        <w:t xml:space="preserve">. As a result, Snake River spring-summer run Chinook Salmon (hereafter Chinook Salmon) were classified as threatened in 1992 under the Endangered Species Act (ESA; Federal Registry Notice 57 FR 14653), and Snake River summer-run steelhead trout (hereafter steelhead) were listed as threatened five years later (Federal Registry Notice 62 FR 43937). Snake River Chinook Salmon and steelhead have substantial recreational, commercial, cultural and subsistence value both within the Snake River basin as well as in downstream corridors (i.e., Columbia River) and ocean fisheries. The aggregate escapement of Snake River Chinook Salmon and steelhead populations, with the exception of Tucannon River, is measured at Lower Granite Dam located in southeast Washington; the final dam on the Snake River that returning adults must pass prior to heading to tributary spawning locations. Many fisheries management and conservation actions are made based on estimates of escapement at Lower Granite Dam parsed by species and origin (</w:t>
+      </w:r>
+      <w:r>
+        <w:rPr>
+          <w:b/>
+        </w:rPr>
+        <w:t xml:space="preserve">Snake Basin Harvest Plans?</w:t>
+      </w:r>
+      <w:r>
+        <w:t xml:space="preserve">). Additionally, harvest openings and closures, both upstream in Snake River fisheries and downstream in mainstem Snake and Columbia River fisheries, are predicated on escapements at Lower Granite Dam (</w:t>
+      </w:r>
+      <w:r>
+        <w:rPr>
+          <w:b/>
+        </w:rPr>
+        <w:t xml:space="preserve">could cite US v OR Management Agreement and Snake Basin Harvest Plans?</w:t>
+      </w:r>
+      <w:r>
+        <w:t xml:space="preserve">).</w:t>
       </w:r>
     </w:p>
     <w:p>
@@ -422,16 +494,25 @@
         <w:pStyle w:val="BodyText"/>
       </w:pPr>
       <w:r>
-        <w:t xml:space="preserve">Chinook salmon and steelhead returning to a majority of populations in the Snake River must ascend a fish ladder on Lower Granite Dam before migrating to their natal tributary habitats to spawn. Previously, management agencies used counts of fish, by species, passing an observation window located on the side of the fish ladder as a census of fish migrating past the dam (i.e., Lower Granite escapement). For both species, total escapement was then parsed to groups (wild, hatchery clipped, hatchery unclipped) using mark and genetic data from a sample of fish captured at an adult trap located on the fish ladder upstream of the observation window</w:t>
-      </w:r>
-      <w:r>
-        <w:t xml:space="preserve"> </w:t>
-      </w:r>
-      <w:r>
-        <w:t xml:space="preserve">(Camacho et al. 2017)</w:t>
-      </w:r>
-      <w:r>
-        <w:t xml:space="preserve">. Window counts as a census proved beneficial as being an easy, straight-forward method that could be ascertained in near real-time. Moreover, window count estimates have been used in downriver fisheries management arenas for several years and consistency in methods is often desirable for management decision making.</w:t>
+        <w:t xml:space="preserve">Chinook Salmon and steelhead returning to a majority of populations in the Snake River must ascend a fish ladder on Lower Granite Dam before migrating to their natal tributary spawning locations. Fish management agencies previously used counts of fish, by species, passing an observation window located on the side of the fish ladder as a census of fish escaping past the dam. For both species, total escapement was then parsed into groups (e.g., wild, hatchery) using observed marks and genetic data from a sample of fish captured at an adult trap located on the fish ladder upstream of the observation window</w:t>
+      </w:r>
+      <w:r>
+        <w:t xml:space="preserve"> </w:t>
+      </w:r>
+      <w:r>
+        <w:t xml:space="preserve">(Camacho et al. 2017 p. @Steinhorst2017)</w:t>
+      </w:r>
+      <w:r>
+        <w:t xml:space="preserve">. Window counts as a census proved beneficial as being an easy, straight-forward method that was ascertained in near real-time. Moreover, downriver fisheries management arenas have used window counts at lower-river dams as escapement estimates for the past several years, and consistency in methods is often desirable for management decision making (</w:t>
+      </w:r>
+      <w:r>
+        <w:rPr>
+          <w:b/>
+        </w:rPr>
+        <w:t xml:space="preserve">citation?</w:t>
+      </w:r>
+      <w:r>
+        <w:t xml:space="preserve">).</w:t>
       </w:r>
     </w:p>
     <w:p>
@@ -439,7 +520,16 @@
         <w:pStyle w:val="BodyText"/>
       </w:pPr>
       <w:r>
-        <w:t xml:space="preserve">However, using window counts as a census of Chinook salmon and steelhead passing Lower Granite Dam can be problematic as it avoids multiple sources of uncertainty and ignores known biological processes. First, live window counts only occur from April through October each year. The live window counts only occur for 16 hours each day; fish counters working at the observation window look directly into the fish ladders to count fish, by species, passing by for 50 minutes of each hour. Counts are then multiplied to provide an estimate for the hour. From November through March, the remainder of the year, video tape fish counting is used and only occurs for 10 hours each day; fish counters then reach the tapes and submit daily fish counts</w:t>
+        <w:t xml:space="preserve">Using window counts, however, as a census of Chinook Salmon and steelhead passing Lower Granite Dam can be problematic as it avoids multiple sources of uncertainty and ignores known biological processes. First, live (i.e., in-person) window counts only occur from April through October each year. Additionally, live window counts only occur for 16-hours each day, and fish counters working at the observation window look directly into the fish ladders to identify and count all passing fish, by species, for only 50 minutes of each hour. Counts are then expanded to provide an estimate for the hour</w:t>
+      </w:r>
+      <w:r>
+        <w:t xml:space="preserve"> </w:t>
+      </w:r>
+      <w:r>
+        <w:t xml:space="preserve">(USACE 2015)</w:t>
+      </w:r>
+      <w:r>
+        <w:t xml:space="preserve">. From November through March, the remainder of the year, video tape fish counting is used and only occurs for 10 hours each day; fish counters then read the video tapes and submit daily fish counts</w:t>
       </w:r>
       <w:r>
         <w:t xml:space="preserve"> </w:t>
@@ -448,7 +538,7 @@
         <w:t xml:space="preserve">(Hatch et al. 1994)</w:t>
       </w:r>
       <w:r>
-        <w:t xml:space="preserve">. Typically, the error rates of live and video window counts are unknown. Additionally, two biological processes are unaccounted for: 1) fish that cross the dam while the window is closed for counting (i.e., nighttime passage), and 2) fish that cross the dam multiple times (i.e., re-ascension) and therefore potentially double-counted. Uncounted nighttime passage potentially results in an underestimate of escapement. Finally, Chinook salmon and steelhead that migrate through the ladder and past the dam may fallback over the dam (e.g., over spillway, through navigation locks), and later, may or may not re-ascend the fish ladder, again</w:t>
+        <w:t xml:space="preserve">. Typically, the observational error rates of live and video window counts are unknown, and sampling error rates are ignored. Additionally, two biological processes are unaccounted for: 1) fish that cross the dam during the 8-hours when the window is closed for counting (i.e., nighttime passage) which may result in an underestimate of escapement, and 2) fish that cross the dam multiple times (i.e., re-ascension), and therefore potentially double-counted. Finally, Chinook Salmon and steelhead that migrate through the ladder and past the dam may fallback over the dam (e.g., over spillway, through navigation locks), and later, may or may not re-ascend the fish ladder again</w:t>
       </w:r>
       <w:r>
         <w:t xml:space="preserve"> </w:t>
@@ -457,7 +547,7 @@
         <w:t xml:space="preserve">(Boggs et al. 2004)</w:t>
       </w:r>
       <w:r>
-        <w:t xml:space="preserve">. Both fallback with no re-ascension and fallback with re-ascension potentially result in an overestimate of escapement; re-ascension can result in double-counting of fish</w:t>
+        <w:t xml:space="preserve">. Both fallback with no re-ascension and fallback with re-ascension potentially result in an overestimate of escapement</w:t>
       </w:r>
       <w:r>
         <w:t xml:space="preserve"> </w:t>
@@ -466,7 +556,16 @@
         <w:t xml:space="preserve">(Dauble and Mueller 2000)</w:t>
       </w:r>
       <w:r>
-        <w:t xml:space="preserve">. Previously, it was assumed that nighttime passage rates and fallback/re-ascension rates cancelled each other out resulting in window counts providing an unbiased estimate of escapement; we further evaluate that assumption here.</w:t>
+        <w:t xml:space="preserve">. Previously, it was assumed that nighttime passage rates and fallback/re-ascension rates cancelled each other out resulting in window counts providing an unbiased estimate of escapement (</w:t>
+      </w:r>
+      <w:r>
+        <w:rPr>
+          <w:b/>
+        </w:rPr>
+        <w:t xml:space="preserve">citation?</w:t>
+      </w:r>
+      <w:r>
+        <w:t xml:space="preserve">)</w:t>
       </w:r>
     </w:p>
     <w:p>
@@ -474,7 +573,16 @@
         <w:pStyle w:val="BodyText"/>
       </w:pPr>
       <w:r>
-        <w:t xml:space="preserve">Here, we present a novel method for estimating escapement, by species, past Lower Granite Dam that incorporates window counts, data from the adult fish trap, and observations of PIT-tagged fish in the adult ladder and that explicitly models nighttime passage, re-ascension and error from both window and trap estimates. To meet desired management and conservation objectives, total escapement estimates include estimates of uncertainty and are parsed into weekly strata. Further, weekly estimates are parsed into three origin groups: wild, hatchery, and hatchery no-clip. Estimates of escapement account for fish that migrate through the ladder at night outside of observation hours and account for fish that may ascend the ladder multiple times. Our methods is implemented in the</w:t>
+        <w:t xml:space="preserve">In this study, we describe a novel method to estimate aggregate and group escapement which incorporates all sources of known uncertainty, we demonstrate the estimation method is essentially unbiased, thus improving effective conservation and management decision making, and show night-time passage and fallback/re-ascension rates are unequal. Our method for estimating escapement, by species, past Lower Granite Dam incorporates window counts, data from the adult fish trap, and observations of PIT tagged fish in the adult ladder to explicitly model nighttime passage, re-ascension, and error from both window and trap estimates using a state-space approach</w:t>
+      </w:r>
+      <w:r>
+        <w:t xml:space="preserve"> </w:t>
+      </w:r>
+      <w:r>
+        <w:t xml:space="preserve">(Royle and Dorazio 2008)</w:t>
+      </w:r>
+      <w:r>
+        <w:t xml:space="preserve">. To meet desired management and conservation objectives, modeled escapement includes estimates of uncertainty and is parsed into weekly strata. Further, total and weekly estimates are parsed into three origin groups: wild, hatchery, and hatchery no-clip. Estimates of escapement account for fish that migrate through the ladder at night outside of observation hours and account for fish that may ascend the ladder multiple times due to fallback and re-ascension. Our model is implemented in the</w:t>
       </w:r>
       <w:r>
         <w:t xml:space="preserve"> </w:t>
@@ -534,7 +642,7 @@
         <w:t xml:space="preserve">M</w:t>
       </w:r>
       <w:r>
-        <w:t xml:space="preserve">odel (STADEM). The STADEM model is available as a package for the statistical software R</w:t>
+        <w:t xml:space="preserve">odel (STADEM) package for the statistical software R</w:t>
       </w:r>
       <w:r>
         <w:t xml:space="preserve"> </w:t>
@@ -543,7 +651,7 @@
         <w:t xml:space="preserve">(R Core Team 2020)</w:t>
       </w:r>
       <w:r>
-        <w:t xml:space="preserve">, and can be downloaded from a</w:t>
+        <w:t xml:space="preserve">, and is available for downloaded at</w:t>
       </w:r>
       <w:r>
         <w:t xml:space="preserve"> </w:t>
@@ -553,11 +661,11 @@
           <w:rPr>
             <w:rStyle w:val="Hyperlink"/>
           </w:rPr>
-          <w:t xml:space="preserve">GitHub site</w:t>
+          <w:t xml:space="preserve">https://github.com/KevinSee/STADEM</w:t>
         </w:r>
       </w:hyperlink>
       <w:r>
-        <w:t xml:space="preserve">. To validate the model, we simulate 12 scenarios with varying trapping rates, fallback and re-ascension rates, nighttime passage rates, and window count error rates. The STADEM model combines multiple imperfect sources of data to reduce bias in escapement estimates and provide more reasonable estimates of uncertainty. This STADEM framework could be applied elsewhere to any fish passage barrier with a counting mechanism like a window, an adult trap that samples a portion of the run and contains a PIT tag antenna (or similar).</w:t>
+        <w:t xml:space="preserve">. To validate the STADEM results, we simulated 12 scenarios with varying trapping rates, fallback and re-ascension rates, nighttime passage rates, and window count error rates. The STADEM model combines multiple imperfect sources of data to reduce bias in escapement estimates and provide more reasonable estimates of uncertainty. Additionally, the STADEM model framework can be applied elsewhere to estimate aggregate and group escapement, provided a passage barrier containing multiple counting and observational mechanisms exist, such as, a counting window, an adult trap sampling a portion of the run, and PIT tag antenna infrastructure.</w:t>
       </w:r>
     </w:p>
     <w:p>
@@ -585,7 +693,7 @@
         <w:pStyle w:val="FirstParagraph"/>
       </w:pPr>
       <w:r>
-        <w:t xml:space="preserve">We used STADEM and three sources of data to estimate Chinook salmon and steelhead escapement at Lower Granite Dam. Data sources included 1) counts of fish migrating pas an observation window located on the adult fish ladder at Lower Granite, 2) information from adults captured at a fish trap located in the fish ladder, and 3) observations of previously PIT tagged fish detected in the adult fish ladder. Following, we describe each of the data sources in more detail as they pertain to Lower Granite Dam; however, similar data could also likely be obtained from other fish passage facilities.</w:t>
+        <w:t xml:space="preserve">We used STADEM and three sources of data to estimate Chinook Salmon and steelhead escapement at Lower Granite Dam from 2010-2019. Data sources included 1) counts of fish migrating past the observation window located on the adult fish ladder at Lower Granite, 2) information from adults captured at a fish trap located in the fish ladder, and 3) observations of previously PIT tagged fish detected in the adult fish ladder. Following, we describe each of the data sources in more detail as they pertain to Lower Granite Dam; however, similar data could likely be obtained from other fish passage facilities.</w:t>
       </w:r>
     </w:p>
     <w:p>
@@ -603,7 +711,7 @@
         <w:pStyle w:val="FirstParagraph"/>
       </w:pPr>
       <w:r>
-        <w:t xml:space="preserve">Daily counts of adult Chinook salmon and steelhead passing an observation window located on the Lower Granite fish ladder are the first source of data. Daily counts are made and provided by the US Army Corps of Engineers (COE) and, when summed, provide an estimate of the number of fish ascending and passing (i.e., escapement) Lower Granite Dam each season. Window counts are made for each species using both video monitoring and direct visual monitoring during daytime hours</w:t>
+        <w:t xml:space="preserve">Daily counts of adult Chinook Salmon and steelhead passing an observation window located on the Lower Granite fish ladder were the first source of data. Daily counts were made and provided by the US Army Corps of Engineers, and when summed, provide an estimate of the number of fish ascending and passing (i.e., escapement) Lower Granite Dam each season. Window counts were made for each species using video monitoring and direct in-person visual monitoring during daytime hours</w:t>
       </w:r>
       <w:r>
         <w:t xml:space="preserve"> </w:t>
@@ -612,7 +720,7 @@
         <w:t xml:space="preserve">(Hatch et al. 1994)</w:t>
       </w:r>
       <w:r>
-        <w:t xml:space="preserve">. Video monitoring occurs during the beginning and tail ends of the adult runs (March 1 – March 31 and November 1 – December) and for 10 hours per day (0600 – 1600 hours). Direct visual monitoring occurs during peak run times (April 1 – October 31) and for 16 hours per day (0400 – 2000 hours)</w:t>
+        <w:t xml:space="preserve">. Video monitoring occured during the beginning and tail ends of the adult runs (March 1 – March 31 and November 1 – December) for 10 hours per day (0600 – 1600 hours). Direct visual monitoring occured during peak run times (April 1 – October 31) for 16 hours per day (0400 – 2000 hours)</w:t>
       </w:r>
       <w:r>
         <w:t xml:space="preserve"> </w:t>
@@ -621,7 +729,7 @@
         <w:t xml:space="preserve">(USACE 2015)</w:t>
       </w:r>
       <w:r>
-        <w:t xml:space="preserve">. During direct visual monitoring, observers record each adult (≥ 30cm), by species, passing the window for 50 minutes of each hour of operation. Salmonids under 30cm in length are not identified to species. The sum of the daily 50-minute counts are then multiplied by 1.2 to account for the 10 minutes where fish are not counted. These daytime window counts are not expanded for fish that may ascend the ladder outside of operational hours (i.e., nighttime)</w:t>
+        <w:t xml:space="preserve">. During direct visual monitoring, observers recorded each adult (≥ 30cm), by species, passing the window for 50 minutes of each hour of operation. Salmonids under 30cm in length were not identified to species. The sum of the daily 50-minute counts were then multiplied by 1.2 to account for the 10 minutes when fish were not counted. Daytime window counts were not expanded for fish that may have ascended the ladder outside of operational hours (i.e., nighttime)</w:t>
       </w:r>
       <w:r>
         <w:t xml:space="preserve"> </w:t>
@@ -630,7 +738,7 @@
         <w:t xml:space="preserve">(USACE 2015)</w:t>
       </w:r>
       <w:r>
-        <w:t xml:space="preserve">. Window counts are accessed through the Columbia Basin Research Data Access in Real Time (DART)</w:t>
+        <w:t xml:space="preserve">. Window counts were accessed through the Columbia Basin Research Data Access in Real Time (DART) website,</w:t>
       </w:r>
       <w:r>
         <w:t xml:space="preserve"> </w:t>
@@ -640,11 +748,11 @@
           <w:rPr>
             <w:rStyle w:val="Hyperlink"/>
           </w:rPr>
-          <w:t xml:space="preserve">website</w:t>
+          <w:t xml:space="preserve">www.cbr.washington.edu/dart/query/adult_daily</w:t>
         </w:r>
       </w:hyperlink>
       <w:r>
-        <w:t xml:space="preserve">, using their window count query. Counts are provided for each day the fish ladder is open to passage. Although window counts are assumed to be a census of every fish passing Lower Granite Dam, nighttime passage and re-ascending fish are not accounted for. Further, there is no estimation of daily or seasonal observation error.</w:t>
+        <w:t xml:space="preserve">, using their window count query. Counts were provided for each day the fish ladder was open to passage. Although window counts were assumed to be a census of every fish passing Lower Granite Dam, corrections were not applied for nighttime passage or re-ascending fish. Further, there was no estimation of daily or seasonal observation or sampling error.</w:t>
       </w:r>
     </w:p>
     <w:p>
@@ -662,7 +770,7 @@
         <w:pStyle w:val="FirstParagraph"/>
       </w:pPr>
       <w:r>
-        <w:t xml:space="preserve">The second source of data comes from a trap that captures a sample of the adults as they migrate past Lower Granite Dam</w:t>
+        <w:t xml:space="preserve">The second source of data came from a sample of fish collected in the adult trap as they migrated past Lower Granite Dam</w:t>
       </w:r>
       <w:r>
         <w:t xml:space="preserve"> </w:t>
@@ -671,7 +779,7 @@
         <w:t xml:space="preserve">(Ogden 2016a)</w:t>
       </w:r>
       <w:r>
-        <w:t xml:space="preserve">. The trap, also located within the adult fish ladder and upstream of the observation window, provides biological data (e.g., origin [wild, hatchery], genetic stock, length, age, sex) for captured adults that allows decomposition of the escapement into specific groups (e.g.,</w:t>
+        <w:t xml:space="preserve">. The trap, also located within the adult fish ladder and upstream of the observation window, provided biological data (e.g., origin [wild, hatchery], genetic stock, length, age, sex) for captured adults that allowed decomposition of the escapement into specific groups (e.g.,</w:t>
       </w:r>
       <w:r>
         <w:t xml:space="preserve"> </w:t>
@@ -686,10 +794,10 @@
         <w:t xml:space="preserve"> </w:t>
       </w:r>
       <w:r>
-        <w:t xml:space="preserve">Steinhorst et al. (2017)</w:t>
-      </w:r>
-      <w:r>
-        <w:t xml:space="preserve">). The trap randomly samples the daily run by opening four times per hour for a length of time determined by a set daily trapping rate. The trap is operational 24 hours per day. The trap rate is determined by a committee of collaborating management agencies with a goal of capturing a target number of wild fish but also balancing fish handling concerns. Trap sample rates are typically 10-25%, but may change throughout the season due to high water temperatures, decreased flows, trap malfunctions and/or closures, fish handling logistics, etc. All captured fish are anesthetized, identified to species, examined for marks/tags, and measured for fork length (FL). Additionally, each fish has scale and genetic tissue samples taken; scale samples are used to estimate age</w:t>
+        <w:t xml:space="preserve">Steinhorst et al. (2017b)</w:t>
+      </w:r>
+      <w:r>
+        <w:t xml:space="preserve">). The trap was operational for 24 hours per day, and randomly sampled the daily run by opening four times per hour for a length of time determined by a set daily trapping rate. The trap rate was determined by a committee of collaborating management agencies with a goal of capturing a target number of wild fish, but also balancing fish handling concerns. Trap sample rates were typically 10-25%, but fluctuated throughout the season due to high water temperatures, decreased flows, trap malfunctions and/or closures, fish handling logistics, etc. All captured fish were anesthetized, identified to species, examined for existing marks/tags, and measured for fork length. Additionally, each fish had scale and genetic tissue samples taken; scale samples were used to estimate age</w:t>
       </w:r>
       <w:r>
         <w:t xml:space="preserve"> </w:t>
@@ -698,7 +806,7 @@
         <w:t xml:space="preserve">(Wright et al. 2015)</w:t>
       </w:r>
       <w:r>
-        <w:t xml:space="preserve">, tissue samples are used to determine sex and for genetic stock identification analysis (e.g.,</w:t>
+        <w:t xml:space="preserve">, tissue samples were used to determine sex and for genetic stock identification analysis (e.g.,</w:t>
       </w:r>
       <w:r>
         <w:t xml:space="preserve"> </w:t>
@@ -707,7 +815,7 @@
         <w:t xml:space="preserve">Hargrove et al. (2019)</w:t>
       </w:r>
       <w:r>
-        <w:t xml:space="preserve">). Prior to release, all non-PIT tagged fish with an intact adipose fin (i.e., putatively wild) receive a PIT tag. Final determination of wild, hatchery, and hatchery no-clip origins are assigned using a post-hoc analysis of marks, tags, and genetic information. Data from the adult trap are collected and managed by multiple agencies and are made available by the Idaho Department of Fish and Game (IDFG) in a comma separated value (.csv) file</w:t>
+        <w:t xml:space="preserve">). Prior to release, all non-PIT tagged fish with an intact adipose fin (i.e., putatively wild) received a PIT tag. Final determination of wild, hatchery, and hatchery no-clip origins were assigned using a post-hoc analysis of marks, tags, and genetic information. Data from the adult trap were collected and managed by multiple agencies and were made available by the Idaho Department of Fish and Game</w:t>
       </w:r>
       <w:r>
         <w:t xml:space="preserve"> </w:t>
@@ -725,7 +833,7 @@
       </w:pPr>
       <w:bookmarkStart w:id="34" w:name="pit-tag-data"/>
       <w:r>
-        <w:t xml:space="preserve">PIT-tag Data</w:t>
+        <w:t xml:space="preserve">PIT tag Data</w:t>
       </w:r>
       <w:bookmarkEnd w:id="34"/>
     </w:p>
@@ -734,7 +842,7 @@
         <w:pStyle w:val="FirstParagraph"/>
       </w:pPr>
       <w:r>
-        <w:t xml:space="preserve">The last source of data is observations of PIT tagged adult Chinook salmon and steelhead at detection sites located in the Lower Granite Dam fish ladder. These observations provide estimates of 1) a trapping rate, 2) the proportion of fish passing during nighttime hours (i.e., outside of window observation hours), and 3) the proportion of fish that ascend the fish ladder multiple times (i.e., re-ascension rate). Detections used in the model include all fish that were previously PIT tagged as juveniles or adults prior to reaching Lower Granite Dam (i.e., not those tagged at the dam as adults) and detected at adult detection sites in the dam passage system. Data are provided through DART and the</w:t>
+        <w:t xml:space="preserve">The last source of data was observations of PIT tagged adult Chinook Salmon and steelhead at detection sites located in the Lower Granite Dam fish ladder. These observations provide estimates of 1) a trapping rate, 2) the proportion of fish passing during nighttime hours (i.e., outside of window observation hours), and 3) the proportion of fish that ascend the fish ladder multiple times (i.e., re-ascension rate). Detections used in the model include all fish that were previously PIT tagged as juveniles or adults prior to reaching Lower Granite Dam (i.e., does not include newly tagged adults at the dam) and detected at adult detection sites in the dam passage system. PIT tag data was provided through DART and the adult ladder PIT tag query;</w:t>
       </w:r>
       <w:r>
         <w:t xml:space="preserve"> </w:t>
@@ -744,7 +852,7 @@
           <w:rPr>
             <w:rStyle w:val="Hyperlink"/>
           </w:rPr>
-          <w:t xml:space="preserve">adult ladder PIT tag query</w:t>
+          <w:t xml:space="preserve">http://www.cbr.washington.edu/dart/query/pitadult_obsyr_detail</w:t>
         </w:r>
       </w:hyperlink>
       <w:r>
@@ -756,7 +864,7 @@
         <w:pStyle w:val="BodyText"/>
       </w:pPr>
       <w:r>
-        <w:t xml:space="preserve">A trap rate estimate is derived using mark-recapture methods and PIT tag observations of both Chinook salmon and steelhead at Lower Granite Dam adult detection sites. The</w:t>
+        <w:t xml:space="preserve">A trap rate estimate was derived using mark-recapture methods and PIT tag observations of both Chinook Salmon and steelhead at Lower Granite Dam adult detection sites. The</w:t>
       </w:r>
       <w:r>
         <w:t xml:space="preserve"> </w:t>
@@ -774,7 +882,7 @@
         <w:t xml:space="preserve"> </w:t>
       </w:r>
       <w:r>
-        <w:t xml:space="preserve">group includes all tags detected in the adult trap and the</w:t>
+        <w:t xml:space="preserve">group included all tags detected in the adult trap and the</w:t>
       </w:r>
       <w:r>
         <w:t xml:space="preserve"> </w:t>
@@ -792,19 +900,10 @@
         <w:t xml:space="preserve"> </w:t>
       </w:r>
       <w:r>
-        <w:t xml:space="preserve">group includes tags observed to cross the weir at the upstream end of the fish ladder as adults leave the passage system. Using a mark-recapture model with differing capture probabilities, we can estimate the trap rate on a weekly basis. Those estimates, with associated uncertainties, are then incorporated into the model as informed priors, while the model estimates the true trap rate based on all the data, including trap and window counts. The true trapping rate is estimated as the recorded time of the trap being open does not always reflect the true proportion of fish that are captured in the trap, due to trap malfunctions, sort-by-code fish opening the trap more frequently than expected, or process error (Rick Orme,</w:t>
-      </w:r>
-      <w:r>
-        <w:t xml:space="preserve"> </w:t>
-      </w:r>
-      <w:r>
-        <w:rPr>
-          <w:i/>
-        </w:rPr>
-        <w:t xml:space="preserve">per. comm.</w:t>
-      </w:r>
-      <w:r>
-        <w:t xml:space="preserve">). Therefore, we use the mark-recapture estimate of trap rate.</w:t>
+        <w:t xml:space="preserve">group included tags observed to cross the weir at the upstream end of the fish ladder as adults left the passage system. Using a mark-recapture model with differing capture probabilities, we estimated the trap rate on a weekly basis. Those estimates, with associated uncertainties, were then incorporated into the model as informed priors, while the model estimated the true trap rate based on all the data, including trap and window counts.</w:t>
+      </w:r>
+      <w:r>
+        <w:t xml:space="preserve"> </w:t>
       </w:r>
     </w:p>
     <w:p>
@@ -812,25 +911,7 @@
         <w:pStyle w:val="BodyText"/>
       </w:pPr>
       <w:r>
-        <w:t xml:space="preserve">The nighttime passage rate is estimated simply as the proportion of tags that migrate through the fish ladder during</w:t>
-      </w:r>
-      <w:r>
-        <w:t xml:space="preserve"> </w:t>
-      </w:r>
-      <w:r>
-        <w:t xml:space="preserve">“</w:t>
-      </w:r>
-      <w:r>
-        <w:t xml:space="preserve">nighttime</w:t>
-      </w:r>
-      <w:r>
-        <w:t xml:space="preserve">”</w:t>
-      </w:r>
-      <w:r>
-        <w:t xml:space="preserve"> </w:t>
-      </w:r>
-      <w:r>
-        <w:t xml:space="preserve">hours outside of the window observation hours divided by the total number of tags passing the fish ladder and is calculated on a weekly basis. The re-ascension rate is the number of tags observed passing the upstream most detection sites in the adult fish ladder (i.e., passing the dam) and later detected re-entering the downstream end of the fish ladder at a later time divided by the total number of tags leaving the fish ladder. Previously, we examined for differences in nigh passage and re-ascension rates estimated using wild fish, versus combining hatchery and wild fish together, and found no difference. Therefore, we combine wild and hatchery PIT tagged fish observations to estimate common nighttime passage and re-ascension rates to increase sample sizes.</w:t>
+        <w:t xml:space="preserve">The nighttime passage rate was estimated as the count of tags that migrated through the fish ladder during non-window observation hours divided by the total number of tags passing the fish ladder, and was calculated on a weekly basis. The re-ascension rate was the count of tags observed passing the upstream most detection sites in the adult fish ladder (i.e., passing the dam) and later detected re-entering the downstream end of the fish ladder at a later time divided by the total number of tags leaving the fish ladder. Previously, we examined for differences in nighttime passage and re-ascension rates as estimated using wild fish only, versus combining hatchery and wild fish together, and found no difference. Therefore, we combine wild and hatchery PIT tagged fish observations to estimate common nighttime passage and re-ascension rates to increase sample sizes.</w:t>
       </w:r>
     </w:p>
     <w:p>
@@ -848,7 +929,28 @@
         <w:pStyle w:val="FirstParagraph"/>
       </w:pPr>
       <w:r>
-        <w:t xml:space="preserve">STADEM estimates the total number of fish crossing the dam each week, based on the window counts and the total fish passing the adult trap, while also accounting for nighttime passage and fallback-and-reascension rates. Using a state-space approach, STADEM assumes that the window counts and the estimates from the trap (fish in the trap divided by trap rate that week) are generated by processes with observation error. In the case of the trap, there is sampling variation and uncertainty in what the true trap rate is. STADEM further accounts for the proportion of fish that pass while the counting window is closed (i.e., night), as well as the potential double-counting (or more) of fish that have fallen back below the dam and later re-ascended the fish ladder. Next, origin data (wild, hatchery, hatchery no-clip) are used to partition the total escapement estimate by origin (Figure</w:t>
+        <w:t xml:space="preserve">We estimated the total number of fish crossing the dam each week, based on the window counts and the total fish passing the adult trap, while also accounting for nighttime passage, and fallback/re-ascension rates using a state-space modeling approach</w:t>
+      </w:r>
+      <w:r>
+        <w:t xml:space="preserve"> </w:t>
+      </w:r>
+      <w:r>
+        <w:t xml:space="preserve">(Royle and Dorazio 2008)</w:t>
+      </w:r>
+      <w:r>
+        <w:t xml:space="preserve"> </w:t>
+      </w:r>
+      <w:r>
+        <w:t xml:space="preserve">implemented in the STADEM package for the R statistical software</w:t>
+      </w:r>
+      <w:r>
+        <w:t xml:space="preserve"> </w:t>
+      </w:r>
+      <w:r>
+        <w:t xml:space="preserve">(R Core Team 2020)</w:t>
+      </w:r>
+      <w:r>
+        <w:t xml:space="preserve">. We assumed that the window counts and the estimates from the trap (fish in the trap divided by trap rate that week) were generated by processes with observation error. In the case of the trap for example, we assumed there was sampling variation and uncertainty around our estimates of the true unknown trap rate. STADEM further accounted for the proportion of fish that ascended the ladder while the counting window was closed (i.e., night), as well as for fish potentially double-counted (or more) after falling back below the dam and later re-ascending the fish ladder. Last, adult sampling data from the trap (wild, hatchery, hatchery no-clip) were used to partition the total escapement estimate by origin (Figure</w:t>
       </w:r>
       <w:r>
         <w:t xml:space="preserve"> </w:t>
@@ -871,19 +973,7 @@
         </w:r>
       </w:hyperlink>
       <w:r>
-        <w:t xml:space="preserve">. STADEM is implemented in R software</w:t>
-      </w:r>
-      <w:r>
-        <w:t xml:space="preserve"> </w:t>
-      </w:r>
-      <w:r>
-        <w:t xml:space="preserve">(R Core Team 2020)</w:t>
-      </w:r>
-      <w:r>
-        <w:t xml:space="preserve"> </w:t>
-      </w:r>
-      <w:r>
-        <w:t xml:space="preserve">and is available from the primary author at a</w:t>
+        <w:t xml:space="preserve">. The STADEM package is available from the primary author at a</w:t>
       </w:r>
       <w:r>
         <w:t xml:space="preserve"> </w:t>
@@ -893,11 +983,23 @@
           <w:rPr>
             <w:rStyle w:val="Hyperlink"/>
           </w:rPr>
-          <w:t xml:space="preserve">GitHub site</w:t>
+          <w:t xml:space="preserve">https://github.com/KevinSee/STADEM</w:t>
         </w:r>
       </w:hyperlink>
       <w:r>
-        <w:t xml:space="preserve">.</w:t>
+        <w:t xml:space="preserve">, and requires the use of the JAGS software</w:t>
+      </w:r>
+      <w:r>
+        <w:t xml:space="preserve"> </w:t>
+      </w:r>
+      <w:r>
+        <w:t xml:space="preserve">(Plummer 2019)</w:t>
+      </w:r>
+      <w:r>
+        <w:t xml:space="preserve"> </w:t>
+      </w:r>
+      <w:r>
+        <w:t xml:space="preserve">for Bayesian inference.</w:t>
       </w:r>
     </w:p>
     <w:p>
@@ -915,7 +1017,7 @@
         <w:pStyle w:val="FirstParagraph"/>
       </w:pPr>
       <w:r>
-        <w:t xml:space="preserve">We tested the STADEM model on a variety of simulated data sets. These simulated data sets contained a fixed number of unique adult fish of known origin crossing a dam, from a total of 25 fictional populations with differential run-timing (i.e., date of passage at Lower Granite Dam). Each simulated fish is given a date of ascending the ladder, based on its population and the range of run timing for that population. Each fish is also simulated to cross the dam either while the window is open for counting, or not, and is given the change to be</w:t>
+        <w:t xml:space="preserve">We tested the STADEM model on a variety of simulated data sets. These simulated data sets contained a fixed number of unique adult fish of known origin crossing a dam, from a total of 25 fictional populations with differential run-timing (i.e., date of passage at Lower Granite Dam). Each simulated fish was given a date of ladder ascension, based on its population and the range of run timing for that population. Each fish was also simulated to cross the dam either while the window was open for counting, or not, and was given the chance to be</w:t>
       </w:r>
       <w:r>
         <w:t xml:space="preserve"> </w:t>
@@ -933,7 +1035,7 @@
         <w:t xml:space="preserve"> </w:t>
       </w:r>
       <w:r>
-        <w:t xml:space="preserve">in the simulated fish trap given the week when it ascends the dam, and the known trap rate that week. Fallback and re-ascension behavior was also simulated, with each fish having the possibility of falling back and re-ascending the ladder up to three times.</w:t>
+        <w:t xml:space="preserve">in the simulated fish trap given the week when it ascended the dam, and the known trap rate that week. Fallback and re-ascension behavior was also simulated, with each fish having the possibility of falling back and re-ascending the ladder up to three times.</w:t>
       </w:r>
     </w:p>
     <w:p>
@@ -941,7 +1043,7 @@
         <w:pStyle w:val="BodyText"/>
       </w:pPr>
       <w:r>
-        <w:t xml:space="preserve">Our objective was to examine STADEM model estimates of origin-specific (wild, hatchery, hatchery no-clip) escapement from the combinations of two separate trapping rates, two fallback, re-ascension and nighttime passage combinations, and three window count error rates; resulting in twelve different scenarios (Table</w:t>
+        <w:t xml:space="preserve">Our objective was to examine STADEM model estimates of origin-specific (wild, hatchery, hatchery no-clip) escapement from the combinations of two separate trapping rates, two fallback/re-ascension and nighttime passage combinations, and three window count error rates; resulting in twelve different scenarios (Table</w:t>
       </w:r>
       <w:r>
         <w:t xml:space="preserve"> </w:t>
@@ -982,14 +1084,14 @@
         <w:pStyle w:val="FirstParagraph"/>
       </w:pPr>
       <w:r>
-        <w:t xml:space="preserve">Finally, we applied STADEM to data from Lower Granite Dam for Chinook salmon and steelhead returning to the Snake River to spawn during 2010 to 2019. Window counts for both species were accessed from DART via STADEM. For spring-summer run Chinook salmon, a spawn year refers to adults that migrate pas the dam prior to August 17 each year and spawn that late summer and fall. For steelhead, the spawn year is defined as steelhead that migrate past Lower Granite Dam starting July 1 the previous year and prior to June 30 of the given year (e.g., spawn year 2017 steelhead migrate past Lower Granite between July 1, 2016 and June 30, 2017). Data from the adult trap was made available by IDFG and adult detection data at Lower Granite Dam from the fish passage ladder is available in the regional database PTAGIS (</w:t>
+        <w:t xml:space="preserve">Finally, we applied STADEM to data from Lower Granite Dam for Chinook Salmon and steelhead returning to the Snake River to spawn during 2010 to 2019. Window counts for both species were accessed from DART via functions within STADEM. For Chinook Salmon, a spawn year refers to adults that migrate past the dam prior to August 17 each year and spawn that late summer and fall. For steelhead, the spawn year is defined as steelhead that migrate past Lower Granite Dam starting July 1 the previous year and prior to June 30 of the given year (e.g., spawn year 2017 steelhead migrate past Lower Granite between July 1, 2016 and June 30, 2017). Data from the adult trap was made available by Idaho Department of Fish and Game, and adult PIT tag detection data within the fish passage ladder at Lower Granite Dam was accessed from the PTAGIS regional database (</w:t>
       </w:r>
       <w:hyperlink r:id="rId39">
         <w:r>
           <w:rPr>
             <w:rStyle w:val="Hyperlink"/>
           </w:rPr>
-          <w:t xml:space="preserve">PIT Tag Information System</w:t>
+          <w:t xml:space="preserve">https://www.ptagis.org/</w:t>
         </w:r>
       </w:hyperlink>
       <w:r>
@@ -1038,7 +1140,7 @@
         <w:t xml:space="preserve">2</w:t>
       </w:r>
       <w:r>
-        <w:t xml:space="preserve">). Estimates were unbiased, with an average relative bias of 0.2 – 0.3%. The CV of the estimates average 2 – 3%, with coverage probabilities that always exceeded 95%. We calculated RMSD as the square root of the sum of the variance of the estimate and the squared expected bias, which accounts for the size of the uncertainty in the estimator as well as its bias. The RMSD was near 500 for each scenario, representing an estimate within 2% of the true value (Table</w:t>
+        <w:t xml:space="preserve">). Estimates were unbiased, with an average relative bias of 0.2–0.3%. The CV of the estimates average 2.0–3.0%, with coverage probabilities that always exceeded 95%. We calculated RMSD as the square root of the sum of the variance of the estimate and the squared expected bias, which accounts for the size of the uncertainty in the estimator as well as its bias. The RMSD was near 500 for each scenario, representing an estimate within 2% of the true value (Table</w:t>
       </w:r>
       <w:r>
         <w:t xml:space="preserve"> </w:t>
@@ -1065,7 +1167,7 @@
         <w:pStyle w:val="FirstParagraph"/>
       </w:pPr>
       <w:r>
-        <w:t xml:space="preserve">We applied STADEM to data from Lower Granite Dam for Chinook salmon and steelhead for spawn years 2010 – 2019. Estimates of total escapement, as well as estimates of wild, hatchery, and hatchery no-clip estimates are presented in Table</w:t>
+        <w:t xml:space="preserve">We applied STADEM to data from Lower Granite Dam for Chinook Salmon and steelhead for spawn years 2010–2019. Estimates of total escapement, as well as estimates of wild, hatchery, and hatchery no-clip estimates are presented in Table</w:t>
       </w:r>
       <w:r>
         <w:t xml:space="preserve"> </w:t>
@@ -1074,7 +1176,7 @@
         <w:t xml:space="preserve">3</w:t>
       </w:r>
       <w:r>
-        <w:t xml:space="preserve">. Coefficients of variation range from 3.5 - 7.5% for wild fish, 3.0 - 6.2% for hatchery fish, 4.0 - 8.4% for hatchery no-clip fish and 2.9 - 5.6% for total unique fish past Lower Granite Dam.</w:t>
+        <w:t xml:space="preserve">. Coefficients of variation ranged from 3.5-7.5% for wild fish, 3.0-6.2% for hatchery fish, 4.0-8.4% for hatchery no-clip fish and 2.9-5.6% for total unique fish past Lower Granite Dam.</w:t>
       </w:r>
     </w:p>
     <w:p>
@@ -1082,7 +1184,7 @@
         <w:pStyle w:val="BodyText"/>
       </w:pPr>
       <w:r>
-        <w:t xml:space="preserve">Weekly estimates of total escapement over Lower Granite Dam track the window counts and trap estimates (Figure</w:t>
+        <w:t xml:space="preserve">Weekly estimates of total escapement over Lower Granite Dam tracked the window counts and trap estimates (Figure</w:t>
       </w:r>
       <w:r>
         <w:t xml:space="preserve"> </w:t>
@@ -1091,7 +1193,7 @@
         <w:t xml:space="preserve">3</w:t>
       </w:r>
       <w:r>
-        <w:t xml:space="preserve">). STADEM point estimates are often between estimates based on window counts, and those based on the number of fish caught in the adult trap. However, when very few fish are caught in the trap, or there is more uncertainty about the trap rate that week, STADEM estimates track the window counts more closely, as seen in the second week of July 2014 in Figure</w:t>
+        <w:t xml:space="preserve">). STADEM point estimates were often between estimates based on window counts, and those based on the number of fish caught in the adult trap. However, when very few fish were caught in the trap, or there was more uncertainty about the trap rate that week, STADEM estimates tracked the window counts more closely, as seen in the second week of July 2014, in Figure</w:t>
       </w:r>
       <w:r>
         <w:t xml:space="preserve"> </w:t>
@@ -1108,7 +1210,7 @@
         <w:pStyle w:val="BodyText"/>
       </w:pPr>
       <w:r>
-        <w:t xml:space="preserve">Examining the estimates of nighttime passage and re-ascension rates based on the observed PIT tags crossing over Lower Granite Dam, the two rates often do not match up (Figure</w:t>
+        <w:t xml:space="preserve">Examining the estimates of nighttime passage and re-ascension rates based on the observed PIT tags crossing over Lower Granite Dam, the two rates did not match up (Figure</w:t>
       </w:r>
       <w:r>
         <w:t xml:space="preserve"> </w:t>
@@ -1135,7 +1237,7 @@
         <w:pStyle w:val="FirstParagraph"/>
       </w:pPr>
       <w:r>
-        <w:t xml:space="preserve">We have presented a novel method for estimating adult salmonid escapement past a large hydroelectric facility (e.g., Lower Granite Dam) that incorporates data from window counts, a fish trap, and observations of PIT-tagged fish in the adult passage ladder. Our model explicitly models nighttime passage, re-ascension, and potential error in both window and trap estimates. In doing so, we have demonstrated that at Lower Granite Dam, nighttime passage and re-ascension do not always offset each other, and the assumption that they do will lead to biased estimates in some years. This framework and the STADEM model could be applied elsewhere to any fish passage barrier with a counting mechanism, a trap that can be used to sample a portion of the run, and contains observation or detection infrastructure (e.g., a PIT tag detection array or similar) and could be applied to similar migratory fishes (e.g., Pacific lamprey Lampetra tridentata). Our state-space model combines multiple imperfect sources of data to reduce bias in adult escapement estimates and provide more reasonable estimates of uncertainty. Accurate population or stock abundance estimates and uncertainty accounting for observation and process error can be particularly important when estimates are used or leveraged for management and conservation decisions such as population viability analyses.</w:t>
+        <w:t xml:space="preserve">We have presented a novel method for estimating adult salmonid escapement past a large hydroelectric facility (e.g., Lower Granite Dam) that incorporates data from window counts, fish trap, and observations of PIT tagged fish in the adult passage ladder. Our model explicitly models nighttime passage, re-ascension, and potential error in both window and trap estimates. In doing so, we demonstrated that at Lower Granite Dam, nighttime passage and re-ascension rates do not always offset each other, and assuming they do, will lead to biased escapement estimates in some years. With minor adjustments this modelling framework and the STADEM package could be applied to similar migratory species at Lower Granite Dam (e.g., fall Chinook Salmon, Pacific lamprey Lampetra tridentata), or elsewhere; provided a fish passage barrier with a counting mechanism, a trap that can be used to sample a portion of the run, and a tag observation or detection infrastructure (e.g., a PIT tag detection array or similar) exists. Our state-space model combined multiple imperfect sources of data to reduce bias in adult escapement estimates and provided more reasonable estimates of uncertainty. Accurate population or stock abundance estimates and uncertainty accounting for observation and process error can be particularly important when estimates are used or leveraged for management and conservation decisions such as population viability analyses.</w:t>
       </w:r>
     </w:p>
     <w:p>
@@ -1143,7 +1245,7 @@
         <w:pStyle w:val="BodyText"/>
       </w:pPr>
       <w:r>
-        <w:t xml:space="preserve">Combining data from the adult fish trap with live and video window counts provides several benefits. First, it allows us to model observer error in the window counts, which is typically unknown. If estimates rely on window counts alone, this is impossible. We believe it necessary to model and estimate multiple sources of uncertainty in escapement estimates. Second, by incorporating both sources of information in a state-space framework, STADEM incorporates missing data from either source seamlessly. At Lower Granite Dam, the adult trap has been closed for brief or extended periods of time (i.e., days, weeks) intermittently over the past several years, often during peak run times. Trap closures are typically associated due to elevated temperatures resulting in potential fish handling stress and/or trap malfunctions. Climate change scenarios for the Pacific Northwest could cause trap closures from high water temperatures more commonplace in the future, amplifying the need for a framework that accounts for those periods of missing data. Additionally, having a framework in place that accounts for missing periods of data, at either the observation window or adult trap, allows for increased logistic flexibility if, for example, maintenance or construction needed to occur at the observational window or similar.</w:t>
+        <w:t xml:space="preserve">Combining data from the adult fish trap with live and video window counts provides several benefits. First, it allows us to model observer error in the window counts, which is typically unknown. If estimates rely on window counts alone, quantifying observer error is impossible, and we believe it’s prudent to capture and account for known sources of error to minimize management decision risk. Second, by incorporating both sources of information in a state-space framework, STADEM incorporates missing data at either the observation window or adult trap seamlessly. At Lower Granite Dam, the adult trap has been closed for brief or extended periods of time (i.e., days, weeks) intermittently over the past several years, often during peak run times. Trap closures are typically associated with elevated water temperatures resulting in potential fish handling stress and/or trap malfunctions. Given predicted Pacific Northwest climate change scenarios trap closures from high water temperatures may become more commonplace in the future; amplifying the need for a modeling framework that accounts for periods of missing data while still capturing estimate uncertainty. Additionally, having a framework in place that accounts for missing periods of data will allow for increased logistic flexibility if, for example, maintenance or construction is needed at the observational window or adult trap.</w:t>
       </w:r>
     </w:p>
     <w:p>
@@ -1151,7 +1253,7 @@
         <w:pStyle w:val="BodyText"/>
       </w:pPr>
       <w:r>
-        <w:t xml:space="preserve">Although not currently set up for this, STADEM could be modified to be run on a weekly basis or in near real time to provide better in-season estimates for fisheries managers. Currently, the only roadblock to this, at Lower Granite Dam, is that the genetic origin data (</w:t>
+        <w:t xml:space="preserve">Although not currently set up for this, STADEM could be modified and run on a weekly basis or in near real-time to provide better in-season estimates for fisheries managers. Currently, the only roadblock to this, at Lower Granite Dam, is the identification of hatchery origin fish from phenotypically wild fish (i.e., hatchery no-clip) using genetic tissues samples (</w:t>
       </w:r>
       <w:r>
         <w:rPr>
@@ -1161,7 +1263,7 @@
         <w:t xml:space="preserve">Steele et al. 2013</w:t>
       </w:r>
       <w:r>
-        <w:t xml:space="preserve">) that is used to identify phenotypically wild fish that are truly hatchery fish (i.e., hatchery no-clip) is completed post hoc after the trapping season. This information typically results in a reduction in wild escapement estimates and an associated increase in hatchery no-clip escapement. However, if in-season management decisions do not rely on this correction, origin calls at the trap could be used instead, certainly as a first approximation. Estimates, parsed by origin, could then be finalized at season’s end. Most other data included in this model (e.g., window counts and PIT observations) are otherwise provided in almost real time by DART. As long as the Lower Granite Dam adult fish trap database was updated and made available frequently, there are minimal obstacles for adapting the STADEM framework to provide in-season estimates of escapement. Results could be provided in a web-accessible application to managers or end users.</w:t>
+        <w:t xml:space="preserve">) collected at the adult trap, which currently is completed post hoc after the trapping season. The inclusion of genetic information typically results in a reduction in wild escapement estimates and an associated increase in hatchery no-clip escapement. However, if in-season management decisions do not require this correction or could accept the potential bias, origin calls at the trap could be used in-season as a first approximation to escapement. Final post-hoc estimates, parsed by origin, could then be finalized at season’s end. All other data included in this model (e.g., window counts and PIT observations) are otherwise provided in almost real-time by DART. Provided the Lower Granite Dam adult fish trap database was updated and made available frequently, there are minimal obstacles for adapting the STADEM framework to provide in-season estimates of escapement.</w:t>
       </w:r>
     </w:p>
     <w:p>
@@ -1169,51 +1271,19 @@
         <w:pStyle w:val="BodyText"/>
       </w:pPr>
       <w:r>
-        <w:t xml:space="preserve">The STADEM model is available as a package for the statistical software R</w:t>
-      </w:r>
-      <w:r>
-        <w:t xml:space="preserve"> </w:t>
-      </w:r>
-      <w:r>
-        <w:t xml:space="preserve">(R Core Team 2020)</w:t>
-      </w:r>
-      <w:r>
-        <w:t xml:space="preserve"> </w:t>
-      </w:r>
-      <w:r>
-        <w:t xml:space="preserve">and can be downloaded from a</w:t>
-      </w:r>
-      <w:r>
-        <w:t xml:space="preserve"> </w:t>
-      </w:r>
-      <w:hyperlink r:id="rId28">
-        <w:r>
-          <w:rPr>
-            <w:rStyle w:val="Hyperlink"/>
-          </w:rPr>
-          <w:t xml:space="preserve">GitHub site</w:t>
-        </w:r>
-      </w:hyperlink>
-      <w:r>
-        <w:t xml:space="preserve">. STADEM also uses the JAGS software</w:t>
-      </w:r>
-      <w:r>
-        <w:t xml:space="preserve"> </w:t>
-      </w:r>
-      <w:r>
-        <w:t xml:space="preserve">(Plummer 2019)</w:t>
-      </w:r>
-      <w:r>
-        <w:t xml:space="preserve"> </w:t>
-      </w:r>
-      <w:r>
-        <w:t xml:space="preserve">for Bayesian inference from the model. Recently, co-managers in the Snake River basin have adopted the STADEM framework to estimate escapement of spring/summer Chinook salmon and steelhead past Lower Granite Dam. Estimates of escapement, by species and origin, are then available to parse into sex- or age-structured escapement estimates (e.g.,</w:t>
-      </w:r>
-      <w:r>
-        <w:t xml:space="preserve"> </w:t>
-      </w:r>
-      <w:r>
-        <w:t xml:space="preserve">Camacho et al. (2019)</w:t>
+        <w:t xml:space="preserve">Recently, co-managers in the Snake River basin have adopted the STADEM framework to estimate population escapement of spring/summer Chinook Salmon and steelhead past Lower Granite Dam, and returning to tributary spawning areas</w:t>
+      </w:r>
+      <w:r>
+        <w:t xml:space="preserve">(Kinzer et al. 2020a, 2020b)</w:t>
+      </w:r>
+      <w:r>
+        <w:t xml:space="preserve">. Estimates of escapement at Lower Granite Dam, by species and origin, include known uncertainty, and are available to further parse into sex- or age-structured escapement estimates (e.g.,</w:t>
+      </w:r>
+      <w:r>
+        <w:t xml:space="preserve"> </w:t>
+      </w:r>
+      <w:r>
+        <w:t xml:space="preserve">Camacho et al. (2017)</w:t>
       </w:r>
       <w:r>
         <w:t xml:space="preserve">,</w:t>
@@ -1225,18 +1295,43 @@
         <w:t xml:space="preserve">Schrader et al. (2013)</w:t>
       </w:r>
       <w:r>
-        <w:t xml:space="preserve">) that are important for fisheries management and productivity monitoring of wild populations. As an example, STADEM is being applied at Lower Granite to estimate the total unique wild fish migrating past; that information is then combined with PIT tag observations at instream PIT tag detection systems throughout the Snake River basin that are used to estimate movement or transition probabilities to populations and locations throughout the basin using the Dam Adult Branch Occupancy Model (</w:t>
-      </w:r>
-      <w:hyperlink r:id="rId44">
-        <w:r>
-          <w:rPr>
-            <w:rStyle w:val="Hyperlink"/>
-          </w:rPr>
-          <w:t xml:space="preserve">DABOM</w:t>
-        </w:r>
-      </w:hyperlink>
-      <w:r>
-        <w:t xml:space="preserve">). Combined, escapement estimates from STADEM and movement probability estimates from DABOM, provide abundance estimates to given tributaries or populations that, joined with sex and age data collected at the adult fish trap, provides necessary information to evaluate productivity and population viability for select Snake River Chinook salmon and steelhead groups.</w:t>
+        <w:t xml:space="preserve">) that are important for fisheries management and productivity monitoring of wild populations. As an example, STADEM is being applied at Lower Granite to estimate the total unique wild fish migrating past the dam. Estimates of fish passing the dam are then combined with PIT tag observations at instream PIT tag detection systems throughout the Snake River basin and estimated movement or transition probabilities, simialar to</w:t>
+      </w:r>
+      <w:r>
+        <w:t xml:space="preserve"> </w:t>
+      </w:r>
+      <w:r>
+        <w:t xml:space="preserve">Waterhouse et al. (2020)</w:t>
+      </w:r>
+      <w:r>
+        <w:t xml:space="preserve">, to estimate escapement to Snake River populations and locations throughout the basin</w:t>
+      </w:r>
+      <w:r>
+        <w:t xml:space="preserve"> </w:t>
+      </w:r>
+      <w:r>
+        <w:t xml:space="preserve">(Orme et al. 2018)</w:t>
+      </w:r>
+      <w:r>
+        <w:t xml:space="preserve">. Combined, escapement estimates from STADEM and movement probability estimates provide abundance estimates to given tributaries or populations that, joined with sex and age data collected at the adult fish trap</w:t>
+      </w:r>
+      <w:r>
+        <w:t xml:space="preserve"> </w:t>
+      </w:r>
+      <w:r>
+        <w:t xml:space="preserve">(Hargrove et al. 2019)</w:t>
+      </w:r>
+      <w:r>
+        <w:t xml:space="preserve">, provides necessary information to evaluate productivity and population viability for select Snake River Chinook Salmon and steelhead groups</w:t>
+      </w:r>
+      <w:r>
+        <w:t xml:space="preserve"> </w:t>
+      </w:r>
+      <w:r>
+        <w:t xml:space="preserve">(Kinzer et al. 2020b)</w:t>
+      </w:r>
+      <w:r>
+        <w:t xml:space="preserve">.</w:t>
       </w:r>
     </w:p>
     <w:p>
@@ -1244,214 +1339,344 @@
         <w:pStyle w:val="BodyText"/>
       </w:pPr>
       <w:r>
-        <w:t xml:space="preserve">Our STADEM framework can be applied to any fish passage barrier with a counting mechanism like a window, a trap that samples a subset of the run, and contains a PIT tag antenna. Although STADEM was developed with salmonids in mind, it could be applied to any migrator fish species. Certainly, there is justification for applying a similar framework at Bonneville Dam, as the lowest dam on the Columbia River, to estimate total returns to the Columbia River basin. Lower Granite Dam is important because it is the farthest upstream dam on the Snake River with fish passage, and other methods of estimating escapted to smaller spatial domains (e.g., MGP/DPS, populations) upstream rely on good estimates of total escapement there. Priest Rapids plays a similar role for upstream migrating adult salmonids in the Upper Columbia River, and could also benefit from the STADEM approach.</w:t>
+        <w:t xml:space="preserve">Although STADEM was developed with salmonid escapement at Lower Granite Dam in mind, it could be applied to any migratory fish species at locations with similar monitoring infrastructure. Justification and infrastructure exist for applying a modified STADEM framework for fish passing Bonneville Dam, the lowest dam on the Columbia River, or Priest Rapids Dam in the upper Columbia River. Both locations currently trap a sub-sample of passing Chinook Salmon and steelhead for biological information, and use window counts as a surrogate of true escapement, however, similar problems to those observed at Lower Granite Dam, such as, unaccounted observer and sampling error, night-time passage, and re-ascension exists at the sites. Certainly, estimating an unbiased total return to the entire Columbia River basin (i.e., Bonneville Dam) and Upper Columbia River with uncertainty would benefit managers and decision making.</w:t>
       </w:r>
     </w:p>
     <w:p>
       <w:pPr>
         <w:pStyle w:val="Heading2"/>
       </w:pPr>
-      <w:bookmarkStart w:id="45" w:name="acknowledgements"/>
+      <w:bookmarkStart w:id="44" w:name="acknowledgements"/>
       <w:r>
         <w:t xml:space="preserve">Acknowledgements</w:t>
       </w:r>
+      <w:bookmarkEnd w:id="44"/>
+    </w:p>
+    <w:p>
+      <w:pPr>
+        <w:pStyle w:val="FirstParagraph"/>
+      </w:pPr>
+      <w:r>
+        <w:t xml:space="preserve">Funding for this study and development of the STADEM model was partially provided by the Bonneville Power Administration under project 2003-017-00. Special thanks to Darren Ogden and staff at the Lower Granite Dam adult trap for their hard work and diligent data collection. Thank you to personnel at the Idaho Department of Fish and Game, particularly Paul Bunn, Tim Copeland, and Bill Schrader, for providing access to data from the adult fish trap and conceptualizing methods, and the staff at the Eagle Fish Lab for analyzing genetic samples. Special thanks to Columbia Basin Research staff and the Columbia River Data Access in Real Time (DART) application, and Susannah Iltis in particular. And finally, thank you to Rick Orme for his contributions to the development of STADEM, and all the other folks who have contributed through productive critique and conversations.</w:t>
+      </w:r>
+    </w:p>
+    <w:p>
+      <w:r>
+        <w:br w:type="page"/>
+      </w:r>
+    </w:p>
+    <w:p>
+      <w:pPr>
+        <w:pStyle w:val="Heading1"/>
+      </w:pPr>
+      <w:bookmarkStart w:id="45" w:name="references"/>
+      <w:r>
+        <w:t xml:space="preserve">References</w:t>
+      </w:r>
       <w:bookmarkEnd w:id="45"/>
     </w:p>
-    <w:p>
-      <w:pPr>
-        <w:pStyle w:val="FirstParagraph"/>
-      </w:pPr>
-      <w:r>
-        <w:t xml:space="preserve">Funding for this study and development of the STADEM model was partially provided by the Bonneville Power Administration under project 2003-017-00. Special thanks to Darren Ogden and staff at the Lower Granite Dam adult trap for their hard work and diligent data collection. Thank you to personnel at the Idaho Department of Fish and Game, particularly Paul Bunn and Bill Schrader, for providing access to data from the adult fish trap. Special thanks to staff at Columbia Basin Research and the Columbia River Data Access in Real Time (DART) application, and Susannah Iltis in particular. And finally, thank you to all the folks who have contributed to the development of the STADEM framework through productive critique and conversations.</w:t>
-      </w:r>
-    </w:p>
-    <w:p>
-      <w:r>
-        <w:br w:type="page"/>
-      </w:r>
-    </w:p>
-    <w:p>
-      <w:pPr>
-        <w:pStyle w:val="Heading1"/>
-      </w:pPr>
-      <w:bookmarkStart w:id="46" w:name="references"/>
-      <w:r>
-        <w:t xml:space="preserve">References</w:t>
-      </w:r>
-      <w:bookmarkEnd w:id="46"/>
-    </w:p>
-    <w:bookmarkStart w:id="64" w:name="refs"/>
-    <w:bookmarkStart w:id="47" w:name="ref-Boggs2004"/>
-    <w:p>
-      <w:pPr>
-        <w:pStyle w:val="FirstParagraph"/>
+    <w:bookmarkStart w:id="76" w:name="refs"/>
+    <w:bookmarkStart w:id="46" w:name="ref-Boggs2004"/>
+    <w:p>
+      <w:pPr>
+        <w:pStyle w:val="Bibliography"/>
       </w:pPr>
       <w:r>
         <w:t xml:space="preserve">Boggs, C., M. L. Keefer, C. Peery, T. C. Bjornn, and L. C. Stuehrenberg. 2004. Fallback, reascension, and adjusted fishway escapement estimates for adult chinook salmon and steelhead at columbia and snake river dams. Transactions of the American Fisheries Society 133(4):932–949. Taylor &amp; Francis.</w:t>
       </w:r>
     </w:p>
+    <w:bookmarkEnd w:id="46"/>
+    <w:bookmarkStart w:id="47" w:name="ref-Bue1998"/>
+    <w:p>
+      <w:pPr>
+        <w:pStyle w:val="Bibliography"/>
+      </w:pPr>
+      <w:r>
+        <w:t xml:space="preserve">Bue, B., S. Fried, S. Sharr, D. Sharp, J. Wilcock, and H. Geiger. 1998. Estimating salmon escapement using area-under-the-curve, aerial observer efficiency, and stream-life estimates: The prince william sound pink salmon example. North Pacific Anadromous Fish Commission Bulletin 1:240–250.</w:t>
+      </w:r>
+    </w:p>
     <w:bookmarkEnd w:id="47"/>
-    <w:bookmarkStart w:id="48" w:name="ref-Bue1998"/>
-    <w:p>
-      <w:pPr>
-        <w:pStyle w:val="BodyText"/>
-      </w:pPr>
-      <w:r>
-        <w:t xml:space="preserve">Bue, B., S. Fried, S. Sharr, D. Sharp, J. Wilcock, and H. Geiger. 1998. Estimating salmon escapement using area-under-the-curve, aerial observer efficiency, and stream-life estimates: The prince william sound pink salmon example. North Pacific Anadromous Fish Commission Bulletin 1:240–250.</w:t>
+    <w:bookmarkStart w:id="48" w:name="ref-Camacho2019"/>
+    <w:p>
+      <w:pPr>
+        <w:pStyle w:val="Bibliography"/>
+      </w:pPr>
+      <w:r>
+        <w:t xml:space="preserve">Camacho, C. A., T. Delomas, M. Davison, M. E. Dobos, W. C. Schrader, M. R. Campbell, and T. Copeland. 2019. Wild juvenile steelhead and Chinook Salmon abundance and composition at Lower Granite Dam, migratory year 2018. Idaho Department of Fish and Game, 19-12.</w:t>
       </w:r>
     </w:p>
     <w:bookmarkEnd w:id="48"/>
-    <w:bookmarkStart w:id="49" w:name="ref-Camacho2019"/>
-    <w:p>
-      <w:pPr>
-        <w:pStyle w:val="BodyText"/>
-      </w:pPr>
-      <w:r>
-        <w:t xml:space="preserve">Camacho, C. A., T. Delomas, M. Davison, M. E. Dobos, W. C. Schrader, M. R. Campbell, and T. Copeland. 2019. Wild juvenile steelhead and Chinook Salmon abundance and composition at Lower Granite Dam, migratory year 2018. Idaho Department of Fish and Game, 19-12.</w:t>
+    <w:bookmarkStart w:id="49" w:name="ref-Camacho2017"/>
+    <w:p>
+      <w:pPr>
+        <w:pStyle w:val="Bibliography"/>
+      </w:pPr>
+      <w:r>
+        <w:t xml:space="preserve">Camacho, C., K. Wright, J. Powell, W. C. Schrader, T. Copeland, M. Ackerman, M. Dobos, M. Corsi, and M. R. Campbell. 2017. Wild adult steelhead and Chinook salmon abundance and composition at Lower Granite Dam, spawn years 2009-2016. Idaho Department of Fish and Game, 17-06.</w:t>
       </w:r>
     </w:p>
     <w:bookmarkEnd w:id="49"/>
-    <w:bookmarkStart w:id="50" w:name="ref-Camacho2017"/>
-    <w:p>
-      <w:pPr>
-        <w:pStyle w:val="BodyText"/>
-      </w:pPr>
-      <w:r>
-        <w:t xml:space="preserve">Camacho, C., K. Wright, J. Powell, W. C. Schrader, T. Copeland, M. Ackerman, M. Dobos, M. Corsi, and M. R. Campbell. 2017. Wild adult steelhead and Chinook salmon abundance and composition at Lower Granite Dam, spawn years 2009-2016. Idaho Department of Fish and Game, 17-06.</w:t>
+    <w:bookmarkStart w:id="50" w:name="ref-crozier2019climate"/>
+    <w:p>
+      <w:pPr>
+        <w:pStyle w:val="Bibliography"/>
+      </w:pPr>
+      <w:r>
+        <w:t xml:space="preserve">Crozier, L. G., M. M. McClure, T. Beechie, S. J. Bograd, D. A. Boughton, M. Carr, T. D. Cooney, J. B. Dunham, C. M. Greene, M. A. Haltuch, and others. 2019. Climate vulnerability assessment for pacific salmon and steelhead in the california current large marine ecosystem. PloS one 14(7):e0217711. Public Library of Science San Francisco, CA USA.</w:t>
       </w:r>
     </w:p>
     <w:bookmarkEnd w:id="50"/>
     <w:bookmarkStart w:id="51" w:name="ref-Dauble2000"/>
     <w:p>
       <w:pPr>
-        <w:pStyle w:val="BodyText"/>
+        <w:pStyle w:val="Bibliography"/>
       </w:pPr>
       <w:r>
         <w:t xml:space="preserve">Dauble, D. D., and R. P. Mueller. 2000. Upstream passage monitoring: Difficulties in estimating survival for adult chinook salmon in the columbia and snake rivers. Fisheries 25(8):24–34. Taylor &amp; Francis.</w:t>
       </w:r>
     </w:p>
     <w:bookmarkEnd w:id="51"/>
-    <w:bookmarkStart w:id="52" w:name="ref-Hargrove2019"/>
-    <w:p>
-      <w:pPr>
-        <w:pStyle w:val="BodyText"/>
+    <w:bookmarkStart w:id="52" w:name="ref-nwfsc2015"/>
+    <w:p>
+      <w:pPr>
+        <w:pStyle w:val="Bibliography"/>
+      </w:pPr>
+      <w:r>
+        <w:t xml:space="preserve">Ford, M., K. Barnas, T. Cooney, L. Crozier, M. Diaz, J.J. Hard, E. Holmes, D. Holzer, R. Kope, P. Lawson, M. Liermann, J. Myers, M. Rowse, D. Teel, D. V. Doornik, T. Wainwright, L. Weitkamp, and M. Williams. 2015. Status review update for pacific salmon and steelhead listed under the endangered species act: Pacific northwest. National Marine Fisheries Service, Northwest Fisheries Science Center.</w:t>
+      </w:r>
+    </w:p>
+    <w:bookmarkEnd w:id="52"/>
+    <w:bookmarkStart w:id="53" w:name="ref-Hargrove2019"/>
+    <w:p>
+      <w:pPr>
+        <w:pStyle w:val="Bibliography"/>
       </w:pPr>
       <w:r>
         <w:t xml:space="preserve">Hargrove, J. S., T. A. Delomas, and M. Davison. 2019. Chinook and steelhead genotyping for genetic stock identification at Lower Granite Dam. Idaho Department of Fish and Game, 19-08.</w:t>
       </w:r>
     </w:p>
-    <w:bookmarkEnd w:id="52"/>
-    <w:bookmarkStart w:id="53" w:name="ref-Hatch1994"/>
-    <w:p>
-      <w:pPr>
-        <w:pStyle w:val="BodyText"/>
+    <w:bookmarkEnd w:id="53"/>
+    <w:bookmarkStart w:id="54" w:name="ref-Hatch1994"/>
+    <w:p>
+      <w:pPr>
+        <w:pStyle w:val="Bibliography"/>
       </w:pPr>
       <w:r>
         <w:t xml:space="preserve">Hatch, D. R., D. R. Pederson, and J. Fryer. 1994. Feasibility of documenting and estimating adult fish passage at large hydroelectric facilities in the snake river using video technology; 1993 final report. Columbia River Inter-Tribal Fish Commission.</w:t>
       </w:r>
     </w:p>
-    <w:bookmarkEnd w:id="53"/>
-    <w:bookmarkStart w:id="54" w:name="ref-Ogden2014"/>
-    <w:p>
-      <w:pPr>
-        <w:pStyle w:val="BodyText"/>
+    <w:bookmarkEnd w:id="54"/>
+    <w:bookmarkStart w:id="55" w:name="ref-hess2014monitoring"/>
+    <w:p>
+      <w:pPr>
+        <w:pStyle w:val="Bibliography"/>
+      </w:pPr>
+      <w:r>
+        <w:t xml:space="preserve">Hess, J. E., J. M. Whiteaker, J. K. Fryer, and S. R. Narum. 2014. Monitoring stock-specific abundance, run timing, and straying of chinook salmon in the columbia river using genetic stock identification (gsi). North American Journal of Fisheries Management 34(1):184–201. Taylor &amp; Francis.</w:t>
+      </w:r>
+    </w:p>
+    <w:bookmarkEnd w:id="55"/>
+    <w:bookmarkStart w:id="56" w:name="ref-kinzer2020report"/>
+    <w:p>
+      <w:pPr>
+        <w:pStyle w:val="Bibliography"/>
+      </w:pPr>
+      <w:r>
+        <w:t xml:space="preserve">Kinzer, R. N., H. Arnsberg Bill, A. Maxwell, R. Orme, C. Rabe, and S. Vatland. 2020a. Snake river basin adult chinook salmon and steelhead monitoring 2019 annual report. Nez Perce Tribe, Department of Fisheries Resources Management, Research Division, Lapwai, ID.</w:t>
+      </w:r>
+    </w:p>
+    <w:bookmarkEnd w:id="56"/>
+    <w:bookmarkStart w:id="57" w:name="ref-iptds2020report"/>
+    <w:p>
+      <w:pPr>
+        <w:pStyle w:val="Bibliography"/>
+      </w:pPr>
+      <w:r>
+        <w:t xml:space="preserve">Kinzer, R. N., Orme Rick, M. Campbell, J. Hargrove, and K. See. 2020b. REPORT to noaa fisheries for 5-year esa status review: SNAKE river basin steelhead and chinook salmon population abundance, life history, and diversity metrics calculated from in-stream pit-tag observations (sy2010-sy2019).</w:t>
+      </w:r>
+    </w:p>
+    <w:bookmarkEnd w:id="57"/>
+    <w:bookmarkStart w:id="58" w:name="ref-mcclure2003large"/>
+    <w:p>
+      <w:pPr>
+        <w:pStyle w:val="Bibliography"/>
+      </w:pPr>
+      <w:r>
+        <w:t xml:space="preserve">McClure, M. M., E. E. Holmes, B. L. Sanderson, and C. E. Jordan. 2003. A large-scale, multispecies status assessment: Anadromous salmonids in the columbia river basin. Ecological Applications 13(4):964–989. Wiley Online Library.</w:t>
+      </w:r>
+    </w:p>
+    <w:bookmarkEnd w:id="58"/>
+    <w:bookmarkStart w:id="59" w:name="ref-mcelhany2000viable"/>
+    <w:p>
+      <w:pPr>
+        <w:pStyle w:val="Bibliography"/>
+      </w:pPr>
+      <w:r>
+        <w:t xml:space="preserve">McElhany, P., M. H. Rucklelshaus, M. J. Ford, T. C. Wainwright, and E. P. Bjorkstedt. 2000. Viable salmonid populations and the recovery of evolutionarily significant units.</w:t>
+      </w:r>
+    </w:p>
+    <w:bookmarkEnd w:id="59"/>
+    <w:bookmarkStart w:id="60" w:name="ref-nehlsen1991pacific"/>
+    <w:p>
+      <w:pPr>
+        <w:pStyle w:val="Bibliography"/>
+      </w:pPr>
+      <w:r>
+        <w:t xml:space="preserve">Nehlsen, W., J. E. Williams, and J. A. Lichatowich. 1991. Pacific salmon at the crossroads: Stocks at risk from california, oregon, idaho, and washington. Fisheries 16(2):4–21. Wiley Online Library.</w:t>
+      </w:r>
+    </w:p>
+    <w:bookmarkEnd w:id="60"/>
+    <w:bookmarkStart w:id="61" w:name="ref-Ogden2014"/>
+    <w:p>
+      <w:pPr>
+        <w:pStyle w:val="Bibliography"/>
       </w:pPr>
       <w:r>
         <w:t xml:space="preserve">Ogden, D. A. 2014. Operation of the adult trap at lower granite dam 2013.</w:t>
       </w:r>
     </w:p>
-    <w:bookmarkEnd w:id="54"/>
-    <w:bookmarkStart w:id="55" w:name="ref-Ogden2016b"/>
-    <w:p>
-      <w:pPr>
-        <w:pStyle w:val="BodyText"/>
+    <w:bookmarkEnd w:id="61"/>
+    <w:bookmarkStart w:id="62" w:name="ref-Ogden2016b"/>
+    <w:p>
+      <w:pPr>
+        <w:pStyle w:val="Bibliography"/>
       </w:pPr>
       <w:r>
         <w:t xml:space="preserve">Ogden, D. A. 2016a. Operation of the adult trap at Lower Granite Dam 2015.</w:t>
       </w:r>
     </w:p>
-    <w:bookmarkEnd w:id="55"/>
-    <w:bookmarkStart w:id="56" w:name="ref-Ogden2016"/>
-    <w:p>
-      <w:pPr>
-        <w:pStyle w:val="BodyText"/>
+    <w:bookmarkEnd w:id="62"/>
+    <w:bookmarkStart w:id="63" w:name="ref-Ogden2016"/>
+    <w:p>
+      <w:pPr>
+        <w:pStyle w:val="Bibliography"/>
       </w:pPr>
       <w:r>
         <w:t xml:space="preserve">Ogden, D. A. 2016b. Operation of the adult trap at Lower Granite Dam 2014.</w:t>
       </w:r>
     </w:p>
-    <w:bookmarkEnd w:id="56"/>
-    <w:bookmarkStart w:id="57" w:name="ref-R-rjags"/>
-    <w:p>
-      <w:pPr>
-        <w:pStyle w:val="BodyText"/>
+    <w:bookmarkEnd w:id="63"/>
+    <w:bookmarkStart w:id="64" w:name="ref-orme2018population"/>
+    <w:p>
+      <w:pPr>
+        <w:pStyle w:val="Bibliography"/>
+      </w:pPr>
+      <w:r>
+        <w:t xml:space="preserve">Orme, R., N. Kinzer Ryan, and C. Albee. 2018. Population and tributary level escapement estimates of snake river natural-origin spring/summer chinook salmon and steelhead from in-stream pit tag detection systems-2019 annual report. Nez Perce Tribe, Department of Fisheries Resources Management, Research Division, Lapwai, ID.</w:t>
+      </w:r>
+    </w:p>
+    <w:bookmarkEnd w:id="64"/>
+    <w:bookmarkStart w:id="65" w:name="ref-R-rjags"/>
+    <w:p>
+      <w:pPr>
+        <w:pStyle w:val="Bibliography"/>
       </w:pPr>
       <w:r>
         <w:t xml:space="preserve">Plummer, M. 2019. Rjags: Bayesian graphical models using mcmc.</w:t>
       </w:r>
     </w:p>
-    <w:bookmarkEnd w:id="57"/>
-    <w:bookmarkStart w:id="58" w:name="ref-R-Core-Team2020"/>
-    <w:p>
-      <w:pPr>
-        <w:pStyle w:val="BodyText"/>
+    <w:bookmarkEnd w:id="65"/>
+    <w:bookmarkStart w:id="66" w:name="ref-R-Core-Team2020"/>
+    <w:p>
+      <w:pPr>
+        <w:pStyle w:val="Bibliography"/>
       </w:pPr>
       <w:r>
         <w:t xml:space="preserve">R Core Team. 2020. R: A Language and Environment for Statistical Computing. R Foundation for Statistical Computing, Vienna, Austria.</w:t>
       </w:r>
     </w:p>
-    <w:bookmarkEnd w:id="58"/>
-    <w:bookmarkStart w:id="59" w:name="ref-Schrader2013"/>
-    <w:p>
-      <w:pPr>
-        <w:pStyle w:val="BodyText"/>
+    <w:bookmarkEnd w:id="66"/>
+    <w:bookmarkStart w:id="67" w:name="ref-royle2008hierarchical"/>
+    <w:p>
+      <w:pPr>
+        <w:pStyle w:val="Bibliography"/>
+      </w:pPr>
+      <w:r>
+        <w:t xml:space="preserve">Royle, J. A., and R. M. Dorazio. 2008. Hierarchical modeling and inference in ecology: The analysis of data from populations, metapopulations and communities. Elsevier.</w:t>
+      </w:r>
+    </w:p>
+    <w:bookmarkEnd w:id="67"/>
+    <w:bookmarkStart w:id="68" w:name="ref-Schrader2013"/>
+    <w:p>
+      <w:pPr>
+        <w:pStyle w:val="Bibliography"/>
       </w:pPr>
       <w:r>
         <w:t xml:space="preserve">Schrader, W. C., M. P. Corsi, P. Kennedy, M. W. Ackerman, M. R. Campbell, K. K. Wright, and T. Copeland. 2013. Wild adult steelhead and Chinook salmon abundance and composition at Lower Granite dam, spawn year 2011. Idaho Department of Fish; Game, Report 13-15.</w:t>
       </w:r>
     </w:p>
-    <w:bookmarkEnd w:id="59"/>
-    <w:bookmarkStart w:id="60" w:name="ref-Shumway2010"/>
-    <w:p>
-      <w:pPr>
-        <w:pStyle w:val="BodyText"/>
+    <w:bookmarkEnd w:id="68"/>
+    <w:bookmarkStart w:id="69" w:name="ref-Shumway2010"/>
+    <w:p>
+      <w:pPr>
+        <w:pStyle w:val="Bibliography"/>
       </w:pPr>
       <w:r>
         <w:t xml:space="preserve">Shumway, R. H., and D. S. Stoffer. 2010. Time series analysis and its applications: With R examples. Springer.</w:t>
       </w:r>
     </w:p>
-    <w:bookmarkEnd w:id="60"/>
-    <w:bookmarkStart w:id="61" w:name="ref-Steinhorst2017"/>
-    <w:p>
-      <w:pPr>
-        <w:pStyle w:val="BodyText"/>
-      </w:pPr>
-      <w:r>
-        <w:t xml:space="preserve">Steinhorst, K., T. Copeland, M. W. Ackerman, W. C. Schrader, and E. C. Anderson. 2017. Abundance estimates and confidence intervals for the run composition of returning salmonids. Fishery Bulletin 115(1):1–12.</w:t>
-      </w:r>
-    </w:p>
-    <w:bookmarkEnd w:id="61"/>
-    <w:bookmarkStart w:id="62" w:name="ref-USACE2015"/>
-    <w:p>
-      <w:pPr>
-        <w:pStyle w:val="BodyText"/>
+    <w:bookmarkEnd w:id="69"/>
+    <w:bookmarkStart w:id="70" w:name="ref-steinhorst2017abundance"/>
+    <w:p>
+      <w:pPr>
+        <w:pStyle w:val="Bibliography"/>
+      </w:pPr>
+      <w:r>
+        <w:t xml:space="preserve">Steinhorst, K., T. Copeland, M. W. Ackerman, W. C. Schrader, and E. C. Anderson. 2017a. Abundance estimates and confidence intervals for the run composition of returning salmonids. Fishery Bulletin 115(1).</w:t>
+      </w:r>
+    </w:p>
+    <w:bookmarkEnd w:id="70"/>
+    <w:bookmarkStart w:id="71" w:name="ref-Steinhorst2017"/>
+    <w:p>
+      <w:pPr>
+        <w:pStyle w:val="Bibliography"/>
+      </w:pPr>
+      <w:r>
+        <w:t xml:space="preserve">Steinhorst, K., T. Copeland, M. W. Ackerman, W. C. Schrader, and E. C. Anderson. 2017b. Abundance estimates and confidence intervals for the run composition of returning salmonids. Fishery Bulletin 115(1):1–12.</w:t>
+      </w:r>
+    </w:p>
+    <w:bookmarkEnd w:id="71"/>
+    <w:bookmarkStart w:id="72" w:name="ref-USACE2015"/>
+    <w:p>
+      <w:pPr>
+        <w:pStyle w:val="Bibliography"/>
       </w:pPr>
       <w:r>
         <w:t xml:space="preserve">USACE. 2015. Annual fish passage report Columbia and Snake rivers. U.S. Army Corps of Engineers.</w:t>
       </w:r>
     </w:p>
-    <w:bookmarkEnd w:id="62"/>
-    <w:bookmarkStart w:id="63" w:name="ref-Wright2015"/>
-    <w:p>
-      <w:pPr>
-        <w:pStyle w:val="BodyText"/>
+    <w:bookmarkEnd w:id="72"/>
+    <w:bookmarkStart w:id="73" w:name="ref-waterhouse2020bayesian"/>
+    <w:p>
+      <w:pPr>
+        <w:pStyle w:val="Bibliography"/>
+      </w:pPr>
+      <w:r>
+        <w:t xml:space="preserve">Waterhouse, L., J. White, K. See, A. Murdoch, and B. X. Semmens. 2020. A bayesian nested patch occupancy model to estimate steelhead movement and abundance. Ecological Applications:e02202. Wiley Online Library.</w:t>
+      </w:r>
+    </w:p>
+    <w:bookmarkEnd w:id="73"/>
+    <w:bookmarkStart w:id="74" w:name="ref-williams2016viability"/>
+    <w:p>
+      <w:pPr>
+        <w:pStyle w:val="Bibliography"/>
+      </w:pPr>
+      <w:r>
+        <w:t xml:space="preserve">Williams, T. H., B. C. Spence, D. A. Boughton, R. C. Johnson, E. G. R. Crozier, N. J. Mantua, M. R. O’Farrell, and S. T. Lindley. 2016. Viability assessment for pacific salmon and steelhead listed under the endangered species act: Southwest.</w:t>
+      </w:r>
+    </w:p>
+    <w:bookmarkEnd w:id="74"/>
+    <w:bookmarkStart w:id="75" w:name="ref-Wright2015"/>
+    <w:p>
+      <w:pPr>
+        <w:pStyle w:val="Bibliography"/>
       </w:pPr>
       <w:r>
         <w:t xml:space="preserve">Wright, K. K., W. C. Schrader, L. Reinhardt, K. Hernandez, C. Hohman, and T. Copeland. 2015. Process and methods for assigning ages to anadromous salmonids from scale samples. Idaho Department of Fish; Game, 15-03.</w:t>
       </w:r>
     </w:p>
-    <w:bookmarkEnd w:id="63"/>
-    <w:bookmarkEnd w:id="64"/>
+    <w:bookmarkEnd w:id="75"/>
+    <w:bookmarkEnd w:id="76"/>
     <w:p>
       <w:r>
         <w:br w:type="page"/>
@@ -1461,11 +1686,11 @@
       <w:pPr>
         <w:pStyle w:val="Heading1"/>
       </w:pPr>
-      <w:bookmarkStart w:id="65" w:name="tables"/>
+      <w:bookmarkStart w:id="77" w:name="tables"/>
       <w:r>
         <w:t xml:space="preserve">Tables</w:t>
       </w:r>
-      <w:bookmarkEnd w:id="65"/>
+      <w:bookmarkEnd w:id="77"/>
     </w:p>
     <w:p>
       <w:pPr>
@@ -3203,7 +3428,7 @@
         <w:pStyle w:val="TableCaption"/>
       </w:pPr>
       <w:r>
-        <w:t xml:space="preserve">Table 3: Window counts, and estimates of total, wild, hatchery and hatchery no-clip escapement, with coefficients of variation in parenthesis, for Chinook salmon and steelhead from spawn years 2010 to 2019.</w:t>
+        <w:t xml:space="preserve">Table 3: Window counts, and estimates of total, wild, hatchery and hatchery no-clip escapement, with coefficients of variation in parenthesis, for Chinook Salmon and steelhead from spawn years 2010 to 2019.</w:t>
       </w:r>
     </w:p>
     <w:tbl>
@@ -3211,7 +3436,7 @@
         <w:tblStyle w:val="Table"/>
         <w:tblW w:type="pct" w:w="0.0"/>
         <w:tblLook w:firstRow="1"/>
-        <w:tblCaption w:val="Table 3: Window counts, and estimates of total, wild, hatchery and hatchery no-clip escapement, with coefficients of variation in parenthesis, for Chinook salmon and steelhead from spawn years 2010 to 2019."/>
+        <w:tblCaption w:val="Table 3: Window counts, and estimates of total, wild, hatchery and hatchery no-clip escapement, with coefficients of variation in parenthesis, for Chinook Salmon and steelhead from spawn years 2010 to 2019."/>
       </w:tblPr>
       <w:tblGrid/>
       <w:tr>
@@ -4928,11 +5153,11 @@
       <w:pPr>
         <w:pStyle w:val="Heading1"/>
       </w:pPr>
-      <w:bookmarkStart w:id="66" w:name="figures"/>
+      <w:bookmarkStart w:id="78" w:name="figures"/>
       <w:r>
         <w:t xml:space="preserve">Figures</w:t>
       </w:r>
-      <w:bookmarkEnd w:id="66"/>
+      <w:bookmarkEnd w:id="78"/>
     </w:p>
     <w:p>
       <w:pPr>
@@ -4954,7 +5179,7 @@
                     </pic:cNvPicPr>
                   </pic:nvPicPr>
                   <pic:blipFill>
-                    <a:blip r:embed="rId67"/>
+                    <a:blip r:embed="rId79"/>
                     <a:stretch>
                       <a:fillRect/>
                     </a:stretch>
@@ -5009,7 +5234,7 @@
                     </pic:cNvPicPr>
                   </pic:nvPicPr>
                   <pic:blipFill>
-                    <a:blip r:embed="rId68"/>
+                    <a:blip r:embed="rId80"/>
                     <a:stretch>
                       <a:fillRect/>
                     </a:stretch>
@@ -5064,7 +5289,7 @@
                     </pic:cNvPicPr>
                   </pic:nvPicPr>
                   <pic:blipFill>
-                    <a:blip r:embed="rId69"/>
+                    <a:blip r:embed="rId81"/>
                     <a:stretch>
                       <a:fillRect/>
                     </a:stretch>
@@ -5119,7 +5344,7 @@
                     </pic:cNvPicPr>
                   </pic:nvPicPr>
                   <pic:blipFill>
-                    <a:blip r:embed="rId70"/>
+                    <a:blip r:embed="rId82"/>
                     <a:stretch>
                       <a:fillRect/>
                     </a:stretch>
@@ -5163,21 +5388,21 @@
       <w:pPr>
         <w:pStyle w:val="Heading1"/>
       </w:pPr>
-      <w:bookmarkStart w:id="71" w:name="append1"/>
+      <w:bookmarkStart w:id="83" w:name="append1"/>
       <w:r>
         <w:t xml:space="preserve">Appendix A - STADEM Model Description</w:t>
       </w:r>
-      <w:bookmarkEnd w:id="71"/>
+      <w:bookmarkEnd w:id="83"/>
     </w:p>
     <w:p>
       <w:pPr>
         <w:pStyle w:val="Heading2"/>
       </w:pPr>
-      <w:bookmarkStart w:id="72" w:name="total-and-weekly-escapement"/>
+      <w:bookmarkStart w:id="84" w:name="total-and-weekly-escapement"/>
       <w:r>
         <w:t xml:space="preserve">Total and Weekly Escapement</w:t>
       </w:r>
-      <w:bookmarkEnd w:id="72"/>
+      <w:bookmarkEnd w:id="84"/>
     </w:p>
     <w:p>
       <w:pPr>
@@ -6220,11 +6445,11 @@
       <w:pPr>
         <w:pStyle w:val="Heading2"/>
       </w:pPr>
-      <w:bookmarkStart w:id="73" w:name="day-time-passage-and-re-ascension-rates"/>
+      <w:bookmarkStart w:id="85" w:name="day-time-passage-and-re-ascension-rates"/>
       <w:r>
         <w:t xml:space="preserve">Day-time Passage and Re-ascension Rates</w:t>
       </w:r>
-      <w:bookmarkEnd w:id="73"/>
+      <w:bookmarkEnd w:id="85"/>
     </w:p>
     <w:p>
       <w:pPr>
@@ -6925,11 +7150,11 @@
       <w:pPr>
         <w:pStyle w:val="Heading2"/>
       </w:pPr>
-      <w:bookmarkStart w:id="74" w:name="origin-proportions"/>
+      <w:bookmarkStart w:id="86" w:name="origin-proportions"/>
       <w:r>
         <w:t xml:space="preserve">Origin Proportions</w:t>
       </w:r>
-      <w:bookmarkEnd w:id="74"/>
+      <w:bookmarkEnd w:id="86"/>
     </w:p>
     <w:p>
       <w:pPr>
@@ -8342,11 +8567,11 @@
       <w:pPr>
         <w:pStyle w:val="Heading2"/>
       </w:pPr>
-      <w:bookmarkStart w:id="75" w:name="model-fitting"/>
+      <w:bookmarkStart w:id="87" w:name="model-fitting"/>
       <w:r>
         <w:t xml:space="preserve">Model Fitting</w:t>
       </w:r>
-      <w:bookmarkEnd w:id="75"/>
+      <w:bookmarkEnd w:id="87"/>
     </w:p>
     <w:p>
       <w:pPr>
@@ -8638,11 +8863,11 @@
       <w:pPr>
         <w:pStyle w:val="Heading1"/>
       </w:pPr>
-      <w:bookmarkStart w:id="76" w:name="append2"/>
+      <w:bookmarkStart w:id="88" w:name="append2"/>
       <w:r>
         <w:t xml:space="preserve">Appendix B - Simulation Details</w:t>
       </w:r>
-      <w:bookmarkEnd w:id="76"/>
+      <w:bookmarkEnd w:id="88"/>
     </w:p>
     <w:p>
       <w:pPr>
@@ -11129,7 +11354,7 @@
       <w:r>
         <w:t xml:space="preserve">); resulting in an expected 25 wild, 12.5 hatchery and 3.75 hatchery no-clip populations. Mean arrival dates and variability were estimated from PIT-tag detection data queried from the Columbia Basin Research Data Access in Real Time (</w:t>
       </w:r>
-      <w:hyperlink r:id="rId77">
+      <w:hyperlink r:id="rId89">
         <w:r>
           <w:rPr>
             <w:rStyle w:val="Hyperlink"/>

</xml_diff>

<commit_message>
compiled word and html docs
</commit_message>
<xml_diff>
--- a/analysis/paper/paper.docx
+++ b/analysis/paper/paper.docx
@@ -418,7 +418,7 @@
         <w:t xml:space="preserve"> </w:t>
       </w:r>
       <w:r>
-        <w:t xml:space="preserve">Steinhorst et al. (2017a)</w:t>
+        <w:t xml:space="preserve">Steinhorst et al. (2017)</w:t>
       </w:r>
       <w:r>
         <w:t xml:space="preserve">) provide valuable information that fisheries managers use to achieve sustainable harvest, while protecting small and vulnerable populations. Accurate escapement estimates are increasingly important for depleted populations as they inform viable salmonid metrics</w:t>
@@ -794,7 +794,7 @@
         <w:t xml:space="preserve"> </w:t>
       </w:r>
       <w:r>
-        <w:t xml:space="preserve">Steinhorst et al. (2017b)</w:t>
+        <w:t xml:space="preserve">Steinhorst et al. (2017)</w:t>
       </w:r>
       <w:r>
         <w:t xml:space="preserve">). The trap was operational for 24 hours per day, and randomly sampled the daily run by opening four times per hour for a length of time determined by a set daily trapping rate. The trap rate was determined by a committee of collaborating management agencies with a goal of capturing a target number of wild fish, but also balancing fish handling concerns. Trap sample rates were typically 10-25%, but fluctuated throughout the season due to high water temperatures, decreased flows, trap malfunctions and/or closures, fish handling logistics, etc. All captured fish were anesthetized, identified to species, examined for existing marks/tags, and measured for fork length. Additionally, each fish had scale and genetic tissue samples taken; scale samples were used to estimate age</w:t>
@@ -1375,7 +1375,7 @@
       </w:r>
       <w:bookmarkEnd w:id="45"/>
     </w:p>
-    <w:bookmarkStart w:id="76" w:name="refs"/>
+    <w:bookmarkStart w:id="75" w:name="refs"/>
     <w:bookmarkStart w:id="46" w:name="ref-Boggs2004"/>
     <w:p>
       <w:pPr>
@@ -1616,67 +1616,57 @@
       </w:r>
     </w:p>
     <w:bookmarkEnd w:id="69"/>
-    <w:bookmarkStart w:id="70" w:name="ref-steinhorst2017abundance"/>
+    <w:bookmarkStart w:id="70" w:name="ref-Steinhorst2017"/>
     <w:p>
       <w:pPr>
         <w:pStyle w:val="Bibliography"/>
       </w:pPr>
       <w:r>
-        <w:t xml:space="preserve">Steinhorst, K., T. Copeland, M. W. Ackerman, W. C. Schrader, and E. C. Anderson. 2017a. Abundance estimates and confidence intervals for the run composition of returning salmonids. Fishery Bulletin 115(1).</w:t>
+        <w:t xml:space="preserve">Steinhorst, K., T. Copeland, M. W. Ackerman, W. C. Schrader, and E. C. Anderson. 2017. Abundance estimates and confidence intervals for the run composition of returning salmonids. Fishery Bulletin 115(1):1–12.</w:t>
       </w:r>
     </w:p>
     <w:bookmarkEnd w:id="70"/>
-    <w:bookmarkStart w:id="71" w:name="ref-Steinhorst2017"/>
+    <w:bookmarkStart w:id="71" w:name="ref-USACE2015"/>
     <w:p>
       <w:pPr>
         <w:pStyle w:val="Bibliography"/>
       </w:pPr>
       <w:r>
-        <w:t xml:space="preserve">Steinhorst, K., T. Copeland, M. W. Ackerman, W. C. Schrader, and E. C. Anderson. 2017b. Abundance estimates and confidence intervals for the run composition of returning salmonids. Fishery Bulletin 115(1):1–12.</w:t>
+        <w:t xml:space="preserve">USACE. 2015. Annual fish passage report Columbia and Snake rivers. U.S. Army Corps of Engineers.</w:t>
       </w:r>
     </w:p>
     <w:bookmarkEnd w:id="71"/>
-    <w:bookmarkStart w:id="72" w:name="ref-USACE2015"/>
+    <w:bookmarkStart w:id="72" w:name="ref-waterhouse2020bayesian"/>
     <w:p>
       <w:pPr>
         <w:pStyle w:val="Bibliography"/>
       </w:pPr>
       <w:r>
-        <w:t xml:space="preserve">USACE. 2015. Annual fish passage report Columbia and Snake rivers. U.S. Army Corps of Engineers.</w:t>
+        <w:t xml:space="preserve">Waterhouse, L., J. White, K. See, A. Murdoch, and B. X. Semmens. 2020. A bayesian nested patch occupancy model to estimate steelhead movement and abundance. Ecological Applications:e02202. Wiley Online Library.</w:t>
       </w:r>
     </w:p>
     <w:bookmarkEnd w:id="72"/>
-    <w:bookmarkStart w:id="73" w:name="ref-waterhouse2020bayesian"/>
+    <w:bookmarkStart w:id="73" w:name="ref-williams2016viability"/>
     <w:p>
       <w:pPr>
         <w:pStyle w:val="Bibliography"/>
       </w:pPr>
       <w:r>
-        <w:t xml:space="preserve">Waterhouse, L., J. White, K. See, A. Murdoch, and B. X. Semmens. 2020. A bayesian nested patch occupancy model to estimate steelhead movement and abundance. Ecological Applications:e02202. Wiley Online Library.</w:t>
+        <w:t xml:space="preserve">Williams, T. H., B. C. Spence, D. A. Boughton, R. C. Johnson, E. G. R. Crozier, N. J. Mantua, M. R. O’Farrell, and S. T. Lindley. 2016. Viability assessment for pacific salmon and steelhead listed under the endangered species act: Southwest.</w:t>
       </w:r>
     </w:p>
     <w:bookmarkEnd w:id="73"/>
-    <w:bookmarkStart w:id="74" w:name="ref-williams2016viability"/>
+    <w:bookmarkStart w:id="74" w:name="ref-Wright2015"/>
     <w:p>
       <w:pPr>
         <w:pStyle w:val="Bibliography"/>
       </w:pPr>
       <w:r>
-        <w:t xml:space="preserve">Williams, T. H., B. C. Spence, D. A. Boughton, R. C. Johnson, E. G. R. Crozier, N. J. Mantua, M. R. O’Farrell, and S. T. Lindley. 2016. Viability assessment for pacific salmon and steelhead listed under the endangered species act: Southwest.</w:t>
+        <w:t xml:space="preserve">Wright, K. K., W. C. Schrader, L. Reinhardt, K. Hernandez, C. Hohman, and T. Copeland. 2015. Process and methods for assigning ages to anadromous salmonids from scale samples. Idaho Department of Fish; Game, 15-03.</w:t>
       </w:r>
     </w:p>
     <w:bookmarkEnd w:id="74"/>
-    <w:bookmarkStart w:id="75" w:name="ref-Wright2015"/>
-    <w:p>
-      <w:pPr>
-        <w:pStyle w:val="Bibliography"/>
-      </w:pPr>
-      <w:r>
-        <w:t xml:space="preserve">Wright, K. K., W. C. Schrader, L. Reinhardt, K. Hernandez, C. Hohman, and T. Copeland. 2015. Process and methods for assigning ages to anadromous salmonids from scale samples. Idaho Department of Fish; Game, 15-03.</w:t>
-      </w:r>
-    </w:p>
     <w:bookmarkEnd w:id="75"/>
-    <w:bookmarkEnd w:id="76"/>
     <w:p>
       <w:r>
         <w:br w:type="page"/>
@@ -1686,11 +1676,11 @@
       <w:pPr>
         <w:pStyle w:val="Heading1"/>
       </w:pPr>
-      <w:bookmarkStart w:id="77" w:name="tables"/>
+      <w:bookmarkStart w:id="76" w:name="tables"/>
       <w:r>
         <w:t xml:space="preserve">Tables</w:t>
       </w:r>
-      <w:bookmarkEnd w:id="77"/>
+      <w:bookmarkEnd w:id="76"/>
     </w:p>
     <w:p>
       <w:pPr>
@@ -5153,11 +5143,11 @@
       <w:pPr>
         <w:pStyle w:val="Heading1"/>
       </w:pPr>
-      <w:bookmarkStart w:id="78" w:name="figures"/>
+      <w:bookmarkStart w:id="77" w:name="figures"/>
       <w:r>
         <w:t xml:space="preserve">Figures</w:t>
       </w:r>
-      <w:bookmarkEnd w:id="78"/>
+      <w:bookmarkEnd w:id="77"/>
     </w:p>
     <w:p>
       <w:pPr>
@@ -5174,6 +5164,61 @@
                 <pic:pic>
                   <pic:nvPicPr>
                     <pic:cNvPr descr="../figures/stadem-examp-fig-1.png" id="0" name="Picture"/>
+                    <pic:cNvPicPr>
+                      <a:picLocks noChangeArrowheads="1" noChangeAspect="1"/>
+                    </pic:cNvPicPr>
+                  </pic:nvPicPr>
+                  <pic:blipFill>
+                    <a:blip r:embed="rId78"/>
+                    <a:stretch>
+                      <a:fillRect/>
+                    </a:stretch>
+                  </pic:blipFill>
+                  <pic:spPr bwMode="auto">
+                    <a:xfrm>
+                      <a:off x="0" y="0"/>
+                      <a:ext cx="5943600" cy="3396342"/>
+                    </a:xfrm>
+                    <a:prstGeom prst="rect">
+                      <a:avLst/>
+                    </a:prstGeom>
+                    <a:noFill/>
+                    <a:ln w="9525">
+                      <a:noFill/>
+                      <a:headEnd/>
+                      <a:tailEnd/>
+                    </a:ln>
+                  </pic:spPr>
+                </pic:pic>
+              </a:graphicData>
+            </a:graphic>
+          </wp:inline>
+        </w:drawing>
+      </w:r>
+    </w:p>
+    <w:p>
+      <w:pPr>
+        <w:pStyle w:val="ImageCaption"/>
+      </w:pPr>
+      <w:r>
+        <w:t xml:space="preserve">Figure 1: Schematic of how the STADEM model works. Panel A shows the posterior of the estimate of fish crossing the dam while the window is open (dashed line shows observed window counts). That estimate is divided by the nighttime passage rate (B). The total fish is then discounted by the reascension rate to estimate unique fish (C). Those unique fish are then multiplied by the proportion of wild fish (D), to estimate unique wild fish.</w:t>
+      </w:r>
+    </w:p>
+    <w:p>
+      <w:pPr>
+        <w:pStyle w:val="CaptionedFigure"/>
+      </w:pPr>
+      <w:r>
+        <w:drawing>
+          <wp:inline>
+            <wp:extent cx="5943600" cy="3396342"/>
+            <wp:effectExtent b="0" l="0" r="0" t="0"/>
+            <wp:docPr descr="Figure 2: ’Boxplots show relative bias of STADEM estimates for wild escapement across various scenarios. The boxes contain 50% of the simulations, whiskers contain 95% of the simulations, and points are outliers." title="" id="1" name="Picture"/>
+            <a:graphic>
+              <a:graphicData uri="http://schemas.openxmlformats.org/drawingml/2006/picture">
+                <pic:pic>
+                  <pic:nvPicPr>
+                    <pic:cNvPr descr="../figures/rel-bias-lgd-1.png" id="0" name="Picture"/>
                     <pic:cNvPicPr>
                       <a:picLocks noChangeArrowheads="1" noChangeAspect="1"/>
                     </pic:cNvPicPr>
@@ -5211,7 +5256,7 @@
         <w:pStyle w:val="ImageCaption"/>
       </w:pPr>
       <w:r>
-        <w:t xml:space="preserve">Figure 1: Schematic of how the STADEM model works. Panel A shows the posterior of the estimate of fish crossing the dam while the window is open (dashed line shows observed window counts). That estimate is divided by the nighttime passage rate (B). The total fish is then discounted by the reascension rate to estimate unique fish (C). Those unique fish are then multiplied by the proportion of wild fish (D), to estimate unique wild fish.</w:t>
+        <w:t xml:space="preserve">Figure 2: ’Boxplots show relative bias of STADEM estimates for wild escapement across various scenarios. The boxes contain 50% of the simulations, whiskers contain 95% of the simulations, and points are outliers.</w:t>
       </w:r>
     </w:p>
     <w:p>
@@ -5223,12 +5268,12 @@
           <wp:inline>
             <wp:extent cx="5943600" cy="3396342"/>
             <wp:effectExtent b="0" l="0" r="0" t="0"/>
-            <wp:docPr descr="Figure 2: ’Boxplots show relative bias of STADEM estimates for wild escapement across various scenarios. The boxes contain 50% of the simulations, whiskers contain 95% of the simulations, and points are outliers." title="" id="1" name="Picture"/>
+            <wp:docPr descr="Figure 3: Time-series plot showing estimates of total escapement for Chinook in 2014, including raw window counts, window counts adjusted for night-time passage, trap estimates and STADEM estimates. Gray ribbon represents the 95% credible interval for STADEM estimates." title="" id="1" name="Picture"/>
             <a:graphic>
               <a:graphicData uri="http://schemas.openxmlformats.org/drawingml/2006/picture">
                 <pic:pic>
                   <pic:nvPicPr>
-                    <pic:cNvPr descr="../figures/rel-bias-lgd-1.png" id="0" name="Picture"/>
+                    <pic:cNvPr descr="../figures/jags-fit-fig-1.png" id="0" name="Picture"/>
                     <pic:cNvPicPr>
                       <a:picLocks noChangeArrowheads="1" noChangeAspect="1"/>
                     </pic:cNvPicPr>
@@ -5266,7 +5311,7 @@
         <w:pStyle w:val="ImageCaption"/>
       </w:pPr>
       <w:r>
-        <w:t xml:space="preserve">Figure 2: ’Boxplots show relative bias of STADEM estimates for wild escapement across various scenarios. The boxes contain 50% of the simulations, whiskers contain 95% of the simulations, and points are outliers.</w:t>
+        <w:t xml:space="preserve">Figure 3: Time-series plot showing estimates of total escapement for Chinook in 2014, including raw window counts, window counts adjusted for night-time passage, trap estimates and STADEM estimates. Gray ribbon represents the 95% credible interval for STADEM estimates.</w:t>
       </w:r>
     </w:p>
     <w:p>
@@ -5278,12 +5323,12 @@
           <wp:inline>
             <wp:extent cx="5943600" cy="3396342"/>
             <wp:effectExtent b="0" l="0" r="0" t="0"/>
-            <wp:docPr descr="Figure 3: Time-series plot showing estimates of total escapement for Chinook in 2014, including raw window counts, window counts adjusted for night-time passage, trap estimates and STADEM estimates. Gray ribbon represents the 95% credible interval for STADEM estimates." title="" id="1" name="Picture"/>
+            <wp:docPr descr="Figure 4: Night-time passage rate plotted against re-ascension rate, calculated from observed PIT tags for each week of spawn years 2010-2019. Colors correspond to different spawn year, while the size of each point is proportional to the window count that week. The dashed line is the 1-1 line." title="" id="1" name="Picture"/>
             <a:graphic>
               <a:graphicData uri="http://schemas.openxmlformats.org/drawingml/2006/picture">
                 <pic:pic>
                   <pic:nvPicPr>
-                    <pic:cNvPr descr="../figures/jags-fit-fig-1.png" id="0" name="Picture"/>
+                    <pic:cNvPr descr="../figures/night-reasc-diff-fig-1.png" id="0" name="Picture"/>
                     <pic:cNvPicPr>
                       <a:picLocks noChangeArrowheads="1" noChangeAspect="1"/>
                     </pic:cNvPicPr>
@@ -5321,61 +5366,6 @@
         <w:pStyle w:val="ImageCaption"/>
       </w:pPr>
       <w:r>
-        <w:t xml:space="preserve">Figure 3: Time-series plot showing estimates of total escapement for Chinook in 2014, including raw window counts, window counts adjusted for night-time passage, trap estimates and STADEM estimates. Gray ribbon represents the 95% credible interval for STADEM estimates.</w:t>
-      </w:r>
-    </w:p>
-    <w:p>
-      <w:pPr>
-        <w:pStyle w:val="CaptionedFigure"/>
-      </w:pPr>
-      <w:r>
-        <w:drawing>
-          <wp:inline>
-            <wp:extent cx="5943600" cy="3396342"/>
-            <wp:effectExtent b="0" l="0" r="0" t="0"/>
-            <wp:docPr descr="Figure 4: Night-time passage rate plotted against re-ascension rate, calculated from observed PIT tags for each week of spawn years 2010-2019. Colors correspond to different spawn year, while the size of each point is proportional to the window count that week. The dashed line is the 1-1 line." title="" id="1" name="Picture"/>
-            <a:graphic>
-              <a:graphicData uri="http://schemas.openxmlformats.org/drawingml/2006/picture">
-                <pic:pic>
-                  <pic:nvPicPr>
-                    <pic:cNvPr descr="../figures/night-reasc-diff-fig-1.png" id="0" name="Picture"/>
-                    <pic:cNvPicPr>
-                      <a:picLocks noChangeArrowheads="1" noChangeAspect="1"/>
-                    </pic:cNvPicPr>
-                  </pic:nvPicPr>
-                  <pic:blipFill>
-                    <a:blip r:embed="rId82"/>
-                    <a:stretch>
-                      <a:fillRect/>
-                    </a:stretch>
-                  </pic:blipFill>
-                  <pic:spPr bwMode="auto">
-                    <a:xfrm>
-                      <a:off x="0" y="0"/>
-                      <a:ext cx="5943600" cy="3396342"/>
-                    </a:xfrm>
-                    <a:prstGeom prst="rect">
-                      <a:avLst/>
-                    </a:prstGeom>
-                    <a:noFill/>
-                    <a:ln w="9525">
-                      <a:noFill/>
-                      <a:headEnd/>
-                      <a:tailEnd/>
-                    </a:ln>
-                  </pic:spPr>
-                </pic:pic>
-              </a:graphicData>
-            </a:graphic>
-          </wp:inline>
-        </w:drawing>
-      </w:r>
-    </w:p>
-    <w:p>
-      <w:pPr>
-        <w:pStyle w:val="ImageCaption"/>
-      </w:pPr>
-      <w:r>
         <w:t xml:space="preserve">Figure 4: Night-time passage rate plotted against re-ascension rate, calculated from observed PIT tags for each week of spawn years 2010-2019. Colors correspond to different spawn year, while the size of each point is proportional to the window count that week. The dashed line is the 1-1 line.</w:t>
       </w:r>
     </w:p>
@@ -5388,28 +5378,40 @@
       <w:pPr>
         <w:pStyle w:val="Heading1"/>
       </w:pPr>
-      <w:bookmarkStart w:id="83" w:name="append1"/>
+      <w:bookmarkStart w:id="82" w:name="append1"/>
       <w:r>
         <w:t xml:space="preserve">Appendix A - STADEM Model Description</w:t>
       </w:r>
+      <w:bookmarkEnd w:id="82"/>
+    </w:p>
+    <w:p>
+      <w:pPr>
+        <w:pStyle w:val="Heading2"/>
+      </w:pPr>
+      <w:bookmarkStart w:id="83" w:name="total-and-weekly-escapement"/>
+      <w:r>
+        <w:t xml:space="preserve">Total and Weekly Escapement</w:t>
+      </w:r>
       <w:bookmarkEnd w:id="83"/>
     </w:p>
     <w:p>
       <w:pPr>
-        <w:pStyle w:val="Heading2"/>
-      </w:pPr>
-      <w:bookmarkStart w:id="84" w:name="total-and-weekly-escapement"/>
-      <w:r>
-        <w:t xml:space="preserve">Total and Weekly Escapement</w:t>
-      </w:r>
-      <w:bookmarkEnd w:id="84"/>
-    </w:p>
-    <w:p>
-      <w:pPr>
         <w:pStyle w:val="FirstParagraph"/>
       </w:pPr>
       <w:r>
-        <w:t xml:space="preserve">Escapement at LGD is estimated by combining two independent observations, trap catches and window counts, of the true number of fish crossing the dam in a state-space model with a weekly time-step. Both are assumed to be corrupted observations of the true unknown number of fish crossing LGD each week. The log of the true number of fish crossing (</w:t>
+        <w:t xml:space="preserve">Escapement at Lower Granite Dam (LGD) is estimated by combining two independent observations, trap catches and window counts, of the true number of fish crossing the dam in a state-space model</w:t>
+      </w:r>
+      <w:r>
+        <w:t xml:space="preserve"> </w:t>
+      </w:r>
+      <w:r>
+        <w:t xml:space="preserve">(Royle and Dorazio 2008)</w:t>
+      </w:r>
+      <w:r>
+        <w:t xml:space="preserve"> </w:t>
+      </w:r>
+      <w:r>
+        <w:t xml:space="preserve">with a weekly time-step. Both are assumed to be corrupted observations of the true unknown number of fish crossing LGD each week. The log of the true number of fish crossing (</w:t>
       </w:r>
       <m:oMath>
         <m:sSub>
@@ -6189,7 +6191,7 @@
         <w:t xml:space="preserve"> </w:t>
       </w:r>
       <w:r>
-        <w:t xml:space="preserve">is estimated to be small provides evidence for over-dispersion, and as it grows very large, the negative binomial distribution behaves like a Poisson distribution.</w:t>
+        <w:t xml:space="preserve">is estimated to be small it provides evidence for over-dispersion, and as it grows very large, the negative binomial distribution behaves like a Poisson distribution.</w:t>
       </w:r>
     </w:p>
     <w:p>
@@ -6445,11 +6447,11 @@
       <w:pPr>
         <w:pStyle w:val="Heading2"/>
       </w:pPr>
-      <w:bookmarkStart w:id="85" w:name="day-time-passage-and-re-ascension-rates"/>
+      <w:bookmarkStart w:id="84" w:name="day-time-passage-and-re-ascension-rates"/>
       <w:r>
         <w:t xml:space="preserve">Day-time Passage and Re-ascension Rates</w:t>
       </w:r>
-      <w:bookmarkEnd w:id="85"/>
+      <w:bookmarkEnd w:id="84"/>
     </w:p>
     <w:p>
       <w:pPr>
@@ -7150,11 +7152,11 @@
       <w:pPr>
         <w:pStyle w:val="Heading2"/>
       </w:pPr>
-      <w:bookmarkStart w:id="86" w:name="origin-proportions"/>
+      <w:bookmarkStart w:id="85" w:name="origin-proportions"/>
       <w:r>
         <w:t xml:space="preserve">Origin Proportions</w:t>
       </w:r>
-      <w:bookmarkEnd w:id="86"/>
+      <w:bookmarkEnd w:id="85"/>
     </w:p>
     <w:p>
       <w:pPr>
@@ -8567,11 +8569,11 @@
       <w:pPr>
         <w:pStyle w:val="Heading2"/>
       </w:pPr>
-      <w:bookmarkStart w:id="87" w:name="model-fitting"/>
+      <w:bookmarkStart w:id="86" w:name="model-fitting"/>
       <w:r>
         <w:t xml:space="preserve">Model Fitting</w:t>
       </w:r>
-      <w:bookmarkEnd w:id="87"/>
+      <w:bookmarkEnd w:id="86"/>
     </w:p>
     <w:p>
       <w:pPr>
@@ -8863,11 +8865,11 @@
       <w:pPr>
         <w:pStyle w:val="Heading1"/>
       </w:pPr>
-      <w:bookmarkStart w:id="88" w:name="append2"/>
+      <w:bookmarkStart w:id="87" w:name="append2"/>
       <w:r>
         <w:t xml:space="preserve">Appendix B - Simulation Details</w:t>
       </w:r>
-      <w:bookmarkEnd w:id="88"/>
+      <w:bookmarkEnd w:id="87"/>
     </w:p>
     <w:p>
       <w:pPr>
@@ -11310,7 +11312,7 @@
         <w:pStyle w:val="FirstParagraph"/>
       </w:pPr>
       <w:r>
-        <w:t xml:space="preserve">Simulation parameters for model evaluations were set to mimic typical ecapement of spring/summer Chinook to LGD with similar origin proportions, marking rates and run timing as those observed from return years 2010 - 2015. Escapement of each origin (</w:t>
+        <w:t xml:space="preserve">Simulation parameters for model evaluations were set to mimic typical ecapement of spring/summer Chinook Salmon to LGD with similar origin proportions, marking rates and run timing as those observed from return years 2010 - 2015. Escapement of each origin (</w:t>
       </w:r>
       <m:oMath>
         <m:sSub>
@@ -11354,7 +11356,7 @@
       <w:r>
         <w:t xml:space="preserve">); resulting in an expected 25 wild, 12.5 hatchery and 3.75 hatchery no-clip populations. Mean arrival dates and variability were estimated from PIT-tag detection data queried from the Columbia Basin Research Data Access in Real Time (</w:t>
       </w:r>
-      <w:hyperlink r:id="rId89">
+      <w:hyperlink r:id="rId88">
         <w:r>
           <w:rPr>
             <w:rStyle w:val="Hyperlink"/>

</xml_diff>

<commit_message>
re-knit pdf, word and html versions after Ryan's edits.
</commit_message>
<xml_diff>
--- a/analysis/paper/paper.docx
+++ b/analysis/paper/paper.docx
@@ -397,7 +397,10 @@
         <w:pStyle w:val="FirstParagraph"/>
       </w:pPr>
       <w:r>
-        <w:t xml:space="preserve">Fish escapement is the number of adults that survive juvenile and adult rearing, escape harvest and return to their natal habitat to potentially spawn (e.g. </w:t>
+        <w:t xml:space="preserve">Fish escapement is the number of adults that survive juvenile and adult rearing, escape harvest and return to their natal habitat to potentially spawn (e.g.</w:t>
+      </w:r>
+      <w:r>
+        <w:t xml:space="preserve"> </w:t>
       </w:r>
       <w:r>
         <w:t xml:space="preserve">Bue et al. (1998)</w:t>
@@ -500,7 +503,16 @@
         <w:t xml:space="preserve"> </w:t>
       </w:r>
       <w:r>
-        <w:t xml:space="preserve">(Camacho et al. 2017 p. @Steinhorst2017)</w:t>
+        <w:t xml:space="preserve">(Camacho et al. 2017,</w:t>
+      </w:r>
+      <w:r>
+        <w:t xml:space="preserve"> </w:t>
+      </w:r>
+      <w:r>
+        <w:t xml:space="preserve">@Steinhorst2017</w:t>
+      </w:r>
+      <w:r>
+        <w:t xml:space="preserve">)</w:t>
       </w:r>
       <w:r>
         <w:t xml:space="preserve">. Window counts as a census proved beneficial as being an easy, straight-forward method that was ascertained in near real-time. Moreover, downriver fisheries management arenas have used window counts at lower-river dams as escapement estimates for the past several years, and consistency in methods is often desirable for management decision making (</w:t>
@@ -1379,7 +1391,7 @@
     <w:bookmarkStart w:id="46" w:name="ref-Boggs2004"/>
     <w:p>
       <w:pPr>
-        <w:pStyle w:val="Bibliography"/>
+        <w:pStyle w:val="FirstParagraph"/>
       </w:pPr>
       <w:r>
         <w:t xml:space="preserve">Boggs, C., M. L. Keefer, C. Peery, T. C. Bjornn, and L. C. Stuehrenberg. 2004. Fallback, reascension, and adjusted fishway escapement estimates for adult chinook salmon and steelhead at columbia and snake river dams. Transactions of the American Fisheries Society 133(4):932–949. Taylor &amp; Francis.</w:t>
@@ -1389,7 +1401,7 @@
     <w:bookmarkStart w:id="47" w:name="ref-Bue1998"/>
     <w:p>
       <w:pPr>
-        <w:pStyle w:val="Bibliography"/>
+        <w:pStyle w:val="BodyText"/>
       </w:pPr>
       <w:r>
         <w:t xml:space="preserve">Bue, B., S. Fried, S. Sharr, D. Sharp, J. Wilcock, and H. Geiger. 1998. Estimating salmon escapement using area-under-the-curve, aerial observer efficiency, and stream-life estimates: The prince william sound pink salmon example. North Pacific Anadromous Fish Commission Bulletin 1:240–250.</w:t>
@@ -1399,7 +1411,7 @@
     <w:bookmarkStart w:id="48" w:name="ref-Camacho2019"/>
     <w:p>
       <w:pPr>
-        <w:pStyle w:val="Bibliography"/>
+        <w:pStyle w:val="BodyText"/>
       </w:pPr>
       <w:r>
         <w:t xml:space="preserve">Camacho, C. A., T. Delomas, M. Davison, M. E. Dobos, W. C. Schrader, M. R. Campbell, and T. Copeland. 2019. Wild juvenile steelhead and Chinook Salmon abundance and composition at Lower Granite Dam, migratory year 2018. Idaho Department of Fish and Game, 19-12.</w:t>
@@ -1409,7 +1421,7 @@
     <w:bookmarkStart w:id="49" w:name="ref-Camacho2017"/>
     <w:p>
       <w:pPr>
-        <w:pStyle w:val="Bibliography"/>
+        <w:pStyle w:val="BodyText"/>
       </w:pPr>
       <w:r>
         <w:t xml:space="preserve">Camacho, C., K. Wright, J. Powell, W. C. Schrader, T. Copeland, M. Ackerman, M. Dobos, M. Corsi, and M. R. Campbell. 2017. Wild adult steelhead and Chinook salmon abundance and composition at Lower Granite Dam, spawn years 2009-2016. Idaho Department of Fish and Game, 17-06.</w:t>
@@ -1419,7 +1431,7 @@
     <w:bookmarkStart w:id="50" w:name="ref-crozier2019climate"/>
     <w:p>
       <w:pPr>
-        <w:pStyle w:val="Bibliography"/>
+        <w:pStyle w:val="BodyText"/>
       </w:pPr>
       <w:r>
         <w:t xml:space="preserve">Crozier, L. G., M. M. McClure, T. Beechie, S. J. Bograd, D. A. Boughton, M. Carr, T. D. Cooney, J. B. Dunham, C. M. Greene, M. A. Haltuch, and others. 2019. Climate vulnerability assessment for pacific salmon and steelhead in the california current large marine ecosystem. PloS one 14(7):e0217711. Public Library of Science San Francisco, CA USA.</w:t>
@@ -1429,7 +1441,7 @@
     <w:bookmarkStart w:id="51" w:name="ref-Dauble2000"/>
     <w:p>
       <w:pPr>
-        <w:pStyle w:val="Bibliography"/>
+        <w:pStyle w:val="BodyText"/>
       </w:pPr>
       <w:r>
         <w:t xml:space="preserve">Dauble, D. D., and R. P. Mueller. 2000. Upstream passage monitoring: Difficulties in estimating survival for adult chinook salmon in the columbia and snake rivers. Fisheries 25(8):24–34. Taylor &amp; Francis.</w:t>
@@ -1439,7 +1451,7 @@
     <w:bookmarkStart w:id="52" w:name="ref-nwfsc2015"/>
     <w:p>
       <w:pPr>
-        <w:pStyle w:val="Bibliography"/>
+        <w:pStyle w:val="BodyText"/>
       </w:pPr>
       <w:r>
         <w:t xml:space="preserve">Ford, M., K. Barnas, T. Cooney, L. Crozier, M. Diaz, J.J. Hard, E. Holmes, D. Holzer, R. Kope, P. Lawson, M. Liermann, J. Myers, M. Rowse, D. Teel, D. V. Doornik, T. Wainwright, L. Weitkamp, and M. Williams. 2015. Status review update for pacific salmon and steelhead listed under the endangered species act: Pacific northwest. National Marine Fisheries Service, Northwest Fisheries Science Center.</w:t>
@@ -1449,7 +1461,7 @@
     <w:bookmarkStart w:id="53" w:name="ref-Hargrove2019"/>
     <w:p>
       <w:pPr>
-        <w:pStyle w:val="Bibliography"/>
+        <w:pStyle w:val="BodyText"/>
       </w:pPr>
       <w:r>
         <w:t xml:space="preserve">Hargrove, J. S., T. A. Delomas, and M. Davison. 2019. Chinook and steelhead genotyping for genetic stock identification at Lower Granite Dam. Idaho Department of Fish and Game, 19-08.</w:t>
@@ -1459,7 +1471,7 @@
     <w:bookmarkStart w:id="54" w:name="ref-Hatch1994"/>
     <w:p>
       <w:pPr>
-        <w:pStyle w:val="Bibliography"/>
+        <w:pStyle w:val="BodyText"/>
       </w:pPr>
       <w:r>
         <w:t xml:space="preserve">Hatch, D. R., D. R. Pederson, and J. Fryer. 1994. Feasibility of documenting and estimating adult fish passage at large hydroelectric facilities in the snake river using video technology; 1993 final report. Columbia River Inter-Tribal Fish Commission.</w:t>
@@ -1469,7 +1481,7 @@
     <w:bookmarkStart w:id="55" w:name="ref-hess2014monitoring"/>
     <w:p>
       <w:pPr>
-        <w:pStyle w:val="Bibliography"/>
+        <w:pStyle w:val="BodyText"/>
       </w:pPr>
       <w:r>
         <w:t xml:space="preserve">Hess, J. E., J. M. Whiteaker, J. K. Fryer, and S. R. Narum. 2014. Monitoring stock-specific abundance, run timing, and straying of chinook salmon in the columbia river using genetic stock identification (gsi). North American Journal of Fisheries Management 34(1):184–201. Taylor &amp; Francis.</w:t>
@@ -1479,7 +1491,7 @@
     <w:bookmarkStart w:id="56" w:name="ref-kinzer2020report"/>
     <w:p>
       <w:pPr>
-        <w:pStyle w:val="Bibliography"/>
+        <w:pStyle w:val="BodyText"/>
       </w:pPr>
       <w:r>
         <w:t xml:space="preserve">Kinzer, R. N., H. Arnsberg Bill, A. Maxwell, R. Orme, C. Rabe, and S. Vatland. 2020a. Snake river basin adult chinook salmon and steelhead monitoring 2019 annual report. Nez Perce Tribe, Department of Fisheries Resources Management, Research Division, Lapwai, ID.</w:t>
@@ -1489,7 +1501,7 @@
     <w:bookmarkStart w:id="57" w:name="ref-iptds2020report"/>
     <w:p>
       <w:pPr>
-        <w:pStyle w:val="Bibliography"/>
+        <w:pStyle w:val="BodyText"/>
       </w:pPr>
       <w:r>
         <w:t xml:space="preserve">Kinzer, R. N., Orme Rick, M. Campbell, J. Hargrove, and K. See. 2020b. REPORT to noaa fisheries for 5-year esa status review: SNAKE river basin steelhead and chinook salmon population abundance, life history, and diversity metrics calculated from in-stream pit-tag observations (sy2010-sy2019).</w:t>
@@ -1499,7 +1511,7 @@
     <w:bookmarkStart w:id="58" w:name="ref-mcclure2003large"/>
     <w:p>
       <w:pPr>
-        <w:pStyle w:val="Bibliography"/>
+        <w:pStyle w:val="BodyText"/>
       </w:pPr>
       <w:r>
         <w:t xml:space="preserve">McClure, M. M., E. E. Holmes, B. L. Sanderson, and C. E. Jordan. 2003. A large-scale, multispecies status assessment: Anadromous salmonids in the columbia river basin. Ecological Applications 13(4):964–989. Wiley Online Library.</w:t>
@@ -1509,7 +1521,7 @@
     <w:bookmarkStart w:id="59" w:name="ref-mcelhany2000viable"/>
     <w:p>
       <w:pPr>
-        <w:pStyle w:val="Bibliography"/>
+        <w:pStyle w:val="BodyText"/>
       </w:pPr>
       <w:r>
         <w:t xml:space="preserve">McElhany, P., M. H. Rucklelshaus, M. J. Ford, T. C. Wainwright, and E. P. Bjorkstedt. 2000. Viable salmonid populations and the recovery of evolutionarily significant units.</w:t>
@@ -1519,7 +1531,7 @@
     <w:bookmarkStart w:id="60" w:name="ref-nehlsen1991pacific"/>
     <w:p>
       <w:pPr>
-        <w:pStyle w:val="Bibliography"/>
+        <w:pStyle w:val="BodyText"/>
       </w:pPr>
       <w:r>
         <w:t xml:space="preserve">Nehlsen, W., J. E. Williams, and J. A. Lichatowich. 1991. Pacific salmon at the crossroads: Stocks at risk from california, oregon, idaho, and washington. Fisheries 16(2):4–21. Wiley Online Library.</w:t>
@@ -1529,7 +1541,7 @@
     <w:bookmarkStart w:id="61" w:name="ref-Ogden2014"/>
     <w:p>
       <w:pPr>
-        <w:pStyle w:val="Bibliography"/>
+        <w:pStyle w:val="BodyText"/>
       </w:pPr>
       <w:r>
         <w:t xml:space="preserve">Ogden, D. A. 2014. Operation of the adult trap at lower granite dam 2013.</w:t>
@@ -1539,7 +1551,7 @@
     <w:bookmarkStart w:id="62" w:name="ref-Ogden2016b"/>
     <w:p>
       <w:pPr>
-        <w:pStyle w:val="Bibliography"/>
+        <w:pStyle w:val="BodyText"/>
       </w:pPr>
       <w:r>
         <w:t xml:space="preserve">Ogden, D. A. 2016a. Operation of the adult trap at Lower Granite Dam 2015.</w:t>
@@ -1549,7 +1561,7 @@
     <w:bookmarkStart w:id="63" w:name="ref-Ogden2016"/>
     <w:p>
       <w:pPr>
-        <w:pStyle w:val="Bibliography"/>
+        <w:pStyle w:val="BodyText"/>
       </w:pPr>
       <w:r>
         <w:t xml:space="preserve">Ogden, D. A. 2016b. Operation of the adult trap at Lower Granite Dam 2014.</w:t>
@@ -1559,7 +1571,7 @@
     <w:bookmarkStart w:id="64" w:name="ref-orme2018population"/>
     <w:p>
       <w:pPr>
-        <w:pStyle w:val="Bibliography"/>
+        <w:pStyle w:val="BodyText"/>
       </w:pPr>
       <w:r>
         <w:t xml:space="preserve">Orme, R., N. Kinzer Ryan, and C. Albee. 2018. Population and tributary level escapement estimates of snake river natural-origin spring/summer chinook salmon and steelhead from in-stream pit tag detection systems-2019 annual report. Nez Perce Tribe, Department of Fisheries Resources Management, Research Division, Lapwai, ID.</w:t>
@@ -1569,7 +1581,7 @@
     <w:bookmarkStart w:id="65" w:name="ref-R-rjags"/>
     <w:p>
       <w:pPr>
-        <w:pStyle w:val="Bibliography"/>
+        <w:pStyle w:val="BodyText"/>
       </w:pPr>
       <w:r>
         <w:t xml:space="preserve">Plummer, M. 2019. Rjags: Bayesian graphical models using mcmc.</w:t>
@@ -1579,7 +1591,7 @@
     <w:bookmarkStart w:id="66" w:name="ref-R-Core-Team2020"/>
     <w:p>
       <w:pPr>
-        <w:pStyle w:val="Bibliography"/>
+        <w:pStyle w:val="BodyText"/>
       </w:pPr>
       <w:r>
         <w:t xml:space="preserve">R Core Team. 2020. R: A Language and Environment for Statistical Computing. R Foundation for Statistical Computing, Vienna, Austria.</w:t>
@@ -1589,7 +1601,7 @@
     <w:bookmarkStart w:id="67" w:name="ref-royle2008hierarchical"/>
     <w:p>
       <w:pPr>
-        <w:pStyle w:val="Bibliography"/>
+        <w:pStyle w:val="BodyText"/>
       </w:pPr>
       <w:r>
         <w:t xml:space="preserve">Royle, J. A., and R. M. Dorazio. 2008. Hierarchical modeling and inference in ecology: The analysis of data from populations, metapopulations and communities. Elsevier.</w:t>
@@ -1599,7 +1611,7 @@
     <w:bookmarkStart w:id="68" w:name="ref-Schrader2013"/>
     <w:p>
       <w:pPr>
-        <w:pStyle w:val="Bibliography"/>
+        <w:pStyle w:val="BodyText"/>
       </w:pPr>
       <w:r>
         <w:t xml:space="preserve">Schrader, W. C., M. P. Corsi, P. Kennedy, M. W. Ackerman, M. R. Campbell, K. K. Wright, and T. Copeland. 2013. Wild adult steelhead and Chinook salmon abundance and composition at Lower Granite dam, spawn year 2011. Idaho Department of Fish; Game, Report 13-15.</w:t>
@@ -1609,7 +1621,7 @@
     <w:bookmarkStart w:id="69" w:name="ref-Shumway2010"/>
     <w:p>
       <w:pPr>
-        <w:pStyle w:val="Bibliography"/>
+        <w:pStyle w:val="BodyText"/>
       </w:pPr>
       <w:r>
         <w:t xml:space="preserve">Shumway, R. H., and D. S. Stoffer. 2010. Time series analysis and its applications: With R examples. Springer.</w:t>
@@ -1619,7 +1631,7 @@
     <w:bookmarkStart w:id="70" w:name="ref-Steinhorst2017"/>
     <w:p>
       <w:pPr>
-        <w:pStyle w:val="Bibliography"/>
+        <w:pStyle w:val="BodyText"/>
       </w:pPr>
       <w:r>
         <w:t xml:space="preserve">Steinhorst, K., T. Copeland, M. W. Ackerman, W. C. Schrader, and E. C. Anderson. 2017. Abundance estimates and confidence intervals for the run composition of returning salmonids. Fishery Bulletin 115(1):1–12.</w:t>
@@ -1629,7 +1641,7 @@
     <w:bookmarkStart w:id="71" w:name="ref-USACE2015"/>
     <w:p>
       <w:pPr>
-        <w:pStyle w:val="Bibliography"/>
+        <w:pStyle w:val="BodyText"/>
       </w:pPr>
       <w:r>
         <w:t xml:space="preserve">USACE. 2015. Annual fish passage report Columbia and Snake rivers. U.S. Army Corps of Engineers.</w:t>
@@ -1639,7 +1651,7 @@
     <w:bookmarkStart w:id="72" w:name="ref-waterhouse2020bayesian"/>
     <w:p>
       <w:pPr>
-        <w:pStyle w:val="Bibliography"/>
+        <w:pStyle w:val="BodyText"/>
       </w:pPr>
       <w:r>
         <w:t xml:space="preserve">Waterhouse, L., J. White, K. See, A. Murdoch, and B. X. Semmens. 2020. A bayesian nested patch occupancy model to estimate steelhead movement and abundance. Ecological Applications:e02202. Wiley Online Library.</w:t>
@@ -1649,7 +1661,7 @@
     <w:bookmarkStart w:id="73" w:name="ref-williams2016viability"/>
     <w:p>
       <w:pPr>
-        <w:pStyle w:val="Bibliography"/>
+        <w:pStyle w:val="BodyText"/>
       </w:pPr>
       <w:r>
         <w:t xml:space="preserve">Williams, T. H., B. C. Spence, D. A. Boughton, R. C. Johnson, E. G. R. Crozier, N. J. Mantua, M. R. O’Farrell, and S. T. Lindley. 2016. Viability assessment for pacific salmon and steelhead listed under the endangered species act: Southwest.</w:t>
@@ -1659,7 +1671,7 @@
     <w:bookmarkStart w:id="74" w:name="ref-Wright2015"/>
     <w:p>
       <w:pPr>
-        <w:pStyle w:val="Bibliography"/>
+        <w:pStyle w:val="BodyText"/>
       </w:pPr>
       <w:r>
         <w:t xml:space="preserve">Wright, K. K., W. C. Schrader, L. Reinhardt, K. Hernandez, C. Hohman, and T. Copeland. 2015. Process and methods for assigning ages to anadromous salmonids from scale samples. Idaho Department of Fish; Game, 15-03.</w:t>

</xml_diff>

<commit_message>
Corrected a few spelling errors and other minor edits. Re-knit to all 3 formats
</commit_message>
<xml_diff>
--- a/analysis/paper/paper.docx
+++ b/analysis/paper/paper.docx
@@ -137,7 +137,7 @@
         <w:t xml:space="preserve"> </w:t>
       </w:r>
       <w:r>
-        <w:t xml:space="preserve">18,</w:t>
+        <w:t xml:space="preserve">20,</w:t>
       </w:r>
       <w:r>
         <w:t xml:space="preserve"> </w:t>
@@ -445,7 +445,7 @@
         <w:t xml:space="preserve"> </w:t>
       </w:r>
       <w:r>
-        <w:t xml:space="preserve">and climate change vulerability</w:t>
+        <w:t xml:space="preserve">and climate change vulnerability</w:t>
       </w:r>
       <w:r>
         <w:t xml:space="preserve"> </w:t>
@@ -462,7 +462,7 @@
         <w:pStyle w:val="BodyText"/>
       </w:pPr>
       <w:r>
-        <w:t xml:space="preserve">Populations of Chinook Salmon Oncorhynchus tshawytscha and steelhead trout O. mykiss in the Snake River basin of Pacific Northwest, USA, are depleted following decades of substantial harvest and anthropogenic changes to their migration corridor (e.g., construction of hydroelectric dams on the Snake and Columbia rivers) and tributary habitats</w:t>
+        <w:t xml:space="preserve">Populations of Chinook Salmon, Oncorhynchus tshawytscha, and steelhead trout, O. mykiss, in the Snake River basin of Pacific Northwest, USA, are depleted following decades of substantial harvest and anthropogenic changes to their migration corridor (e.g., construction of hydroelectric dams on the Snake and Columbia rivers) and tributary habitats</w:t>
       </w:r>
       <w:r>
         <w:t xml:space="preserve"> </w:t>
@@ -503,16 +503,7 @@
         <w:t xml:space="preserve"> </w:t>
       </w:r>
       <w:r>
-        <w:t xml:space="preserve">(Camacho et al. 2017,</w:t>
-      </w:r>
-      <w:r>
-        <w:t xml:space="preserve"> </w:t>
-      </w:r>
-      <w:r>
-        <w:t xml:space="preserve">@Steinhorst2017</w:t>
-      </w:r>
-      <w:r>
-        <w:t xml:space="preserve">)</w:t>
+        <w:t xml:space="preserve">(Camacho et al. 2017; Steinhorst et al. 2017)</w:t>
       </w:r>
       <w:r>
         <w:t xml:space="preserve">. Window counts as a census proved beneficial as being an easy, straight-forward method that was ascertained in near real-time. Moreover, downriver fisheries management arenas have used window counts at lower-river dams as escapement estimates for the past several years, and consistency in methods is often desirable for management decision making (</w:t>
@@ -705,7 +696,7 @@
         <w:pStyle w:val="FirstParagraph"/>
       </w:pPr>
       <w:r>
-        <w:t xml:space="preserve">We used STADEM and three sources of data to estimate Chinook Salmon and steelhead escapement at Lower Granite Dam from 2010-2019. Data sources included 1) counts of fish migrating past the observation window located on the adult fish ladder at Lower Granite, 2) information from adults captured at a fish trap located in the fish ladder, and 3) observations of previously PIT tagged fish detected in the adult fish ladder. Following, we describe each of the data sources in more detail as they pertain to Lower Granite Dam; however, similar data could likely be obtained from other fish passage facilities.</w:t>
+        <w:t xml:space="preserve">We used STADEM and three sources of data to estimate Chinook Salmon and steelhead escapement at Lower Granite Dam from 2010-2019. Data sources included 1) counts of fish migrating past the observation window located on the adult fish ladder at Lower Granite, 2) information from adults captured at a fish trap located in the fish ladder, and 3) observations of previously PIT tagged fish detected in the adult fish ladder. Below, we describe each of the data sources in more detail as they pertain to Lower Granite Dam; however, similar data could likely be obtained from other fish passage facilities.</w:t>
       </w:r>
     </w:p>
     <w:p>
@@ -732,7 +723,7 @@
         <w:t xml:space="preserve">(Hatch et al. 1994)</w:t>
       </w:r>
       <w:r>
-        <w:t xml:space="preserve">. Video monitoring occured during the beginning and tail ends of the adult runs (March 1 – March 31 and November 1 – December) for 10 hours per day (0600 – 1600 hours). Direct visual monitoring occured during peak run times (April 1 – October 31) for 16 hours per day (0400 – 2000 hours)</w:t>
+        <w:t xml:space="preserve">. Video monitoring occurred during the beginning and tail ends of the adult runs (March 1 – March 31 and November 1 – December) for 10 hours per day (0600 – 1600 hours). Direct visual monitoring occurred during peak run times (April 1 – October 31) for 16 hours per day (0400 – 2000 hours)</w:t>
       </w:r>
       <w:r>
         <w:t xml:space="preserve"> </w:t>
@@ -923,7 +914,7 @@
         <w:pStyle w:val="BodyText"/>
       </w:pPr>
       <w:r>
-        <w:t xml:space="preserve">The nighttime passage rate was estimated as the count of tags that migrated through the fish ladder during non-window observation hours divided by the total number of tags passing the fish ladder, and was calculated on a weekly basis. The re-ascension rate was the count of tags observed passing the upstream most detection sites in the adult fish ladder (i.e., passing the dam) and later detected re-entering the downstream end of the fish ladder at a later time divided by the total number of tags leaving the fish ladder. Previously, we examined for differences in nighttime passage and re-ascension rates as estimated using wild fish only, versus combining hatchery and wild fish together, and found no difference. Therefore, we combine wild and hatchery PIT tagged fish observations to estimate common nighttime passage and re-ascension rates to increase sample sizes.</w:t>
+        <w:t xml:space="preserve">The nighttime passage rate was estimated as the count of tags that migrated through the fish ladder during non-window observation hours divided by the total number of tags passing the fish ladder, and was calculated on a weekly basis. The re-ascension rate was the count of tags observed passing the upstream most detection sites in the adult fish ladder (i.e., passing the dam) and later detected re-entering the downstream end of the fish ladder at a later time divided by the total number of tags leaving the fish ladder. Previously, we looked for differences in nighttime passage and re-ascension rates estimated using wild fish only, versus combining hatchery and wild fish together, and found no difference. Therefore, we combine wild and hatchery PIT tagged fish observations to estimate common nighttime passage and re-ascension rates to increase sample sizes.</w:t>
       </w:r>
     </w:p>
     <w:p>
@@ -962,7 +953,7 @@
         <w:t xml:space="preserve">(R Core Team 2020)</w:t>
       </w:r>
       <w:r>
-        <w:t xml:space="preserve">. We assumed that the window counts and the estimates from the trap (fish in the trap divided by trap rate that week) were generated by processes with observation error. In the case of the trap for example, we assumed there was sampling variation and uncertainty around our estimates of the true unknown trap rate. STADEM further accounted for the proportion of fish that ascended the ladder while the counting window was closed (i.e., night), as well as for fish potentially double-counted (or more) after falling back below the dam and later re-ascending the fish ladder. Last, adult sampling data from the trap (wild, hatchery, hatchery no-clip) were used to partition the total escapement estimate by origin (Figure</w:t>
+        <w:t xml:space="preserve">. We assumed that the window counts and the estimates from the trap (fish in the trap divided by trap rate that week) were generated by processes with observation error. In the case of the trap for example, we assumed there was sampling variation and uncertainty around our estimates of the true unknown trap rate. STADEM further accounted for the proportion of fish that ascended the ladder while the counting window was closed (i.e., night), as well as for fish potentially double-counted (or more) after falling back below the dam and later re-ascending the fish ladder. Finally, adult sampling data from the trap (wild, hatchery, hatchery no-clip) were used to partition the total escapement estimate by origin (Figure</w:t>
       </w:r>
       <w:r>
         <w:t xml:space="preserve"> </w:t>
@@ -971,7 +962,7 @@
         <w:t xml:space="preserve">1</w:t>
       </w:r>
       <w:r>
-        <w:t xml:space="preserve">. Additional model details can be found in</w:t>
+        <w:t xml:space="preserve">). Additional model details can be found in</w:t>
       </w:r>
       <w:r>
         <w:t xml:space="preserve"> </w:t>
@@ -985,7 +976,7 @@
         </w:r>
       </w:hyperlink>
       <w:r>
-        <w:t xml:space="preserve">. The STADEM package is available from the primary author at a</w:t>
+        <w:t xml:space="preserve">. The STADEM package is available from the primary author at</w:t>
       </w:r>
       <w:r>
         <w:t xml:space="preserve"> </w:t>
@@ -1096,7 +1087,7 @@
         <w:pStyle w:val="FirstParagraph"/>
       </w:pPr>
       <w:r>
-        <w:t xml:space="preserve">Finally, we applied STADEM to data from Lower Granite Dam for Chinook Salmon and steelhead returning to the Snake River to spawn during 2010 to 2019. Window counts for both species were accessed from DART via functions within STADEM. For Chinook Salmon, a spawn year refers to adults that migrate past the dam prior to August 17 each year and spawn that late summer and fall. For steelhead, the spawn year is defined as steelhead that migrate past Lower Granite Dam starting July 1 the previous year and prior to June 30 of the given year (e.g., spawn year 2017 steelhead migrate past Lower Granite between July 1, 2016 and June 30, 2017). Data from the adult trap was made available by Idaho Department of Fish and Game, and adult PIT tag detection data within the fish passage ladder at Lower Granite Dam was accessed from the PTAGIS regional database (</w:t>
+        <w:t xml:space="preserve">Finally, we applied STADEM to data from Lower Granite Dam for Chinook Salmon and steelhead returning to the Snake River to spawn for the spawn years 2010 to 2019. Window counts for both species were accessed from DART via functions within STADEM. For Chinook Salmon, a spawn year refers to adults that migrate past the dam prior to August 17 each year and spawn that late summer and fall. For steelhead, the spawn year is defined as steelhead that migrate past Lower Granite Dam starting July 1 the previous year and prior to June 30 of the given year (e.g., spawn year 2017 steelhead migrate past Lower Granite between July 1, 2016 and June 30, 2017). Data from the adult trap was made available by Idaho Department of Fish and Game, and adult PIT tag detection data within the fish passage ladder at Lower Granite Dam was accessed from the PTAGIS regional database (</w:t>
       </w:r>
       <w:hyperlink r:id="rId39">
         <w:r>
@@ -1135,7 +1126,7 @@
         <w:pStyle w:val="FirstParagraph"/>
       </w:pPr>
       <w:r>
-        <w:t xml:space="preserve">Simulation results of observed bias, sampling variation, precision, root mean squared deviation (RMSD), and coverage probabilities were qualitatively similar for hatchery (N = 70,000) and hatchery no-clip (N = 5,000) origins as observed in the wild origin (N = 25,000) comparisons. As such, only diagnostic measures of Lower Granite Dam model fits to a medium sized escapement level (e.g., wild origin escapement) are presented.</w:t>
+        <w:t xml:space="preserve">Simulation results of observed bias, sampling variation, precision, root mean squared deviation (RMSD), and coverage probabilities were qualitatively similar for the hatchery (N = 70,000) and hatchery no-clip (N = 5,000) origin groups as observed in the wild origin group (N = 25,000) comparisons. As such, only diagnostic measures of Lower Granite Dam model fits to a medium sized escapement level (e.g., wild origin escapement) are presented.</w:t>
       </w:r>
     </w:p>
     <w:p>
@@ -1152,7 +1143,7 @@
         <w:t xml:space="preserve">2</w:t>
       </w:r>
       <w:r>
-        <w:t xml:space="preserve">). Estimates were unbiased, with an average relative bias of 0.2–0.3%. The CV of the estimates average 2.0–3.0%, with coverage probabilities that always exceeded 95%. We calculated RMSD as the square root of the sum of the variance of the estimate and the squared expected bias, which accounts for the size of the uncertainty in the estimator as well as its bias. The RMSD was near 500 for each scenario, representing an estimate within 2% of the true value (Table</w:t>
+        <w:t xml:space="preserve">). Estimates were unbiased, with an average relative bias of 0.2–0.3%. The CV of the estimates averaged 2.0–3.0%, with coverage probabilities that always exceeded 95%. We calculated RMSD as the square root of the sum of the variance of the estimate and the squared expected bias, which accounts for the size of the uncertainty in the estimator as well as its bias. The RMSD was near 500 for each scenario, representing an estimate within 2% of the true value (Table</w:t>
       </w:r>
       <w:r>
         <w:t xml:space="preserve"> </w:t>
@@ -1188,7 +1179,7 @@
         <w:t xml:space="preserve">3</w:t>
       </w:r>
       <w:r>
-        <w:t xml:space="preserve">. Coefficients of variation ranged from 3.5-7.5% for wild fish, 3.0-6.2% for hatchery fish, 4.0-8.4% for hatchery no-clip fish and 2.9-5.6% for total unique fish past Lower Granite Dam.</w:t>
+        <w:t xml:space="preserve">. Coefficients of variation ranged from 2.7-24.8% for wild fish, 2.2-10.5% for hatchery fish, 3.6-11% for hatchery no-clip fish and 2.1-10.4% for total unique fish past Lower Granite Dam.</w:t>
       </w:r>
     </w:p>
     <w:p>
@@ -1214,7 +1205,7 @@
         <w:t xml:space="preserve">3</w:t>
       </w:r>
       <w:r>
-        <w:t xml:space="preserve">. That year shows the utility of STADEM in dealing with missing data, as the trap was shut down for several weeks in July and August.</w:t>
+        <w:t xml:space="preserve">. That year also shows the utility of STADEM in dealing with missing data, as the trap was shut down for several weeks in July and August.</w:t>
       </w:r>
     </w:p>
     <w:p>
@@ -1249,7 +1240,7 @@
         <w:pStyle w:val="FirstParagraph"/>
       </w:pPr>
       <w:r>
-        <w:t xml:space="preserve">We have presented a novel method for estimating adult salmonid escapement past a large hydroelectric facility (e.g., Lower Granite Dam) that incorporates data from window counts, fish trap, and observations of PIT tagged fish in the adult passage ladder. Our model explicitly models nighttime passage, re-ascension, and potential error in both window and trap estimates. In doing so, we demonstrated that at Lower Granite Dam, nighttime passage and re-ascension rates do not always offset each other, and assuming they do, will lead to biased escapement estimates in some years. With minor adjustments this modelling framework and the STADEM package could be applied to similar migratory species at Lower Granite Dam (e.g., fall Chinook Salmon, Pacific lamprey Lampetra tridentata), or elsewhere; provided a fish passage barrier with a counting mechanism, a trap that can be used to sample a portion of the run, and a tag observation or detection infrastructure (e.g., a PIT tag detection array or similar) exists. Our state-space model combined multiple imperfect sources of data to reduce bias in adult escapement estimates and provided more reasonable estimates of uncertainty. Accurate population or stock abundance estimates and uncertainty accounting for observation and process error can be particularly important when estimates are used or leveraged for management and conservation decisions such as population viability analyses.</w:t>
+        <w:t xml:space="preserve">We have presented a novel method for estimating adult salmonid escapement past a large hydroelectric facility (e.g., Lower Granite Dam) that incorporates data from window counts, fish trap, and observations of PIT tagged fish in the adult passage ladder. Our model explicitly models nighttime passage, re-ascension, and potential error in both window and trap estimates. In doing so, we demonstrated that at Lower Granite Dam, nighttime passage and re-ascension rates do not always offset each other, and assuming they do will lead to biased escapement estimates in some years. With minor adjustments this modelling framework and the STADEM package could be applied to similar migratory species at Lower Granite Dam (e.g., fall Chinook Salmon, Pacific lamprey, Lampetra tridentata), or elsewhere; provided a fish passage barrier with a counting mechanism, a trap that can be used to sample a portion of the run, and a tag observation or detection infrastructure (e.g., a PIT tag detection array or similar) exists. Our state-space model combined multiple imperfect sources of data to reduce bias in adult escapement estimates and provided more reasonable estimates of uncertainty. Accurate population or stock abundance estimates and uncertainty accounting for observation and process error can be particularly important when estimates are used or leveraged for management and conservation decisions such as population viability analyses.</w:t>
       </w:r>
     </w:p>
     <w:p>
@@ -1275,7 +1266,7 @@
         <w:t xml:space="preserve">Steele et al. 2013</w:t>
       </w:r>
       <w:r>
-        <w:t xml:space="preserve">) collected at the adult trap, which currently is completed post hoc after the trapping season. The inclusion of genetic information typically results in a reduction in wild escapement estimates and an associated increase in hatchery no-clip escapement. However, if in-season management decisions do not require this correction or could accept the potential bias, origin calls at the trap could be used in-season as a first approximation to escapement. Final post-hoc estimates, parsed by origin, could then be finalized at season’s end. All other data included in this model (e.g., window counts and PIT observations) are otherwise provided in almost real-time by DART. Provided the Lower Granite Dam adult fish trap database was updated and made available frequently, there are minimal obstacles for adapting the STADEM framework to provide in-season estimates of escapement.</w:t>
+        <w:t xml:space="preserve">) collected at the adult trap, which currently is completed post-hoc after the trapping season. The inclusion of genetic information typically results in a reduction in wild escapement estimates and an associated increase in hatchery no-clip escapement. However, if in-season management decisions do not require this correction or could accept the potential bias, origin calls at the trap could be used in-season as a first approximation to escapement. Final post-hoc estimates, parsed by origin, could then be finalized at season’s end. All other data included in this model (e.g., window counts and PIT observations) are otherwise provided in almost real-time by DART. Provided the Lower Granite Dam adult fish trap database was updated and made available frequently, there are minimal obstacles for adapting the STADEM framework to provide in-season estimates of escapement.</w:t>
       </w:r>
     </w:p>
     <w:p>
@@ -1286,10 +1277,13 @@
         <w:t xml:space="preserve">Recently, co-managers in the Snake River basin have adopted the STADEM framework to estimate population escapement of spring/summer Chinook Salmon and steelhead past Lower Granite Dam, and returning to tributary spawning areas</w:t>
       </w:r>
       <w:r>
+        <w:t xml:space="preserve"> </w:t>
+      </w:r>
+      <w:r>
         <w:t xml:space="preserve">(Kinzer et al. 2020a, 2020b)</w:t>
       </w:r>
       <w:r>
-        <w:t xml:space="preserve">. Estimates of escapement at Lower Granite Dam, by species and origin, include known uncertainty, and are available to further parse into sex- or age-structured escapement estimates (e.g.,</w:t>
+        <w:t xml:space="preserve">. Estimates of escapement at Lower Granite Dam, by species and origin, including known uncertainty, are available to further parse into sex- or age-structured escapement estimates (e.g.,</w:t>
       </w:r>
       <w:r>
         <w:t xml:space="preserve"> </w:t>
@@ -1307,7 +1301,7 @@
         <w:t xml:space="preserve">Schrader et al. (2013)</w:t>
       </w:r>
       <w:r>
-        <w:t xml:space="preserve">) that are important for fisheries management and productivity monitoring of wild populations. As an example, STADEM is being applied at Lower Granite to estimate the total unique wild fish migrating past the dam. Estimates of fish passing the dam are then combined with PIT tag observations at instream PIT tag detection systems throughout the Snake River basin and estimated movement or transition probabilities, simialar to</w:t>
+        <w:t xml:space="preserve">) that are important for fisheries management and productivity monitoring of wild populations. As an example, STADEM is being applied at Lower Granite to estimate the total unique wild fish migrating past the dam. Estimates of fish passing the dam are then combined with estimated movement or transition probabilities based on PIT tag observations at instream PIT tag detection systems throughout the Snake River basin, similar to</w:t>
       </w:r>
       <w:r>
         <w:t xml:space="preserve"> </w:t>
@@ -1351,7 +1345,7 @@
         <w:pStyle w:val="BodyText"/>
       </w:pPr>
       <w:r>
-        <w:t xml:space="preserve">Although STADEM was developed with salmonid escapement at Lower Granite Dam in mind, it could be applied to any migratory fish species at locations with similar monitoring infrastructure. Justification and infrastructure exist for applying a modified STADEM framework for fish passing Bonneville Dam, the lowest dam on the Columbia River, or Priest Rapids Dam in the upper Columbia River. Both locations currently trap a sub-sample of passing Chinook Salmon and steelhead for biological information, and use window counts as a surrogate of true escapement, however, similar problems to those observed at Lower Granite Dam, such as, unaccounted observer and sampling error, night-time passage, and re-ascension exists at the sites. Certainly, estimating an unbiased total return to the entire Columbia River basin (i.e., Bonneville Dam) and Upper Columbia River with uncertainty would benefit managers and decision making.</w:t>
+        <w:t xml:space="preserve">Although STADEM was developed with salmonid escapement at Lower Granite Dam in mind, it could be applied to any migratory fish species at locations with similar monitoring infrastructure. Justification and infrastructure exist for applying a modified STADEM framework for fish passing Bonneville Dam, the lowest dam on the Columbia River, or Priest Rapids Dam in the upper Columbia River. Both locations currently trap a sub-sample of passing Chinook Salmon and/or steelhead for biological information, and use window counts as a surrogate of true escapement. However, each has at least some similar problems to those observed at Lower Granite Dam, such as unaccounted observer and sampling error, night-time passage, and/or re-ascension. Certainly, estimating an unbiased total return to the entire Columbia River basin (i.e., Bonneville Dam) and Upper Columbia River with uncertainty would benefit managers and decision making.</w:t>
       </w:r>
     </w:p>
     <w:p>

</xml_diff>

<commit_message>
a few last minute edits from Jay
</commit_message>
<xml_diff>
--- a/analysis/paper/paper.docx
+++ b/analysis/paper/paper.docx
@@ -137,7 +137,7 @@
         <w:t xml:space="preserve"> </w:t>
       </w:r>
       <w:r>
-        <w:t xml:space="preserve">20,</w:t>
+        <w:t xml:space="preserve">26,</w:t>
       </w:r>
       <w:r>
         <w:t xml:space="preserve"> </w:t>
@@ -397,10 +397,7 @@
         <w:pStyle w:val="FirstParagraph"/>
       </w:pPr>
       <w:r>
-        <w:t xml:space="preserve">Fish escapement is the number of adults that survive juvenile and adult rearing, escape harvest and return to their natal habitat to potentially spawn (e.g.</w:t>
-      </w:r>
-      <w:r>
-        <w:t xml:space="preserve"> </w:t>
+        <w:t xml:space="preserve">Fish escapement is the number of adults that survive juvenile and adult rearing, escape harvest and return to their natal habitat to potentially spawn (e.g. </w:t>
       </w:r>
       <w:r>
         <w:t xml:space="preserve">Bue et al. (1998)</w:t>
@@ -424,7 +421,7 @@
         <w:t xml:space="preserve">Steinhorst et al. (2017)</w:t>
       </w:r>
       <w:r>
-        <w:t xml:space="preserve">) provide valuable information that fisheries managers use to achieve sustainable harvest, while protecting small and vulnerable populations. Accurate escapement estimates are increasingly important for depleted populations as they inform viable salmonid metrics</w:t>
+        <w:t xml:space="preserve">) provide valuable information that fisheries managers use to achieve sustainable harvest, while protecting small and vulnerable populations. Accurate escapement estimates are increasingly important for depleted populations as they inform status metrics</w:t>
       </w:r>
       <w:r>
         <w:t xml:space="preserve"> </w:t>
@@ -471,25 +468,16 @@
         <w:t xml:space="preserve">(Nehlsen et al. 1991; McClure et al. 2003; Ford et al. 2015)</w:t>
       </w:r>
       <w:r>
-        <w:t xml:space="preserve">. As a result, Snake River spring-summer run Chinook Salmon (hereafter Chinook Salmon) were classified as threatened in 1992 under the Endangered Species Act (ESA; Federal Registry Notice 57 FR 14653), and Snake River summer-run steelhead trout (hereafter steelhead) were listed as threatened five years later (Federal Registry Notice 62 FR 43937). Snake River Chinook Salmon and steelhead have substantial recreational, commercial, cultural and subsistence value both within the Snake River basin as well as in downstream corridors (i.e., Columbia River) and ocean fisheries. The aggregate escapement of Snake River Chinook Salmon and steelhead populations, with the exception of Tucannon River, is measured at Lower Granite Dam located in southeast Washington; the final dam on the Snake River that returning adults must pass prior to heading to tributary spawning locations. Many fisheries management and conservation actions are made based on estimates of escapement at Lower Granite Dam parsed by species and origin (</w:t>
+        <w:t xml:space="preserve">. As a result, Snake River spring-summer run Chinook Salmon (hereafter Chinook Salmon) were classified as threatened in 1992 under the Endangered Species Act (ESA; Federal Registry Notice 57 FR 14653), and Snake River summer-run steelhead trout (hereafter steelhead) were listed as threatened five years later (Federal Registry Notice 62 FR 43937). Snake River Chinook Salmon and steelhead have substantial cultural, recreational, commercial and subsistence value both within the Snake River basin as well as in downstream corridors (i.e., Columbia River) and ocean fisheries. The aggregate escapement of Snake River Chinook Salmon and steelhead populations, with the exception of Tucannon River, is monitored at Lower Granite Dam located in southeast Washington; the final dam on the Snake River that returning adults must pass prior to heading to tributary spawning locations. Many fisheries management and conservation actions are made based on estimates of escapement at Lower Granite Dam parsed by species and origin (</w:t>
       </w:r>
       <w:r>
         <w:rPr>
           <w:b/>
         </w:rPr>
-        <w:t xml:space="preserve">Snake Basin Harvest Plans?</w:t>
-      </w:r>
-      <w:r>
-        <w:t xml:space="preserve">). Additionally, harvest openings and closures, both upstream in Snake River fisheries and downstream in mainstem Snake and Columbia River fisheries, are predicated on escapements at Lower Granite Dam (</w:t>
-      </w:r>
-      <w:r>
-        <w:rPr>
-          <w:b/>
-        </w:rPr>
-        <w:t xml:space="preserve">could cite US v OR Management Agreement and Snake Basin Harvest Plans?</w:t>
-      </w:r>
-      <w:r>
-        <w:t xml:space="preserve">).</w:t>
+        <w:t xml:space="preserve">cite BiOp, NPCC FWP, and status assessment</w:t>
+      </w:r>
+      <w:r>
+        <w:t xml:space="preserve">). Additionally, harvest openings and closures, both upstream in Snake River fisheries and downstream in mainstem Snake and Columbia River fisheries, are predicated on escapements at Lower Granite Dam.</w:t>
       </w:r>
     </w:p>
     <w:p>
@@ -497,7 +485,7 @@
         <w:pStyle w:val="BodyText"/>
       </w:pPr>
       <w:r>
-        <w:t xml:space="preserve">Chinook Salmon and steelhead returning to a majority of populations in the Snake River must ascend a fish ladder on Lower Granite Dam before migrating to their natal tributary spawning locations. Fish management agencies previously used counts of fish, by species, passing an observation window located on the side of the fish ladder as a census of fish escaping past the dam. For both species, total escapement was then parsed into groups (e.g., wild, hatchery) using observed marks and genetic data from a sample of fish captured at an adult trap located on the fish ladder upstream of the observation window</w:t>
+        <w:t xml:space="preserve">Chinook Salmon and steelhead returning to a majority of populations in the Snake River must ascend a fish ladder on Lower Granite Dam before migrating to their natal tributary spawning locations. Fish management agencies previously used counts of fish, by species, passing an observation window within the fish ladder as a census of fish escaping past the dam. For both species, total escapement was then parsed into groups (e.g., wild, hatchery) using observed marks and genetic data from a sample of fish captured at an adult trap located on the fish ladder upstream of the observation window</w:t>
       </w:r>
       <w:r>
         <w:t xml:space="preserve"> </w:t>
@@ -541,7 +529,7 @@
         <w:t xml:space="preserve">(Hatch et al. 1994)</w:t>
       </w:r>
       <w:r>
-        <w:t xml:space="preserve">. Typically, the observational error rates of live and video window counts are unknown, and sampling error rates are ignored. Additionally, two biological processes are unaccounted for: 1) fish that cross the dam during the 8-hours when the window is closed for counting (i.e., nighttime passage) which may result in an underestimate of escapement, and 2) fish that cross the dam multiple times (i.e., re-ascension), and therefore potentially double-counted. Finally, Chinook Salmon and steelhead that migrate through the ladder and past the dam may fallback over the dam (e.g., over spillway, through navigation locks), and later, may or may not re-ascend the fish ladder again</w:t>
+        <w:t xml:space="preserve">. Typically, the observational error rates of live and video window counts are unknown, and sampling error rates are ignored. Additionally, two biological processes are unaccounted for: 1) fish that cross the dam during the 8-hours when the window is closed for counting (i.e., nighttime passage) which may result in an underestimate of escapement, and 2) fish that migrate through the ladder and past the dam may fallback over the dam (e.g., over spillway, through navigation locks), and later, may or may not re-ascend the fish ladder again</w:t>
       </w:r>
       <w:r>
         <w:t xml:space="preserve"> </w:t>
@@ -576,7 +564,7 @@
         <w:pStyle w:val="BodyText"/>
       </w:pPr>
       <w:r>
-        <w:t xml:space="preserve">In this study, we describe a novel method to estimate aggregate and group escapement which incorporates all sources of known uncertainty, we demonstrate the estimation method is essentially unbiased, thus improving effective conservation and management decision making, and show night-time passage and fallback/re-ascension rates are unequal. Our method for estimating escapement, by species, past Lower Granite Dam incorporates window counts, data from the adult fish trap, and observations of PIT tagged fish in the adult ladder to explicitly model nighttime passage, re-ascension, and error from both window and trap estimates using a state-space approach</w:t>
+        <w:t xml:space="preserve">In this study, we describe a novel method to estimate aggregate and group escapement which incorporates all sources of known uncertainty, we demonstrate the estimation method is essentially unbiased, thus better informing conservation and management decision making, and show night-time passage and fallback/re-ascension rates are unequal. Our method for estimating escapement, by species, past Lower Granite Dam incorporates window counts, data from the adult fish trap, and observations of PIT tagged fish in the adult ladder to explicitly model nighttime passage, re-ascension, and error from both window and trap estimates using a state-space approach</w:t>
       </w:r>
       <w:r>
         <w:t xml:space="preserve"> </w:t>
@@ -668,7 +656,7 @@
         </w:r>
       </w:hyperlink>
       <w:r>
-        <w:t xml:space="preserve">. To validate the STADEM results, we simulated 12 scenarios with varying trapping rates, fallback and re-ascension rates, nighttime passage rates, and window count error rates. The STADEM model combines multiple imperfect sources of data to reduce bias in escapement estimates and provide more reasonable estimates of uncertainty. Additionally, the STADEM model framework can be applied elsewhere to estimate aggregate and group escapement, provided a passage barrier containing multiple counting and observational mechanisms exist, such as, a counting window, an adult trap sampling a portion of the run, and PIT tag antenna infrastructure.</w:t>
+        <w:t xml:space="preserve">. To validate the STADEM results, we simulated 12 scenarios with varying trapping rates, fallback and re-ascension rates, nighttime passage rates, and window count error rates. The STADEM model combines multiple imperfect sources of data to reduce bias in escapement estimates and provide more reasonable estimates of uncertainty.</w:t>
       </w:r>
     </w:p>
     <w:p>
@@ -696,7 +684,7 @@
         <w:pStyle w:val="FirstParagraph"/>
       </w:pPr>
       <w:r>
-        <w:t xml:space="preserve">We used STADEM and three sources of data to estimate Chinook Salmon and steelhead escapement at Lower Granite Dam from 2010-2019. Data sources included 1) counts of fish migrating past the observation window located on the adult fish ladder at Lower Granite, 2) information from adults captured at a fish trap located in the fish ladder, and 3) observations of previously PIT tagged fish detected in the adult fish ladder. Below, we describe each of the data sources in more detail as they pertain to Lower Granite Dam; however, similar data could likely be obtained from other fish passage facilities.</w:t>
+        <w:t xml:space="preserve">We used STADEM and three sources of data to estimate Chinook Salmon and steelhead escapement at Lower Granite Dam from 2010-2019. Data sources included 1) counts of fish migrating past the observation window located on the adult fish ladder at Lower Granite, 2) information from adults captured at a fish trap located in the fish ladder, and 3) observations of previously PIT tagged fish detected in the adult fish ladder. Below, we describe each of the data sources in more detail as they pertain to Lower Granite Dam; knowing, similar data could likely be obtained from other fish passage facilities.</w:t>
       </w:r>
     </w:p>
     <w:p>
@@ -1274,7 +1262,7 @@
         <w:pStyle w:val="BodyText"/>
       </w:pPr>
       <w:r>
-        <w:t xml:space="preserve">Recently, co-managers in the Snake River basin have adopted the STADEM framework to estimate population escapement of spring/summer Chinook Salmon and steelhead past Lower Granite Dam, and returning to tributary spawning areas</w:t>
+        <w:t xml:space="preserve">Recently, co-managers in the Snake River basin have adopted the STADEM framework to estimate population escapement of spring/summer Chinook Salmon and steelhead past Lower Granite Dam, and returning to tributary or population specific spawning areas</w:t>
       </w:r>
       <w:r>
         <w:t xml:space="preserve"> </w:t>
@@ -1385,7 +1373,7 @@
     <w:bookmarkStart w:id="46" w:name="ref-Boggs2004"/>
     <w:p>
       <w:pPr>
-        <w:pStyle w:val="FirstParagraph"/>
+        <w:pStyle w:val="Bibliography"/>
       </w:pPr>
       <w:r>
         <w:t xml:space="preserve">Boggs, C., M. L. Keefer, C. Peery, T. C. Bjornn, and L. C. Stuehrenberg. 2004. Fallback, reascension, and adjusted fishway escapement estimates for adult chinook salmon and steelhead at columbia and snake river dams. Transactions of the American Fisheries Society 133(4):932–949. Taylor &amp; Francis.</w:t>
@@ -1395,7 +1383,7 @@
     <w:bookmarkStart w:id="47" w:name="ref-Bue1998"/>
     <w:p>
       <w:pPr>
-        <w:pStyle w:val="BodyText"/>
+        <w:pStyle w:val="Bibliography"/>
       </w:pPr>
       <w:r>
         <w:t xml:space="preserve">Bue, B., S. Fried, S. Sharr, D. Sharp, J. Wilcock, and H. Geiger. 1998. Estimating salmon escapement using area-under-the-curve, aerial observer efficiency, and stream-life estimates: The prince william sound pink salmon example. North Pacific Anadromous Fish Commission Bulletin 1:240–250.</w:t>
@@ -1405,7 +1393,7 @@
     <w:bookmarkStart w:id="48" w:name="ref-Camacho2019"/>
     <w:p>
       <w:pPr>
-        <w:pStyle w:val="BodyText"/>
+        <w:pStyle w:val="Bibliography"/>
       </w:pPr>
       <w:r>
         <w:t xml:space="preserve">Camacho, C. A., T. Delomas, M. Davison, M. E. Dobos, W. C. Schrader, M. R. Campbell, and T. Copeland. 2019. Wild juvenile steelhead and Chinook Salmon abundance and composition at Lower Granite Dam, migratory year 2018. Idaho Department of Fish and Game, 19-12.</w:t>
@@ -1415,7 +1403,7 @@
     <w:bookmarkStart w:id="49" w:name="ref-Camacho2017"/>
     <w:p>
       <w:pPr>
-        <w:pStyle w:val="BodyText"/>
+        <w:pStyle w:val="Bibliography"/>
       </w:pPr>
       <w:r>
         <w:t xml:space="preserve">Camacho, C., K. Wright, J. Powell, W. C. Schrader, T. Copeland, M. Ackerman, M. Dobos, M. Corsi, and M. R. Campbell. 2017. Wild adult steelhead and Chinook salmon abundance and composition at Lower Granite Dam, spawn years 2009-2016. Idaho Department of Fish and Game, 17-06.</w:t>
@@ -1425,7 +1413,7 @@
     <w:bookmarkStart w:id="50" w:name="ref-crozier2019climate"/>
     <w:p>
       <w:pPr>
-        <w:pStyle w:val="BodyText"/>
+        <w:pStyle w:val="Bibliography"/>
       </w:pPr>
       <w:r>
         <w:t xml:space="preserve">Crozier, L. G., M. M. McClure, T. Beechie, S. J. Bograd, D. A. Boughton, M. Carr, T. D. Cooney, J. B. Dunham, C. M. Greene, M. A. Haltuch, and others. 2019. Climate vulnerability assessment for pacific salmon and steelhead in the california current large marine ecosystem. PloS one 14(7):e0217711. Public Library of Science San Francisco, CA USA.</w:t>
@@ -1435,7 +1423,7 @@
     <w:bookmarkStart w:id="51" w:name="ref-Dauble2000"/>
     <w:p>
       <w:pPr>
-        <w:pStyle w:val="BodyText"/>
+        <w:pStyle w:val="Bibliography"/>
       </w:pPr>
       <w:r>
         <w:t xml:space="preserve">Dauble, D. D., and R. P. Mueller. 2000. Upstream passage monitoring: Difficulties in estimating survival for adult chinook salmon in the columbia and snake rivers. Fisheries 25(8):24–34. Taylor &amp; Francis.</w:t>
@@ -1445,7 +1433,7 @@
     <w:bookmarkStart w:id="52" w:name="ref-nwfsc2015"/>
     <w:p>
       <w:pPr>
-        <w:pStyle w:val="BodyText"/>
+        <w:pStyle w:val="Bibliography"/>
       </w:pPr>
       <w:r>
         <w:t xml:space="preserve">Ford, M., K. Barnas, T. Cooney, L. Crozier, M. Diaz, J.J. Hard, E. Holmes, D. Holzer, R. Kope, P. Lawson, M. Liermann, J. Myers, M. Rowse, D. Teel, D. V. Doornik, T. Wainwright, L. Weitkamp, and M. Williams. 2015. Status review update for pacific salmon and steelhead listed under the endangered species act: Pacific northwest. National Marine Fisheries Service, Northwest Fisheries Science Center.</w:t>
@@ -1455,7 +1443,7 @@
     <w:bookmarkStart w:id="53" w:name="ref-Hargrove2019"/>
     <w:p>
       <w:pPr>
-        <w:pStyle w:val="BodyText"/>
+        <w:pStyle w:val="Bibliography"/>
       </w:pPr>
       <w:r>
         <w:t xml:space="preserve">Hargrove, J. S., T. A. Delomas, and M. Davison. 2019. Chinook and steelhead genotyping for genetic stock identification at Lower Granite Dam. Idaho Department of Fish and Game, 19-08.</w:t>
@@ -1465,7 +1453,7 @@
     <w:bookmarkStart w:id="54" w:name="ref-Hatch1994"/>
     <w:p>
       <w:pPr>
-        <w:pStyle w:val="BodyText"/>
+        <w:pStyle w:val="Bibliography"/>
       </w:pPr>
       <w:r>
         <w:t xml:space="preserve">Hatch, D. R., D. R. Pederson, and J. Fryer. 1994. Feasibility of documenting and estimating adult fish passage at large hydroelectric facilities in the snake river using video technology; 1993 final report. Columbia River Inter-Tribal Fish Commission.</w:t>
@@ -1475,7 +1463,7 @@
     <w:bookmarkStart w:id="55" w:name="ref-hess2014monitoring"/>
     <w:p>
       <w:pPr>
-        <w:pStyle w:val="BodyText"/>
+        <w:pStyle w:val="Bibliography"/>
       </w:pPr>
       <w:r>
         <w:t xml:space="preserve">Hess, J. E., J. M. Whiteaker, J. K. Fryer, and S. R. Narum. 2014. Monitoring stock-specific abundance, run timing, and straying of chinook salmon in the columbia river using genetic stock identification (gsi). North American Journal of Fisheries Management 34(1):184–201. Taylor &amp; Francis.</w:t>
@@ -1485,7 +1473,7 @@
     <w:bookmarkStart w:id="56" w:name="ref-kinzer2020report"/>
     <w:p>
       <w:pPr>
-        <w:pStyle w:val="BodyText"/>
+        <w:pStyle w:val="Bibliography"/>
       </w:pPr>
       <w:r>
         <w:t xml:space="preserve">Kinzer, R. N., H. Arnsberg Bill, A. Maxwell, R. Orme, C. Rabe, and S. Vatland. 2020a. Snake river basin adult chinook salmon and steelhead monitoring 2019 annual report. Nez Perce Tribe, Department of Fisheries Resources Management, Research Division, Lapwai, ID.</w:t>
@@ -1495,7 +1483,7 @@
     <w:bookmarkStart w:id="57" w:name="ref-iptds2020report"/>
     <w:p>
       <w:pPr>
-        <w:pStyle w:val="BodyText"/>
+        <w:pStyle w:val="Bibliography"/>
       </w:pPr>
       <w:r>
         <w:t xml:space="preserve">Kinzer, R. N., Orme Rick, M. Campbell, J. Hargrove, and K. See. 2020b. REPORT to noaa fisheries for 5-year esa status review: SNAKE river basin steelhead and chinook salmon population abundance, life history, and diversity metrics calculated from in-stream pit-tag observations (sy2010-sy2019).</w:t>
@@ -1505,7 +1493,7 @@
     <w:bookmarkStart w:id="58" w:name="ref-mcclure2003large"/>
     <w:p>
       <w:pPr>
-        <w:pStyle w:val="BodyText"/>
+        <w:pStyle w:val="Bibliography"/>
       </w:pPr>
       <w:r>
         <w:t xml:space="preserve">McClure, M. M., E. E. Holmes, B. L. Sanderson, and C. E. Jordan. 2003. A large-scale, multispecies status assessment: Anadromous salmonids in the columbia river basin. Ecological Applications 13(4):964–989. Wiley Online Library.</w:t>
@@ -1515,7 +1503,7 @@
     <w:bookmarkStart w:id="59" w:name="ref-mcelhany2000viable"/>
     <w:p>
       <w:pPr>
-        <w:pStyle w:val="BodyText"/>
+        <w:pStyle w:val="Bibliography"/>
       </w:pPr>
       <w:r>
         <w:t xml:space="preserve">McElhany, P., M. H. Rucklelshaus, M. J. Ford, T. C. Wainwright, and E. P. Bjorkstedt. 2000. Viable salmonid populations and the recovery of evolutionarily significant units.</w:t>
@@ -1525,7 +1513,7 @@
     <w:bookmarkStart w:id="60" w:name="ref-nehlsen1991pacific"/>
     <w:p>
       <w:pPr>
-        <w:pStyle w:val="BodyText"/>
+        <w:pStyle w:val="Bibliography"/>
       </w:pPr>
       <w:r>
         <w:t xml:space="preserve">Nehlsen, W., J. E. Williams, and J. A. Lichatowich. 1991. Pacific salmon at the crossroads: Stocks at risk from california, oregon, idaho, and washington. Fisheries 16(2):4–21. Wiley Online Library.</w:t>
@@ -1535,7 +1523,7 @@
     <w:bookmarkStart w:id="61" w:name="ref-Ogden2014"/>
     <w:p>
       <w:pPr>
-        <w:pStyle w:val="BodyText"/>
+        <w:pStyle w:val="Bibliography"/>
       </w:pPr>
       <w:r>
         <w:t xml:space="preserve">Ogden, D. A. 2014. Operation of the adult trap at lower granite dam 2013.</w:t>
@@ -1545,7 +1533,7 @@
     <w:bookmarkStart w:id="62" w:name="ref-Ogden2016b"/>
     <w:p>
       <w:pPr>
-        <w:pStyle w:val="BodyText"/>
+        <w:pStyle w:val="Bibliography"/>
       </w:pPr>
       <w:r>
         <w:t xml:space="preserve">Ogden, D. A. 2016a. Operation of the adult trap at Lower Granite Dam 2015.</w:t>
@@ -1555,7 +1543,7 @@
     <w:bookmarkStart w:id="63" w:name="ref-Ogden2016"/>
     <w:p>
       <w:pPr>
-        <w:pStyle w:val="BodyText"/>
+        <w:pStyle w:val="Bibliography"/>
       </w:pPr>
       <w:r>
         <w:t xml:space="preserve">Ogden, D. A. 2016b. Operation of the adult trap at Lower Granite Dam 2014.</w:t>
@@ -1565,7 +1553,7 @@
     <w:bookmarkStart w:id="64" w:name="ref-orme2018population"/>
     <w:p>
       <w:pPr>
-        <w:pStyle w:val="BodyText"/>
+        <w:pStyle w:val="Bibliography"/>
       </w:pPr>
       <w:r>
         <w:t xml:space="preserve">Orme, R., N. Kinzer Ryan, and C. Albee. 2018. Population and tributary level escapement estimates of snake river natural-origin spring/summer chinook salmon and steelhead from in-stream pit tag detection systems-2019 annual report. Nez Perce Tribe, Department of Fisheries Resources Management, Research Division, Lapwai, ID.</w:t>
@@ -1575,7 +1563,7 @@
     <w:bookmarkStart w:id="65" w:name="ref-R-rjags"/>
     <w:p>
       <w:pPr>
-        <w:pStyle w:val="BodyText"/>
+        <w:pStyle w:val="Bibliography"/>
       </w:pPr>
       <w:r>
         <w:t xml:space="preserve">Plummer, M. 2019. Rjags: Bayesian graphical models using mcmc.</w:t>
@@ -1585,7 +1573,7 @@
     <w:bookmarkStart w:id="66" w:name="ref-R-Core-Team2020"/>
     <w:p>
       <w:pPr>
-        <w:pStyle w:val="BodyText"/>
+        <w:pStyle w:val="Bibliography"/>
       </w:pPr>
       <w:r>
         <w:t xml:space="preserve">R Core Team. 2020. R: A Language and Environment for Statistical Computing. R Foundation for Statistical Computing, Vienna, Austria.</w:t>
@@ -1595,7 +1583,7 @@
     <w:bookmarkStart w:id="67" w:name="ref-royle2008hierarchical"/>
     <w:p>
       <w:pPr>
-        <w:pStyle w:val="BodyText"/>
+        <w:pStyle w:val="Bibliography"/>
       </w:pPr>
       <w:r>
         <w:t xml:space="preserve">Royle, J. A., and R. M. Dorazio. 2008. Hierarchical modeling and inference in ecology: The analysis of data from populations, metapopulations and communities. Elsevier.</w:t>
@@ -1605,7 +1593,7 @@
     <w:bookmarkStart w:id="68" w:name="ref-Schrader2013"/>
     <w:p>
       <w:pPr>
-        <w:pStyle w:val="BodyText"/>
+        <w:pStyle w:val="Bibliography"/>
       </w:pPr>
       <w:r>
         <w:t xml:space="preserve">Schrader, W. C., M. P. Corsi, P. Kennedy, M. W. Ackerman, M. R. Campbell, K. K. Wright, and T. Copeland. 2013. Wild adult steelhead and Chinook salmon abundance and composition at Lower Granite dam, spawn year 2011. Idaho Department of Fish; Game, Report 13-15.</w:t>
@@ -1615,7 +1603,7 @@
     <w:bookmarkStart w:id="69" w:name="ref-Shumway2010"/>
     <w:p>
       <w:pPr>
-        <w:pStyle w:val="BodyText"/>
+        <w:pStyle w:val="Bibliography"/>
       </w:pPr>
       <w:r>
         <w:t xml:space="preserve">Shumway, R. H., and D. S. Stoffer. 2010. Time series analysis and its applications: With R examples. Springer.</w:t>
@@ -1625,7 +1613,7 @@
     <w:bookmarkStart w:id="70" w:name="ref-Steinhorst2017"/>
     <w:p>
       <w:pPr>
-        <w:pStyle w:val="BodyText"/>
+        <w:pStyle w:val="Bibliography"/>
       </w:pPr>
       <w:r>
         <w:t xml:space="preserve">Steinhorst, K., T. Copeland, M. W. Ackerman, W. C. Schrader, and E. C. Anderson. 2017. Abundance estimates and confidence intervals for the run composition of returning salmonids. Fishery Bulletin 115(1):1–12.</w:t>
@@ -1635,7 +1623,7 @@
     <w:bookmarkStart w:id="71" w:name="ref-USACE2015"/>
     <w:p>
       <w:pPr>
-        <w:pStyle w:val="BodyText"/>
+        <w:pStyle w:val="Bibliography"/>
       </w:pPr>
       <w:r>
         <w:t xml:space="preserve">USACE. 2015. Annual fish passage report Columbia and Snake rivers. U.S. Army Corps of Engineers.</w:t>
@@ -1645,7 +1633,7 @@
     <w:bookmarkStart w:id="72" w:name="ref-waterhouse2020bayesian"/>
     <w:p>
       <w:pPr>
-        <w:pStyle w:val="BodyText"/>
+        <w:pStyle w:val="Bibliography"/>
       </w:pPr>
       <w:r>
         <w:t xml:space="preserve">Waterhouse, L., J. White, K. See, A. Murdoch, and B. X. Semmens. 2020. A bayesian nested patch occupancy model to estimate steelhead movement and abundance. Ecological Applications:e02202. Wiley Online Library.</w:t>
@@ -1655,7 +1643,7 @@
     <w:bookmarkStart w:id="73" w:name="ref-williams2016viability"/>
     <w:p>
       <w:pPr>
-        <w:pStyle w:val="BodyText"/>
+        <w:pStyle w:val="Bibliography"/>
       </w:pPr>
       <w:r>
         <w:t xml:space="preserve">Williams, T. H., B. C. Spence, D. A. Boughton, R. C. Johnson, E. G. R. Crozier, N. J. Mantua, M. R. O’Farrell, and S. T. Lindley. 2016. Viability assessment for pacific salmon and steelhead listed under the endangered species act: Southwest.</w:t>
@@ -1665,7 +1653,7 @@
     <w:bookmarkStart w:id="74" w:name="ref-Wright2015"/>
     <w:p>
       <w:pPr>
-        <w:pStyle w:val="BodyText"/>
+        <w:pStyle w:val="Bibliography"/>
       </w:pPr>
       <w:r>
         <w:t xml:space="preserve">Wright, K. K., W. C. Schrader, L. Reinhardt, K. Hernandez, C. Hohman, and T. Copeland. 2015. Process and methods for assigning ages to anadromous salmonids from scale samples. Idaho Department of Fish; Game, 15-03.</w:t>

</xml_diff>

<commit_message>
re-knit .docx, .pdf, and .html with edits
</commit_message>
<xml_diff>
--- a/analysis/paper/paper.docx
+++ b/analysis/paper/paper.docx
@@ -117,7 +117,7 @@
         <w:t xml:space="preserve"> </w:t>
       </w:r>
       <w:r>
-        <w:t xml:space="preserve">Mike W. Ackerman</w:t>
+        <w:t xml:space="preserve">Michael W. Ackerman</w:t>
       </w:r>
       <w:r>
         <w:rPr>
@@ -148,7 +148,6 @@
     </w:p>
     <w:p>
       <w:pPr>
-        <w:pStyle w:val="Compact"/>
         <w:pStyle w:val="Abstract"/>
       </w:pPr>
       <w:r>
@@ -190,7 +189,7 @@
         <w:t xml:space="preserve">Biomark, Inc. 705 South 8th St., Boise, Idaho, 83702, USA</w:t>
       </w:r>
       <w:r>
-        <w:br w:type="textWrapping"/>
+        <w:br/>
       </w:r>
       <w:r>
         <w:rPr>
@@ -397,13 +396,13 @@
         <w:pStyle w:val="FirstParagraph"/>
       </w:pPr>
       <w:r>
-        <w:t xml:space="preserve">Fish escapement is the number of adults that survive juvenile and adult rearing, escape harvest and return to their natal habitat to potentially spawn (e.g. </w:t>
+        <w:t xml:space="preserve">Fish escapement often refers to the number of adults that survive juvenile and subadult rearing, escape harvest and return to their natal habitat to potentially spawn (e.g. </w:t>
       </w:r>
       <w:r>
         <w:t xml:space="preserve">Bue et al. (1998)</w:t>
       </w:r>
       <w:r>
-        <w:t xml:space="preserve">). For anadromous fishes, escapement is often estimated at a fixed location in a river system prior to fish reaching their spawning area. Escapement estimates facilitate effective fisheries management, and particularly, estimates of escapement for each component group (e.g., stock, population, age, origin [wild, hatchery];</w:t>
+        <w:t xml:space="preserve">). For anadromous fishes, escapement is often estimated at a fixed location in a river system prior to fish reaching their spawning area. Escapement estimates facilitate effective fisheries management, and particularly, estimates of escapement for component groups (e.g., by stock, population, age, origin [wild, hatchery];</w:t>
       </w:r>
       <w:r>
         <w:t xml:space="preserve"> </w:t>
@@ -421,6 +420,15 @@
         <w:t xml:space="preserve">Steinhorst et al. (2017)</w:t>
       </w:r>
       <w:r>
+        <w:t xml:space="preserve">;</w:t>
+      </w:r>
+      <w:r>
+        <w:t xml:space="preserve"> </w:t>
+      </w:r>
+      <w:r>
+        <w:t xml:space="preserve">Camacho et al. (2017)</w:t>
+      </w:r>
+      <w:r>
         <w:t xml:space="preserve">) provide valuable information that fisheries managers use to achieve sustainable harvest, while protecting small and vulnerable populations. Accurate escapement estimates are increasingly important for depleted populations as they inform status metrics</w:t>
       </w:r>
       <w:r>
@@ -459,7 +467,37 @@
         <w:pStyle w:val="BodyText"/>
       </w:pPr>
       <w:r>
-        <w:t xml:space="preserve">Populations of Chinook Salmon, Oncorhynchus tshawytscha, and steelhead trout, O. mykiss, in the Snake River basin of Pacific Northwest, USA, are depleted following decades of substantial harvest and anthropogenic changes to their migration corridor (e.g., construction of hydroelectric dams on the Snake and Columbia rivers) and tributary habitats</w:t>
+        <w:t xml:space="preserve">Populations of Chinook salmon</w:t>
+      </w:r>
+      <w:r>
+        <w:t xml:space="preserve"> </w:t>
+      </w:r>
+      <w:r>
+        <w:rPr>
+          <w:i/>
+        </w:rPr>
+        <w:t xml:space="preserve">Oncorhynchus tshawytscha</w:t>
+      </w:r>
+      <w:r>
+        <w:t xml:space="preserve"> </w:t>
+      </w:r>
+      <w:r>
+        <w:t xml:space="preserve">and steelhead trout</w:t>
+      </w:r>
+      <w:r>
+        <w:t xml:space="preserve"> </w:t>
+      </w:r>
+      <w:r>
+        <w:rPr>
+          <w:i/>
+        </w:rPr>
+        <w:t xml:space="preserve">O. mykiss</w:t>
+      </w:r>
+      <w:r>
+        <w:t xml:space="preserve"> </w:t>
+      </w:r>
+      <w:r>
+        <w:t xml:space="preserve">in the Snake River basin of Pacific Northwest, USA, are depleted following decades of substantial harvest and anthropogenic changes to their migration corridor (e.g., construction of hydroelectric dams on the Snake and Columbia rivers) and tributary habitats</w:t>
       </w:r>
       <w:r>
         <w:t xml:space="preserve"> </w:t>
@@ -468,16 +506,16 @@
         <w:t xml:space="preserve">(Nehlsen et al. 1991; McClure et al. 2003; Ford et al. 2015)</w:t>
       </w:r>
       <w:r>
-        <w:t xml:space="preserve">. As a result, Snake River spring-summer run Chinook Salmon (hereafter Chinook Salmon) were classified as threatened in 1992 under the Endangered Species Act (ESA; Federal Registry Notice 57 FR 14653), and Snake River summer-run steelhead trout (hereafter steelhead) were listed as threatened five years later (Federal Registry Notice 62 FR 43937). Snake River Chinook Salmon and steelhead have substantial cultural, recreational, commercial and subsistence value both within the Snake River basin as well as in downstream corridors (i.e., Columbia River) and ocean fisheries. The aggregate escapement of Snake River Chinook Salmon and steelhead populations, with the exception of Tucannon River, is monitored at Lower Granite Dam located in southeast Washington; the final dam on the Snake River that returning adults must pass prior to heading to tributary spawning locations. Many fisheries management and conservation actions are made based on estimates of escapement at Lower Granite Dam parsed by species and origin (</w:t>
-      </w:r>
-      <w:r>
-        <w:rPr>
-          <w:b/>
-        </w:rPr>
-        <w:t xml:space="preserve">cite BiOp, NPCC FWP, and status assessment</w:t>
-      </w:r>
-      <w:r>
-        <w:t xml:space="preserve">). Additionally, harvest openings and closures, both upstream in Snake River fisheries and downstream in mainstem Snake and Columbia River fisheries, are predicated on escapements at Lower Granite Dam.</w:t>
+        <w:t xml:space="preserve">. As a result, Snake River spring-summer run Chinook salmon (hereafter Chinook salmon) were classified as threatened in 1992 under the Endangered Species Act (ESA; Federal Registry Notice 57 FR 14653), and Snake River summer-run steelhead trout (hereafter steelhead) were listed as threatened five years later (Federal Registry Notice 62 FR 43937). Snake River Chinook salmon and steelhead have substantial cultural, recreational, commercial and subsistence value both within the Snake River basin as well as in downstream corridors (i.e., Columbia River) and ocean fisheries. The aggregate escapement of Snake River Chinook salmon and steelhead populations, with the exception of Tucannon River, is monitored at Lower Granite Dam located in southeast Washington; the final dam on the Snake River that returning adults must pass prior to heading to tributary spawning locations. Many fisheries management and conservation actions are made based on estimates of escapement at Lower Granite Dam parsed by species and origin</w:t>
+      </w:r>
+      <w:r>
+        <w:t xml:space="preserve"> </w:t>
+      </w:r>
+      <w:r>
+        <w:t xml:space="preserve">(Northwest Fisheries Science Center 2015; National Marine Fisheries Service 2019; Northwest Power and Conservation Council 2014)</w:t>
+      </w:r>
+      <w:r>
+        <w:t xml:space="preserve">. Additionally, harvest openings and closures, both upstream in Snake River fisheries and downstream in mainstem Snake and Columbia rivers fisheries, are predicated on escapements at Lower Granite Dam.</w:t>
       </w:r>
     </w:p>
     <w:p>
@@ -485,25 +523,25 @@
         <w:pStyle w:val="BodyText"/>
       </w:pPr>
       <w:r>
-        <w:t xml:space="preserve">Chinook Salmon and steelhead returning to a majority of populations in the Snake River must ascend a fish ladder on Lower Granite Dam before migrating to their natal tributary spawning locations. Fish management agencies previously used counts of fish, by species, passing an observation window within the fish ladder as a census of fish escaping past the dam. For both species, total escapement was then parsed into groups (e.g., wild, hatchery) using observed marks and genetic data from a sample of fish captured at an adult trap located on the fish ladder upstream of the observation window</w:t>
-      </w:r>
-      <w:r>
-        <w:t xml:space="preserve"> </w:t>
-      </w:r>
-      <w:r>
-        <w:t xml:space="preserve">(Camacho et al. 2017; Steinhorst et al. 2017)</w:t>
-      </w:r>
-      <w:r>
-        <w:t xml:space="preserve">. Window counts as a census proved beneficial as being an easy, straight-forward method that was ascertained in near real-time. Moreover, downriver fisheries management arenas have used window counts at lower-river dams as escapement estimates for the past several years, and consistency in methods is often desirable for management decision making (</w:t>
-      </w:r>
-      <w:r>
-        <w:rPr>
-          <w:b/>
-        </w:rPr>
-        <w:t xml:space="preserve">citation?</w:t>
-      </w:r>
-      <w:r>
-        <w:t xml:space="preserve">).</w:t>
+        <w:t xml:space="preserve">Chinook salmon and steelhead returning to a majority of populations in the Snake River must ascend a fish ladder on Lower Granite Dam before migrating to their natal tributary spawning locations. Fish management agencies previously used counts of fish, by species, passing an observation window within the fish ladder as a census of fish escaping past the dam. For both species, total escapement was then parsed into groups (e.g., wild, hatchery) using observed marks and genetic data from a sample of fish captured at an adult trap located on the fish ladder upstream of the observation window</w:t>
+      </w:r>
+      <w:r>
+        <w:t xml:space="preserve"> </w:t>
+      </w:r>
+      <w:r>
+        <w:t xml:space="preserve">(Camacho et al. 2017; Steinhorst et al. 2017; Steele et al. 2019)</w:t>
+      </w:r>
+      <w:r>
+        <w:t xml:space="preserve">. Window counts as a census proved beneficial as being an easy, straight-forward method that was ascertained in near real-time. Moreover, downriver fisheries management arenas have used window counts at lower-river dams as escapement estimates for the past several years, and consistency in methods is often desirable for management decision making</w:t>
+      </w:r>
+      <w:r>
+        <w:t xml:space="preserve"> </w:t>
+      </w:r>
+      <w:r>
+        <w:t xml:space="preserve">(Joint Columbia River Management Staff 2019)</w:t>
+      </w:r>
+      <w:r>
+        <w:t xml:space="preserve">.</w:t>
       </w:r>
     </w:p>
     <w:p>
@@ -511,7 +549,7 @@
         <w:pStyle w:val="BodyText"/>
       </w:pPr>
       <w:r>
-        <w:t xml:space="preserve">Using window counts, however, as a census of Chinook Salmon and steelhead passing Lower Granite Dam can be problematic as it avoids multiple sources of uncertainty and ignores known biological processes. First, live (i.e., in-person) window counts only occur from April through October each year. Additionally, live window counts only occur for 16-hours each day, and fish counters working at the observation window look directly into the fish ladders to identify and count all passing fish, by species, for only 50 minutes of each hour. Counts are then expanded to provide an estimate for the hour</w:t>
+        <w:t xml:space="preserve">Using window counts, however, as a census of Chinook salmon and steelhead passing Lower Granite Dam can be problematic as it avoids multiple sources of uncertainty and disregards known biological processes. First, live (i.e., in-person) window counts only occur from April through October each year. Additionally, live window counts only occur for 16-hours each day, and fish counters working at the observation window look directly into the fish ladders to identify and count all passing fish, by species, for 50 minutes of each hour. Counts are then expanded to provide an estimate for the entire hour</w:t>
       </w:r>
       <w:r>
         <w:t xml:space="preserve"> </w:t>
@@ -547,16 +585,16 @@
         <w:t xml:space="preserve">(Dauble and Mueller 2000)</w:t>
       </w:r>
       <w:r>
-        <w:t xml:space="preserve">. Previously, it was assumed that nighttime passage rates and fallback/re-ascension rates cancelled each other out resulting in window counts providing an unbiased estimate of escapement (</w:t>
-      </w:r>
-      <w:r>
-        <w:rPr>
-          <w:b/>
-        </w:rPr>
-        <w:t xml:space="preserve">citation?</w:t>
-      </w:r>
-      <w:r>
-        <w:t xml:space="preserve">)</w:t>
+        <w:t xml:space="preserve">. Previously, it was assumed that nighttime passage rates and fallback/re-ascension rates canceled each other out resulting in window counts providing an unbiased estimate of escapement</w:t>
+      </w:r>
+      <w:r>
+        <w:t xml:space="preserve"> </w:t>
+      </w:r>
+      <w:r>
+        <w:t xml:space="preserve">(Camacho et al. 2017)</w:t>
+      </w:r>
+      <w:r>
+        <w:t xml:space="preserve">.</w:t>
       </w:r>
     </w:p>
     <w:p>
@@ -564,7 +602,7 @@
         <w:pStyle w:val="BodyText"/>
       </w:pPr>
       <w:r>
-        <w:t xml:space="preserve">In this study, we describe a novel method to estimate aggregate and group escapement which incorporates all sources of known uncertainty, we demonstrate the estimation method is essentially unbiased, thus better informing conservation and management decision making, and show night-time passage and fallback/re-ascension rates are unequal. Our method for estimating escapement, by species, past Lower Granite Dam incorporates window counts, data from the adult fish trap, and observations of PIT tagged fish in the adult ladder to explicitly model nighttime passage, re-ascension, and error from both window and trap estimates using a state-space approach</w:t>
+        <w:t xml:space="preserve">In this study, we describe a novel method to estimate aggregate and group escapements which incorporate all sources of known uncertainty and demonstrate that the estimation method is essentially unbiased, thus better informing conservation and management decision making. We also show that observed nighttime passage and fallback/re-ascension rates are typically unequal. Our method for estimating escapement, by species, past Lower Granite Dam incorporates window counts, data from the adult fish trap, and observations of PIT tagged fish in the adult ladder to explicitly model nighttime passage, re-ascension, and error from both window and trap estimates using a state-space approach</w:t>
       </w:r>
       <w:r>
         <w:t xml:space="preserve"> </w:t>
@@ -656,7 +694,7 @@
         </w:r>
       </w:hyperlink>
       <w:r>
-        <w:t xml:space="preserve">. To validate the STADEM results, we simulated 12 scenarios with varying trapping rates, fallback and re-ascension rates, nighttime passage rates, and window count error rates. The STADEM model combines multiple imperfect sources of data to reduce bias in escapement estimates and provide more reasonable estimates of uncertainty.</w:t>
+        <w:t xml:space="preserve">. To validate the STADEM results, we simulated 12 scenarios with varying trapping rates, fallback and re-ascension rates, nighttime passage rates, and window count error rates. The STADEM model combines multiple imperfect sources of data to reduce bias in escapement estimates and provides improved estimates of uncertainty.</w:t>
       </w:r>
     </w:p>
     <w:p>
@@ -684,7 +722,7 @@
         <w:pStyle w:val="FirstParagraph"/>
       </w:pPr>
       <w:r>
-        <w:t xml:space="preserve">We used STADEM and three sources of data to estimate Chinook Salmon and steelhead escapement at Lower Granite Dam from 2010-2019. Data sources included 1) counts of fish migrating past the observation window located on the adult fish ladder at Lower Granite, 2) information from adults captured at a fish trap located in the fish ladder, and 3) observations of previously PIT tagged fish detected in the adult fish ladder. Below, we describe each of the data sources in more detail as they pertain to Lower Granite Dam; knowing, similar data could likely be obtained from other fish passage facilities.</w:t>
+        <w:t xml:space="preserve">We used STADEM and three sources of data to estimate Chinook salmon and steelhead escapement at Lower Granite Dam from 2010-2019. Data sources included 1) counts of fish migrating past the observation window located on the adult fish ladder at Lower Granite, 2) information from adults captured at a fish trap located in the fish ladder, and 3) observations of previously PIT tagged fish detected in the adult fish ladder. Below, we describe each of the data sources in more detail as they pertain to Lower Granite Dam; knowing, similar data could likely be obtained from other fish passage facilities.</w:t>
       </w:r>
     </w:p>
     <w:p>
@@ -702,7 +740,7 @@
         <w:pStyle w:val="FirstParagraph"/>
       </w:pPr>
       <w:r>
-        <w:t xml:space="preserve">Daily counts of adult Chinook Salmon and steelhead passing an observation window located on the Lower Granite fish ladder were the first source of data. Daily counts were made and provided by the US Army Corps of Engineers, and when summed, provide an estimate of the number of fish ascending and passing (i.e., escapement) Lower Granite Dam each season. Window counts were made for each species using video monitoring and direct in-person visual monitoring during daytime hours</w:t>
+        <w:t xml:space="preserve">Daily counts of adult Chinook salmon and steelhead passing an observation window located on the Lower Granite Dam fish ladder were the first source of data. Daily counts were made and provided by the US Army Corps of Engineers, and when summed, provide an estimate of the number of fish ascending and passing (i.e., escapement) Lower Granite Dam each season. Window counts were made for each species using video monitoring and direct in-person visual monitoring during daytime hours</w:t>
       </w:r>
       <w:r>
         <w:t xml:space="preserve"> </w:t>
@@ -776,7 +814,7 @@
         <w:t xml:space="preserve"> </w:t>
       </w:r>
       <w:r>
-        <w:t xml:space="preserve">Camacho et al. (2019)</w:t>
+        <w:t xml:space="preserve">Camacho et al. (2017)</w:t>
       </w:r>
       <w:r>
         <w:t xml:space="preserve">,</w:t>
@@ -788,7 +826,15 @@
         <w:t xml:space="preserve">Steinhorst et al. (2017)</w:t>
       </w:r>
       <w:r>
-        <w:t xml:space="preserve">). The trap was operational for 24 hours per day, and randomly sampled the daily run by opening four times per hour for a length of time determined by a set daily trapping rate. The trap rate was determined by a committee of collaborating management agencies with a goal of capturing a target number of wild fish, but also balancing fish handling concerns. Trap sample rates were typically 10-25%, but fluctuated throughout the season due to high water temperatures, decreased flows, trap malfunctions and/or closures, fish handling logistics, etc. All captured fish were anesthetized, identified to species, examined for existing marks/tags, and measured for fork length. Additionally, each fish had scale and genetic tissue samples taken; scale samples were used to estimate age</w:t>
+        <w:t xml:space="preserve">). The trap was operational for 24 hours per day, and randomly sampled the daily run by opening four times per hour for a length of time determined by a set daily trapping rate. The trap rate was determined by a committee of collaborating management agencies with a goal of capturing a target number of wild fish, but also balancing fish handling concerns. Trap sample rates were typically 10-25%, but fluctuated throughout the season due to high water temperatures, decreased flows, trap malfunctions and/or closures, fish handling logistics, in-season forecast adjustments, etc.</w:t>
+      </w:r>
+    </w:p>
+    <w:p>
+      <w:pPr>
+        <w:pStyle w:val="BodyText"/>
+      </w:pPr>
+      <w:r>
+        <w:t xml:space="preserve">All captured fish were anesthetized, identified to species, examined for existing marks/tags, and measured for fork length. For adipose-intact (unclipped) adults, which includes wild and hatchery-no clip individuals, some portion or all of fish trapped had scale and genetic tissue samples taken. Scale samples were used to estimate age</w:t>
       </w:r>
       <w:r>
         <w:t xml:space="preserve"> </w:t>
@@ -797,7 +843,22 @@
         <w:t xml:space="preserve">(Wright et al. 2015)</w:t>
       </w:r>
       <w:r>
-        <w:t xml:space="preserve">, tissue samples were used to determine sex and for genetic stock identification analysis (e.g.,</w:t>
+        <w:t xml:space="preserve"> </w:t>
+      </w:r>
+      <w:r>
+        <w:t xml:space="preserve">and genetic tissue samples were used to determine sex</w:t>
+      </w:r>
+      <w:r>
+        <w:t xml:space="preserve"> </w:t>
+      </w:r>
+      <w:r>
+        <w:t xml:space="preserve">(Campbell et al. 2012)</w:t>
+      </w:r>
+      <w:r>
+        <w:t xml:space="preserve"> </w:t>
+      </w:r>
+      <w:r>
+        <w:t xml:space="preserve">and estimate the origin of wild fish via genetic stock identification (e.g.,</w:t>
       </w:r>
       <w:r>
         <w:t xml:space="preserve"> </w:t>
@@ -806,13 +867,34 @@
         <w:t xml:space="preserve">Hargrove et al. (2019)</w:t>
       </w:r>
       <w:r>
-        <w:t xml:space="preserve">). Prior to release, all non-PIT tagged fish with an intact adipose fin (i.e., putatively wild) received a PIT tag. Final determination of wild, hatchery, and hatchery no-clip origins were assigned using a post-hoc analysis of marks, tags, and genetic information. Data from the adult trap were collected and managed by multiple agencies and were made available by the Idaho Department of Fish and Game</w:t>
-      </w:r>
-      <w:r>
-        <w:t xml:space="preserve"> </w:t>
-      </w:r>
-      <w:r>
-        <w:t xml:space="preserve">(Camacho et al. 2019)</w:t>
+        <w:t xml:space="preserve">). Starting with adults spawning in 2013, every unclipped Chinook salmon and steelhead trapped at LGR was genotyped to simplify collaborative logistics and better estimate the proportion of phenotypically wild fish of truly hatchery origin. Previous to that, only fish determined to be wild in origin at the trap were sampled for scale and genetics.</w:t>
+      </w:r>
+      <w:r>
+        <w:t xml:space="preserve"> </w:t>
+      </w:r>
+      <w:r>
+        <w:t xml:space="preserve">Camacho et al. (2017)</w:t>
+      </w:r>
+      <w:r>
+        <w:t xml:space="preserve"> </w:t>
+      </w:r>
+      <w:r>
+        <w:t xml:space="preserve">provide further details on trap sample rates and valid sample selection. Prior to release, all non-PIT tagged fish with an intact adipose fin (i.e., putatively wild) received a PIT tag. Final determination of wild, hatchery, and hatchery no-clip origins were assigned using a post-hoc analysis of marks and tags, including genetic parentage-based tags</w:t>
+      </w:r>
+      <w:r>
+        <w:t xml:space="preserve"> </w:t>
+      </w:r>
+      <w:r>
+        <w:t xml:space="preserve">(Steele et al. 2013, 2019)</w:t>
+      </w:r>
+      <w:r>
+        <w:t xml:space="preserve">. Data from the adult trap were collected and managed by multiple agencies and were made available by the Idaho Department of Fish and Game</w:t>
+      </w:r>
+      <w:r>
+        <w:t xml:space="preserve"> </w:t>
+      </w:r>
+      <w:r>
+        <w:t xml:space="preserve">(Camacho et al. 2017)</w:t>
       </w:r>
       <w:r>
         <w:t xml:space="preserve">.</w:t>
@@ -833,7 +915,7 @@
         <w:pStyle w:val="FirstParagraph"/>
       </w:pPr>
       <w:r>
-        <w:t xml:space="preserve">The last source of data was observations of PIT tagged adult Chinook Salmon and steelhead at detection sites located in the Lower Granite Dam fish ladder. These observations provide estimates of 1) a trapping rate, 2) the proportion of fish passing during nighttime hours (i.e., outside of window observation hours), and 3) the proportion of fish that ascend the fish ladder multiple times (i.e., re-ascension rate). Detections used in the model include all fish that were previously PIT tagged as juveniles or adults prior to reaching Lower Granite Dam (i.e., does not include newly tagged adults at the dam) and detected at adult detection sites in the dam passage system. PIT tag data was provided through DART and the adult ladder PIT tag query;</w:t>
+        <w:t xml:space="preserve">The last source of data was observations of PIT tagged adult Chinook salmon and steelhead at detection sites located in the Lower Granite Dam fish ladder. These observations provide estimates of 1) a trapping rate, 2) the proportion of fish passing during nighttime hours, and 3) the proportion of fish that ascend the fish ladder multiple times (i.e., the re-ascension rate). Detections used in the model include all fish that were previously PIT tagged as juveniles or adults prior to reaching Lower Granite Dam (i.e., does not include newly tagged adults at the dam) and detected at adult detection sites in the dam passage system. PIT tag data was provided through DART and the adult ladder PIT tag query;</w:t>
       </w:r>
       <w:r>
         <w:t xml:space="preserve"> </w:t>
@@ -855,7 +937,7 @@
         <w:pStyle w:val="BodyText"/>
       </w:pPr>
       <w:r>
-        <w:t xml:space="preserve">A trap rate estimate was derived using mark-recapture methods and PIT tag observations of both Chinook Salmon and steelhead at Lower Granite Dam adult detection sites. The</w:t>
+        <w:t xml:space="preserve">A trap rate estimate was derived using mark-recapture methods and PIT tag observations of both Chinook salmon and steelhead at Lower Granite Dam adult detection sites. The</w:t>
       </w:r>
       <w:r>
         <w:t xml:space="preserve"> </w:t>
@@ -891,10 +973,25 @@
         <w:t xml:space="preserve"> </w:t>
       </w:r>
       <w:r>
-        <w:t xml:space="preserve">group included tags observed to cross the weir at the upstream end of the fish ladder as adults left the passage system. Using a mark-recapture model with differing capture probabilities, we estimated the trap rate on a weekly basis. Those estimates, with associated uncertainties, were then incorporated into the model as informed priors, while the model estimated the true trap rate based on all the data, including trap and window counts.</w:t>
-      </w:r>
-      <w:r>
-        <w:t xml:space="preserve"> </w:t>
+        <w:t xml:space="preserve">group included tags observed to cross the weir at the upstream end of the fish ladder as adults left the passage system. Using a mark-recapture model with differing capture probabilities, we estimated the trap rate on a weekly basis. Those estimates, with associated uncertainties, were then incorporated into the model as informed priors, while the model estimated the true trap rate based on all the data, including trap and window counts. We want to estimate the</w:t>
+      </w:r>
+      <w:r>
+        <w:t xml:space="preserve"> </w:t>
+      </w:r>
+      <w:r>
+        <w:t xml:space="preserve">“</w:t>
+      </w:r>
+      <w:r>
+        <w:t xml:space="preserve">true</w:t>
+      </w:r>
+      <w:r>
+        <w:t xml:space="preserve">”</w:t>
+      </w:r>
+      <w:r>
+        <w:t xml:space="preserve"> </w:t>
+      </w:r>
+      <w:r>
+        <w:t xml:space="preserve">trapping rate as the set trapping rate, the recorded time that the trap is open to trap adults, does not always reflect the true proportion of fish that are captured in the trap due to various issues including trap malfunctions, separation-by-code fish opening the trap more frequently than expected, and process error, among others. Therefore, we use the mark-recapture estimate of the trap rate to estimate a true trapping rate.</w:t>
       </w:r>
     </w:p>
     <w:p>
@@ -941,7 +1038,7 @@
         <w:t xml:space="preserve">(R Core Team 2020)</w:t>
       </w:r>
       <w:r>
-        <w:t xml:space="preserve">. We assumed that the window counts and the estimates from the trap (fish in the trap divided by trap rate that week) were generated by processes with observation error. In the case of the trap for example, we assumed there was sampling variation and uncertainty around our estimates of the true unknown trap rate. STADEM further accounted for the proportion of fish that ascended the ladder while the counting window was closed (i.e., night), as well as for fish potentially double-counted (or more) after falling back below the dam and later re-ascending the fish ladder. Finally, adult sampling data from the trap (wild, hatchery, hatchery no-clip) were used to partition the total escapement estimate by origin (Figure</w:t>
+        <w:t xml:space="preserve">. We assumed that the window counts and the estimates from the trap (fish in the trap divided by trap rate that week) were generated by processes with observation error. In the case of the trap, for example, we assumed there was sampling variation and uncertainty around our estimates of the true unknown trap rate. STADEM further accounted for the proportion of fish that ascended the ladder while the counting window was closed (i.e., night), as well as for fish potentially double-counted (or more) after falling back below the dam and later re-ascending the fish ladder. Finally, adult sampling data from the trap (wild, hatchery, hatchery no-clip) were used to partition the total escapement estimate by origin (Figure</w:t>
       </w:r>
       <w:r>
         <w:t xml:space="preserve"> </w:t>
@@ -1008,7 +1105,7 @@
         <w:pStyle w:val="FirstParagraph"/>
       </w:pPr>
       <w:r>
-        <w:t xml:space="preserve">We tested the STADEM model on a variety of simulated data sets. These simulated data sets contained a fixed number of unique adult fish of known origin crossing a dam, from a total of 25 fictional populations with differential run-timing (i.e., date of passage at Lower Granite Dam). Each simulated fish was given a date of ladder ascension, based on its population and the range of run timing for that population. Each fish was also simulated to cross the dam either while the window was open for counting, or not, and was given the chance to be</w:t>
+        <w:t xml:space="preserve">We tested the STADEM model on a variety of simulated data sets. These simulated data sets contained a fixed number of unique adult fish of known origin crossing a dam, from a total of 25 fictional populations with differential run-timing (i.e., date of passage at Lower Granite Dam). Each simulated fish was given a date of ladder ascension, based on its population and the range of observed run timing for that population. Each fish was also simulated to cross the dam either while the window was open for counting, or not, and was given the chance to be</w:t>
       </w:r>
       <w:r>
         <w:t xml:space="preserve"> </w:t>
@@ -1075,7 +1172,7 @@
         <w:pStyle w:val="FirstParagraph"/>
       </w:pPr>
       <w:r>
-        <w:t xml:space="preserve">Finally, we applied STADEM to data from Lower Granite Dam for Chinook Salmon and steelhead returning to the Snake River to spawn for the spawn years 2010 to 2019. Window counts for both species were accessed from DART via functions within STADEM. For Chinook Salmon, a spawn year refers to adults that migrate past the dam prior to August 17 each year and spawn that late summer and fall. For steelhead, the spawn year is defined as steelhead that migrate past Lower Granite Dam starting July 1 the previous year and prior to June 30 of the given year (e.g., spawn year 2017 steelhead migrate past Lower Granite between July 1, 2016 and June 30, 2017). Data from the adult trap was made available by Idaho Department of Fish and Game, and adult PIT tag detection data within the fish passage ladder at Lower Granite Dam was accessed from the PTAGIS regional database (</w:t>
+        <w:t xml:space="preserve">Finally, we applied STADEM to data from Lower Granite Dam for Chinook salmon and steelhead returning to the Snake River during spawn years 2010 to 2019. Window counts for both species were accessed from DART via functions within STADEM. For Chinook salmon, a spawn year refers to adults that migrate past the dam prior to August 17 each year and spawn that late summer and fall. For steelhead, the spawn year is defined as steelhead that migrate past Lower Granite Dam starting July 1 the previous year and prior to June 30 of the given year (e.g., spawn year 2017 steelhead migrate past Lower Granite between July 1, 2016 and June 30, 2017). Data from the adult trap was made available by Idaho Department of Fish and Game, and adult PIT tag detection data within the fish passage ladder at Lower Granite Dam was accessed from the PTAGIS regional database (</w:t>
       </w:r>
       <w:hyperlink r:id="rId39">
         <w:r>
@@ -1158,7 +1255,7 @@
         <w:pStyle w:val="FirstParagraph"/>
       </w:pPr>
       <w:r>
-        <w:t xml:space="preserve">We applied STADEM to data from Lower Granite Dam for Chinook Salmon and steelhead for spawn years 2010–2019. Estimates of total escapement, as well as estimates of wild, hatchery, and hatchery no-clip estimates are presented in Table</w:t>
+        <w:t xml:space="preserve">We applied STADEM to data from Lower Granite Dam for Chinook salmon and steelhead for spawn years 2010–2019. Estimates of total escapement, as well as estimates of wild, hatchery, and hatchery no-clip estimates are presented in Table</w:t>
       </w:r>
       <w:r>
         <w:t xml:space="preserve"> </w:t>
@@ -1201,7 +1298,7 @@
         <w:pStyle w:val="BodyText"/>
       </w:pPr>
       <w:r>
-        <w:t xml:space="preserve">Examining the estimates of nighttime passage and re-ascension rates based on the observed PIT tags crossing over Lower Granite Dam, the two rates did not match up (Figure</w:t>
+        <w:t xml:space="preserve">Examining the estimates of nighttime passage and re-ascension rates based on the observed PIT tags crossing over Lower Granite Dam (Figure</w:t>
       </w:r>
       <w:r>
         <w:t xml:space="preserve"> </w:t>
@@ -1210,7 +1307,7 @@
         <w:t xml:space="preserve">4</w:t>
       </w:r>
       <w:r>
-        <w:t xml:space="preserve">). In particular, there are several weeks when the window counts are quite high, and the rates differ by as much as 10%. Clearly, those two biological processes do not cancel each other out, and thus, employing a model that accounts for both will result in more accurate estimates of escapement.</w:t>
+        <w:t xml:space="preserve">), the two rates did not match up in most cases. In particular, there are several weeks when the window counts are quite high, and the rates differ by as much as 10%. Clearly, those two biological processes do not cancel each other out in nearly all cases, and thus, employing a model that accounts for both will result in more accurate estimates of escapement.</w:t>
       </w:r>
     </w:p>
     <w:p>
@@ -1228,33 +1325,19 @@
         <w:pStyle w:val="FirstParagraph"/>
       </w:pPr>
       <w:r>
-        <w:t xml:space="preserve">We have presented a novel method for estimating adult salmonid escapement past a large hydroelectric facility (e.g., Lower Granite Dam) that incorporates data from window counts, fish trap, and observations of PIT tagged fish in the adult passage ladder. Our model explicitly models nighttime passage, re-ascension, and potential error in both window and trap estimates. In doing so, we demonstrated that at Lower Granite Dam, nighttime passage and re-ascension rates do not always offset each other, and assuming they do will lead to biased escapement estimates in some years. With minor adjustments this modelling framework and the STADEM package could be applied to similar migratory species at Lower Granite Dam (e.g., fall Chinook Salmon, Pacific lamprey, Lampetra tridentata), or elsewhere; provided a fish passage barrier with a counting mechanism, a trap that can be used to sample a portion of the run, and a tag observation or detection infrastructure (e.g., a PIT tag detection array or similar) exists. Our state-space model combined multiple imperfect sources of data to reduce bias in adult escapement estimates and provided more reasonable estimates of uncertainty. Accurate population or stock abundance estimates and uncertainty accounting for observation and process error can be particularly important when estimates are used or leveraged for management and conservation decisions such as population viability analyses.</w:t>
-      </w:r>
-    </w:p>
-    <w:p>
-      <w:pPr>
-        <w:pStyle w:val="BodyText"/>
-      </w:pPr>
-      <w:r>
-        <w:t xml:space="preserve">Combining data from the adult fish trap with live and video window counts provides several benefits. First, it allows us to model observer error in the window counts, which is typically unknown. If estimates rely on window counts alone, quantifying observer error is impossible, and we believe it’s prudent to capture and account for known sources of error to minimize management decision risk. Second, by incorporating both sources of information in a state-space framework, STADEM incorporates missing data at either the observation window or adult trap seamlessly. At Lower Granite Dam, the adult trap has been closed for brief or extended periods of time (i.e., days, weeks) intermittently over the past several years, often during peak run times. Trap closures are typically associated with elevated water temperatures resulting in potential fish handling stress and/or trap malfunctions. Given predicted Pacific Northwest climate change scenarios trap closures from high water temperatures may become more commonplace in the future; amplifying the need for a modeling framework that accounts for periods of missing data while still capturing estimate uncertainty. Additionally, having a framework in place that accounts for missing periods of data will allow for increased logistic flexibility if, for example, maintenance or construction is needed at the observational window or adult trap.</w:t>
-      </w:r>
-    </w:p>
-    <w:p>
-      <w:pPr>
-        <w:pStyle w:val="BodyText"/>
-      </w:pPr>
-      <w:r>
-        <w:t xml:space="preserve">Although not currently set up for this, STADEM could be modified and run on a weekly basis or in near real-time to provide better in-season estimates for fisheries managers. Currently, the only roadblock to this, at Lower Granite Dam, is the identification of hatchery origin fish from phenotypically wild fish (i.e., hatchery no-clip) using genetic tissues samples (</w:t>
+        <w:t xml:space="preserve">We have presented a novel method for estimating adult salmonid escapement past a large hydroelectric facility (e.g., Lower Granite Dam) that incorporates data from window counts, a fish trap, and observations of PIT tagged fish in the adult passage ladder. Our model explicitly models nighttime passage, re-ascension, and potential error in both window and trap estimates. In doing so, we demonstrated that at Lower Granite Dam, nighttime passage and re-ascension rates do not always offset each other, and assuming they do will lead to biased escapement estimates in some years. With minor adjustments this modeling framework and the STADEM package could be applied to similar migratory species at Lower Granite Dam (e.g., fall Chinook salmon, Pacific lamprey</w:t>
+      </w:r>
+      <w:r>
+        <w:t xml:space="preserve"> </w:t>
       </w:r>
       <w:r>
         <w:rPr>
           <w:i/>
-          <w:b/>
         </w:rPr>
-        <w:t xml:space="preserve">Steele et al. 2013</w:t>
-      </w:r>
-      <w:r>
-        <w:t xml:space="preserve">) collected at the adult trap, which currently is completed post-hoc after the trapping season. The inclusion of genetic information typically results in a reduction in wild escapement estimates and an associated increase in hatchery no-clip escapement. However, if in-season management decisions do not require this correction or could accept the potential bias, origin calls at the trap could be used in-season as a first approximation to escapement. Final post-hoc estimates, parsed by origin, could then be finalized at season’s end. All other data included in this model (e.g., window counts and PIT observations) are otherwise provided in almost real-time by DART. Provided the Lower Granite Dam adult fish trap database was updated and made available frequently, there are minimal obstacles for adapting the STADEM framework to provide in-season estimates of escapement.</w:t>
+        <w:t xml:space="preserve">Lampetra tridentata</w:t>
+      </w:r>
+      <w:r>
+        <w:t xml:space="preserve">), or elsewhere; provided a fish passage barrier with a counting mechanism, a trap that can be used to sample a portion of the run, and tag observation or detection infrastructure (e.g., a PIT tag detection array or similar) exists. Our state-space model combined multiple imperfect sources of data to reduce bias in adult escapement estimates and provided more reasonable estimates of uncertainty. Accurate population or stock abundance estimates and uncertainty accounting for observation and process error can be particularly important when estimates are used or leveraged for management and conservation decisions such as population viability analyses.</w:t>
       </w:r>
     </w:p>
     <w:p>
@@ -1262,7 +1345,35 @@
         <w:pStyle w:val="BodyText"/>
       </w:pPr>
       <w:r>
-        <w:t xml:space="preserve">Recently, co-managers in the Snake River basin have adopted the STADEM framework to estimate population escapement of spring/summer Chinook Salmon and steelhead past Lower Granite Dam, and returning to tributary or population specific spawning areas</w:t>
+        <w:t xml:space="preserve">Combining data from the adult fish trap with live and video window counts provides several benefits. First, it allows us to model observer error in the window counts, which is typically unknown. If estimates rely on window counts alone, quantifying observer error is impossible, and we believe it’s prudent to capture and account for known sources of error to minimize management decision risk. Second, by incorporating both sources of information in a state-space framework, STADEM incorporates missing data at either the observation window or adult trap seamlessly. At Lower Granite Dam, the adult trap has been closed for brief or extended periods of time (i.e., days, weeks) intermittently over the past several years, often during peak run times. Trap closures are typically associated with elevated water temperatures resulting in potential fish handling stress and/or trap malfunctions. Given predicted Pacific Northwest climate change scenarios trap closures from high water temperatures may become more commonplace in the future; amplifying the need for a modeling framework that accounts for periods of missing data while still capturing estimate uncertainty. Additionally, having a framework in place that accounts for missing periods of data will allow for increased logistic flexibility if, for example, maintenance or construction is needed at the observational window or adult trap.</w:t>
+      </w:r>
+    </w:p>
+    <w:p>
+      <w:pPr>
+        <w:pStyle w:val="BodyText"/>
+      </w:pPr>
+      <w:r>
+        <w:t xml:space="preserve">Although not currently set up for this, STADEM could be modified and run on a weekly basis or in near real-time to provide better in-season estimates for fisheries managers. Currently, the only roadblock to this, at Lower Granite Dam, is the identification of hatchery origin fish from phenotypically wild fish (i.e., hatchery no-clip) using genetic tissue samples</w:t>
+      </w:r>
+      <w:r>
+        <w:t xml:space="preserve"> </w:t>
+      </w:r>
+      <w:r>
+        <w:t xml:space="preserve">(Steele et al. 2013, 2019)</w:t>
+      </w:r>
+      <w:r>
+        <w:t xml:space="preserve"> </w:t>
+      </w:r>
+      <w:r>
+        <w:t xml:space="preserve">collected at the adult trap, which currently is completed post-hoc after the trapping season. The inclusion of genetic information typically results in a reduction in wild escapement estimates and an associated increase in hatchery no-clip escapement. However, if in-season management decisions do not require this correction or could accept the potential bias, origin calls at the trap could be used in-season as a first approximation to escapement. Final post-hoc estimates, parsed by origin, could then be finalized at season’s end. All other data included in this model (e.g., window counts and PIT observations) are otherwise provided in almost real-time by DART. Provided the Lower Granite Dam adult fish trap database was updated and available in near real-time, there are minimal obstacles for adapting the STADEM framework to provide in-season estimates of escapement.</w:t>
+      </w:r>
+    </w:p>
+    <w:p>
+      <w:pPr>
+        <w:pStyle w:val="BodyText"/>
+      </w:pPr>
+      <w:r>
+        <w:t xml:space="preserve">Recently, co-managers in the Snake River basin have adopted the STADEM framework to estimate population escapement of spring/summer Chinook salmon and steelhead past Lower Granite Dam, and returning to tributary or population specific spawning areas</w:t>
       </w:r>
       <w:r>
         <w:t xml:space="preserve"> </w:t>
@@ -1289,7 +1400,7 @@
         <w:t xml:space="preserve">Schrader et al. (2013)</w:t>
       </w:r>
       <w:r>
-        <w:t xml:space="preserve">) that are important for fisheries management and productivity monitoring of wild populations. As an example, STADEM is being applied at Lower Granite to estimate the total unique wild fish migrating past the dam. Estimates of fish passing the dam are then combined with estimated movement or transition probabilities based on PIT tag observations at instream PIT tag detection systems throughout the Snake River basin, similar to</w:t>
+        <w:t xml:space="preserve">) that are important for fisheries management and productivity monitoring of wild populations. As an example, STADEM is being applied at Lower Granite Dam to estimate the total unique wild fish migrating past the dam. Estimates of fish passing the dam are then combined with estimated movement or transition probabilities based on PIT tag observations at instream PIT tag detection systems throughout the Snake River basin, similar to</w:t>
       </w:r>
       <w:r>
         <w:t xml:space="preserve"> </w:t>
@@ -1316,7 +1427,7 @@
         <w:t xml:space="preserve">(Hargrove et al. 2019)</w:t>
       </w:r>
       <w:r>
-        <w:t xml:space="preserve">, provides necessary information to evaluate productivity and population viability for select Snake River Chinook Salmon and steelhead groups</w:t>
+        <w:t xml:space="preserve">, provides necessary information to evaluate productivity and population viability for select Snake River Chinook salmon and steelhead groups</w:t>
       </w:r>
       <w:r>
         <w:t xml:space="preserve"> </w:t>
@@ -1333,7 +1444,7 @@
         <w:pStyle w:val="BodyText"/>
       </w:pPr>
       <w:r>
-        <w:t xml:space="preserve">Although STADEM was developed with salmonid escapement at Lower Granite Dam in mind, it could be applied to any migratory fish species at locations with similar monitoring infrastructure. Justification and infrastructure exist for applying a modified STADEM framework for fish passing Bonneville Dam, the lowest dam on the Columbia River, or Priest Rapids Dam in the upper Columbia River. Both locations currently trap a sub-sample of passing Chinook Salmon and/or steelhead for biological information, and use window counts as a surrogate of true escapement. However, each has at least some similar problems to those observed at Lower Granite Dam, such as unaccounted observer and sampling error, night-time passage, and/or re-ascension. Certainly, estimating an unbiased total return to the entire Columbia River basin (i.e., Bonneville Dam) and Upper Columbia River with uncertainty would benefit managers and decision making.</w:t>
+        <w:t xml:space="preserve">Although STADEM was developed with salmonid escapement at Lower Granite Dam in mind, it could be applied to any migratory fish species at locations with similar monitoring infrastructure. Justification and infrastructure exist for applying a modified STADEM framework for fish passing Bonneville Dam, the lowest dam on the Columbia River, or Priest Rapids Dam in the upper Columbia River. Both locations currently trap a sub-sample of passing Chinook salmon and/or steelhead for biological information, and use window counts as a surrogate of true escapement. However, each has at least some similar problems to those observed at Lower Granite Dam, such as unaccounted observer and sampling error, nighttime passage, and/or re-ascension. Certainly, estimating an unbiased total return to the entire Columbia River basin (i.e., Bonneville Dam) and Upper Columbia River with uncertainty would benefit managers and decision making.</w:t>
       </w:r>
     </w:p>
     <w:p>
@@ -1351,7 +1462,7 @@
         <w:pStyle w:val="FirstParagraph"/>
       </w:pPr>
       <w:r>
-        <w:t xml:space="preserve">Funding for this study and development of the STADEM model was partially provided by the Bonneville Power Administration under project 2003-017-00. Special thanks to Darren Ogden and staff at the Lower Granite Dam adult trap for their hard work and diligent data collection. Thank you to personnel at the Idaho Department of Fish and Game, particularly Paul Bunn, Tim Copeland, and Bill Schrader, for providing access to data from the adult fish trap and conceptualizing methods, and the staff at the Eagle Fish Lab for analyzing genetic samples. Special thanks to Columbia Basin Research staff and the Columbia River Data Access in Real Time (DART) application, and Susannah Iltis in particular. And finally, thank you to Rick Orme for his contributions to the development of STADEM, and all the other folks who have contributed through productive critique and conversations.</w:t>
+        <w:t xml:space="preserve">Funding for this study and development of the STADEM model was partially provided by the Bonneville Power Administration under project 2003-017-00. Special thanks to Darren Ogden and staff at the Lower Granite Dam adult trap for their hard work and diligent data collection. Thank you to personnel at the Idaho Department of Fish and Game, particularly Paul Bunn, Tim Copeland, and Bill Schrader, for providing access to data from the adult fish trap and conceptualizing methods, and to Matthew Campbell and staff at the Eagle Fish Genetics Laboratory for analyzing genetic samples. Special thanks to Columbia Basin Research staff and the Columbia River Data Access in Real Time (DART) application, and Susannah Iltis in particular. And finally, thank you to Rick Orme for his contributions to the development of STADEM, and all the other folks who have contributed through productive critique and conversations.</w:t>
       </w:r>
     </w:p>
     <w:p>
@@ -1369,7 +1480,7 @@
       </w:r>
       <w:bookmarkEnd w:id="45"/>
     </w:p>
-    <w:bookmarkStart w:id="75" w:name="refs"/>
+    <w:bookmarkStart w:id="81" w:name="refs"/>
     <w:bookmarkStart w:id="46" w:name="ref-Boggs2004"/>
     <w:p>
       <w:pPr>
@@ -1386,27 +1497,27 @@
         <w:pStyle w:val="Bibliography"/>
       </w:pPr>
       <w:r>
-        <w:t xml:space="preserve">Bue, B., S. Fried, S. Sharr, D. Sharp, J. Wilcock, and H. Geiger. 1998. Estimating salmon escapement using area-under-the-curve, aerial observer efficiency, and stream-life estimates: The prince william sound pink salmon example. North Pacific Anadromous Fish Commission Bulletin 1:240–250.</w:t>
+        <w:t xml:space="preserve">Bue, B. G., S. M. Fried, S. Sharr, D. G. Sharp, J. A. Wilcock, and H. J. Geiger. 1998. Estimating salmon escapement using area-under-the-curve, aerial observer efficiency, and stream-life estimates: The prince william sound pink salmon example. North Pacific Anadromous Fish Commission Bulletin 1:240–250.</w:t>
       </w:r>
     </w:p>
     <w:bookmarkEnd w:id="47"/>
-    <w:bookmarkStart w:id="48" w:name="ref-Camacho2019"/>
+    <w:bookmarkStart w:id="48" w:name="ref-Camacho2017"/>
     <w:p>
       <w:pPr>
         <w:pStyle w:val="Bibliography"/>
       </w:pPr>
       <w:r>
-        <w:t xml:space="preserve">Camacho, C. A., T. Delomas, M. Davison, M. E. Dobos, W. C. Schrader, M. R. Campbell, and T. Copeland. 2019. Wild juvenile steelhead and Chinook Salmon abundance and composition at Lower Granite Dam, migratory year 2018. Idaho Department of Fish and Game, 19-12.</w:t>
+        <w:t xml:space="preserve">Camacho, C. A., K. K. Wright, J. Powell, W. C. Schrader, T. Copeland, M. W. Ackerman, M. Dobos, M. P. Corsi, and M. R. Campbell. 2017. Wild adult steelhead and Chinook salmon abundance and composition at Lower Granite Dam, spawn years 2009-2016. Idaho Department of Fish and Game, 17-06.</w:t>
       </w:r>
     </w:p>
     <w:bookmarkEnd w:id="48"/>
-    <w:bookmarkStart w:id="49" w:name="ref-Camacho2017"/>
+    <w:bookmarkStart w:id="49" w:name="ref-Campbell2012a"/>
     <w:p>
       <w:pPr>
         <w:pStyle w:val="Bibliography"/>
       </w:pPr>
       <w:r>
-        <w:t xml:space="preserve">Camacho, C., K. Wright, J. Powell, W. C. Schrader, T. Copeland, M. Ackerman, M. Dobos, M. Corsi, and M. R. Campbell. 2017. Wild adult steelhead and Chinook salmon abundance and composition at Lower Granite Dam, spawn years 2009-2016. Idaho Department of Fish and Game, 17-06.</w:t>
+        <w:t xml:space="preserve">Campbell, M. R., C. C. Kozfkay, T. Copeland, W. C. Schrader, M. W. Ackerman, and S. R. Narum. 2012. Estimating Abundance and Life History Characteristics of Threatened Wild Snake River Steelhead Stocks by Using Genetic Stock Identification. Transactions of the American Fisheries Society 141(5):1310–1327.</w:t>
       </w:r>
     </w:p>
     <w:bookmarkEnd w:id="49"/>
@@ -1436,7 +1547,7 @@
         <w:pStyle w:val="Bibliography"/>
       </w:pPr>
       <w:r>
-        <w:t xml:space="preserve">Ford, M., K. Barnas, T. Cooney, L. Crozier, M. Diaz, J.J. Hard, E. Holmes, D. Holzer, R. Kope, P. Lawson, M. Liermann, J. Myers, M. Rowse, D. Teel, D. V. Doornik, T. Wainwright, L. Weitkamp, and M. Williams. 2015. Status review update for pacific salmon and steelhead listed under the endangered species act: Pacific northwest. National Marine Fisheries Service, Northwest Fisheries Science Center.</w:t>
+        <w:t xml:space="preserve">Ford, M. J., K. Barnas, T. D. Cooney, L. G. Crozier, M. Diaz, J. J. Hard, E. E. Holmes, D. M. Holzer, R. G. Kope, P. W. Lawson, M. Liermann, J. M. Myers, M. Rowse, D. J. Teel, D. M. V. Doornik, T. C. Wainwright, L. A. Weitkamp, and M. Williams. 2015. Status review update for pacific salmon and steelhead listed under the endangered species act: Pacific northwest. National Marine Fisheries Service, Northwest Fisheries Science Center.</w:t>
       </w:r>
     </w:p>
     <w:bookmarkEnd w:id="52"/>
@@ -1470,17 +1581,27 @@
       </w:r>
     </w:p>
     <w:bookmarkEnd w:id="55"/>
-    <w:bookmarkStart w:id="56" w:name="ref-kinzer2020report"/>
+    <w:bookmarkStart w:id="56" w:name="ref-WDFW2019"/>
     <w:p>
       <w:pPr>
         <w:pStyle w:val="Bibliography"/>
       </w:pPr>
       <w:r>
+        <w:t xml:space="preserve">Joint Columbia River Management Staff. 2019. 2019 Joint Staff Report: Stock Status and Fisheries for Spring Chinook, Summer Chinook, Sockeye, Steelhead, and Other Species. Oregon Department of Fish &amp; Wildlife; Washington Department of Fish &amp; WIldlife.</w:t>
+      </w:r>
+    </w:p>
+    <w:bookmarkEnd w:id="56"/>
+    <w:bookmarkStart w:id="57" w:name="ref-kinzer2020report"/>
+    <w:p>
+      <w:pPr>
+        <w:pStyle w:val="Bibliography"/>
+      </w:pPr>
+      <w:r>
         <w:t xml:space="preserve">Kinzer, R. N., H. Arnsberg Bill, A. Maxwell, R. Orme, C. Rabe, and S. Vatland. 2020a. Snake river basin adult chinook salmon and steelhead monitoring 2019 annual report. Nez Perce Tribe, Department of Fisheries Resources Management, Research Division, Lapwai, ID.</w:t>
       </w:r>
     </w:p>
-    <w:bookmarkEnd w:id="56"/>
-    <w:bookmarkStart w:id="57" w:name="ref-iptds2020report"/>
+    <w:bookmarkEnd w:id="57"/>
+    <w:bookmarkStart w:id="58" w:name="ref-iptds2020report"/>
     <w:p>
       <w:pPr>
         <w:pStyle w:val="Bibliography"/>
@@ -1489,8 +1610,8 @@
         <w:t xml:space="preserve">Kinzer, R. N., Orme Rick, M. Campbell, J. Hargrove, and K. See. 2020b. REPORT to noaa fisheries for 5-year esa status review: SNAKE river basin steelhead and chinook salmon population abundance, life history, and diversity metrics calculated from in-stream pit-tag observations (sy2010-sy2019).</w:t>
       </w:r>
     </w:p>
-    <w:bookmarkEnd w:id="57"/>
-    <w:bookmarkStart w:id="58" w:name="ref-mcclure2003large"/>
+    <w:bookmarkEnd w:id="58"/>
+    <w:bookmarkStart w:id="59" w:name="ref-mcclure2003large"/>
     <w:p>
       <w:pPr>
         <w:pStyle w:val="Bibliography"/>
@@ -1499,8 +1620,8 @@
         <w:t xml:space="preserve">McClure, M. M., E. E. Holmes, B. L. Sanderson, and C. E. Jordan. 2003. A large-scale, multispecies status assessment: Anadromous salmonids in the columbia river basin. Ecological Applications 13(4):964–989. Wiley Online Library.</w:t>
       </w:r>
     </w:p>
-    <w:bookmarkEnd w:id="58"/>
-    <w:bookmarkStart w:id="59" w:name="ref-mcelhany2000viable"/>
+    <w:bookmarkEnd w:id="59"/>
+    <w:bookmarkStart w:id="60" w:name="ref-mcelhany2000viable"/>
     <w:p>
       <w:pPr>
         <w:pStyle w:val="Bibliography"/>
@@ -1509,28 +1630,58 @@
         <w:t xml:space="preserve">McElhany, P., M. H. Rucklelshaus, M. J. Ford, T. C. Wainwright, and E. P. Bjorkstedt. 2000. Viable salmonid populations and the recovery of evolutionarily significant units.</w:t>
       </w:r>
     </w:p>
-    <w:bookmarkEnd w:id="59"/>
-    <w:bookmarkStart w:id="60" w:name="ref-nehlsen1991pacific"/>
+    <w:bookmarkEnd w:id="60"/>
+    <w:bookmarkStart w:id="61" w:name="ref-NMFS2019BiOp"/>
     <w:p>
       <w:pPr>
         <w:pStyle w:val="Bibliography"/>
       </w:pPr>
       <w:r>
+        <w:t xml:space="preserve">National Marine Fisheries Service. 2019. Endangered Species Act (ESA) Section 7(a)(2) Biological Opinion and Magnuson-Stevens Fishery Conservation and Management Act Essential Fish Habitat Response. Continued Operation and Maintenance of the Columbia River System. NMFS Consultation Number: WCRO-2018-00152. Page 1058.</w:t>
+      </w:r>
+    </w:p>
+    <w:bookmarkEnd w:id="61"/>
+    <w:bookmarkStart w:id="62" w:name="ref-nehlsen1991pacific"/>
+    <w:p>
+      <w:pPr>
+        <w:pStyle w:val="Bibliography"/>
+      </w:pPr>
+      <w:r>
         <w:t xml:space="preserve">Nehlsen, W., J. E. Williams, and J. A. Lichatowich. 1991. Pacific salmon at the crossroads: Stocks at risk from california, oregon, idaho, and washington. Fisheries 16(2):4–21. Wiley Online Library.</w:t>
       </w:r>
     </w:p>
-    <w:bookmarkEnd w:id="60"/>
-    <w:bookmarkStart w:id="61" w:name="ref-Ogden2014"/>
+    <w:bookmarkEnd w:id="62"/>
+    <w:bookmarkStart w:id="63" w:name="ref-NFSC2015"/>
     <w:p>
       <w:pPr>
         <w:pStyle w:val="Bibliography"/>
       </w:pPr>
       <w:r>
+        <w:t xml:space="preserve">Northwest Fisheries Science Center. 2015. Status review update for Pacific salmon and steelhead listed under the Endangered Species Act: Pacific Northwest.</w:t>
+      </w:r>
+    </w:p>
+    <w:bookmarkEnd w:id="63"/>
+    <w:bookmarkStart w:id="64" w:name="ref-NPCC2014"/>
+    <w:p>
+      <w:pPr>
+        <w:pStyle w:val="Bibliography"/>
+      </w:pPr>
+      <w:r>
+        <w:t xml:space="preserve">Northwest Power and Conservation Council. 2014. Columbia River Basin Fish and Wildlife Program, 2014.</w:t>
+      </w:r>
+    </w:p>
+    <w:bookmarkEnd w:id="64"/>
+    <w:bookmarkStart w:id="65" w:name="ref-Ogden2014"/>
+    <w:p>
+      <w:pPr>
+        <w:pStyle w:val="Bibliography"/>
+      </w:pPr>
+      <w:r>
         <w:t xml:space="preserve">Ogden, D. A. 2014. Operation of the adult trap at lower granite dam 2013.</w:t>
       </w:r>
     </w:p>
-    <w:bookmarkEnd w:id="61"/>
-    <w:bookmarkStart w:id="62" w:name="ref-Ogden2016b"/>
+    <w:bookmarkEnd w:id="65"/>
+    <w:bookmarkStart w:id="66" w:name="ref-Ogden2016b"/>
     <w:p>
       <w:pPr>
         <w:pStyle w:val="Bibliography"/>
@@ -1539,8 +1690,8 @@
         <w:t xml:space="preserve">Ogden, D. A. 2016a. Operation of the adult trap at Lower Granite Dam 2015.</w:t>
       </w:r>
     </w:p>
-    <w:bookmarkEnd w:id="62"/>
-    <w:bookmarkStart w:id="63" w:name="ref-Ogden2016"/>
+    <w:bookmarkEnd w:id="66"/>
+    <w:bookmarkStart w:id="67" w:name="ref-Ogden2016"/>
     <w:p>
       <w:pPr>
         <w:pStyle w:val="Bibliography"/>
@@ -1549,8 +1700,8 @@
         <w:t xml:space="preserve">Ogden, D. A. 2016b. Operation of the adult trap at Lower Granite Dam 2014.</w:t>
       </w:r>
     </w:p>
-    <w:bookmarkEnd w:id="63"/>
-    <w:bookmarkStart w:id="64" w:name="ref-orme2018population"/>
+    <w:bookmarkEnd w:id="67"/>
+    <w:bookmarkStart w:id="68" w:name="ref-orme2018population"/>
     <w:p>
       <w:pPr>
         <w:pStyle w:val="Bibliography"/>
@@ -1559,8 +1710,8 @@
         <w:t xml:space="preserve">Orme, R., N. Kinzer Ryan, and C. Albee. 2018. Population and tributary level escapement estimates of snake river natural-origin spring/summer chinook salmon and steelhead from in-stream pit tag detection systems-2019 annual report. Nez Perce Tribe, Department of Fisheries Resources Management, Research Division, Lapwai, ID.</w:t>
       </w:r>
     </w:p>
-    <w:bookmarkEnd w:id="64"/>
-    <w:bookmarkStart w:id="65" w:name="ref-R-rjags"/>
+    <w:bookmarkEnd w:id="68"/>
+    <w:bookmarkStart w:id="69" w:name="ref-R-rjags"/>
     <w:p>
       <w:pPr>
         <w:pStyle w:val="Bibliography"/>
@@ -1569,8 +1720,8 @@
         <w:t xml:space="preserve">Plummer, M. 2019. Rjags: Bayesian graphical models using mcmc.</w:t>
       </w:r>
     </w:p>
-    <w:bookmarkEnd w:id="65"/>
-    <w:bookmarkStart w:id="66" w:name="ref-R-Core-Team2020"/>
+    <w:bookmarkEnd w:id="69"/>
+    <w:bookmarkStart w:id="70" w:name="ref-R-Core-Team2020"/>
     <w:p>
       <w:pPr>
         <w:pStyle w:val="Bibliography"/>
@@ -1579,8 +1730,8 @@
         <w:t xml:space="preserve">R Core Team. 2020. R: A Language and Environment for Statistical Computing. R Foundation for Statistical Computing, Vienna, Austria.</w:t>
       </w:r>
     </w:p>
-    <w:bookmarkEnd w:id="66"/>
-    <w:bookmarkStart w:id="67" w:name="ref-royle2008hierarchical"/>
+    <w:bookmarkEnd w:id="70"/>
+    <w:bookmarkStart w:id="71" w:name="ref-royle2008hierarchical"/>
     <w:p>
       <w:pPr>
         <w:pStyle w:val="Bibliography"/>
@@ -1589,8 +1740,8 @@
         <w:t xml:space="preserve">Royle, J. A., and R. M. Dorazio. 2008. Hierarchical modeling and inference in ecology: The analysis of data from populations, metapopulations and communities. Elsevier.</w:t>
       </w:r>
     </w:p>
-    <w:bookmarkEnd w:id="67"/>
-    <w:bookmarkStart w:id="68" w:name="ref-Schrader2013"/>
+    <w:bookmarkEnd w:id="71"/>
+    <w:bookmarkStart w:id="72" w:name="ref-Schrader2013"/>
     <w:p>
       <w:pPr>
         <w:pStyle w:val="Bibliography"/>
@@ -1599,8 +1750,8 @@
         <w:t xml:space="preserve">Schrader, W. C., M. P. Corsi, P. Kennedy, M. W. Ackerman, M. R. Campbell, K. K. Wright, and T. Copeland. 2013. Wild adult steelhead and Chinook salmon abundance and composition at Lower Granite dam, spawn year 2011. Idaho Department of Fish; Game, Report 13-15.</w:t>
       </w:r>
     </w:p>
-    <w:bookmarkEnd w:id="68"/>
-    <w:bookmarkStart w:id="69" w:name="ref-Shumway2010"/>
+    <w:bookmarkEnd w:id="72"/>
+    <w:bookmarkStart w:id="73" w:name="ref-Shumway2010"/>
     <w:p>
       <w:pPr>
         <w:pStyle w:val="Bibliography"/>
@@ -1609,18 +1760,38 @@
         <w:t xml:space="preserve">Shumway, R. H., and D. S. Stoffer. 2010. Time series analysis and its applications: With R examples. Springer.</w:t>
       </w:r>
     </w:p>
-    <w:bookmarkEnd w:id="69"/>
-    <w:bookmarkStart w:id="70" w:name="ref-Steinhorst2017"/>
+    <w:bookmarkEnd w:id="73"/>
+    <w:bookmarkStart w:id="74" w:name="ref-Steele2013"/>
     <w:p>
       <w:pPr>
         <w:pStyle w:val="Bibliography"/>
       </w:pPr>
       <w:r>
+        <w:t xml:space="preserve">Steele, C. A., E. C. Anderson, M. W. Ackerman, M. A. Hess, N. R. Campbell, S. R. Narum, and M. R. Campbell. 2013. A validation of parentage-based tagging using hatchery steelhead in the Snake River basin. Canadian Journal of Fisheries and Aquatic Sciences 70(7):1046–1054.</w:t>
+      </w:r>
+    </w:p>
+    <w:bookmarkEnd w:id="74"/>
+    <w:bookmarkStart w:id="75" w:name="ref-Steele2019"/>
+    <w:p>
+      <w:pPr>
+        <w:pStyle w:val="Bibliography"/>
+      </w:pPr>
+      <w:r>
+        <w:t xml:space="preserve">Steele, C. A., M. Hess, S. Narum, and M. Campbell. 2019. Parentage-Based Tagging: Reviewing the Implementation of a New Tool for an Old Problem. Fisheries 44(9):412–422.</w:t>
+      </w:r>
+    </w:p>
+    <w:bookmarkEnd w:id="75"/>
+    <w:bookmarkStart w:id="76" w:name="ref-Steinhorst2017"/>
+    <w:p>
+      <w:pPr>
+        <w:pStyle w:val="Bibliography"/>
+      </w:pPr>
+      <w:r>
         <w:t xml:space="preserve">Steinhorst, K., T. Copeland, M. W. Ackerman, W. C. Schrader, and E. C. Anderson. 2017. Abundance estimates and confidence intervals for the run composition of returning salmonids. Fishery Bulletin 115(1):1–12.</w:t>
       </w:r>
     </w:p>
-    <w:bookmarkEnd w:id="70"/>
-    <w:bookmarkStart w:id="71" w:name="ref-USACE2015"/>
+    <w:bookmarkEnd w:id="76"/>
+    <w:bookmarkStart w:id="77" w:name="ref-USACE2015"/>
     <w:p>
       <w:pPr>
         <w:pStyle w:val="Bibliography"/>
@@ -1629,8 +1800,8 @@
         <w:t xml:space="preserve">USACE. 2015. Annual fish passage report Columbia and Snake rivers. U.S. Army Corps of Engineers.</w:t>
       </w:r>
     </w:p>
-    <w:bookmarkEnd w:id="71"/>
-    <w:bookmarkStart w:id="72" w:name="ref-waterhouse2020bayesian"/>
+    <w:bookmarkEnd w:id="77"/>
+    <w:bookmarkStart w:id="78" w:name="ref-waterhouse2020bayesian"/>
     <w:p>
       <w:pPr>
         <w:pStyle w:val="Bibliography"/>
@@ -1639,8 +1810,8 @@
         <w:t xml:space="preserve">Waterhouse, L., J. White, K. See, A. Murdoch, and B. X. Semmens. 2020. A bayesian nested patch occupancy model to estimate steelhead movement and abundance. Ecological Applications:e02202. Wiley Online Library.</w:t>
       </w:r>
     </w:p>
-    <w:bookmarkEnd w:id="72"/>
-    <w:bookmarkStart w:id="73" w:name="ref-williams2016viability"/>
+    <w:bookmarkEnd w:id="78"/>
+    <w:bookmarkStart w:id="79" w:name="ref-williams2016viability"/>
     <w:p>
       <w:pPr>
         <w:pStyle w:val="Bibliography"/>
@@ -1649,8 +1820,8 @@
         <w:t xml:space="preserve">Williams, T. H., B. C. Spence, D. A. Boughton, R. C. Johnson, E. G. R. Crozier, N. J. Mantua, M. R. O’Farrell, and S. T. Lindley. 2016. Viability assessment for pacific salmon and steelhead listed under the endangered species act: Southwest.</w:t>
       </w:r>
     </w:p>
-    <w:bookmarkEnd w:id="73"/>
-    <w:bookmarkStart w:id="74" w:name="ref-Wright2015"/>
+    <w:bookmarkEnd w:id="79"/>
+    <w:bookmarkStart w:id="80" w:name="ref-Wright2015"/>
     <w:p>
       <w:pPr>
         <w:pStyle w:val="Bibliography"/>
@@ -1659,8 +1830,8 @@
         <w:t xml:space="preserve">Wright, K. K., W. C. Schrader, L. Reinhardt, K. Hernandez, C. Hohman, and T. Copeland. 2015. Process and methods for assigning ages to anadromous salmonids from scale samples. Idaho Department of Fish; Game, 15-03.</w:t>
       </w:r>
     </w:p>
-    <w:bookmarkEnd w:id="74"/>
-    <w:bookmarkEnd w:id="75"/>
+    <w:bookmarkEnd w:id="80"/>
+    <w:bookmarkEnd w:id="81"/>
     <w:p>
       <w:r>
         <w:br w:type="page"/>
@@ -1670,11 +1841,11 @@
       <w:pPr>
         <w:pStyle w:val="Heading1"/>
       </w:pPr>
-      <w:bookmarkStart w:id="76" w:name="tables"/>
+      <w:bookmarkStart w:id="82" w:name="tables"/>
       <w:r>
         <w:t xml:space="preserve">Tables</w:t>
       </w:r>
-      <w:bookmarkEnd w:id="76"/>
+      <w:bookmarkEnd w:id="82"/>
     </w:p>
     <w:p>
       <w:pPr>
@@ -3412,7 +3583,7 @@
         <w:pStyle w:val="TableCaption"/>
       </w:pPr>
       <w:r>
-        <w:t xml:space="preserve">Table 3: Window counts, and estimates of total, wild, hatchery and hatchery no-clip escapement, with coefficients of variation in parenthesis, for Chinook Salmon and steelhead from spawn years 2010 to 2019.</w:t>
+        <w:t xml:space="preserve">Table 3: Window counts, and estimates of total, wild, hatchery and hatchery no-clip escapement, with coefficients of variation in parenthesis, for Chinook salmon and steelhead from spawn years 2010 to 2019.</w:t>
       </w:r>
     </w:p>
     <w:tbl>
@@ -3420,7 +3591,7 @@
         <w:tblStyle w:val="Table"/>
         <w:tblW w:type="pct" w:w="0.0"/>
         <w:tblLook w:firstRow="1"/>
-        <w:tblCaption w:val="Table 3: Window counts, and estimates of total, wild, hatchery and hatchery no-clip escapement, with coefficients of variation in parenthesis, for Chinook Salmon and steelhead from spawn years 2010 to 2019."/>
+        <w:tblCaption w:val="Table 3: Window counts, and estimates of total, wild, hatchery and hatchery no-clip escapement, with coefficients of variation in parenthesis, for Chinook salmon and steelhead from spawn years 2010 to 2019."/>
       </w:tblPr>
       <w:tblGrid/>
       <w:tr>
@@ -5137,11 +5308,11 @@
       <w:pPr>
         <w:pStyle w:val="Heading1"/>
       </w:pPr>
-      <w:bookmarkStart w:id="77" w:name="figures"/>
+      <w:bookmarkStart w:id="83" w:name="figures"/>
       <w:r>
         <w:t xml:space="preserve">Figures</w:t>
       </w:r>
-      <w:bookmarkEnd w:id="77"/>
+      <w:bookmarkEnd w:id="83"/>
     </w:p>
     <w:p>
       <w:pPr>
@@ -5163,7 +5334,7 @@
                     </pic:cNvPicPr>
                   </pic:nvPicPr>
                   <pic:blipFill>
-                    <a:blip r:embed="rId78"/>
+                    <a:blip r:embed="rId84"/>
                     <a:stretch>
                       <a:fillRect/>
                     </a:stretch>
@@ -5218,7 +5389,7 @@
                     </pic:cNvPicPr>
                   </pic:nvPicPr>
                   <pic:blipFill>
-                    <a:blip r:embed="rId79"/>
+                    <a:blip r:embed="rId85"/>
                     <a:stretch>
                       <a:fillRect/>
                     </a:stretch>
@@ -5262,7 +5433,7 @@
           <wp:inline>
             <wp:extent cx="5943600" cy="3396342"/>
             <wp:effectExtent b="0" l="0" r="0" t="0"/>
-            <wp:docPr descr="Figure 3: Time-series plot showing estimates of total escapement for Chinook in 2014, including raw window counts, window counts adjusted for night-time passage, trap estimates and STADEM estimates. Gray ribbon represents the 95% credible interval for STADEM estimates." title="" id="1" name="Picture"/>
+            <wp:docPr descr="Figure 3: Time-series plot showing estimates of total escapement for Chinook in 2014, including raw window counts, window counts adjusted for nighttime passage, trap estimates and STADEM estimates. Gray ribbon represents the 95% credible interval for STADEM estimates." title="" id="1" name="Picture"/>
             <a:graphic>
               <a:graphicData uri="http://schemas.openxmlformats.org/drawingml/2006/picture">
                 <pic:pic>
@@ -5273,7 +5444,7 @@
                     </pic:cNvPicPr>
                   </pic:nvPicPr>
                   <pic:blipFill>
-                    <a:blip r:embed="rId80"/>
+                    <a:blip r:embed="rId86"/>
                     <a:stretch>
                       <a:fillRect/>
                     </a:stretch>
@@ -5305,7 +5476,7 @@
         <w:pStyle w:val="ImageCaption"/>
       </w:pPr>
       <w:r>
-        <w:t xml:space="preserve">Figure 3: Time-series plot showing estimates of total escapement for Chinook in 2014, including raw window counts, window counts adjusted for night-time passage, trap estimates and STADEM estimates. Gray ribbon represents the 95% credible interval for STADEM estimates.</w:t>
+        <w:t xml:space="preserve">Figure 3: Time-series plot showing estimates of total escapement for Chinook in 2014, including raw window counts, window counts adjusted for nighttime passage, trap estimates and STADEM estimates. Gray ribbon represents the 95% credible interval for STADEM estimates.</w:t>
       </w:r>
     </w:p>
     <w:p>
@@ -5317,7 +5488,7 @@
           <wp:inline>
             <wp:extent cx="5943600" cy="3396342"/>
             <wp:effectExtent b="0" l="0" r="0" t="0"/>
-            <wp:docPr descr="Figure 4: Night-time passage rate plotted against re-ascension rate, calculated from observed PIT tags for each week of spawn years 2010-2019. Colors correspond to different spawn year, while the size of each point is proportional to the window count that week. The dashed line is the 1-1 line." title="" id="1" name="Picture"/>
+            <wp:docPr descr="Figure 4: Nighttime passage rate plotted against re-ascension rate, calculated from observed PIT tags for each week of spawn years 2010-2019. Colors correspond to different spawn year, while the size of each point is proportional to the window count that week. The dashed line is the 1-1 line." title="" id="1" name="Picture"/>
             <a:graphic>
               <a:graphicData uri="http://schemas.openxmlformats.org/drawingml/2006/picture">
                 <pic:pic>
@@ -5328,7 +5499,7 @@
                     </pic:cNvPicPr>
                   </pic:nvPicPr>
                   <pic:blipFill>
-                    <a:blip r:embed="rId81"/>
+                    <a:blip r:embed="rId87"/>
                     <a:stretch>
                       <a:fillRect/>
                     </a:stretch>
@@ -5360,7 +5531,7 @@
         <w:pStyle w:val="ImageCaption"/>
       </w:pPr>
       <w:r>
-        <w:t xml:space="preserve">Figure 4: Night-time passage rate plotted against re-ascension rate, calculated from observed PIT tags for each week of spawn years 2010-2019. Colors correspond to different spawn year, while the size of each point is proportional to the window count that week. The dashed line is the 1-1 line.</w:t>
+        <w:t xml:space="preserve">Figure 4: Nighttime passage rate plotted against re-ascension rate, calculated from observed PIT tags for each week of spawn years 2010-2019. Colors correspond to different spawn year, while the size of each point is proportional to the window count that week. The dashed line is the 1-1 line.</w:t>
       </w:r>
     </w:p>
     <w:p>
@@ -5372,21 +5543,21 @@
       <w:pPr>
         <w:pStyle w:val="Heading1"/>
       </w:pPr>
-      <w:bookmarkStart w:id="82" w:name="append1"/>
+      <w:bookmarkStart w:id="88" w:name="append1"/>
       <w:r>
         <w:t xml:space="preserve">Appendix A - STADEM Model Description</w:t>
       </w:r>
-      <w:bookmarkEnd w:id="82"/>
+      <w:bookmarkEnd w:id="88"/>
     </w:p>
     <w:p>
       <w:pPr>
         <w:pStyle w:val="Heading2"/>
       </w:pPr>
-      <w:bookmarkStart w:id="83" w:name="total-and-weekly-escapement"/>
+      <w:bookmarkStart w:id="89" w:name="total-and-weekly-escapement"/>
       <w:r>
         <w:t xml:space="preserve">Total and Weekly Escapement</w:t>
       </w:r>
-      <w:bookmarkEnd w:id="83"/>
+      <w:bookmarkEnd w:id="89"/>
     </w:p>
     <w:p>
       <w:pPr>
@@ -5466,6 +5637,7 @@
               <m:e>
                 <m:r>
                   <m:rPr>
+                    <m:nor/>
                     <m:sty m:val="p"/>
                   </m:rPr>
                   <m:t>ln</m:t>
@@ -5498,6 +5670,7 @@
                 </m:r>
                 <m:r>
                   <m:rPr>
+                    <m:nor/>
                     <m:sty m:val="p"/>
                   </m:rPr>
                   <m:t>ln</m:t>
@@ -5800,6 +5973,7 @@
                 </m:r>
                 <m:r>
                   <m:rPr>
+                    <m:nor/>
                     <m:sty m:val="p"/>
                   </m:rPr>
                   <m:t>Beta</m:t>
@@ -5882,6 +6056,7 @@
                 </m:r>
                 <m:r>
                   <m:rPr>
+                    <m:nor/>
                     <m:sty m:val="p"/>
                   </m:rPr>
                   <m:t>Bin</m:t>
@@ -5974,6 +6149,7 @@
       <m:oMath>
         <m:r>
           <m:rPr>
+            <m:nor/>
             <m:sty m:val="p"/>
           </m:rPr>
           <m:t>Beta</m:t>
@@ -6372,6 +6548,7 @@
                 </m:r>
                 <m:r>
                   <m:rPr>
+                    <m:nor/>
                     <m:sty m:val="p"/>
                   </m:rPr>
                   <m:t>NegBin</m:t>
@@ -6441,11 +6618,11 @@
       <w:pPr>
         <w:pStyle w:val="Heading2"/>
       </w:pPr>
-      <w:bookmarkStart w:id="84" w:name="day-time-passage-and-re-ascension-rates"/>
+      <w:bookmarkStart w:id="90" w:name="day-time-passage-and-re-ascension-rates"/>
       <w:r>
         <w:t xml:space="preserve">Day-time Passage and Re-ascension Rates</w:t>
       </w:r>
-      <w:bookmarkEnd w:id="84"/>
+      <w:bookmarkEnd w:id="90"/>
     </w:p>
     <w:p>
       <w:pPr>
@@ -6611,6 +6788,7 @@
                 </m:r>
                 <m:r>
                   <m:rPr>
+                    <m:nor/>
                     <m:sty m:val="p"/>
                   </m:rPr>
                   <m:t>Bin</m:t>
@@ -6657,6 +6835,7 @@
               <m:e>
                 <m:r>
                   <m:rPr>
+                    <m:nor/>
                     <m:sty m:val="p"/>
                   </m:rPr>
                   <m:t>logit</m:t>
@@ -6686,6 +6865,7 @@
                 </m:r>
                 <m:r>
                   <m:rPr>
+                    <m:nor/>
                     <m:sty m:val="p"/>
                   </m:rPr>
                   <m:t>logit</m:t>
@@ -6955,6 +7135,7 @@
                 </m:r>
                 <m:r>
                   <m:rPr>
+                    <m:nor/>
                     <m:sty m:val="p"/>
                   </m:rPr>
                   <m:t>Bin</m:t>
@@ -7001,6 +7182,7 @@
               <m:e>
                 <m:r>
                   <m:rPr>
+                    <m:nor/>
                     <m:sty m:val="p"/>
                   </m:rPr>
                   <m:t>logit</m:t>
@@ -7033,6 +7215,7 @@
                 </m:r>
                 <m:r>
                   <m:rPr>
+                    <m:nor/>
                     <m:sty m:val="p"/>
                   </m:rPr>
                   <m:t>logit</m:t>
@@ -7146,11 +7329,11 @@
       <w:pPr>
         <w:pStyle w:val="Heading2"/>
       </w:pPr>
-      <w:bookmarkStart w:id="85" w:name="origin-proportions"/>
+      <w:bookmarkStart w:id="91" w:name="origin-proportions"/>
       <w:r>
         <w:t xml:space="preserve">Origin Proportions</w:t>
       </w:r>
-      <w:bookmarkEnd w:id="85"/>
+      <w:bookmarkEnd w:id="91"/>
     </w:p>
     <w:p>
       <w:pPr>
@@ -7610,6 +7793,7 @@
                 </m:r>
                 <m:r>
                   <m:rPr>
+                    <m:nor/>
                     <m:sty m:val="p"/>
                   </m:rPr>
                   <m:t>Multinom</m:t>
@@ -7683,6 +7867,7 @@
                   <m:num>
                     <m:r>
                       <m:rPr>
+                        <m:nor/>
                         <m:sty m:val="p"/>
                       </m:rPr>
                       <m:t>exp</m:t>
@@ -7712,6 +7897,7 @@
                     </m:r>
                     <m:r>
                       <m:rPr>
+                        <m:nor/>
                         <m:sty m:val="p"/>
                       </m:rPr>
                       <m:t>exp</m:t>
@@ -7765,6 +7951,7 @@
                 </m:r>
                 <m:r>
                   <m:rPr>
+                    <m:nor/>
                     <m:sty m:val="p"/>
                   </m:rPr>
                   <m:t>ln</m:t>
@@ -7858,6 +8045,7 @@
                 </m:r>
                 <m:r>
                   <m:rPr>
+                    <m:nor/>
                     <m:sty m:val="p"/>
                   </m:rPr>
                   <m:t>ln</m:t>
@@ -8563,11 +8751,11 @@
       <w:pPr>
         <w:pStyle w:val="Heading2"/>
       </w:pPr>
-      <w:bookmarkStart w:id="86" w:name="model-fitting"/>
+      <w:bookmarkStart w:id="92" w:name="model-fitting"/>
       <w:r>
         <w:t xml:space="preserve">Model Fitting</w:t>
       </w:r>
-      <w:bookmarkEnd w:id="86"/>
+      <w:bookmarkEnd w:id="92"/>
     </w:p>
     <w:p>
       <w:pPr>
@@ -8668,6 +8856,7 @@
       <m:oMath>
         <m:r>
           <m:rPr>
+            <m:nor/>
             <m:sty m:val="p"/>
           </m:rPr>
           <m:t>ln</m:t>
@@ -8859,11 +9048,11 @@
       <w:pPr>
         <w:pStyle w:val="Heading1"/>
       </w:pPr>
-      <w:bookmarkStart w:id="87" w:name="append2"/>
+      <w:bookmarkStart w:id="93" w:name="append2"/>
       <w:r>
         <w:t xml:space="preserve">Appendix B - Simulation Details</w:t>
       </w:r>
-      <w:bookmarkEnd w:id="87"/>
+      <w:bookmarkEnd w:id="93"/>
     </w:p>
     <w:p>
       <w:pPr>
@@ -9601,6 +9790,7 @@
                 </m:r>
                 <m:r>
                   <m:rPr>
+                    <m:nor/>
                     <m:sty m:val="p"/>
                   </m:rPr>
                   <m:t>Bern</m:t>
@@ -9706,6 +9896,7 @@
                 </m:r>
                 <m:r>
                   <m:rPr>
+                    <m:nor/>
                     <m:sty m:val="p"/>
                   </m:rPr>
                   <m:t>Dir</m:t>
@@ -10222,6 +10413,7 @@
                 </m:r>
                 <m:r>
                   <m:rPr>
+                    <m:nor/>
                     <m:sty m:val="p"/>
                   </m:rPr>
                   <m:t>Norm</m:t>
@@ -10323,6 +10515,7 @@
                 </m:r>
                 <m:r>
                   <m:rPr>
+                    <m:nor/>
                     <m:sty m:val="p"/>
                   </m:rPr>
                   <m:t>Norm</m:t>
@@ -10567,6 +10760,7 @@
                 </m:r>
                 <m:r>
                   <m:rPr>
+                    <m:nor/>
                     <m:sty m:val="p"/>
                   </m:rPr>
                   <m:t>Norm</m:t>
@@ -10880,6 +11074,7 @@
                 </m:r>
                 <m:r>
                   <m:rPr>
+                    <m:nor/>
                     <m:sty m:val="p"/>
                   </m:rPr>
                   <m:t>Bern</m:t>
@@ -10958,6 +11153,7 @@
                 </m:r>
                 <m:r>
                   <m:rPr>
+                    <m:nor/>
                     <m:sty m:val="p"/>
                   </m:rPr>
                   <m:t>Bern</m:t>
@@ -11012,6 +11208,7 @@
                 </m:r>
                 <m:r>
                   <m:rPr>
+                    <m:nor/>
                     <m:sty m:val="p"/>
                   </m:rPr>
                   <m:t>Bern</m:t>
@@ -11072,6 +11269,7 @@
                 </m:r>
                 <m:r>
                   <m:rPr>
+                    <m:nor/>
                     <m:sty m:val="p"/>
                   </m:rPr>
                   <m:t>Bern</m:t>
@@ -11144,6 +11342,7 @@
                 </m:r>
                 <m:r>
                   <m:rPr>
+                    <m:nor/>
                     <m:sty m:val="p"/>
                   </m:rPr>
                   <m:t>Bern</m:t>
@@ -11201,6 +11400,7 @@
                 </m:r>
                 <m:r>
                   <m:rPr>
+                    <m:nor/>
                     <m:sty m:val="p"/>
                   </m:rPr>
                   <m:t>Bern</m:t>
@@ -11282,6 +11482,7 @@
                 </m:r>
                 <m:r>
                   <m:rPr>
+                    <m:nor/>
                     <m:sty m:val="p"/>
                   </m:rPr>
                   <m:t>Bern</m:t>
@@ -11350,7 +11551,7 @@
       <w:r>
         <w:t xml:space="preserve">); resulting in an expected 25 wild, 12.5 hatchery and 3.75 hatchery no-clip populations. Mean arrival dates and variability were estimated from PIT-tag detection data queried from the Columbia Basin Research Data Access in Real Time (</w:t>
       </w:r>
-      <w:hyperlink r:id="rId88">
+      <w:hyperlink r:id="rId94">
         <w:r>
           <w:rPr>
             <w:rStyle w:val="Hyperlink"/>

</xml_diff>

<commit_message>
re-knit all 3 versions of output
</commit_message>
<xml_diff>
--- a/analysis/paper/paper.docx
+++ b/analysis/paper/paper.docx
@@ -137,7 +137,7 @@
         <w:t xml:space="preserve"> </w:t>
       </w:r>
       <w:r>
-        <w:t xml:space="preserve">26,</w:t>
+        <w:t xml:space="preserve">27,</w:t>
       </w:r>
       <w:r>
         <w:t xml:space="preserve"> </w:t>
@@ -148,16 +148,23 @@
     </w:p>
     <w:p>
       <w:pPr>
+        <w:pStyle w:val="Compact"/>
         <w:pStyle w:val="Abstract"/>
       </w:pPr>
       <w:r>
-        <w:t xml:space="preserve">This</w:t>
-      </w:r>
-      <w:r>
-        <w:t xml:space="preserve"> </w:t>
-      </w:r>
-      <w:r>
-        <w:t xml:space="preserve">is</w:t>
+        <w:t xml:space="preserve">Accurate</w:t>
+      </w:r>
+      <w:r>
+        <w:t xml:space="preserve"> </w:t>
+      </w:r>
+      <w:r>
+        <w:t xml:space="preserve">estimates</w:t>
+      </w:r>
+      <w:r>
+        <w:t xml:space="preserve"> </w:t>
+      </w:r>
+      <w:r>
+        <w:t xml:space="preserve">of</w:t>
       </w:r>
       <w:r>
         <w:t xml:space="preserve"> </w:t>
@@ -169,7 +176,1003 @@
         <w:t xml:space="preserve"> </w:t>
       </w:r>
       <w:r>
-        <w:t xml:space="preserve">abstract</w:t>
+        <w:t xml:space="preserve">number</w:t>
+      </w:r>
+      <w:r>
+        <w:t xml:space="preserve"> </w:t>
+      </w:r>
+      <w:r>
+        <w:t xml:space="preserve">of</w:t>
+      </w:r>
+      <w:r>
+        <w:t xml:space="preserve"> </w:t>
+      </w:r>
+      <w:r>
+        <w:t xml:space="preserve">salmonids</w:t>
+      </w:r>
+      <w:r>
+        <w:t xml:space="preserve"> </w:t>
+      </w:r>
+      <w:r>
+        <w:t xml:space="preserve">passing</w:t>
+      </w:r>
+      <w:r>
+        <w:t xml:space="preserve"> </w:t>
+      </w:r>
+      <w:r>
+        <w:t xml:space="preserve">Lower</w:t>
+      </w:r>
+      <w:r>
+        <w:t xml:space="preserve"> </w:t>
+      </w:r>
+      <w:r>
+        <w:t xml:space="preserve">Granite</w:t>
+      </w:r>
+      <w:r>
+        <w:t xml:space="preserve"> </w:t>
+      </w:r>
+      <w:r>
+        <w:t xml:space="preserve">Dam</w:t>
+      </w:r>
+      <w:r>
+        <w:t xml:space="preserve"> </w:t>
+      </w:r>
+      <w:r>
+        <w:t xml:space="preserve">on</w:t>
+      </w:r>
+      <w:r>
+        <w:t xml:space="preserve"> </w:t>
+      </w:r>
+      <w:r>
+        <w:t xml:space="preserve">the</w:t>
+      </w:r>
+      <w:r>
+        <w:t xml:space="preserve"> </w:t>
+      </w:r>
+      <w:r>
+        <w:t xml:space="preserve">Snake</w:t>
+      </w:r>
+      <w:r>
+        <w:t xml:space="preserve"> </w:t>
+      </w:r>
+      <w:r>
+        <w:t xml:space="preserve">River,</w:t>
+      </w:r>
+      <w:r>
+        <w:t xml:space="preserve"> </w:t>
+      </w:r>
+      <w:r>
+        <w:t xml:space="preserve">by</w:t>
+      </w:r>
+      <w:r>
+        <w:t xml:space="preserve"> </w:t>
+      </w:r>
+      <w:r>
+        <w:t xml:space="preserve">species</w:t>
+      </w:r>
+      <w:r>
+        <w:t xml:space="preserve"> </w:t>
+      </w:r>
+      <w:r>
+        <w:t xml:space="preserve">and</w:t>
+      </w:r>
+      <w:r>
+        <w:t xml:space="preserve"> </w:t>
+      </w:r>
+      <w:r>
+        <w:t xml:space="preserve">origin,</w:t>
+      </w:r>
+      <w:r>
+        <w:t xml:space="preserve"> </w:t>
+      </w:r>
+      <w:r>
+        <w:t xml:space="preserve">are</w:t>
+      </w:r>
+      <w:r>
+        <w:t xml:space="preserve"> </w:t>
+      </w:r>
+      <w:r>
+        <w:t xml:space="preserve">a</w:t>
+      </w:r>
+      <w:r>
+        <w:t xml:space="preserve"> </w:t>
+      </w:r>
+      <w:r>
+        <w:t xml:space="preserve">critical</w:t>
+      </w:r>
+      <w:r>
+        <w:t xml:space="preserve"> </w:t>
+      </w:r>
+      <w:r>
+        <w:t xml:space="preserve">input</w:t>
+      </w:r>
+      <w:r>
+        <w:t xml:space="preserve"> </w:t>
+      </w:r>
+      <w:r>
+        <w:t xml:space="preserve">to</w:t>
+      </w:r>
+      <w:r>
+        <w:t xml:space="preserve"> </w:t>
+      </w:r>
+      <w:r>
+        <w:t xml:space="preserve">assessing</w:t>
+      </w:r>
+      <w:r>
+        <w:t xml:space="preserve"> </w:t>
+      </w:r>
+      <w:r>
+        <w:t xml:space="preserve">the</w:t>
+      </w:r>
+      <w:r>
+        <w:t xml:space="preserve"> </w:t>
+      </w:r>
+      <w:r>
+        <w:t xml:space="preserve">status</w:t>
+      </w:r>
+      <w:r>
+        <w:t xml:space="preserve"> </w:t>
+      </w:r>
+      <w:r>
+        <w:t xml:space="preserve">and</w:t>
+      </w:r>
+      <w:r>
+        <w:t xml:space="preserve"> </w:t>
+      </w:r>
+      <w:r>
+        <w:t xml:space="preserve">trends</w:t>
+      </w:r>
+      <w:r>
+        <w:t xml:space="preserve"> </w:t>
+      </w:r>
+      <w:r>
+        <w:t xml:space="preserve">of</w:t>
+      </w:r>
+      <w:r>
+        <w:t xml:space="preserve"> </w:t>
+      </w:r>
+      <w:r>
+        <w:t xml:space="preserve">various</w:t>
+      </w:r>
+      <w:r>
+        <w:t xml:space="preserve"> </w:t>
+      </w:r>
+      <w:r>
+        <w:t xml:space="preserve">populations,</w:t>
+      </w:r>
+      <w:r>
+        <w:t xml:space="preserve"> </w:t>
+      </w:r>
+      <w:r>
+        <w:t xml:space="preserve">as</w:t>
+      </w:r>
+      <w:r>
+        <w:t xml:space="preserve"> </w:t>
+      </w:r>
+      <w:r>
+        <w:t xml:space="preserve">well</w:t>
+      </w:r>
+      <w:r>
+        <w:t xml:space="preserve"> </w:t>
+      </w:r>
+      <w:r>
+        <w:t xml:space="preserve">as</w:t>
+      </w:r>
+      <w:r>
+        <w:t xml:space="preserve"> </w:t>
+      </w:r>
+      <w:r>
+        <w:t xml:space="preserve">successfully</w:t>
+      </w:r>
+      <w:r>
+        <w:t xml:space="preserve"> </w:t>
+      </w:r>
+      <w:r>
+        <w:t xml:space="preserve">management</w:t>
+      </w:r>
+      <w:r>
+        <w:t xml:space="preserve"> </w:t>
+      </w:r>
+      <w:r>
+        <w:t xml:space="preserve">of</w:t>
+      </w:r>
+      <w:r>
+        <w:t xml:space="preserve"> </w:t>
+      </w:r>
+      <w:r>
+        <w:t xml:space="preserve">fisheries</w:t>
+      </w:r>
+      <w:r>
+        <w:t xml:space="preserve"> </w:t>
+      </w:r>
+      <w:r>
+        <w:t xml:space="preserve">in</w:t>
+      </w:r>
+      <w:r>
+        <w:t xml:space="preserve"> </w:t>
+      </w:r>
+      <w:r>
+        <w:t xml:space="preserve">that</w:t>
+      </w:r>
+      <w:r>
+        <w:t xml:space="preserve"> </w:t>
+      </w:r>
+      <w:r>
+        <w:t xml:space="preserve">area.</w:t>
+      </w:r>
+      <w:r>
+        <w:t xml:space="preserve"> </w:t>
+      </w:r>
+      <w:r>
+        <w:t xml:space="preserve">Here</w:t>
+      </w:r>
+      <w:r>
+        <w:t xml:space="preserve"> </w:t>
+      </w:r>
+      <w:r>
+        <w:t xml:space="preserve">we</w:t>
+      </w:r>
+      <w:r>
+        <w:t xml:space="preserve"> </w:t>
+      </w:r>
+      <w:r>
+        <w:t xml:space="preserve">describe</w:t>
+      </w:r>
+      <w:r>
+        <w:t xml:space="preserve"> </w:t>
+      </w:r>
+      <w:r>
+        <w:t xml:space="preserve">a</w:t>
+      </w:r>
+      <w:r>
+        <w:t xml:space="preserve"> </w:t>
+      </w:r>
+      <w:r>
+        <w:t xml:space="preserve">state-space</w:t>
+      </w:r>
+      <w:r>
+        <w:t xml:space="preserve"> </w:t>
+      </w:r>
+      <w:r>
+        <w:t xml:space="preserve">model</w:t>
+      </w:r>
+      <w:r>
+        <w:t xml:space="preserve"> </w:t>
+      </w:r>
+      <w:r>
+        <w:t xml:space="preserve">that</w:t>
+      </w:r>
+      <w:r>
+        <w:t xml:space="preserve"> </w:t>
+      </w:r>
+      <w:r>
+        <w:t xml:space="preserve">estimates</w:t>
+      </w:r>
+      <w:r>
+        <w:t xml:space="preserve"> </w:t>
+      </w:r>
+      <w:r>
+        <w:t xml:space="preserve">such</w:t>
+      </w:r>
+      <w:r>
+        <w:t xml:space="preserve"> </w:t>
+      </w:r>
+      <w:r>
+        <w:t xml:space="preserve">escapement</w:t>
+      </w:r>
+      <w:r>
+        <w:t xml:space="preserve"> </w:t>
+      </w:r>
+      <w:r>
+        <w:t xml:space="preserve">past</w:t>
+      </w:r>
+      <w:r>
+        <w:t xml:space="preserve"> </w:t>
+      </w:r>
+      <w:r>
+        <w:t xml:space="preserve">a</w:t>
+      </w:r>
+      <w:r>
+        <w:t xml:space="preserve"> </w:t>
+      </w:r>
+      <w:r>
+        <w:t xml:space="preserve">dam</w:t>
+      </w:r>
+      <w:r>
+        <w:t xml:space="preserve"> </w:t>
+      </w:r>
+      <w:r>
+        <w:t xml:space="preserve">by</w:t>
+      </w:r>
+      <w:r>
+        <w:t xml:space="preserve"> </w:t>
+      </w:r>
+      <w:r>
+        <w:t xml:space="preserve">using</w:t>
+      </w:r>
+      <w:r>
+        <w:t xml:space="preserve"> </w:t>
+      </w:r>
+      <w:r>
+        <w:t xml:space="preserve">window</w:t>
+      </w:r>
+      <w:r>
+        <w:t xml:space="preserve"> </w:t>
+      </w:r>
+      <w:r>
+        <w:t xml:space="preserve">counts,</w:t>
+      </w:r>
+      <w:r>
+        <w:t xml:space="preserve"> </w:t>
+      </w:r>
+      <w:r>
+        <w:t xml:space="preserve">PIT</w:t>
+      </w:r>
+      <w:r>
+        <w:t xml:space="preserve"> </w:t>
+      </w:r>
+      <w:r>
+        <w:t xml:space="preserve">tag</w:t>
+      </w:r>
+      <w:r>
+        <w:t xml:space="preserve"> </w:t>
+      </w:r>
+      <w:r>
+        <w:t xml:space="preserve">observations</w:t>
+      </w:r>
+      <w:r>
+        <w:t xml:space="preserve"> </w:t>
+      </w:r>
+      <w:r>
+        <w:t xml:space="preserve">and</w:t>
+      </w:r>
+      <w:r>
+        <w:t xml:space="preserve"> </w:t>
+      </w:r>
+      <w:r>
+        <w:t xml:space="preserve">data</w:t>
+      </w:r>
+      <w:r>
+        <w:t xml:space="preserve"> </w:t>
+      </w:r>
+      <w:r>
+        <w:t xml:space="preserve">from</w:t>
+      </w:r>
+      <w:r>
+        <w:t xml:space="preserve"> </w:t>
+      </w:r>
+      <w:r>
+        <w:t xml:space="preserve">an</w:t>
+      </w:r>
+      <w:r>
+        <w:t xml:space="preserve"> </w:t>
+      </w:r>
+      <w:r>
+        <w:t xml:space="preserve">adult</w:t>
+      </w:r>
+      <w:r>
+        <w:t xml:space="preserve"> </w:t>
+      </w:r>
+      <w:r>
+        <w:t xml:space="preserve">fish</w:t>
+      </w:r>
+      <w:r>
+        <w:t xml:space="preserve"> </w:t>
+      </w:r>
+      <w:r>
+        <w:t xml:space="preserve">trap,</w:t>
+      </w:r>
+      <w:r>
+        <w:t xml:space="preserve"> </w:t>
+      </w:r>
+      <w:r>
+        <w:t xml:space="preserve">accounting</w:t>
+      </w:r>
+      <w:r>
+        <w:t xml:space="preserve"> </w:t>
+      </w:r>
+      <w:r>
+        <w:t xml:space="preserve">for</w:t>
+      </w:r>
+      <w:r>
+        <w:t xml:space="preserve"> </w:t>
+      </w:r>
+      <w:r>
+        <w:t xml:space="preserve">issues</w:t>
+      </w:r>
+      <w:r>
+        <w:t xml:space="preserve"> </w:t>
+      </w:r>
+      <w:r>
+        <w:t xml:space="preserve">such</w:t>
+      </w:r>
+      <w:r>
+        <w:t xml:space="preserve"> </w:t>
+      </w:r>
+      <w:r>
+        <w:t xml:space="preserve">as</w:t>
+      </w:r>
+      <w:r>
+        <w:t xml:space="preserve"> </w:t>
+      </w:r>
+      <w:r>
+        <w:t xml:space="preserve">night-time</w:t>
+      </w:r>
+      <w:r>
+        <w:t xml:space="preserve"> </w:t>
+      </w:r>
+      <w:r>
+        <w:t xml:space="preserve">passage,</w:t>
+      </w:r>
+      <w:r>
+        <w:t xml:space="preserve"> </w:t>
+      </w:r>
+      <w:r>
+        <w:t xml:space="preserve">fallback</w:t>
+      </w:r>
+      <w:r>
+        <w:t xml:space="preserve"> </w:t>
+      </w:r>
+      <w:r>
+        <w:t xml:space="preserve">and</w:t>
+      </w:r>
+      <w:r>
+        <w:t xml:space="preserve"> </w:t>
+      </w:r>
+      <w:r>
+        <w:t xml:space="preserve">re-ascension,</w:t>
+      </w:r>
+      <w:r>
+        <w:t xml:space="preserve"> </w:t>
+      </w:r>
+      <w:r>
+        <w:t xml:space="preserve">potential</w:t>
+      </w:r>
+      <w:r>
+        <w:t xml:space="preserve"> </w:t>
+      </w:r>
+      <w:r>
+        <w:t xml:space="preserve">observation</w:t>
+      </w:r>
+      <w:r>
+        <w:t xml:space="preserve"> </w:t>
+      </w:r>
+      <w:r>
+        <w:t xml:space="preserve">error</w:t>
+      </w:r>
+      <w:r>
+        <w:t xml:space="preserve"> </w:t>
+      </w:r>
+      <w:r>
+        <w:t xml:space="preserve">at</w:t>
+      </w:r>
+      <w:r>
+        <w:t xml:space="preserve"> </w:t>
+      </w:r>
+      <w:r>
+        <w:t xml:space="preserve">the</w:t>
+      </w:r>
+      <w:r>
+        <w:t xml:space="preserve"> </w:t>
+      </w:r>
+      <w:r>
+        <w:t xml:space="preserve">window</w:t>
+      </w:r>
+      <w:r>
+        <w:t xml:space="preserve"> </w:t>
+      </w:r>
+      <w:r>
+        <w:t xml:space="preserve">and</w:t>
+      </w:r>
+      <w:r>
+        <w:t xml:space="preserve"> </w:t>
+      </w:r>
+      <w:r>
+        <w:t xml:space="preserve">uncertainty</w:t>
+      </w:r>
+      <w:r>
+        <w:t xml:space="preserve"> </w:t>
+      </w:r>
+      <w:r>
+        <w:t xml:space="preserve">in</w:t>
+      </w:r>
+      <w:r>
+        <w:t xml:space="preserve"> </w:t>
+      </w:r>
+      <w:r>
+        <w:t xml:space="preserve">the</w:t>
+      </w:r>
+      <w:r>
+        <w:t xml:space="preserve"> </w:t>
+      </w:r>
+      <w:r>
+        <w:t xml:space="preserve">adult</w:t>
+      </w:r>
+      <w:r>
+        <w:t xml:space="preserve"> </w:t>
+      </w:r>
+      <w:r>
+        <w:t xml:space="preserve">trap</w:t>
+      </w:r>
+      <w:r>
+        <w:t xml:space="preserve"> </w:t>
+      </w:r>
+      <w:r>
+        <w:t xml:space="preserve">rate.</w:t>
+      </w:r>
+      <w:r>
+        <w:t xml:space="preserve"> </w:t>
+      </w:r>
+      <w:r>
+        <w:t xml:space="preserve">We</w:t>
+      </w:r>
+      <w:r>
+        <w:t xml:space="preserve"> </w:t>
+      </w:r>
+      <w:r>
+        <w:t xml:space="preserve">tested</w:t>
+      </w:r>
+      <w:r>
+        <w:t xml:space="preserve"> </w:t>
+      </w:r>
+      <w:r>
+        <w:t xml:space="preserve">this</w:t>
+      </w:r>
+      <w:r>
+        <w:t xml:space="preserve"> </w:t>
+      </w:r>
+      <w:r>
+        <w:t xml:space="preserve">approach</w:t>
+      </w:r>
+      <w:r>
+        <w:t xml:space="preserve"> </w:t>
+      </w:r>
+      <w:r>
+        <w:t xml:space="preserve">using</w:t>
+      </w:r>
+      <w:r>
+        <w:t xml:space="preserve"> </w:t>
+      </w:r>
+      <w:r>
+        <w:t xml:space="preserve">a</w:t>
+      </w:r>
+      <w:r>
+        <w:t xml:space="preserve"> </w:t>
+      </w:r>
+      <w:r>
+        <w:t xml:space="preserve">simulation</w:t>
+      </w:r>
+      <w:r>
+        <w:t xml:space="preserve"> </w:t>
+      </w:r>
+      <w:r>
+        <w:t xml:space="preserve">framework</w:t>
+      </w:r>
+      <w:r>
+        <w:t xml:space="preserve"> </w:t>
+      </w:r>
+      <w:r>
+        <w:t xml:space="preserve">that</w:t>
+      </w:r>
+      <w:r>
+        <w:t xml:space="preserve"> </w:t>
+      </w:r>
+      <w:r>
+        <w:t xml:space="preserve">mimicked</w:t>
+      </w:r>
+      <w:r>
+        <w:t xml:space="preserve"> </w:t>
+      </w:r>
+      <w:r>
+        <w:t xml:space="preserve">several</w:t>
+      </w:r>
+      <w:r>
+        <w:t xml:space="preserve"> </w:t>
+      </w:r>
+      <w:r>
+        <w:t xml:space="preserve">levels</w:t>
+      </w:r>
+      <w:r>
+        <w:t xml:space="preserve"> </w:t>
+      </w:r>
+      <w:r>
+        <w:t xml:space="preserve">of</w:t>
+      </w:r>
+      <w:r>
+        <w:t xml:space="preserve"> </w:t>
+      </w:r>
+      <w:r>
+        <w:t xml:space="preserve">observation</w:t>
+      </w:r>
+      <w:r>
+        <w:t xml:space="preserve"> </w:t>
+      </w:r>
+      <w:r>
+        <w:t xml:space="preserve">error,</w:t>
+      </w:r>
+      <w:r>
+        <w:t xml:space="preserve"> </w:t>
+      </w:r>
+      <w:r>
+        <w:t xml:space="preserve">differences</w:t>
+      </w:r>
+      <w:r>
+        <w:t xml:space="preserve"> </w:t>
+      </w:r>
+      <w:r>
+        <w:t xml:space="preserve">between</w:t>
+      </w:r>
+      <w:r>
+        <w:t xml:space="preserve"> </w:t>
+      </w:r>
+      <w:r>
+        <w:t xml:space="preserve">night-time</w:t>
+      </w:r>
+      <w:r>
+        <w:t xml:space="preserve"> </w:t>
+      </w:r>
+      <w:r>
+        <w:t xml:space="preserve">passage</w:t>
+      </w:r>
+      <w:r>
+        <w:t xml:space="preserve"> </w:t>
+      </w:r>
+      <w:r>
+        <w:t xml:space="preserve">and</w:t>
+      </w:r>
+      <w:r>
+        <w:t xml:space="preserve"> </w:t>
+      </w:r>
+      <w:r>
+        <w:t xml:space="preserve">re-ascension</w:t>
+      </w:r>
+      <w:r>
+        <w:t xml:space="preserve"> </w:t>
+      </w:r>
+      <w:r>
+        <w:t xml:space="preserve">rates</w:t>
+      </w:r>
+      <w:r>
+        <w:t xml:space="preserve"> </w:t>
+      </w:r>
+      <w:r>
+        <w:t xml:space="preserve">and</w:t>
+      </w:r>
+      <w:r>
+        <w:t xml:space="preserve"> </w:t>
+      </w:r>
+      <w:r>
+        <w:t xml:space="preserve">the</w:t>
+      </w:r>
+      <w:r>
+        <w:t xml:space="preserve"> </w:t>
+      </w:r>
+      <w:r>
+        <w:t xml:space="preserve">possibility</w:t>
+      </w:r>
+      <w:r>
+        <w:t xml:space="preserve"> </w:t>
+      </w:r>
+      <w:r>
+        <w:t xml:space="preserve">of</w:t>
+      </w:r>
+      <w:r>
+        <w:t xml:space="preserve"> </w:t>
+      </w:r>
+      <w:r>
+        <w:t xml:space="preserve">the</w:t>
+      </w:r>
+      <w:r>
+        <w:t xml:space="preserve"> </w:t>
+      </w:r>
+      <w:r>
+        <w:t xml:space="preserve">adult</w:t>
+      </w:r>
+      <w:r>
+        <w:t xml:space="preserve"> </w:t>
+      </w:r>
+      <w:r>
+        <w:t xml:space="preserve">trap</w:t>
+      </w:r>
+      <w:r>
+        <w:t xml:space="preserve"> </w:t>
+      </w:r>
+      <w:r>
+        <w:t xml:space="preserve">being</w:t>
+      </w:r>
+      <w:r>
+        <w:t xml:space="preserve"> </w:t>
+      </w:r>
+      <w:r>
+        <w:t xml:space="preserve">closed</w:t>
+      </w:r>
+      <w:r>
+        <w:t xml:space="preserve"> </w:t>
+      </w:r>
+      <w:r>
+        <w:t xml:space="preserve">for</w:t>
+      </w:r>
+      <w:r>
+        <w:t xml:space="preserve"> </w:t>
+      </w:r>
+      <w:r>
+        <w:t xml:space="preserve">some</w:t>
+      </w:r>
+      <w:r>
+        <w:t xml:space="preserve"> </w:t>
+      </w:r>
+      <w:r>
+        <w:t xml:space="preserve">period</w:t>
+      </w:r>
+      <w:r>
+        <w:t xml:space="preserve"> </w:t>
+      </w:r>
+      <w:r>
+        <w:t xml:space="preserve">of</w:t>
+      </w:r>
+      <w:r>
+        <w:t xml:space="preserve"> </w:t>
+      </w:r>
+      <w:r>
+        <w:t xml:space="preserve">time,</w:t>
+      </w:r>
+      <w:r>
+        <w:t xml:space="preserve"> </w:t>
+      </w:r>
+      <w:r>
+        <w:t xml:space="preserve">and</w:t>
+      </w:r>
+      <w:r>
+        <w:t xml:space="preserve"> </w:t>
+      </w:r>
+      <w:r>
+        <w:t xml:space="preserve">found</w:t>
+      </w:r>
+      <w:r>
+        <w:t xml:space="preserve"> </w:t>
+      </w:r>
+      <w:r>
+        <w:t xml:space="preserve">it</w:t>
+      </w:r>
+      <w:r>
+        <w:t xml:space="preserve"> </w:t>
+      </w:r>
+      <w:r>
+        <w:t xml:space="preserve">to</w:t>
+      </w:r>
+      <w:r>
+        <w:t xml:space="preserve"> </w:t>
+      </w:r>
+      <w:r>
+        <w:t xml:space="preserve">produce</w:t>
+      </w:r>
+      <w:r>
+        <w:t xml:space="preserve"> </w:t>
+      </w:r>
+      <w:r>
+        <w:t xml:space="preserve">unbiased</w:t>
+      </w:r>
+      <w:r>
+        <w:t xml:space="preserve"> </w:t>
+      </w:r>
+      <w:r>
+        <w:t xml:space="preserve">estimates</w:t>
+      </w:r>
+      <w:r>
+        <w:t xml:space="preserve"> </w:t>
+      </w:r>
+      <w:r>
+        <w:t xml:space="preserve">across</w:t>
+      </w:r>
+      <w:r>
+        <w:t xml:space="preserve"> </w:t>
+      </w:r>
+      <w:r>
+        <w:t xml:space="preserve">all</w:t>
+      </w:r>
+      <w:r>
+        <w:t xml:space="preserve"> </w:t>
+      </w:r>
+      <w:r>
+        <w:t xml:space="preserve">tested</w:t>
+      </w:r>
+      <w:r>
+        <w:t xml:space="preserve"> </w:t>
+      </w:r>
+      <w:r>
+        <w:t xml:space="preserve">scenarios.</w:t>
+      </w:r>
+      <w:r>
+        <w:t xml:space="preserve"> </w:t>
+      </w:r>
+      <w:r>
+        <w:t xml:space="preserve">We</w:t>
+      </w:r>
+      <w:r>
+        <w:t xml:space="preserve"> </w:t>
+      </w:r>
+      <w:r>
+        <w:t xml:space="preserve">also</w:t>
+      </w:r>
+      <w:r>
+        <w:t xml:space="preserve"> </w:t>
+      </w:r>
+      <w:r>
+        <w:t xml:space="preserve">applied</w:t>
+      </w:r>
+      <w:r>
+        <w:t xml:space="preserve"> </w:t>
+      </w:r>
+      <w:r>
+        <w:t xml:space="preserve">this</w:t>
+      </w:r>
+      <w:r>
+        <w:t xml:space="preserve"> </w:t>
+      </w:r>
+      <w:r>
+        <w:t xml:space="preserve">model</w:t>
+      </w:r>
+      <w:r>
+        <w:t xml:space="preserve"> </w:t>
+      </w:r>
+      <w:r>
+        <w:t xml:space="preserve">to</w:t>
+      </w:r>
+      <w:r>
+        <w:t xml:space="preserve"> </w:t>
+      </w:r>
+      <w:r>
+        <w:t xml:space="preserve">data</w:t>
+      </w:r>
+      <w:r>
+        <w:t xml:space="preserve"> </w:t>
+      </w:r>
+      <w:r>
+        <w:t xml:space="preserve">from</w:t>
+      </w:r>
+      <w:r>
+        <w:t xml:space="preserve"> </w:t>
+      </w:r>
+      <w:r>
+        <w:t xml:space="preserve">the</w:t>
+      </w:r>
+      <w:r>
+        <w:t xml:space="preserve"> </w:t>
+      </w:r>
+      <w:r>
+        <w:t xml:space="preserve">Lower</w:t>
+      </w:r>
+      <w:r>
+        <w:t xml:space="preserve"> </w:t>
+      </w:r>
+      <w:r>
+        <w:t xml:space="preserve">Granite</w:t>
+      </w:r>
+      <w:r>
+        <w:t xml:space="preserve"> </w:t>
+      </w:r>
+      <w:r>
+        <w:t xml:space="preserve">dam</w:t>
+      </w:r>
+      <w:r>
+        <w:t xml:space="preserve"> </w:t>
+      </w:r>
+      <w:r>
+        <w:t xml:space="preserve">to</w:t>
+      </w:r>
+      <w:r>
+        <w:t xml:space="preserve"> </w:t>
+      </w:r>
+      <w:r>
+        <w:t xml:space="preserve">produces</w:t>
+      </w:r>
+      <w:r>
+        <w:t xml:space="preserve"> </w:t>
+      </w:r>
+      <w:r>
+        <w:t xml:space="preserve">estimates</w:t>
+      </w:r>
+      <w:r>
+        <w:t xml:space="preserve"> </w:t>
+      </w:r>
+      <w:r>
+        <w:t xml:space="preserve">of</w:t>
+      </w:r>
+      <w:r>
+        <w:t xml:space="preserve"> </w:t>
+      </w:r>
+      <w:r>
+        <w:t xml:space="preserve">wild,</w:t>
+      </w:r>
+      <w:r>
+        <w:t xml:space="preserve"> </w:t>
+      </w:r>
+      <w:r>
+        <w:t xml:space="preserve">clipped</w:t>
+      </w:r>
+      <w:r>
+        <w:t xml:space="preserve"> </w:t>
+      </w:r>
+      <w:r>
+        <w:t xml:space="preserve">hatchery</w:t>
+      </w:r>
+      <w:r>
+        <w:t xml:space="preserve"> </w:t>
+      </w:r>
+      <w:r>
+        <w:t xml:space="preserve">and</w:t>
+      </w:r>
+      <w:r>
+        <w:t xml:space="preserve"> </w:t>
+      </w:r>
+      <w:r>
+        <w:t xml:space="preserve">unclipped</w:t>
+      </w:r>
+      <w:r>
+        <w:t xml:space="preserve"> </w:t>
+      </w:r>
+      <w:r>
+        <w:t xml:space="preserve">hatchery</w:t>
+      </w:r>
+      <w:r>
+        <w:t xml:space="preserve"> </w:t>
+      </w:r>
+      <w:r>
+        <w:t xml:space="preserve">spring-summer</w:t>
+      </w:r>
+      <w:r>
+        <w:t xml:space="preserve"> </w:t>
+      </w:r>
+      <w:r>
+        <w:t xml:space="preserve">run</w:t>
+      </w:r>
+      <w:r>
+        <w:t xml:space="preserve"> </w:t>
+      </w:r>
+      <w:r>
+        <w:t xml:space="preserve">Chinook</w:t>
+      </w:r>
+      <w:r>
+        <w:t xml:space="preserve"> </w:t>
+      </w:r>
+      <w:r>
+        <w:t xml:space="preserve">Salmon</w:t>
+      </w:r>
+      <w:r>
+        <w:t xml:space="preserve"> </w:t>
+      </w:r>
+      <w:r>
+        <w:t xml:space="preserve">and</w:t>
+      </w:r>
+      <w:r>
+        <w:t xml:space="preserve"> </w:t>
+      </w:r>
+      <w:r>
+        <w:t xml:space="preserve">steelhead</w:t>
+      </w:r>
+      <w:r>
+        <w:t xml:space="preserve"> </w:t>
+      </w:r>
+      <w:r>
+        <w:t xml:space="preserve">from</w:t>
+      </w:r>
+      <w:r>
+        <w:t xml:space="preserve"> </w:t>
+      </w:r>
+      <w:r>
+        <w:t xml:space="preserve">spawn</w:t>
+      </w:r>
+      <w:r>
+        <w:t xml:space="preserve"> </w:t>
+      </w:r>
+      <w:r>
+        <w:t xml:space="preserve">years</w:t>
+      </w:r>
+      <w:r>
+        <w:t xml:space="preserve"> </w:t>
+      </w:r>
+      <w:r>
+        <w:t xml:space="preserve">2010-2019.</w:t>
       </w:r>
     </w:p>
     <w:p>
@@ -189,7 +1192,7 @@
         <w:t xml:space="preserve">Biomark, Inc. 705 South 8th St., Boise, Idaho, 83702, USA</w:t>
       </w:r>
       <w:r>
-        <w:br/>
+        <w:br w:type="textWrapping"/>
       </w:r>
       <w:r>
         <w:rPr>
@@ -249,225 +1252,94 @@
     </w:p>
     <w:p>
       <w:pPr>
-        <w:pStyle w:val="BodyText"/>
-      </w:pPr>
-      <w:r>
-        <w:rPr>
-          <w:b/>
-        </w:rPr>
-        <w:t xml:space="preserve">Possible journals:</w:t>
-      </w:r>
+        <w:pStyle w:val="Heading1"/>
+      </w:pPr>
+      <w:bookmarkStart w:id="21" w:name="introduction"/>
+      <w:r>
+        <w:t xml:space="preserve">Introduction</w:t>
+      </w:r>
+      <w:bookmarkEnd w:id="21"/>
     </w:p>
     <w:p>
       <w:pPr>
-        <w:pStyle w:val="BodyText"/>
-      </w:pPr>
-      <w:r>
-        <w:t xml:space="preserve">First Choice:</w:t>
+        <w:pStyle w:val="FirstParagraph"/>
+      </w:pPr>
+      <w:r>
+        <w:t xml:space="preserve">Fish escapement often refers to the number of adults that survive juvenile and subadult rearing, escape harvest and return to their natal habitat to potentially spawn (e.g.</w:t>
+      </w:r>
+      <w:r>
+        <w:t xml:space="preserve"> </w:t>
+      </w:r>
+      <w:r>
+        <w:t xml:space="preserve">Bue et al. (1998)</w:t>
+      </w:r>
+      <w:r>
+        <w:t xml:space="preserve">). For anadromous fishes, escapement is often estimated at a fixed location in a river system prior to fish reaching their spawning area. Escapement estimates facilitate effective fisheries management, and particularly, estimates of escapement for component groups (e.g., by stock, population, age, origin [wild, hatchery];</w:t>
+      </w:r>
+      <w:r>
+        <w:t xml:space="preserve"> </w:t>
+      </w:r>
+      <w:r>
+        <w:t xml:space="preserve">Hess et al. (2014)</w:t>
+      </w:r>
+      <w:r>
+        <w:t xml:space="preserve">;</w:t>
+      </w:r>
+      <w:r>
+        <w:t xml:space="preserve"> </w:t>
+      </w:r>
+      <w:r>
+        <w:t xml:space="preserve">Steinhorst et al. (2017)</w:t>
+      </w:r>
+      <w:r>
+        <w:t xml:space="preserve">;</w:t>
+      </w:r>
+      <w:r>
+        <w:t xml:space="preserve"> </w:t>
+      </w:r>
+      <w:r>
+        <w:t xml:space="preserve">Camacho et al. (2017)</w:t>
+      </w:r>
+      <w:r>
+        <w:t xml:space="preserve">) provide valuable information that fisheries managers use to achieve sustainable harvest, while protecting small and vulnerable populations. Accurate escapement estimates are increasingly important for depleted populations as they inform status metrics</w:t>
+      </w:r>
+      <w:r>
+        <w:t xml:space="preserve"> </w:t>
+      </w:r>
+      <w:r>
+        <w:t xml:space="preserve">(McElhany et al. 2000)</w:t>
+      </w:r>
+      <w:r>
+        <w:t xml:space="preserve">, and facilitate assessments of population viability and extinction risk</w:t>
+      </w:r>
+      <w:r>
+        <w:t xml:space="preserve"> </w:t>
+      </w:r>
+      <w:r>
+        <w:t xml:space="preserve">(Ford et al. 2015; Williams et al. 2016)</w:t>
+      </w:r>
+      <w:r>
+        <w:t xml:space="preserve"> </w:t>
+      </w:r>
+      <w:r>
+        <w:t xml:space="preserve">and climate change vulnerability</w:t>
+      </w:r>
+      <w:r>
+        <w:t xml:space="preserve"> </w:t>
+      </w:r>
+      <w:r>
+        <w:t xml:space="preserve">(Crozier et al. 2019)</w:t>
+      </w:r>
+      <w:r>
+        <w:t xml:space="preserve">.</w:t>
       </w:r>
     </w:p>
     <w:p>
       <w:pPr>
-        <w:pStyle w:val="Compact"/>
-        <w:numPr>
-          <w:numId w:val="1001"/>
-          <w:ilvl w:val="0"/>
-        </w:numPr>
-      </w:pPr>
-      <w:hyperlink r:id="rId21">
-        <w:r>
-          <w:rPr>
-            <w:rStyle w:val="Hyperlink"/>
-            <w:b/>
-          </w:rPr>
-          <w:t xml:space="preserve">North American Journal of Fisheries Management</w:t>
-        </w:r>
-      </w:hyperlink>
-    </w:p>
-    <w:p>
-      <w:pPr>
-        <w:pStyle w:val="FirstParagraph"/>
-      </w:pPr>
-      <w:r>
-        <w:t xml:space="preserve">Second Choice:</w:t>
-      </w:r>
-    </w:p>
-    <w:p>
-      <w:pPr>
-        <w:pStyle w:val="Compact"/>
-        <w:numPr>
-          <w:numId w:val="1002"/>
-          <w:ilvl w:val="0"/>
-        </w:numPr>
-      </w:pPr>
-      <w:hyperlink r:id="rId22">
-        <w:r>
-          <w:rPr>
-            <w:rStyle w:val="Hyperlink"/>
-          </w:rPr>
-          <w:t xml:space="preserve">Transactions of the American Fisheries Society</w:t>
-        </w:r>
-      </w:hyperlink>
-    </w:p>
-    <w:p>
-      <w:pPr>
-        <w:pStyle w:val="FirstParagraph"/>
-      </w:pPr>
-      <w:r>
-        <w:t xml:space="preserve">Others:</w:t>
-      </w:r>
-    </w:p>
-    <w:p>
-      <w:pPr>
-        <w:numPr>
-          <w:numId w:val="1003"/>
-          <w:ilvl w:val="0"/>
-        </w:numPr>
-      </w:pPr>
-      <w:hyperlink r:id="rId23">
-        <w:r>
-          <w:rPr>
-            <w:rStyle w:val="Hyperlink"/>
-          </w:rPr>
-          <w:t xml:space="preserve">Canadian Journal of Fisheries and Aquatic Sciences</w:t>
-        </w:r>
-      </w:hyperlink>
-    </w:p>
-    <w:p>
-      <w:pPr>
-        <w:numPr>
-          <w:numId w:val="1003"/>
-          <w:ilvl w:val="0"/>
-        </w:numPr>
-      </w:pPr>
-      <w:hyperlink r:id="rId24">
-        <w:r>
-          <w:rPr>
-            <w:rStyle w:val="Hyperlink"/>
-          </w:rPr>
-          <w:t xml:space="preserve">Fisheries Research</w:t>
-        </w:r>
-      </w:hyperlink>
-    </w:p>
-    <w:p>
-      <w:pPr>
-        <w:numPr>
-          <w:numId w:val="1003"/>
-          <w:ilvl w:val="0"/>
-        </w:numPr>
-      </w:pPr>
-      <w:hyperlink r:id="rId25">
-        <w:r>
-          <w:rPr>
-            <w:rStyle w:val="Hyperlink"/>
-          </w:rPr>
-          <w:t xml:space="preserve">Fishery Bulletin</w:t>
-        </w:r>
-      </w:hyperlink>
-    </w:p>
-    <w:p>
-      <w:pPr>
-        <w:numPr>
-          <w:numId w:val="1003"/>
-          <w:ilvl w:val="0"/>
-        </w:numPr>
-      </w:pPr>
-      <w:hyperlink r:id="rId26">
-        <w:r>
-          <w:rPr>
-            <w:rStyle w:val="Hyperlink"/>
-          </w:rPr>
-          <w:t xml:space="preserve">Fish and Fisheries</w:t>
-        </w:r>
-      </w:hyperlink>
-    </w:p>
-    <w:p>
-      <w:pPr>
-        <w:pStyle w:val="Heading1"/>
-      </w:pPr>
-      <w:bookmarkStart w:id="27" w:name="introduction"/>
-      <w:r>
-        <w:t xml:space="preserve">Introduction</w:t>
-      </w:r>
-      <w:bookmarkEnd w:id="27"/>
-    </w:p>
-    <w:p>
-      <w:pPr>
-        <w:pStyle w:val="FirstParagraph"/>
-      </w:pPr>
-      <w:r>
-        <w:t xml:space="preserve">Fish escapement often refers to the number of adults that survive juvenile and subadult rearing, escape harvest and return to their natal habitat to potentially spawn (e.g. </w:t>
-      </w:r>
-      <w:r>
-        <w:t xml:space="preserve">Bue et al. (1998)</w:t>
-      </w:r>
-      <w:r>
-        <w:t xml:space="preserve">). For anadromous fishes, escapement is often estimated at a fixed location in a river system prior to fish reaching their spawning area. Escapement estimates facilitate effective fisheries management, and particularly, estimates of escapement for component groups (e.g., by stock, population, age, origin [wild, hatchery];</w:t>
-      </w:r>
-      <w:r>
-        <w:t xml:space="preserve"> </w:t>
-      </w:r>
-      <w:r>
-        <w:t xml:space="preserve">Hess et al. (2014)</w:t>
-      </w:r>
-      <w:r>
-        <w:t xml:space="preserve">;</w:t>
-      </w:r>
-      <w:r>
-        <w:t xml:space="preserve"> </w:t>
-      </w:r>
-      <w:r>
-        <w:t xml:space="preserve">Steinhorst et al. (2017)</w:t>
-      </w:r>
-      <w:r>
-        <w:t xml:space="preserve">;</w:t>
-      </w:r>
-      <w:r>
-        <w:t xml:space="preserve"> </w:t>
-      </w:r>
-      <w:r>
-        <w:t xml:space="preserve">Camacho et al. (2017)</w:t>
-      </w:r>
-      <w:r>
-        <w:t xml:space="preserve">) provide valuable information that fisheries managers use to achieve sustainable harvest, while protecting small and vulnerable populations. Accurate escapement estimates are increasingly important for depleted populations as they inform status metrics</w:t>
-      </w:r>
-      <w:r>
-        <w:t xml:space="preserve"> </w:t>
-      </w:r>
-      <w:r>
-        <w:t xml:space="preserve">(McElhany et al. 2000)</w:t>
-      </w:r>
-      <w:r>
-        <w:t xml:space="preserve">, and facilitate assessments of population viability and extinction risk</w:t>
-      </w:r>
-      <w:r>
-        <w:t xml:space="preserve"> </w:t>
-      </w:r>
-      <w:r>
-        <w:t xml:space="preserve">(Ford et al. 2015; Williams et al. 2016)</w:t>
-      </w:r>
-      <w:r>
-        <w:t xml:space="preserve"> </w:t>
-      </w:r>
-      <w:r>
-        <w:t xml:space="preserve">and climate change vulnerability</w:t>
-      </w:r>
-      <w:r>
-        <w:t xml:space="preserve"> </w:t>
-      </w:r>
-      <w:r>
-        <w:t xml:space="preserve">(Crozier et al. 2019)</w:t>
-      </w:r>
-      <w:r>
-        <w:t xml:space="preserve">.</w:t>
-      </w:r>
-    </w:p>
-    <w:p>
-      <w:pPr>
         <w:pStyle w:val="BodyText"/>
       </w:pPr>
       <w:r>
-        <w:t xml:space="preserve">Populations of Chinook salmon</w:t>
+        <w:t xml:space="preserve">Populations of Chinook Salmon</w:t>
       </w:r>
       <w:r>
         <w:t xml:space="preserve"> </w:t>
@@ -506,13 +1378,13 @@
         <w:t xml:space="preserve">(Nehlsen et al. 1991; McClure et al. 2003; Ford et al. 2015)</w:t>
       </w:r>
       <w:r>
-        <w:t xml:space="preserve">. As a result, Snake River spring-summer run Chinook salmon (hereafter Chinook salmon) were classified as threatened in 1992 under the Endangered Species Act (ESA; Federal Registry Notice 57 FR 14653), and Snake River summer-run steelhead trout (hereafter steelhead) were listed as threatened five years later (Federal Registry Notice 62 FR 43937). Snake River Chinook salmon and steelhead have substantial cultural, recreational, commercial and subsistence value both within the Snake River basin as well as in downstream corridors (i.e., Columbia River) and ocean fisheries. The aggregate escapement of Snake River Chinook salmon and steelhead populations, with the exception of Tucannon River, is monitored at Lower Granite Dam located in southeast Washington; the final dam on the Snake River that returning adults must pass prior to heading to tributary spawning locations. Many fisheries management and conservation actions are made based on estimates of escapement at Lower Granite Dam parsed by species and origin</w:t>
-      </w:r>
-      <w:r>
-        <w:t xml:space="preserve"> </w:t>
-      </w:r>
-      <w:r>
-        <w:t xml:space="preserve">(Northwest Fisheries Science Center 2015; National Marine Fisheries Service 2019; Northwest Power and Conservation Council 2014)</w:t>
+        <w:t xml:space="preserve">. As a result, Snake River spring-summer run Chinook Salmon (hereafter Chinook Salmon) were classified as threatened in 1992 under the Endangered Species Act (ESA; Federal Registry Notice 57 FR 14653), and Snake River summer-run steelhead trout (hereafter steelhead) were listed as threatened five years later (Federal Registry Notice 62 FR 43937). Snake River Chinook Salmon and steelhead have substantial cultural, recreational, commercial and subsistence value both within the Snake River basin as well as in downstream corridors (i.e., Columbia River) and ocean fisheries. The aggregate escapement of Snake River Chinook Salmon and steelhead populations, with the exception of Tucannon River, is monitored at Lower Granite Dam located in southeast Washington; the final dam on the Snake River that returning adults must pass prior to heading to tributary spawning locations. Many fisheries management and conservation actions are made based on estimates of escapement at Lower Granite Dam parsed by species and origin</w:t>
+      </w:r>
+      <w:r>
+        <w:t xml:space="preserve"> </w:t>
+      </w:r>
+      <w:r>
+        <w:t xml:space="preserve">(NPCC 2014; Northwest Fisheries Science Center 2015; National Marine Fisheries Service 2019)</w:t>
       </w:r>
       <w:r>
         <w:t xml:space="preserve">. Additionally, harvest openings and closures, both upstream in Snake River fisheries and downstream in mainstem Snake and Columbia rivers fisheries, are predicated on escapements at Lower Granite Dam.</w:t>
@@ -523,7 +1395,7 @@
         <w:pStyle w:val="BodyText"/>
       </w:pPr>
       <w:r>
-        <w:t xml:space="preserve">Chinook salmon and steelhead returning to a majority of populations in the Snake River must ascend a fish ladder on Lower Granite Dam before migrating to their natal tributary spawning locations. Fish management agencies previously used counts of fish, by species, passing an observation window within the fish ladder as a census of fish escaping past the dam. For both species, total escapement was then parsed into groups (e.g., wild, hatchery) using observed marks and genetic data from a sample of fish captured at an adult trap located on the fish ladder upstream of the observation window</w:t>
+        <w:t xml:space="preserve">Chinook Salmon and steelhead returning to a majority of populations in the Snake River must ascend a fish ladder on Lower Granite Dam before migrating to their natal tributary spawning locations. Fish management agencies previously used counts of fish, by species, passing an observation window within the fish ladder as a census of fish escaping past the dam. For both species, total escapement was then parsed into groups (e.g., wild, hatchery) using observed marks and genetic data from a sample of fish captured at an adult trap located on the fish ladder upstream of the observation window</w:t>
       </w:r>
       <w:r>
         <w:t xml:space="preserve"> </w:t>
@@ -549,7 +1421,7 @@
         <w:pStyle w:val="BodyText"/>
       </w:pPr>
       <w:r>
-        <w:t xml:space="preserve">Using window counts, however, as a census of Chinook salmon and steelhead passing Lower Granite Dam can be problematic as it avoids multiple sources of uncertainty and disregards known biological processes. First, live (i.e., in-person) window counts only occur from April through October each year. Additionally, live window counts only occur for 16-hours each day, and fish counters working at the observation window look directly into the fish ladders to identify and count all passing fish, by species, for 50 minutes of each hour. Counts are then expanded to provide an estimate for the entire hour</w:t>
+        <w:t xml:space="preserve">Using window counts, however, as a census of Chinook Salmon and steelhead passing Lower Granite Dam can be problematic as it avoids multiple sources of uncertainty and disregards known biological processes. First, live (i.e., in-person) window counts only occur from April through October each year. Additionally, live window counts only occur for 16-hours each day, and fish counters working at the observation window look directly into the fish ladders to identify and count all passing fish, by species, for 50 minutes of each hour. Counts are then expanded to provide an estimate for the entire hour</w:t>
       </w:r>
       <w:r>
         <w:t xml:space="preserve"> </w:t>
@@ -685,7 +1557,7 @@
       <w:r>
         <w:t xml:space="preserve"> </w:t>
       </w:r>
-      <w:hyperlink r:id="rId28">
+      <w:hyperlink r:id="rId22">
         <w:r>
           <w:rPr>
             <w:rStyle w:val="Hyperlink"/>
@@ -694,53 +1566,53 @@
         </w:r>
       </w:hyperlink>
       <w:r>
-        <w:t xml:space="preserve">. To validate the STADEM results, we simulated 12 scenarios with varying trapping rates, fallback and re-ascension rates, nighttime passage rates, and window count error rates. The STADEM model combines multiple imperfect sources of data to reduce bias in escapement estimates and provides improved estimates of uncertainty.</w:t>
+        <w:t xml:space="preserve">. To validate the STADEM results, we simulated 12 scenarios with varying trapping rates, fallback and re-ascension rates, nighttime passage rates, and window count error rates. We then applied this model to Chinook Salmon and steelhead returns at Lower Granite dam for spawn years 2010 - 2019. The STADEM model combines multiple imperfect sources of data to reduce bias in escapement estimates and provides improved estimates of uncertainty.</w:t>
       </w:r>
     </w:p>
     <w:p>
       <w:pPr>
         <w:pStyle w:val="Heading1"/>
       </w:pPr>
-      <w:bookmarkStart w:id="29" w:name="methods"/>
+      <w:bookmarkStart w:id="23" w:name="methods"/>
       <w:r>
         <w:t xml:space="preserve">Methods</w:t>
       </w:r>
-      <w:bookmarkEnd w:id="29"/>
+      <w:bookmarkEnd w:id="23"/>
     </w:p>
     <w:p>
       <w:pPr>
         <w:pStyle w:val="Heading2"/>
       </w:pPr>
-      <w:bookmarkStart w:id="30" w:name="data-requirements"/>
+      <w:bookmarkStart w:id="24" w:name="data-requirements"/>
       <w:r>
         <w:t xml:space="preserve">Data Requirements</w:t>
       </w:r>
-      <w:bookmarkEnd w:id="30"/>
+      <w:bookmarkEnd w:id="24"/>
     </w:p>
     <w:p>
       <w:pPr>
         <w:pStyle w:val="FirstParagraph"/>
       </w:pPr>
       <w:r>
-        <w:t xml:space="preserve">We used STADEM and three sources of data to estimate Chinook salmon and steelhead escapement at Lower Granite Dam from 2010-2019. Data sources included 1) counts of fish migrating past the observation window located on the adult fish ladder at Lower Granite, 2) information from adults captured at a fish trap located in the fish ladder, and 3) observations of previously PIT tagged fish detected in the adult fish ladder. Below, we describe each of the data sources in more detail as they pertain to Lower Granite Dam; knowing, similar data could likely be obtained from other fish passage facilities.</w:t>
+        <w:t xml:space="preserve">We used STADEM and three sources of data to estimate Chinook Salmon and steelhead escapement at Lower Granite Dam from 2010-2019. Data sources included 1) counts of fish migrating past the observation window located on the adult fish ladder at Lower Granite, 2) information from adults captured at a fish trap located in the fish ladder, and 3) observations of previously PIT tagged fish detected in the adult fish ladder. Below, we describe each of the data sources in more detail as they pertain to Lower Granite Dam; knowing, similar data could likely be obtained from other fish passage facilities.</w:t>
       </w:r>
     </w:p>
     <w:p>
       <w:pPr>
         <w:pStyle w:val="Heading3"/>
       </w:pPr>
-      <w:bookmarkStart w:id="31" w:name="window-counts"/>
+      <w:bookmarkStart w:id="25" w:name="window-counts"/>
       <w:r>
         <w:t xml:space="preserve">Window Counts</w:t>
       </w:r>
-      <w:bookmarkEnd w:id="31"/>
+      <w:bookmarkEnd w:id="25"/>
     </w:p>
     <w:p>
       <w:pPr>
         <w:pStyle w:val="FirstParagraph"/>
       </w:pPr>
       <w:r>
-        <w:t xml:space="preserve">Daily counts of adult Chinook salmon and steelhead passing an observation window located on the Lower Granite Dam fish ladder were the first source of data. Daily counts were made and provided by the US Army Corps of Engineers, and when summed, provide an estimate of the number of fish ascending and passing (i.e., escapement) Lower Granite Dam each season. Window counts were made for each species using video monitoring and direct in-person visual monitoring during daytime hours</w:t>
+        <w:t xml:space="preserve">Daily counts of adult Chinook Salmon and steelhead passing an observation window located on the Lower Granite Dam fish ladder were the first source of data. Daily counts were made and provided by the US Army Corps of Engineers, and when summed, provide an estimate of the number of fish ascending and passing (i.e., escapement) Lower Granite Dam each season. Window counts were made for each species using video monitoring and direct in-person visual monitoring during daytime hours</w:t>
       </w:r>
       <w:r>
         <w:t xml:space="preserve"> </w:t>
@@ -772,7 +1644,7 @@
       <w:r>
         <w:t xml:space="preserve"> </w:t>
       </w:r>
-      <w:hyperlink r:id="rId32">
+      <w:hyperlink r:id="rId26">
         <w:r>
           <w:rPr>
             <w:rStyle w:val="Hyperlink"/>
@@ -788,11 +1660,11 @@
       <w:pPr>
         <w:pStyle w:val="Heading3"/>
       </w:pPr>
-      <w:bookmarkStart w:id="33" w:name="adult-fish-trap-data"/>
+      <w:bookmarkStart w:id="27" w:name="adult-fish-trap-data"/>
       <w:r>
         <w:t xml:space="preserve">Adult Fish Trap Data</w:t>
       </w:r>
-      <w:bookmarkEnd w:id="33"/>
+      <w:bookmarkEnd w:id="27"/>
     </w:p>
     <w:p>
       <w:pPr>
@@ -867,7 +1739,7 @@
         <w:t xml:space="preserve">Hargrove et al. (2019)</w:t>
       </w:r>
       <w:r>
-        <w:t xml:space="preserve">). Starting with adults spawning in 2013, every unclipped Chinook salmon and steelhead trapped at LGR was genotyped to simplify collaborative logistics and better estimate the proportion of phenotypically wild fish of truly hatchery origin. Previous to that, only fish determined to be wild in origin at the trap were sampled for scale and genetics.</w:t>
+        <w:t xml:space="preserve">). Prior to 2013, only fish determined to be wild in origin at the trap were sampled for scale and genetics. Starting in 2013, every unclipped Chinook Salmon and steelhead trapped at LGR was genotyped to simplify collaborative logistics and better estimate the proportion of phenotypically wild fish of truly hatchery origin.</w:t>
       </w:r>
       <w:r>
         <w:t xml:space="preserve"> </w:t>
@@ -904,23 +1776,23 @@
       <w:pPr>
         <w:pStyle w:val="Heading3"/>
       </w:pPr>
-      <w:bookmarkStart w:id="34" w:name="pit-tag-data"/>
+      <w:bookmarkStart w:id="28" w:name="pit-tag-data"/>
       <w:r>
         <w:t xml:space="preserve">PIT tag Data</w:t>
       </w:r>
-      <w:bookmarkEnd w:id="34"/>
+      <w:bookmarkEnd w:id="28"/>
     </w:p>
     <w:p>
       <w:pPr>
         <w:pStyle w:val="FirstParagraph"/>
       </w:pPr>
       <w:r>
-        <w:t xml:space="preserve">The last source of data was observations of PIT tagged adult Chinook salmon and steelhead at detection sites located in the Lower Granite Dam fish ladder. These observations provide estimates of 1) a trapping rate, 2) the proportion of fish passing during nighttime hours, and 3) the proportion of fish that ascend the fish ladder multiple times (i.e., the re-ascension rate). Detections used in the model include all fish that were previously PIT tagged as juveniles or adults prior to reaching Lower Granite Dam (i.e., does not include newly tagged adults at the dam) and detected at adult detection sites in the dam passage system. PIT tag data was provided through DART and the adult ladder PIT tag query;</w:t>
-      </w:r>
-      <w:r>
-        <w:t xml:space="preserve"> </w:t>
-      </w:r>
-      <w:hyperlink r:id="rId35">
+        <w:t xml:space="preserve">The last source of data was observations of PIT tagged adult Chinook Salmon and steelhead at detection sites located in the Lower Granite Dam fish ladder. These observations provide estimates of 1) a trapping rate, 2) the proportion of fish passing during nighttime hours, and 3) the proportion of fish that ascend the fish ladder multiple times (i.e., the re-ascension rate). Detections used in the model include all fish that were previously PIT tagged as juveniles or adults prior to reaching Lower Granite Dam (i.e., does not include newly tagged adults at the dam) and detected at adult detection sites in the dam passage system. PIT tag data was provided through DART and the adult ladder PIT tag query;</w:t>
+      </w:r>
+      <w:r>
+        <w:t xml:space="preserve"> </w:t>
+      </w:r>
+      <w:hyperlink r:id="rId29">
         <w:r>
           <w:rPr>
             <w:rStyle w:val="Hyperlink"/>
@@ -937,7 +1809,7 @@
         <w:pStyle w:val="BodyText"/>
       </w:pPr>
       <w:r>
-        <w:t xml:space="preserve">A trap rate estimate was derived using mark-recapture methods and PIT tag observations of both Chinook salmon and steelhead at Lower Granite Dam adult detection sites. The</w:t>
+        <w:t xml:space="preserve">A trap rate estimate was derived using mark-recapture methods and PIT tag observations of both Chinook Salmon and steelhead at Lower Granite Dam adult detection sites. The</w:t>
       </w:r>
       <w:r>
         <w:t xml:space="preserve"> </w:t>
@@ -1006,11 +1878,11 @@
       <w:pPr>
         <w:pStyle w:val="Heading2"/>
       </w:pPr>
-      <w:bookmarkStart w:id="36" w:name="model-framework"/>
+      <w:bookmarkStart w:id="30" w:name="model-framework"/>
       <w:r>
         <w:t xml:space="preserve">Model Framework</w:t>
       </w:r>
-      <w:bookmarkEnd w:id="36"/>
+      <w:bookmarkEnd w:id="30"/>
     </w:p>
     <w:p>
       <w:pPr>
@@ -1066,7 +1938,7 @@
       <w:r>
         <w:t xml:space="preserve"> </w:t>
       </w:r>
-      <w:hyperlink r:id="rId28">
+      <w:hyperlink r:id="rId22">
         <w:r>
           <w:rPr>
             <w:rStyle w:val="Hyperlink"/>
@@ -1094,11 +1966,11 @@
       <w:pPr>
         <w:pStyle w:val="Heading2"/>
       </w:pPr>
-      <w:bookmarkStart w:id="37" w:name="simulations"/>
+      <w:bookmarkStart w:id="31" w:name="simulations"/>
       <w:r>
         <w:t xml:space="preserve">Simulations</w:t>
       </w:r>
-      <w:bookmarkEnd w:id="37"/>
+      <w:bookmarkEnd w:id="31"/>
     </w:p>
     <w:p>
       <w:pPr>
@@ -1161,20 +2033,20 @@
       <w:pPr>
         <w:pStyle w:val="Heading2"/>
       </w:pPr>
-      <w:bookmarkStart w:id="38" w:name="lower-granite-application"/>
+      <w:bookmarkStart w:id="32" w:name="lower-granite-application"/>
       <w:r>
         <w:t xml:space="preserve">Lower Granite Application</w:t>
       </w:r>
-      <w:bookmarkEnd w:id="38"/>
+      <w:bookmarkEnd w:id="32"/>
     </w:p>
     <w:p>
       <w:pPr>
         <w:pStyle w:val="FirstParagraph"/>
       </w:pPr>
       <w:r>
-        <w:t xml:space="preserve">Finally, we applied STADEM to data from Lower Granite Dam for Chinook salmon and steelhead returning to the Snake River during spawn years 2010 to 2019. Window counts for both species were accessed from DART via functions within STADEM. For Chinook salmon, a spawn year refers to adults that migrate past the dam prior to August 17 each year and spawn that late summer and fall. For steelhead, the spawn year is defined as steelhead that migrate past Lower Granite Dam starting July 1 the previous year and prior to June 30 of the given year (e.g., spawn year 2017 steelhead migrate past Lower Granite between July 1, 2016 and June 30, 2017). Data from the adult trap was made available by Idaho Department of Fish and Game, and adult PIT tag detection data within the fish passage ladder at Lower Granite Dam was accessed from the PTAGIS regional database (</w:t>
-      </w:r>
-      <w:hyperlink r:id="rId39">
+        <w:t xml:space="preserve">Finally, we applied STADEM to data from Lower Granite Dam for Chinook Salmon and steelhead returning to the Snake River during spawn years 2010 to 2019. Window counts for both species were accessed from DART via functions within STADEM. For Chinook Salmon, a spawn year refers to adults that migrate past the dam prior to August 17 each year and spawn that late summer and fall. For steelhead, the spawn year is defined as steelhead that migrate past Lower Granite Dam starting July 1 the previous year and prior to June 30 of the given year (e.g., spawn year 2017 steelhead migrate past Lower Granite between July 1, 2016 and June 30, 2017). Data from the adult trap was made available by Idaho Department of Fish and Game, and adult PIT tag detection data within the fish passage ladder at Lower Granite Dam was accessed from the PTAGIS regional database (</w:t>
+      </w:r>
+      <w:hyperlink r:id="rId33">
         <w:r>
           <w:rPr>
             <w:rStyle w:val="Hyperlink"/>
@@ -1190,21 +2062,21 @@
       <w:pPr>
         <w:pStyle w:val="Heading1"/>
       </w:pPr>
-      <w:bookmarkStart w:id="40" w:name="results"/>
+      <w:bookmarkStart w:id="34" w:name="results"/>
       <w:r>
         <w:t xml:space="preserve">Results</w:t>
       </w:r>
-      <w:bookmarkEnd w:id="40"/>
+      <w:bookmarkEnd w:id="34"/>
     </w:p>
     <w:p>
       <w:pPr>
         <w:pStyle w:val="Heading2"/>
       </w:pPr>
-      <w:bookmarkStart w:id="41" w:name="simulations-1"/>
+      <w:bookmarkStart w:id="35" w:name="simulations-1"/>
       <w:r>
         <w:t xml:space="preserve">Simulations</w:t>
       </w:r>
-      <w:bookmarkEnd w:id="41"/>
+      <w:bookmarkEnd w:id="35"/>
     </w:p>
     <w:p>
       <w:pPr>
@@ -1244,18 +2116,18 @@
       <w:pPr>
         <w:pStyle w:val="Heading2"/>
       </w:pPr>
-      <w:bookmarkStart w:id="42" w:name="lower-granite-application-1"/>
+      <w:bookmarkStart w:id="36" w:name="lower-granite-application-1"/>
       <w:r>
         <w:t xml:space="preserve">Lower Granite Application</w:t>
       </w:r>
-      <w:bookmarkEnd w:id="42"/>
+      <w:bookmarkEnd w:id="36"/>
     </w:p>
     <w:p>
       <w:pPr>
         <w:pStyle w:val="FirstParagraph"/>
       </w:pPr>
       <w:r>
-        <w:t xml:space="preserve">We applied STADEM to data from Lower Granite Dam for Chinook salmon and steelhead for spawn years 2010–2019. Estimates of total escapement, as well as estimates of wild, hatchery, and hatchery no-clip estimates are presented in Table</w:t>
+        <w:t xml:space="preserve">We applied STADEM to data from Lower Granite Dam for Chinook Salmon and steelhead for spawn years 2010–2019. Estimates of total escapement, as well as estimates of wild, hatchery, and hatchery no-clip estimates are presented in Table</w:t>
       </w:r>
       <w:r>
         <w:t xml:space="preserve"> </w:t>
@@ -1264,7 +2136,7 @@
         <w:t xml:space="preserve">3</w:t>
       </w:r>
       <w:r>
-        <w:t xml:space="preserve">. Coefficients of variation ranged from 2.7-24.8% for wild fish, 2.2-10.5% for hatchery fish, 3.6-11% for hatchery no-clip fish and 2.1-10.4% for total unique fish past Lower Granite Dam.</w:t>
+        <w:t xml:space="preserve">. Coefficients of variation ranged from 2.7-24.8% for wild fish, 2.2-10.5% for hatchery fish, 3.6-11% for hatchery no-clip fish and 2.1-10.4% for total unique fish past Lower Granite Dam. Excluding 2019, which had the lowest escapement estimates for both species, the maximum CVs were 6.6% for wild fish, 5.6% for clipped hatchery fish, 8% for unclipped hatchery fish and 5.2% for total unque fish.</w:t>
       </w:r>
     </w:p>
     <w:p>
@@ -1314,18 +2186,18 @@
       <w:pPr>
         <w:pStyle w:val="Heading1"/>
       </w:pPr>
-      <w:bookmarkStart w:id="43" w:name="discussion"/>
+      <w:bookmarkStart w:id="37" w:name="discussion"/>
       <w:r>
         <w:t xml:space="preserve">Discussion</w:t>
       </w:r>
-      <w:bookmarkEnd w:id="43"/>
+      <w:bookmarkEnd w:id="37"/>
     </w:p>
     <w:p>
       <w:pPr>
         <w:pStyle w:val="FirstParagraph"/>
       </w:pPr>
       <w:r>
-        <w:t xml:space="preserve">We have presented a novel method for estimating adult salmonid escapement past a large hydroelectric facility (e.g., Lower Granite Dam) that incorporates data from window counts, a fish trap, and observations of PIT tagged fish in the adult passage ladder. Our model explicitly models nighttime passage, re-ascension, and potential error in both window and trap estimates. In doing so, we demonstrated that at Lower Granite Dam, nighttime passage and re-ascension rates do not always offset each other, and assuming they do will lead to biased escapement estimates in some years. With minor adjustments this modeling framework and the STADEM package could be applied to similar migratory species at Lower Granite Dam (e.g., fall Chinook salmon, Pacific lamprey</w:t>
+        <w:t xml:space="preserve">We have presented a novel method for estimating adult salmonid escapement past a large hydroelectric facility (e.g., Lower Granite Dam) that incorporates data from window counts, a fish trap, and observations of PIT tagged fish in the adult passage ladder. Our model explicitly models nighttime passage, re-ascension, and potential error in both window and trap estimates. In doing so, we demonstrated that at Lower Granite Dam, nighttime passage and re-ascension rates do not always offset each other, and assuming they do will lead to biased escapement estimates in some years. With minor adjustments this modeling framework and the STADEM package could be applied to similar migratory species at Lower Granite Dam (e.g., fall Chinook Salmon, Pacific lamprey</w:t>
       </w:r>
       <w:r>
         <w:t xml:space="preserve"> </w:t>
@@ -1373,7 +2245,7 @@
         <w:pStyle w:val="BodyText"/>
       </w:pPr>
       <w:r>
-        <w:t xml:space="preserve">Recently, co-managers in the Snake River basin have adopted the STADEM framework to estimate population escapement of spring/summer Chinook salmon and steelhead past Lower Granite Dam, and returning to tributary or population specific spawning areas</w:t>
+        <w:t xml:space="preserve">Recently, co-managers in the Snake River basin have adopted the STADEM framework to estimate population escapement of spring/summer Chinook Salmon and steelhead past Lower Granite Dam, and returning to tributary or population specific spawning areas</w:t>
       </w:r>
       <w:r>
         <w:t xml:space="preserve"> </w:t>
@@ -1427,7 +2299,7 @@
         <w:t xml:space="preserve">(Hargrove et al. 2019)</w:t>
       </w:r>
       <w:r>
-        <w:t xml:space="preserve">, provides necessary information to evaluate productivity and population viability for select Snake River Chinook salmon and steelhead groups</w:t>
+        <w:t xml:space="preserve">, provides necessary information to evaluate productivity and population viability for select Snake River Chinook Salmon and steelhead groups</w:t>
       </w:r>
       <w:r>
         <w:t xml:space="preserve"> </w:t>
@@ -1444,18 +2316,18 @@
         <w:pStyle w:val="BodyText"/>
       </w:pPr>
       <w:r>
-        <w:t xml:space="preserve">Although STADEM was developed with salmonid escapement at Lower Granite Dam in mind, it could be applied to any migratory fish species at locations with similar monitoring infrastructure. Justification and infrastructure exist for applying a modified STADEM framework for fish passing Bonneville Dam, the lowest dam on the Columbia River, or Priest Rapids Dam in the upper Columbia River. Both locations currently trap a sub-sample of passing Chinook salmon and/or steelhead for biological information, and use window counts as a surrogate of true escapement. However, each has at least some similar problems to those observed at Lower Granite Dam, such as unaccounted observer and sampling error, nighttime passage, and/or re-ascension. Certainly, estimating an unbiased total return to the entire Columbia River basin (i.e., Bonneville Dam) and Upper Columbia River with uncertainty would benefit managers and decision making.</w:t>
+        <w:t xml:space="preserve">Although STADEM was developed with salmonid escapement at Lower Granite Dam in mind, it could be applied to any migratory fish species at locations with similar monitoring infrastructure. Justification and infrastructure exist for applying a modified STADEM framework for fish passing Bonneville Dam, the lowest dam on the Columbia River, or Priest Rapids Dam in the upper Columbia River. Both locations currently trap a sub-sample of passing Chinook Salmon and/or steelhead for biological information, and use window counts as a surrogate of true escapement. However, each has at least some similar problems to those observed at Lower Granite Dam, such as unaccounted observer and sampling error, nighttime passage, and/or re-ascension. Certainly, estimating an unbiased total return to the entire Columbia River basin (i.e., Bonneville Dam) and Upper Columbia River with uncertainty would benefit managers and decision making.</w:t>
       </w:r>
     </w:p>
     <w:p>
       <w:pPr>
         <w:pStyle w:val="Heading2"/>
       </w:pPr>
-      <w:bookmarkStart w:id="44" w:name="acknowledgements"/>
+      <w:bookmarkStart w:id="38" w:name="acknowledgements"/>
       <w:r>
         <w:t xml:space="preserve">Acknowledgements</w:t>
       </w:r>
-      <w:bookmarkEnd w:id="44"/>
+      <w:bookmarkEnd w:id="38"/>
     </w:p>
     <w:p>
       <w:pPr>
@@ -1474,364 +2346,364 @@
       <w:pPr>
         <w:pStyle w:val="Heading1"/>
       </w:pPr>
-      <w:bookmarkStart w:id="45" w:name="references"/>
+      <w:bookmarkStart w:id="39" w:name="references"/>
       <w:r>
         <w:t xml:space="preserve">References</w:t>
       </w:r>
-      <w:bookmarkEnd w:id="45"/>
+      <w:bookmarkEnd w:id="39"/>
     </w:p>
-    <w:bookmarkStart w:id="81" w:name="refs"/>
-    <w:bookmarkStart w:id="46" w:name="ref-Boggs2004"/>
+    <w:bookmarkStart w:id="75" w:name="refs"/>
+    <w:bookmarkStart w:id="40" w:name="ref-Boggs2004"/>
     <w:p>
       <w:pPr>
-        <w:pStyle w:val="Bibliography"/>
+        <w:pStyle w:val="FirstParagraph"/>
       </w:pPr>
       <w:r>
         <w:t xml:space="preserve">Boggs, C., M. L. Keefer, C. Peery, T. C. Bjornn, and L. C. Stuehrenberg. 2004. Fallback, reascension, and adjusted fishway escapement estimates for adult chinook salmon and steelhead at columbia and snake river dams. Transactions of the American Fisheries Society 133(4):932–949. Taylor &amp; Francis.</w:t>
+      </w:r>
+    </w:p>
+    <w:bookmarkEnd w:id="40"/>
+    <w:bookmarkStart w:id="41" w:name="ref-Bue1998"/>
+    <w:p>
+      <w:pPr>
+        <w:pStyle w:val="BodyText"/>
+      </w:pPr>
+      <w:r>
+        <w:t xml:space="preserve">Bue, B., S. Fried, S. Sharr, D. Sharp, J. Wilcock, and H. Geiger. 1998. Estimating salmon escapement using area-under-the-curve, aerial observer efficiency, and stream-life estimates: The prince william sound pink salmon example. North Pacific Anadromous Fish Commission Bulletin 1:240–250.</w:t>
+      </w:r>
+    </w:p>
+    <w:bookmarkEnd w:id="41"/>
+    <w:bookmarkStart w:id="42" w:name="ref-Camacho2017"/>
+    <w:p>
+      <w:pPr>
+        <w:pStyle w:val="BodyText"/>
+      </w:pPr>
+      <w:r>
+        <w:t xml:space="preserve">Camacho, C., K. Wright, J. Powell, W. C. Schrader, T. Copeland, M. Ackerman, M. Dobos, M. Corsi, and M. R. Campbell. 2017. Wild adult steelhead and Chinook salmon abundance and composition at Lower Granite Dam, spawn years 2009-2016. Idaho Department of Fish and Game, 17-06.</w:t>
+      </w:r>
+    </w:p>
+    <w:bookmarkEnd w:id="42"/>
+    <w:bookmarkStart w:id="43" w:name="ref-Campbell2012a"/>
+    <w:p>
+      <w:pPr>
+        <w:pStyle w:val="BodyText"/>
+      </w:pPr>
+      <w:r>
+        <w:t xml:space="preserve">Campbell, M. R., C. C. Kozfkay, T. Copeland, W. C. Schrader, M. W. Ackerman, and S. R. Narum. 2012. Estimating Abundance and Life History Characteristics of Threatened Wild Snake River Steelhead Stocks by Using Genetic Stock Identification. Transactions of the American Fisheries Society 141(5):1310–1327.</w:t>
+      </w:r>
+    </w:p>
+    <w:bookmarkEnd w:id="43"/>
+    <w:bookmarkStart w:id="44" w:name="ref-crozier2019climate"/>
+    <w:p>
+      <w:pPr>
+        <w:pStyle w:val="BodyText"/>
+      </w:pPr>
+      <w:r>
+        <w:t xml:space="preserve">Crozier, L. G., M. M. McClure, T. Beechie, S. J. Bograd, D. A. Boughton, M. Carr, T. D. Cooney, J. B. Dunham, C. M. Greene, M. A. Haltuch, and others. 2019. Climate vulnerability assessment for pacific salmon and steelhead in the california current large marine ecosystem. PloS one 14(7):e0217711. Public Library of Science San Francisco, CA USA.</w:t>
+      </w:r>
+    </w:p>
+    <w:bookmarkEnd w:id="44"/>
+    <w:bookmarkStart w:id="45" w:name="ref-Dauble2000"/>
+    <w:p>
+      <w:pPr>
+        <w:pStyle w:val="BodyText"/>
+      </w:pPr>
+      <w:r>
+        <w:t xml:space="preserve">Dauble, D. D., and R. P. Mueller. 2000. Upstream passage monitoring: Difficulties in estimating survival for adult chinook salmon in the columbia and snake rivers. Fisheries 25(8):24–34. Taylor &amp; Francis.</w:t>
+      </w:r>
+    </w:p>
+    <w:bookmarkEnd w:id="45"/>
+    <w:bookmarkStart w:id="46" w:name="ref-nwfsc2015"/>
+    <w:p>
+      <w:pPr>
+        <w:pStyle w:val="BodyText"/>
+      </w:pPr>
+      <w:r>
+        <w:t xml:space="preserve">Ford, M., K. Barnas, T. Cooney, L. Crozier, M. Diaz, J.J. Hard, E. Holmes, D. Holzer, R. Kope, P. Lawson, M. Liermann, J. Myers, M. Rowse, D. Teel, D. V. Doornik, T. Wainwright, L. Weitkamp, and M. Williams. 2015. Status review update for pacific salmon and steelhead listed under the endangered species act: Pacific northwest. National Marine Fisheries Service, Northwest Fisheries Science Center.</w:t>
       </w:r>
     </w:p>
     <w:bookmarkEnd w:id="46"/>
-    <w:bookmarkStart w:id="47" w:name="ref-Bue1998"/>
+    <w:bookmarkStart w:id="47" w:name="ref-Hargrove2019"/>
     <w:p>
       <w:pPr>
-        <w:pStyle w:val="Bibliography"/>
-      </w:pPr>
-      <w:r>
-        <w:t xml:space="preserve">Bue, B. G., S. M. Fried, S. Sharr, D. G. Sharp, J. A. Wilcock, and H. J. Geiger. 1998. Estimating salmon escapement using area-under-the-curve, aerial observer efficiency, and stream-life estimates: The prince william sound pink salmon example. North Pacific Anadromous Fish Commission Bulletin 1:240–250.</w:t>
+        <w:pStyle w:val="BodyText"/>
+      </w:pPr>
+      <w:r>
+        <w:t xml:space="preserve">Hargrove, J. S., T. A. Delomas, and M. Davison. 2019. Chinook and steelhead genotyping for genetic stock identification at Lower Granite Dam. Idaho Department of Fish and Game, 19-08.</w:t>
       </w:r>
     </w:p>
     <w:bookmarkEnd w:id="47"/>
-    <w:bookmarkStart w:id="48" w:name="ref-Camacho2017"/>
+    <w:bookmarkStart w:id="48" w:name="ref-Hatch1994"/>
     <w:p>
       <w:pPr>
-        <w:pStyle w:val="Bibliography"/>
-      </w:pPr>
-      <w:r>
-        <w:t xml:space="preserve">Camacho, C. A., K. K. Wright, J. Powell, W. C. Schrader, T. Copeland, M. W. Ackerman, M. Dobos, M. P. Corsi, and M. R. Campbell. 2017. Wild adult steelhead and Chinook salmon abundance and composition at Lower Granite Dam, spawn years 2009-2016. Idaho Department of Fish and Game, 17-06.</w:t>
+        <w:pStyle w:val="BodyText"/>
+      </w:pPr>
+      <w:r>
+        <w:t xml:space="preserve">Hatch, D. R., D. R. Pederson, and J. Fryer. 1994. Feasibility of documenting and estimating adult fish passage at large hydroelectric facilities in the snake river using video technology; 1993 final report. Columbia River Inter-Tribal Fish Commission.</w:t>
       </w:r>
     </w:p>
     <w:bookmarkEnd w:id="48"/>
-    <w:bookmarkStart w:id="49" w:name="ref-Campbell2012a"/>
+    <w:bookmarkStart w:id="49" w:name="ref-hess2014monitoring"/>
     <w:p>
       <w:pPr>
-        <w:pStyle w:val="Bibliography"/>
-      </w:pPr>
-      <w:r>
-        <w:t xml:space="preserve">Campbell, M. R., C. C. Kozfkay, T. Copeland, W. C. Schrader, M. W. Ackerman, and S. R. Narum. 2012. Estimating Abundance and Life History Characteristics of Threatened Wild Snake River Steelhead Stocks by Using Genetic Stock Identification. Transactions of the American Fisheries Society 141(5):1310–1327.</w:t>
+        <w:pStyle w:val="BodyText"/>
+      </w:pPr>
+      <w:r>
+        <w:t xml:space="preserve">Hess, J. E., J. M. Whiteaker, J. K. Fryer, and S. R. Narum. 2014. Monitoring stock-specific abundance, run timing, and straying of chinook salmon in the columbia river using genetic stock identification (gsi). North American Journal of Fisheries Management 34(1):184–201. Taylor &amp; Francis.</w:t>
       </w:r>
     </w:p>
     <w:bookmarkEnd w:id="49"/>
-    <w:bookmarkStart w:id="50" w:name="ref-crozier2019climate"/>
+    <w:bookmarkStart w:id="50" w:name="ref-WDFW2019"/>
     <w:p>
       <w:pPr>
-        <w:pStyle w:val="Bibliography"/>
-      </w:pPr>
-      <w:r>
-        <w:t xml:space="preserve">Crozier, L. G., M. M. McClure, T. Beechie, S. J. Bograd, D. A. Boughton, M. Carr, T. D. Cooney, J. B. Dunham, C. M. Greene, M. A. Haltuch, and others. 2019. Climate vulnerability assessment for pacific salmon and steelhead in the california current large marine ecosystem. PloS one 14(7):e0217711. Public Library of Science San Francisco, CA USA.</w:t>
+        <w:pStyle w:val="BodyText"/>
+      </w:pPr>
+      <w:r>
+        <w:t xml:space="preserve">Joint Columbia River Management Staff. 2019. 2019 Joint Staff Report: Stock Status and Fisheries for Spring Chinook, Summer Chinook, Sockeye, Steelhead, and Other Species. Oregon Department of Fish &amp; Wildlife; Washington Department of Fish &amp; WIldlife.</w:t>
       </w:r>
     </w:p>
     <w:bookmarkEnd w:id="50"/>
-    <w:bookmarkStart w:id="51" w:name="ref-Dauble2000"/>
+    <w:bookmarkStart w:id="51" w:name="ref-kinzer2020report"/>
     <w:p>
       <w:pPr>
-        <w:pStyle w:val="Bibliography"/>
-      </w:pPr>
-      <w:r>
-        <w:t xml:space="preserve">Dauble, D. D., and R. P. Mueller. 2000. Upstream passage monitoring: Difficulties in estimating survival for adult chinook salmon in the columbia and snake rivers. Fisheries 25(8):24–34. Taylor &amp; Francis.</w:t>
+        <w:pStyle w:val="BodyText"/>
+      </w:pPr>
+      <w:r>
+        <w:t xml:space="preserve">Kinzer, R. N., H. Arnsberg Bill, A. Maxwell, R. Orme, C. Rabe, and S. Vatland. 2020a. Snake river basin adult chinook salmon and steelhead monitoring 2019 annual report. Nez Perce Tribe, Department of Fisheries Resources Management, Research Division, Lapwai, ID.</w:t>
       </w:r>
     </w:p>
     <w:bookmarkEnd w:id="51"/>
-    <w:bookmarkStart w:id="52" w:name="ref-nwfsc2015"/>
+    <w:bookmarkStart w:id="52" w:name="ref-iptds2020report"/>
     <w:p>
       <w:pPr>
-        <w:pStyle w:val="Bibliography"/>
-      </w:pPr>
-      <w:r>
-        <w:t xml:space="preserve">Ford, M. J., K. Barnas, T. D. Cooney, L. G. Crozier, M. Diaz, J. J. Hard, E. E. Holmes, D. M. Holzer, R. G. Kope, P. W. Lawson, M. Liermann, J. M. Myers, M. Rowse, D. J. Teel, D. M. V. Doornik, T. C. Wainwright, L. A. Weitkamp, and M. Williams. 2015. Status review update for pacific salmon and steelhead listed under the endangered species act: Pacific northwest. National Marine Fisheries Service, Northwest Fisheries Science Center.</w:t>
+        <w:pStyle w:val="BodyText"/>
+      </w:pPr>
+      <w:r>
+        <w:t xml:space="preserve">Kinzer, R. N., Orme Rick, M. Campbell, J. Hargrove, and K. See. 2020b. REPORT to noaa fisheries for 5-year esa status review: SNAKE river basin steelhead and chinook salmon population abundance, life history, and diversity metrics calculated from in-stream pit-tag observations (sy2010-sy2019).</w:t>
       </w:r>
     </w:p>
     <w:bookmarkEnd w:id="52"/>
-    <w:bookmarkStart w:id="53" w:name="ref-Hargrove2019"/>
+    <w:bookmarkStart w:id="53" w:name="ref-mcclure2003large"/>
     <w:p>
       <w:pPr>
-        <w:pStyle w:val="Bibliography"/>
-      </w:pPr>
-      <w:r>
-        <w:t xml:space="preserve">Hargrove, J. S., T. A. Delomas, and M. Davison. 2019. Chinook and steelhead genotyping for genetic stock identification at Lower Granite Dam. Idaho Department of Fish and Game, 19-08.</w:t>
+        <w:pStyle w:val="BodyText"/>
+      </w:pPr>
+      <w:r>
+        <w:t xml:space="preserve">McClure, M. M., E. E. Holmes, B. L. Sanderson, and C. E. Jordan. 2003. A large-scale, multispecies status assessment: Anadromous salmonids in the columbia river basin. Ecological Applications 13(4):964–989. Wiley Online Library.</w:t>
       </w:r>
     </w:p>
     <w:bookmarkEnd w:id="53"/>
-    <w:bookmarkStart w:id="54" w:name="ref-Hatch1994"/>
+    <w:bookmarkStart w:id="54" w:name="ref-mcelhany2000viable"/>
     <w:p>
       <w:pPr>
-        <w:pStyle w:val="Bibliography"/>
-      </w:pPr>
-      <w:r>
-        <w:t xml:space="preserve">Hatch, D. R., D. R. Pederson, and J. Fryer. 1994. Feasibility of documenting and estimating adult fish passage at large hydroelectric facilities in the snake river using video technology; 1993 final report. Columbia River Inter-Tribal Fish Commission.</w:t>
+        <w:pStyle w:val="BodyText"/>
+      </w:pPr>
+      <w:r>
+        <w:t xml:space="preserve">McElhany, P., M. H. Rucklelshaus, M. J. Ford, T. C. Wainwright, and E. P. Bjorkstedt. 2000. Viable salmonid populations and the recovery of evolutionarily significant units.</w:t>
       </w:r>
     </w:p>
     <w:bookmarkEnd w:id="54"/>
-    <w:bookmarkStart w:id="55" w:name="ref-hess2014monitoring"/>
+    <w:bookmarkStart w:id="55" w:name="ref-NMFS2019BiOp"/>
     <w:p>
       <w:pPr>
-        <w:pStyle w:val="Bibliography"/>
-      </w:pPr>
-      <w:r>
-        <w:t xml:space="preserve">Hess, J. E., J. M. Whiteaker, J. K. Fryer, and S. R. Narum. 2014. Monitoring stock-specific abundance, run timing, and straying of chinook salmon in the columbia river using genetic stock identification (gsi). North American Journal of Fisheries Management 34(1):184–201. Taylor &amp; Francis.</w:t>
+        <w:pStyle w:val="BodyText"/>
+      </w:pPr>
+      <w:r>
+        <w:t xml:space="preserve">National Marine Fisheries Service. 2019. Endangered Species Act (ESA) Section 7(a)(2) Biological Opinion and Magnuson-Stevens Fishery Conservation and Management Act Essential Fish Habitat Response. Continued Operation and Maintenance of the Columbia River System. NMFS Consultation Number: WCRO-2018-00152. Page 1058.</w:t>
       </w:r>
     </w:p>
     <w:bookmarkEnd w:id="55"/>
-    <w:bookmarkStart w:id="56" w:name="ref-WDFW2019"/>
+    <w:bookmarkStart w:id="56" w:name="ref-nehlsen1991pacific"/>
     <w:p>
       <w:pPr>
-        <w:pStyle w:val="Bibliography"/>
-      </w:pPr>
-      <w:r>
-        <w:t xml:space="preserve">Joint Columbia River Management Staff. 2019. 2019 Joint Staff Report: Stock Status and Fisheries for Spring Chinook, Summer Chinook, Sockeye, Steelhead, and Other Species. Oregon Department of Fish &amp; Wildlife; Washington Department of Fish &amp; WIldlife.</w:t>
+        <w:pStyle w:val="BodyText"/>
+      </w:pPr>
+      <w:r>
+        <w:t xml:space="preserve">Nehlsen, W., J. E. Williams, and J. A. Lichatowich. 1991. Pacific salmon at the crossroads: Stocks at risk from california, oregon, idaho, and washington. Fisheries 16(2):4–21. Wiley Online Library.</w:t>
       </w:r>
     </w:p>
     <w:bookmarkEnd w:id="56"/>
-    <w:bookmarkStart w:id="57" w:name="ref-kinzer2020report"/>
+    <w:bookmarkStart w:id="57" w:name="ref-NFSC2015"/>
     <w:p>
       <w:pPr>
-        <w:pStyle w:val="Bibliography"/>
-      </w:pPr>
-      <w:r>
-        <w:t xml:space="preserve">Kinzer, R. N., H. Arnsberg Bill, A. Maxwell, R. Orme, C. Rabe, and S. Vatland. 2020a. Snake river basin adult chinook salmon and steelhead monitoring 2019 annual report. Nez Perce Tribe, Department of Fisheries Resources Management, Research Division, Lapwai, ID.</w:t>
+        <w:pStyle w:val="BodyText"/>
+      </w:pPr>
+      <w:r>
+        <w:t xml:space="preserve">Northwest Fisheries Science Center. 2015. Status review update for Pacific salmon and steelhead listed under the Endangered Species Act: Pacific Northwest.</w:t>
       </w:r>
     </w:p>
     <w:bookmarkEnd w:id="57"/>
-    <w:bookmarkStart w:id="58" w:name="ref-iptds2020report"/>
+    <w:bookmarkStart w:id="58" w:name="ref-NPCC2014"/>
     <w:p>
       <w:pPr>
-        <w:pStyle w:val="Bibliography"/>
-      </w:pPr>
-      <w:r>
-        <w:t xml:space="preserve">Kinzer, R. N., Orme Rick, M. Campbell, J. Hargrove, and K. See. 2020b. REPORT to noaa fisheries for 5-year esa status review: SNAKE river basin steelhead and chinook salmon population abundance, life history, and diversity metrics calculated from in-stream pit-tag observations (sy2010-sy2019).</w:t>
+        <w:pStyle w:val="BodyText"/>
+      </w:pPr>
+      <w:r>
+        <w:t xml:space="preserve">NPCC. 2014. Columbia River basin fish and wildlife program. Northwest Power; Conservation Council.</w:t>
       </w:r>
     </w:p>
     <w:bookmarkEnd w:id="58"/>
-    <w:bookmarkStart w:id="59" w:name="ref-mcclure2003large"/>
+    <w:bookmarkStart w:id="59" w:name="ref-Ogden2014"/>
     <w:p>
       <w:pPr>
-        <w:pStyle w:val="Bibliography"/>
-      </w:pPr>
-      <w:r>
-        <w:t xml:space="preserve">McClure, M. M., E. E. Holmes, B. L. Sanderson, and C. E. Jordan. 2003. A large-scale, multispecies status assessment: Anadromous salmonids in the columbia river basin. Ecological Applications 13(4):964–989. Wiley Online Library.</w:t>
+        <w:pStyle w:val="BodyText"/>
+      </w:pPr>
+      <w:r>
+        <w:t xml:space="preserve">Ogden, D. A. 2014. Operation of the adult trap at lower granite dam 2013.</w:t>
       </w:r>
     </w:p>
     <w:bookmarkEnd w:id="59"/>
-    <w:bookmarkStart w:id="60" w:name="ref-mcelhany2000viable"/>
+    <w:bookmarkStart w:id="60" w:name="ref-Ogden2016b"/>
     <w:p>
       <w:pPr>
-        <w:pStyle w:val="Bibliography"/>
-      </w:pPr>
-      <w:r>
-        <w:t xml:space="preserve">McElhany, P., M. H. Rucklelshaus, M. J. Ford, T. C. Wainwright, and E. P. Bjorkstedt. 2000. Viable salmonid populations and the recovery of evolutionarily significant units.</w:t>
+        <w:pStyle w:val="BodyText"/>
+      </w:pPr>
+      <w:r>
+        <w:t xml:space="preserve">Ogden, D. A. 2016a. Operation of the adult trap at Lower Granite Dam 2015.</w:t>
       </w:r>
     </w:p>
     <w:bookmarkEnd w:id="60"/>
-    <w:bookmarkStart w:id="61" w:name="ref-NMFS2019BiOp"/>
+    <w:bookmarkStart w:id="61" w:name="ref-Ogden2016"/>
     <w:p>
       <w:pPr>
-        <w:pStyle w:val="Bibliography"/>
-      </w:pPr>
-      <w:r>
-        <w:t xml:space="preserve">National Marine Fisheries Service. 2019. Endangered Species Act (ESA) Section 7(a)(2) Biological Opinion and Magnuson-Stevens Fishery Conservation and Management Act Essential Fish Habitat Response. Continued Operation and Maintenance of the Columbia River System. NMFS Consultation Number: WCRO-2018-00152. Page 1058.</w:t>
+        <w:pStyle w:val="BodyText"/>
+      </w:pPr>
+      <w:r>
+        <w:t xml:space="preserve">Ogden, D. A. 2016b. Operation of the adult trap at Lower Granite Dam 2014.</w:t>
       </w:r>
     </w:p>
     <w:bookmarkEnd w:id="61"/>
-    <w:bookmarkStart w:id="62" w:name="ref-nehlsen1991pacific"/>
+    <w:bookmarkStart w:id="62" w:name="ref-orme2018population"/>
     <w:p>
       <w:pPr>
-        <w:pStyle w:val="Bibliography"/>
-      </w:pPr>
-      <w:r>
-        <w:t xml:space="preserve">Nehlsen, W., J. E. Williams, and J. A. Lichatowich. 1991. Pacific salmon at the crossroads: Stocks at risk from california, oregon, idaho, and washington. Fisheries 16(2):4–21. Wiley Online Library.</w:t>
+        <w:pStyle w:val="BodyText"/>
+      </w:pPr>
+      <w:r>
+        <w:t xml:space="preserve">Orme, R., N. Kinzer Ryan, and C. Albee. 2018. Population and tributary level escapement estimates of snake river natural-origin spring/summer chinook salmon and steelhead from in-stream pit tag detection systems-2019 annual report. Nez Perce Tribe, Department of Fisheries Resources Management, Research Division, Lapwai, ID.</w:t>
       </w:r>
     </w:p>
     <w:bookmarkEnd w:id="62"/>
-    <w:bookmarkStart w:id="63" w:name="ref-NFSC2015"/>
+    <w:bookmarkStart w:id="63" w:name="ref-R-rjags"/>
     <w:p>
       <w:pPr>
-        <w:pStyle w:val="Bibliography"/>
-      </w:pPr>
-      <w:r>
-        <w:t xml:space="preserve">Northwest Fisheries Science Center. 2015. Status review update for Pacific salmon and steelhead listed under the Endangered Species Act: Pacific Northwest.</w:t>
+        <w:pStyle w:val="BodyText"/>
+      </w:pPr>
+      <w:r>
+        <w:t xml:space="preserve">Plummer, M. 2019. Rjags: Bayesian graphical models using mcmc.</w:t>
       </w:r>
     </w:p>
     <w:bookmarkEnd w:id="63"/>
-    <w:bookmarkStart w:id="64" w:name="ref-NPCC2014"/>
+    <w:bookmarkStart w:id="64" w:name="ref-R-Core-Team2020"/>
     <w:p>
       <w:pPr>
-        <w:pStyle w:val="Bibliography"/>
-      </w:pPr>
-      <w:r>
-        <w:t xml:space="preserve">Northwest Power and Conservation Council. 2014. Columbia River Basin Fish and Wildlife Program, 2014.</w:t>
+        <w:pStyle w:val="BodyText"/>
+      </w:pPr>
+      <w:r>
+        <w:t xml:space="preserve">R Core Team. 2020. R: A Language and Environment for Statistical Computing. R Foundation for Statistical Computing, Vienna, Austria.</w:t>
       </w:r>
     </w:p>
     <w:bookmarkEnd w:id="64"/>
-    <w:bookmarkStart w:id="65" w:name="ref-Ogden2014"/>
+    <w:bookmarkStart w:id="65" w:name="ref-royle2008hierarchical"/>
     <w:p>
       <w:pPr>
-        <w:pStyle w:val="Bibliography"/>
-      </w:pPr>
-      <w:r>
-        <w:t xml:space="preserve">Ogden, D. A. 2014. Operation of the adult trap at lower granite dam 2013.</w:t>
+        <w:pStyle w:val="BodyText"/>
+      </w:pPr>
+      <w:r>
+        <w:t xml:space="preserve">Royle, J. A., and R. M. Dorazio. 2008. Hierarchical modeling and inference in ecology: The analysis of data from populations, metapopulations and communities. Elsevier.</w:t>
       </w:r>
     </w:p>
     <w:bookmarkEnd w:id="65"/>
-    <w:bookmarkStart w:id="66" w:name="ref-Ogden2016b"/>
+    <w:bookmarkStart w:id="66" w:name="ref-Schrader2013"/>
     <w:p>
       <w:pPr>
-        <w:pStyle w:val="Bibliography"/>
-      </w:pPr>
-      <w:r>
-        <w:t xml:space="preserve">Ogden, D. A. 2016a. Operation of the adult trap at Lower Granite Dam 2015.</w:t>
+        <w:pStyle w:val="BodyText"/>
+      </w:pPr>
+      <w:r>
+        <w:t xml:space="preserve">Schrader, W. C., M. P. Corsi, P. Kennedy, M. W. Ackerman, M. R. Campbell, K. K. Wright, and T. Copeland. 2013. Wild adult steelhead and Chinook salmon abundance and composition at Lower Granite dam, spawn year 2011. Idaho Department of Fish; Game, Report 13-15.</w:t>
       </w:r>
     </w:p>
     <w:bookmarkEnd w:id="66"/>
-    <w:bookmarkStart w:id="67" w:name="ref-Ogden2016"/>
+    <w:bookmarkStart w:id="67" w:name="ref-Shumway2010"/>
     <w:p>
       <w:pPr>
-        <w:pStyle w:val="Bibliography"/>
-      </w:pPr>
-      <w:r>
-        <w:t xml:space="preserve">Ogden, D. A. 2016b. Operation of the adult trap at Lower Granite Dam 2014.</w:t>
+        <w:pStyle w:val="BodyText"/>
+      </w:pPr>
+      <w:r>
+        <w:t xml:space="preserve">Shumway, R. H., and D. S. Stoffer. 2010. Time series analysis and its applications: With R examples. Springer.</w:t>
       </w:r>
     </w:p>
     <w:bookmarkEnd w:id="67"/>
-    <w:bookmarkStart w:id="68" w:name="ref-orme2018population"/>
+    <w:bookmarkStart w:id="68" w:name="ref-Steele2013"/>
     <w:p>
       <w:pPr>
-        <w:pStyle w:val="Bibliography"/>
-      </w:pPr>
-      <w:r>
-        <w:t xml:space="preserve">Orme, R., N. Kinzer Ryan, and C. Albee. 2018. Population and tributary level escapement estimates of snake river natural-origin spring/summer chinook salmon and steelhead from in-stream pit tag detection systems-2019 annual report. Nez Perce Tribe, Department of Fisheries Resources Management, Research Division, Lapwai, ID.</w:t>
+        <w:pStyle w:val="BodyText"/>
+      </w:pPr>
+      <w:r>
+        <w:t xml:space="preserve">Steele, C. A., E. C. Anderson, M. W. Ackerman, M. A. Hess, N. R. Campbell, S. R. Narum, and M. R. Campbell. 2013. A validation of parentage-based tagging using hatchery steelhead in the snake river basin. Canadian Journal of Fisheries and Aquatic Sciences 70(7):1046–1054. NRC Research Press.</w:t>
       </w:r>
     </w:p>
     <w:bookmarkEnd w:id="68"/>
-    <w:bookmarkStart w:id="69" w:name="ref-R-rjags"/>
+    <w:bookmarkStart w:id="69" w:name="ref-Steele2019"/>
     <w:p>
       <w:pPr>
-        <w:pStyle w:val="Bibliography"/>
-      </w:pPr>
-      <w:r>
-        <w:t xml:space="preserve">Plummer, M. 2019. Rjags: Bayesian graphical models using mcmc.</w:t>
+        <w:pStyle w:val="BodyText"/>
+      </w:pPr>
+      <w:r>
+        <w:t xml:space="preserve">Steele, C. A., M. Hess, S. Narum, and M. Campbell. 2019. Parentage-based tagging: Reviewing the implementation of a new tool for an old problem. Fisheries. Wiley Online Library.</w:t>
       </w:r>
     </w:p>
     <w:bookmarkEnd w:id="69"/>
-    <w:bookmarkStart w:id="70" w:name="ref-R-Core-Team2020"/>
+    <w:bookmarkStart w:id="70" w:name="ref-Steinhorst2017"/>
     <w:p>
       <w:pPr>
-        <w:pStyle w:val="Bibliography"/>
-      </w:pPr>
-      <w:r>
-        <w:t xml:space="preserve">R Core Team. 2020. R: A Language and Environment for Statistical Computing. R Foundation for Statistical Computing, Vienna, Austria.</w:t>
+        <w:pStyle w:val="BodyText"/>
+      </w:pPr>
+      <w:r>
+        <w:t xml:space="preserve">Steinhorst, K., T. Copeland, M. W. Ackerman, W. C. Schrader, and E. C. Anderson. 2017. Abundance estimates and confidence intervals for the run composition of returning salmonids. Fishery Bulletin 115(1):1–12.</w:t>
       </w:r>
     </w:p>
     <w:bookmarkEnd w:id="70"/>
-    <w:bookmarkStart w:id="71" w:name="ref-royle2008hierarchical"/>
+    <w:bookmarkStart w:id="71" w:name="ref-USACE2015"/>
     <w:p>
       <w:pPr>
-        <w:pStyle w:val="Bibliography"/>
-      </w:pPr>
-      <w:r>
-        <w:t xml:space="preserve">Royle, J. A., and R. M. Dorazio. 2008. Hierarchical modeling and inference in ecology: The analysis of data from populations, metapopulations and communities. Elsevier.</w:t>
+        <w:pStyle w:val="BodyText"/>
+      </w:pPr>
+      <w:r>
+        <w:t xml:space="preserve">USACE. 2015. Annual fish passage report Columbia and Snake rivers. U.S. Army Corps of Engineers.</w:t>
       </w:r>
     </w:p>
     <w:bookmarkEnd w:id="71"/>
-    <w:bookmarkStart w:id="72" w:name="ref-Schrader2013"/>
+    <w:bookmarkStart w:id="72" w:name="ref-waterhouse2020bayesian"/>
     <w:p>
       <w:pPr>
-        <w:pStyle w:val="Bibliography"/>
-      </w:pPr>
-      <w:r>
-        <w:t xml:space="preserve">Schrader, W. C., M. P. Corsi, P. Kennedy, M. W. Ackerman, M. R. Campbell, K. K. Wright, and T. Copeland. 2013. Wild adult steelhead and Chinook salmon abundance and composition at Lower Granite dam, spawn year 2011. Idaho Department of Fish; Game, Report 13-15.</w:t>
+        <w:pStyle w:val="BodyText"/>
+      </w:pPr>
+      <w:r>
+        <w:t xml:space="preserve">Waterhouse, L., J. White, K. See, A. Murdoch, and B. X. Semmens. 2020. A bayesian nested patch occupancy model to estimate steelhead movement and abundance. Ecological Applications:e02202. Wiley Online Library.</w:t>
       </w:r>
     </w:p>
     <w:bookmarkEnd w:id="72"/>
-    <w:bookmarkStart w:id="73" w:name="ref-Shumway2010"/>
+    <w:bookmarkStart w:id="73" w:name="ref-williams2016viability"/>
     <w:p>
       <w:pPr>
-        <w:pStyle w:val="Bibliography"/>
-      </w:pPr>
-      <w:r>
-        <w:t xml:space="preserve">Shumway, R. H., and D. S. Stoffer. 2010. Time series analysis and its applications: With R examples. Springer.</w:t>
+        <w:pStyle w:val="BodyText"/>
+      </w:pPr>
+      <w:r>
+        <w:t xml:space="preserve">Williams, T. H., B. C. Spence, D. A. Boughton, R. C. Johnson, E. G. R. Crozier, N. J. Mantua, M. R. O’Farrell, and S. T. Lindley. 2016. Viability assessment for pacific salmon and steelhead listed under the endangered species act: Southwest.</w:t>
       </w:r>
     </w:p>
     <w:bookmarkEnd w:id="73"/>
-    <w:bookmarkStart w:id="74" w:name="ref-Steele2013"/>
+    <w:bookmarkStart w:id="74" w:name="ref-Wright2015"/>
     <w:p>
       <w:pPr>
-        <w:pStyle w:val="Bibliography"/>
-      </w:pPr>
-      <w:r>
-        <w:t xml:space="preserve">Steele, C. A., E. C. Anderson, M. W. Ackerman, M. A. Hess, N. R. Campbell, S. R. Narum, and M. R. Campbell. 2013. A validation of parentage-based tagging using hatchery steelhead in the Snake River basin. Canadian Journal of Fisheries and Aquatic Sciences 70(7):1046–1054.</w:t>
+        <w:pStyle w:val="BodyText"/>
+      </w:pPr>
+      <w:r>
+        <w:t xml:space="preserve">Wright, K. K., W. C. Schrader, L. Reinhardt, K. Hernandez, C. Hohman, and T. Copeland. 2015. Process and methods for assigning ages to anadromous salmonids from scale samples. Idaho Department of Fish; Game, 15-03.</w:t>
       </w:r>
     </w:p>
     <w:bookmarkEnd w:id="74"/>
-    <w:bookmarkStart w:id="75" w:name="ref-Steele2019"/>
-    <w:p>
-      <w:pPr>
-        <w:pStyle w:val="Bibliography"/>
-      </w:pPr>
-      <w:r>
-        <w:t xml:space="preserve">Steele, C. A., M. Hess, S. Narum, and M. Campbell. 2019. Parentage-Based Tagging: Reviewing the Implementation of a New Tool for an Old Problem. Fisheries 44(9):412–422.</w:t>
-      </w:r>
-    </w:p>
     <w:bookmarkEnd w:id="75"/>
-    <w:bookmarkStart w:id="76" w:name="ref-Steinhorst2017"/>
-    <w:p>
-      <w:pPr>
-        <w:pStyle w:val="Bibliography"/>
-      </w:pPr>
-      <w:r>
-        <w:t xml:space="preserve">Steinhorst, K., T. Copeland, M. W. Ackerman, W. C. Schrader, and E. C. Anderson. 2017. Abundance estimates and confidence intervals for the run composition of returning salmonids. Fishery Bulletin 115(1):1–12.</w:t>
-      </w:r>
-    </w:p>
-    <w:bookmarkEnd w:id="76"/>
-    <w:bookmarkStart w:id="77" w:name="ref-USACE2015"/>
-    <w:p>
-      <w:pPr>
-        <w:pStyle w:val="Bibliography"/>
-      </w:pPr>
-      <w:r>
-        <w:t xml:space="preserve">USACE. 2015. Annual fish passage report Columbia and Snake rivers. U.S. Army Corps of Engineers.</w:t>
-      </w:r>
-    </w:p>
-    <w:bookmarkEnd w:id="77"/>
-    <w:bookmarkStart w:id="78" w:name="ref-waterhouse2020bayesian"/>
-    <w:p>
-      <w:pPr>
-        <w:pStyle w:val="Bibliography"/>
-      </w:pPr>
-      <w:r>
-        <w:t xml:space="preserve">Waterhouse, L., J. White, K. See, A. Murdoch, and B. X. Semmens. 2020. A bayesian nested patch occupancy model to estimate steelhead movement and abundance. Ecological Applications:e02202. Wiley Online Library.</w:t>
-      </w:r>
-    </w:p>
-    <w:bookmarkEnd w:id="78"/>
-    <w:bookmarkStart w:id="79" w:name="ref-williams2016viability"/>
-    <w:p>
-      <w:pPr>
-        <w:pStyle w:val="Bibliography"/>
-      </w:pPr>
-      <w:r>
-        <w:t xml:space="preserve">Williams, T. H., B. C. Spence, D. A. Boughton, R. C. Johnson, E. G. R. Crozier, N. J. Mantua, M. R. O’Farrell, and S. T. Lindley. 2016. Viability assessment for pacific salmon and steelhead listed under the endangered species act: Southwest.</w:t>
-      </w:r>
-    </w:p>
-    <w:bookmarkEnd w:id="79"/>
-    <w:bookmarkStart w:id="80" w:name="ref-Wright2015"/>
-    <w:p>
-      <w:pPr>
-        <w:pStyle w:val="Bibliography"/>
-      </w:pPr>
-      <w:r>
-        <w:t xml:space="preserve">Wright, K. K., W. C. Schrader, L. Reinhardt, K. Hernandez, C. Hohman, and T. Copeland. 2015. Process and methods for assigning ages to anadromous salmonids from scale samples. Idaho Department of Fish; Game, 15-03.</w:t>
-      </w:r>
-    </w:p>
-    <w:bookmarkEnd w:id="80"/>
-    <w:bookmarkEnd w:id="81"/>
     <w:p>
       <w:r>
         <w:br w:type="page"/>
@@ -1841,11 +2713,11 @@
       <w:pPr>
         <w:pStyle w:val="Heading1"/>
       </w:pPr>
-      <w:bookmarkStart w:id="82" w:name="tables"/>
+      <w:bookmarkStart w:id="76" w:name="tables"/>
       <w:r>
         <w:t xml:space="preserve">Tables</w:t>
       </w:r>
-      <w:bookmarkEnd w:id="82"/>
+      <w:bookmarkEnd w:id="76"/>
     </w:p>
     <w:p>
       <w:pPr>
@@ -3583,7 +4455,7 @@
         <w:pStyle w:val="TableCaption"/>
       </w:pPr>
       <w:r>
-        <w:t xml:space="preserve">Table 3: Window counts, and estimates of total, wild, hatchery and hatchery no-clip escapement, with coefficients of variation in parenthesis, for Chinook salmon and steelhead from spawn years 2010 to 2019.</w:t>
+        <w:t xml:space="preserve">Table 3: Window counts, and estimates of total, wild, hatchery and hatchery no-clip escapement, with coefficients of variation in parenthesis, for Chinook Salmon and steelhead from spawn years 2010 to 2019.</w:t>
       </w:r>
     </w:p>
     <w:tbl>
@@ -3591,7 +4463,7 @@
         <w:tblStyle w:val="Table"/>
         <w:tblW w:type="pct" w:w="0.0"/>
         <w:tblLook w:firstRow="1"/>
-        <w:tblCaption w:val="Table 3: Window counts, and estimates of total, wild, hatchery and hatchery no-clip escapement, with coefficients of variation in parenthesis, for Chinook salmon and steelhead from spawn years 2010 to 2019."/>
+        <w:tblCaption w:val="Table 3: Window counts, and estimates of total, wild, hatchery and hatchery no-clip escapement, with coefficients of variation in parenthesis, for Chinook Salmon and steelhead from spawn years 2010 to 2019."/>
       </w:tblPr>
       <w:tblGrid/>
       <w:tr>
@@ -5308,11 +6180,11 @@
       <w:pPr>
         <w:pStyle w:val="Heading1"/>
       </w:pPr>
-      <w:bookmarkStart w:id="83" w:name="figures"/>
+      <w:bookmarkStart w:id="77" w:name="figures"/>
       <w:r>
         <w:t xml:space="preserve">Figures</w:t>
       </w:r>
-      <w:bookmarkEnd w:id="83"/>
+      <w:bookmarkEnd w:id="77"/>
     </w:p>
     <w:p>
       <w:pPr>
@@ -5334,7 +6206,7 @@
                     </pic:cNvPicPr>
                   </pic:nvPicPr>
                   <pic:blipFill>
-                    <a:blip r:embed="rId84"/>
+                    <a:blip r:embed="rId78"/>
                     <a:stretch>
                       <a:fillRect/>
                     </a:stretch>
@@ -5389,7 +6261,7 @@
                     </pic:cNvPicPr>
                   </pic:nvPicPr>
                   <pic:blipFill>
-                    <a:blip r:embed="rId85"/>
+                    <a:blip r:embed="rId79"/>
                     <a:stretch>
                       <a:fillRect/>
                     </a:stretch>
@@ -5444,7 +6316,7 @@
                     </pic:cNvPicPr>
                   </pic:nvPicPr>
                   <pic:blipFill>
-                    <a:blip r:embed="rId86"/>
+                    <a:blip r:embed="rId80"/>
                     <a:stretch>
                       <a:fillRect/>
                     </a:stretch>
@@ -5499,7 +6371,7 @@
                     </pic:cNvPicPr>
                   </pic:nvPicPr>
                   <pic:blipFill>
-                    <a:blip r:embed="rId87"/>
+                    <a:blip r:embed="rId81"/>
                     <a:stretch>
                       <a:fillRect/>
                     </a:stretch>
@@ -5543,21 +6415,21 @@
       <w:pPr>
         <w:pStyle w:val="Heading1"/>
       </w:pPr>
-      <w:bookmarkStart w:id="88" w:name="append1"/>
+      <w:bookmarkStart w:id="82" w:name="append1"/>
       <w:r>
         <w:t xml:space="preserve">Appendix A - STADEM Model Description</w:t>
       </w:r>
-      <w:bookmarkEnd w:id="88"/>
+      <w:bookmarkEnd w:id="82"/>
     </w:p>
     <w:p>
       <w:pPr>
         <w:pStyle w:val="Heading2"/>
       </w:pPr>
-      <w:bookmarkStart w:id="89" w:name="total-and-weekly-escapement"/>
+      <w:bookmarkStart w:id="83" w:name="total-and-weekly-escapement"/>
       <w:r>
         <w:t xml:space="preserve">Total and Weekly Escapement</w:t>
       </w:r>
-      <w:bookmarkEnd w:id="89"/>
+      <w:bookmarkEnd w:id="83"/>
     </w:p>
     <w:p>
       <w:pPr>
@@ -5637,7 +6509,6 @@
               <m:e>
                 <m:r>
                   <m:rPr>
-                    <m:nor/>
                     <m:sty m:val="p"/>
                   </m:rPr>
                   <m:t>ln</m:t>
@@ -5670,7 +6541,6 @@
                 </m:r>
                 <m:r>
                   <m:rPr>
-                    <m:nor/>
                     <m:sty m:val="p"/>
                   </m:rPr>
                   <m:t>ln</m:t>
@@ -5973,7 +6843,6 @@
                 </m:r>
                 <m:r>
                   <m:rPr>
-                    <m:nor/>
                     <m:sty m:val="p"/>
                   </m:rPr>
                   <m:t>Beta</m:t>
@@ -6056,7 +6925,6 @@
                 </m:r>
                 <m:r>
                   <m:rPr>
-                    <m:nor/>
                     <m:sty m:val="p"/>
                   </m:rPr>
                   <m:t>Bin</m:t>
@@ -6149,7 +7017,6 @@
       <m:oMath>
         <m:r>
           <m:rPr>
-            <m:nor/>
             <m:sty m:val="p"/>
           </m:rPr>
           <m:t>Beta</m:t>
@@ -6548,7 +7415,6 @@
                 </m:r>
                 <m:r>
                   <m:rPr>
-                    <m:nor/>
                     <m:sty m:val="p"/>
                   </m:rPr>
                   <m:t>NegBin</m:t>
@@ -6618,11 +7484,11 @@
       <w:pPr>
         <w:pStyle w:val="Heading2"/>
       </w:pPr>
-      <w:bookmarkStart w:id="90" w:name="day-time-passage-and-re-ascension-rates"/>
+      <w:bookmarkStart w:id="84" w:name="day-time-passage-and-re-ascension-rates"/>
       <w:r>
         <w:t xml:space="preserve">Day-time Passage and Re-ascension Rates</w:t>
       </w:r>
-      <w:bookmarkEnd w:id="90"/>
+      <w:bookmarkEnd w:id="84"/>
     </w:p>
     <w:p>
       <w:pPr>
@@ -6788,7 +7654,6 @@
                 </m:r>
                 <m:r>
                   <m:rPr>
-                    <m:nor/>
                     <m:sty m:val="p"/>
                   </m:rPr>
                   <m:t>Bin</m:t>
@@ -6835,7 +7700,6 @@
               <m:e>
                 <m:r>
                   <m:rPr>
-                    <m:nor/>
                     <m:sty m:val="p"/>
                   </m:rPr>
                   <m:t>logit</m:t>
@@ -6865,7 +7729,6 @@
                 </m:r>
                 <m:r>
                   <m:rPr>
-                    <m:nor/>
                     <m:sty m:val="p"/>
                   </m:rPr>
                   <m:t>logit</m:t>
@@ -7135,7 +7998,6 @@
                 </m:r>
                 <m:r>
                   <m:rPr>
-                    <m:nor/>
                     <m:sty m:val="p"/>
                   </m:rPr>
                   <m:t>Bin</m:t>
@@ -7182,7 +8044,6 @@
               <m:e>
                 <m:r>
                   <m:rPr>
-                    <m:nor/>
                     <m:sty m:val="p"/>
                   </m:rPr>
                   <m:t>logit</m:t>
@@ -7215,7 +8076,6 @@
                 </m:r>
                 <m:r>
                   <m:rPr>
-                    <m:nor/>
                     <m:sty m:val="p"/>
                   </m:rPr>
                   <m:t>logit</m:t>
@@ -7329,11 +8189,11 @@
       <w:pPr>
         <w:pStyle w:val="Heading2"/>
       </w:pPr>
-      <w:bookmarkStart w:id="91" w:name="origin-proportions"/>
+      <w:bookmarkStart w:id="85" w:name="origin-proportions"/>
       <w:r>
         <w:t xml:space="preserve">Origin Proportions</w:t>
       </w:r>
-      <w:bookmarkEnd w:id="91"/>
+      <w:bookmarkEnd w:id="85"/>
     </w:p>
     <w:p>
       <w:pPr>
@@ -7793,7 +8653,6 @@
                 </m:r>
                 <m:r>
                   <m:rPr>
-                    <m:nor/>
                     <m:sty m:val="p"/>
                   </m:rPr>
                   <m:t>Multinom</m:t>
@@ -7867,7 +8726,6 @@
                   <m:num>
                     <m:r>
                       <m:rPr>
-                        <m:nor/>
                         <m:sty m:val="p"/>
                       </m:rPr>
                       <m:t>exp</m:t>
@@ -7897,7 +8755,6 @@
                     </m:r>
                     <m:r>
                       <m:rPr>
-                        <m:nor/>
                         <m:sty m:val="p"/>
                       </m:rPr>
                       <m:t>exp</m:t>
@@ -7951,7 +8808,6 @@
                 </m:r>
                 <m:r>
                   <m:rPr>
-                    <m:nor/>
                     <m:sty m:val="p"/>
                   </m:rPr>
                   <m:t>ln</m:t>
@@ -8045,7 +8901,6 @@
                 </m:r>
                 <m:r>
                   <m:rPr>
-                    <m:nor/>
                     <m:sty m:val="p"/>
                   </m:rPr>
                   <m:t>ln</m:t>
@@ -8751,11 +9606,11 @@
       <w:pPr>
         <w:pStyle w:val="Heading2"/>
       </w:pPr>
-      <w:bookmarkStart w:id="92" w:name="model-fitting"/>
+      <w:bookmarkStart w:id="86" w:name="model-fitting"/>
       <w:r>
         <w:t xml:space="preserve">Model Fitting</w:t>
       </w:r>
-      <w:bookmarkEnd w:id="92"/>
+      <w:bookmarkEnd w:id="86"/>
     </w:p>
     <w:p>
       <w:pPr>
@@ -8856,7 +9711,6 @@
       <m:oMath>
         <m:r>
           <m:rPr>
-            <m:nor/>
             <m:sty m:val="p"/>
           </m:rPr>
           <m:t>ln</m:t>
@@ -9048,11 +9902,11 @@
       <w:pPr>
         <w:pStyle w:val="Heading1"/>
       </w:pPr>
-      <w:bookmarkStart w:id="93" w:name="append2"/>
+      <w:bookmarkStart w:id="87" w:name="append2"/>
       <w:r>
         <w:t xml:space="preserve">Appendix B - Simulation Details</w:t>
       </w:r>
-      <w:bookmarkEnd w:id="93"/>
+      <w:bookmarkEnd w:id="87"/>
     </w:p>
     <w:p>
       <w:pPr>
@@ -9790,7 +10644,6 @@
                 </m:r>
                 <m:r>
                   <m:rPr>
-                    <m:nor/>
                     <m:sty m:val="p"/>
                   </m:rPr>
                   <m:t>Bern</m:t>
@@ -9896,7 +10749,6 @@
                 </m:r>
                 <m:r>
                   <m:rPr>
-                    <m:nor/>
                     <m:sty m:val="p"/>
                   </m:rPr>
                   <m:t>Dir</m:t>
@@ -10413,7 +11265,6 @@
                 </m:r>
                 <m:r>
                   <m:rPr>
-                    <m:nor/>
                     <m:sty m:val="p"/>
                   </m:rPr>
                   <m:t>Norm</m:t>
@@ -10515,7 +11366,6 @@
                 </m:r>
                 <m:r>
                   <m:rPr>
-                    <m:nor/>
                     <m:sty m:val="p"/>
                   </m:rPr>
                   <m:t>Norm</m:t>
@@ -10760,7 +11610,6 @@
                 </m:r>
                 <m:r>
                   <m:rPr>
-                    <m:nor/>
                     <m:sty m:val="p"/>
                   </m:rPr>
                   <m:t>Norm</m:t>
@@ -11074,7 +11923,6 @@
                 </m:r>
                 <m:r>
                   <m:rPr>
-                    <m:nor/>
                     <m:sty m:val="p"/>
                   </m:rPr>
                   <m:t>Bern</m:t>
@@ -11153,7 +12001,6 @@
                 </m:r>
                 <m:r>
                   <m:rPr>
-                    <m:nor/>
                     <m:sty m:val="p"/>
                   </m:rPr>
                   <m:t>Bern</m:t>
@@ -11208,7 +12055,6 @@
                 </m:r>
                 <m:r>
                   <m:rPr>
-                    <m:nor/>
                     <m:sty m:val="p"/>
                   </m:rPr>
                   <m:t>Bern</m:t>
@@ -11269,7 +12115,6 @@
                 </m:r>
                 <m:r>
                   <m:rPr>
-                    <m:nor/>
                     <m:sty m:val="p"/>
                   </m:rPr>
                   <m:t>Bern</m:t>
@@ -11342,7 +12187,6 @@
                 </m:r>
                 <m:r>
                   <m:rPr>
-                    <m:nor/>
                     <m:sty m:val="p"/>
                   </m:rPr>
                   <m:t>Bern</m:t>
@@ -11400,7 +12244,6 @@
                 </m:r>
                 <m:r>
                   <m:rPr>
-                    <m:nor/>
                     <m:sty m:val="p"/>
                   </m:rPr>
                   <m:t>Bern</m:t>
@@ -11482,7 +12325,6 @@
                 </m:r>
                 <m:r>
                   <m:rPr>
-                    <m:nor/>
                     <m:sty m:val="p"/>
                   </m:rPr>
                   <m:t>Bern</m:t>
@@ -11551,7 +12393,7 @@
       <w:r>
         <w:t xml:space="preserve">); resulting in an expected 25 wild, 12.5 hatchery and 3.75 hatchery no-clip populations. Mean arrival dates and variability were estimated from PIT-tag detection data queried from the Columbia Basin Research Data Access in Real Time (</w:t>
       </w:r>
-      <w:hyperlink r:id="rId94">
+      <w:hyperlink r:id="rId88">
         <w:r>
           <w:rPr>
             <w:rStyle w:val="Hyperlink"/>
@@ -12515,109 +13357,6 @@
     <w:lvl w:ilvl="8">
       <w:numFmt w:val="bullet"/>
       <w:lvlText w:val=" "/>
-      <w:lvlJc w:val="left"/>
-      <w:pPr>
-        <w:tabs>
-          <w:tab w:val="num" w:pos="5760"/>
-        </w:tabs>
-        <w:ind w:left="6240" w:hanging="480"/>
-      </w:pPr>
-    </w:lvl>
-  </w:abstractNum>
-  <w:abstractNum w:abstractNumId="991">
-    <w:nsid w:val="ea454b4c"/>
-    <w:multiLevelType w:val="multilevel"/>
-    <w:lvl w:ilvl="0">
-      <w:numFmt w:val="bullet"/>
-      <w:lvlText w:val="•"/>
-      <w:lvlJc w:val="left"/>
-      <w:pPr>
-        <w:tabs>
-          <w:tab w:val="num" w:pos="0"/>
-        </w:tabs>
-        <w:ind w:left="480" w:hanging="480"/>
-      </w:pPr>
-    </w:lvl>
-    <w:lvl w:ilvl="1">
-      <w:numFmt w:val="bullet"/>
-      <w:lvlText w:val="–"/>
-      <w:lvlJc w:val="left"/>
-      <w:pPr>
-        <w:tabs>
-          <w:tab w:val="num" w:pos="720"/>
-        </w:tabs>
-        <w:ind w:left="1200" w:hanging="480"/>
-      </w:pPr>
-    </w:lvl>
-    <w:lvl w:ilvl="2">
-      <w:numFmt w:val="bullet"/>
-      <w:lvlText w:val="•"/>
-      <w:lvlJc w:val="left"/>
-      <w:pPr>
-        <w:tabs>
-          <w:tab w:val="num" w:pos="1440"/>
-        </w:tabs>
-        <w:ind w:left="1920" w:hanging="480"/>
-      </w:pPr>
-    </w:lvl>
-    <w:lvl w:ilvl="3">
-      <w:numFmt w:val="bullet"/>
-      <w:lvlText w:val="–"/>
-      <w:lvlJc w:val="left"/>
-      <w:pPr>
-        <w:tabs>
-          <w:tab w:val="num" w:pos="2160"/>
-        </w:tabs>
-        <w:ind w:left="2640" w:hanging="480"/>
-      </w:pPr>
-    </w:lvl>
-    <w:lvl w:ilvl="4">
-      <w:numFmt w:val="bullet"/>
-      <w:lvlText w:val="•"/>
-      <w:lvlJc w:val="left"/>
-      <w:pPr>
-        <w:tabs>
-          <w:tab w:val="num" w:pos="2880"/>
-        </w:tabs>
-        <w:ind w:left="3360" w:hanging="480"/>
-      </w:pPr>
-    </w:lvl>
-    <w:lvl w:ilvl="5">
-      <w:numFmt w:val="bullet"/>
-      <w:lvlText w:val="–"/>
-      <w:lvlJc w:val="left"/>
-      <w:pPr>
-        <w:tabs>
-          <w:tab w:val="num" w:pos="3600"/>
-        </w:tabs>
-        <w:ind w:left="4080" w:hanging="480"/>
-      </w:pPr>
-    </w:lvl>
-    <w:lvl w:ilvl="6">
-      <w:numFmt w:val="bullet"/>
-      <w:lvlText w:val="•"/>
-      <w:lvlJc w:val="left"/>
-      <w:pPr>
-        <w:tabs>
-          <w:tab w:val="num" w:pos="4320"/>
-        </w:tabs>
-        <w:ind w:left="4800" w:hanging="480"/>
-      </w:pPr>
-    </w:lvl>
-    <w:lvl w:ilvl="7">
-      <w:numFmt w:val="bullet"/>
-      <w:lvlText w:val="–"/>
-      <w:lvlJc w:val="left"/>
-      <w:pPr>
-        <w:tabs>
-          <w:tab w:val="num" w:pos="5040"/>
-        </w:tabs>
-        <w:ind w:left="5520" w:hanging="480"/>
-      </w:pPr>
-    </w:lvl>
-    <w:lvl w:ilvl="8">
-      <w:numFmt w:val="bullet"/>
-      <w:lvlText w:val="•"/>
       <w:lvlJc w:val="left"/>
       <w:pPr>
         <w:tabs>
@@ -12668,15 +13407,6 @@
   </w:num>
   <w:num w:numId="1000">
     <w:abstractNumId w:val="990"/>
-  </w:num>
-  <w:num w:numId="1001">
-    <w:abstractNumId w:val="991"/>
-  </w:num>
-  <w:num w:numId="1002">
-    <w:abstractNumId w:val="991"/>
-  </w:num>
-  <w:num w:numId="1003">
-    <w:abstractNumId w:val="991"/>
   </w:num>
 </w:numbering>
 </file>

</xml_diff>

<commit_message>
re-knit latest versions of manuscript
</commit_message>
<xml_diff>
--- a/analysis/paper/paper.docx
+++ b/analysis/paper/paper.docx
@@ -131,13 +131,13 @@
         <w:pStyle w:val="Date"/>
       </w:pPr>
       <w:r>
-        <w:t xml:space="preserve">August</w:t>
-      </w:r>
-      <w:r>
-        <w:t xml:space="preserve"> </w:t>
-      </w:r>
-      <w:r>
-        <w:t xml:space="preserve">27,</w:t>
+        <w:t xml:space="preserve">September</w:t>
+      </w:r>
+      <w:r>
+        <w:t xml:space="preserve"> </w:t>
+      </w:r>
+      <w:r>
+        <w:t xml:space="preserve">01,</w:t>
       </w:r>
       <w:r>
         <w:t xml:space="preserve"> </w:t>
@@ -148,7 +148,6 @@
     </w:p>
     <w:p>
       <w:pPr>
-        <w:pStyle w:val="Compact"/>
         <w:pStyle w:val="Abstract"/>
       </w:pPr>
       <w:r>
@@ -1192,7 +1191,7 @@
         <w:t xml:space="preserve">Biomark, Inc. 705 South 8th St., Boise, Idaho, 83702, USA</w:t>
       </w:r>
       <w:r>
-        <w:br w:type="textWrapping"/>
+        <w:br/>
       </w:r>
       <w:r>
         <w:rPr>
@@ -1265,10 +1264,7 @@
         <w:pStyle w:val="FirstParagraph"/>
       </w:pPr>
       <w:r>
-        <w:t xml:space="preserve">Fish escapement often refers to the number of adults that survive juvenile and subadult rearing, escape harvest and return to their natal habitat to potentially spawn (e.g.</w:t>
-      </w:r>
-      <w:r>
-        <w:t xml:space="preserve"> </w:t>
+        <w:t xml:space="preserve">Fish escapement often refers to the number of adults that survive juvenile and subadult rearing, escape harvest and return to their natal habitat to potentially spawn (e.g. </w:t>
       </w:r>
       <w:r>
         <w:t xml:space="preserve">Bue et al. (1998)</w:t>
@@ -1809,7 +1805,7 @@
         <w:pStyle w:val="BodyText"/>
       </w:pPr>
       <w:r>
-        <w:t xml:space="preserve">A trap rate estimate was derived using mark-recapture methods and PIT tag observations of both Chinook Salmon and steelhead at Lower Granite Dam adult detection sites. The</w:t>
+        <w:t xml:space="preserve">A trap rate estimate was derived using Lincoln-Peterson mark-recapture methods and PIT tag observations of both Chinook Salmon and steelhead at Lower Granite Dam adult detection sites. The</w:t>
       </w:r>
       <w:r>
         <w:t xml:space="preserve"> </w:t>
@@ -1827,7 +1823,7 @@
         <w:t xml:space="preserve"> </w:t>
       </w:r>
       <w:r>
-        <w:t xml:space="preserve">group included all tags detected in the adult trap and the</w:t>
+        <w:t xml:space="preserve">group included all tags (of both species) detected in the adult trap and the</w:t>
       </w:r>
       <w:r>
         <w:t xml:space="preserve"> </w:t>
@@ -1845,7 +1841,7 @@
         <w:t xml:space="preserve"> </w:t>
       </w:r>
       <w:r>
-        <w:t xml:space="preserve">group included tags observed to cross the weir at the upstream end of the fish ladder as adults left the passage system. Using a mark-recapture model with differing capture probabilities, we estimated the trap rate on a weekly basis. Those estimates, with associated uncertainties, were then incorporated into the model as informed priors, while the model estimated the true trap rate based on all the data, including trap and window counts. We want to estimate the</w:t>
+        <w:t xml:space="preserve">group included tags observed to cross the weir at the upstream end of the fish ladder as adults left the passage system. The proportion of the tags detected at the weir that were also caught in the trap each week was assumed to reflect the same trap rate that all adults of the target species experienced as they crossed the ladder. The sample size of previously tagged fish detected at Lower Granite Dam influences the uncertainty in that trap rate, which is also informed by the number of adults caught in the trap and the window counts. We want to estimate the</w:t>
       </w:r>
       <w:r>
         <w:t xml:space="preserve"> </w:t>
@@ -1863,7 +1859,7 @@
         <w:t xml:space="preserve"> </w:t>
       </w:r>
       <w:r>
-        <w:t xml:space="preserve">trapping rate as the set trapping rate, the recorded time that the trap is open to trap adults, does not always reflect the true proportion of fish that are captured in the trap due to various issues including trap malfunctions, separation-by-code fish opening the trap more frequently than expected, and process error, among others. Therefore, we use the mark-recapture estimate of the trap rate to estimate a true trapping rate.</w:t>
+        <w:t xml:space="preserve">trapping rate because the set trapping rate (i.e. the recorded time that the trap is open to trap adults) does not always reflect the true proportion of fish that are captured in the trap due to various issues including trap malfunctions, separation-by-code fish opening the trap more frequently than expected, and process error, among others. Therefore, we use the mark-recapture estimate of the trap rate to estimate a true trapping rate.</w:t>
       </w:r>
     </w:p>
     <w:p>
@@ -1871,7 +1867,7 @@
         <w:pStyle w:val="BodyText"/>
       </w:pPr>
       <w:r>
-        <w:t xml:space="preserve">The nighttime passage rate was estimated as the count of tags that migrated through the fish ladder during non-window observation hours divided by the total number of tags passing the fish ladder, and was calculated on a weekly basis. The re-ascension rate was the count of tags observed passing the upstream most detection sites in the adult fish ladder (i.e., passing the dam) and later detected re-entering the downstream end of the fish ladder at a later time divided by the total number of tags leaving the fish ladder. Previously, we looked for differences in nighttime passage and re-ascension rates estimated using wild fish only, versus combining hatchery and wild fish together, and found no difference. Therefore, we combine wild and hatchery PIT tagged fish observations to estimate common nighttime passage and re-ascension rates to increase sample sizes.</w:t>
+        <w:t xml:space="preserve">The nighttime passage rate was based on the count of tags that migrated through the fish ladder during non-window observation hours and the total number of tags passing the fish ladder, and was estimated on a weekly basis. The re-ascension rate incorporated the count of tags observed passing the upstream most detection sites in the adult fish ladder (i.e., passing the dam) and later detected re-entering the downstream end of the fish ladder at a later time andthe total number of tags leaving the fish ladder. Previously, we looked for differences in nighttime passage and re-ascension rates estimated using wild fish only, versus combining hatchery and wild fish together, and found no difference. Therefore, we combine wild and hatchery PIT tagged fish observations to estimate common nighttime passage and re-ascension rates to increase sample sizes.</w:t>
       </w:r>
     </w:p>
     <w:p>
@@ -1889,7 +1885,7 @@
         <w:pStyle w:val="FirstParagraph"/>
       </w:pPr>
       <w:r>
-        <w:t xml:space="preserve">We estimated the total number of fish crossing the dam each week, based on the window counts and the total fish passing the adult trap, while also accounting for nighttime passage, and fallback/re-ascension rates using a state-space modeling approach</w:t>
+        <w:t xml:space="preserve">We estimated the total number of fish crossing the dam each week, based on the window counts and the total fish passing the adult trap, while also accounting for nighttime passage and fallback/re-ascension rates using a state-space modeling approach</w:t>
       </w:r>
       <w:r>
         <w:t xml:space="preserve"> </w:t>
@@ -2352,11 +2348,11 @@
       </w:r>
       <w:bookmarkEnd w:id="39"/>
     </w:p>
-    <w:bookmarkStart w:id="75" w:name="refs"/>
+    <w:bookmarkStart w:id="76" w:name="refs"/>
     <w:bookmarkStart w:id="40" w:name="ref-Boggs2004"/>
     <w:p>
       <w:pPr>
-        <w:pStyle w:val="FirstParagraph"/>
+        <w:pStyle w:val="Bibliography"/>
       </w:pPr>
       <w:r>
         <w:t xml:space="preserve">Boggs, C., M. L. Keefer, C. Peery, T. C. Bjornn, and L. C. Stuehrenberg. 2004. Fallback, reascension, and adjusted fishway escapement estimates for adult chinook salmon and steelhead at columbia and snake river dams. Transactions of the American Fisheries Society 133(4):932–949. Taylor &amp; Francis.</w:t>
@@ -2366,27 +2362,27 @@
     <w:bookmarkStart w:id="41" w:name="ref-Bue1998"/>
     <w:p>
       <w:pPr>
-        <w:pStyle w:val="BodyText"/>
-      </w:pPr>
-      <w:r>
-        <w:t xml:space="preserve">Bue, B., S. Fried, S. Sharr, D. Sharp, J. Wilcock, and H. Geiger. 1998. Estimating salmon escapement using area-under-the-curve, aerial observer efficiency, and stream-life estimates: The prince william sound pink salmon example. North Pacific Anadromous Fish Commission Bulletin 1:240–250.</w:t>
+        <w:pStyle w:val="Bibliography"/>
+      </w:pPr>
+      <w:r>
+        <w:t xml:space="preserve">Bue, B. G., S. M. Fried, S. Sharr, D. G. Sharp, J. A. Wilcock, and H. J. Geiger. 1998. Estimating salmon escapement using area-under-the-curve, aerial observer efficiency, and stream-life estimates: The prince william sound pink salmon example. North Pacific Anadromous Fish Commission Bulletin 1:240–250.</w:t>
       </w:r>
     </w:p>
     <w:bookmarkEnd w:id="41"/>
     <w:bookmarkStart w:id="42" w:name="ref-Camacho2017"/>
     <w:p>
       <w:pPr>
-        <w:pStyle w:val="BodyText"/>
-      </w:pPr>
-      <w:r>
-        <w:t xml:space="preserve">Camacho, C., K. Wright, J. Powell, W. C. Schrader, T. Copeland, M. Ackerman, M. Dobos, M. Corsi, and M. R. Campbell. 2017. Wild adult steelhead and Chinook salmon abundance and composition at Lower Granite Dam, spawn years 2009-2016. Idaho Department of Fish and Game, 17-06.</w:t>
+        <w:pStyle w:val="Bibliography"/>
+      </w:pPr>
+      <w:r>
+        <w:t xml:space="preserve">Camacho, C. A., K. K. Wright, J. Powell, W. C. Schrader, T. Copeland, M. W. Ackerman, M. Dobos, M. P. Corsi, and M. R. Campbell. 2017. Wild adult steelhead and Chinook salmon abundance and composition at Lower Granite Dam, spawn years 2009-2016. Idaho Department of Fish and Game, 17-06.</w:t>
       </w:r>
     </w:p>
     <w:bookmarkEnd w:id="42"/>
     <w:bookmarkStart w:id="43" w:name="ref-Campbell2012a"/>
     <w:p>
       <w:pPr>
-        <w:pStyle w:val="BodyText"/>
+        <w:pStyle w:val="Bibliography"/>
       </w:pPr>
       <w:r>
         <w:t xml:space="preserve">Campbell, M. R., C. C. Kozfkay, T. Copeland, W. C. Schrader, M. W. Ackerman, and S. R. Narum. 2012. Estimating Abundance and Life History Characteristics of Threatened Wild Snake River Steelhead Stocks by Using Genetic Stock Identification. Transactions of the American Fisheries Society 141(5):1310–1327.</w:t>
@@ -2396,7 +2392,7 @@
     <w:bookmarkStart w:id="44" w:name="ref-crozier2019climate"/>
     <w:p>
       <w:pPr>
-        <w:pStyle w:val="BodyText"/>
+        <w:pStyle w:val="Bibliography"/>
       </w:pPr>
       <w:r>
         <w:t xml:space="preserve">Crozier, L. G., M. M. McClure, T. Beechie, S. J. Bograd, D. A. Boughton, M. Carr, T. D. Cooney, J. B. Dunham, C. M. Greene, M. A. Haltuch, and others. 2019. Climate vulnerability assessment for pacific salmon and steelhead in the california current large marine ecosystem. PloS one 14(7):e0217711. Public Library of Science San Francisco, CA USA.</w:t>
@@ -2406,7 +2402,7 @@
     <w:bookmarkStart w:id="45" w:name="ref-Dauble2000"/>
     <w:p>
       <w:pPr>
-        <w:pStyle w:val="BodyText"/>
+        <w:pStyle w:val="Bibliography"/>
       </w:pPr>
       <w:r>
         <w:t xml:space="preserve">Dauble, D. D., and R. P. Mueller. 2000. Upstream passage monitoring: Difficulties in estimating survival for adult chinook salmon in the columbia and snake rivers. Fisheries 25(8):24–34. Taylor &amp; Francis.</w:t>
@@ -2416,17 +2412,17 @@
     <w:bookmarkStart w:id="46" w:name="ref-nwfsc2015"/>
     <w:p>
       <w:pPr>
-        <w:pStyle w:val="BodyText"/>
-      </w:pPr>
-      <w:r>
-        <w:t xml:space="preserve">Ford, M., K. Barnas, T. Cooney, L. Crozier, M. Diaz, J.J. Hard, E. Holmes, D. Holzer, R. Kope, P. Lawson, M. Liermann, J. Myers, M. Rowse, D. Teel, D. V. Doornik, T. Wainwright, L. Weitkamp, and M. Williams. 2015. Status review update for pacific salmon and steelhead listed under the endangered species act: Pacific northwest. National Marine Fisheries Service, Northwest Fisheries Science Center.</w:t>
+        <w:pStyle w:val="Bibliography"/>
+      </w:pPr>
+      <w:r>
+        <w:t xml:space="preserve">Ford, M. J., K. Barnas, T. D. Cooney, L. G. Crozier, M. Diaz, J. J. Hard, E. E. Holmes, D. M. Holzer, R. G. Kope, P. W. Lawson, M. Liermann, J. M. Myers, M. Rowse, D. J. Teel, D. M. V. Doornik, T. C. Wainwright, L. A. Weitkamp, and M. Williams. 2015. Status review update for pacific salmon and steelhead listed under the endangered species act: Pacific northwest. National Marine Fisheries Service, Northwest Fisheries Science Center.</w:t>
       </w:r>
     </w:p>
     <w:bookmarkEnd w:id="46"/>
     <w:bookmarkStart w:id="47" w:name="ref-Hargrove2019"/>
     <w:p>
       <w:pPr>
-        <w:pStyle w:val="BodyText"/>
+        <w:pStyle w:val="Bibliography"/>
       </w:pPr>
       <w:r>
         <w:t xml:space="preserve">Hargrove, J. S., T. A. Delomas, and M. Davison. 2019. Chinook and steelhead genotyping for genetic stock identification at Lower Granite Dam. Idaho Department of Fish and Game, 19-08.</w:t>
@@ -2436,7 +2432,7 @@
     <w:bookmarkStart w:id="48" w:name="ref-Hatch1994"/>
     <w:p>
       <w:pPr>
-        <w:pStyle w:val="BodyText"/>
+        <w:pStyle w:val="Bibliography"/>
       </w:pPr>
       <w:r>
         <w:t xml:space="preserve">Hatch, D. R., D. R. Pederson, and J. Fryer. 1994. Feasibility of documenting and estimating adult fish passage at large hydroelectric facilities in the snake river using video technology; 1993 final report. Columbia River Inter-Tribal Fish Commission.</w:t>
@@ -2446,7 +2442,7 @@
     <w:bookmarkStart w:id="49" w:name="ref-hess2014monitoring"/>
     <w:p>
       <w:pPr>
-        <w:pStyle w:val="BodyText"/>
+        <w:pStyle w:val="Bibliography"/>
       </w:pPr>
       <w:r>
         <w:t xml:space="preserve">Hess, J. E., J. M. Whiteaker, J. K. Fryer, and S. R. Narum. 2014. Monitoring stock-specific abundance, run timing, and straying of chinook salmon in the columbia river using genetic stock identification (gsi). North American Journal of Fisheries Management 34(1):184–201. Taylor &amp; Francis.</w:t>
@@ -2456,7 +2452,7 @@
     <w:bookmarkStart w:id="50" w:name="ref-WDFW2019"/>
     <w:p>
       <w:pPr>
-        <w:pStyle w:val="BodyText"/>
+        <w:pStyle w:val="Bibliography"/>
       </w:pPr>
       <w:r>
         <w:t xml:space="preserve">Joint Columbia River Management Staff. 2019. 2019 Joint Staff Report: Stock Status and Fisheries for Spring Chinook, Summer Chinook, Sockeye, Steelhead, and Other Species. Oregon Department of Fish &amp; Wildlife; Washington Department of Fish &amp; WIldlife.</w:t>
@@ -2466,7 +2462,7 @@
     <w:bookmarkStart w:id="51" w:name="ref-kinzer2020report"/>
     <w:p>
       <w:pPr>
-        <w:pStyle w:val="BodyText"/>
+        <w:pStyle w:val="Bibliography"/>
       </w:pPr>
       <w:r>
         <w:t xml:space="preserve">Kinzer, R. N., H. Arnsberg Bill, A. Maxwell, R. Orme, C. Rabe, and S. Vatland. 2020a. Snake river basin adult chinook salmon and steelhead monitoring 2019 annual report. Nez Perce Tribe, Department of Fisheries Resources Management, Research Division, Lapwai, ID.</w:t>
@@ -2476,7 +2472,7 @@
     <w:bookmarkStart w:id="52" w:name="ref-iptds2020report"/>
     <w:p>
       <w:pPr>
-        <w:pStyle w:val="BodyText"/>
+        <w:pStyle w:val="Bibliography"/>
       </w:pPr>
       <w:r>
         <w:t xml:space="preserve">Kinzer, R. N., Orme Rick, M. Campbell, J. Hargrove, and K. See. 2020b. REPORT to noaa fisheries for 5-year esa status review: SNAKE river basin steelhead and chinook salmon population abundance, life history, and diversity metrics calculated from in-stream pit-tag observations (sy2010-sy2019).</w:t>
@@ -2486,7 +2482,7 @@
     <w:bookmarkStart w:id="53" w:name="ref-mcclure2003large"/>
     <w:p>
       <w:pPr>
-        <w:pStyle w:val="BodyText"/>
+        <w:pStyle w:val="Bibliography"/>
       </w:pPr>
       <w:r>
         <w:t xml:space="preserve">McClure, M. M., E. E. Holmes, B. L. Sanderson, and C. E. Jordan. 2003. A large-scale, multispecies status assessment: Anadromous salmonids in the columbia river basin. Ecological Applications 13(4):964–989. Wiley Online Library.</w:t>
@@ -2496,7 +2492,7 @@
     <w:bookmarkStart w:id="54" w:name="ref-mcelhany2000viable"/>
     <w:p>
       <w:pPr>
-        <w:pStyle w:val="BodyText"/>
+        <w:pStyle w:val="Bibliography"/>
       </w:pPr>
       <w:r>
         <w:t xml:space="preserve">McElhany, P., M. H. Rucklelshaus, M. J. Ford, T. C. Wainwright, and E. P. Bjorkstedt. 2000. Viable salmonid populations and the recovery of evolutionarily significant units.</w:t>
@@ -2506,7 +2502,7 @@
     <w:bookmarkStart w:id="55" w:name="ref-NMFS2019BiOp"/>
     <w:p>
       <w:pPr>
-        <w:pStyle w:val="BodyText"/>
+        <w:pStyle w:val="Bibliography"/>
       </w:pPr>
       <w:r>
         <w:t xml:space="preserve">National Marine Fisheries Service. 2019. Endangered Species Act (ESA) Section 7(a)(2) Biological Opinion and Magnuson-Stevens Fishery Conservation and Management Act Essential Fish Habitat Response. Continued Operation and Maintenance of the Columbia River System. NMFS Consultation Number: WCRO-2018-00152. Page 1058.</w:t>
@@ -2516,7 +2512,7 @@
     <w:bookmarkStart w:id="56" w:name="ref-nehlsen1991pacific"/>
     <w:p>
       <w:pPr>
-        <w:pStyle w:val="BodyText"/>
+        <w:pStyle w:val="Bibliography"/>
       </w:pPr>
       <w:r>
         <w:t xml:space="preserve">Nehlsen, W., J. E. Williams, and J. A. Lichatowich. 1991. Pacific salmon at the crossroads: Stocks at risk from california, oregon, idaho, and washington. Fisheries 16(2):4–21. Wiley Online Library.</w:t>
@@ -2526,7 +2522,7 @@
     <w:bookmarkStart w:id="57" w:name="ref-NFSC2015"/>
     <w:p>
       <w:pPr>
-        <w:pStyle w:val="BodyText"/>
+        <w:pStyle w:val="Bibliography"/>
       </w:pPr>
       <w:r>
         <w:t xml:space="preserve">Northwest Fisheries Science Center. 2015. Status review update for Pacific salmon and steelhead listed under the Endangered Species Act: Pacific Northwest.</w:t>
@@ -2536,7 +2532,7 @@
     <w:bookmarkStart w:id="58" w:name="ref-NPCC2014"/>
     <w:p>
       <w:pPr>
-        <w:pStyle w:val="BodyText"/>
+        <w:pStyle w:val="Bibliography"/>
       </w:pPr>
       <w:r>
         <w:t xml:space="preserve">NPCC. 2014. Columbia River basin fish and wildlife program. Northwest Power; Conservation Council.</w:t>
@@ -2546,7 +2542,7 @@
     <w:bookmarkStart w:id="59" w:name="ref-Ogden2014"/>
     <w:p>
       <w:pPr>
-        <w:pStyle w:val="BodyText"/>
+        <w:pStyle w:val="Bibliography"/>
       </w:pPr>
       <w:r>
         <w:t xml:space="preserve">Ogden, D. A. 2014. Operation of the adult trap at lower granite dam 2013.</w:t>
@@ -2556,7 +2552,7 @@
     <w:bookmarkStart w:id="60" w:name="ref-Ogden2016b"/>
     <w:p>
       <w:pPr>
-        <w:pStyle w:val="BodyText"/>
+        <w:pStyle w:val="Bibliography"/>
       </w:pPr>
       <w:r>
         <w:t xml:space="preserve">Ogden, D. A. 2016a. Operation of the adult trap at Lower Granite Dam 2015.</w:t>
@@ -2566,7 +2562,7 @@
     <w:bookmarkStart w:id="61" w:name="ref-Ogden2016"/>
     <w:p>
       <w:pPr>
-        <w:pStyle w:val="BodyText"/>
+        <w:pStyle w:val="Bibliography"/>
       </w:pPr>
       <w:r>
         <w:t xml:space="preserve">Ogden, D. A. 2016b. Operation of the adult trap at Lower Granite Dam 2014.</w:t>
@@ -2576,7 +2572,7 @@
     <w:bookmarkStart w:id="62" w:name="ref-orme2018population"/>
     <w:p>
       <w:pPr>
-        <w:pStyle w:val="BodyText"/>
+        <w:pStyle w:val="Bibliography"/>
       </w:pPr>
       <w:r>
         <w:t xml:space="preserve">Orme, R., N. Kinzer Ryan, and C. Albee. 2018. Population and tributary level escapement estimates of snake river natural-origin spring/summer chinook salmon and steelhead from in-stream pit tag detection systems-2019 annual report. Nez Perce Tribe, Department of Fisheries Resources Management, Research Division, Lapwai, ID.</w:t>
@@ -2586,7 +2582,7 @@
     <w:bookmarkStart w:id="63" w:name="ref-R-rjags"/>
     <w:p>
       <w:pPr>
-        <w:pStyle w:val="BodyText"/>
+        <w:pStyle w:val="Bibliography"/>
       </w:pPr>
       <w:r>
         <w:t xml:space="preserve">Plummer, M. 2019. Rjags: Bayesian graphical models using mcmc.</w:t>
@@ -2596,7 +2592,7 @@
     <w:bookmarkStart w:id="64" w:name="ref-R-Core-Team2020"/>
     <w:p>
       <w:pPr>
-        <w:pStyle w:val="BodyText"/>
+        <w:pStyle w:val="Bibliography"/>
       </w:pPr>
       <w:r>
         <w:t xml:space="preserve">R Core Team. 2020. R: A Language and Environment for Statistical Computing. R Foundation for Statistical Computing, Vienna, Austria.</w:t>
@@ -2606,7 +2602,7 @@
     <w:bookmarkStart w:id="65" w:name="ref-royle2008hierarchical"/>
     <w:p>
       <w:pPr>
-        <w:pStyle w:val="BodyText"/>
+        <w:pStyle w:val="Bibliography"/>
       </w:pPr>
       <w:r>
         <w:t xml:space="preserve">Royle, J. A., and R. M. Dorazio. 2008. Hierarchical modeling and inference in ecology: The analysis of data from populations, metapopulations and communities. Elsevier.</w:t>
@@ -2616,94 +2612,104 @@
     <w:bookmarkStart w:id="66" w:name="ref-Schrader2013"/>
     <w:p>
       <w:pPr>
-        <w:pStyle w:val="BodyText"/>
+        <w:pStyle w:val="Bibliography"/>
       </w:pPr>
       <w:r>
         <w:t xml:space="preserve">Schrader, W. C., M. P. Corsi, P. Kennedy, M. W. Ackerman, M. R. Campbell, K. K. Wright, and T. Copeland. 2013. Wild adult steelhead and Chinook salmon abundance and composition at Lower Granite dam, spawn year 2011. Idaho Department of Fish; Game, Report 13-15.</w:t>
       </w:r>
     </w:p>
     <w:bookmarkEnd w:id="66"/>
-    <w:bookmarkStart w:id="67" w:name="ref-Shumway2010"/>
+    <w:bookmarkStart w:id="67" w:name="ref-Seber2002"/>
     <w:p>
       <w:pPr>
-        <w:pStyle w:val="BodyText"/>
-      </w:pPr>
-      <w:r>
-        <w:t xml:space="preserve">Shumway, R. H., and D. S. Stoffer. 2010. Time series analysis and its applications: With R examples. Springer.</w:t>
+        <w:pStyle w:val="Bibliography"/>
+      </w:pPr>
+      <w:r>
+        <w:t xml:space="preserve">Seber, G. A. F. 2002. The estimation of animal abundance and related parameters. Blackburn Press Caldwell, New Jersey.</w:t>
       </w:r>
     </w:p>
     <w:bookmarkEnd w:id="67"/>
-    <w:bookmarkStart w:id="68" w:name="ref-Steele2013"/>
+    <w:bookmarkStart w:id="68" w:name="ref-Shumway2010"/>
     <w:p>
       <w:pPr>
-        <w:pStyle w:val="BodyText"/>
-      </w:pPr>
-      <w:r>
-        <w:t xml:space="preserve">Steele, C. A., E. C. Anderson, M. W. Ackerman, M. A. Hess, N. R. Campbell, S. R. Narum, and M. R. Campbell. 2013. A validation of parentage-based tagging using hatchery steelhead in the snake river basin. Canadian Journal of Fisheries and Aquatic Sciences 70(7):1046–1054. NRC Research Press.</w:t>
+        <w:pStyle w:val="Bibliography"/>
+      </w:pPr>
+      <w:r>
+        <w:t xml:space="preserve">Shumway, R. H., and D. S. Stoffer. 2010. Time series analysis and its applications: With R examples. Springer.</w:t>
       </w:r>
     </w:p>
     <w:bookmarkEnd w:id="68"/>
-    <w:bookmarkStart w:id="69" w:name="ref-Steele2019"/>
+    <w:bookmarkStart w:id="69" w:name="ref-Steele2013"/>
     <w:p>
       <w:pPr>
-        <w:pStyle w:val="BodyText"/>
-      </w:pPr>
-      <w:r>
-        <w:t xml:space="preserve">Steele, C. A., M. Hess, S. Narum, and M. Campbell. 2019. Parentage-based tagging: Reviewing the implementation of a new tool for an old problem. Fisheries. Wiley Online Library.</w:t>
+        <w:pStyle w:val="Bibliography"/>
+      </w:pPr>
+      <w:r>
+        <w:t xml:space="preserve">Steele, C. A., E. C. Anderson, M. W. Ackerman, M. A. Hess, N. R. Campbell, S. R. Narum, and M. R. Campbell. 2013. A validation of parentage-based tagging using hatchery steelhead in the snake river basin. Canadian Journal of Fisheries and Aquatic Sciences 70(7):1046–1054. NRC Research Press.</w:t>
       </w:r>
     </w:p>
     <w:bookmarkEnd w:id="69"/>
-    <w:bookmarkStart w:id="70" w:name="ref-Steinhorst2017"/>
+    <w:bookmarkStart w:id="70" w:name="ref-Steele2019"/>
     <w:p>
       <w:pPr>
-        <w:pStyle w:val="BodyText"/>
-      </w:pPr>
-      <w:r>
-        <w:t xml:space="preserve">Steinhorst, K., T. Copeland, M. W. Ackerman, W. C. Schrader, and E. C. Anderson. 2017. Abundance estimates and confidence intervals for the run composition of returning salmonids. Fishery Bulletin 115(1):1–12.</w:t>
+        <w:pStyle w:val="Bibliography"/>
+      </w:pPr>
+      <w:r>
+        <w:t xml:space="preserve">Steele, C. A., M. Hess, S. Narum, and M. Campbell. 2019. Parentage-based tagging: Reviewing the implementation of a new tool for an old problem. Fisheries. Wiley Online Library.</w:t>
       </w:r>
     </w:p>
     <w:bookmarkEnd w:id="70"/>
-    <w:bookmarkStart w:id="71" w:name="ref-USACE2015"/>
+    <w:bookmarkStart w:id="71" w:name="ref-Steinhorst2017"/>
     <w:p>
       <w:pPr>
-        <w:pStyle w:val="BodyText"/>
-      </w:pPr>
-      <w:r>
-        <w:t xml:space="preserve">USACE. 2015. Annual fish passage report Columbia and Snake rivers. U.S. Army Corps of Engineers.</w:t>
+        <w:pStyle w:val="Bibliography"/>
+      </w:pPr>
+      <w:r>
+        <w:t xml:space="preserve">Steinhorst, K., T. Copeland, M. W. Ackerman, W. C. Schrader, and E. C. Anderson. 2017. Abundance estimates and confidence intervals for the run composition of returning salmonids. Fishery Bulletin 115(1):1–12.</w:t>
       </w:r>
     </w:p>
     <w:bookmarkEnd w:id="71"/>
-    <w:bookmarkStart w:id="72" w:name="ref-waterhouse2020bayesian"/>
+    <w:bookmarkStart w:id="72" w:name="ref-USACE2015"/>
     <w:p>
       <w:pPr>
-        <w:pStyle w:val="BodyText"/>
-      </w:pPr>
-      <w:r>
-        <w:t xml:space="preserve">Waterhouse, L., J. White, K. See, A. Murdoch, and B. X. Semmens. 2020. A bayesian nested patch occupancy model to estimate steelhead movement and abundance. Ecological Applications:e02202. Wiley Online Library.</w:t>
+        <w:pStyle w:val="Bibliography"/>
+      </w:pPr>
+      <w:r>
+        <w:t xml:space="preserve">USACE. 2015. Annual fish passage report Columbia and Snake rivers. U.S. Army Corps of Engineers.</w:t>
       </w:r>
     </w:p>
     <w:bookmarkEnd w:id="72"/>
-    <w:bookmarkStart w:id="73" w:name="ref-williams2016viability"/>
+    <w:bookmarkStart w:id="73" w:name="ref-waterhouse2020bayesian"/>
     <w:p>
       <w:pPr>
-        <w:pStyle w:val="BodyText"/>
-      </w:pPr>
-      <w:r>
-        <w:t xml:space="preserve">Williams, T. H., B. C. Spence, D. A. Boughton, R. C. Johnson, E. G. R. Crozier, N. J. Mantua, M. R. O’Farrell, and S. T. Lindley. 2016. Viability assessment for pacific salmon and steelhead listed under the endangered species act: Southwest.</w:t>
+        <w:pStyle w:val="Bibliography"/>
+      </w:pPr>
+      <w:r>
+        <w:t xml:space="preserve">Waterhouse, L., J. White, K. See, A. Murdoch, and B. X. Semmens. 2020. A bayesian nested patch occupancy model to estimate steelhead movement and abundance. Ecological Applications:e02202. Wiley Online Library.</w:t>
       </w:r>
     </w:p>
     <w:bookmarkEnd w:id="73"/>
-    <w:bookmarkStart w:id="74" w:name="ref-Wright2015"/>
+    <w:bookmarkStart w:id="74" w:name="ref-williams2016viability"/>
     <w:p>
       <w:pPr>
-        <w:pStyle w:val="BodyText"/>
-      </w:pPr>
-      <w:r>
-        <w:t xml:space="preserve">Wright, K. K., W. C. Schrader, L. Reinhardt, K. Hernandez, C. Hohman, and T. Copeland. 2015. Process and methods for assigning ages to anadromous salmonids from scale samples. Idaho Department of Fish; Game, 15-03.</w:t>
+        <w:pStyle w:val="Bibliography"/>
+      </w:pPr>
+      <w:r>
+        <w:t xml:space="preserve">Williams, T. H., B. C. Spence, D. A. Boughton, R. C. Johnson, E. G. R. Crozier, N. J. Mantua, M. R. O’Farrell, and S. T. Lindley. 2016. Viability assessment for pacific salmon and steelhead listed under the endangered species act: Southwest.</w:t>
       </w:r>
     </w:p>
     <w:bookmarkEnd w:id="74"/>
+    <w:bookmarkStart w:id="75" w:name="ref-Wright2015"/>
+    <w:p>
+      <w:pPr>
+        <w:pStyle w:val="Bibliography"/>
+      </w:pPr>
+      <w:r>
+        <w:t xml:space="preserve">Wright, K. K., W. C. Schrader, L. Reinhardt, K. Hernandez, C. Hohman, and T. Copeland. 2015. Process and methods for assigning ages to anadromous salmonids from scale samples. Idaho Department of Fish; Game, 15-03.</w:t>
+      </w:r>
+    </w:p>
     <w:bookmarkEnd w:id="75"/>
+    <w:bookmarkEnd w:id="76"/>
     <w:p>
       <w:r>
         <w:br w:type="page"/>
@@ -2713,11 +2719,11 @@
       <w:pPr>
         <w:pStyle w:val="Heading1"/>
       </w:pPr>
-      <w:bookmarkStart w:id="76" w:name="tables"/>
+      <w:bookmarkStart w:id="77" w:name="tables"/>
       <w:r>
         <w:t xml:space="preserve">Tables</w:t>
       </w:r>
-      <w:bookmarkEnd w:id="76"/>
+      <w:bookmarkEnd w:id="77"/>
     </w:p>
     <w:p>
       <w:pPr>
@@ -4631,40 +4637,40 @@
               <w:jc w:val="left"/>
             </w:pPr>
             <w:r>
-              <w:t xml:space="preserve">133,706 (0.046)</w:t>
-            </w:r>
-          </w:p>
-        </w:tc>
-        <w:tc>
-          <w:p>
-            <w:pPr>
-              <w:pStyle w:val="Compact"/>
-              <w:jc w:val="left"/>
-            </w:pPr>
-            <w:r>
-              <w:t xml:space="preserve">26,994 (0.053)</w:t>
-            </w:r>
-          </w:p>
-        </w:tc>
-        <w:tc>
-          <w:p>
-            <w:pPr>
-              <w:pStyle w:val="Compact"/>
-              <w:jc w:val="left"/>
-            </w:pPr>
-            <w:r>
-              <w:t xml:space="preserve">99,609 (0.047)</w:t>
-            </w:r>
-          </w:p>
-        </w:tc>
-        <w:tc>
-          <w:p>
-            <w:pPr>
-              <w:pStyle w:val="Compact"/>
-              <w:jc w:val="left"/>
-            </w:pPr>
-            <w:r>
-              <w:t xml:space="preserve">7,103 (0.079)</w:t>
+              <w:t xml:space="preserve">131,565 (0.047)</w:t>
+            </w:r>
+          </w:p>
+        </w:tc>
+        <w:tc>
+          <w:p>
+            <w:pPr>
+              <w:pStyle w:val="Compact"/>
+              <w:jc w:val="left"/>
+            </w:pPr>
+            <w:r>
+              <w:t xml:space="preserve">26,563 (0.054)</w:t>
+            </w:r>
+          </w:p>
+        </w:tc>
+        <w:tc>
+          <w:p>
+            <w:pPr>
+              <w:pStyle w:val="Compact"/>
+              <w:jc w:val="left"/>
+            </w:pPr>
+            <w:r>
+              <w:t xml:space="preserve">97,995 (0.048)</w:t>
+            </w:r>
+          </w:p>
+        </w:tc>
+        <w:tc>
+          <w:p>
+            <w:pPr>
+              <w:pStyle w:val="Compact"/>
+              <w:jc w:val="left"/>
+            </w:pPr>
+            <w:r>
+              <w:t xml:space="preserve">7,007 (0.078)</w:t>
             </w:r>
           </w:p>
         </w:tc>
@@ -4710,40 +4716,40 @@
               <w:jc w:val="left"/>
             </w:pPr>
             <w:r>
-              <w:t xml:space="preserve">123,610 (0.021)</w:t>
-            </w:r>
-          </w:p>
-        </w:tc>
-        <w:tc>
-          <w:p>
-            <w:pPr>
-              <w:pStyle w:val="Compact"/>
-              <w:jc w:val="left"/>
-            </w:pPr>
-            <w:r>
-              <w:t xml:space="preserve">24,692 (0.027)</w:t>
-            </w:r>
-          </w:p>
-        </w:tc>
-        <w:tc>
-          <w:p>
-            <w:pPr>
-              <w:pStyle w:val="Compact"/>
-              <w:jc w:val="left"/>
-            </w:pPr>
-            <w:r>
-              <w:t xml:space="preserve">93,845 (0.022)</w:t>
-            </w:r>
-          </w:p>
-        </w:tc>
-        <w:tc>
-          <w:p>
-            <w:pPr>
-              <w:pStyle w:val="Compact"/>
-              <w:jc w:val="left"/>
-            </w:pPr>
-            <w:r>
-              <w:t xml:space="preserve">5,072 (0.046)</w:t>
+              <w:t xml:space="preserve">122,977 (0.024)</w:t>
+            </w:r>
+          </w:p>
+        </w:tc>
+        <w:tc>
+          <w:p>
+            <w:pPr>
+              <w:pStyle w:val="Compact"/>
+              <w:jc w:val="left"/>
+            </w:pPr>
+            <w:r>
+              <w:t xml:space="preserve">24,566 (0.029)</w:t>
+            </w:r>
+          </w:p>
+        </w:tc>
+        <w:tc>
+          <w:p>
+            <w:pPr>
+              <w:pStyle w:val="Compact"/>
+              <w:jc w:val="left"/>
+            </w:pPr>
+            <w:r>
+              <w:t xml:space="preserve">93,364 (0.025)</w:t>
+            </w:r>
+          </w:p>
+        </w:tc>
+        <w:tc>
+          <w:p>
+            <w:pPr>
+              <w:pStyle w:val="Compact"/>
+              <w:jc w:val="left"/>
+            </w:pPr>
+            <w:r>
+              <w:t xml:space="preserve">5,047 (0.046)</w:t>
             </w:r>
           </w:p>
         </w:tc>
@@ -4789,40 +4795,40 @@
               <w:jc w:val="left"/>
             </w:pPr>
             <w:r>
-              <w:t xml:space="preserve">83,875 (0.052)</w:t>
-            </w:r>
-          </w:p>
-        </w:tc>
-        <w:tc>
-          <w:p>
-            <w:pPr>
-              <w:pStyle w:val="Compact"/>
-              <w:jc w:val="left"/>
-            </w:pPr>
-            <w:r>
-              <w:t xml:space="preserve">21,424 (0.048)</w:t>
-            </w:r>
-          </w:p>
-        </w:tc>
-        <w:tc>
-          <w:p>
-            <w:pPr>
-              <w:pStyle w:val="Compact"/>
-              <w:jc w:val="left"/>
-            </w:pPr>
-            <w:r>
-              <w:t xml:space="preserve">57,929 (0.056)</w:t>
-            </w:r>
-          </w:p>
-        </w:tc>
-        <w:tc>
-          <w:p>
-            <w:pPr>
-              <w:pStyle w:val="Compact"/>
-              <w:jc w:val="left"/>
-            </w:pPr>
-            <w:r>
-              <w:t xml:space="preserve">4,522 (0.069)</w:t>
+              <w:t xml:space="preserve">83,081 (0.047)</w:t>
+            </w:r>
+          </w:p>
+        </w:tc>
+        <w:tc>
+          <w:p>
+            <w:pPr>
+              <w:pStyle w:val="Compact"/>
+              <w:jc w:val="left"/>
+            </w:pPr>
+            <w:r>
+              <w:t xml:space="preserve">21,206 (0.043)</w:t>
+            </w:r>
+          </w:p>
+        </w:tc>
+        <w:tc>
+          <w:p>
+            <w:pPr>
+              <w:pStyle w:val="Compact"/>
+              <w:jc w:val="left"/>
+            </w:pPr>
+            <w:r>
+              <w:t xml:space="preserve">57,379 (0.051)</w:t>
+            </w:r>
+          </w:p>
+        </w:tc>
+        <w:tc>
+          <w:p>
+            <w:pPr>
+              <w:pStyle w:val="Compact"/>
+              <w:jc w:val="left"/>
+            </w:pPr>
+            <w:r>
+              <w:t xml:space="preserve">4,495 (0.065)</w:t>
             </w:r>
           </w:p>
         </w:tc>
@@ -4868,40 +4874,40 @@
               <w:jc w:val="left"/>
             </w:pPr>
             <w:r>
-              <w:t xml:space="preserve">69,500 (0.023)</w:t>
-            </w:r>
-          </w:p>
-        </w:tc>
-        <w:tc>
-          <w:p>
-            <w:pPr>
-              <w:pStyle w:val="Compact"/>
-              <w:jc w:val="left"/>
-            </w:pPr>
-            <w:r>
-              <w:t xml:space="preserve">19,086 (0.033)</w:t>
-            </w:r>
-          </w:p>
-        </w:tc>
-        <w:tc>
-          <w:p>
-            <w:pPr>
-              <w:pStyle w:val="Compact"/>
-              <w:jc w:val="left"/>
-            </w:pPr>
-            <w:r>
-              <w:t xml:space="preserve">44,159 (0.027)</w:t>
-            </w:r>
-          </w:p>
-        </w:tc>
-        <w:tc>
-          <w:p>
-            <w:pPr>
-              <w:pStyle w:val="Compact"/>
-              <w:jc w:val="left"/>
-            </w:pPr>
-            <w:r>
-              <w:t xml:space="preserve">6,255 (0.048)</w:t>
+              <w:t xml:space="preserve">69,273 (0.023)</w:t>
+            </w:r>
+          </w:p>
+        </w:tc>
+        <w:tc>
+          <w:p>
+            <w:pPr>
+              <w:pStyle w:val="Compact"/>
+              <w:jc w:val="left"/>
+            </w:pPr>
+            <w:r>
+              <w:t xml:space="preserve">19,023 (0.032)</w:t>
+            </w:r>
+          </w:p>
+        </w:tc>
+        <w:tc>
+          <w:p>
+            <w:pPr>
+              <w:pStyle w:val="Compact"/>
+              <w:jc w:val="left"/>
+            </w:pPr>
+            <w:r>
+              <w:t xml:space="preserve">44,011 (0.027)</w:t>
+            </w:r>
+          </w:p>
+        </w:tc>
+        <w:tc>
+          <w:p>
+            <w:pPr>
+              <w:pStyle w:val="Compact"/>
+              <w:jc w:val="left"/>
+            </w:pPr>
+            <w:r>
+              <w:t xml:space="preserve">6,238 (0.047)</w:t>
             </w:r>
           </w:p>
         </w:tc>
@@ -4947,40 +4953,40 @@
               <w:jc w:val="left"/>
             </w:pPr>
             <w:r>
-              <w:t xml:space="preserve">106,741 (0.034)</w:t>
-            </w:r>
-          </w:p>
-        </w:tc>
-        <w:tc>
-          <w:p>
-            <w:pPr>
-              <w:pStyle w:val="Compact"/>
-              <w:jc w:val="left"/>
-            </w:pPr>
-            <w:r>
-              <w:t xml:space="preserve">28,468 (0.037)</w:t>
-            </w:r>
-          </w:p>
-        </w:tc>
-        <w:tc>
-          <w:p>
-            <w:pPr>
-              <w:pStyle w:val="Compact"/>
-              <w:jc w:val="left"/>
-            </w:pPr>
-            <w:r>
-              <w:t xml:space="preserve">68,895 (0.038)</w:t>
-            </w:r>
-          </w:p>
-        </w:tc>
-        <w:tc>
-          <w:p>
-            <w:pPr>
-              <w:pStyle w:val="Compact"/>
-              <w:jc w:val="left"/>
-            </w:pPr>
-            <w:r>
-              <w:t xml:space="preserve">9,377 (0.048)</w:t>
+              <w:t xml:space="preserve">106,460 (0.034)</w:t>
+            </w:r>
+          </w:p>
+        </w:tc>
+        <w:tc>
+          <w:p>
+            <w:pPr>
+              <w:pStyle w:val="Compact"/>
+              <w:jc w:val="left"/>
+            </w:pPr>
+            <w:r>
+              <w:t xml:space="preserve">28,339 (0.036)</w:t>
+            </w:r>
+          </w:p>
+        </w:tc>
+        <w:tc>
+          <w:p>
+            <w:pPr>
+              <w:pStyle w:val="Compact"/>
+              <w:jc w:val="left"/>
+            </w:pPr>
+            <w:r>
+              <w:t xml:space="preserve">68,770 (0.038)</w:t>
+            </w:r>
+          </w:p>
+        </w:tc>
+        <w:tc>
+          <w:p>
+            <w:pPr>
+              <w:pStyle w:val="Compact"/>
+              <w:jc w:val="left"/>
+            </w:pPr>
+            <w:r>
+              <w:t xml:space="preserve">9,351 (0.048)</w:t>
             </w:r>
           </w:p>
         </w:tc>
@@ -5026,40 +5032,40 @@
               <w:jc w:val="left"/>
             </w:pPr>
             <w:r>
-              <w:t xml:space="preserve">133,330 (0.03)</w:t>
-            </w:r>
-          </w:p>
-        </w:tc>
-        <w:tc>
-          <w:p>
-            <w:pPr>
-              <w:pStyle w:val="Compact"/>
-              <w:jc w:val="left"/>
-            </w:pPr>
-            <w:r>
-              <w:t xml:space="preserve">23,887 (0.044)</w:t>
-            </w:r>
-          </w:p>
-        </w:tc>
-        <w:tc>
-          <w:p>
-            <w:pPr>
-              <w:pStyle w:val="Compact"/>
-              <w:jc w:val="left"/>
-            </w:pPr>
-            <w:r>
-              <w:t xml:space="preserve">98,902 (0.033)</w:t>
-            </w:r>
-          </w:p>
-        </w:tc>
-        <w:tc>
-          <w:p>
-            <w:pPr>
-              <w:pStyle w:val="Compact"/>
-              <w:jc w:val="left"/>
-            </w:pPr>
-            <w:r>
-              <w:t xml:space="preserve">10,540 (0.059)</w:t>
+              <w:t xml:space="preserve">132,527 (0.029)</w:t>
+            </w:r>
+          </w:p>
+        </w:tc>
+        <w:tc>
+          <w:p>
+            <w:pPr>
+              <w:pStyle w:val="Compact"/>
+              <w:jc w:val="left"/>
+            </w:pPr>
+            <w:r>
+              <w:t xml:space="preserve">23,752 (0.043)</w:t>
+            </w:r>
+          </w:p>
+        </w:tc>
+        <w:tc>
+          <w:p>
+            <w:pPr>
+              <w:pStyle w:val="Compact"/>
+              <w:jc w:val="left"/>
+            </w:pPr>
+            <w:r>
+              <w:t xml:space="preserve">98,292 (0.031)</w:t>
+            </w:r>
+          </w:p>
+        </w:tc>
+        <w:tc>
+          <w:p>
+            <w:pPr>
+              <w:pStyle w:val="Compact"/>
+              <w:jc w:val="left"/>
+            </w:pPr>
+            <w:r>
+              <w:t xml:space="preserve">10,483 (0.059)</w:t>
             </w:r>
           </w:p>
         </w:tc>
@@ -5105,40 +5111,40 @@
               <w:jc w:val="left"/>
             </w:pPr>
             <w:r>
-              <w:t xml:space="preserve">84,810 (0.031)</w:t>
-            </w:r>
-          </w:p>
-        </w:tc>
-        <w:tc>
-          <w:p>
-            <w:pPr>
-              <w:pStyle w:val="Compact"/>
-              <w:jc w:val="left"/>
-            </w:pPr>
-            <w:r>
-              <w:t xml:space="preserve">17,300 (0.031)</w:t>
-            </w:r>
-          </w:p>
-        </w:tc>
-        <w:tc>
-          <w:p>
-            <w:pPr>
-              <w:pStyle w:val="Compact"/>
-              <w:jc w:val="left"/>
-            </w:pPr>
-            <w:r>
-              <w:t xml:space="preserve">59,471 (0.034)</w:t>
-            </w:r>
-          </w:p>
-        </w:tc>
-        <w:tc>
-          <w:p>
-            <w:pPr>
-              <w:pStyle w:val="Compact"/>
-              <w:jc w:val="left"/>
-            </w:pPr>
-            <w:r>
-              <w:t xml:space="preserve">8,039 (0.036)</w:t>
+              <w:t xml:space="preserve">84,216 (0.027)</w:t>
+            </w:r>
+          </w:p>
+        </w:tc>
+        <w:tc>
+          <w:p>
+            <w:pPr>
+              <w:pStyle w:val="Compact"/>
+              <w:jc w:val="left"/>
+            </w:pPr>
+            <w:r>
+              <w:t xml:space="preserve">17,187 (0.029)</w:t>
+            </w:r>
+          </w:p>
+        </w:tc>
+        <w:tc>
+          <w:p>
+            <w:pPr>
+              <w:pStyle w:val="Compact"/>
+              <w:jc w:val="left"/>
+            </w:pPr>
+            <w:r>
+              <w:t xml:space="preserve">59,031 (0.03)</w:t>
+            </w:r>
+          </w:p>
+        </w:tc>
+        <w:tc>
+          <w:p>
+            <w:pPr>
+              <w:pStyle w:val="Compact"/>
+              <w:jc w:val="left"/>
+            </w:pPr>
+            <w:r>
+              <w:t xml:space="preserve">7,997 (0.035)</w:t>
             </w:r>
           </w:p>
         </w:tc>
@@ -5184,40 +5190,40 @@
               <w:jc w:val="left"/>
             </w:pPr>
             <w:r>
-              <w:t xml:space="preserve">43,151 (0.039)</w:t>
-            </w:r>
-          </w:p>
-        </w:tc>
-        <w:tc>
-          <w:p>
-            <w:pPr>
-              <w:pStyle w:val="Compact"/>
-              <w:jc w:val="left"/>
-            </w:pPr>
-            <w:r>
-              <w:t xml:space="preserve">5,162 (0.046)</w:t>
-            </w:r>
-          </w:p>
-        </w:tc>
-        <w:tc>
-          <w:p>
-            <w:pPr>
-              <w:pStyle w:val="Compact"/>
-              <w:jc w:val="left"/>
-            </w:pPr>
-            <w:r>
-              <w:t xml:space="preserve">34,476 (0.041)</w:t>
-            </w:r>
-          </w:p>
-        </w:tc>
-        <w:tc>
-          <w:p>
-            <w:pPr>
-              <w:pStyle w:val="Compact"/>
-              <w:jc w:val="left"/>
-            </w:pPr>
-            <w:r>
-              <w:t xml:space="preserve">3,513 (0.051)</w:t>
+              <w:t xml:space="preserve">42,902 (0.038)</w:t>
+            </w:r>
+          </w:p>
+        </w:tc>
+        <w:tc>
+          <w:p>
+            <w:pPr>
+              <w:pStyle w:val="Compact"/>
+              <w:jc w:val="left"/>
+            </w:pPr>
+            <w:r>
+              <w:t xml:space="preserve">5,137 (0.045)</w:t>
+            </w:r>
+          </w:p>
+        </w:tc>
+        <w:tc>
+          <w:p>
+            <w:pPr>
+              <w:pStyle w:val="Compact"/>
+              <w:jc w:val="left"/>
+            </w:pPr>
+            <w:r>
+              <w:t xml:space="preserve">34,265 (0.04)</w:t>
+            </w:r>
+          </w:p>
+        </w:tc>
+        <w:tc>
+          <w:p>
+            <w:pPr>
+              <w:pStyle w:val="Compact"/>
+              <w:jc w:val="left"/>
+            </w:pPr>
+            <w:r>
+              <w:t xml:space="preserve">3,500 (0.049)</w:t>
             </w:r>
           </w:p>
         </w:tc>
@@ -5263,40 +5269,40 @@
               <w:jc w:val="left"/>
             </w:pPr>
             <w:r>
-              <w:t xml:space="preserve">39,621 (0.037)</w:t>
-            </w:r>
-          </w:p>
-        </w:tc>
-        <w:tc>
-          <w:p>
-            <w:pPr>
-              <w:pStyle w:val="Compact"/>
-              <w:jc w:val="left"/>
-            </w:pPr>
-            <w:r>
-              <w:t xml:space="preserve">7,004 (0.045)</w:t>
-            </w:r>
-          </w:p>
-        </w:tc>
-        <w:tc>
-          <w:p>
-            <w:pPr>
-              <w:pStyle w:val="Compact"/>
-              <w:jc w:val="left"/>
-            </w:pPr>
-            <w:r>
-              <w:t xml:space="preserve">28,996 (0.039)</w:t>
-            </w:r>
-          </w:p>
-        </w:tc>
-        <w:tc>
-          <w:p>
-            <w:pPr>
-              <w:pStyle w:val="Compact"/>
-              <w:jc w:val="left"/>
-            </w:pPr>
-            <w:r>
-              <w:t xml:space="preserve">3,621 (0.052)</w:t>
+              <w:t xml:space="preserve">39,416 (0.037)</w:t>
+            </w:r>
+          </w:p>
+        </w:tc>
+        <w:tc>
+          <w:p>
+            <w:pPr>
+              <w:pStyle w:val="Compact"/>
+              <w:jc w:val="left"/>
+            </w:pPr>
+            <w:r>
+              <w:t xml:space="preserve">6,965 (0.044)</w:t>
+            </w:r>
+          </w:p>
+        </w:tc>
+        <w:tc>
+          <w:p>
+            <w:pPr>
+              <w:pStyle w:val="Compact"/>
+              <w:jc w:val="left"/>
+            </w:pPr>
+            <w:r>
+              <w:t xml:space="preserve">28,853 (0.039)</w:t>
+            </w:r>
+          </w:p>
+        </w:tc>
+        <w:tc>
+          <w:p>
+            <w:pPr>
+              <w:pStyle w:val="Compact"/>
+              <w:jc w:val="left"/>
+            </w:pPr>
+            <w:r>
+              <w:t xml:space="preserve">3,597 (0.052)</w:t>
             </w:r>
           </w:p>
         </w:tc>
@@ -5342,40 +5348,40 @@
               <w:jc w:val="left"/>
             </w:pPr>
             <w:r>
-              <w:t xml:space="preserve">27,876 (0.104)</w:t>
-            </w:r>
-          </w:p>
-        </w:tc>
-        <w:tc>
-          <w:p>
-            <w:pPr>
-              <w:pStyle w:val="Compact"/>
-              <w:jc w:val="left"/>
-            </w:pPr>
-            <w:r>
-              <w:t xml:space="preserve">4,758 (0.128)</w:t>
-            </w:r>
-          </w:p>
-        </w:tc>
-        <w:tc>
-          <w:p>
-            <w:pPr>
-              <w:pStyle w:val="Compact"/>
-              <w:jc w:val="left"/>
-            </w:pPr>
-            <w:r>
-              <w:t xml:space="preserve">21,185 (0.105)</w:t>
-            </w:r>
-          </w:p>
-        </w:tc>
-        <w:tc>
-          <w:p>
-            <w:pPr>
-              <w:pStyle w:val="Compact"/>
-              <w:jc w:val="left"/>
-            </w:pPr>
-            <w:r>
-              <w:t xml:space="preserve">1,932 (0.11)</w:t>
+              <w:t xml:space="preserve">29,446 (0.098)</w:t>
+            </w:r>
+          </w:p>
+        </w:tc>
+        <w:tc>
+          <w:p>
+            <w:pPr>
+              <w:pStyle w:val="Compact"/>
+              <w:jc w:val="left"/>
+            </w:pPr>
+            <w:r>
+              <w:t xml:space="preserve">5,243 (0.135)</w:t>
+            </w:r>
+          </w:p>
+        </w:tc>
+        <w:tc>
+          <w:p>
+            <w:pPr>
+              <w:pStyle w:val="Compact"/>
+              <w:jc w:val="left"/>
+            </w:pPr>
+            <w:r>
+              <w:t xml:space="preserve">22,116 (0.094)</w:t>
+            </w:r>
+          </w:p>
+        </w:tc>
+        <w:tc>
+          <w:p>
+            <w:pPr>
+              <w:pStyle w:val="Compact"/>
+              <w:jc w:val="left"/>
+            </w:pPr>
+            <w:r>
+              <w:t xml:space="preserve">2,087 (0.105)</w:t>
             </w:r>
           </w:p>
         </w:tc>
@@ -5421,40 +5427,40 @@
               <w:jc w:val="left"/>
             </w:pPr>
             <w:r>
-              <w:t xml:space="preserve">348,082 (0.035)</w:t>
-            </w:r>
-          </w:p>
-        </w:tc>
-        <w:tc>
-          <w:p>
-            <w:pPr>
-              <w:pStyle w:val="Compact"/>
-              <w:jc w:val="left"/>
-            </w:pPr>
-            <w:r>
-              <w:t xml:space="preserve">45,320 (0.038)</w:t>
-            </w:r>
-          </w:p>
-        </w:tc>
-        <w:tc>
-          <w:p>
-            <w:pPr>
-              <w:pStyle w:val="Compact"/>
-              <w:jc w:val="left"/>
-            </w:pPr>
-            <w:r>
-              <w:t xml:space="preserve">266,570 (0.036)</w:t>
-            </w:r>
-          </w:p>
-        </w:tc>
-        <w:tc>
-          <w:p>
-            <w:pPr>
-              <w:pStyle w:val="Compact"/>
-              <w:jc w:val="left"/>
-            </w:pPr>
-            <w:r>
-              <w:t xml:space="preserve">36,193 (0.039)</w:t>
+              <w:t xml:space="preserve">347,285 (0.035)</w:t>
+            </w:r>
+          </w:p>
+        </w:tc>
+        <w:tc>
+          <w:p>
+            <w:pPr>
+              <w:pStyle w:val="Compact"/>
+              <w:jc w:val="left"/>
+            </w:pPr>
+            <w:r>
+              <w:t xml:space="preserve">45,240 (0.037)</w:t>
+            </w:r>
+          </w:p>
+        </w:tc>
+        <w:tc>
+          <w:p>
+            <w:pPr>
+              <w:pStyle w:val="Compact"/>
+              <w:jc w:val="left"/>
+            </w:pPr>
+            <w:r>
+              <w:t xml:space="preserve">265,983 (0.036)</w:t>
+            </w:r>
+          </w:p>
+        </w:tc>
+        <w:tc>
+          <w:p>
+            <w:pPr>
+              <w:pStyle w:val="Compact"/>
+              <w:jc w:val="left"/>
+            </w:pPr>
+            <w:r>
+              <w:t xml:space="preserve">36,063 (0.037)</w:t>
             </w:r>
           </w:p>
         </w:tc>
@@ -5500,40 +5506,40 @@
               <w:jc w:val="left"/>
             </w:pPr>
             <w:r>
-              <w:t xml:space="preserve">217,640 (0.037)</w:t>
-            </w:r>
-          </w:p>
-        </w:tc>
-        <w:tc>
-          <w:p>
-            <w:pPr>
-              <w:pStyle w:val="Compact"/>
-              <w:jc w:val="left"/>
-            </w:pPr>
-            <w:r>
-              <w:t xml:space="preserve">45,917 (0.037)</w:t>
-            </w:r>
-          </w:p>
-        </w:tc>
-        <w:tc>
-          <w:p>
-            <w:pPr>
-              <w:pStyle w:val="Compact"/>
-              <w:jc w:val="left"/>
-            </w:pPr>
-            <w:r>
-              <w:t xml:space="preserve">148,564 (0.038)</w:t>
-            </w:r>
-          </w:p>
-        </w:tc>
-        <w:tc>
-          <w:p>
-            <w:pPr>
-              <w:pStyle w:val="Compact"/>
-              <w:jc w:val="left"/>
-            </w:pPr>
-            <w:r>
-              <w:t xml:space="preserve">23,159 (0.041)</w:t>
+              <w:t xml:space="preserve">216,633 (0.036)</w:t>
+            </w:r>
+          </w:p>
+        </w:tc>
+        <w:tc>
+          <w:p>
+            <w:pPr>
+              <w:pStyle w:val="Compact"/>
+              <w:jc w:val="left"/>
+            </w:pPr>
+            <w:r>
+              <w:t xml:space="preserve">45,677 (0.036)</w:t>
+            </w:r>
+          </w:p>
+        </w:tc>
+        <w:tc>
+          <w:p>
+            <w:pPr>
+              <w:pStyle w:val="Compact"/>
+              <w:jc w:val="left"/>
+            </w:pPr>
+            <w:r>
+              <w:t xml:space="preserve">147,937 (0.037)</w:t>
+            </w:r>
+          </w:p>
+        </w:tc>
+        <w:tc>
+          <w:p>
+            <w:pPr>
+              <w:pStyle w:val="Compact"/>
+              <w:jc w:val="left"/>
+            </w:pPr>
+            <w:r>
+              <w:t xml:space="preserve">23,019 (0.039)</w:t>
             </w:r>
           </w:p>
         </w:tc>
@@ -5579,40 +5585,40 @@
               <w:jc w:val="left"/>
             </w:pPr>
             <w:r>
-              <w:t xml:space="preserve">190,947 (0.023)</w:t>
-            </w:r>
-          </w:p>
-        </w:tc>
-        <w:tc>
-          <w:p>
-            <w:pPr>
-              <w:pStyle w:val="Compact"/>
-              <w:jc w:val="left"/>
-            </w:pPr>
-            <w:r>
-              <w:t xml:space="preserve">40,476 (0.027)</w:t>
-            </w:r>
-          </w:p>
-        </w:tc>
-        <w:tc>
-          <w:p>
-            <w:pPr>
-              <w:pStyle w:val="Compact"/>
-              <w:jc w:val="left"/>
-            </w:pPr>
-            <w:r>
-              <w:t xml:space="preserve">139,476 (0.024)</w:t>
-            </w:r>
-          </w:p>
-        </w:tc>
-        <w:tc>
-          <w:p>
-            <w:pPr>
-              <w:pStyle w:val="Compact"/>
-              <w:jc w:val="left"/>
-            </w:pPr>
-            <w:r>
-              <w:t xml:space="preserve">10,995 (0.038)</w:t>
+              <w:t xml:space="preserve">190,171 (0.022)</w:t>
+            </w:r>
+          </w:p>
+        </w:tc>
+        <w:tc>
+          <w:p>
+            <w:pPr>
+              <w:pStyle w:val="Compact"/>
+              <w:jc w:val="left"/>
+            </w:pPr>
+            <w:r>
+              <w:t xml:space="preserve">40,278 (0.025)</w:t>
+            </w:r>
+          </w:p>
+        </w:tc>
+        <w:tc>
+          <w:p>
+            <w:pPr>
+              <w:pStyle w:val="Compact"/>
+              <w:jc w:val="left"/>
+            </w:pPr>
+            <w:r>
+              <w:t xml:space="preserve">138,918 (0.023)</w:t>
+            </w:r>
+          </w:p>
+        </w:tc>
+        <w:tc>
+          <w:p>
+            <w:pPr>
+              <w:pStyle w:val="Compact"/>
+              <w:jc w:val="left"/>
+            </w:pPr>
+            <w:r>
+              <w:t xml:space="preserve">10,975 (0.037)</w:t>
             </w:r>
           </w:p>
         </w:tc>
@@ -5658,40 +5664,40 @@
               <w:jc w:val="left"/>
             </w:pPr>
             <w:r>
-              <w:t xml:space="preserve">121,265 (0.037)</w:t>
-            </w:r>
-          </w:p>
-        </w:tc>
-        <w:tc>
-          <w:p>
-            <w:pPr>
-              <w:pStyle w:val="Compact"/>
-              <w:jc w:val="left"/>
-            </w:pPr>
-            <w:r>
-              <w:t xml:space="preserve">25,160 (0.042)</w:t>
-            </w:r>
-          </w:p>
-        </w:tc>
-        <w:tc>
-          <w:p>
-            <w:pPr>
-              <w:pStyle w:val="Compact"/>
-              <w:jc w:val="left"/>
-            </w:pPr>
-            <w:r>
-              <w:t xml:space="preserve">85,707 (0.038)</w:t>
-            </w:r>
-          </w:p>
-        </w:tc>
-        <w:tc>
-          <w:p>
-            <w:pPr>
-              <w:pStyle w:val="Compact"/>
-              <w:jc w:val="left"/>
-            </w:pPr>
-            <w:r>
-              <w:t xml:space="preserve">10,398 (0.058)</w:t>
+              <w:t xml:space="preserve">120,025 (0.035)</w:t>
+            </w:r>
+          </w:p>
+        </w:tc>
+        <w:tc>
+          <w:p>
+            <w:pPr>
+              <w:pStyle w:val="Compact"/>
+              <w:jc w:val="left"/>
+            </w:pPr>
+            <w:r>
+              <w:t xml:space="preserve">24,884 (0.039)</w:t>
+            </w:r>
+          </w:p>
+        </w:tc>
+        <w:tc>
+          <w:p>
+            <w:pPr>
+              <w:pStyle w:val="Compact"/>
+              <w:jc w:val="left"/>
+            </w:pPr>
+            <w:r>
+              <w:t xml:space="preserve">84,854 (0.036)</w:t>
+            </w:r>
+          </w:p>
+        </w:tc>
+        <w:tc>
+          <w:p>
+            <w:pPr>
+              <w:pStyle w:val="Compact"/>
+              <w:jc w:val="left"/>
+            </w:pPr>
+            <w:r>
+              <w:t xml:space="preserve">10,286 (0.057)</w:t>
             </w:r>
           </w:p>
         </w:tc>
@@ -5737,40 +5743,40 @@
               <w:jc w:val="left"/>
             </w:pPr>
             <w:r>
-              <w:t xml:space="preserve">117,169 (0.037)</w:t>
-            </w:r>
-          </w:p>
-        </w:tc>
-        <w:tc>
-          <w:p>
-            <w:pPr>
-              <w:pStyle w:val="Compact"/>
-              <w:jc w:val="left"/>
-            </w:pPr>
-            <w:r>
-              <w:t xml:space="preserve">28,222 (0.067)</w:t>
-            </w:r>
-          </w:p>
-        </w:tc>
-        <w:tc>
-          <w:p>
-            <w:pPr>
-              <w:pStyle w:val="Compact"/>
-              <w:jc w:val="left"/>
-            </w:pPr>
-            <w:r>
-              <w:t xml:space="preserve">81,145 (0.042)</w:t>
-            </w:r>
-          </w:p>
-        </w:tc>
-        <w:tc>
-          <w:p>
-            <w:pPr>
-              <w:pStyle w:val="Compact"/>
-              <w:jc w:val="left"/>
-            </w:pPr>
-            <w:r>
-              <w:t xml:space="preserve">7,803 (0.081)</w:t>
+              <w:t xml:space="preserve">116,913 (0.039)</w:t>
+            </w:r>
+          </w:p>
+        </w:tc>
+        <w:tc>
+          <w:p>
+            <w:pPr>
+              <w:pStyle w:val="Compact"/>
+              <w:jc w:val="left"/>
+            </w:pPr>
+            <w:r>
+              <w:t xml:space="preserve">28,043 (0.071)</w:t>
+            </w:r>
+          </w:p>
+        </w:tc>
+        <w:tc>
+          <w:p>
+            <w:pPr>
+              <w:pStyle w:val="Compact"/>
+              <w:jc w:val="left"/>
+            </w:pPr>
+            <w:r>
+              <w:t xml:space="preserve">80,911 (0.043)</w:t>
+            </w:r>
+          </w:p>
+        </w:tc>
+        <w:tc>
+          <w:p>
+            <w:pPr>
+              <w:pStyle w:val="Compact"/>
+              <w:jc w:val="left"/>
+            </w:pPr>
+            <w:r>
+              <w:t xml:space="preserve">7,959 (0.08)</w:t>
             </w:r>
           </w:p>
         </w:tc>
@@ -5816,40 +5822,40 @@
               <w:jc w:val="left"/>
             </w:pPr>
             <w:r>
-              <w:t xml:space="preserve">176,628 (0.029)</w:t>
-            </w:r>
-          </w:p>
-        </w:tc>
-        <w:tc>
-          <w:p>
-            <w:pPr>
-              <w:pStyle w:val="Compact"/>
-              <w:jc w:val="left"/>
-            </w:pPr>
-            <w:r>
-              <w:t xml:space="preserve">47,959 (0.036)</w:t>
-            </w:r>
-          </w:p>
-        </w:tc>
-        <w:tc>
-          <w:p>
-            <w:pPr>
-              <w:pStyle w:val="Compact"/>
-              <w:jc w:val="left"/>
-            </w:pPr>
-            <w:r>
-              <w:t xml:space="preserve">118,185 (0.03)</w:t>
-            </w:r>
-          </w:p>
-        </w:tc>
-        <w:tc>
-          <w:p>
-            <w:pPr>
-              <w:pStyle w:val="Compact"/>
-              <w:jc w:val="left"/>
-            </w:pPr>
-            <w:r>
-              <w:t xml:space="preserve">10,483 (0.054)</w:t>
+              <w:t xml:space="preserve">175,285 (0.032)</w:t>
+            </w:r>
+          </w:p>
+        </w:tc>
+        <w:tc>
+          <w:p>
+            <w:pPr>
+              <w:pStyle w:val="Compact"/>
+              <w:jc w:val="left"/>
+            </w:pPr>
+            <w:r>
+              <w:t xml:space="preserve">47,606 (0.04)</w:t>
+            </w:r>
+          </w:p>
+        </w:tc>
+        <w:tc>
+          <w:p>
+            <w:pPr>
+              <w:pStyle w:val="Compact"/>
+              <w:jc w:val="left"/>
+            </w:pPr>
+            <w:r>
+              <w:t xml:space="preserve">117,245 (0.032)</w:t>
+            </w:r>
+          </w:p>
+        </w:tc>
+        <w:tc>
+          <w:p>
+            <w:pPr>
+              <w:pStyle w:val="Compact"/>
+              <w:jc w:val="left"/>
+            </w:pPr>
+            <w:r>
+              <w:t xml:space="preserve">10,433 (0.056)</w:t>
             </w:r>
           </w:p>
         </w:tc>
@@ -5895,40 +5901,40 @@
               <w:jc w:val="left"/>
             </w:pPr>
             <w:r>
-              <w:t xml:space="preserve">144,310 (0.031)</w:t>
-            </w:r>
-          </w:p>
-        </w:tc>
-        <w:tc>
-          <w:p>
-            <w:pPr>
-              <w:pStyle w:val="Compact"/>
-              <w:jc w:val="left"/>
-            </w:pPr>
-            <w:r>
-              <w:t xml:space="preserve">36,141 (0.037)</w:t>
-            </w:r>
-          </w:p>
-        </w:tc>
-        <w:tc>
-          <w:p>
-            <w:pPr>
-              <w:pStyle w:val="Compact"/>
-              <w:jc w:val="left"/>
-            </w:pPr>
-            <w:r>
-              <w:t xml:space="preserve">101,923 (0.031)</w:t>
-            </w:r>
-          </w:p>
-        </w:tc>
-        <w:tc>
-          <w:p>
-            <w:pPr>
-              <w:pStyle w:val="Compact"/>
-              <w:jc w:val="left"/>
-            </w:pPr>
-            <w:r>
-              <w:t xml:space="preserve">6,245 (0.056)</w:t>
+              <w:t xml:space="preserve">143,646 (0.033)</w:t>
+            </w:r>
+          </w:p>
+        </w:tc>
+        <w:tc>
+          <w:p>
+            <w:pPr>
+              <w:pStyle w:val="Compact"/>
+              <w:jc w:val="left"/>
+            </w:pPr>
+            <w:r>
+              <w:t xml:space="preserve">35,962 (0.039)</w:t>
+            </w:r>
+          </w:p>
+        </w:tc>
+        <w:tc>
+          <w:p>
+            <w:pPr>
+              <w:pStyle w:val="Compact"/>
+              <w:jc w:val="left"/>
+            </w:pPr>
+            <w:r>
+              <w:t xml:space="preserve">101,446 (0.033)</w:t>
+            </w:r>
+          </w:p>
+        </w:tc>
+        <w:tc>
+          <w:p>
+            <w:pPr>
+              <w:pStyle w:val="Compact"/>
+              <w:jc w:val="left"/>
+            </w:pPr>
+            <w:r>
+              <w:t xml:space="preserve">6,237 (0.06)</w:t>
             </w:r>
           </w:p>
         </w:tc>
@@ -5974,40 +5980,40 @@
               <w:jc w:val="left"/>
             </w:pPr>
             <w:r>
-              <w:t xml:space="preserve">104,479 (0.035)</w:t>
-            </w:r>
-          </w:p>
-        </w:tc>
-        <w:tc>
-          <w:p>
-            <w:pPr>
-              <w:pStyle w:val="Compact"/>
-              <w:jc w:val="left"/>
-            </w:pPr>
-            <w:r>
-              <w:t xml:space="preserve">15,472 (0.039)</w:t>
-            </w:r>
-          </w:p>
-        </w:tc>
-        <w:tc>
-          <w:p>
-            <w:pPr>
-              <w:pStyle w:val="Compact"/>
-              <w:jc w:val="left"/>
-            </w:pPr>
-            <w:r>
-              <w:t xml:space="preserve">80,707 (0.035)</w:t>
-            </w:r>
-          </w:p>
-        </w:tc>
-        <w:tc>
-          <w:p>
-            <w:pPr>
-              <w:pStyle w:val="Compact"/>
-              <w:jc w:val="left"/>
-            </w:pPr>
-            <w:r>
-              <w:t xml:space="preserve">8,299 (0.061)</w:t>
+              <w:t xml:space="preserve">103,524 (0.035)</w:t>
+            </w:r>
+          </w:p>
+        </w:tc>
+        <w:tc>
+          <w:p>
+            <w:pPr>
+              <w:pStyle w:val="Compact"/>
+              <w:jc w:val="left"/>
+            </w:pPr>
+            <w:r>
+              <w:t xml:space="preserve">15,311 (0.038)</w:t>
+            </w:r>
+          </w:p>
+        </w:tc>
+        <w:tc>
+          <w:p>
+            <w:pPr>
+              <w:pStyle w:val="Compact"/>
+              <w:jc w:val="left"/>
+            </w:pPr>
+            <w:r>
+              <w:t xml:space="preserve">79,942 (0.035)</w:t>
+            </w:r>
+          </w:p>
+        </w:tc>
+        <w:tc>
+          <w:p>
+            <w:pPr>
+              <w:pStyle w:val="Compact"/>
+              <w:jc w:val="left"/>
+            </w:pPr>
+            <w:r>
+              <w:t xml:space="preserve">8,270 (0.062)</w:t>
             </w:r>
           </w:p>
         </w:tc>
@@ -6053,40 +6059,40 @@
               <w:jc w:val="left"/>
             </w:pPr>
             <w:r>
-              <w:t xml:space="preserve">69,584 (0.033)</w:t>
-            </w:r>
-          </w:p>
-        </w:tc>
-        <w:tc>
-          <w:p>
-            <w:pPr>
-              <w:pStyle w:val="Compact"/>
-              <w:jc w:val="left"/>
-            </w:pPr>
-            <w:r>
-              <w:t xml:space="preserve">10,105 (0.038)</w:t>
-            </w:r>
-          </w:p>
-        </w:tc>
-        <w:tc>
-          <w:p>
-            <w:pPr>
-              <w:pStyle w:val="Compact"/>
-              <w:jc w:val="left"/>
-            </w:pPr>
-            <w:r>
-              <w:t xml:space="preserve">56,865 (0.033)</w:t>
-            </w:r>
-          </w:p>
-        </w:tc>
-        <w:tc>
-          <w:p>
-            <w:pPr>
-              <w:pStyle w:val="Compact"/>
-              <w:jc w:val="left"/>
-            </w:pPr>
-            <w:r>
-              <w:t xml:space="preserve">2,614 (0.055)</w:t>
+              <w:t xml:space="preserve">69,180 (0.033)</w:t>
+            </w:r>
+          </w:p>
+        </w:tc>
+        <w:tc>
+          <w:p>
+            <w:pPr>
+              <w:pStyle w:val="Compact"/>
+              <w:jc w:val="left"/>
+            </w:pPr>
+            <w:r>
+              <w:t xml:space="preserve">10,043 (0.039)</w:t>
+            </w:r>
+          </w:p>
+        </w:tc>
+        <w:tc>
+          <w:p>
+            <w:pPr>
+              <w:pStyle w:val="Compact"/>
+              <w:jc w:val="left"/>
+            </w:pPr>
+            <w:r>
+              <w:t xml:space="preserve">56,537 (0.034)</w:t>
+            </w:r>
+          </w:p>
+        </w:tc>
+        <w:tc>
+          <w:p>
+            <w:pPr>
+              <w:pStyle w:val="Compact"/>
+              <w:jc w:val="left"/>
+            </w:pPr>
+            <w:r>
+              <w:t xml:space="preserve">2,601 (0.055)</w:t>
             </w:r>
           </w:p>
         </w:tc>
@@ -6132,40 +6138,40 @@
               <w:jc w:val="left"/>
             </w:pPr>
             <w:r>
-              <w:t xml:space="preserve">56,024 (0.104)</w:t>
-            </w:r>
-          </w:p>
-        </w:tc>
-        <w:tc>
-          <w:p>
-            <w:pPr>
-              <w:pStyle w:val="Compact"/>
-              <w:jc w:val="left"/>
-            </w:pPr>
-            <w:r>
-              <w:t xml:space="preserve">11,073 (0.248)</w:t>
-            </w:r>
-          </w:p>
-        </w:tc>
-        <w:tc>
-          <w:p>
-            <w:pPr>
-              <w:pStyle w:val="Compact"/>
-              <w:jc w:val="left"/>
-            </w:pPr>
-            <w:r>
-              <w:t xml:space="preserve">41,726 (0.079)</w:t>
-            </w:r>
-          </w:p>
-        </w:tc>
-        <w:tc>
-          <w:p>
-            <w:pPr>
-              <w:pStyle w:val="Compact"/>
-              <w:jc w:val="left"/>
-            </w:pPr>
-            <w:r>
-              <w:t xml:space="preserve">3,224 (0.092)</w:t>
+              <w:t xml:space="preserve">61,604 (0.088)</w:t>
+            </w:r>
+          </w:p>
+        </w:tc>
+        <w:tc>
+          <w:p>
+            <w:pPr>
+              <w:pStyle w:val="Compact"/>
+              <w:jc w:val="left"/>
+            </w:pPr>
+            <w:r>
+              <w:t xml:space="preserve">10,901 (0.16)</w:t>
+            </w:r>
+          </w:p>
+        </w:tc>
+        <w:tc>
+          <w:p>
+            <w:pPr>
+              <w:pStyle w:val="Compact"/>
+              <w:jc w:val="left"/>
+            </w:pPr>
+            <w:r>
+              <w:t xml:space="preserve">45,254 (0.069)</w:t>
+            </w:r>
+          </w:p>
+        </w:tc>
+        <w:tc>
+          <w:p>
+            <w:pPr>
+              <w:pStyle w:val="Compact"/>
+              <w:jc w:val="left"/>
+            </w:pPr>
+            <w:r>
+              <w:t xml:space="preserve">5,448 (0.242)</w:t>
             </w:r>
           </w:p>
         </w:tc>
@@ -6180,11 +6186,11 @@
       <w:pPr>
         <w:pStyle w:val="Heading1"/>
       </w:pPr>
-      <w:bookmarkStart w:id="77" w:name="figures"/>
+      <w:bookmarkStart w:id="78" w:name="figures"/>
       <w:r>
         <w:t xml:space="preserve">Figures</w:t>
       </w:r>
-      <w:bookmarkEnd w:id="77"/>
+      <w:bookmarkEnd w:id="78"/>
     </w:p>
     <w:p>
       <w:pPr>
@@ -6201,61 +6207,6 @@
                 <pic:pic>
                   <pic:nvPicPr>
                     <pic:cNvPr descr="../figures/stadem-examp-fig-1.png" id="0" name="Picture"/>
-                    <pic:cNvPicPr>
-                      <a:picLocks noChangeArrowheads="1" noChangeAspect="1"/>
-                    </pic:cNvPicPr>
-                  </pic:nvPicPr>
-                  <pic:blipFill>
-                    <a:blip r:embed="rId78"/>
-                    <a:stretch>
-                      <a:fillRect/>
-                    </a:stretch>
-                  </pic:blipFill>
-                  <pic:spPr bwMode="auto">
-                    <a:xfrm>
-                      <a:off x="0" y="0"/>
-                      <a:ext cx="5943600" cy="3396342"/>
-                    </a:xfrm>
-                    <a:prstGeom prst="rect">
-                      <a:avLst/>
-                    </a:prstGeom>
-                    <a:noFill/>
-                    <a:ln w="9525">
-                      <a:noFill/>
-                      <a:headEnd/>
-                      <a:tailEnd/>
-                    </a:ln>
-                  </pic:spPr>
-                </pic:pic>
-              </a:graphicData>
-            </a:graphic>
-          </wp:inline>
-        </w:drawing>
-      </w:r>
-    </w:p>
-    <w:p>
-      <w:pPr>
-        <w:pStyle w:val="ImageCaption"/>
-      </w:pPr>
-      <w:r>
-        <w:t xml:space="preserve">Figure 1: Schematic of how the STADEM model works. Panel A shows the posterior of the estimate of fish crossing the dam while the window is open (dashed line shows observed window counts). That estimate is divided by the nighttime passage rate (B). The total fish is then discounted by the reascension rate to estimate unique fish (C). Those unique fish are then multiplied by the proportion of wild fish (D), to estimate unique wild fish.</w:t>
-      </w:r>
-    </w:p>
-    <w:p>
-      <w:pPr>
-        <w:pStyle w:val="CaptionedFigure"/>
-      </w:pPr>
-      <w:r>
-        <w:drawing>
-          <wp:inline>
-            <wp:extent cx="5943600" cy="3396342"/>
-            <wp:effectExtent b="0" l="0" r="0" t="0"/>
-            <wp:docPr descr="Figure 2: ’Boxplots show relative bias of STADEM estimates for wild escapement across various scenarios. The boxes contain 50% of the simulations, whiskers contain 95% of the simulations, and points are outliers." title="" id="1" name="Picture"/>
-            <a:graphic>
-              <a:graphicData uri="http://schemas.openxmlformats.org/drawingml/2006/picture">
-                <pic:pic>
-                  <pic:nvPicPr>
-                    <pic:cNvPr descr="../figures/rel-bias-lgd-1.png" id="0" name="Picture"/>
                     <pic:cNvPicPr>
                       <a:picLocks noChangeArrowheads="1" noChangeAspect="1"/>
                     </pic:cNvPicPr>
@@ -6293,7 +6244,7 @@
         <w:pStyle w:val="ImageCaption"/>
       </w:pPr>
       <w:r>
-        <w:t xml:space="preserve">Figure 2: ’Boxplots show relative bias of STADEM estimates for wild escapement across various scenarios. The boxes contain 50% of the simulations, whiskers contain 95% of the simulations, and points are outliers.</w:t>
+        <w:t xml:space="preserve">Figure 1: Schematic of how the STADEM model works. Panel A shows the posterior of the estimate of fish crossing the dam while the window is open (dashed line shows observed window counts). That estimate is divided by the nighttime passage rate (B). The total fish is then discounted by the reascension rate to estimate unique fish (C). Those unique fish are then multiplied by the proportion of wild fish (D), to estimate unique wild fish.</w:t>
       </w:r>
     </w:p>
     <w:p>
@@ -6305,12 +6256,12 @@
           <wp:inline>
             <wp:extent cx="5943600" cy="3396342"/>
             <wp:effectExtent b="0" l="0" r="0" t="0"/>
-            <wp:docPr descr="Figure 3: Time-series plot showing estimates of total escapement for Chinook in 2014, including raw window counts, window counts adjusted for nighttime passage, trap estimates and STADEM estimates. Gray ribbon represents the 95% credible interval for STADEM estimates." title="" id="1" name="Picture"/>
+            <wp:docPr descr="Figure 2: Boxplots show relative bias of STADEM estimates for wild escapement across various scenarios. The boxes contain 50% of the simulations, whiskers contain 95% of the simulations, and points are outliers." title="" id="1" name="Picture"/>
             <a:graphic>
               <a:graphicData uri="http://schemas.openxmlformats.org/drawingml/2006/picture">
                 <pic:pic>
                   <pic:nvPicPr>
-                    <pic:cNvPr descr="../figures/jags-fit-fig-1.png" id="0" name="Picture"/>
+                    <pic:cNvPr descr="../figures/rel-bias-lgd-1.png" id="0" name="Picture"/>
                     <pic:cNvPicPr>
                       <a:picLocks noChangeArrowheads="1" noChangeAspect="1"/>
                     </pic:cNvPicPr>
@@ -6348,7 +6299,7 @@
         <w:pStyle w:val="ImageCaption"/>
       </w:pPr>
       <w:r>
-        <w:t xml:space="preserve">Figure 3: Time-series plot showing estimates of total escapement for Chinook in 2014, including raw window counts, window counts adjusted for nighttime passage, trap estimates and STADEM estimates. Gray ribbon represents the 95% credible interval for STADEM estimates.</w:t>
+        <w:t xml:space="preserve">Figure 2: Boxplots show relative bias of STADEM estimates for wild escapement across various scenarios. The boxes contain 50% of the simulations, whiskers contain 95% of the simulations, and points are outliers.</w:t>
       </w:r>
     </w:p>
     <w:p>
@@ -6360,12 +6311,12 @@
           <wp:inline>
             <wp:extent cx="5943600" cy="3396342"/>
             <wp:effectExtent b="0" l="0" r="0" t="0"/>
-            <wp:docPr descr="Figure 4: Nighttime passage rate plotted against re-ascension rate, calculated from observed PIT tags for each week of spawn years 2010-2019. Colors correspond to different spawn year, while the size of each point is proportional to the window count that week. The dashed line is the 1-1 line." title="" id="1" name="Picture"/>
+            <wp:docPr descr="Figure 3: Time-series plot showing estimates of total escapement for Chinook in 2014, including raw window counts, window counts adjusted for nighttime passage, trap estimates and STADEM estimates. Gray ribbon represents the 95% credible interval for STADEM estimates." title="" id="1" name="Picture"/>
             <a:graphic>
               <a:graphicData uri="http://schemas.openxmlformats.org/drawingml/2006/picture">
                 <pic:pic>
                   <pic:nvPicPr>
-                    <pic:cNvPr descr="../figures/night-reasc-diff-fig-1.png" id="0" name="Picture"/>
+                    <pic:cNvPr descr="../figures/jags-fit-fig-1.png" id="0" name="Picture"/>
                     <pic:cNvPicPr>
                       <a:picLocks noChangeArrowheads="1" noChangeAspect="1"/>
                     </pic:cNvPicPr>
@@ -6403,33 +6354,88 @@
         <w:pStyle w:val="ImageCaption"/>
       </w:pPr>
       <w:r>
-        <w:t xml:space="preserve">Figure 4: Nighttime passage rate plotted against re-ascension rate, calculated from observed PIT tags for each week of spawn years 2010-2019. Colors correspond to different spawn year, while the size of each point is proportional to the window count that week. The dashed line is the 1-1 line.</w:t>
+        <w:t xml:space="preserve">Figure 3: Time-series plot showing estimates of total escapement for Chinook in 2014, including raw window counts, window counts adjusted for nighttime passage, trap estimates and STADEM estimates. Gray ribbon represents the 95% credible interval for STADEM estimates.</w:t>
       </w:r>
     </w:p>
     <w:p>
-      <w:r>
-        <w:br w:type="page"/>
+      <w:pPr>
+        <w:pStyle w:val="CaptionedFigure"/>
+      </w:pPr>
+      <w:r>
+        <w:drawing>
+          <wp:inline>
+            <wp:extent cx="5943600" cy="3396342"/>
+            <wp:effectExtent b="0" l="0" r="0" t="0"/>
+            <wp:docPr descr="Figure 4: Nighttime passage rate plotted against re-ascension rate, calculated from observed PIT tags for each week of spawn years 2010-2019. Colors correspond to different spawn year, while the size of each point is proportional to the window count that week. The dashed line is the 1-1 line." title="" id="1" name="Picture"/>
+            <a:graphic>
+              <a:graphicData uri="http://schemas.openxmlformats.org/drawingml/2006/picture">
+                <pic:pic>
+                  <pic:nvPicPr>
+                    <pic:cNvPr descr="../figures/night-reasc-diff-fig-1.png" id="0" name="Picture"/>
+                    <pic:cNvPicPr>
+                      <a:picLocks noChangeArrowheads="1" noChangeAspect="1"/>
+                    </pic:cNvPicPr>
+                  </pic:nvPicPr>
+                  <pic:blipFill>
+                    <a:blip r:embed="rId82"/>
+                    <a:stretch>
+                      <a:fillRect/>
+                    </a:stretch>
+                  </pic:blipFill>
+                  <pic:spPr bwMode="auto">
+                    <a:xfrm>
+                      <a:off x="0" y="0"/>
+                      <a:ext cx="5943600" cy="3396342"/>
+                    </a:xfrm>
+                    <a:prstGeom prst="rect">
+                      <a:avLst/>
+                    </a:prstGeom>
+                    <a:noFill/>
+                    <a:ln w="9525">
+                      <a:noFill/>
+                      <a:headEnd/>
+                      <a:tailEnd/>
+                    </a:ln>
+                  </pic:spPr>
+                </pic:pic>
+              </a:graphicData>
+            </a:graphic>
+          </wp:inline>
+        </w:drawing>
       </w:r>
     </w:p>
     <w:p>
       <w:pPr>
-        <w:pStyle w:val="Heading1"/>
-      </w:pPr>
-      <w:bookmarkStart w:id="82" w:name="append1"/>
-      <w:r>
-        <w:t xml:space="preserve">Appendix A - STADEM Model Description</w:t>
-      </w:r>
-      <w:bookmarkEnd w:id="82"/>
+        <w:pStyle w:val="ImageCaption"/>
+      </w:pPr>
+      <w:r>
+        <w:t xml:space="preserve">Figure 4: Nighttime passage rate plotted against re-ascension rate, calculated from observed PIT tags for each week of spawn years 2010-2019. Colors correspond to different spawn year, while the size of each point is proportional to the window count that week. The dashed line is the 1-1 line.</w:t>
+      </w:r>
     </w:p>
     <w:p>
+      <w:r>
+        <w:br w:type="page"/>
+      </w:r>
+    </w:p>
+    <w:p>
+      <w:pPr>
+        <w:pStyle w:val="Heading1"/>
+      </w:pPr>
+      <w:bookmarkStart w:id="83" w:name="append1"/>
+      <w:r>
+        <w:t xml:space="preserve">Appendix A - STADEM Model Description</w:t>
+      </w:r>
+      <w:bookmarkEnd w:id="83"/>
+    </w:p>
+    <w:p>
       <w:pPr>
         <w:pStyle w:val="Heading2"/>
       </w:pPr>
-      <w:bookmarkStart w:id="83" w:name="total-and-weekly-escapement"/>
+      <w:bookmarkStart w:id="84" w:name="total-and-weekly-escapement"/>
       <w:r>
         <w:t xml:space="preserve">Total and Weekly Escapement</w:t>
       </w:r>
-      <w:bookmarkEnd w:id="83"/>
+      <w:bookmarkEnd w:id="84"/>
     </w:p>
     <w:p>
       <w:pPr>
@@ -6509,6 +6515,7 @@
               <m:e>
                 <m:r>
                   <m:rPr>
+                    <m:nor/>
                     <m:sty m:val="p"/>
                   </m:rPr>
                   <m:t>ln</m:t>
@@ -6541,6 +6548,7 @@
                 </m:r>
                 <m:r>
                   <m:rPr>
+                    <m:nor/>
                     <m:sty m:val="p"/>
                   </m:rPr>
                   <m:t>ln</m:t>
@@ -6734,64 +6742,132 @@
         </m:sSub>
       </m:oMath>
       <w:r>
-        <w:t xml:space="preserve">. The true trap rate is estimated from a beta distribution with previously estimated parameters,</w:t>
-      </w:r>
-      <w:r>
-        <w:t xml:space="preserve"> </w:t>
+        <w:t xml:space="preserve">. The estimate of the true weekly trap rate is derived based on previously PIT-tagged spring/summer Chinook and steelhead who are crossing LGD that week, using a Lincoln-Peterson mark-recapture model</w:t>
+      </w:r>
+      <w:r>
+        <w:t xml:space="preserve"> </w:t>
+      </w:r>
+      <w:r>
+        <w:t xml:space="preserve">(Seber 2002)</w:t>
+      </w:r>
+      <w:r>
+        <w:t xml:space="preserve">. The fish, from both species, caught in the trap that week are considered the</w:t>
+      </w:r>
+      <w:r>
+        <w:t xml:space="preserve"> </w:t>
+      </w:r>
+      <w:r>
+        <w:t xml:space="preserve">“</w:t>
+      </w:r>
+      <w:r>
+        <w:t xml:space="preserve">mark</w:t>
+      </w:r>
+      <w:r>
+        <w:t xml:space="preserve">”</w:t>
+      </w:r>
+      <w:r>
+        <w:t xml:space="preserve"> </w:t>
+      </w:r>
+      <w:r>
+        <w:t xml:space="preserve">group (</w:t>
       </w:r>
       <m:oMath>
-        <m:acc>
-          <m:accPr>
-            <m:chr m:val="̂"/>
-          </m:accPr>
+        <m:sSub>
           <m:e>
-            <m:sSub>
-              <m:e>
-                <m:r>
-                  <m:t>α</m:t>
-                </m:r>
-              </m:e>
-              <m:sub>
-                <m:r>
-                  <m:t>t</m:t>
-                </m:r>
-              </m:sub>
-            </m:sSub>
+            <m:r>
+              <m:t>m</m:t>
+            </m:r>
           </m:e>
-        </m:acc>
+          <m:sub>
+            <m:r>
+              <m:t>t</m:t>
+            </m:r>
+          </m:sub>
+        </m:sSub>
       </m:oMath>
       <w:r>
-        <w:t xml:space="preserve"> </w:t>
-      </w:r>
-      <w:r>
-        <w:t xml:space="preserve">and</w:t>
+        <w:t xml:space="preserve">), and all the previously PIT tagged fish who are detected at the upper end of the LGD fish ladder that week are considered the second capture group,</w:t>
       </w:r>
       <w:r>
         <w:t xml:space="preserve"> </w:t>
       </w:r>
       <m:oMath>
-        <m:acc>
-          <m:accPr>
-            <m:chr m:val="̂"/>
-          </m:accPr>
+        <m:sSub>
           <m:e>
-            <m:sSub>
-              <m:e>
-                <m:r>
-                  <m:t>β</m:t>
-                </m:r>
-              </m:e>
-              <m:sub>
-                <m:r>
-                  <m:t>t</m:t>
-                </m:r>
-              </m:sub>
-            </m:sSub>
+            <m:r>
+              <m:t>M</m:t>
+            </m:r>
           </m:e>
-        </m:acc>
+          <m:sub>
+            <m:r>
+              <m:t>t</m:t>
+            </m:r>
+          </m:sub>
+        </m:sSub>
       </m:oMath>
       <w:r>
-        <w:t xml:space="preserve">, informed by the mark-recapture estimate of the trap rate.</w:t>
+        <w:t xml:space="preserve"> </w:t>
+      </w:r>
+      <w:r>
+        <w:t xml:space="preserve">(which includes recaptures of the the</w:t>
+      </w:r>
+      <w:r>
+        <w:t xml:space="preserve"> </w:t>
+      </w:r>
+      <w:r>
+        <w:t xml:space="preserve">“</w:t>
+      </w:r>
+      <w:r>
+        <w:t xml:space="preserve">marked</w:t>
+      </w:r>
+      <w:r>
+        <w:t xml:space="preserve">”</w:t>
+      </w:r>
+      <w:r>
+        <w:t xml:space="preserve"> </w:t>
+      </w:r>
+      <w:r>
+        <w:t xml:space="preserve">fish). The proportion of previously marked fish that are caught in the adult trap,</w:t>
+      </w:r>
+      <w:r>
+        <w:t xml:space="preserve"> </w:t>
+      </w:r>
+      <m:oMath>
+        <m:r>
+          <m:t>m</m:t>
+        </m:r>
+        <m:r>
+          <m:t>/</m:t>
+        </m:r>
+        <m:r>
+          <m:t>M</m:t>
+        </m:r>
+      </m:oMath>
+      <w:r>
+        <w:t xml:space="preserve"> </w:t>
+      </w:r>
+      <w:r>
+        <w:t xml:space="preserve">can be modeled with a binomial distribution using the same trap rate parameter,</w:t>
+      </w:r>
+      <w:r>
+        <w:t xml:space="preserve"> </w:t>
+      </w:r>
+      <m:oMath>
+        <m:sSub>
+          <m:e>
+            <m:r>
+              <m:t>ν</m:t>
+            </m:r>
+          </m:e>
+          <m:sub>
+            <m:r>
+              <m:t>t</m:t>
+            </m:r>
+          </m:sub>
+        </m:sSub>
+      </m:oMath>
+      <w:r>
+        <w:t xml:space="preserve">. Although the group of previously PIT tagged fish is not assumed to be representative of the overall run, the rate at which they are caught in the trap should be the same rate that the overall run experiences. The more tagged fish crossing the dam in a particular week, the more certain we can be of the true trap rate.</w:t>
       </w:r>
     </w:p>
     <w:p>
@@ -6827,7 +6903,7 @@
                 <m:sSub>
                   <m:e>
                     <m:r>
-                      <m:t>ν</m:t>
+                      <m:t>m</m:t>
                     </m:r>
                   </m:e>
                   <m:sub>
@@ -6843,9 +6919,10 @@
                 </m:r>
                 <m:r>
                   <m:rPr>
+                    <m:nor/>
                     <m:sty m:val="p"/>
                   </m:rPr>
-                  <m:t>Beta</m:t>
+                  <m:t>Bin</m:t>
                 </m:r>
                 <m:d>
                   <m:dPr>
@@ -6854,47 +6931,33 @@
                     <m:grow/>
                   </m:dPr>
                   <m:e>
-                    <m:acc>
-                      <m:accPr>
-                        <m:chr m:val="̂"/>
-                      </m:accPr>
+                    <m:sSub>
                       <m:e>
-                        <m:sSub>
-                          <m:e>
-                            <m:r>
-                              <m:t>α</m:t>
-                            </m:r>
-                          </m:e>
-                          <m:sub>
-                            <m:r>
-                              <m:t>t</m:t>
-                            </m:r>
-                          </m:sub>
-                        </m:sSub>
+                        <m:r>
+                          <m:t>ν</m:t>
+                        </m:r>
                       </m:e>
-                    </m:acc>
+                      <m:sub>
+                        <m:r>
+                          <m:t>t</m:t>
+                        </m:r>
+                      </m:sub>
+                    </m:sSub>
                     <m:r>
                       <m:t>,</m:t>
                     </m:r>
-                    <m:acc>
-                      <m:accPr>
-                        <m:chr m:val="̂"/>
-                      </m:accPr>
+                    <m:sSub>
                       <m:e>
-                        <m:sSub>
-                          <m:e>
-                            <m:r>
-                              <m:t>β</m:t>
-                            </m:r>
-                          </m:e>
-                          <m:sub>
-                            <m:r>
-                              <m:t>t</m:t>
-                            </m:r>
-                          </m:sub>
-                        </m:sSub>
+                        <m:r>
+                          <m:t>M</m:t>
+                        </m:r>
                       </m:e>
-                    </m:acc>
+                      <m:sub>
+                        <m:r>
+                          <m:t>t</m:t>
+                        </m:r>
+                      </m:sub>
+                    </m:sSub>
                   </m:e>
                 </m:d>
               </m:e>
@@ -6925,6 +6988,7 @@
                 </m:r>
                 <m:r>
                   <m:rPr>
+                    <m:nor/>
                     <m:sty m:val="p"/>
                   </m:rPr>
                   <m:t>Bin</m:t>
@@ -6974,111 +7038,6 @@
     <w:p>
       <w:pPr>
         <w:pStyle w:val="FirstParagraph"/>
-      </w:pPr>
-      <w:r>
-        <w:t xml:space="preserve">The estimate of the weekly trap rate is derived based on previously PIT-tagged spring/summer Chinook and steelhead who are crossing LGD that week. The fish caught in the trap that week are considered the</w:t>
-      </w:r>
-      <w:r>
-        <w:t xml:space="preserve"> </w:t>
-      </w:r>
-      <w:r>
-        <w:t xml:space="preserve">“</w:t>
-      </w:r>
-      <w:r>
-        <w:t xml:space="preserve">mark</w:t>
-      </w:r>
-      <w:r>
-        <w:t xml:space="preserve">”</w:t>
-      </w:r>
-      <w:r>
-        <w:t xml:space="preserve"> </w:t>
-      </w:r>
-      <w:r>
-        <w:t xml:space="preserve">group, and all the PIT tagged fish who are detected at the upper end of the LGD fish ladder that week are considered the second capture group (which includes recaptures of the the</w:t>
-      </w:r>
-      <w:r>
-        <w:t xml:space="preserve"> </w:t>
-      </w:r>
-      <w:r>
-        <w:t xml:space="preserve">“</w:t>
-      </w:r>
-      <w:r>
-        <w:t xml:space="preserve">marked</w:t>
-      </w:r>
-      <w:r>
-        <w:t xml:space="preserve">”</w:t>
-      </w:r>
-      <w:r>
-        <w:t xml:space="preserve"> </w:t>
-      </w:r>
-      <w:r>
-        <w:t xml:space="preserve">fish). From this data, we can estimate the total number of previoiusly PIT tagged fish crossing LGD that week, and the proportion of those that are caught in the trap is the weekly trap rate. The uncertainty in estimates of total fish is translated into uncertainty in the trap rate, and this is then summarised with a beta distribution (</w:t>
-      </w:r>
-      <m:oMath>
-        <m:r>
-          <m:rPr>
-            <m:sty m:val="p"/>
-          </m:rPr>
-          <m:t>Beta</m:t>
-        </m:r>
-        <m:d>
-          <m:dPr>
-            <m:begChr m:val="("/>
-            <m:endChr m:val=")"/>
-            <m:grow/>
-          </m:dPr>
-          <m:e>
-            <m:acc>
-              <m:accPr>
-                <m:chr m:val="̂"/>
-              </m:accPr>
-              <m:e>
-                <m:sSub>
-                  <m:e>
-                    <m:r>
-                      <m:t>α</m:t>
-                    </m:r>
-                  </m:e>
-                  <m:sub>
-                    <m:r>
-                      <m:t>t</m:t>
-                    </m:r>
-                  </m:sub>
-                </m:sSub>
-              </m:e>
-            </m:acc>
-            <m:r>
-              <m:t>,</m:t>
-            </m:r>
-            <m:acc>
-              <m:accPr>
-                <m:chr m:val="̂"/>
-              </m:accPr>
-              <m:e>
-                <m:sSub>
-                  <m:e>
-                    <m:r>
-                      <m:t>β</m:t>
-                    </m:r>
-                  </m:e>
-                  <m:sub>
-                    <m:r>
-                      <m:t>t</m:t>
-                    </m:r>
-                  </m:sub>
-                </m:sSub>
-              </m:e>
-            </m:acc>
-          </m:e>
-        </m:d>
-      </m:oMath>
-      <w:r>
-        <w:t xml:space="preserve">) that becomes an input into STADEM. Although the group of previously PIT tagged fish is not assumed to be representative of the overall run, the rate at which they are caught in the trap should be the same rate that the overall run experiences.</w:t>
-      </w:r>
-    </w:p>
-    <w:p>
-      <w:pPr>
-        <w:pStyle w:val="BodyText"/>
       </w:pPr>
       <w:r>
         <w:t xml:space="preserve">The number of fish counted at the window,</w:t>
@@ -7415,6 +7374,7 @@
                 </m:r>
                 <m:r>
                   <m:rPr>
+                    <m:nor/>
                     <m:sty m:val="p"/>
                   </m:rPr>
                   <m:t>NegBin</m:t>
@@ -7484,11 +7444,11 @@
       <w:pPr>
         <w:pStyle w:val="Heading2"/>
       </w:pPr>
-      <w:bookmarkStart w:id="84" w:name="day-time-passage-and-re-ascension-rates"/>
+      <w:bookmarkStart w:id="85" w:name="day-time-passage-and-re-ascension-rates"/>
       <w:r>
         <w:t xml:space="preserve">Day-time Passage and Re-ascension Rates</w:t>
       </w:r>
-      <w:bookmarkEnd w:id="84"/>
+      <w:bookmarkEnd w:id="85"/>
     </w:p>
     <w:p>
       <w:pPr>
@@ -7654,6 +7614,7 @@
                 </m:r>
                 <m:r>
                   <m:rPr>
+                    <m:nor/>
                     <m:sty m:val="p"/>
                   </m:rPr>
                   <m:t>Bin</m:t>
@@ -7700,6 +7661,7 @@
               <m:e>
                 <m:r>
                   <m:rPr>
+                    <m:nor/>
                     <m:sty m:val="p"/>
                   </m:rPr>
                   <m:t>logit</m:t>
@@ -7729,6 +7691,7 @@
                 </m:r>
                 <m:r>
                   <m:rPr>
+                    <m:nor/>
                     <m:sty m:val="p"/>
                   </m:rPr>
                   <m:t>logit</m:t>
@@ -7998,6 +7961,7 @@
                 </m:r>
                 <m:r>
                   <m:rPr>
+                    <m:nor/>
                     <m:sty m:val="p"/>
                   </m:rPr>
                   <m:t>Bin</m:t>
@@ -8044,6 +8008,7 @@
               <m:e>
                 <m:r>
                   <m:rPr>
+                    <m:nor/>
                     <m:sty m:val="p"/>
                   </m:rPr>
                   <m:t>logit</m:t>
@@ -8076,6 +8041,7 @@
                 </m:r>
                 <m:r>
                   <m:rPr>
+                    <m:nor/>
                     <m:sty m:val="p"/>
                   </m:rPr>
                   <m:t>logit</m:t>
@@ -8189,11 +8155,11 @@
       <w:pPr>
         <w:pStyle w:val="Heading2"/>
       </w:pPr>
-      <w:bookmarkStart w:id="85" w:name="origin-proportions"/>
+      <w:bookmarkStart w:id="86" w:name="origin-proportions"/>
       <w:r>
         <w:t xml:space="preserve">Origin Proportions</w:t>
       </w:r>
-      <w:bookmarkEnd w:id="85"/>
+      <w:bookmarkEnd w:id="86"/>
     </w:p>
     <w:p>
       <w:pPr>
@@ -8246,7 +8212,7 @@
         </m:sSub>
       </m:oMath>
       <w:r>
-        <w:t xml:space="preserve">, hatchery fish,</w:t>
+        <w:t xml:space="preserve">, hatchery clipped fish,</w:t>
       </w:r>
       <w:r>
         <w:t xml:space="preserve"> </w:t>
@@ -8263,6 +8229,9 @@
               <m:t>h</m:t>
             </m:r>
             <m:r>
+              <m:t>c</m:t>
+            </m:r>
+            <m:r>
               <m:t>,</m:t>
             </m:r>
             <m:r>
@@ -8386,7 +8355,7 @@
         </m:sSubSup>
       </m:oMath>
       <w:r>
-        <w:t xml:space="preserve">, hatchery,</w:t>
+        <w:t xml:space="preserve">, hatchery clipped,</w:t>
       </w:r>
       <w:r>
         <w:t xml:space="preserve"> </w:t>
@@ -8403,6 +8372,9 @@
               <m:t>h</m:t>
             </m:r>
             <m:r>
+              <m:t>c</m:t>
+            </m:r>
+            <m:r>
               <m:t>,</m:t>
             </m:r>
             <m:r>
@@ -8494,7 +8466,7 @@
         </m:sSub>
       </m:oMath>
       <w:r>
-        <w:t xml:space="preserve">, in relation to the proportion of hatchery fish,</w:t>
+        <w:t xml:space="preserve">, in relation to the proportion of clipped hatchery fish,</w:t>
       </w:r>
       <w:r>
         <w:t xml:space="preserve"> </w:t>
@@ -8511,6 +8483,9 @@
               <m:t>h</m:t>
             </m:r>
             <m:r>
+              <m:t>c</m:t>
+            </m:r>
+            <m:r>
               <m:t>,</m:t>
             </m:r>
             <m:r>
@@ -8523,7 +8498,7 @@
         <w:t xml:space="preserve"> </w:t>
       </w:r>
       <w:r>
-        <w:t xml:space="preserve">is modeled as a random walk, so it can change through time. This allows the proportions of wild, hatchery and hatchery no-clip fish to shift throughout the season, based on the data available from the fish trap.</w:t>
+        <w:t xml:space="preserve">is modeled as a random walk, so it can change through time. This allows the proportions of wild, hatchery clipped and hatchery no-clip fish to shift throughout the season, based on the data available from the fish trap.</w:t>
       </w:r>
     </w:p>
     <w:p>
@@ -8600,6 +8575,9 @@
                           <m:t>h</m:t>
                         </m:r>
                         <m:r>
+                          <m:t>c</m:t>
+                        </m:r>
+                        <m:r>
                           <m:t>,</m:t>
                         </m:r>
                         <m:r>
@@ -8653,6 +8631,7 @@
                 </m:r>
                 <m:r>
                   <m:rPr>
+                    <m:nor/>
                     <m:sty m:val="p"/>
                   </m:rPr>
                   <m:t>Multinom</m:t>
@@ -8726,6 +8705,7 @@
                   <m:num>
                     <m:r>
                       <m:rPr>
+                        <m:nor/>
                         <m:sty m:val="p"/>
                       </m:rPr>
                       <m:t>exp</m:t>
@@ -8755,6 +8735,7 @@
                     </m:r>
                     <m:r>
                       <m:rPr>
+                        <m:nor/>
                         <m:sty m:val="p"/>
                       </m:rPr>
                       <m:t>exp</m:t>
@@ -8791,7 +8772,10 @@
                   </m:e>
                   <m:sub>
                     <m:r>
-                      <m:t>w</m:t>
+                      <m:t>h</m:t>
+                    </m:r>
+                    <m:r>
+                      <m:t>c</m:t>
                     </m:r>
                     <m:r>
                       <m:t>,</m:t>
@@ -8807,7 +8791,38 @@
                   <m:t>=</m:t>
                 </m:r>
                 <m:r>
+                  <m:t>0</m:t>
+                </m:r>
+              </m:e>
+            </m:mr>
+            <m:mr>
+              <m:e>
+                <m:sSub>
+                  <m:e>
+                    <m:r>
+                      <m:t>ϕ</m:t>
+                    </m:r>
+                  </m:e>
+                  <m:sub>
+                    <m:r>
+                      <m:t>w</m:t>
+                    </m:r>
+                    <m:r>
+                      <m:t>,</m:t>
+                    </m:r>
+                    <m:r>
+                      <m:t>t</m:t>
+                    </m:r>
+                  </m:sub>
+                </m:sSub>
+              </m:e>
+              <m:e>
+                <m:r>
+                  <m:t>=</m:t>
+                </m:r>
+                <m:r>
                   <m:rPr>
+                    <m:nor/>
                     <m:sty m:val="p"/>
                   </m:rPr>
                   <m:t>ln</m:t>
@@ -8855,6 +8870,9 @@
                               <m:t>h</m:t>
                             </m:r>
                             <m:r>
+                              <m:t>c</m:t>
+                            </m:r>
+                            <m:r>
                               <m:t>,</m:t>
                             </m:r>
                             <m:r>
@@ -8901,6 +8919,7 @@
                 </m:r>
                 <m:r>
                   <m:rPr>
+                    <m:nor/>
                     <m:sty m:val="p"/>
                   </m:rPr>
                   <m:t>ln</m:t>
@@ -8954,6 +8973,9 @@
                               <m:t>h</m:t>
                             </m:r>
                             <m:r>
+                              <m:t>c</m:t>
+                            </m:r>
+                            <m:r>
                               <m:t>,</m:t>
                             </m:r>
                             <m:r>
@@ -8977,36 +8999,6 @@
                   </m:e>
                   <m:sub>
                     <m:r>
-                      <m:t>h</m:t>
-                    </m:r>
-                    <m:r>
-                      <m:t>,</m:t>
-                    </m:r>
-                    <m:r>
-                      <m:t>t</m:t>
-                    </m:r>
-                  </m:sub>
-                </m:sSub>
-              </m:e>
-              <m:e>
-                <m:r>
-                  <m:t>=</m:t>
-                </m:r>
-                <m:r>
-                  <m:t>0</m:t>
-                </m:r>
-              </m:e>
-            </m:mr>
-            <m:mr>
-              <m:e>
-                <m:sSub>
-                  <m:e>
-                    <m:r>
-                      <m:t>ϕ</m:t>
-                    </m:r>
-                  </m:e>
-                  <m:sub>
-                    <m:r>
                       <m:t>w</m:t>
                     </m:r>
                     <m:r>
@@ -9168,6 +9160,81 @@
                     </m:r>
                   </m:e>
                   <m:sub>
+                    <m:r>
+                      <m:t>w</m:t>
+                    </m:r>
+                    <m:r>
+                      <m:t>,</m:t>
+                    </m:r>
+                    <m:r>
+                      <m:t>t</m:t>
+                    </m:r>
+                  </m:sub>
+                </m:sSub>
+              </m:e>
+              <m:e>
+                <m:r>
+                  <m:t>∼</m:t>
+                </m:r>
+                <m:r>
+                  <m:rPr>
+                    <m:sty m:val="p"/>
+                    <m:scr m:val="script"/>
+                  </m:rPr>
+                  <m:t>N</m:t>
+                </m:r>
+                <m:r>
+                  <m:t>(</m:t>
+                </m:r>
+                <m:r>
+                  <m:t>0</m:t>
+                </m:r>
+                <m:r>
+                  <m:t>,</m:t>
+                </m:r>
+                <m:sSubSup>
+                  <m:e>
+                    <m:r>
+                      <m:t>σ</m:t>
+                    </m:r>
+                  </m:e>
+                  <m:sub>
+                    <m:r>
+                      <m:t>ω</m:t>
+                    </m:r>
+                  </m:sub>
+                  <m:sup>
+                    <m:r>
+                      <m:t>2</m:t>
+                    </m:r>
+                  </m:sup>
+                </m:sSubSup>
+                <m:r>
+                  <m:t>)</m:t>
+                </m:r>
+              </m:e>
+            </m:mr>
+            <m:mr>
+              <m:e>
+                <m:sSub>
+                  <m:e>
+                    <m:r>
+                      <m:t>d</m:t>
+                    </m:r>
+                  </m:e>
+                  <m:sub>
+                    <m:r>
+                      <m:t>h</m:t>
+                    </m:r>
+                    <m:r>
+                      <m:t>n</m:t>
+                    </m:r>
+                    <m:r>
+                      <m:t>c</m:t>
+                    </m:r>
+                    <m:r>
+                      <m:t>,</m:t>
+                    </m:r>
                     <m:r>
                       <m:t>t</m:t>
                     </m:r>
@@ -9414,6 +9481,9 @@
                                 <m:t>h</m:t>
                               </m:r>
                               <m:r>
+                                <m:t>c</m:t>
+                              </m:r>
+                              <m:r>
                                 <m:t>,</m:t>
                               </m:r>
                               <m:r>
@@ -9556,6 +9626,9 @@
                                 <m:t>h</m:t>
                               </m:r>
                               <m:r>
+                                <m:t>c</m:t>
+                              </m:r>
+                              <m:r>
                                 <m:t>,</m:t>
                               </m:r>
                               <m:r>
@@ -9606,11 +9679,11 @@
       <w:pPr>
         <w:pStyle w:val="Heading2"/>
       </w:pPr>
-      <w:bookmarkStart w:id="86" w:name="model-fitting"/>
+      <w:bookmarkStart w:id="87" w:name="model-fitting"/>
       <w:r>
         <w:t xml:space="preserve">Model Fitting</w:t>
       </w:r>
-      <w:bookmarkEnd w:id="86"/>
+      <w:bookmarkEnd w:id="87"/>
     </w:p>
     <w:p>
       <w:pPr>
@@ -9635,7 +9708,7 @@
         <w:t xml:space="preserve">(R Core Team 2020)</w:t>
       </w:r>
       <w:r>
-        <w:t xml:space="preserve">. Uninformative priors were used for</w:t>
+        <w:t xml:space="preserve">. Variance parameters</w:t>
       </w:r>
       <w:r>
         <w:t xml:space="preserve"> </w:t>
@@ -9683,9 +9756,14 @@
             </m:r>
           </m:sub>
         </m:sSub>
-        <m:r>
-          <m:t>,</m:t>
-        </m:r>
+      </m:oMath>
+      <w:r>
+        <w:t xml:space="preserve">, and</w:t>
+      </w:r>
+      <w:r>
+        <w:t xml:space="preserve"> </w:t>
+      </w:r>
+      <m:oMath>
         <m:sSub>
           <m:e>
             <m:r>
@@ -9700,51 +9778,16 @@
         </m:sSub>
       </m:oMath>
       <w:r>
-        <w:t xml:space="preserve"> </w:t>
-      </w:r>
-      <w:r>
-        <w:t xml:space="preserve">and</w:t>
-      </w:r>
-      <w:r>
-        <w:t xml:space="preserve"> </w:t>
-      </w:r>
-      <m:oMath>
-        <m:r>
-          <m:rPr>
-            <m:sty m:val="p"/>
-          </m:rPr>
-          <m:t>ln</m:t>
-        </m:r>
-        <m:r>
-          <m:t>(</m:t>
-        </m:r>
-        <m:sSub>
-          <m:e>
-            <m:r>
-              <m:t>X</m:t>
-            </m:r>
-          </m:e>
-          <m:sub>
-            <m:r>
-              <m:t>1</m:t>
-            </m:r>
-          </m:sub>
-        </m:sSub>
-        <m:r>
-          <m:t>)</m:t>
-        </m:r>
-      </m:oMath>
-      <w:r>
-        <w:t xml:space="preserve"> </w:t>
-      </w:r>
-      <w:r>
-        <w:t xml:space="preserve">(Uniform(0,10)), as well as logit(</w:t>
+        <w:t xml:space="preserve">, as well as the initial abundance,</w:t>
+      </w:r>
+      <w:r>
+        <w:t xml:space="preserve"> </w:t>
       </w:r>
       <m:oMath>
         <m:sSub>
           <m:e>
             <m:r>
-              <m:t>η</m:t>
+              <m:t>X</m:t>
             </m:r>
           </m:e>
           <m:sub>
@@ -9755,7 +9798,21 @@
         </m:sSub>
       </m:oMath>
       <w:r>
-        <w:t xml:space="preserve">) and logit(</w:t>
+        <w:t xml:space="preserve">, and the overdispersion parameter of the negative binomial,</w:t>
+      </w:r>
+      <w:r>
+        <w:t xml:space="preserve"> </w:t>
+      </w:r>
+      <m:oMath>
+        <m:r>
+          <m:t>r</m:t>
+        </m:r>
+      </m:oMath>
+      <w:r>
+        <w:t xml:space="preserve">, were given half-Cauchy priors with mean of 0 and scale of 100. The initial day-time passage and re-ascension rates,</w:t>
+      </w:r>
+      <w:r>
+        <w:t xml:space="preserve"> </w:t>
       </w:r>
       <m:oMath>
         <m:sSub>
@@ -9772,34 +9829,10 @@
         </m:sSub>
       </m:oMath>
       <w:r>
-        <w:t xml:space="preserve">) (</w:t>
-      </w:r>
-      <m:oMath>
-        <m:r>
-          <m:rPr>
-            <m:sty m:val="p"/>
-            <m:scr m:val="script"/>
-          </m:rPr>
-          <m:t>N</m:t>
-        </m:r>
-        <m:r>
-          <m:t>(</m:t>
-        </m:r>
-        <m:r>
-          <m:t>0</m:t>
-        </m:r>
-        <m:r>
-          <m:t>,</m:t>
-        </m:r>
-        <m:r>
-          <m:t>1000</m:t>
-        </m:r>
-        <m:r>
-          <m:t>)</m:t>
-        </m:r>
-      </m:oMath>
-      <w:r>
-        <w:t xml:space="preserve">), and finally</w:t>
+        <w:t xml:space="preserve"> </w:t>
+      </w:r>
+      <w:r>
+        <w:t xml:space="preserve">and</w:t>
       </w:r>
       <w:r>
         <w:t xml:space="preserve"> </w:t>
@@ -9808,16 +9841,10 @@
         <m:sSub>
           <m:e>
             <m:r>
-              <m:t>ϕ</m:t>
+              <m:t>η</m:t>
             </m:r>
           </m:e>
           <m:sub>
-            <m:r>
-              <m:t>w</m:t>
-            </m:r>
-            <m:r>
-              <m:t>,</m:t>
-            </m:r>
             <m:r>
               <m:t>1</m:t>
             </m:r>
@@ -9828,7 +9855,7 @@
         <w:t xml:space="preserve"> </w:t>
       </w:r>
       <w:r>
-        <w:t xml:space="preserve">and</w:t>
+        <w:t xml:space="preserve">were given Uniform(0,1) priors. Finally,</w:t>
       </w:r>
       <w:r>
         <w:t xml:space="preserve"> </w:t>
@@ -9842,13 +9869,7 @@
           </m:e>
           <m:sub>
             <m:r>
-              <m:t>h</m:t>
-            </m:r>
-            <m:r>
-              <m:t>n</m:t>
-            </m:r>
-            <m:r>
-              <m:t>c</m:t>
+              <m:t>w</m:t>
             </m:r>
             <m:r>
               <m:t>,</m:t>
@@ -9863,34 +9884,65 @@
         <w:t xml:space="preserve"> </w:t>
       </w:r>
       <w:r>
-        <w:t xml:space="preserve">(</w:t>
+        <w:t xml:space="preserve">and</w:t>
+      </w:r>
+      <w:r>
+        <w:t xml:space="preserve"> </w:t>
       </w:r>
       <m:oMath>
-        <m:r>
-          <m:rPr>
-            <m:sty m:val="p"/>
-            <m:scr m:val="script"/>
-          </m:rPr>
-          <m:t>N</m:t>
-        </m:r>
-        <m:r>
-          <m:t>(</m:t>
-        </m:r>
-        <m:r>
-          <m:t>0</m:t>
-        </m:r>
-        <m:r>
-          <m:t>,</m:t>
-        </m:r>
-        <m:r>
-          <m:t>100</m:t>
-        </m:r>
-        <m:r>
-          <m:t>)</m:t>
-        </m:r>
+        <m:sSub>
+          <m:e>
+            <m:r>
+              <m:t>ϕ</m:t>
+            </m:r>
+          </m:e>
+          <m:sub>
+            <m:r>
+              <m:t>h</m:t>
+            </m:r>
+            <m:r>
+              <m:t>n</m:t>
+            </m:r>
+            <m:r>
+              <m:t>c</m:t>
+            </m:r>
+            <m:r>
+              <m:t>,</m:t>
+            </m:r>
+            <m:r>
+              <m:t>1</m:t>
+            </m:r>
+          </m:sub>
+        </m:sSub>
       </m:oMath>
       <w:r>
-        <w:t xml:space="preserve">).</w:t>
+        <w:t xml:space="preserve"> </w:t>
+      </w:r>
+      <w:r>
+        <w:t xml:space="preserve">were given priors of Uniform(-3,3), in an effort to make</w:t>
+      </w:r>
+      <w:r>
+        <w:t xml:space="preserve"> </w:t>
+      </w:r>
+      <m:oMath>
+        <m:sSub>
+          <m:e>
+            <m:r>
+              <m:t>ω</m:t>
+            </m:r>
+          </m:e>
+          <m:sub>
+            <m:r>
+              <m:t>1</m:t>
+            </m:r>
+          </m:sub>
+        </m:sSub>
+      </m:oMath>
+      <w:r>
+        <w:t xml:space="preserve"> </w:t>
+      </w:r>
+      <w:r>
+        <w:t xml:space="preserve">as uniformative as possible.</w:t>
       </w:r>
     </w:p>
     <w:p>
@@ -9902,11 +9954,11 @@
       <w:pPr>
         <w:pStyle w:val="Heading1"/>
       </w:pPr>
-      <w:bookmarkStart w:id="87" w:name="append2"/>
+      <w:bookmarkStart w:id="88" w:name="append2"/>
       <w:r>
         <w:t xml:space="preserve">Appendix B - Simulation Details</w:t>
       </w:r>
-      <w:bookmarkEnd w:id="87"/>
+      <w:bookmarkEnd w:id="88"/>
     </w:p>
     <w:p>
       <w:pPr>
@@ -10205,7 +10257,7 @@
         <w:pStyle w:val="FirstParagraph"/>
       </w:pPr>
       <w:r>
-        <w:t xml:space="preserve">Escapement is then randomly divided across a set number of populations,</w:t>
+        <w:t xml:space="preserve">Escapement of each origin is then randomly divided across a set number of populations,</w:t>
       </w:r>
       <w:r>
         <w:t xml:space="preserve"> </w:t>
@@ -10256,7 +10308,7 @@
         <w:t xml:space="preserve"> </w:t>
       </w:r>
       <w:r>
-        <w:t xml:space="preserve">in each poplulation</w:t>
+        <w:t xml:space="preserve">in each population</w:t>
       </w:r>
       <w:r>
         <w:t xml:space="preserve"> </w:t>
@@ -10270,7 +10322,7 @@
         <w:t xml:space="preserve"> </w:t>
       </w:r>
       <w:r>
-        <w:t xml:space="preserve">using a dirichlet</w:t>
+        <w:t xml:space="preserve">using a Dirichlet</w:t>
       </w:r>
       <w:r>
         <w:t xml:space="preserve"> </w:t>
@@ -10299,7 +10351,7 @@
         </m:r>
       </m:oMath>
       <w:r>
-        <w:t xml:space="preserve">. The dirichlet function is parameterized from a vector,</w:t>
+        <w:t xml:space="preserve">. The Dirichlet function is parameterized from a vector,</w:t>
       </w:r>
       <w:r>
         <w:t xml:space="preserve"> </w:t>
@@ -10356,7 +10408,7 @@
         <w:t xml:space="preserve"> </w:t>
       </w:r>
       <w:r>
-        <w:t xml:space="preserve">originates from a bernoulli</w:t>
+        <w:t xml:space="preserve">originates from a Bernoulli</w:t>
       </w:r>
       <w:r>
         <w:t xml:space="preserve"> </w:t>
@@ -10644,6 +10696,7 @@
                 </m:r>
                 <m:r>
                   <m:rPr>
+                    <m:nor/>
                     <m:sty m:val="p"/>
                   </m:rPr>
                   <m:t>Bern</m:t>
@@ -10749,6 +10802,7 @@
                 </m:r>
                 <m:r>
                   <m:rPr>
+                    <m:nor/>
                     <m:sty m:val="p"/>
                   </m:rPr>
                   <m:t>Dir</m:t>
@@ -11265,6 +11319,7 @@
                 </m:r>
                 <m:r>
                   <m:rPr>
+                    <m:nor/>
                     <m:sty m:val="p"/>
                   </m:rPr>
                   <m:t>Norm</m:t>
@@ -11366,6 +11421,7 @@
                 </m:r>
                 <m:r>
                   <m:rPr>
+                    <m:nor/>
                     <m:sty m:val="p"/>
                   </m:rPr>
                   <m:t>Norm</m:t>
@@ -11610,6 +11666,7 @@
                 </m:r>
                 <m:r>
                   <m:rPr>
+                    <m:nor/>
                     <m:sty m:val="p"/>
                   </m:rPr>
                   <m:t>Norm</m:t>
@@ -11670,7 +11727,7 @@
         <w:pStyle w:val="FirstParagraph"/>
       </w:pPr>
       <w:r>
-        <w:t xml:space="preserve">To examine the sensitivites of models to different fish behavior and dam operational scenarios, seven addtional attributes are randomly assigned to each individual fish. Each attribute is randomly assigned a TRUE/FALSE using a bernoulli</w:t>
+        <w:t xml:space="preserve">To examine the sensitivities of models to different fish behavior and dam operational scenarios, seven additional attributes are randomly assigned to each individual fish. Each attribute is randomly assigned a TRUE/FALSE using a Bernoulli</w:t>
       </w:r>
       <w:r>
         <w:t xml:space="preserve"> </w:t>
@@ -11923,6 +11980,7 @@
                 </m:r>
                 <m:r>
                   <m:rPr>
+                    <m:nor/>
                     <m:sty m:val="p"/>
                   </m:rPr>
                   <m:t>Bern</m:t>
@@ -11971,27 +12029,6 @@
                     <m:r>
                       <m:t>i</m:t>
                     </m:r>
-                    <m:r>
-                      <m:t>|</m:t>
-                    </m:r>
-                    <m:r>
-                      <m:t>d</m:t>
-                    </m:r>
-                    <m:r>
-                      <m:t>=</m:t>
-                    </m:r>
-                    <m:r>
-                      <m:t>T</m:t>
-                    </m:r>
-                    <m:r>
-                      <m:t>R</m:t>
-                    </m:r>
-                    <m:r>
-                      <m:t>U</m:t>
-                    </m:r>
-                    <m:r>
-                      <m:t>E</m:t>
-                    </m:r>
                   </m:sub>
                 </m:sSub>
               </m:e>
@@ -12001,6 +12038,7 @@
                 </m:r>
                 <m:r>
                   <m:rPr>
+                    <m:nor/>
                     <m:sty m:val="p"/>
                   </m:rPr>
                   <m:t>Bern</m:t>
@@ -12011,6 +12049,27 @@
                 <m:r>
                   <m:t>γ</m:t>
                 </m:r>
+                <m:r>
+                  <m:t>×</m:t>
+                </m:r>
+                <m:r>
+                  <m:t>d</m:t>
+                </m:r>
+                <m:r>
+                  <m:t>a</m:t>
+                </m:r>
+                <m:sSub>
+                  <m:e>
+                    <m:r>
+                      <m:t>y</m:t>
+                    </m:r>
+                  </m:e>
+                  <m:sub>
+                    <m:r>
+                      <m:t>i</m:t>
+                    </m:r>
+                  </m:sub>
+                </m:sSub>
                 <m:r>
                   <m:t>)</m:t>
                 </m:r>
@@ -12055,6 +12114,7 @@
                 </m:r>
                 <m:r>
                   <m:rPr>
+                    <m:nor/>
                     <m:sty m:val="p"/>
                   </m:rPr>
                   <m:t>Bern</m:t>
@@ -12115,6 +12175,7 @@
                 </m:r>
                 <m:r>
                   <m:rPr>
+                    <m:nor/>
                     <m:sty m:val="p"/>
                   </m:rPr>
                   <m:t>Bern</m:t>
@@ -12157,27 +12218,6 @@
                     <m:r>
                       <m:t>i</m:t>
                     </m:r>
-                    <m:r>
-                      <m:t>|</m:t>
-                    </m:r>
-                    <m:r>
-                      <m:t>m</m:t>
-                    </m:r>
-                    <m:r>
-                      <m:t>=</m:t>
-                    </m:r>
-                    <m:r>
-                      <m:t>T</m:t>
-                    </m:r>
-                    <m:r>
-                      <m:t>R</m:t>
-                    </m:r>
-                    <m:r>
-                      <m:t>U</m:t>
-                    </m:r>
-                    <m:r>
-                      <m:t>E</m:t>
-                    </m:r>
                   </m:sub>
                 </m:sSub>
               </m:e>
@@ -12187,6 +12227,7 @@
                 </m:r>
                 <m:r>
                   <m:rPr>
+                    <m:nor/>
                     <m:sty m:val="p"/>
                   </m:rPr>
                   <m:t>Bern</m:t>
@@ -12197,6 +12238,36 @@
                 <m:r>
                   <m:t>κ</m:t>
                 </m:r>
+                <m:r>
+                  <m:t>×</m:t>
+                </m:r>
+                <m:r>
+                  <m:t>t</m:t>
+                </m:r>
+                <m:r>
+                  <m:t>a</m:t>
+                </m:r>
+                <m:r>
+                  <m:t>g</m:t>
+                </m:r>
+                <m:r>
+                  <m:t>g</m:t>
+                </m:r>
+                <m:r>
+                  <m:t>e</m:t>
+                </m:r>
+                <m:sSub>
+                  <m:e>
+                    <m:r>
+                      <m:t>d</m:t>
+                    </m:r>
+                  </m:e>
+                  <m:sub>
+                    <m:r>
+                      <m:t>i</m:t>
+                    </m:r>
+                  </m:sub>
+                </m:sSub>
                 <m:r>
                   <m:t>)</m:t>
                 </m:r>
@@ -12244,6 +12315,7 @@
                 </m:r>
                 <m:r>
                   <m:rPr>
+                    <m:nor/>
                     <m:sty m:val="p"/>
                   </m:rPr>
                   <m:t>Bern</m:t>
@@ -12295,27 +12367,6 @@
                     <m:r>
                       <m:t>i</m:t>
                     </m:r>
-                    <m:r>
-                      <m:t>|</m:t>
-                    </m:r>
-                    <m:r>
-                      <m:t>f</m:t>
-                    </m:r>
-                    <m:r>
-                      <m:t>=</m:t>
-                    </m:r>
-                    <m:r>
-                      <m:t>T</m:t>
-                    </m:r>
-                    <m:r>
-                      <m:t>R</m:t>
-                    </m:r>
-                    <m:r>
-                      <m:t>U</m:t>
-                    </m:r>
-                    <m:r>
-                      <m:t>E</m:t>
-                    </m:r>
                   </m:sub>
                 </m:sSub>
               </m:e>
@@ -12325,6 +12376,7 @@
                 </m:r>
                 <m:r>
                   <m:rPr>
+                    <m:nor/>
                     <m:sty m:val="p"/>
                   </m:rPr>
                   <m:t>Bern</m:t>
@@ -12335,6 +12387,42 @@
                 <m:r>
                   <m:t>ρ</m:t>
                 </m:r>
+                <m:r>
+                  <m:t>×</m:t>
+                </m:r>
+                <m:r>
+                  <m:t>f</m:t>
+                </m:r>
+                <m:r>
+                  <m:t>a</m:t>
+                </m:r>
+                <m:r>
+                  <m:t>l</m:t>
+                </m:r>
+                <m:r>
+                  <m:t>l</m:t>
+                </m:r>
+                <m:r>
+                  <m:t>b</m:t>
+                </m:r>
+                <m:r>
+                  <m:t>a</m:t>
+                </m:r>
+                <m:r>
+                  <m:t>c</m:t>
+                </m:r>
+                <m:sSub>
+                  <m:e>
+                    <m:r>
+                      <m:t>k</m:t>
+                    </m:r>
+                  </m:e>
+                  <m:sub>
+                    <m:r>
+                      <m:t>i</m:t>
+                    </m:r>
+                  </m:sub>
+                </m:sSub>
                 <m:r>
                   <m:t>)</m:t>
                 </m:r>
@@ -12349,7 +12437,7 @@
         <w:pStyle w:val="FirstParagraph"/>
       </w:pPr>
       <w:r>
-        <w:t xml:space="preserve">Simulation parameters for model evaluations were set to mimic typical ecapement of spring/summer Chinook Salmon to LGD with similar origin proportions, marking rates and run timing as those observed from return years 2010 - 2015. Escapement of each origin (</w:t>
+        <w:t xml:space="preserve">Simulation parameters for model evaluations were set to mimic typical escapement of spring/summer Chinook Salmon to LGD with similar origin proportions, marking rates and run timing as those observed from return years 2010 - 2015. Escapement of each origin (</w:t>
       </w:r>
       <m:oMath>
         <m:sSub>
@@ -12393,7 +12481,7 @@
       <w:r>
         <w:t xml:space="preserve">); resulting in an expected 25 wild, 12.5 hatchery and 3.75 hatchery no-clip populations. Mean arrival dates and variability were estimated from PIT-tag detection data queried from the Columbia Basin Research Data Access in Real Time (</w:t>
       </w:r>
-      <w:hyperlink r:id="rId88">
+      <w:hyperlink r:id="rId89">
         <w:r>
           <w:rPr>
             <w:rStyle w:val="Hyperlink"/>
@@ -12510,7 +12598,7 @@
         <w:pStyle w:val="BodyText"/>
       </w:pPr>
       <w:r>
-        <w:t xml:space="preserve">For the specific simulated scenarios, we were interested in STADEM model estimates of origin specific escapment from the combinations of two seperate trapping rates, two fallback, re-ascension and night-passage combinations and three window count error rates; resulting in twelve different scenarios. First, trapping rates were set static at 0.15 across all weeks for six scenarios to mimic an optimium trap operation for an expected return of 25,000 wild fish (i.e., trap</w:t>
+        <w:t xml:space="preserve">For the specific simulated scenarios, we were interested in STADEM model estimates of origin specific escapement from the combinations of two separate trapping rates, two fallback, re-ascension and night-passage combinations and three window count error rates; resulting in twelve different scenarios. First, trapping rates were set static at 0.15 across all weeks for six scenarios to mimic an optimum trap operation for an expected return of 25,000 wild fish (i.e., trap</w:t>
       </w:r>
       <w:r>
         <w:t xml:space="preserve"> </w:t>
@@ -12689,7 +12777,7 @@
         <w:t xml:space="preserve">4</w:t>
       </w:r>
       <w:r>
-        <w:t xml:space="preserve">). Finally, we desired to test the sensitivites of STADEM to potential rates of window count error; 0%, 5% and 10%</w:t>
+        <w:t xml:space="preserve">). Finally, we desired to test the sensitivities of STADEM to potential rates of window count error; 0%, 5% and 10%</w:t>
       </w:r>
       <w:r>
         <w:t xml:space="preserve"> </w:t>

</xml_diff>

<commit_message>
corrected a typo in the abstract
made the legend for the time-series plot have 2 rows
</commit_message>
<xml_diff>
--- a/analysis/paper/paper.docx
+++ b/analysis/paper/paper.docx
@@ -1063,7 +1063,7 @@
         <w:t xml:space="preserve"> </w:t>
       </w:r>
       <w:r>
-        <w:t xml:space="preserve">produces</w:t>
+        <w:t xml:space="preserve">produce</w:t>
       </w:r>
       <w:r>
         <w:t xml:space="preserve"> </w:t>
@@ -2132,7 +2132,7 @@
         <w:t xml:space="preserve">3</w:t>
       </w:r>
       <w:r>
-        <w:t xml:space="preserve">. Coefficients of variation ranged from 2.7-24.8% for wild fish, 2.2-10.5% for hatchery fish, 3.6-11% for hatchery no-clip fish and 2.1-10.4% for total unique fish past Lower Granite Dam. Excluding 2019, which had the lowest escapement estimates for both species, the maximum CVs were 6.6% for wild fish, 5.6% for clipped hatchery fish, 8% for unclipped hatchery fish and 5.2% for total unque fish.</w:t>
+        <w:t xml:space="preserve">. Coefficients of variation ranged from 2.5-16% for wild fish, 2.3-9.4% for hatchery fish, 3.4-24.2% for hatchery no-clip fish and 2.2-9.8% for total unique fish past Lower Granite Dam. Excluding 2019, which had the lowest escapement estimates for both species, the maximum CVs were 7.1% for wild fish, 4.8% for clipped hatchery fish, 7.8% for unclipped hatchery fish and 4.7% for total unque fish.</w:t>
       </w:r>
     </w:p>
     <w:p>

</xml_diff>

<commit_message>
RK edits to appendix after EB's comments
</commit_message>
<xml_diff>
--- a/analysis/paper/paper.docx
+++ b/analysis/paper/paper.docx
@@ -137,7 +137,7 @@
         <w:t xml:space="preserve"> </w:t>
       </w:r>
       <w:r>
-        <w:t xml:space="preserve">01,</w:t>
+        <w:t xml:space="preserve">04,</w:t>
       </w:r>
       <w:r>
         <w:t xml:space="preserve"> </w:t>
@@ -148,6 +148,7 @@
     </w:p>
     <w:p>
       <w:pPr>
+        <w:pStyle w:val="Compact"/>
         <w:pStyle w:val="Abstract"/>
       </w:pPr>
       <w:r>
@@ -1191,7 +1192,7 @@
         <w:t xml:space="preserve">Biomark, Inc. 705 South 8th St., Boise, Idaho, 83702, USA</w:t>
       </w:r>
       <w:r>
-        <w:br/>
+        <w:br w:type="textWrapping"/>
       </w:r>
       <w:r>
         <w:rPr>
@@ -2365,7 +2366,7 @@
         <w:pStyle w:val="Bibliography"/>
       </w:pPr>
       <w:r>
-        <w:t xml:space="preserve">Bue, B. G., S. M. Fried, S. Sharr, D. G. Sharp, J. A. Wilcock, and H. J. Geiger. 1998. Estimating salmon escapement using area-under-the-curve, aerial observer efficiency, and stream-life estimates: The prince william sound pink salmon example. North Pacific Anadromous Fish Commission Bulletin 1:240–250.</w:t>
+        <w:t xml:space="preserve">Bue, B., S. Fried, S. Sharr, D. Sharp, J. Wilcock, and H. Geiger. 1998. Estimating salmon escapement using area-under-the-curve, aerial observer efficiency, and stream-life estimates: The prince william sound pink salmon example. North Pacific Anadromous Fish Commission Bulletin 1:240–250.</w:t>
       </w:r>
     </w:p>
     <w:bookmarkEnd w:id="41"/>
@@ -2375,7 +2376,7 @@
         <w:pStyle w:val="Bibliography"/>
       </w:pPr>
       <w:r>
-        <w:t xml:space="preserve">Camacho, C. A., K. K. Wright, J. Powell, W. C. Schrader, T. Copeland, M. W. Ackerman, M. Dobos, M. P. Corsi, and M. R. Campbell. 2017. Wild adult steelhead and Chinook salmon abundance and composition at Lower Granite Dam, spawn years 2009-2016. Idaho Department of Fish and Game, 17-06.</w:t>
+        <w:t xml:space="preserve">Camacho, C., K. Wright, J. Powell, W. C. Schrader, T. Copeland, M. Ackerman, M. Dobos, M. Corsi, and M. R. Campbell. 2017. Wild adult steelhead and Chinook salmon abundance and composition at Lower Granite Dam, spawn years 2009-2016. Idaho Department of Fish and Game, 17-06.</w:t>
       </w:r>
     </w:p>
     <w:bookmarkEnd w:id="42"/>
@@ -2415,7 +2416,7 @@
         <w:pStyle w:val="Bibliography"/>
       </w:pPr>
       <w:r>
-        <w:t xml:space="preserve">Ford, M. J., K. Barnas, T. D. Cooney, L. G. Crozier, M. Diaz, J. J. Hard, E. E. Holmes, D. M. Holzer, R. G. Kope, P. W. Lawson, M. Liermann, J. M. Myers, M. Rowse, D. J. Teel, D. M. V. Doornik, T. C. Wainwright, L. A. Weitkamp, and M. Williams. 2015. Status review update for pacific salmon and steelhead listed under the endangered species act: Pacific northwest. National Marine Fisheries Service, Northwest Fisheries Science Center.</w:t>
+        <w:t xml:space="preserve">Ford, M., K. Barnas, T. Cooney, L. Crozier, M. Diaz, J.J. Hard, E. Holmes, D. Holzer, R. Kope, P. Lawson, M. Liermann, J. Myers, M. Rowse, D. Teel, D. V. Doornik, T. Wainwright, L. Weitkamp, and M. Williams. 2015. Status review update for pacific salmon and steelhead listed under the endangered species act: Pacific northwest. National Marine Fisheries Service, Northwest Fisheries Science Center.</w:t>
       </w:r>
     </w:p>
     <w:bookmarkEnd w:id="46"/>
@@ -2625,7 +2626,7 @@
         <w:pStyle w:val="Bibliography"/>
       </w:pPr>
       <w:r>
-        <w:t xml:space="preserve">Seber, G. A. F. 2002. The estimation of animal abundance and related parameters. Blackburn Press Caldwell, New Jersey.</w:t>
+        <w:t xml:space="preserve">Seber, G. 2002. The estimation of animal abundance and related parameters. Blackburn Press Caldwell, New Jersey.</w:t>
       </w:r>
     </w:p>
     <w:bookmarkEnd w:id="67"/>
@@ -6515,7 +6516,6 @@
               <m:e>
                 <m:r>
                   <m:rPr>
-                    <m:nor/>
                     <m:sty m:val="p"/>
                   </m:rPr>
                   <m:t>ln</m:t>
@@ -6548,7 +6548,6 @@
                 </m:r>
                 <m:r>
                   <m:rPr>
-                    <m:nor/>
                     <m:sty m:val="p"/>
                   </m:rPr>
                   <m:t>ln</m:t>
@@ -6919,7 +6918,6 @@
                 </m:r>
                 <m:r>
                   <m:rPr>
-                    <m:nor/>
                     <m:sty m:val="p"/>
                   </m:rPr>
                   <m:t>Bin</m:t>
@@ -6988,7 +6986,6 @@
                 </m:r>
                 <m:r>
                   <m:rPr>
-                    <m:nor/>
                     <m:sty m:val="p"/>
                   </m:rPr>
                   <m:t>Bin</m:t>
@@ -7374,7 +7371,6 @@
                 </m:r>
                 <m:r>
                   <m:rPr>
-                    <m:nor/>
                     <m:sty m:val="p"/>
                   </m:rPr>
                   <m:t>NegBin</m:t>
@@ -7614,7 +7610,6 @@
                 </m:r>
                 <m:r>
                   <m:rPr>
-                    <m:nor/>
                     <m:sty m:val="p"/>
                   </m:rPr>
                   <m:t>Bin</m:t>
@@ -7661,7 +7656,6 @@
               <m:e>
                 <m:r>
                   <m:rPr>
-                    <m:nor/>
                     <m:sty m:val="p"/>
                   </m:rPr>
                   <m:t>logit</m:t>
@@ -7691,7 +7685,6 @@
                 </m:r>
                 <m:r>
                   <m:rPr>
-                    <m:nor/>
                     <m:sty m:val="p"/>
                   </m:rPr>
                   <m:t>logit</m:t>
@@ -7961,7 +7954,6 @@
                 </m:r>
                 <m:r>
                   <m:rPr>
-                    <m:nor/>
                     <m:sty m:val="p"/>
                   </m:rPr>
                   <m:t>Bin</m:t>
@@ -8008,7 +8000,6 @@
               <m:e>
                 <m:r>
                   <m:rPr>
-                    <m:nor/>
                     <m:sty m:val="p"/>
                   </m:rPr>
                   <m:t>logit</m:t>
@@ -8041,7 +8032,6 @@
                 </m:r>
                 <m:r>
                   <m:rPr>
-                    <m:nor/>
                     <m:sty m:val="p"/>
                   </m:rPr>
                   <m:t>logit</m:t>
@@ -8631,7 +8621,6 @@
                 </m:r>
                 <m:r>
                   <m:rPr>
-                    <m:nor/>
                     <m:sty m:val="p"/>
                   </m:rPr>
                   <m:t>Multinom</m:t>
@@ -8705,7 +8694,6 @@
                   <m:num>
                     <m:r>
                       <m:rPr>
-                        <m:nor/>
                         <m:sty m:val="p"/>
                       </m:rPr>
                       <m:t>exp</m:t>
@@ -8735,7 +8723,6 @@
                     </m:r>
                     <m:r>
                       <m:rPr>
-                        <m:nor/>
                         <m:sty m:val="p"/>
                       </m:rPr>
                       <m:t>exp</m:t>
@@ -8822,7 +8809,6 @@
                 </m:r>
                 <m:r>
                   <m:rPr>
-                    <m:nor/>
                     <m:sty m:val="p"/>
                   </m:rPr>
                   <m:t>ln</m:t>
@@ -8919,7 +8905,6 @@
                 </m:r>
                 <m:r>
                   <m:rPr>
-                    <m:nor/>
                     <m:sty m:val="p"/>
                   </m:rPr>
                   <m:t>ln</m:t>
@@ -10360,7 +10345,7 @@
         <m:sSub>
           <m:e>
             <m:r>
-              <m:t>η</m:t>
+              <m:t>ζ</m:t>
             </m:r>
           </m:e>
           <m:sub>
@@ -10394,7 +10379,7 @@
         <m:sSub>
           <m:e>
             <m:r>
-              <m:t>η</m:t>
+              <m:t>ζ</m:t>
             </m:r>
           </m:e>
           <m:sub>
@@ -10408,7 +10393,7 @@
         <w:t xml:space="preserve"> </w:t>
       </w:r>
       <w:r>
-        <w:t xml:space="preserve">originates from a Bernoulli</w:t>
+        <w:t xml:space="preserve">originates from a Binomial</w:t>
       </w:r>
       <w:r>
         <w:t xml:space="preserve"> </w:t>
@@ -10440,7 +10425,21 @@
         <w:t xml:space="preserve"> </w:t>
       </w:r>
       <w:r>
-        <w:t xml:space="preserve">and the proportion of populations with each origin,</w:t>
+        <w:t xml:space="preserve">with</w:t>
+      </w:r>
+      <w:r>
+        <w:t xml:space="preserve"> </w:t>
+      </w:r>
+      <m:oMath>
+        <m:r>
+          <m:t>n</m:t>
+        </m:r>
+      </m:oMath>
+      <w:r>
+        <w:t xml:space="preserve"> </w:t>
+      </w:r>
+      <w:r>
+        <w:t xml:space="preserve">populations, and the proportion of populations with each origin,</w:t>
       </w:r>
       <w:r>
         <w:t xml:space="preserve"> </w:t>
@@ -10627,7 +10626,7 @@
                     <m:sSub>
                       <m:e>
                         <m:r>
-                          <m:t>η</m:t>
+                          <m:t>ζ</m:t>
                         </m:r>
                       </m:e>
                       <m:sub>
@@ -10666,7 +10665,7 @@
                     <m:sSub>
                       <m:e>
                         <m:r>
-                          <m:t>η</m:t>
+                          <m:t>ζ</m:t>
                         </m:r>
                       </m:e>
                       <m:sub>
@@ -10696,13 +10695,18 @@
                 </m:r>
                 <m:r>
                   <m:rPr>
-                    <m:nor/>
                     <m:sty m:val="p"/>
                   </m:rPr>
-                  <m:t>Bern</m:t>
+                  <m:t>Binomial</m:t>
                 </m:r>
                 <m:r>
                   <m:t>(</m:t>
+                </m:r>
+                <m:r>
+                  <m:t>n</m:t>
+                </m:r>
+                <m:r>
+                  <m:t>,</m:t>
                 </m:r>
                 <m:sSub>
                   <m:e>
@@ -10802,7 +10806,6 @@
                 </m:r>
                 <m:r>
                   <m:rPr>
-                    <m:nor/>
                     <m:sty m:val="p"/>
                   </m:rPr>
                   <m:t>Dir</m:t>
@@ -10813,7 +10816,7 @@
                 <m:sSub>
                   <m:e>
                     <m:r>
-                      <m:t>η</m:t>
+                      <m:t>ζ</m:t>
                     </m:r>
                   </m:e>
                   <m:sub>
@@ -10852,7 +10855,7 @@
                 <m:sSub>
                   <m:e>
                     <m:r>
-                      <m:t>η</m:t>
+                      <m:t>ζ</m:t>
                     </m:r>
                   </m:e>
                   <m:sub>
@@ -11319,7 +11322,6 @@
                 </m:r>
                 <m:r>
                   <m:rPr>
-                    <m:nor/>
                     <m:sty m:val="p"/>
                   </m:rPr>
                   <m:t>Norm</m:t>
@@ -11421,7 +11423,6 @@
                 </m:r>
                 <m:r>
                   <m:rPr>
-                    <m:nor/>
                     <m:sty m:val="p"/>
                   </m:rPr>
                   <m:t>Norm</m:t>
@@ -11666,7 +11667,6 @@
                 </m:r>
                 <m:r>
                   <m:rPr>
-                    <m:nor/>
                     <m:sty m:val="p"/>
                   </m:rPr>
                   <m:t>Norm</m:t>
@@ -11980,7 +11980,6 @@
                 </m:r>
                 <m:r>
                   <m:rPr>
-                    <m:nor/>
                     <m:sty m:val="p"/>
                   </m:rPr>
                   <m:t>Bern</m:t>
@@ -12038,7 +12037,6 @@
                 </m:r>
                 <m:r>
                   <m:rPr>
-                    <m:nor/>
                     <m:sty m:val="p"/>
                   </m:rPr>
                   <m:t>Bern</m:t>
@@ -12114,7 +12112,6 @@
                 </m:r>
                 <m:r>
                   <m:rPr>
-                    <m:nor/>
                     <m:sty m:val="p"/>
                   </m:rPr>
                   <m:t>Bern</m:t>
@@ -12175,7 +12172,6 @@
                 </m:r>
                 <m:r>
                   <m:rPr>
-                    <m:nor/>
                     <m:sty m:val="p"/>
                   </m:rPr>
                   <m:t>Bern</m:t>
@@ -12227,7 +12223,6 @@
                 </m:r>
                 <m:r>
                   <m:rPr>
-                    <m:nor/>
                     <m:sty m:val="p"/>
                   </m:rPr>
                   <m:t>Bern</m:t>
@@ -12315,7 +12310,6 @@
                 </m:r>
                 <m:r>
                   <m:rPr>
-                    <m:nor/>
                     <m:sty m:val="p"/>
                   </m:rPr>
                   <m:t>Bern</m:t>
@@ -12376,7 +12370,6 @@
                 </m:r>
                 <m:r>
                   <m:rPr>
-                    <m:nor/>
                     <m:sty m:val="p"/>
                   </m:rPr>
                   <m:t>Bern</m:t>
@@ -12786,36 +12779,7 @@
         <w:t xml:space="preserve">(Hatch et al. 1994)</w:t>
       </w:r>
       <w:r>
-        <w:t xml:space="preserve">. Error at the window was simulated as unbiased (i.e., expect varying high and low counts to cancel each other) and is introduced to the sum of daily window counts using a normal</w:t>
-      </w:r>
-      <w:r>
-        <w:t xml:space="preserve"> </w:t>
-      </w:r>
-      <m:oMath>
-        <m:r>
-          <m:rPr>
-            <m:sty m:val="p"/>
-            <m:scr m:val="script"/>
-          </m:rPr>
-          <m:t>P</m:t>
-        </m:r>
-        <m:r>
-          <m:rPr>
-            <m:sty m:val="p"/>
-            <m:scr m:val="script"/>
-          </m:rPr>
-          <m:t>D</m:t>
-        </m:r>
-        <m:r>
-          <m:rPr>
-            <m:sty m:val="p"/>
-            <m:scr m:val="script"/>
-          </m:rPr>
-          <m:t>F</m:t>
-        </m:r>
-      </m:oMath>
-      <w:r>
-        <w:t xml:space="preserve">.</w:t>
+        <w:t xml:space="preserve">. To simulate window count error, we assumed the observed daily count was a random variable from a normal distribution with a mean equal to the true daily count, and a standard deviation equal to the applied error rate (i.e., 0%, 5%, 10%) multiplied by the true daily count. This method simulated observed counts as unbiased, and allowed for possible under and overcounts at the window.</w:t>
       </w:r>
     </w:p>
     <w:sectPr>

</xml_diff>

<commit_message>
updated with new STADEM runs for 2019. Changed the results about max CV of escapement estimates.
</commit_message>
<xml_diff>
--- a/analysis/paper/paper.docx
+++ b/analysis/paper/paper.docx
@@ -137,7 +137,7 @@
         <w:t xml:space="preserve"> </w:t>
       </w:r>
       <w:r>
-        <w:t xml:space="preserve">01,</w:t>
+        <w:t xml:space="preserve">04,</w:t>
       </w:r>
       <w:r>
         <w:t xml:space="preserve"> </w:t>
@@ -2132,7 +2132,7 @@
         <w:t xml:space="preserve">3</w:t>
       </w:r>
       <w:r>
-        <w:t xml:space="preserve">. Coefficients of variation ranged from 2.5-16% for wild fish, 2.3-9.4% for hatchery fish, 3.4-24.2% for hatchery no-clip fish and 2.2-9.8% for total unique fish past Lower Granite Dam. Excluding 2019, which had the lowest escapement estimates for both species, the maximum CVs were 7.1% for wild fish, 4.8% for clipped hatchery fish, 7.8% for unclipped hatchery fish and 4.7% for total unque fish.</w:t>
+        <w:t xml:space="preserve">. Coefficients of variation ranged from 2.5-7.1% for wild fish, 2.3-5.1% for clipped hatchery fish, 3.4-8.8% for hatchery no-clip fish and 2.2-4.7% for total unique fish past Lower Granite Dam.</w:t>
       </w:r>
     </w:p>
     <w:p>
@@ -5348,40 +5348,40 @@
               <w:jc w:val="left"/>
             </w:pPr>
             <w:r>
-              <w:t xml:space="preserve">29,446 (0.098)</w:t>
-            </w:r>
-          </w:p>
-        </w:tc>
-        <w:tc>
-          <w:p>
-            <w:pPr>
-              <w:pStyle w:val="Compact"/>
-              <w:jc w:val="left"/>
-            </w:pPr>
-            <w:r>
-              <w:t xml:space="preserve">5,243 (0.135)</w:t>
-            </w:r>
-          </w:p>
-        </w:tc>
-        <w:tc>
-          <w:p>
-            <w:pPr>
-              <w:pStyle w:val="Compact"/>
-              <w:jc w:val="left"/>
-            </w:pPr>
-            <w:r>
-              <w:t xml:space="preserve">22,116 (0.094)</w:t>
-            </w:r>
-          </w:p>
-        </w:tc>
-        <w:tc>
-          <w:p>
-            <w:pPr>
-              <w:pStyle w:val="Compact"/>
-              <w:jc w:val="left"/>
-            </w:pPr>
-            <w:r>
-              <w:t xml:space="preserve">2,087 (0.105)</w:t>
+              <w:t xml:space="preserve">27,293 (0.041)</w:t>
+            </w:r>
+          </w:p>
+        </w:tc>
+        <w:tc>
+          <w:p>
+            <w:pPr>
+              <w:pStyle w:val="Compact"/>
+              <w:jc w:val="left"/>
+            </w:pPr>
+            <w:r>
+              <w:t xml:space="preserve">4,771 (0.045)</w:t>
+            </w:r>
+          </w:p>
+        </w:tc>
+        <w:tc>
+          <w:p>
+            <w:pPr>
+              <w:pStyle w:val="Compact"/>
+              <w:jc w:val="left"/>
+            </w:pPr>
+            <w:r>
+              <w:t xml:space="preserve">20,578 (0.043)</w:t>
+            </w:r>
+          </w:p>
+        </w:tc>
+        <w:tc>
+          <w:p>
+            <w:pPr>
+              <w:pStyle w:val="Compact"/>
+              <w:jc w:val="left"/>
+            </w:pPr>
+            <w:r>
+              <w:t xml:space="preserve">1,943 (0.06)</w:t>
             </w:r>
           </w:p>
         </w:tc>
@@ -6138,40 +6138,40 @@
               <w:jc w:val="left"/>
             </w:pPr>
             <w:r>
-              <w:t xml:space="preserve">61,604 (0.088)</w:t>
-            </w:r>
-          </w:p>
-        </w:tc>
-        <w:tc>
-          <w:p>
-            <w:pPr>
-              <w:pStyle w:val="Compact"/>
-              <w:jc w:val="left"/>
-            </w:pPr>
-            <w:r>
-              <w:t xml:space="preserve">10,901 (0.16)</w:t>
-            </w:r>
-          </w:p>
-        </w:tc>
-        <w:tc>
-          <w:p>
-            <w:pPr>
-              <w:pStyle w:val="Compact"/>
-              <w:jc w:val="left"/>
-            </w:pPr>
-            <w:r>
-              <w:t xml:space="preserve">45,254 (0.069)</w:t>
-            </w:r>
-          </w:p>
-        </w:tc>
-        <w:tc>
-          <w:p>
-            <w:pPr>
-              <w:pStyle w:val="Compact"/>
-              <w:jc w:val="left"/>
-            </w:pPr>
-            <w:r>
-              <w:t xml:space="preserve">5,448 (0.242)</w:t>
+              <w:t xml:space="preserve">53,738 (0.036)</w:t>
+            </w:r>
+          </w:p>
+        </w:tc>
+        <w:tc>
+          <w:p>
+            <w:pPr>
+              <w:pStyle w:val="Compact"/>
+              <w:jc w:val="left"/>
+            </w:pPr>
+            <w:r>
+              <w:t xml:space="preserve">8,639 (0.06)</w:t>
+            </w:r>
+          </w:p>
+        </w:tc>
+        <w:tc>
+          <w:p>
+            <w:pPr>
+              <w:pStyle w:val="Compact"/>
+              <w:jc w:val="left"/>
+            </w:pPr>
+            <w:r>
+              <w:t xml:space="preserve">41,291 (0.033)</w:t>
+            </w:r>
+          </w:p>
+        </w:tc>
+        <w:tc>
+          <w:p>
+            <w:pPr>
+              <w:pStyle w:val="Compact"/>
+              <w:jc w:val="left"/>
+            </w:pPr>
+            <w:r>
+              <w:t xml:space="preserve">3,808 (0.088)</w:t>
             </w:r>
           </w:p>
         </w:tc>

</xml_diff>

<commit_message>
incorporated new STADEM results and changed results on CV of escapement estimates in manuscript.
</commit_message>
<xml_diff>
--- a/analysis/paper/paper.docx
+++ b/analysis/paper/paper.docx
@@ -10360,7 +10360,7 @@
         <m:sSub>
           <m:e>
             <m:r>
-              <m:t>η</m:t>
+              <m:t>ζ</m:t>
             </m:r>
           </m:e>
           <m:sub>
@@ -10394,7 +10394,7 @@
         <m:sSub>
           <m:e>
             <m:r>
-              <m:t>η</m:t>
+              <m:t>ζ</m:t>
             </m:r>
           </m:e>
           <m:sub>
@@ -10408,7 +10408,7 @@
         <w:t xml:space="preserve"> </w:t>
       </w:r>
       <w:r>
-        <w:t xml:space="preserve">originates from a Bernoulli</w:t>
+        <w:t xml:space="preserve">originates from a Binomial</w:t>
       </w:r>
       <w:r>
         <w:t xml:space="preserve"> </w:t>
@@ -10440,7 +10440,21 @@
         <w:t xml:space="preserve"> </w:t>
       </w:r>
       <w:r>
-        <w:t xml:space="preserve">and the proportion of populations with each origin,</w:t>
+        <w:t xml:space="preserve">with</w:t>
+      </w:r>
+      <w:r>
+        <w:t xml:space="preserve"> </w:t>
+      </w:r>
+      <m:oMath>
+        <m:r>
+          <m:t>n</m:t>
+        </m:r>
+      </m:oMath>
+      <w:r>
+        <w:t xml:space="preserve"> </w:t>
+      </w:r>
+      <w:r>
+        <w:t xml:space="preserve">populations, and the proportion of populations with each origin,</w:t>
       </w:r>
       <w:r>
         <w:t xml:space="preserve"> </w:t>
@@ -10627,7 +10641,7 @@
                     <m:sSub>
                       <m:e>
                         <m:r>
-                          <m:t>η</m:t>
+                          <m:t>ζ</m:t>
                         </m:r>
                       </m:e>
                       <m:sub>
@@ -10666,7 +10680,7 @@
                     <m:sSub>
                       <m:e>
                         <m:r>
-                          <m:t>η</m:t>
+                          <m:t>ζ</m:t>
                         </m:r>
                       </m:e>
                       <m:sub>
@@ -10699,10 +10713,16 @@
                     <m:nor/>
                     <m:sty m:val="p"/>
                   </m:rPr>
-                  <m:t>Bern</m:t>
+                  <m:t>Binomial</m:t>
                 </m:r>
                 <m:r>
                   <m:t>(</m:t>
+                </m:r>
+                <m:r>
+                  <m:t>n</m:t>
+                </m:r>
+                <m:r>
+                  <m:t>,</m:t>
                 </m:r>
                 <m:sSub>
                   <m:e>
@@ -10813,7 +10833,7 @@
                 <m:sSub>
                   <m:e>
                     <m:r>
-                      <m:t>η</m:t>
+                      <m:t>ζ</m:t>
                     </m:r>
                   </m:e>
                   <m:sub>
@@ -10852,7 +10872,7 @@
                 <m:sSub>
                   <m:e>
                     <m:r>
-                      <m:t>η</m:t>
+                      <m:t>ζ</m:t>
                     </m:r>
                   </m:e>
                   <m:sub>
@@ -12786,36 +12806,7 @@
         <w:t xml:space="preserve">(Hatch et al. 1994)</w:t>
       </w:r>
       <w:r>
-        <w:t xml:space="preserve">. Error at the window was simulated as unbiased (i.e., expect varying high and low counts to cancel each other) and is introduced to the sum of daily window counts using a normal</w:t>
-      </w:r>
-      <w:r>
-        <w:t xml:space="preserve"> </w:t>
-      </w:r>
-      <m:oMath>
-        <m:r>
-          <m:rPr>
-            <m:sty m:val="p"/>
-            <m:scr m:val="script"/>
-          </m:rPr>
-          <m:t>P</m:t>
-        </m:r>
-        <m:r>
-          <m:rPr>
-            <m:sty m:val="p"/>
-            <m:scr m:val="script"/>
-          </m:rPr>
-          <m:t>D</m:t>
-        </m:r>
-        <m:r>
-          <m:rPr>
-            <m:sty m:val="p"/>
-            <m:scr m:val="script"/>
-          </m:rPr>
-          <m:t>F</m:t>
-        </m:r>
-      </m:oMath>
-      <w:r>
-        <w:t xml:space="preserve">.</w:t>
+        <w:t xml:space="preserve">. To simulate window count error, we assumed the observed daily count was a random variable from a normal distribution with a mean equal to the true daily count, and a standard deviation equal to the applied error rate (i.e., 0%, 5%, 10%) multiplied by the true daily count. This method simulated observed counts as unbiased, and allowed for possible under and overcounts at the window.</w:t>
       </w:r>
     </w:p>
     <w:sectPr>

</xml_diff>

<commit_message>
re-knit all 3 versions
</commit_message>
<xml_diff>
--- a/analysis/paper/paper.docx
+++ b/analysis/paper/paper.docx
@@ -137,7 +137,7 @@
         <w:t xml:space="preserve"> </w:t>
       </w:r>
       <w:r>
-        <w:t xml:space="preserve">04,</w:t>
+        <w:t xml:space="preserve">11,</w:t>
       </w:r>
       <w:r>
         <w:t xml:space="preserve"> </w:t>
@@ -169,13 +169,139 @@
         <w:t xml:space="preserve"> </w:t>
       </w:r>
       <w:r>
+        <w:t xml:space="preserve">salmonids</w:t>
+      </w:r>
+      <w:r>
+        <w:t xml:space="preserve"> </w:t>
+      </w:r>
+      <w:r>
+        <w:t xml:space="preserve">passing</w:t>
+      </w:r>
+      <w:r>
+        <w:t xml:space="preserve"> </w:t>
+      </w:r>
+      <w:r>
+        <w:t xml:space="preserve">Lower</w:t>
+      </w:r>
+      <w:r>
+        <w:t xml:space="preserve"> </w:t>
+      </w:r>
+      <w:r>
+        <w:t xml:space="preserve">Granite</w:t>
+      </w:r>
+      <w:r>
+        <w:t xml:space="preserve"> </w:t>
+      </w:r>
+      <w:r>
+        <w:t xml:space="preserve">Dam</w:t>
+      </w:r>
+      <w:r>
+        <w:t xml:space="preserve"> </w:t>
+      </w:r>
+      <w:r>
+        <w:t xml:space="preserve">on</w:t>
+      </w:r>
+      <w:r>
+        <w:t xml:space="preserve"> </w:t>
+      </w:r>
+      <w:r>
         <w:t xml:space="preserve">the</w:t>
       </w:r>
       <w:r>
         <w:t xml:space="preserve"> </w:t>
       </w:r>
       <w:r>
-        <w:t xml:space="preserve">number</w:t>
+        <w:t xml:space="preserve">Snake</w:t>
+      </w:r>
+      <w:r>
+        <w:t xml:space="preserve"> </w:t>
+      </w:r>
+      <w:r>
+        <w:t xml:space="preserve">River,</w:t>
+      </w:r>
+      <w:r>
+        <w:t xml:space="preserve"> </w:t>
+      </w:r>
+      <w:r>
+        <w:t xml:space="preserve">by</w:t>
+      </w:r>
+      <w:r>
+        <w:t xml:space="preserve"> </w:t>
+      </w:r>
+      <w:r>
+        <w:t xml:space="preserve">species</w:t>
+      </w:r>
+      <w:r>
+        <w:t xml:space="preserve"> </w:t>
+      </w:r>
+      <w:r>
+        <w:t xml:space="preserve">and</w:t>
+      </w:r>
+      <w:r>
+        <w:t xml:space="preserve"> </w:t>
+      </w:r>
+      <w:r>
+        <w:t xml:space="preserve">origin,</w:t>
+      </w:r>
+      <w:r>
+        <w:t xml:space="preserve"> </w:t>
+      </w:r>
+      <w:r>
+        <w:t xml:space="preserve">are</w:t>
+      </w:r>
+      <w:r>
+        <w:t xml:space="preserve"> </w:t>
+      </w:r>
+      <w:r>
+        <w:t xml:space="preserve">a</w:t>
+      </w:r>
+      <w:r>
+        <w:t xml:space="preserve"> </w:t>
+      </w:r>
+      <w:r>
+        <w:t xml:space="preserve">critical</w:t>
+      </w:r>
+      <w:r>
+        <w:t xml:space="preserve"> </w:t>
+      </w:r>
+      <w:r>
+        <w:t xml:space="preserve">input</w:t>
+      </w:r>
+      <w:r>
+        <w:t xml:space="preserve"> </w:t>
+      </w:r>
+      <w:r>
+        <w:t xml:space="preserve">to</w:t>
+      </w:r>
+      <w:r>
+        <w:t xml:space="preserve"> </w:t>
+      </w:r>
+      <w:r>
+        <w:t xml:space="preserve">assessing</w:t>
+      </w:r>
+      <w:r>
+        <w:t xml:space="preserve"> </w:t>
+      </w:r>
+      <w:r>
+        <w:t xml:space="preserve">the</w:t>
+      </w:r>
+      <w:r>
+        <w:t xml:space="preserve"> </w:t>
+      </w:r>
+      <w:r>
+        <w:t xml:space="preserve">status</w:t>
+      </w:r>
+      <w:r>
+        <w:t xml:space="preserve"> </w:t>
+      </w:r>
+      <w:r>
+        <w:t xml:space="preserve">and</w:t>
+      </w:r>
+      <w:r>
+        <w:t xml:space="preserve"> </w:t>
+      </w:r>
+      <w:r>
+        <w:t xml:space="preserve">trends</w:t>
       </w:r>
       <w:r>
         <w:t xml:space="preserve"> </w:t>
@@ -187,37 +313,61 @@
         <w:t xml:space="preserve"> </w:t>
       </w:r>
       <w:r>
-        <w:t xml:space="preserve">salmonids</w:t>
-      </w:r>
-      <w:r>
-        <w:t xml:space="preserve"> </w:t>
-      </w:r>
-      <w:r>
-        <w:t xml:space="preserve">passing</w:t>
-      </w:r>
-      <w:r>
-        <w:t xml:space="preserve"> </w:t>
-      </w:r>
-      <w:r>
-        <w:t xml:space="preserve">Lower</w:t>
-      </w:r>
-      <w:r>
-        <w:t xml:space="preserve"> </w:t>
-      </w:r>
-      <w:r>
-        <w:t xml:space="preserve">Granite</w:t>
-      </w:r>
-      <w:r>
-        <w:t xml:space="preserve"> </w:t>
-      </w:r>
-      <w:r>
-        <w:t xml:space="preserve">Dam</w:t>
-      </w:r>
-      <w:r>
-        <w:t xml:space="preserve"> </w:t>
-      </w:r>
-      <w:r>
-        <w:t xml:space="preserve">on</w:t>
+        <w:t xml:space="preserve">various</w:t>
+      </w:r>
+      <w:r>
+        <w:t xml:space="preserve"> </w:t>
+      </w:r>
+      <w:r>
+        <w:t xml:space="preserve">populations,</w:t>
+      </w:r>
+      <w:r>
+        <w:t xml:space="preserve"> </w:t>
+      </w:r>
+      <w:r>
+        <w:t xml:space="preserve">as</w:t>
+      </w:r>
+      <w:r>
+        <w:t xml:space="preserve"> </w:t>
+      </w:r>
+      <w:r>
+        <w:t xml:space="preserve">well</w:t>
+      </w:r>
+      <w:r>
+        <w:t xml:space="preserve"> </w:t>
+      </w:r>
+      <w:r>
+        <w:t xml:space="preserve">as</w:t>
+      </w:r>
+      <w:r>
+        <w:t xml:space="preserve"> </w:t>
+      </w:r>
+      <w:r>
+        <w:t xml:space="preserve">successful</w:t>
+      </w:r>
+      <w:r>
+        <w:t xml:space="preserve"> </w:t>
+      </w:r>
+      <w:r>
+        <w:t xml:space="preserve">management</w:t>
+      </w:r>
+      <w:r>
+        <w:t xml:space="preserve"> </w:t>
+      </w:r>
+      <w:r>
+        <w:t xml:space="preserve">of</w:t>
+      </w:r>
+      <w:r>
+        <w:t xml:space="preserve"> </w:t>
+      </w:r>
+      <w:r>
+        <w:t xml:space="preserve">fisheries</w:t>
+      </w:r>
+      <w:r>
+        <w:t xml:space="preserve"> </w:t>
+      </w:r>
+      <w:r>
+        <w:t xml:space="preserve">in</w:t>
       </w:r>
       <w:r>
         <w:t xml:space="preserve"> </w:t>
@@ -235,7 +385,91 @@
         <w:t xml:space="preserve"> </w:t>
       </w:r>
       <w:r>
-        <w:t xml:space="preserve">River,</w:t>
+        <w:t xml:space="preserve">River</w:t>
+      </w:r>
+      <w:r>
+        <w:t xml:space="preserve"> </w:t>
+      </w:r>
+      <w:r>
+        <w:t xml:space="preserve">basin.</w:t>
+      </w:r>
+      <w:r>
+        <w:t xml:space="preserve"> </w:t>
+      </w:r>
+      <w:r>
+        <w:t xml:space="preserve">Here</w:t>
+      </w:r>
+      <w:r>
+        <w:t xml:space="preserve"> </w:t>
+      </w:r>
+      <w:r>
+        <w:t xml:space="preserve">we</w:t>
+      </w:r>
+      <w:r>
+        <w:t xml:space="preserve"> </w:t>
+      </w:r>
+      <w:r>
+        <w:t xml:space="preserve">describe</w:t>
+      </w:r>
+      <w:r>
+        <w:t xml:space="preserve"> </w:t>
+      </w:r>
+      <w:r>
+        <w:t xml:space="preserve">a</w:t>
+      </w:r>
+      <w:r>
+        <w:t xml:space="preserve"> </w:t>
+      </w:r>
+      <w:r>
+        <w:t xml:space="preserve">state-space</w:t>
+      </w:r>
+      <w:r>
+        <w:t xml:space="preserve"> </w:t>
+      </w:r>
+      <w:r>
+        <w:t xml:space="preserve">model</w:t>
+      </w:r>
+      <w:r>
+        <w:t xml:space="preserve"> </w:t>
+      </w:r>
+      <w:r>
+        <w:t xml:space="preserve">that</w:t>
+      </w:r>
+      <w:r>
+        <w:t xml:space="preserve"> </w:t>
+      </w:r>
+      <w:r>
+        <w:t xml:space="preserve">estimates</w:t>
+      </w:r>
+      <w:r>
+        <w:t xml:space="preserve"> </w:t>
+      </w:r>
+      <w:r>
+        <w:t xml:space="preserve">such</w:t>
+      </w:r>
+      <w:r>
+        <w:t xml:space="preserve"> </w:t>
+      </w:r>
+      <w:r>
+        <w:t xml:space="preserve">escapement</w:t>
+      </w:r>
+      <w:r>
+        <w:t xml:space="preserve"> </w:t>
+      </w:r>
+      <w:r>
+        <w:t xml:space="preserve">past</w:t>
+      </w:r>
+      <w:r>
+        <w:t xml:space="preserve"> </w:t>
+      </w:r>
+      <w:r>
+        <w:t xml:space="preserve">a</w:t>
+      </w:r>
+      <w:r>
+        <w:t xml:space="preserve"> </w:t>
+      </w:r>
+      <w:r>
+        <w:t xml:space="preserve">dam</w:t>
       </w:r>
       <w:r>
         <w:t xml:space="preserve"> </w:t>
@@ -247,7 +481,55 @@
         <w:t xml:space="preserve"> </w:t>
       </w:r>
       <w:r>
-        <w:t xml:space="preserve">species</w:t>
+        <w:t xml:space="preserve">using</w:t>
+      </w:r>
+      <w:r>
+        <w:t xml:space="preserve"> </w:t>
+      </w:r>
+      <w:r>
+        <w:t xml:space="preserve">window</w:t>
+      </w:r>
+      <w:r>
+        <w:t xml:space="preserve"> </w:t>
+      </w:r>
+      <w:r>
+        <w:t xml:space="preserve">counts,</w:t>
+      </w:r>
+      <w:r>
+        <w:t xml:space="preserve"> </w:t>
+      </w:r>
+      <w:r>
+        <w:t xml:space="preserve">passive</w:t>
+      </w:r>
+      <w:r>
+        <w:t xml:space="preserve"> </w:t>
+      </w:r>
+      <w:r>
+        <w:t xml:space="preserve">integrated</w:t>
+      </w:r>
+      <w:r>
+        <w:t xml:space="preserve"> </w:t>
+      </w:r>
+      <w:r>
+        <w:t xml:space="preserve">transponder</w:t>
+      </w:r>
+      <w:r>
+        <w:t xml:space="preserve"> </w:t>
+      </w:r>
+      <w:r>
+        <w:t xml:space="preserve">(PIT)</w:t>
+      </w:r>
+      <w:r>
+        <w:t xml:space="preserve"> </w:t>
+      </w:r>
+      <w:r>
+        <w:t xml:space="preserve">tag</w:t>
+      </w:r>
+      <w:r>
+        <w:t xml:space="preserve"> </w:t>
+      </w:r>
+      <w:r>
+        <w:t xml:space="preserve">observations</w:t>
       </w:r>
       <w:r>
         <w:t xml:space="preserve"> </w:t>
@@ -259,13 +541,205 @@
         <w:t xml:space="preserve"> </w:t>
       </w:r>
       <w:r>
-        <w:t xml:space="preserve">origin,</w:t>
-      </w:r>
-      <w:r>
-        <w:t xml:space="preserve"> </w:t>
-      </w:r>
-      <w:r>
-        <w:t xml:space="preserve">are</w:t>
+        <w:t xml:space="preserve">data</w:t>
+      </w:r>
+      <w:r>
+        <w:t xml:space="preserve"> </w:t>
+      </w:r>
+      <w:r>
+        <w:t xml:space="preserve">from</w:t>
+      </w:r>
+      <w:r>
+        <w:t xml:space="preserve"> </w:t>
+      </w:r>
+      <w:r>
+        <w:t xml:space="preserve">an</w:t>
+      </w:r>
+      <w:r>
+        <w:t xml:space="preserve"> </w:t>
+      </w:r>
+      <w:r>
+        <w:t xml:space="preserve">adult</w:t>
+      </w:r>
+      <w:r>
+        <w:t xml:space="preserve"> </w:t>
+      </w:r>
+      <w:r>
+        <w:t xml:space="preserve">fish</w:t>
+      </w:r>
+      <w:r>
+        <w:t xml:space="preserve"> </w:t>
+      </w:r>
+      <w:r>
+        <w:t xml:space="preserve">trap,</w:t>
+      </w:r>
+      <w:r>
+        <w:t xml:space="preserve"> </w:t>
+      </w:r>
+      <w:r>
+        <w:t xml:space="preserve">accounting</w:t>
+      </w:r>
+      <w:r>
+        <w:t xml:space="preserve"> </w:t>
+      </w:r>
+      <w:r>
+        <w:t xml:space="preserve">for</w:t>
+      </w:r>
+      <w:r>
+        <w:t xml:space="preserve"> </w:t>
+      </w:r>
+      <w:r>
+        <w:t xml:space="preserve">issues</w:t>
+      </w:r>
+      <w:r>
+        <w:t xml:space="preserve"> </w:t>
+      </w:r>
+      <w:r>
+        <w:t xml:space="preserve">such</w:t>
+      </w:r>
+      <w:r>
+        <w:t xml:space="preserve"> </w:t>
+      </w:r>
+      <w:r>
+        <w:t xml:space="preserve">as</w:t>
+      </w:r>
+      <w:r>
+        <w:t xml:space="preserve"> </w:t>
+      </w:r>
+      <w:r>
+        <w:t xml:space="preserve">nighttime</w:t>
+      </w:r>
+      <w:r>
+        <w:t xml:space="preserve"> </w:t>
+      </w:r>
+      <w:r>
+        <w:t xml:space="preserve">passage,</w:t>
+      </w:r>
+      <w:r>
+        <w:t xml:space="preserve"> </w:t>
+      </w:r>
+      <w:r>
+        <w:t xml:space="preserve">fallback</w:t>
+      </w:r>
+      <w:r>
+        <w:t xml:space="preserve"> </w:t>
+      </w:r>
+      <w:r>
+        <w:t xml:space="preserve">and</w:t>
+      </w:r>
+      <w:r>
+        <w:t xml:space="preserve"> </w:t>
+      </w:r>
+      <w:r>
+        <w:t xml:space="preserve">re-ascension,</w:t>
+      </w:r>
+      <w:r>
+        <w:t xml:space="preserve"> </w:t>
+      </w:r>
+      <w:r>
+        <w:t xml:space="preserve">potential</w:t>
+      </w:r>
+      <w:r>
+        <w:t xml:space="preserve"> </w:t>
+      </w:r>
+      <w:r>
+        <w:t xml:space="preserve">observation</w:t>
+      </w:r>
+      <w:r>
+        <w:t xml:space="preserve"> </w:t>
+      </w:r>
+      <w:r>
+        <w:t xml:space="preserve">error</w:t>
+      </w:r>
+      <w:r>
+        <w:t xml:space="preserve"> </w:t>
+      </w:r>
+      <w:r>
+        <w:t xml:space="preserve">at</w:t>
+      </w:r>
+      <w:r>
+        <w:t xml:space="preserve"> </w:t>
+      </w:r>
+      <w:r>
+        <w:t xml:space="preserve">the</w:t>
+      </w:r>
+      <w:r>
+        <w:t xml:space="preserve"> </w:t>
+      </w:r>
+      <w:r>
+        <w:t xml:space="preserve">window</w:t>
+      </w:r>
+      <w:r>
+        <w:t xml:space="preserve"> </w:t>
+      </w:r>
+      <w:r>
+        <w:t xml:space="preserve">and</w:t>
+      </w:r>
+      <w:r>
+        <w:t xml:space="preserve"> </w:t>
+      </w:r>
+      <w:r>
+        <w:t xml:space="preserve">uncertainty</w:t>
+      </w:r>
+      <w:r>
+        <w:t xml:space="preserve"> </w:t>
+      </w:r>
+      <w:r>
+        <w:t xml:space="preserve">in</w:t>
+      </w:r>
+      <w:r>
+        <w:t xml:space="preserve"> </w:t>
+      </w:r>
+      <w:r>
+        <w:t xml:space="preserve">the</w:t>
+      </w:r>
+      <w:r>
+        <w:t xml:space="preserve"> </w:t>
+      </w:r>
+      <w:r>
+        <w:t xml:space="preserve">adult</w:t>
+      </w:r>
+      <w:r>
+        <w:t xml:space="preserve"> </w:t>
+      </w:r>
+      <w:r>
+        <w:t xml:space="preserve">trap</w:t>
+      </w:r>
+      <w:r>
+        <w:t xml:space="preserve"> </w:t>
+      </w:r>
+      <w:r>
+        <w:t xml:space="preserve">rate.</w:t>
+      </w:r>
+      <w:r>
+        <w:t xml:space="preserve"> </w:t>
+      </w:r>
+      <w:r>
+        <w:t xml:space="preserve">We</w:t>
+      </w:r>
+      <w:r>
+        <w:t xml:space="preserve"> </w:t>
+      </w:r>
+      <w:r>
+        <w:t xml:space="preserve">tested</w:t>
+      </w:r>
+      <w:r>
+        <w:t xml:space="preserve"> </w:t>
+      </w:r>
+      <w:r>
+        <w:t xml:space="preserve">this</w:t>
+      </w:r>
+      <w:r>
+        <w:t xml:space="preserve"> </w:t>
+      </w:r>
+      <w:r>
+        <w:t xml:space="preserve">approach</w:t>
+      </w:r>
+      <w:r>
+        <w:t xml:space="preserve"> </w:t>
+      </w:r>
+      <w:r>
+        <w:t xml:space="preserve">using</w:t>
       </w:r>
       <w:r>
         <w:t xml:space="preserve"> </w:t>
@@ -277,25 +751,103 @@
         <w:t xml:space="preserve"> </w:t>
       </w:r>
       <w:r>
-        <w:t xml:space="preserve">critical</w:t>
-      </w:r>
-      <w:r>
-        <w:t xml:space="preserve"> </w:t>
-      </w:r>
-      <w:r>
-        <w:t xml:space="preserve">input</w:t>
-      </w:r>
-      <w:r>
-        <w:t xml:space="preserve"> </w:t>
-      </w:r>
-      <w:r>
-        <w:t xml:space="preserve">to</w:t>
-      </w:r>
-      <w:r>
-        <w:t xml:space="preserve"> </w:t>
-      </w:r>
-      <w:r>
-        <w:t xml:space="preserve">assessing</w:t>
+        <w:t xml:space="preserve">simulation</w:t>
+      </w:r>
+      <w:r>
+        <w:t xml:space="preserve"> </w:t>
+      </w:r>
+      <w:r>
+        <w:t xml:space="preserve">framework</w:t>
+      </w:r>
+      <w:r>
+        <w:t xml:space="preserve"> </w:t>
+      </w:r>
+      <w:r>
+        <w:t xml:space="preserve">that</w:t>
+      </w:r>
+      <w:r>
+        <w:t xml:space="preserve"> </w:t>
+      </w:r>
+      <w:r>
+        <w:t xml:space="preserve">mimicked</w:t>
+      </w:r>
+      <w:r>
+        <w:t xml:space="preserve"> </w:t>
+      </w:r>
+      <w:r>
+        <w:t xml:space="preserve">several</w:t>
+      </w:r>
+      <w:r>
+        <w:t xml:space="preserve"> </w:t>
+      </w:r>
+      <w:r>
+        <w:t xml:space="preserve">levels</w:t>
+      </w:r>
+      <w:r>
+        <w:t xml:space="preserve"> </w:t>
+      </w:r>
+      <w:r>
+        <w:t xml:space="preserve">of</w:t>
+      </w:r>
+      <w:r>
+        <w:t xml:space="preserve"> </w:t>
+      </w:r>
+      <w:r>
+        <w:t xml:space="preserve">observation</w:t>
+      </w:r>
+      <w:r>
+        <w:t xml:space="preserve"> </w:t>
+      </w:r>
+      <w:r>
+        <w:t xml:space="preserve">error,</w:t>
+      </w:r>
+      <w:r>
+        <w:t xml:space="preserve"> </w:t>
+      </w:r>
+      <w:r>
+        <w:t xml:space="preserve">differences</w:t>
+      </w:r>
+      <w:r>
+        <w:t xml:space="preserve"> </w:t>
+      </w:r>
+      <w:r>
+        <w:t xml:space="preserve">between</w:t>
+      </w:r>
+      <w:r>
+        <w:t xml:space="preserve"> </w:t>
+      </w:r>
+      <w:r>
+        <w:t xml:space="preserve">nighttime</w:t>
+      </w:r>
+      <w:r>
+        <w:t xml:space="preserve"> </w:t>
+      </w:r>
+      <w:r>
+        <w:t xml:space="preserve">passage</w:t>
+      </w:r>
+      <w:r>
+        <w:t xml:space="preserve"> </w:t>
+      </w:r>
+      <w:r>
+        <w:t xml:space="preserve">and</w:t>
+      </w:r>
+      <w:r>
+        <w:t xml:space="preserve"> </w:t>
+      </w:r>
+      <w:r>
+        <w:t xml:space="preserve">re-ascension</w:t>
+      </w:r>
+      <w:r>
+        <w:t xml:space="preserve"> </w:t>
+      </w:r>
+      <w:r>
+        <w:t xml:space="preserve">rates</w:t>
+      </w:r>
+      <w:r>
+        <w:t xml:space="preserve"> </w:t>
+      </w:r>
+      <w:r>
+        <w:t xml:space="preserve">and</w:t>
       </w:r>
       <w:r>
         <w:t xml:space="preserve"> </w:t>
@@ -307,19 +859,7 @@
         <w:t xml:space="preserve"> </w:t>
       </w:r>
       <w:r>
-        <w:t xml:space="preserve">status</w:t>
-      </w:r>
-      <w:r>
-        <w:t xml:space="preserve"> </w:t>
-      </w:r>
-      <w:r>
-        <w:t xml:space="preserve">and</w:t>
-      </w:r>
-      <w:r>
-        <w:t xml:space="preserve"> </w:t>
-      </w:r>
-      <w:r>
-        <w:t xml:space="preserve">trends</w:t>
+        <w:t xml:space="preserve">possibility</w:t>
       </w:r>
       <w:r>
         <w:t xml:space="preserve"> </w:t>
@@ -331,43 +871,49 @@
         <w:t xml:space="preserve"> </w:t>
       </w:r>
       <w:r>
-        <w:t xml:space="preserve">various</w:t>
-      </w:r>
-      <w:r>
-        <w:t xml:space="preserve"> </w:t>
-      </w:r>
-      <w:r>
-        <w:t xml:space="preserve">populations,</w:t>
-      </w:r>
-      <w:r>
-        <w:t xml:space="preserve"> </w:t>
-      </w:r>
-      <w:r>
-        <w:t xml:space="preserve">as</w:t>
-      </w:r>
-      <w:r>
-        <w:t xml:space="preserve"> </w:t>
-      </w:r>
-      <w:r>
-        <w:t xml:space="preserve">well</w:t>
-      </w:r>
-      <w:r>
-        <w:t xml:space="preserve"> </w:t>
-      </w:r>
-      <w:r>
-        <w:t xml:space="preserve">as</w:t>
-      </w:r>
-      <w:r>
-        <w:t xml:space="preserve"> </w:t>
-      </w:r>
-      <w:r>
-        <w:t xml:space="preserve">successfully</w:t>
-      </w:r>
-      <w:r>
-        <w:t xml:space="preserve"> </w:t>
-      </w:r>
-      <w:r>
-        <w:t xml:space="preserve">management</w:t>
+        <w:t xml:space="preserve">the</w:t>
+      </w:r>
+      <w:r>
+        <w:t xml:space="preserve"> </w:t>
+      </w:r>
+      <w:r>
+        <w:t xml:space="preserve">adult</w:t>
+      </w:r>
+      <w:r>
+        <w:t xml:space="preserve"> </w:t>
+      </w:r>
+      <w:r>
+        <w:t xml:space="preserve">trap</w:t>
+      </w:r>
+      <w:r>
+        <w:t xml:space="preserve"> </w:t>
+      </w:r>
+      <w:r>
+        <w:t xml:space="preserve">being</w:t>
+      </w:r>
+      <w:r>
+        <w:t xml:space="preserve"> </w:t>
+      </w:r>
+      <w:r>
+        <w:t xml:space="preserve">closed</w:t>
+      </w:r>
+      <w:r>
+        <w:t xml:space="preserve"> </w:t>
+      </w:r>
+      <w:r>
+        <w:t xml:space="preserve">for</w:t>
+      </w:r>
+      <w:r>
+        <w:t xml:space="preserve"> </w:t>
+      </w:r>
+      <w:r>
+        <w:t xml:space="preserve">some</w:t>
+      </w:r>
+      <w:r>
+        <w:t xml:space="preserve"> </w:t>
+      </w:r>
+      <w:r>
+        <w:t xml:space="preserve">period</w:t>
       </w:r>
       <w:r>
         <w:t xml:space="preserve"> </w:t>
@@ -379,13 +925,25 @@
         <w:t xml:space="preserve"> </w:t>
       </w:r>
       <w:r>
-        <w:t xml:space="preserve">fisheries</w:t>
-      </w:r>
-      <w:r>
-        <w:t xml:space="preserve"> </w:t>
-      </w:r>
-      <w:r>
-        <w:t xml:space="preserve">in</w:t>
+        <w:t xml:space="preserve">time.</w:t>
+      </w:r>
+      <w:r>
+        <w:t xml:space="preserve"> </w:t>
+      </w:r>
+      <w:r>
+        <w:t xml:space="preserve">Our</w:t>
+      </w:r>
+      <w:r>
+        <w:t xml:space="preserve"> </w:t>
+      </w:r>
+      <w:r>
+        <w:t xml:space="preserve">results</w:t>
+      </w:r>
+      <w:r>
+        <w:t xml:space="preserve"> </w:t>
+      </w:r>
+      <w:r>
+        <w:t xml:space="preserve">demonstrate</w:t>
       </w:r>
       <w:r>
         <w:t xml:space="preserve"> </w:t>
@@ -397,37 +955,7 @@
         <w:t xml:space="preserve"> </w:t>
       </w:r>
       <w:r>
-        <w:t xml:space="preserve">area.</w:t>
-      </w:r>
-      <w:r>
-        <w:t xml:space="preserve"> </w:t>
-      </w:r>
-      <w:r>
-        <w:t xml:space="preserve">Here</w:t>
-      </w:r>
-      <w:r>
-        <w:t xml:space="preserve"> </w:t>
-      </w:r>
-      <w:r>
-        <w:t xml:space="preserve">we</w:t>
-      </w:r>
-      <w:r>
-        <w:t xml:space="preserve"> </w:t>
-      </w:r>
-      <w:r>
-        <w:t xml:space="preserve">describe</w:t>
-      </w:r>
-      <w:r>
-        <w:t xml:space="preserve"> </w:t>
-      </w:r>
-      <w:r>
-        <w:t xml:space="preserve">a</w:t>
-      </w:r>
-      <w:r>
-        <w:t xml:space="preserve"> </w:t>
-      </w:r>
-      <w:r>
-        <w:t xml:space="preserve">state-space</w:t>
+        <w:t xml:space="preserve">the</w:t>
       </w:r>
       <w:r>
         <w:t xml:space="preserve"> </w:t>
@@ -439,511 +967,7 @@
         <w:t xml:space="preserve"> </w:t>
       </w:r>
       <w:r>
-        <w:t xml:space="preserve">that</w:t>
-      </w:r>
-      <w:r>
-        <w:t xml:space="preserve"> </w:t>
-      </w:r>
-      <w:r>
-        <w:t xml:space="preserve">estimates</w:t>
-      </w:r>
-      <w:r>
-        <w:t xml:space="preserve"> </w:t>
-      </w:r>
-      <w:r>
-        <w:t xml:space="preserve">such</w:t>
-      </w:r>
-      <w:r>
-        <w:t xml:space="preserve"> </w:t>
-      </w:r>
-      <w:r>
-        <w:t xml:space="preserve">escapement</w:t>
-      </w:r>
-      <w:r>
-        <w:t xml:space="preserve"> </w:t>
-      </w:r>
-      <w:r>
-        <w:t xml:space="preserve">past</w:t>
-      </w:r>
-      <w:r>
-        <w:t xml:space="preserve"> </w:t>
-      </w:r>
-      <w:r>
-        <w:t xml:space="preserve">a</w:t>
-      </w:r>
-      <w:r>
-        <w:t xml:space="preserve"> </w:t>
-      </w:r>
-      <w:r>
-        <w:t xml:space="preserve">dam</w:t>
-      </w:r>
-      <w:r>
-        <w:t xml:space="preserve"> </w:t>
-      </w:r>
-      <w:r>
-        <w:t xml:space="preserve">by</w:t>
-      </w:r>
-      <w:r>
-        <w:t xml:space="preserve"> </w:t>
-      </w:r>
-      <w:r>
-        <w:t xml:space="preserve">using</w:t>
-      </w:r>
-      <w:r>
-        <w:t xml:space="preserve"> </w:t>
-      </w:r>
-      <w:r>
-        <w:t xml:space="preserve">window</w:t>
-      </w:r>
-      <w:r>
-        <w:t xml:space="preserve"> </w:t>
-      </w:r>
-      <w:r>
-        <w:t xml:space="preserve">counts,</w:t>
-      </w:r>
-      <w:r>
-        <w:t xml:space="preserve"> </w:t>
-      </w:r>
-      <w:r>
-        <w:t xml:space="preserve">PIT</w:t>
-      </w:r>
-      <w:r>
-        <w:t xml:space="preserve"> </w:t>
-      </w:r>
-      <w:r>
-        <w:t xml:space="preserve">tag</w:t>
-      </w:r>
-      <w:r>
-        <w:t xml:space="preserve"> </w:t>
-      </w:r>
-      <w:r>
-        <w:t xml:space="preserve">observations</w:t>
-      </w:r>
-      <w:r>
-        <w:t xml:space="preserve"> </w:t>
-      </w:r>
-      <w:r>
-        <w:t xml:space="preserve">and</w:t>
-      </w:r>
-      <w:r>
-        <w:t xml:space="preserve"> </w:t>
-      </w:r>
-      <w:r>
-        <w:t xml:space="preserve">data</w:t>
-      </w:r>
-      <w:r>
-        <w:t xml:space="preserve"> </w:t>
-      </w:r>
-      <w:r>
-        <w:t xml:space="preserve">from</w:t>
-      </w:r>
-      <w:r>
-        <w:t xml:space="preserve"> </w:t>
-      </w:r>
-      <w:r>
-        <w:t xml:space="preserve">an</w:t>
-      </w:r>
-      <w:r>
-        <w:t xml:space="preserve"> </w:t>
-      </w:r>
-      <w:r>
-        <w:t xml:space="preserve">adult</w:t>
-      </w:r>
-      <w:r>
-        <w:t xml:space="preserve"> </w:t>
-      </w:r>
-      <w:r>
-        <w:t xml:space="preserve">fish</w:t>
-      </w:r>
-      <w:r>
-        <w:t xml:space="preserve"> </w:t>
-      </w:r>
-      <w:r>
-        <w:t xml:space="preserve">trap,</w:t>
-      </w:r>
-      <w:r>
-        <w:t xml:space="preserve"> </w:t>
-      </w:r>
-      <w:r>
-        <w:t xml:space="preserve">accounting</w:t>
-      </w:r>
-      <w:r>
-        <w:t xml:space="preserve"> </w:t>
-      </w:r>
-      <w:r>
-        <w:t xml:space="preserve">for</w:t>
-      </w:r>
-      <w:r>
-        <w:t xml:space="preserve"> </w:t>
-      </w:r>
-      <w:r>
-        <w:t xml:space="preserve">issues</w:t>
-      </w:r>
-      <w:r>
-        <w:t xml:space="preserve"> </w:t>
-      </w:r>
-      <w:r>
-        <w:t xml:space="preserve">such</w:t>
-      </w:r>
-      <w:r>
-        <w:t xml:space="preserve"> </w:t>
-      </w:r>
-      <w:r>
-        <w:t xml:space="preserve">as</w:t>
-      </w:r>
-      <w:r>
-        <w:t xml:space="preserve"> </w:t>
-      </w:r>
-      <w:r>
-        <w:t xml:space="preserve">night-time</w:t>
-      </w:r>
-      <w:r>
-        <w:t xml:space="preserve"> </w:t>
-      </w:r>
-      <w:r>
-        <w:t xml:space="preserve">passage,</w:t>
-      </w:r>
-      <w:r>
-        <w:t xml:space="preserve"> </w:t>
-      </w:r>
-      <w:r>
-        <w:t xml:space="preserve">fallback</w:t>
-      </w:r>
-      <w:r>
-        <w:t xml:space="preserve"> </w:t>
-      </w:r>
-      <w:r>
-        <w:t xml:space="preserve">and</w:t>
-      </w:r>
-      <w:r>
-        <w:t xml:space="preserve"> </w:t>
-      </w:r>
-      <w:r>
-        <w:t xml:space="preserve">re-ascension,</w:t>
-      </w:r>
-      <w:r>
-        <w:t xml:space="preserve"> </w:t>
-      </w:r>
-      <w:r>
-        <w:t xml:space="preserve">potential</w:t>
-      </w:r>
-      <w:r>
-        <w:t xml:space="preserve"> </w:t>
-      </w:r>
-      <w:r>
-        <w:t xml:space="preserve">observation</w:t>
-      </w:r>
-      <w:r>
-        <w:t xml:space="preserve"> </w:t>
-      </w:r>
-      <w:r>
-        <w:t xml:space="preserve">error</w:t>
-      </w:r>
-      <w:r>
-        <w:t xml:space="preserve"> </w:t>
-      </w:r>
-      <w:r>
-        <w:t xml:space="preserve">at</w:t>
-      </w:r>
-      <w:r>
-        <w:t xml:space="preserve"> </w:t>
-      </w:r>
-      <w:r>
-        <w:t xml:space="preserve">the</w:t>
-      </w:r>
-      <w:r>
-        <w:t xml:space="preserve"> </w:t>
-      </w:r>
-      <w:r>
-        <w:t xml:space="preserve">window</w:t>
-      </w:r>
-      <w:r>
-        <w:t xml:space="preserve"> </w:t>
-      </w:r>
-      <w:r>
-        <w:t xml:space="preserve">and</w:t>
-      </w:r>
-      <w:r>
-        <w:t xml:space="preserve"> </w:t>
-      </w:r>
-      <w:r>
-        <w:t xml:space="preserve">uncertainty</w:t>
-      </w:r>
-      <w:r>
-        <w:t xml:space="preserve"> </w:t>
-      </w:r>
-      <w:r>
-        <w:t xml:space="preserve">in</w:t>
-      </w:r>
-      <w:r>
-        <w:t xml:space="preserve"> </w:t>
-      </w:r>
-      <w:r>
-        <w:t xml:space="preserve">the</w:t>
-      </w:r>
-      <w:r>
-        <w:t xml:space="preserve"> </w:t>
-      </w:r>
-      <w:r>
-        <w:t xml:space="preserve">adult</w:t>
-      </w:r>
-      <w:r>
-        <w:t xml:space="preserve"> </w:t>
-      </w:r>
-      <w:r>
-        <w:t xml:space="preserve">trap</w:t>
-      </w:r>
-      <w:r>
-        <w:t xml:space="preserve"> </w:t>
-      </w:r>
-      <w:r>
-        <w:t xml:space="preserve">rate.</w:t>
-      </w:r>
-      <w:r>
-        <w:t xml:space="preserve"> </w:t>
-      </w:r>
-      <w:r>
-        <w:t xml:space="preserve">We</w:t>
-      </w:r>
-      <w:r>
-        <w:t xml:space="preserve"> </w:t>
-      </w:r>
-      <w:r>
-        <w:t xml:space="preserve">tested</w:t>
-      </w:r>
-      <w:r>
-        <w:t xml:space="preserve"> </w:t>
-      </w:r>
-      <w:r>
-        <w:t xml:space="preserve">this</w:t>
-      </w:r>
-      <w:r>
-        <w:t xml:space="preserve"> </w:t>
-      </w:r>
-      <w:r>
-        <w:t xml:space="preserve">approach</w:t>
-      </w:r>
-      <w:r>
-        <w:t xml:space="preserve"> </w:t>
-      </w:r>
-      <w:r>
-        <w:t xml:space="preserve">using</w:t>
-      </w:r>
-      <w:r>
-        <w:t xml:space="preserve"> </w:t>
-      </w:r>
-      <w:r>
-        <w:t xml:space="preserve">a</w:t>
-      </w:r>
-      <w:r>
-        <w:t xml:space="preserve"> </w:t>
-      </w:r>
-      <w:r>
-        <w:t xml:space="preserve">simulation</w:t>
-      </w:r>
-      <w:r>
-        <w:t xml:space="preserve"> </w:t>
-      </w:r>
-      <w:r>
-        <w:t xml:space="preserve">framework</w:t>
-      </w:r>
-      <w:r>
-        <w:t xml:space="preserve"> </w:t>
-      </w:r>
-      <w:r>
-        <w:t xml:space="preserve">that</w:t>
-      </w:r>
-      <w:r>
-        <w:t xml:space="preserve"> </w:t>
-      </w:r>
-      <w:r>
-        <w:t xml:space="preserve">mimicked</w:t>
-      </w:r>
-      <w:r>
-        <w:t xml:space="preserve"> </w:t>
-      </w:r>
-      <w:r>
-        <w:t xml:space="preserve">several</w:t>
-      </w:r>
-      <w:r>
-        <w:t xml:space="preserve"> </w:t>
-      </w:r>
-      <w:r>
-        <w:t xml:space="preserve">levels</w:t>
-      </w:r>
-      <w:r>
-        <w:t xml:space="preserve"> </w:t>
-      </w:r>
-      <w:r>
-        <w:t xml:space="preserve">of</w:t>
-      </w:r>
-      <w:r>
-        <w:t xml:space="preserve"> </w:t>
-      </w:r>
-      <w:r>
-        <w:t xml:space="preserve">observation</w:t>
-      </w:r>
-      <w:r>
-        <w:t xml:space="preserve"> </w:t>
-      </w:r>
-      <w:r>
-        <w:t xml:space="preserve">error,</w:t>
-      </w:r>
-      <w:r>
-        <w:t xml:space="preserve"> </w:t>
-      </w:r>
-      <w:r>
-        <w:t xml:space="preserve">differences</w:t>
-      </w:r>
-      <w:r>
-        <w:t xml:space="preserve"> </w:t>
-      </w:r>
-      <w:r>
-        <w:t xml:space="preserve">between</w:t>
-      </w:r>
-      <w:r>
-        <w:t xml:space="preserve"> </w:t>
-      </w:r>
-      <w:r>
-        <w:t xml:space="preserve">night-time</w:t>
-      </w:r>
-      <w:r>
-        <w:t xml:space="preserve"> </w:t>
-      </w:r>
-      <w:r>
-        <w:t xml:space="preserve">passage</w:t>
-      </w:r>
-      <w:r>
-        <w:t xml:space="preserve"> </w:t>
-      </w:r>
-      <w:r>
-        <w:t xml:space="preserve">and</w:t>
-      </w:r>
-      <w:r>
-        <w:t xml:space="preserve"> </w:t>
-      </w:r>
-      <w:r>
-        <w:t xml:space="preserve">re-ascension</w:t>
-      </w:r>
-      <w:r>
-        <w:t xml:space="preserve"> </w:t>
-      </w:r>
-      <w:r>
-        <w:t xml:space="preserve">rates</w:t>
-      </w:r>
-      <w:r>
-        <w:t xml:space="preserve"> </w:t>
-      </w:r>
-      <w:r>
-        <w:t xml:space="preserve">and</w:t>
-      </w:r>
-      <w:r>
-        <w:t xml:space="preserve"> </w:t>
-      </w:r>
-      <w:r>
-        <w:t xml:space="preserve">the</w:t>
-      </w:r>
-      <w:r>
-        <w:t xml:space="preserve"> </w:t>
-      </w:r>
-      <w:r>
-        <w:t xml:space="preserve">possibility</w:t>
-      </w:r>
-      <w:r>
-        <w:t xml:space="preserve"> </w:t>
-      </w:r>
-      <w:r>
-        <w:t xml:space="preserve">of</w:t>
-      </w:r>
-      <w:r>
-        <w:t xml:space="preserve"> </w:t>
-      </w:r>
-      <w:r>
-        <w:t xml:space="preserve">the</w:t>
-      </w:r>
-      <w:r>
-        <w:t xml:space="preserve"> </w:t>
-      </w:r>
-      <w:r>
-        <w:t xml:space="preserve">adult</w:t>
-      </w:r>
-      <w:r>
-        <w:t xml:space="preserve"> </w:t>
-      </w:r>
-      <w:r>
-        <w:t xml:space="preserve">trap</w:t>
-      </w:r>
-      <w:r>
-        <w:t xml:space="preserve"> </w:t>
-      </w:r>
-      <w:r>
-        <w:t xml:space="preserve">being</w:t>
-      </w:r>
-      <w:r>
-        <w:t xml:space="preserve"> </w:t>
-      </w:r>
-      <w:r>
-        <w:t xml:space="preserve">closed</w:t>
-      </w:r>
-      <w:r>
-        <w:t xml:space="preserve"> </w:t>
-      </w:r>
-      <w:r>
-        <w:t xml:space="preserve">for</w:t>
-      </w:r>
-      <w:r>
-        <w:t xml:space="preserve"> </w:t>
-      </w:r>
-      <w:r>
-        <w:t xml:space="preserve">some</w:t>
-      </w:r>
-      <w:r>
-        <w:t xml:space="preserve"> </w:t>
-      </w:r>
-      <w:r>
-        <w:t xml:space="preserve">period</w:t>
-      </w:r>
-      <w:r>
-        <w:t xml:space="preserve"> </w:t>
-      </w:r>
-      <w:r>
-        <w:t xml:space="preserve">of</w:t>
-      </w:r>
-      <w:r>
-        <w:t xml:space="preserve"> </w:t>
-      </w:r>
-      <w:r>
-        <w:t xml:space="preserve">time,</w:t>
-      </w:r>
-      <w:r>
-        <w:t xml:space="preserve"> </w:t>
-      </w:r>
-      <w:r>
-        <w:t xml:space="preserve">and</w:t>
-      </w:r>
-      <w:r>
-        <w:t xml:space="preserve"> </w:t>
-      </w:r>
-      <w:r>
-        <w:t xml:space="preserve">found</w:t>
-      </w:r>
-      <w:r>
-        <w:t xml:space="preserve"> </w:t>
-      </w:r>
-      <w:r>
-        <w:t xml:space="preserve">it</w:t>
-      </w:r>
-      <w:r>
-        <w:t xml:space="preserve"> </w:t>
-      </w:r>
-      <w:r>
-        <w:t xml:space="preserve">to</w:t>
-      </w:r>
-      <w:r>
-        <w:t xml:space="preserve"> </w:t>
-      </w:r>
-      <w:r>
-        <w:t xml:space="preserve">produce</w:t>
+        <w:t xml:space="preserve">produced</w:t>
       </w:r>
       <w:r>
         <w:t xml:space="preserve"> </w:t>
@@ -1270,7 +1294,7 @@
         <w:t xml:space="preserve">Bue et al. (1998)</w:t>
       </w:r>
       <w:r>
-        <w:t xml:space="preserve">). For anadromous fishes, escapement is often estimated at a fixed location in a river system prior to fish reaching their spawning area. Escapement estimates facilitate effective fisheries management, and particularly, estimates of escapement for component groups (e.g., by stock, population, age, origin [wild, hatchery];</w:t>
+        <w:t xml:space="preserve">). For anadromous fishes, escapement is often estimated at a fixed location in a river system prior to fish reaching their spawning area. Escapement estimates facilitate effective fisheries management, particularly estimates of escapement for component groups (e.g., by stock, population, age, origin [wild, hatchery];</w:t>
       </w:r>
       <w:r>
         <w:t xml:space="preserve"> </w:t>
@@ -1294,10 +1318,10 @@
         <w:t xml:space="preserve"> </w:t>
       </w:r>
       <w:r>
-        <w:t xml:space="preserve">Camacho et al. (2017)</w:t>
-      </w:r>
-      <w:r>
-        <w:t xml:space="preserve">) provide valuable information that fisheries managers use to achieve sustainable harvest, while protecting small and vulnerable populations. Accurate escapement estimates are increasingly important for depleted populations as they inform status metrics</w:t>
+        <w:t xml:space="preserve">Camacho et al. (2018)</w:t>
+      </w:r>
+      <w:r>
+        <w:t xml:space="preserve">) which provide valuable information that fisheries managers use to achieve sustainable harvest, while protecting small and vulnerable populations. Accurate escapement estimates are increasingly important for depleted populations as they inform status metrics</w:t>
       </w:r>
       <w:r>
         <w:t xml:space="preserve"> </w:t>
@@ -1306,7 +1330,10 @@
         <w:t xml:space="preserve">(McElhany et al. 2000)</w:t>
       </w:r>
       <w:r>
-        <w:t xml:space="preserve">, and facilitate assessments of population viability and extinction risk</w:t>
+        <w:t xml:space="preserve"> </w:t>
+      </w:r>
+      <w:r>
+        <w:t xml:space="preserve">and facilitate assessments of population viability, extinction risk</w:t>
       </w:r>
       <w:r>
         <w:t xml:space="preserve"> </w:t>
@@ -1374,7 +1401,7 @@
         <w:t xml:space="preserve">(Nehlsen et al. 1991; McClure et al. 2003; Ford et al. 2015)</w:t>
       </w:r>
       <w:r>
-        <w:t xml:space="preserve">. As a result, Snake River spring-summer run Chinook Salmon (hereafter Chinook Salmon) were classified as threatened in 1992 under the Endangered Species Act (ESA; Federal Registry Notice 57 FR 14653), and Snake River summer-run steelhead trout (hereafter steelhead) were listed as threatened five years later (Federal Registry Notice 62 FR 43937). Snake River Chinook Salmon and steelhead have substantial cultural, recreational, commercial and subsistence value both within the Snake River basin as well as in downstream corridors (i.e., Columbia River) and ocean fisheries. The aggregate escapement of Snake River Chinook Salmon and steelhead populations, with the exception of Tucannon River, is monitored at Lower Granite Dam located in southeast Washington; the final dam on the Snake River that returning adults must pass prior to heading to tributary spawning locations. Many fisheries management and conservation actions are made based on estimates of escapement at Lower Granite Dam parsed by species and origin</w:t>
+        <w:t xml:space="preserve">. As a result, Snake River spring-summer run (arriving at Lower Granite between March 1 and August 17) Chinook Salmon (hereafter Chinook Salmon) were classified as threatened in 1992 under the Endangered Species Act (ESA; Federal Registry Notice 57 FR 14653), and Snake River summer-run steelhead trout (hereafter steelhead) were listed as threatened five years later (Federal Registry Notice 62 FR 43937). Snake River Chinook Salmon and steelhead have substantial cultural, recreational, commercial and subsistence value within the Snake River basin as well as in downstream corridors (i.e., Columbia River) and ocean fisheries. The aggregate escapement of Snake River Chinook Salmon and steelhead populations, with the exception of Tucannon River, is monitored at Lower Granite Dam located in southeast Washington; the final dam on the Snake River that returning adults must pass prior to heading to tributary spawning locations. Many fisheries management and conservation actions are made based on estimates of escapement at Lower Granite Dam parsed by species and origin</w:t>
       </w:r>
       <w:r>
         <w:t xml:space="preserve"> </w:t>
@@ -1391,16 +1418,16 @@
         <w:pStyle w:val="BodyText"/>
       </w:pPr>
       <w:r>
-        <w:t xml:space="preserve">Chinook Salmon and steelhead returning to a majority of populations in the Snake River must ascend a fish ladder on Lower Granite Dam before migrating to their natal tributary spawning locations. Fish management agencies previously used counts of fish, by species, passing an observation window within the fish ladder as a census of fish escaping past the dam. For both species, total escapement was then parsed into groups (e.g., wild, hatchery) using observed marks and genetic data from a sample of fish captured at an adult trap located on the fish ladder upstream of the observation window</w:t>
-      </w:r>
-      <w:r>
-        <w:t xml:space="preserve"> </w:t>
-      </w:r>
-      <w:r>
-        <w:t xml:space="preserve">(Camacho et al. 2017; Steinhorst et al. 2017; Steele et al. 2019)</w:t>
-      </w:r>
-      <w:r>
-        <w:t xml:space="preserve">. Window counts as a census proved beneficial as being an easy, straight-forward method that was ascertained in near real-time. Moreover, downriver fisheries management arenas have used window counts at lower-river dams as escapement estimates for the past several years, and consistency in methods is often desirable for management decision making</w:t>
+        <w:t xml:space="preserve">The majority of Chinook Salmon and steelhead returning to the Snake River must ascend a fish ladder on Lower Granite Dam before migrating to their natal tributary spawning locations. Fish management agencies previously used counts of fish, by species, passing an observation window within the fish ladder as a census of fish escaping past the dam. For both species, total escapement was then parsed into groups (e.g., wild, hatchery) using observed marks and genetic data from a sample of fish captured at an adult trap located on the fish ladder upstream of the observation window</w:t>
+      </w:r>
+      <w:r>
+        <w:t xml:space="preserve"> </w:t>
+      </w:r>
+      <w:r>
+        <w:t xml:space="preserve">(Steinhorst et al. 2017; Camacho et al. 2018; Steele et al. 2019)</w:t>
+      </w:r>
+      <w:r>
+        <w:t xml:space="preserve">. Treating window counts as a census proved beneficial as being an easy, straight-forward method ascertained in near real-time. Moreover, downriver fisheries management arenas have used window counts at lower-river dams as escapement estimates for the past several years, and consistency in methods is often desirable for management decision making</w:t>
       </w:r>
       <w:r>
         <w:t xml:space="preserve"> </w:t>
@@ -1417,7 +1444,7 @@
         <w:pStyle w:val="BodyText"/>
       </w:pPr>
       <w:r>
-        <w:t xml:space="preserve">Using window counts, however, as a census of Chinook Salmon and steelhead passing Lower Granite Dam can be problematic as it avoids multiple sources of uncertainty and disregards known biological processes. First, live (i.e., in-person) window counts only occur from April through October each year. Additionally, live window counts only occur for 16-hours each day, and fish counters working at the observation window look directly into the fish ladders to identify and count all passing fish, by species, for 50 minutes of each hour. Counts are then expanded to provide an estimate for the entire hour</w:t>
+        <w:t xml:space="preserve">However, using window counts as a census of Chinook Salmon and steelhead passing Lower Granite Dam can be problematic as it fails to account for multiple sources of uncertainty and disregards known biological processes. In-person window counts where observers look directly into the fish ladders to identify and count all passing fish, by species, occur for 50 minutes per hour, 16 hours a day from April through October (which corresponds with peak run timing for several species). Counts are then expanded to provide an estimate for the entire hour</w:t>
       </w:r>
       <w:r>
         <w:t xml:space="preserve"> </w:t>
@@ -1426,43 +1453,19 @@
         <w:t xml:space="preserve">(USACE 2015)</w:t>
       </w:r>
       <w:r>
-        <w:t xml:space="preserve">. From November through March, the remainder of the year, video tape fish counting is used and only occurs for 10 hours each day; fish counters then read the video tapes and submit daily fish counts</w:t>
-      </w:r>
-      <w:r>
-        <w:t xml:space="preserve"> </w:t>
-      </w:r>
-      <w:r>
-        <w:t xml:space="preserve">(Hatch et al. 1994)</w:t>
-      </w:r>
-      <w:r>
-        <w:t xml:space="preserve">. Typically, the observational error rates of live and video window counts are unknown, and sampling error rates are ignored. Additionally, two biological processes are unaccounted for: 1) fish that cross the dam during the 8-hours when the window is closed for counting (i.e., nighttime passage) which may result in an underestimate of escapement, and 2) fish that migrate through the ladder and past the dam may fallback over the dam (e.g., over spillway, through navigation locks), and later, may or may not re-ascend the fish ladder again</w:t>
-      </w:r>
-      <w:r>
-        <w:t xml:space="preserve"> </w:t>
-      </w:r>
-      <w:r>
-        <w:t xml:space="preserve">(Boggs et al. 2004)</w:t>
-      </w:r>
-      <w:r>
-        <w:t xml:space="preserve">. Both fallback with no re-ascension and fallback with re-ascension potentially result in an overestimate of escapement</w:t>
-      </w:r>
-      <w:r>
-        <w:t xml:space="preserve"> </w:t>
-      </w:r>
-      <w:r>
-        <w:t xml:space="preserve">(Dauble and Mueller 2000)</w:t>
-      </w:r>
-      <w:r>
-        <w:t xml:space="preserve">. Previously, it was assumed that nighttime passage rates and fallback/re-ascension rates canceled each other out resulting in window counts providing an unbiased estimate of escapement</w:t>
-      </w:r>
-      <w:r>
-        <w:t xml:space="preserve"> </w:t>
-      </w:r>
-      <w:r>
-        <w:t xml:space="preserve">(Camacho et al. 2017)</w:t>
-      </w:r>
-      <w:r>
-        <w:t xml:space="preserve">.</w:t>
+        <w:t xml:space="preserve">. For the remainder of the year (November through March), fish passage is video-taped for 10 hours each day; fish counters then read the video tapes and submit daily fish counts. Typically, the observational error rates of live and video window counts are unknown, and sampling error rates are ignored.</w:t>
+      </w:r>
+      <w:r>
+        <w:t xml:space="preserve"> </w:t>
+      </w:r>
+      <w:r>
+        <w:t xml:space="preserve">Hatch et al. (1994)</w:t>
+      </w:r>
+      <w:r>
+        <w:t xml:space="preserve"> </w:t>
+      </w:r>
+      <w:r>
+        <w:t xml:space="preserve">conducted a study of the counting system at Lower Granite dam in 1992, and found that Chinook Salmon were undercounted at the window by in-person window counters compared to video counts. There was a significant difference between daily standard counts (16 or 10 hours per day) and daily 24-hour video counts for both Chinook Salmon and steelhead, accounted for by estimates of passage rates while the counting window is closed of 3.5% (Chinook Salmon) and 6.6% (steelhead). They also found some species misidentification issues, which could result in either under- or over-counting of a particular species. While that study identified potential issues with the current window counting procedure, it was only conducted in a single year, nearly 30 years ago, at a time when Chinook Salmon and steelhead total returns were lower than the past decade.</w:t>
       </w:r>
     </w:p>
     <w:p>
@@ -1470,7 +1473,45 @@
         <w:pStyle w:val="BodyText"/>
       </w:pPr>
       <w:r>
-        <w:t xml:space="preserve">In this study, we describe a novel method to estimate aggregate and group escapements which incorporate all sources of known uncertainty and demonstrate that the estimation method is essentially unbiased, thus better informing conservation and management decision making. We also show that observed nighttime passage and fallback/re-ascension rates are typically unequal. Our method for estimating escapement, by species, past Lower Granite Dam incorporates window counts, data from the adult fish trap, and observations of PIT tagged fish in the adult ladder to explicitly model nighttime passage, re-ascension, and error from both window and trap estimates using a state-space approach</w:t>
+        <w:t xml:space="preserve">Besides potential errors in the window counts, two biological processes are unaccounted for: 1) fish that cross the dam during the 8+ hours when the window is unmonitored (i.e., nighttime passage) which may result in an underestimate of escapement, and 2) fish that migrate through the ladder and past the dam may fallback over the dam (e.g., over spillway, through navigation locks) and later may re-ascend the fish ladder again</w:t>
+      </w:r>
+      <w:r>
+        <w:t xml:space="preserve"> </w:t>
+      </w:r>
+      <w:r>
+        <w:t xml:space="preserve">(Boggs et al. 2004)</w:t>
+      </w:r>
+      <w:r>
+        <w:t xml:space="preserve"> </w:t>
+      </w:r>
+      <w:r>
+        <w:t xml:space="preserve">and be double-counted at the window (re-ascension). Both fallback with and without re-ascension potentially result in an overestimate of escapement</w:t>
+      </w:r>
+      <w:r>
+        <w:t xml:space="preserve"> </w:t>
+      </w:r>
+      <w:r>
+        <w:t xml:space="preserve">(Dauble and Mueller 2000)</w:t>
+      </w:r>
+      <w:r>
+        <w:t xml:space="preserve">. Previously, it was assumed that nighttime passage rates and fallback/re-ascension rates canceled each other out resulting in window counts providing an unbiased estimate of escapement</w:t>
+      </w:r>
+      <w:r>
+        <w:t xml:space="preserve"> </w:t>
+      </w:r>
+      <w:r>
+        <w:t xml:space="preserve">(Camacho et al. 2018)</w:t>
+      </w:r>
+      <w:r>
+        <w:t xml:space="preserve">.</w:t>
+      </w:r>
+    </w:p>
+    <w:p>
+      <w:pPr>
+        <w:pStyle w:val="BodyText"/>
+      </w:pPr>
+      <w:r>
+        <w:t xml:space="preserve">In this study, we describe a novel method to estimate aggregate and group escapements which incorporate all sources of known uncertainty and demonstrate that the estimation method is essentially unbiased, thus better informing conservation and management decision making. We also test whether observed nighttime passage and fallback/re-ascension rates are typically equal. Our method for estimating species specific escapement past Lower Granite Dam incorporates window counts, data from the adult fish trap, and observations of fish previously tagged with passive integrated transponder (PIT) tags in the adult ladder to explicitly model nighttime passage, re-ascension, and observation error using a state-space approach</w:t>
       </w:r>
       <w:r>
         <w:t xml:space="preserve"> </w:t>
@@ -1479,7 +1520,10 @@
         <w:t xml:space="preserve">(Royle and Dorazio 2008)</w:t>
       </w:r>
       <w:r>
-        <w:t xml:space="preserve">. To meet desired management and conservation objectives, modeled escapement includes estimates of uncertainty and is parsed into weekly strata. Further, total and weekly estimates are parsed into three origin groups: wild, hatchery, and hatchery no-clip. Estimates of escapement account for fish that migrate through the ladder at night outside of observation hours and account for fish that may ascend the ladder multiple times due to fallback and re-ascension. Our model is implemented in the</w:t>
+        <w:t xml:space="preserve"> </w:t>
+      </w:r>
+      <w:r>
+        <w:t xml:space="preserve">which separates process variance (e.g. week to week variance in true escapment) from observation error variance (e.g. observation error at the window, or sampling variance at the trap). To meet desired management and conservation objectives, modeled escapement includes estimates of uncertainty and is parsed into weekly strata. Further, total and weekly estimates are parsed into three origin groups: wild fish, hatchery fish with a clipped adipose fin, and unclipped hatchery fish. Estimates of escapement account for fish that migrate through the ladder outside of observation hours (nighttime passage) and those that ascend the ladder multiple times (re-ascension). Our model is implemented in the</w:t>
       </w:r>
       <w:r>
         <w:t xml:space="preserve"> </w:t>
@@ -1590,7 +1634,7 @@
         <w:pStyle w:val="FirstParagraph"/>
       </w:pPr>
       <w:r>
-        <w:t xml:space="preserve">We used STADEM and three sources of data to estimate Chinook Salmon and steelhead escapement at Lower Granite Dam from 2010-2019. Data sources included 1) counts of fish migrating past the observation window located on the adult fish ladder at Lower Granite, 2) information from adults captured at a fish trap located in the fish ladder, and 3) observations of previously PIT tagged fish detected in the adult fish ladder. Below, we describe each of the data sources in more detail as they pertain to Lower Granite Dam; knowing, similar data could likely be obtained from other fish passage facilities.</w:t>
+        <w:t xml:space="preserve">We used STADEM and three sources of data to estimate Chinook Salmon and steelhead escapement at Lower Granite Dam from 2010-2019. Data sources included 1) counts of fish migrating past the observation window located on the adult fish ladder at Lower Granite, 2) information from adults captured at a fish trap located in the fish ladder, and 3) observations of fish PIT tagged before they reached Lower Granite Dam detected in the adult fish ladder. Below, we describe each of the data sources in more detail as they pertain to Lower Granite Dam; similar data could likely be obtained from other fish passage facilities.</w:t>
       </w:r>
     </w:p>
     <w:p>
@@ -1608,7 +1652,7 @@
         <w:pStyle w:val="FirstParagraph"/>
       </w:pPr>
       <w:r>
-        <w:t xml:space="preserve">Daily counts of adult Chinook Salmon and steelhead passing an observation window located on the Lower Granite Dam fish ladder were the first source of data. Daily counts were made and provided by the US Army Corps of Engineers, and when summed, provide an estimate of the number of fish ascending and passing (i.e., escapement) Lower Granite Dam each season. Window counts were made for each species using video monitoring and direct in-person visual monitoring during daytime hours</w:t>
+        <w:t xml:space="preserve">Daily counts of adult Chinook Salmon and steelhead passing an observation window located on the Lower Granite Dam fish ladder were made and provided by the US Army Corps of Engineers. When summed, they provide an estimate of the number of fish ascending and passing Lower Granite Dam each season. Window counts were made for each species using video monitoring and direct in-person visual monitoring during daytime hours</w:t>
       </w:r>
       <w:r>
         <w:t xml:space="preserve"> </w:t>
@@ -1626,7 +1670,7 @@
         <w:t xml:space="preserve">(USACE 2015)</w:t>
       </w:r>
       <w:r>
-        <w:t xml:space="preserve">. During direct visual monitoring, observers recorded each adult (≥ 30cm), by species, passing the window for 50 minutes of each hour of operation. Salmonids under 30cm in length were not identified to species. The sum of the daily 50-minute counts were then multiplied by 1.2 to account for the 10 minutes when fish were not counted. Daytime window counts were not expanded for fish that may have ascended the ladder outside of operational hours (i.e., nighttime)</w:t>
+        <w:t xml:space="preserve">. During direct visual monitoring, observers recorded each adult (≥ 30cm), by species, passing the window for 50 minutes of each hour of operation. Salmonids under 30cm in length were not identified to species. The sum of the daily 50-minute counts were then multiplied by 1.2 to account for the 10 minutes when fish were not counted. Daytime window counts were not expanded for fish that may have ascended the ladder outside of operational hours (i.e., nighttime passage)</w:t>
       </w:r>
       <w:r>
         <w:t xml:space="preserve"> </w:t>
@@ -1649,7 +1693,7 @@
         </w:r>
       </w:hyperlink>
       <w:r>
-        <w:t xml:space="preserve">, using their window count query. Counts were provided for each day the fish ladder was open to passage. Although window counts were assumed to be a census of every fish passing Lower Granite Dam, corrections were not applied for nighttime passage or re-ascending fish. Further, there was no estimation of daily or seasonal observation or sampling error.</w:t>
+        <w:t xml:space="preserve">, using their window count query. Counts were provided for each day the fish ladder was open to passage.</w:t>
       </w:r>
     </w:p>
     <w:p>
@@ -1682,7 +1726,7 @@
         <w:t xml:space="preserve"> </w:t>
       </w:r>
       <w:r>
-        <w:t xml:space="preserve">Camacho et al. (2017)</w:t>
+        <w:t xml:space="preserve">Camacho et al. (2018)</w:t>
       </w:r>
       <w:r>
         <w:t xml:space="preserve">,</w:t>
@@ -1694,7 +1738,7 @@
         <w:t xml:space="preserve">Steinhorst et al. (2017)</w:t>
       </w:r>
       <w:r>
-        <w:t xml:space="preserve">). The trap was operational for 24 hours per day, and randomly sampled the daily run by opening four times per hour for a length of time determined by a set daily trapping rate. The trap rate was determined by a committee of collaborating management agencies with a goal of capturing a target number of wild fish, but also balancing fish handling concerns. Trap sample rates were typically 10-25%, but fluctuated throughout the season due to high water temperatures, decreased flows, trap malfunctions and/or closures, fish handling logistics, in-season forecast adjustments, etc.</w:t>
+        <w:t xml:space="preserve">). The trap was operational for 24 hours per day and randomly sampled the run by opening four times per hour for a length of time determined by a set daily trapping rate. The trap rate was determined by a committee of collaborating management agencies with a goal of capturing a target number of wild fish while also balancing fish handling concerns. Trap sample rates were typically 10-25%, but fluctuated throughout the season due to high water temperatures, decreased flows, trap malfunctions and/or closures, fish handling logistics, in-season forecast adjustments, etc.</w:t>
       </w:r>
     </w:p>
     <w:p>
@@ -1702,7 +1746,7 @@
         <w:pStyle w:val="BodyText"/>
       </w:pPr>
       <w:r>
-        <w:t xml:space="preserve">All captured fish were anesthetized, identified to species, examined for existing marks/tags, and measured for fork length. For adipose-intact (unclipped) adults, which includes wild and hatchery-no clip individuals, some portion or all of fish trapped had scale and genetic tissue samples taken. Scale samples were used to estimate age</w:t>
+        <w:t xml:space="preserve">All captured fish were anesthetized, speciated, examined for existing marks/tags, measured for fork length and visually identified as wild or hatchery. The most widely usee marking of hatchery fish is the adipose fin clip, although coded wire tags are used in less than 10% of the hatchery releases. Some subset of hatchery fish are either intentionally or unintentionally released without an adipose fin clip, and these are referred to as unclipped hatchery fish, or hatchery no-clip (HNC). For adipose-intact (unclipped) adults, which includes wild and hatchery no-clip individuals, either a portion or all of fish trapped (depending on the year) had scale and genetic tissue samples taken. Scale samples were used to estimate age</w:t>
       </w:r>
       <w:r>
         <w:t xml:space="preserve"> </w:t>
@@ -1735,19 +1779,19 @@
         <w:t xml:space="preserve">Hargrove et al. (2019)</w:t>
       </w:r>
       <w:r>
-        <w:t xml:space="preserve">). Prior to 2013, only fish determined to be wild in origin at the trap were sampled for scale and genetics. Starting in 2013, every unclipped Chinook Salmon and steelhead trapped at LGR was genotyped to simplify collaborative logistics and better estimate the proportion of phenotypically wild fish of truly hatchery origin.</w:t>
-      </w:r>
-      <w:r>
-        <w:t xml:space="preserve"> </w:t>
-      </w:r>
-      <w:r>
-        <w:t xml:space="preserve">Camacho et al. (2017)</w:t>
-      </w:r>
-      <w:r>
-        <w:t xml:space="preserve"> </w:t>
-      </w:r>
-      <w:r>
-        <w:t xml:space="preserve">provide further details on trap sample rates and valid sample selection. Prior to release, all non-PIT tagged fish with an intact adipose fin (i.e., putatively wild) received a PIT tag. Final determination of wild, hatchery, and hatchery no-clip origins were assigned using a post-hoc analysis of marks and tags, including genetic parentage-based tags</w:t>
+        <w:t xml:space="preserve">). Prior to 2013, only fish determined to be wild in origin at the trap were sampled for scale and genetics. Starting in 2013, every unclipped Chinook Salmon and steelhead trapped at Lower Granite Dam was genotyped to simplify collaborative logistics and better estimate the proportion of unclipped hatchery fish that appear phenotypically wild.</w:t>
+      </w:r>
+      <w:r>
+        <w:t xml:space="preserve"> </w:t>
+      </w:r>
+      <w:r>
+        <w:t xml:space="preserve">Camacho et al. (2018)</w:t>
+      </w:r>
+      <w:r>
+        <w:t xml:space="preserve"> </w:t>
+      </w:r>
+      <w:r>
+        <w:t xml:space="preserve">provide further details on trap sample rates and valid sample selection. Prior to release, all non-PIT tagged fish with an intact adipose fin (i.e., putatively wild) received a PIT tag. Final determination of wild, clipped hatchery, or unclipped hatchery origins were assigned using a post-hoc analysis of marks and tags, including parentage-based tqagging</w:t>
       </w:r>
       <w:r>
         <w:t xml:space="preserve"> </w:t>
@@ -1762,7 +1806,7 @@
         <w:t xml:space="preserve"> </w:t>
       </w:r>
       <w:r>
-        <w:t xml:space="preserve">(Camacho et al. 2017)</w:t>
+        <w:t xml:space="preserve">(Camacho et al. 2018)</w:t>
       </w:r>
       <w:r>
         <w:t xml:space="preserve">.</w:t>
@@ -1774,7 +1818,7 @@
       </w:pPr>
       <w:bookmarkStart w:id="28" w:name="pit-tag-data"/>
       <w:r>
-        <w:t xml:space="preserve">PIT tag Data</w:t>
+        <w:t xml:space="preserve">PIT Tag Data</w:t>
       </w:r>
       <w:bookmarkEnd w:id="28"/>
     </w:p>
@@ -1783,7 +1827,7 @@
         <w:pStyle w:val="FirstParagraph"/>
       </w:pPr>
       <w:r>
-        <w:t xml:space="preserve">The last source of data was observations of PIT tagged adult Chinook Salmon and steelhead at detection sites located in the Lower Granite Dam fish ladder. These observations provide estimates of 1) a trapping rate, 2) the proportion of fish passing during nighttime hours, and 3) the proportion of fish that ascend the fish ladder multiple times (i.e., the re-ascension rate). Detections used in the model include all fish that were previously PIT tagged as juveniles or adults prior to reaching Lower Granite Dam (i.e., does not include newly tagged adults at the dam) and detected at adult detection sites in the dam passage system. PIT tag data was provided through DART and the adult ladder PIT tag query;</w:t>
+        <w:t xml:space="preserve">The last source of data was observations of PIT tagged adult Chinook Salmon and steelhead at detection sites located in the Lower Granite Dam fish ladder. These observations provide estimates of 1) a trapping rate, 2) the nighttime passage rate, and 3) the re-ascension rate. Detections used in the model include all fish that were previously PIT tagged as juveniles or adults prior to reaching Lower Granite Dam (i.e., does not include newly tagged adults at the dam) and detected at adult detection sites in the dam passage system. PIT tag data was provided through DART and the adult ladder PIT tag query;</w:t>
       </w:r>
       <w:r>
         <w:t xml:space="preserve"> </w:t>
@@ -1841,7 +1885,7 @@
         <w:t xml:space="preserve"> </w:t>
       </w:r>
       <w:r>
-        <w:t xml:space="preserve">group included tags observed to cross the weir at the upstream end of the fish ladder as adults left the passage system. The proportion of the tags detected at the weir that were also caught in the trap each week was assumed to reflect the same trap rate that all adults of the target species experienced as they crossed the ladder. The sample size of previously tagged fish detected at Lower Granite Dam influences the uncertainty in that trap rate, which is also informed by the number of adults caught in the trap and the window counts. We want to estimate the</w:t>
+        <w:t xml:space="preserve">group included tags observed to cross the weir at the upstream end of the fish ladder as adults left the passage system. The proportion of the tags detected at the weir that were also caught in the trap each week was assumed to reflect the same trap rate that all adults of the target species experienced as they crossed the ladder. The sample size of previously tagged fish detected at Lower Granite Dam influences the uncertainty in that trap rate, which is also informed by the number of adults caught in the trap and the window counts. The set trapping rate (i.e. the recorded time that the trap is open to trap adults) does not always reflect the true proportion of fish that are captured in the trap due to various issues including trap malfunctions, separation-by-code fish opening the trap more frequently than expected, and process error, among others. Therefore, we use the mark-recapture approach to estimate a</w:t>
       </w:r>
       <w:r>
         <w:t xml:space="preserve"> </w:t>
@@ -1859,7 +1903,7 @@
         <w:t xml:space="preserve"> </w:t>
       </w:r>
       <w:r>
-        <w:t xml:space="preserve">trapping rate because the set trapping rate (i.e. the recorded time that the trap is open to trap adults) does not always reflect the true proportion of fish that are captured in the trap due to various issues including trap malfunctions, separation-by-code fish opening the trap more frequently than expected, and process error, among others. Therefore, we use the mark-recapture estimate of the trap rate to estimate a true trapping rate.</w:t>
+        <w:t xml:space="preserve">trapping rate.</w:t>
       </w:r>
     </w:p>
     <w:p>
@@ -1867,7 +1911,7 @@
         <w:pStyle w:val="BodyText"/>
       </w:pPr>
       <w:r>
-        <w:t xml:space="preserve">The nighttime passage rate was based on the count of tags that migrated through the fish ladder during non-window observation hours and the total number of tags passing the fish ladder, and was estimated on a weekly basis. The re-ascension rate incorporated the count of tags observed passing the upstream most detection sites in the adult fish ladder (i.e., passing the dam) and later detected re-entering the downstream end of the fish ladder at a later time andthe total number of tags leaving the fish ladder. Previously, we looked for differences in nighttime passage and re-ascension rates estimated using wild fish only, versus combining hatchery and wild fish together, and found no difference. Therefore, we combine wild and hatchery PIT tagged fish observations to estimate common nighttime passage and re-ascension rates to increase sample sizes.</w:t>
+        <w:t xml:space="preserve">We used PIT tag data to estimate nighttime passage and re-ascension rates, using the total number of tags passing the fish ladder for both and estimating both on a weekly basis. The nighttime passage rate was based on the count of PIT tags that migrated through the fish ladder during non-window observation hours and the total number of tags passing the fish ladder. The re-ascension rate incorporated the count of tags observed passing the upstream most detection sites in the adult fish ladder (i.e., passing the dam) and later detected re-entering the downstream end of the fish ladder at a later time and the total number of tags leaving the fish ladder. Previously, we looked for differences in nighttime passage and re-ascension rates estimated using wild fish only, versus combining hatchery and wild fish together, and found no difference. Therefore, we combine wild and hatchery PIT tagged fish observations to estimate common nighttime passage and re-ascension rates to increase sample sizes.</w:t>
       </w:r>
     </w:p>
     <w:p>
@@ -1906,7 +1950,7 @@
         <w:t xml:space="preserve">(R Core Team 2020)</w:t>
       </w:r>
       <w:r>
-        <w:t xml:space="preserve">. We assumed that the window counts and the estimates from the trap (fish in the trap divided by trap rate that week) were generated by processes with observation error. In the case of the trap, for example, we assumed there was sampling variation and uncertainty around our estimates of the true unknown trap rate. STADEM further accounted for the proportion of fish that ascended the ladder while the counting window was closed (i.e., night), as well as for fish potentially double-counted (or more) after falling back below the dam and later re-ascending the fish ladder. Finally, adult sampling data from the trap (wild, hatchery, hatchery no-clip) were used to partition the total escapement estimate by origin (Figure</w:t>
+        <w:t xml:space="preserve">. We assumed that the window counts and the estimates from the trap (fish in the trap divided by trap rate that week) were generated by processes with observation error. In the case of the trap, for example, we assumed there was sampling variation and uncertainty around our estimates of the true unknown trap rate. STADEM adjusted the window counts for the nighttime passage rate, and both window and trap estimates for the re-ascension rate to estimate the number of unique fish that crossed teh dam. Finally, adult sampling data from the trap (wild, hatchery, hatchery no-clip) were used to partition the total escapement estimate by origin (Figure</w:t>
       </w:r>
       <w:r>
         <w:t xml:space="preserve"> </w:t>
@@ -1999,7 +2043,7 @@
         <w:pStyle w:val="BodyText"/>
       </w:pPr>
       <w:r>
-        <w:t xml:space="preserve">Our objective was to examine STADEM model estimates of origin-specific (wild, hatchery, hatchery no-clip) escapement from the combinations of two separate trapping rates, two fallback/re-ascension and nighttime passage combinations, and three window count error rates; resulting in twelve different scenarios (Table</w:t>
+        <w:t xml:space="preserve">Our objective was to examine STADEM model estimates of origin-specific (wild, hatchery, hatchery no-clip) escapement from the combinations of two trap rate scenarios (constant and shut down for 3 weeks), two fallback/re-ascension and nighttime passage combinations, and three window count error rates; resulting in twelve different scenarios (Table</w:t>
       </w:r>
       <w:r>
         <w:t xml:space="preserve"> </w:t>
@@ -2008,7 +2052,7 @@
         <w:t xml:space="preserve">1</w:t>
       </w:r>
       <w:r>
-        <w:t xml:space="preserve">). The simulation parameters such as proportion of origin, run-timing, nighttime passage rates, fallback and re-ascension rates and trap rates were based on observed values at Lower Granite Dam between 2010-2015. Further details about simulation procedures can be found in</w:t>
+        <w:t xml:space="preserve">). The simulation parameters such as proportion of origin, run-timing, nighttime passage rates, fallback and re-ascension rates and trap rates were based on observed values at Lower Granite Dam between 2010-2015. We generated 99 simulations for each scenario, and ran STADEM on each one. Further details about simulation procedures can be found in</w:t>
       </w:r>
       <w:r>
         <w:t xml:space="preserve"> </w:t>
@@ -2027,6 +2071,47 @@
     </w:p>
     <w:p>
       <w:pPr>
+        <w:pStyle w:val="BodyText"/>
+      </w:pPr>
+      <w:r>
+        <w:t xml:space="preserve">We grouped the simulation results by origin (wild, hatchery clipped and hatchery no-clip) and evaluated them by several measures. Relative bias is the difference between the simulated</w:t>
+      </w:r>
+      <w:r>
+        <w:t xml:space="preserve"> </w:t>
+      </w:r>
+      <w:r>
+        <w:t xml:space="preserve">“</w:t>
+      </w:r>
+      <w:r>
+        <w:t xml:space="preserve">truth</w:t>
+      </w:r>
+      <w:r>
+        <w:t xml:space="preserve">”</w:t>
+      </w:r>
+      <w:r>
+        <w:t xml:space="preserve"> </w:t>
+      </w:r>
+      <w:r>
+        <w:t xml:space="preserve">and the STADEM estimate, divided by the simulated</w:t>
+      </w:r>
+      <w:r>
+        <w:t xml:space="preserve"> </w:t>
+      </w:r>
+      <w:r>
+        <w:t xml:space="preserve">“</w:t>
+      </w:r>
+      <w:r>
+        <w:t xml:space="preserve">truth</w:t>
+      </w:r>
+      <w:r>
+        <w:t xml:space="preserve">”</w:t>
+      </w:r>
+      <w:r>
+        <w:t xml:space="preserve">. We estimated the precision by examining the average coefficient of variation (CV) of the estimates. We calculated the root mean squared error (RMSE) as the square root of the mean of the squared bias in the estimate. Finally, we evaluated coverage probabilities by determining what proportion of the model results generated an estimated 95% credible interval that contained the simulated true value.</w:t>
+      </w:r>
+    </w:p>
+    <w:p>
+      <w:pPr>
         <w:pStyle w:val="Heading2"/>
       </w:pPr>
       <w:bookmarkStart w:id="32" w:name="lower-granite-application"/>
@@ -2079,7 +2164,7 @@
         <w:pStyle w:val="FirstParagraph"/>
       </w:pPr>
       <w:r>
-        <w:t xml:space="preserve">Simulation results of observed bias, sampling variation, precision, root mean squared deviation (RMSD), and coverage probabilities were qualitatively similar for the hatchery (N = 70,000) and hatchery no-clip (N = 5,000) origin groups as observed in the wild origin group (N = 25,000) comparisons. As such, only diagnostic measures of Lower Granite Dam model fits to a medium sized escapement level (e.g., wild origin escapement) are presented.</w:t>
+        <w:t xml:space="preserve">The STADEM performance evaluation statistics were very similar for hatchery clipped (N = 70,000), hatchery no-clip (N = 5,000) and wild fish (N = 25,000). In the interest of brevity, we only present the results from wild fish, which corresponds to a medium sized escapement level.</w:t>
       </w:r>
     </w:p>
     <w:p>
@@ -2096,7 +2181,7 @@
         <w:t xml:space="preserve">2</w:t>
       </w:r>
       <w:r>
-        <w:t xml:space="preserve">). Estimates were unbiased, with an average relative bias of 0.2–0.3%. The CV of the estimates averaged 2.0–3.0%, with coverage probabilities that always exceeded 95%. We calculated RMSD as the square root of the sum of the variance of the estimate and the squared expected bias, which accounts for the size of the uncertainty in the estimator as well as its bias. The RMSD was near 500 for each scenario, representing an estimate within 2% of the true value (Table</w:t>
+        <w:t xml:space="preserve">). Estimates were unbiased, with an average relative bias of 0.2–0.3%. The CV of the estimates averaged 2.0–3.0%, with higher CV’s being associated with scenarios when the trap was closed for 3 weeks. The coverage probabilities always exceeded 95% across all scenarios. The RMSE was near 500 for each scenario, representing an estimate within 2% of the true value, demonstrating the accuracy of STADEM (Table</w:t>
       </w:r>
       <w:r>
         <w:t xml:space="preserve"> </w:t>
@@ -2123,7 +2208,7 @@
         <w:pStyle w:val="FirstParagraph"/>
       </w:pPr>
       <w:r>
-        <w:t xml:space="preserve">We applied STADEM to data from Lower Granite Dam for Chinook Salmon and steelhead for spawn years 2010–2019. Estimates of total escapement, as well as estimates of wild, hatchery, and hatchery no-clip estimates are presented in Table</w:t>
+        <w:t xml:space="preserve">We applied STADEM to data from Lower Granite Dam for Chinook Salmon and steelhead for spawn years 2010–2019. Estimates of total escapement, as well as estimates of wild, hatchery clipped, and hatchery no-clip estimates are presented in Table</w:t>
       </w:r>
       <w:r>
         <w:t xml:space="preserve"> </w:t>
@@ -2132,7 +2217,7 @@
         <w:t xml:space="preserve">3</w:t>
       </w:r>
       <w:r>
-        <w:t xml:space="preserve">. Coefficients of variation ranged from 2.5-7.1% for wild fish, 2.3-5.1% for clipped hatchery fish, 3.4-8.8% for hatchery no-clip fish and 2.2-4.7% for total unique fish past Lower Granite Dam.</w:t>
+        <w:t xml:space="preserve">. Estimates of total unique fish escaping past Lower Granite Dam were sometimes higher and sometimes lower than the raw window counts, indicating that the relative strength of nighttime passage and re-ascension rates differed across years. CVs ranged from 2.5-7.1% for wild fish, 2.3-5.1% for clipped hatchery fish, 3.4-8.8% for hatchery no-clip fish and 2.2-4.7% for total unique fish past Lower Granite Dam.</w:t>
       </w:r>
     </w:p>
     <w:p>
@@ -2140,7 +2225,7 @@
         <w:pStyle w:val="BodyText"/>
       </w:pPr>
       <w:r>
-        <w:t xml:space="preserve">Weekly estimates of total escapement over Lower Granite Dam tracked the window counts and trap estimates (Figure</w:t>
+        <w:t xml:space="preserve">Weekly estimates of total escapement over Lower Granite Dam tracked the window counts and trap estimates (One example: Figure</w:t>
       </w:r>
       <w:r>
         <w:t xml:space="preserve"> </w:t>
@@ -2149,7 +2234,7 @@
         <w:t xml:space="preserve">3</w:t>
       </w:r>
       <w:r>
-        <w:t xml:space="preserve">). STADEM point estimates were often between estimates based on window counts, and those based on the number of fish caught in the adult trap. However, when very few fish were caught in the trap, or there was more uncertainty about the trap rate that week, STADEM estimates tracked the window counts more closely, as seen in the second week of July 2014, in Figure</w:t>
+        <w:t xml:space="preserve">). STADEM point estimates were often between estimates based on window counts and those based on the number of fish caught in the adult trap. However, for weeks when very few fish were caught in the trap or there was more uncertainty about the trap rate, STADEM estimates tracked the window counts more closely, as seen in the second week of July 2014, in Figure</w:t>
       </w:r>
       <w:r>
         <w:t xml:space="preserve"> </w:t>
@@ -2166,7 +2251,7 @@
         <w:pStyle w:val="BodyText"/>
       </w:pPr>
       <w:r>
-        <w:t xml:space="preserve">Examining the estimates of nighttime passage and re-ascension rates based on the observed PIT tags crossing over Lower Granite Dam (Figure</w:t>
+        <w:t xml:space="preserve">Estimates of weekly nighttime passage and re-ascenstion rates did not match in most cases (Figure</w:t>
       </w:r>
       <w:r>
         <w:t xml:space="preserve"> </w:t>
@@ -2175,7 +2260,7 @@
         <w:t xml:space="preserve">4</w:t>
       </w:r>
       <w:r>
-        <w:t xml:space="preserve">), the two rates did not match up in most cases. In particular, there are several weeks when the window counts are quite high, and the rates differ by as much as 10%. Clearly, those two biological processes do not cancel each other out in nearly all cases, and thus, employing a model that accounts for both will result in more accurate estimates of escapement.</w:t>
+        <w:t xml:space="preserve">). In particular, there are several weeks when the window counts are quite large and the rates differ by as much as 10%. When nighttime passage is larger than re-ascension, the window counts will be biased low, and vice versa.</w:t>
       </w:r>
     </w:p>
     <w:p>
@@ -2193,7 +2278,7 @@
         <w:pStyle w:val="FirstParagraph"/>
       </w:pPr>
       <w:r>
-        <w:t xml:space="preserve">We have presented a novel method for estimating adult salmonid escapement past a large hydroelectric facility (e.g., Lower Granite Dam) that incorporates data from window counts, a fish trap, and observations of PIT tagged fish in the adult passage ladder. Our model explicitly models nighttime passage, re-ascension, and potential error in both window and trap estimates. In doing so, we demonstrated that at Lower Granite Dam, nighttime passage and re-ascension rates do not always offset each other, and assuming they do will lead to biased escapement estimates in some years. With minor adjustments this modeling framework and the STADEM package could be applied to similar migratory species at Lower Granite Dam (e.g., fall Chinook Salmon, Pacific lamprey</w:t>
+        <w:t xml:space="preserve">We have presented a novel method for estimating adult salmonid escapement past a large hydroelectric facility (e.g., Lower Granite Dam) that incorporates data from window counts, a fish trap, and observations of PIT tagged fish in the adult passage ladder. Our model explicitly incorporates nighttime passage, re-ascension, and potential error in both window and trap estimates. In doing so, we demonstrated that at Lower Granite Dam, nighttime passage and re-ascension rates do not always offset each other, and assuming they do will lead to biased escapement estimates in some years. With minor adjustments this modeling framework and the STADEM package could be applied to similar migratory species at Lower Granite Dam (e.g., fall Chinook Salmon, Pacific lamprey</w:t>
       </w:r>
       <w:r>
         <w:t xml:space="preserve"> </w:t>
@@ -2205,7 +2290,7 @@
         <w:t xml:space="preserve">Lampetra tridentata</w:t>
       </w:r>
       <w:r>
-        <w:t xml:space="preserve">), or elsewhere; provided a fish passage barrier with a counting mechanism, a trap that can be used to sample a portion of the run, and tag observation or detection infrastructure (e.g., a PIT tag detection array or similar) exists. Our state-space model combined multiple imperfect sources of data to reduce bias in adult escapement estimates and provided more reasonable estimates of uncertainty. Accurate population or stock abundance estimates and uncertainty accounting for observation and process error can be particularly important when estimates are used or leveraged for management and conservation decisions such as population viability analyses.</w:t>
+        <w:t xml:space="preserve">), or elsewhere, provided a fish passage barrier with a counting mechanism, a trap that can be used to sample a portion of the run and tag observation or detection infrastructure (e.g., a PIT tag detection array or similar) exists. Our state-space model combined multiple imperfect sources of data to reduce bias in adult escapement estimates and provided quantitative estimates of uncertainty. Accurate population or stock abundance estimates and uncertainty accounting for observation and process error can be particularly important when estimates are used or leveraged for management and conservation decisions such as population viability analyses.</w:t>
       </w:r>
     </w:p>
     <w:p>
@@ -2213,7 +2298,19 @@
         <w:pStyle w:val="BodyText"/>
       </w:pPr>
       <w:r>
-        <w:t xml:space="preserve">Combining data from the adult fish trap with live and video window counts provides several benefits. First, it allows us to model observer error in the window counts, which is typically unknown. If estimates rely on window counts alone, quantifying observer error is impossible, and we believe it’s prudent to capture and account for known sources of error to minimize management decision risk. Second, by incorporating both sources of information in a state-space framework, STADEM incorporates missing data at either the observation window or adult trap seamlessly. At Lower Granite Dam, the adult trap has been closed for brief or extended periods of time (i.e., days, weeks) intermittently over the past several years, often during peak run times. Trap closures are typically associated with elevated water temperatures resulting in potential fish handling stress and/or trap malfunctions. Given predicted Pacific Northwest climate change scenarios trap closures from high water temperatures may become more commonplace in the future; amplifying the need for a modeling framework that accounts for periods of missing data while still capturing estimate uncertainty. Additionally, having a framework in place that accounts for missing periods of data will allow for increased logistic flexibility if, for example, maintenance or construction is needed at the observational window or adult trap.</w:t>
+        <w:t xml:space="preserve">Combining data from the adult fish trap with live and video window counts provides several benefits. First, it allows us to model observer error in the window counts, which is typically unknown. If estimates rely on window counts alone, quantifying observer error is impossible. Capturing and accounting for known sources of error is prudent to minimize management decision risk. Second, by incorporating both sources of information in a state-space framework, STADEM incorporates missing data at either the observation window or adult trap seamlessly. At Lower Granite Dam, the adult trap has been closed for brief or extended periods of time (i.e., days, weeks) intermittently over the past several years, often during peak run times. Trap closures are typically associated with elevated water temperatures resulting in potential fish handling stress and/or trap malfunctions. Given predicted Pacific Northwest climate change scenarios</w:t>
+      </w:r>
+      <w:r>
+        <w:t xml:space="preserve"> </w:t>
+      </w:r>
+      <w:r>
+        <w:t xml:space="preserve">(Zhang et al. 2019)</w:t>
+      </w:r>
+      <w:r>
+        <w:t xml:space="preserve"> </w:t>
+      </w:r>
+      <w:r>
+        <w:t xml:space="preserve">trap closures from high water temperatures may become more commonplace in the future, amplifying the need for a modeling framework that accounts for periods of missing data while still capturing estimate uncertainty. Additionally, having a framework in place that accounts for missing periods of data will allow for increased logistic flexibility if, for example, maintenance or construction is needed at the observational window or adult trap.</w:t>
       </w:r>
     </w:p>
     <w:p>
@@ -2221,7 +2318,7 @@
         <w:pStyle w:val="BodyText"/>
       </w:pPr>
       <w:r>
-        <w:t xml:space="preserve">Although not currently set up for this, STADEM could be modified and run on a weekly basis or in near real-time to provide better in-season estimates for fisheries managers. Currently, the only roadblock to this, at Lower Granite Dam, is the identification of hatchery origin fish from phenotypically wild fish (i.e., hatchery no-clip) using genetic tissue samples</w:t>
+        <w:t xml:space="preserve">STADEM could be modified and run on a weekly basis or in near real-time to provide better in-season estimates for fisheries managers. Currently, the only roadblock to this at Lower Granite Dam is the identification of hatchery no-clip fish using genetic tissue samples</w:t>
       </w:r>
       <w:r>
         <w:t xml:space="preserve"> </w:t>
@@ -2233,7 +2330,16 @@
         <w:t xml:space="preserve"> </w:t>
       </w:r>
       <w:r>
-        <w:t xml:space="preserve">collected at the adult trap, which currently is completed post-hoc after the trapping season. The inclusion of genetic information typically results in a reduction in wild escapement estimates and an associated increase in hatchery no-clip escapement. However, if in-season management decisions do not require this correction or could accept the potential bias, origin calls at the trap could be used in-season as a first approximation to escapement. Final post-hoc estimates, parsed by origin, could then be finalized at season’s end. All other data included in this model (e.g., window counts and PIT observations) are otherwise provided in almost real-time by DART. Provided the Lower Granite Dam adult fish trap database was updated and available in near real-time, there are minimal obstacles for adapting the STADEM framework to provide in-season estimates of escapement.</w:t>
+        <w:t xml:space="preserve">collected at the adult trap, which currently is completed post-hoc after the trapping season. The inclusion of genetic information typically results in a reduction in wild escapement estimates and an associated increase in hatchery no-clip escapement</w:t>
+      </w:r>
+      <w:r>
+        <w:t xml:space="preserve"> </w:t>
+      </w:r>
+      <w:r>
+        <w:t xml:space="preserve">(Hargrove et al. n.d.)</w:t>
+      </w:r>
+      <w:r>
+        <w:t xml:space="preserve">. However, if in-season management decisions do not require this correction or could accept the potential bias, origin calls at the trap could be used in-season as a first approximation to escapement. Final post-hoc estimates parsed by origin could then be finalized at season’s end. All other data included in this model (e.g., window counts and PIT observations) are otherwise provided in near real-time by DART. Provided the Lower Granite Dam adult fish trap database was updated and available in near real-time, there are minimal obstacles for adapting the STADEM framework to provide in-season estimates of escapement.</w:t>
       </w:r>
     </w:p>
     <w:p>
@@ -2250,13 +2356,13 @@
         <w:t xml:space="preserve">(Kinzer et al. 2020a, 2020b)</w:t>
       </w:r>
       <w:r>
-        <w:t xml:space="preserve">. Estimates of escapement at Lower Granite Dam, by species and origin, including known uncertainty, are available to further parse into sex- or age-structured escapement estimates (e.g.,</w:t>
-      </w:r>
-      <w:r>
-        <w:t xml:space="preserve"> </w:t>
-      </w:r>
-      <w:r>
-        <w:t xml:space="preserve">Camacho et al. (2017)</w:t>
+        <w:t xml:space="preserve">. Estimates of species and origin specific escapement at Lower Granite Dam, including known uncertainty, are available to further parse into sex- or age-structured escapement estimates (e.g.,</w:t>
+      </w:r>
+      <w:r>
+        <w:t xml:space="preserve"> </w:t>
+      </w:r>
+      <w:r>
+        <w:t xml:space="preserve">Camacho et al. (2018)</w:t>
       </w:r>
       <w:r>
         <w:t xml:space="preserve">,</w:t>
@@ -2286,7 +2392,7 @@
         <w:t xml:space="preserve">(Orme et al. 2018)</w:t>
       </w:r>
       <w:r>
-        <w:t xml:space="preserve">. Combined, escapement estimates from STADEM and movement probability estimates provide abundance estimates to given tributaries or populations that, joined with sex and age data collected at the adult fish trap</w:t>
+        <w:t xml:space="preserve">. Combined, escapement estimates from STADEM and movement probability estimates provide abundance estimates to given tributaries or populations. With sex and age data collected at the adult fish trap</w:t>
       </w:r>
       <w:r>
         <w:t xml:space="preserve"> </w:t>
@@ -2295,7 +2401,7 @@
         <w:t xml:space="preserve">(Hargrove et al. 2019)</w:t>
       </w:r>
       <w:r>
-        <w:t xml:space="preserve">, provides necessary information to evaluate productivity and population viability for select Snake River Chinook Salmon and steelhead groups</w:t>
+        <w:t xml:space="preserve">, this approach provides necessary information to evaluate productivity and population viability for select Snake River Chinook Salmon and steelhead groups</w:t>
       </w:r>
       <w:r>
         <w:t xml:space="preserve"> </w:t>
@@ -2312,7 +2418,7 @@
         <w:pStyle w:val="BodyText"/>
       </w:pPr>
       <w:r>
-        <w:t xml:space="preserve">Although STADEM was developed with salmonid escapement at Lower Granite Dam in mind, it could be applied to any migratory fish species at locations with similar monitoring infrastructure. Justification and infrastructure exist for applying a modified STADEM framework for fish passing Bonneville Dam, the lowest dam on the Columbia River, or Priest Rapids Dam in the upper Columbia River. Both locations currently trap a sub-sample of passing Chinook Salmon and/or steelhead for biological information, and use window counts as a surrogate of true escapement. However, each has at least some similar problems to those observed at Lower Granite Dam, such as unaccounted observer and sampling error, nighttime passage, and/or re-ascension. Certainly, estimating an unbiased total return to the entire Columbia River basin (i.e., Bonneville Dam) and Upper Columbia River with uncertainty would benefit managers and decision making.</w:t>
+        <w:t xml:space="preserve">Although STADEM was developed with salmonid escapement at Lower Granite Dam in mind, it could be applied to any migratory fish species at locations with similar monitoring infrastructure. Justification and infrastructure exist for applying a modified STADEM framework for fish passing Bonneville Dam, the lowest dam on the Columbia River, or Priest Rapids Dam in the upper Columbia River. Both locations currently trap a sub-sample of passing Chinook Salmon and/or steelhead for biological information and use window counts as a surrogate of true escapement. However, each has at least some similar problems to those observed at Lower Granite Dam such as unaccounted observer and sampling error, nighttime passage, and/or re-ascension. Certainly, estimating an unbiased total return to the entire Columbia River basin (i.e., Bonneville Dam) and Upper Columbia River with uncertainty would benefit managers and decision making.</w:t>
       </w:r>
     </w:p>
     <w:p>
@@ -2348,7 +2454,7 @@
       </w:r>
       <w:bookmarkEnd w:id="39"/>
     </w:p>
-    <w:bookmarkStart w:id="76" w:name="refs"/>
+    <w:bookmarkStart w:id="78" w:name="refs"/>
     <w:bookmarkStart w:id="40" w:name="ref-Boggs2004"/>
     <w:p>
       <w:pPr>
@@ -2369,13 +2475,13 @@
       </w:r>
     </w:p>
     <w:bookmarkEnd w:id="41"/>
-    <w:bookmarkStart w:id="42" w:name="ref-Camacho2017"/>
+    <w:bookmarkStart w:id="42" w:name="ref-Camacho2018"/>
     <w:p>
       <w:pPr>
         <w:pStyle w:val="Bibliography"/>
       </w:pPr>
       <w:r>
-        <w:t xml:space="preserve">Camacho, C. A., K. K. Wright, J. Powell, W. C. Schrader, T. Copeland, M. W. Ackerman, M. Dobos, M. P. Corsi, and M. R. Campbell. 2017. Wild adult steelhead and Chinook salmon abundance and composition at Lower Granite Dam, spawn years 2009-2016. Idaho Department of Fish and Game, 17-06.</w:t>
+        <w:t xml:space="preserve">Camacho, C. A., J. Powell, M. Davison, M. E. Dobos, W. C. Schrader, T. Copeland, and M. Campbell. 2018. Wild adult steelhead and chinook salmon abundance and composition at lower granite dam, spawn year 2017. Annual Report. Idaho Department of Fish and Game Report 19-09.</w:t>
       </w:r>
     </w:p>
     <w:bookmarkEnd w:id="42"/>
@@ -2419,297 +2525,317 @@
       </w:r>
     </w:p>
     <w:bookmarkEnd w:id="46"/>
-    <w:bookmarkStart w:id="47" w:name="ref-Hargrove2019"/>
+    <w:bookmarkStart w:id="47" w:name="ref-Hargrove2020"/>
     <w:p>
       <w:pPr>
         <w:pStyle w:val="Bibliography"/>
       </w:pPr>
       <w:r>
-        <w:t xml:space="preserve">Hargrove, J. S., T. A. Delomas, and M. Davison. 2019. Chinook and steelhead genotyping for genetic stock identification at Lower Granite Dam. Idaho Department of Fish and Game, 19-08.</w:t>
+        <w:t xml:space="preserve">Hargrove, J., C. Camacho, W. Schrader, J. Powell, T. Delomas, J. Hess, S. Narum, and M. Campbell. (n.d.). Parentage-based tagging improves escapement estimates for ESA-listed adult Chinook Salmon and steelhead in the Snake River basin.</w:t>
       </w:r>
     </w:p>
     <w:bookmarkEnd w:id="47"/>
-    <w:bookmarkStart w:id="48" w:name="ref-Hatch1994"/>
+    <w:bookmarkStart w:id="48" w:name="ref-Hargrove2019"/>
     <w:p>
       <w:pPr>
         <w:pStyle w:val="Bibliography"/>
       </w:pPr>
       <w:r>
-        <w:t xml:space="preserve">Hatch, D. R., D. R. Pederson, and J. Fryer. 1994. Feasibility of documenting and estimating adult fish passage at large hydroelectric facilities in the snake river using video technology; 1993 final report. Columbia River Inter-Tribal Fish Commission.</w:t>
+        <w:t xml:space="preserve">Hargrove, J. S., T. A. Delomas, and M. Davison. 2019. Chinook and steelhead genotyping for genetic stock identification at Lower Granite Dam. Idaho Department of Fish and Game, 19-08.</w:t>
       </w:r>
     </w:p>
     <w:bookmarkEnd w:id="48"/>
-    <w:bookmarkStart w:id="49" w:name="ref-hess2014monitoring"/>
+    <w:bookmarkStart w:id="49" w:name="ref-Hatch1994"/>
     <w:p>
       <w:pPr>
         <w:pStyle w:val="Bibliography"/>
       </w:pPr>
       <w:r>
-        <w:t xml:space="preserve">Hess, J. E., J. M. Whiteaker, J. K. Fryer, and S. R. Narum. 2014. Monitoring stock-specific abundance, run timing, and straying of chinook salmon in the columbia river using genetic stock identification (gsi). North American Journal of Fisheries Management 34(1):184–201. Taylor &amp; Francis.</w:t>
+        <w:t xml:space="preserve">Hatch, D. R., D. R. Pederson, and J. Fryer. 1994. Feasibility of documenting and estimating adult fish passage at large hydroelectric facilities in the snake river using video technology; 1993 final report. Columbia River Inter-Tribal Fish Commission.</w:t>
       </w:r>
     </w:p>
     <w:bookmarkEnd w:id="49"/>
-    <w:bookmarkStart w:id="50" w:name="ref-WDFW2019"/>
+    <w:bookmarkStart w:id="50" w:name="ref-hess2014monitoring"/>
     <w:p>
       <w:pPr>
         <w:pStyle w:val="Bibliography"/>
       </w:pPr>
       <w:r>
-        <w:t xml:space="preserve">Joint Columbia River Management Staff. 2019. 2019 Joint Staff Report: Stock Status and Fisheries for Spring Chinook, Summer Chinook, Sockeye, Steelhead, and Other Species. Oregon Department of Fish &amp; Wildlife; Washington Department of Fish &amp; WIldlife.</w:t>
+        <w:t xml:space="preserve">Hess, J. E., J. M. Whiteaker, J. K. Fryer, and S. R. Narum. 2014. Monitoring stock-specific abundance, run timing, and straying of chinook salmon in the columbia river using genetic stock identification (gsi). North American Journal of Fisheries Management 34(1):184–201. Taylor &amp; Francis.</w:t>
       </w:r>
     </w:p>
     <w:bookmarkEnd w:id="50"/>
-    <w:bookmarkStart w:id="51" w:name="ref-kinzer2020report"/>
+    <w:bookmarkStart w:id="51" w:name="ref-WDFW2019"/>
     <w:p>
       <w:pPr>
         <w:pStyle w:val="Bibliography"/>
       </w:pPr>
       <w:r>
-        <w:t xml:space="preserve">Kinzer, R. N., H. Arnsberg Bill, A. Maxwell, R. Orme, C. Rabe, and S. Vatland. 2020a. Snake river basin adult chinook salmon and steelhead monitoring 2019 annual report. Nez Perce Tribe, Department of Fisheries Resources Management, Research Division, Lapwai, ID.</w:t>
+        <w:t xml:space="preserve">Joint Columbia River Management Staff. 2019. 2019 Joint Staff Report: Stock Status and Fisheries for Spring Chinook, Summer Chinook, Sockeye, Steelhead, and Other Species. Oregon Department of Fish &amp; Wildlife; Washington Department of Fish &amp; WIldlife.</w:t>
       </w:r>
     </w:p>
     <w:bookmarkEnd w:id="51"/>
-    <w:bookmarkStart w:id="52" w:name="ref-iptds2020report"/>
+    <w:bookmarkStart w:id="52" w:name="ref-kinzer2020report"/>
     <w:p>
       <w:pPr>
         <w:pStyle w:val="Bibliography"/>
       </w:pPr>
       <w:r>
-        <w:t xml:space="preserve">Kinzer, R. N., Orme Rick, M. Campbell, J. Hargrove, and K. See. 2020b. REPORT to noaa fisheries for 5-year esa status review: SNAKE river basin steelhead and chinook salmon population abundance, life history, and diversity metrics calculated from in-stream pit-tag observations (sy2010-sy2019).</w:t>
+        <w:t xml:space="preserve">Kinzer, R. N., H. Arnsberg Bill, A. Maxwell, R. Orme, C. Rabe, and S. Vatland. 2020a. Snake river basin adult chinook salmon and steelhead monitoring 2019 annual report. Nez Perce Tribe, Department of Fisheries Resources Management, Research Division, Lapwai, ID.</w:t>
       </w:r>
     </w:p>
     <w:bookmarkEnd w:id="52"/>
-    <w:bookmarkStart w:id="53" w:name="ref-mcclure2003large"/>
+    <w:bookmarkStart w:id="53" w:name="ref-IPTDSW2020"/>
     <w:p>
       <w:pPr>
         <w:pStyle w:val="Bibliography"/>
       </w:pPr>
       <w:r>
-        <w:t xml:space="preserve">McClure, M. M., E. E. Holmes, B. L. Sanderson, and C. E. Jordan. 2003. A large-scale, multispecies status assessment: Anadromous salmonids in the columbia river basin. Ecological Applications 13(4):964–989. Wiley Online Library.</w:t>
+        <w:t xml:space="preserve">Kinzer, R., R. Orme, M. Campbell, J. Hargrove, and K. See. 2020b. Report to NOAA Fisheries for 5-year ESA status review: Snake River Basin steelhead and Chinook salmon population abundance, life history, and diversity metrics calculated from in-stream pit- tag observations (SY2010-SY2019). IPTDSW (In-stream PIT-tag detection systems workgroup).</w:t>
       </w:r>
     </w:p>
     <w:bookmarkEnd w:id="53"/>
-    <w:bookmarkStart w:id="54" w:name="ref-mcelhany2000viable"/>
+    <w:bookmarkStart w:id="54" w:name="ref-mcclure2003large"/>
     <w:p>
       <w:pPr>
         <w:pStyle w:val="Bibliography"/>
       </w:pPr>
       <w:r>
-        <w:t xml:space="preserve">McElhany, P., M. H. Rucklelshaus, M. J. Ford, T. C. Wainwright, and E. P. Bjorkstedt. 2000. Viable salmonid populations and the recovery of evolutionarily significant units.</w:t>
+        <w:t xml:space="preserve">McClure, M. M., E. E. Holmes, B. L. Sanderson, and C. E. Jordan. 2003. A large-scale, multispecies status assessment: Anadromous salmonids in the columbia river basin. Ecological Applications 13(4):964–989. Wiley Online Library.</w:t>
       </w:r>
     </w:p>
     <w:bookmarkEnd w:id="54"/>
-    <w:bookmarkStart w:id="55" w:name="ref-NMFS2019BiOp"/>
+    <w:bookmarkStart w:id="55" w:name="ref-mcelhany2000viable"/>
     <w:p>
       <w:pPr>
         <w:pStyle w:val="Bibliography"/>
       </w:pPr>
       <w:r>
-        <w:t xml:space="preserve">National Marine Fisheries Service. 2019. Endangered Species Act (ESA) Section 7(a)(2) Biological Opinion and Magnuson-Stevens Fishery Conservation and Management Act Essential Fish Habitat Response. Continued Operation and Maintenance of the Columbia River System. NMFS Consultation Number: WCRO-2018-00152. Page 1058.</w:t>
+        <w:t xml:space="preserve">McElhany, P., M. H. Rucklelshaus, M. J. Ford, T. C. Wainwright, and E. P. Bjorkstedt. 2000. Viable salmonid populations and the recovery of evolutionarily significant units.</w:t>
       </w:r>
     </w:p>
     <w:bookmarkEnd w:id="55"/>
-    <w:bookmarkStart w:id="56" w:name="ref-nehlsen1991pacific"/>
+    <w:bookmarkStart w:id="56" w:name="ref-NMFS2019BiOp"/>
     <w:p>
       <w:pPr>
         <w:pStyle w:val="Bibliography"/>
       </w:pPr>
       <w:r>
-        <w:t xml:space="preserve">Nehlsen, W., J. E. Williams, and J. A. Lichatowich. 1991. Pacific salmon at the crossroads: Stocks at risk from california, oregon, idaho, and washington. Fisheries 16(2):4–21. Wiley Online Library.</w:t>
+        <w:t xml:space="preserve">National Marine Fisheries Service. 2019. Endangered Species Act (ESA) Section 7(a)(2) Biological Opinion and Magnuson-Stevens Fishery Conservation and Management Act Essential Fish Habitat Response. Continued Operation and Maintenance of the Columbia River System. NMFS Consultation Number: WCRO-2018-00152. Page 1058.</w:t>
       </w:r>
     </w:p>
     <w:bookmarkEnd w:id="56"/>
-    <w:bookmarkStart w:id="57" w:name="ref-NFSC2015"/>
+    <w:bookmarkStart w:id="57" w:name="ref-nehlsen1991pacific"/>
     <w:p>
       <w:pPr>
         <w:pStyle w:val="Bibliography"/>
       </w:pPr>
       <w:r>
-        <w:t xml:space="preserve">Northwest Fisheries Science Center. 2015. Status review update for Pacific salmon and steelhead listed under the Endangered Species Act: Pacific Northwest.</w:t>
+        <w:t xml:space="preserve">Nehlsen, W., J. E. Williams, and J. A. Lichatowich. 1991. Pacific salmon at the crossroads: Stocks at risk from california, oregon, idaho, and washington. Fisheries 16(2):4–21. Wiley Online Library.</w:t>
       </w:r>
     </w:p>
     <w:bookmarkEnd w:id="57"/>
-    <w:bookmarkStart w:id="58" w:name="ref-NPCC2014"/>
+    <w:bookmarkStart w:id="58" w:name="ref-NFSC2015"/>
     <w:p>
       <w:pPr>
         <w:pStyle w:val="Bibliography"/>
       </w:pPr>
       <w:r>
-        <w:t xml:space="preserve">NPCC. 2014. Columbia River basin fish and wildlife program. Northwest Power; Conservation Council.</w:t>
+        <w:t xml:space="preserve">Northwest Fisheries Science Center. 2015. Status review update for Pacific salmon and steelhead listed under the Endangered Species Act: Pacific Northwest.</w:t>
       </w:r>
     </w:p>
     <w:bookmarkEnd w:id="58"/>
-    <w:bookmarkStart w:id="59" w:name="ref-Ogden2014"/>
+    <w:bookmarkStart w:id="59" w:name="ref-NPCC2014"/>
     <w:p>
       <w:pPr>
         <w:pStyle w:val="Bibliography"/>
       </w:pPr>
       <w:r>
-        <w:t xml:space="preserve">Ogden, D. A. 2014. Operation of the adult trap at lower granite dam 2013.</w:t>
+        <w:t xml:space="preserve">NPCC. 2014. Columbia River basin fish and wildlife program. Northwest Power; Conservation Council.</w:t>
       </w:r>
     </w:p>
     <w:bookmarkEnd w:id="59"/>
-    <w:bookmarkStart w:id="60" w:name="ref-Ogden2016b"/>
+    <w:bookmarkStart w:id="60" w:name="ref-Ogden2014"/>
     <w:p>
       <w:pPr>
         <w:pStyle w:val="Bibliography"/>
       </w:pPr>
       <w:r>
-        <w:t xml:space="preserve">Ogden, D. A. 2016a. Operation of the adult trap at Lower Granite Dam 2015.</w:t>
+        <w:t xml:space="preserve">Ogden, D. A. 2014. Operation of the adult trap at lower granite dam 2013.</w:t>
       </w:r>
     </w:p>
     <w:bookmarkEnd w:id="60"/>
-    <w:bookmarkStart w:id="61" w:name="ref-Ogden2016"/>
+    <w:bookmarkStart w:id="61" w:name="ref-Ogden2016b"/>
     <w:p>
       <w:pPr>
         <w:pStyle w:val="Bibliography"/>
       </w:pPr>
       <w:r>
-        <w:t xml:space="preserve">Ogden, D. A. 2016b. Operation of the adult trap at Lower Granite Dam 2014.</w:t>
+        <w:t xml:space="preserve">Ogden, D. A. 2016a. Operation of the adult trap at Lower Granite Dam 2015.</w:t>
       </w:r>
     </w:p>
     <w:bookmarkEnd w:id="61"/>
-    <w:bookmarkStart w:id="62" w:name="ref-orme2018population"/>
+    <w:bookmarkStart w:id="62" w:name="ref-Ogden2016"/>
     <w:p>
       <w:pPr>
         <w:pStyle w:val="Bibliography"/>
       </w:pPr>
       <w:r>
-        <w:t xml:space="preserve">Orme, R., N. Kinzer Ryan, and C. Albee. 2018. Population and tributary level escapement estimates of snake river natural-origin spring/summer chinook salmon and steelhead from in-stream pit tag detection systems-2019 annual report. Nez Perce Tribe, Department of Fisheries Resources Management, Research Division, Lapwai, ID.</w:t>
+        <w:t xml:space="preserve">Ogden, D. A. 2016b. Operation of the adult trap at Lower Granite Dam 2014.</w:t>
       </w:r>
     </w:p>
     <w:bookmarkEnd w:id="62"/>
-    <w:bookmarkStart w:id="63" w:name="ref-R-rjags"/>
+    <w:bookmarkStart w:id="63" w:name="ref-orme2018population"/>
     <w:p>
       <w:pPr>
         <w:pStyle w:val="Bibliography"/>
       </w:pPr>
       <w:r>
-        <w:t xml:space="preserve">Plummer, M. 2019. Rjags: Bayesian graphical models using mcmc.</w:t>
+        <w:t xml:space="preserve">Orme, R., N. Kinzer Ryan, and C. Albee. 2018. Population and tributary level escapement estimates of snake river natural-origin spring/summer chinook salmon and steelhead from in-stream pit tag detection systems-2019 annual report. Nez Perce Tribe, Department of Fisheries Resources Management, Research Division, Lapwai, ID.</w:t>
       </w:r>
     </w:p>
     <w:bookmarkEnd w:id="63"/>
-    <w:bookmarkStart w:id="64" w:name="ref-R-Core-Team2020"/>
+    <w:bookmarkStart w:id="64" w:name="ref-R-rjags"/>
     <w:p>
       <w:pPr>
         <w:pStyle w:val="Bibliography"/>
       </w:pPr>
       <w:r>
-        <w:t xml:space="preserve">R Core Team. 2020. R: A Language and Environment for Statistical Computing. R Foundation for Statistical Computing, Vienna, Austria.</w:t>
+        <w:t xml:space="preserve">Plummer, M. 2019. Rjags: Bayesian graphical models using mcmc.</w:t>
       </w:r>
     </w:p>
     <w:bookmarkEnd w:id="64"/>
-    <w:bookmarkStart w:id="65" w:name="ref-royle2008hierarchical"/>
+    <w:bookmarkStart w:id="65" w:name="ref-R-Core-Team2020"/>
     <w:p>
       <w:pPr>
         <w:pStyle w:val="Bibliography"/>
       </w:pPr>
       <w:r>
-        <w:t xml:space="preserve">Royle, J. A., and R. M. Dorazio. 2008. Hierarchical modeling and inference in ecology: The analysis of data from populations, metapopulations and communities. Elsevier.</w:t>
+        <w:t xml:space="preserve">R Core Team. 2020. R: A Language and Environment for Statistical Computing. R Foundation for Statistical Computing, Vienna, Austria.</w:t>
       </w:r>
     </w:p>
     <w:bookmarkEnd w:id="65"/>
-    <w:bookmarkStart w:id="66" w:name="ref-Schrader2013"/>
+    <w:bookmarkStart w:id="66" w:name="ref-royle2008hierarchical"/>
     <w:p>
       <w:pPr>
         <w:pStyle w:val="Bibliography"/>
       </w:pPr>
       <w:r>
-        <w:t xml:space="preserve">Schrader, W. C., M. P. Corsi, P. Kennedy, M. W. Ackerman, M. R. Campbell, K. K. Wright, and T. Copeland. 2013. Wild adult steelhead and Chinook salmon abundance and composition at Lower Granite dam, spawn year 2011. Idaho Department of Fish; Game, Report 13-15.</w:t>
+        <w:t xml:space="preserve">Royle, J. A., and R. M. Dorazio. 2008. Hierarchical modeling and inference in ecology: The analysis of data from populations, metapopulations and communities. Elsevier.</w:t>
       </w:r>
     </w:p>
     <w:bookmarkEnd w:id="66"/>
-    <w:bookmarkStart w:id="67" w:name="ref-Seber2002"/>
+    <w:bookmarkStart w:id="67" w:name="ref-Schrader2013"/>
     <w:p>
       <w:pPr>
         <w:pStyle w:val="Bibliography"/>
       </w:pPr>
       <w:r>
-        <w:t xml:space="preserve">Seber, G. A. F. 2002. The estimation of animal abundance and related parameters. Blackburn Press Caldwell, New Jersey.</w:t>
+        <w:t xml:space="preserve">Schrader, W. C., M. P. Corsi, P. Kennedy, M. W. Ackerman, M. R. Campbell, K. K. Wright, and T. Copeland. 2013. Wild adult steelhead and Chinook salmon abundance and composition at Lower Granite dam, spawn year 2011. Idaho Department of Fish; Game, Report 13-15.</w:t>
       </w:r>
     </w:p>
     <w:bookmarkEnd w:id="67"/>
-    <w:bookmarkStart w:id="68" w:name="ref-Shumway2010"/>
+    <w:bookmarkStart w:id="68" w:name="ref-Seber2002"/>
     <w:p>
       <w:pPr>
         <w:pStyle w:val="Bibliography"/>
       </w:pPr>
       <w:r>
-        <w:t xml:space="preserve">Shumway, R. H., and D. S. Stoffer. 2010. Time series analysis and its applications: With R examples. Springer.</w:t>
+        <w:t xml:space="preserve">Seber, G. A. F. 2002. The estimation of animal abundance and related parameters. Blackburn Press Caldwell, New Jersey.</w:t>
       </w:r>
     </w:p>
     <w:bookmarkEnd w:id="68"/>
-    <w:bookmarkStart w:id="69" w:name="ref-Steele2013"/>
+    <w:bookmarkStart w:id="69" w:name="ref-Shumway2010"/>
     <w:p>
       <w:pPr>
         <w:pStyle w:val="Bibliography"/>
       </w:pPr>
       <w:r>
-        <w:t xml:space="preserve">Steele, C. A., E. C. Anderson, M. W. Ackerman, M. A. Hess, N. R. Campbell, S. R. Narum, and M. R. Campbell. 2013. A validation of parentage-based tagging using hatchery steelhead in the snake river basin. Canadian Journal of Fisheries and Aquatic Sciences 70(7):1046–1054. NRC Research Press.</w:t>
+        <w:t xml:space="preserve">Shumway, R. H., and D. S. Stoffer. 2010. Time series analysis and its applications: With R examples. Springer.</w:t>
       </w:r>
     </w:p>
     <w:bookmarkEnd w:id="69"/>
-    <w:bookmarkStart w:id="70" w:name="ref-Steele2019"/>
+    <w:bookmarkStart w:id="70" w:name="ref-Steele2013"/>
     <w:p>
       <w:pPr>
         <w:pStyle w:val="Bibliography"/>
       </w:pPr>
       <w:r>
-        <w:t xml:space="preserve">Steele, C. A., M. Hess, S. Narum, and M. Campbell. 2019. Parentage-based tagging: Reviewing the implementation of a new tool for an old problem. Fisheries. Wiley Online Library.</w:t>
+        <w:t xml:space="preserve">Steele, C. A., E. C. Anderson, M. W. Ackerman, M. A. Hess, N. R. Campbell, S. R. Narum, and M. R. Campbell. 2013. A validation of parentage-based tagging using hatchery steelhead in the snake river basin. Canadian Journal of Fisheries and Aquatic Sciences 70(7):1046–1054. NRC Research Press.</w:t>
       </w:r>
     </w:p>
     <w:bookmarkEnd w:id="70"/>
-    <w:bookmarkStart w:id="71" w:name="ref-Steinhorst2017"/>
+    <w:bookmarkStart w:id="71" w:name="ref-Steele2019"/>
     <w:p>
       <w:pPr>
         <w:pStyle w:val="Bibliography"/>
       </w:pPr>
       <w:r>
-        <w:t xml:space="preserve">Steinhorst, K., T. Copeland, M. W. Ackerman, W. C. Schrader, and E. C. Anderson. 2017. Abundance estimates and confidence intervals for the run composition of returning salmonids. Fishery Bulletin 115(1):1–12.</w:t>
+        <w:t xml:space="preserve">Steele, C. A., M. Hess, S. Narum, and M. Campbell. 2019. Parentage-based tagging: Reviewing the implementation of a new tool for an old problem. Fisheries. Wiley Online Library.</w:t>
       </w:r>
     </w:p>
     <w:bookmarkEnd w:id="71"/>
-    <w:bookmarkStart w:id="72" w:name="ref-USACE2015"/>
+    <w:bookmarkStart w:id="72" w:name="ref-Steinhorst2017"/>
     <w:p>
       <w:pPr>
         <w:pStyle w:val="Bibliography"/>
       </w:pPr>
       <w:r>
-        <w:t xml:space="preserve">USACE. 2015. Annual fish passage report Columbia and Snake rivers. U.S. Army Corps of Engineers.</w:t>
+        <w:t xml:space="preserve">Steinhorst, K., T. Copeland, M. W. Ackerman, W. C. Schrader, and E. C. Anderson. 2017. Abundance estimates and confidence intervals for the run composition of returning salmonids. Fishery Bulletin 115(1):1–12.</w:t>
       </w:r>
     </w:p>
     <w:bookmarkEnd w:id="72"/>
-    <w:bookmarkStart w:id="73" w:name="ref-waterhouse2020bayesian"/>
+    <w:bookmarkStart w:id="73" w:name="ref-USACE2015"/>
     <w:p>
       <w:pPr>
         <w:pStyle w:val="Bibliography"/>
       </w:pPr>
       <w:r>
-        <w:t xml:space="preserve">Waterhouse, L., J. White, K. See, A. Murdoch, and B. X. Semmens. 2020. A bayesian nested patch occupancy model to estimate steelhead movement and abundance. Ecological Applications:e02202. Wiley Online Library.</w:t>
+        <w:t xml:space="preserve">USACE. 2015. Annual fish passage report Columbia and Snake rivers. U.S. Army Corps of Engineers.</w:t>
       </w:r>
     </w:p>
     <w:bookmarkEnd w:id="73"/>
-    <w:bookmarkStart w:id="74" w:name="ref-williams2016viability"/>
+    <w:bookmarkStart w:id="74" w:name="ref-waterhouse2020bayesian"/>
     <w:p>
       <w:pPr>
         <w:pStyle w:val="Bibliography"/>
       </w:pPr>
       <w:r>
-        <w:t xml:space="preserve">Williams, T. H., B. C. Spence, D. A. Boughton, R. C. Johnson, E. G. R. Crozier, N. J. Mantua, M. R. O’Farrell, and S. T. Lindley. 2016. Viability assessment for pacific salmon and steelhead listed under the endangered species act: Southwest.</w:t>
+        <w:t xml:space="preserve">Waterhouse, L., J. White, K. See, A. Murdoch, and B. X. Semmens. 2020. A bayesian nested patch occupancy model to estimate steelhead movement and abundance. Ecological Applications:e02202. Wiley Online Library.</w:t>
       </w:r>
     </w:p>
     <w:bookmarkEnd w:id="74"/>
-    <w:bookmarkStart w:id="75" w:name="ref-Wright2015"/>
+    <w:bookmarkStart w:id="75" w:name="ref-williams2016viability"/>
     <w:p>
       <w:pPr>
         <w:pStyle w:val="Bibliography"/>
       </w:pPr>
       <w:r>
-        <w:t xml:space="preserve">Wright, K. K., W. C. Schrader, L. Reinhardt, K. Hernandez, C. Hohman, and T. Copeland. 2015. Process and methods for assigning ages to anadromous salmonids from scale samples. Idaho Department of Fish; Game, 15-03.</w:t>
+        <w:t xml:space="preserve">Williams, T. H., B. C. Spence, D. A. Boughton, R. C. Johnson, E. G. R. Crozier, N. J. Mantua, M. R. O’Farrell, and S. T. Lindley. 2016. Viability assessment for pacific salmon and steelhead listed under the endangered species act: Southwest.</w:t>
       </w:r>
     </w:p>
     <w:bookmarkEnd w:id="75"/>
+    <w:bookmarkStart w:id="76" w:name="ref-Wright2015"/>
+    <w:p>
+      <w:pPr>
+        <w:pStyle w:val="Bibliography"/>
+      </w:pPr>
+      <w:r>
+        <w:t xml:space="preserve">Wright, K. K., W. C. Schrader, L. Reinhardt, K. Hernandez, C. Hohman, and T. Copeland. 2015. Process and methods for assigning ages to anadromous salmonids from scale samples. Idaho Department of Fish; Game, 15-03.</w:t>
+      </w:r>
+    </w:p>
     <w:bookmarkEnd w:id="76"/>
+    <w:bookmarkStart w:id="77" w:name="ref-Zhang2019"/>
+    <w:p>
+      <w:pPr>
+        <w:pStyle w:val="Bibliography"/>
+      </w:pPr>
+      <w:r>
+        <w:t xml:space="preserve">Zhang, X., H.-Y. Li, Z. D. Deng, L. R. Leung, J. R. Skalski, and S. J. Cooke. 2019. On the variable effects of climate change on pacific salmon. Ecological Modelling 397:95–106. Elsevier.</w:t>
+      </w:r>
+    </w:p>
+    <w:bookmarkEnd w:id="77"/>
+    <w:bookmarkEnd w:id="78"/>
     <w:p>
       <w:r>
         <w:br w:type="page"/>
@@ -2719,18 +2845,18 @@
       <w:pPr>
         <w:pStyle w:val="Heading1"/>
       </w:pPr>
-      <w:bookmarkStart w:id="77" w:name="tables"/>
+      <w:bookmarkStart w:id="79" w:name="tables"/>
       <w:r>
         <w:t xml:space="preserve">Tables</w:t>
       </w:r>
-      <w:bookmarkEnd w:id="77"/>
+      <w:bookmarkEnd w:id="79"/>
     </w:p>
     <w:p>
       <w:pPr>
         <w:pStyle w:val="TableCaption"/>
       </w:pPr>
       <w:r>
-        <w:t xml:space="preserve">Table 1: Summary of simulation scenarios including varying adult trapping, fallback rates, re-ascension, nighttime passage, and window count error rates use to evaluate the performance of STADEM.</w:t>
+        <w:t xml:space="preserve">Table 1: Summary of simulation scenarios including varying adult trapping, fallback and re-ascension rates, nighttime passage, and window count error rates use to evaluate the performance of STADEM.</w:t>
       </w:r>
     </w:p>
     <w:tbl>
@@ -2738,7 +2864,7 @@
         <w:tblStyle w:val="Table"/>
         <w:tblW w:type="pct" w:w="0.0"/>
         <w:tblLook w:firstRow="1"/>
-        <w:tblCaption w:val="Table 1: Summary of simulation scenarios including varying adult trapping, fallback rates, re-ascension, nighttime passage, and window count error rates use to evaluate the performance of STADEM."/>
+        <w:tblCaption w:val="Table 1: Summary of simulation scenarios including varying adult trapping, fallback and re-ascension rates, nighttime passage, and window count error rates use to evaluate the performance of STADEM."/>
       </w:tblPr>
       <w:tblGrid/>
       <w:tr>
@@ -2792,7 +2918,7 @@
               <w:jc w:val="right"/>
             </w:pPr>
             <w:r>
-              <w:t xml:space="preserve">Fallback rate</w:t>
+              <w:t xml:space="preserve">Fallback &amp; Re-ascension rate</w:t>
             </w:r>
           </w:p>
         </w:tc>
@@ -2809,7 +2935,7 @@
               <w:jc w:val="right"/>
             </w:pPr>
             <w:r>
-              <w:t xml:space="preserve">Re-ascension rate</w:t>
+              <w:t xml:space="preserve">Nighttime passage rate</w:t>
             </w:r>
           </w:p>
         </w:tc>
@@ -2823,13 +2949,719 @@
           <w:p>
             <w:pPr>
               <w:pStyle w:val="Compact"/>
+              <w:jc w:val="left"/>
+            </w:pPr>
+            <w:r>
+              <w:t xml:space="preserve">Window count error</w:t>
+            </w:r>
+          </w:p>
+        </w:tc>
+      </w:tr>
+      <w:tr>
+        <w:tc>
+          <w:p>
+            <w:pPr>
+              <w:pStyle w:val="Compact"/>
+              <w:jc w:val="left"/>
+            </w:pPr>
+            <w:r>
+              <w:t xml:space="preserve">Baseline</w:t>
+            </w:r>
+          </w:p>
+        </w:tc>
+        <w:tc>
+          <w:p>
+            <w:pPr>
+              <w:pStyle w:val="Compact"/>
+              <w:jc w:val="left"/>
+            </w:pPr>
+            <w:r>
+              <w:t xml:space="preserve">0.15</w:t>
+            </w:r>
+          </w:p>
+        </w:tc>
+        <w:tc>
+          <w:p>
+            <w:pPr>
+              <w:pStyle w:val="Compact"/>
               <w:jc w:val="right"/>
             </w:pPr>
             <w:r>
-              <w:t xml:space="preserve">Nighttime passage rate</w:t>
-            </w:r>
-          </w:p>
-        </w:tc>
+              <w:t xml:space="preserve">0.06</w:t>
+            </w:r>
+          </w:p>
+        </w:tc>
+        <w:tc>
+          <w:p>
+            <w:pPr>
+              <w:pStyle w:val="Compact"/>
+              <w:jc w:val="right"/>
+            </w:pPr>
+            <w:r>
+              <w:t xml:space="preserve">0.06</w:t>
+            </w:r>
+          </w:p>
+        </w:tc>
+        <w:tc>
+          <w:p>
+            <w:pPr>
+              <w:pStyle w:val="Compact"/>
+              <w:jc w:val="left"/>
+            </w:pPr>
+            <w:r>
+              <w:t xml:space="preserve">No Error</w:t>
+            </w:r>
+          </w:p>
+        </w:tc>
+      </w:tr>
+      <w:tr>
+        <w:tc>
+          <w:p>
+            <w:pPr>
+              <w:pStyle w:val="Compact"/>
+              <w:jc w:val="left"/>
+            </w:pPr>
+            <w:r>
+              <w:t xml:space="preserve">Baseline Err L</w:t>
+            </w:r>
+          </w:p>
+        </w:tc>
+        <w:tc>
+          <w:p>
+            <w:pPr>
+              <w:pStyle w:val="Compact"/>
+              <w:jc w:val="left"/>
+            </w:pPr>
+            <w:r>
+              <w:t xml:space="preserve">0.15</w:t>
+            </w:r>
+          </w:p>
+        </w:tc>
+        <w:tc>
+          <w:p>
+            <w:pPr>
+              <w:pStyle w:val="Compact"/>
+              <w:jc w:val="right"/>
+            </w:pPr>
+            <w:r>
+              <w:t xml:space="preserve">0.06</w:t>
+            </w:r>
+          </w:p>
+        </w:tc>
+        <w:tc>
+          <w:p>
+            <w:pPr>
+              <w:pStyle w:val="Compact"/>
+              <w:jc w:val="right"/>
+            </w:pPr>
+            <w:r>
+              <w:t xml:space="preserve">0.06</w:t>
+            </w:r>
+          </w:p>
+        </w:tc>
+        <w:tc>
+          <w:p>
+            <w:pPr>
+              <w:pStyle w:val="Compact"/>
+              <w:jc w:val="left"/>
+            </w:pPr>
+            <w:r>
+              <w:t xml:space="preserve">5% Error</w:t>
+            </w:r>
+          </w:p>
+        </w:tc>
+      </w:tr>
+      <w:tr>
+        <w:tc>
+          <w:p>
+            <w:pPr>
+              <w:pStyle w:val="Compact"/>
+              <w:jc w:val="left"/>
+            </w:pPr>
+            <w:r>
+              <w:t xml:space="preserve">Baseline Err H</w:t>
+            </w:r>
+          </w:p>
+        </w:tc>
+        <w:tc>
+          <w:p>
+            <w:pPr>
+              <w:pStyle w:val="Compact"/>
+              <w:jc w:val="left"/>
+            </w:pPr>
+            <w:r>
+              <w:t xml:space="preserve">0.15</w:t>
+            </w:r>
+          </w:p>
+        </w:tc>
+        <w:tc>
+          <w:p>
+            <w:pPr>
+              <w:pStyle w:val="Compact"/>
+              <w:jc w:val="right"/>
+            </w:pPr>
+            <w:r>
+              <w:t xml:space="preserve">0.06</w:t>
+            </w:r>
+          </w:p>
+        </w:tc>
+        <w:tc>
+          <w:p>
+            <w:pPr>
+              <w:pStyle w:val="Compact"/>
+              <w:jc w:val="right"/>
+            </w:pPr>
+            <w:r>
+              <w:t xml:space="preserve">0.06</w:t>
+            </w:r>
+          </w:p>
+        </w:tc>
+        <w:tc>
+          <w:p>
+            <w:pPr>
+              <w:pStyle w:val="Compact"/>
+              <w:jc w:val="left"/>
+            </w:pPr>
+            <w:r>
+              <w:t xml:space="preserve">10% Error</w:t>
+            </w:r>
+          </w:p>
+        </w:tc>
+      </w:tr>
+      <w:tr>
+        <w:tc>
+          <w:p>
+            <w:pPr>
+              <w:pStyle w:val="Compact"/>
+              <w:jc w:val="left"/>
+            </w:pPr>
+            <w:r>
+              <w:t xml:space="preserve">N-R</w:t>
+            </w:r>
+          </w:p>
+        </w:tc>
+        <w:tc>
+          <w:p>
+            <w:pPr>
+              <w:pStyle w:val="Compact"/>
+              <w:jc w:val="left"/>
+            </w:pPr>
+            <w:r>
+              <w:t xml:space="preserve">0.15</w:t>
+            </w:r>
+          </w:p>
+        </w:tc>
+        <w:tc>
+          <w:p>
+            <w:pPr>
+              <w:pStyle w:val="Compact"/>
+              <w:jc w:val="right"/>
+            </w:pPr>
+            <w:r>
+              <w:t xml:space="preserve">0.10</w:t>
+            </w:r>
+          </w:p>
+        </w:tc>
+        <w:tc>
+          <w:p>
+            <w:pPr>
+              <w:pStyle w:val="Compact"/>
+              <w:jc w:val="right"/>
+            </w:pPr>
+            <w:r>
+              <w:t xml:space="preserve">0.05</w:t>
+            </w:r>
+          </w:p>
+        </w:tc>
+        <w:tc>
+          <w:p>
+            <w:pPr>
+              <w:pStyle w:val="Compact"/>
+              <w:jc w:val="left"/>
+            </w:pPr>
+            <w:r>
+              <w:t xml:space="preserve">No Error</w:t>
+            </w:r>
+          </w:p>
+        </w:tc>
+      </w:tr>
+      <w:tr>
+        <w:tc>
+          <w:p>
+            <w:pPr>
+              <w:pStyle w:val="Compact"/>
+              <w:jc w:val="left"/>
+            </w:pPr>
+            <w:r>
+              <w:t xml:space="preserve">N-R Err L</w:t>
+            </w:r>
+          </w:p>
+        </w:tc>
+        <w:tc>
+          <w:p>
+            <w:pPr>
+              <w:pStyle w:val="Compact"/>
+              <w:jc w:val="left"/>
+            </w:pPr>
+            <w:r>
+              <w:t xml:space="preserve">0.15</w:t>
+            </w:r>
+          </w:p>
+        </w:tc>
+        <w:tc>
+          <w:p>
+            <w:pPr>
+              <w:pStyle w:val="Compact"/>
+              <w:jc w:val="right"/>
+            </w:pPr>
+            <w:r>
+              <w:t xml:space="preserve">0.10</w:t>
+            </w:r>
+          </w:p>
+        </w:tc>
+        <w:tc>
+          <w:p>
+            <w:pPr>
+              <w:pStyle w:val="Compact"/>
+              <w:jc w:val="right"/>
+            </w:pPr>
+            <w:r>
+              <w:t xml:space="preserve">0.05</w:t>
+            </w:r>
+          </w:p>
+        </w:tc>
+        <w:tc>
+          <w:p>
+            <w:pPr>
+              <w:pStyle w:val="Compact"/>
+              <w:jc w:val="left"/>
+            </w:pPr>
+            <w:r>
+              <w:t xml:space="preserve">5% Error</w:t>
+            </w:r>
+          </w:p>
+        </w:tc>
+      </w:tr>
+      <w:tr>
+        <w:tc>
+          <w:p>
+            <w:pPr>
+              <w:pStyle w:val="Compact"/>
+              <w:jc w:val="left"/>
+            </w:pPr>
+            <w:r>
+              <w:t xml:space="preserve">N-R Err H</w:t>
+            </w:r>
+          </w:p>
+        </w:tc>
+        <w:tc>
+          <w:p>
+            <w:pPr>
+              <w:pStyle w:val="Compact"/>
+              <w:jc w:val="left"/>
+            </w:pPr>
+            <w:r>
+              <w:t xml:space="preserve">0.15</w:t>
+            </w:r>
+          </w:p>
+        </w:tc>
+        <w:tc>
+          <w:p>
+            <w:pPr>
+              <w:pStyle w:val="Compact"/>
+              <w:jc w:val="right"/>
+            </w:pPr>
+            <w:r>
+              <w:t xml:space="preserve">0.10</w:t>
+            </w:r>
+          </w:p>
+        </w:tc>
+        <w:tc>
+          <w:p>
+            <w:pPr>
+              <w:pStyle w:val="Compact"/>
+              <w:jc w:val="right"/>
+            </w:pPr>
+            <w:r>
+              <w:t xml:space="preserve">0.05</w:t>
+            </w:r>
+          </w:p>
+        </w:tc>
+        <w:tc>
+          <w:p>
+            <w:pPr>
+              <w:pStyle w:val="Compact"/>
+              <w:jc w:val="left"/>
+            </w:pPr>
+            <w:r>
+              <w:t xml:space="preserve">10% Error</w:t>
+            </w:r>
+          </w:p>
+        </w:tc>
+      </w:tr>
+      <w:tr>
+        <w:tc>
+          <w:p>
+            <w:pPr>
+              <w:pStyle w:val="Compact"/>
+              <w:jc w:val="left"/>
+            </w:pPr>
+            <w:r>
+              <w:t xml:space="preserve">N-R trap down</w:t>
+            </w:r>
+          </w:p>
+        </w:tc>
+        <w:tc>
+          <w:p>
+            <w:pPr>
+              <w:pStyle w:val="Compact"/>
+              <w:jc w:val="left"/>
+            </w:pPr>
+            <w:r>
+              <w:t xml:space="preserve">0.15 and 0.00 3 weeks</w:t>
+            </w:r>
+          </w:p>
+        </w:tc>
+        <w:tc>
+          <w:p>
+            <w:pPr>
+              <w:pStyle w:val="Compact"/>
+              <w:jc w:val="right"/>
+            </w:pPr>
+            <w:r>
+              <w:t xml:space="preserve">0.06</w:t>
+            </w:r>
+          </w:p>
+        </w:tc>
+        <w:tc>
+          <w:p>
+            <w:pPr>
+              <w:pStyle w:val="Compact"/>
+              <w:jc w:val="right"/>
+            </w:pPr>
+            <w:r>
+              <w:t xml:space="preserve">0.06</w:t>
+            </w:r>
+          </w:p>
+        </w:tc>
+        <w:tc>
+          <w:p>
+            <w:pPr>
+              <w:pStyle w:val="Compact"/>
+              <w:jc w:val="left"/>
+            </w:pPr>
+            <w:r>
+              <w:t xml:space="preserve">No Error</w:t>
+            </w:r>
+          </w:p>
+        </w:tc>
+      </w:tr>
+      <w:tr>
+        <w:tc>
+          <w:p>
+            <w:pPr>
+              <w:pStyle w:val="Compact"/>
+              <w:jc w:val="left"/>
+            </w:pPr>
+            <w:r>
+              <w:t xml:space="preserve">N-R trap down Err L</w:t>
+            </w:r>
+          </w:p>
+        </w:tc>
+        <w:tc>
+          <w:p>
+            <w:pPr>
+              <w:pStyle w:val="Compact"/>
+              <w:jc w:val="left"/>
+            </w:pPr>
+            <w:r>
+              <w:t xml:space="preserve">0.15 and 0.00 3 weeks</w:t>
+            </w:r>
+          </w:p>
+        </w:tc>
+        <w:tc>
+          <w:p>
+            <w:pPr>
+              <w:pStyle w:val="Compact"/>
+              <w:jc w:val="right"/>
+            </w:pPr>
+            <w:r>
+              <w:t xml:space="preserve">0.06</w:t>
+            </w:r>
+          </w:p>
+        </w:tc>
+        <w:tc>
+          <w:p>
+            <w:pPr>
+              <w:pStyle w:val="Compact"/>
+              <w:jc w:val="right"/>
+            </w:pPr>
+            <w:r>
+              <w:t xml:space="preserve">0.06</w:t>
+            </w:r>
+          </w:p>
+        </w:tc>
+        <w:tc>
+          <w:p>
+            <w:pPr>
+              <w:pStyle w:val="Compact"/>
+              <w:jc w:val="left"/>
+            </w:pPr>
+            <w:r>
+              <w:t xml:space="preserve">5% Error</w:t>
+            </w:r>
+          </w:p>
+        </w:tc>
+      </w:tr>
+      <w:tr>
+        <w:tc>
+          <w:p>
+            <w:pPr>
+              <w:pStyle w:val="Compact"/>
+              <w:jc w:val="left"/>
+            </w:pPr>
+            <w:r>
+              <w:t xml:space="preserve">N-R trap down Err H</w:t>
+            </w:r>
+          </w:p>
+        </w:tc>
+        <w:tc>
+          <w:p>
+            <w:pPr>
+              <w:pStyle w:val="Compact"/>
+              <w:jc w:val="left"/>
+            </w:pPr>
+            <w:r>
+              <w:t xml:space="preserve">0.15 and 0.00 3 weeks</w:t>
+            </w:r>
+          </w:p>
+        </w:tc>
+        <w:tc>
+          <w:p>
+            <w:pPr>
+              <w:pStyle w:val="Compact"/>
+              <w:jc w:val="right"/>
+            </w:pPr>
+            <w:r>
+              <w:t xml:space="preserve">0.06</w:t>
+            </w:r>
+          </w:p>
+        </w:tc>
+        <w:tc>
+          <w:p>
+            <w:pPr>
+              <w:pStyle w:val="Compact"/>
+              <w:jc w:val="right"/>
+            </w:pPr>
+            <w:r>
+              <w:t xml:space="preserve">0.06</w:t>
+            </w:r>
+          </w:p>
+        </w:tc>
+        <w:tc>
+          <w:p>
+            <w:pPr>
+              <w:pStyle w:val="Compact"/>
+              <w:jc w:val="left"/>
+            </w:pPr>
+            <w:r>
+              <w:t xml:space="preserve">10% Error</w:t>
+            </w:r>
+          </w:p>
+        </w:tc>
+      </w:tr>
+      <w:tr>
+        <w:tc>
+          <w:p>
+            <w:pPr>
+              <w:pStyle w:val="Compact"/>
+              <w:jc w:val="left"/>
+            </w:pPr>
+            <w:r>
+              <w:t xml:space="preserve">Trap down</w:t>
+            </w:r>
+          </w:p>
+        </w:tc>
+        <w:tc>
+          <w:p>
+            <w:pPr>
+              <w:pStyle w:val="Compact"/>
+              <w:jc w:val="left"/>
+            </w:pPr>
+            <w:r>
+              <w:t xml:space="preserve">0.15 and 0.00 3 weeks</w:t>
+            </w:r>
+          </w:p>
+        </w:tc>
+        <w:tc>
+          <w:p>
+            <w:pPr>
+              <w:pStyle w:val="Compact"/>
+              <w:jc w:val="right"/>
+            </w:pPr>
+            <w:r>
+              <w:t xml:space="preserve">0.10</w:t>
+            </w:r>
+          </w:p>
+        </w:tc>
+        <w:tc>
+          <w:p>
+            <w:pPr>
+              <w:pStyle w:val="Compact"/>
+              <w:jc w:val="right"/>
+            </w:pPr>
+            <w:r>
+              <w:t xml:space="preserve">0.05</w:t>
+            </w:r>
+          </w:p>
+        </w:tc>
+        <w:tc>
+          <w:p>
+            <w:pPr>
+              <w:pStyle w:val="Compact"/>
+              <w:jc w:val="left"/>
+            </w:pPr>
+            <w:r>
+              <w:t xml:space="preserve">No Error</w:t>
+            </w:r>
+          </w:p>
+        </w:tc>
+      </w:tr>
+      <w:tr>
+        <w:tc>
+          <w:p>
+            <w:pPr>
+              <w:pStyle w:val="Compact"/>
+              <w:jc w:val="left"/>
+            </w:pPr>
+            <w:r>
+              <w:t xml:space="preserve">Trap down Err L</w:t>
+            </w:r>
+          </w:p>
+        </w:tc>
+        <w:tc>
+          <w:p>
+            <w:pPr>
+              <w:pStyle w:val="Compact"/>
+              <w:jc w:val="left"/>
+            </w:pPr>
+            <w:r>
+              <w:t xml:space="preserve">0.15 and 0.00 3 weeks</w:t>
+            </w:r>
+          </w:p>
+        </w:tc>
+        <w:tc>
+          <w:p>
+            <w:pPr>
+              <w:pStyle w:val="Compact"/>
+              <w:jc w:val="right"/>
+            </w:pPr>
+            <w:r>
+              <w:t xml:space="preserve">0.10</w:t>
+            </w:r>
+          </w:p>
+        </w:tc>
+        <w:tc>
+          <w:p>
+            <w:pPr>
+              <w:pStyle w:val="Compact"/>
+              <w:jc w:val="right"/>
+            </w:pPr>
+            <w:r>
+              <w:t xml:space="preserve">0.05</w:t>
+            </w:r>
+          </w:p>
+        </w:tc>
+        <w:tc>
+          <w:p>
+            <w:pPr>
+              <w:pStyle w:val="Compact"/>
+              <w:jc w:val="left"/>
+            </w:pPr>
+            <w:r>
+              <w:t xml:space="preserve">5% Error</w:t>
+            </w:r>
+          </w:p>
+        </w:tc>
+      </w:tr>
+      <w:tr>
+        <w:tc>
+          <w:p>
+            <w:pPr>
+              <w:pStyle w:val="Compact"/>
+              <w:jc w:val="left"/>
+            </w:pPr>
+            <w:r>
+              <w:t xml:space="preserve">Trap down Err H</w:t>
+            </w:r>
+          </w:p>
+        </w:tc>
+        <w:tc>
+          <w:p>
+            <w:pPr>
+              <w:pStyle w:val="Compact"/>
+              <w:jc w:val="left"/>
+            </w:pPr>
+            <w:r>
+              <w:t xml:space="preserve">0.15 and 0.00 3 weeks</w:t>
+            </w:r>
+          </w:p>
+        </w:tc>
+        <w:tc>
+          <w:p>
+            <w:pPr>
+              <w:pStyle w:val="Compact"/>
+              <w:jc w:val="right"/>
+            </w:pPr>
+            <w:r>
+              <w:t xml:space="preserve">0.10</w:t>
+            </w:r>
+          </w:p>
+        </w:tc>
+        <w:tc>
+          <w:p>
+            <w:pPr>
+              <w:pStyle w:val="Compact"/>
+              <w:jc w:val="right"/>
+            </w:pPr>
+            <w:r>
+              <w:t xml:space="preserve">0.05</w:t>
+            </w:r>
+          </w:p>
+        </w:tc>
+        <w:tc>
+          <w:p>
+            <w:pPr>
+              <w:pStyle w:val="Compact"/>
+              <w:jc w:val="left"/>
+            </w:pPr>
+            <w:r>
+              <w:t xml:space="preserve">10% Error</w:t>
+            </w:r>
+          </w:p>
+        </w:tc>
+      </w:tr>
+    </w:tbl>
+    <w:p>
+      <w:pPr>
+        <w:pStyle w:val="TableCaption"/>
+      </w:pPr>
+      <w:r>
+        <w:t xml:space="preserve">Table 2: Summary statistics, including relative bias, mean coefficient of variation (CV), root mean squared error (RMSE) and 95% credible interval coverage for results from each of the twelve simulation scenarios.</w:t>
+      </w:r>
+    </w:p>
+    <w:tbl>
+      <w:tblPr>
+        <w:tblStyle w:val="Table"/>
+        <w:tblW w:type="pct" w:w="0.0"/>
+        <w:tblLook w:firstRow="1"/>
+        <w:tblCaption w:val="Table 2: Summary statistics, including relative bias, mean coefficient of variation (CV), root mean squared error (RMSE) and 95% credible interval coverage for results from each of the twelve simulation scenarios."/>
+      </w:tblPr>
+      <w:tblGrid/>
+      <w:tr>
+        <w:trPr>
+          <w:cnfStyle w:firstRow="1"/>
+        </w:trPr>
         <w:tc>
           <w:tcPr>
             <w:tcBorders>
@@ -2843,848 +3675,10 @@
               <w:jc w:val="left"/>
             </w:pPr>
             <w:r>
-              <w:t xml:space="preserve">Window count error</w:t>
-            </w:r>
-          </w:p>
-        </w:tc>
-      </w:tr>
-      <w:tr>
-        <w:tc>
-          <w:p>
-            <w:pPr>
-              <w:pStyle w:val="Compact"/>
-              <w:jc w:val="left"/>
-            </w:pPr>
-            <w:r>
-              <w:t xml:space="preserve">Baseline</w:t>
-            </w:r>
-          </w:p>
-        </w:tc>
-        <w:tc>
-          <w:p>
-            <w:pPr>
-              <w:pStyle w:val="Compact"/>
-              <w:jc w:val="left"/>
-            </w:pPr>
-            <w:r>
-              <w:t xml:space="preserve">0.15</w:t>
-            </w:r>
-          </w:p>
-        </w:tc>
-        <w:tc>
-          <w:p>
-            <w:pPr>
-              <w:pStyle w:val="Compact"/>
-              <w:jc w:val="right"/>
-            </w:pPr>
-            <w:r>
-              <w:t xml:space="preserve">0.06</w:t>
-            </w:r>
-          </w:p>
-        </w:tc>
-        <w:tc>
-          <w:p>
-            <w:pPr>
-              <w:pStyle w:val="Compact"/>
-              <w:jc w:val="right"/>
-            </w:pPr>
-            <w:r>
-              <w:t xml:space="preserve">1</w:t>
-            </w:r>
-          </w:p>
-        </w:tc>
-        <w:tc>
-          <w:p>
-            <w:pPr>
-              <w:pStyle w:val="Compact"/>
-              <w:jc w:val="right"/>
-            </w:pPr>
-            <w:r>
-              <w:t xml:space="preserve">0.06</w:t>
-            </w:r>
-          </w:p>
-        </w:tc>
-        <w:tc>
-          <w:p>
-            <w:pPr>
-              <w:pStyle w:val="Compact"/>
-              <w:jc w:val="left"/>
-            </w:pPr>
-            <w:r>
-              <w:t xml:space="preserve">No Error</w:t>
-            </w:r>
-          </w:p>
-        </w:tc>
-      </w:tr>
-      <w:tr>
-        <w:tc>
-          <w:p>
-            <w:pPr>
-              <w:pStyle w:val="Compact"/>
-              <w:jc w:val="left"/>
-            </w:pPr>
-            <w:r>
-              <w:t xml:space="preserve">Baseline Err H</w:t>
-            </w:r>
-          </w:p>
-        </w:tc>
-        <w:tc>
-          <w:p>
-            <w:pPr>
-              <w:pStyle w:val="Compact"/>
-              <w:jc w:val="left"/>
-            </w:pPr>
-            <w:r>
-              <w:t xml:space="preserve">0.15</w:t>
-            </w:r>
-          </w:p>
-        </w:tc>
-        <w:tc>
-          <w:p>
-            <w:pPr>
-              <w:pStyle w:val="Compact"/>
-              <w:jc w:val="right"/>
-            </w:pPr>
-            <w:r>
-              <w:t xml:space="preserve">0.06</w:t>
-            </w:r>
-          </w:p>
-        </w:tc>
-        <w:tc>
-          <w:p>
-            <w:pPr>
-              <w:pStyle w:val="Compact"/>
-              <w:jc w:val="right"/>
-            </w:pPr>
-            <w:r>
-              <w:t xml:space="preserve">1</w:t>
-            </w:r>
-          </w:p>
-        </w:tc>
-        <w:tc>
-          <w:p>
-            <w:pPr>
-              <w:pStyle w:val="Compact"/>
-              <w:jc w:val="right"/>
-            </w:pPr>
-            <w:r>
-              <w:t xml:space="preserve">0.06</w:t>
-            </w:r>
-          </w:p>
-        </w:tc>
-        <w:tc>
-          <w:p>
-            <w:pPr>
-              <w:pStyle w:val="Compact"/>
-              <w:jc w:val="left"/>
-            </w:pPr>
-            <w:r>
-              <w:t xml:space="preserve">10% Error</w:t>
-            </w:r>
-          </w:p>
-        </w:tc>
-      </w:tr>
-      <w:tr>
-        <w:tc>
-          <w:p>
-            <w:pPr>
-              <w:pStyle w:val="Compact"/>
-              <w:jc w:val="left"/>
-            </w:pPr>
-            <w:r>
-              <w:t xml:space="preserve">Baseline Err L</w:t>
-            </w:r>
-          </w:p>
-        </w:tc>
-        <w:tc>
-          <w:p>
-            <w:pPr>
-              <w:pStyle w:val="Compact"/>
-              <w:jc w:val="left"/>
-            </w:pPr>
-            <w:r>
-              <w:t xml:space="preserve">0.15</w:t>
-            </w:r>
-          </w:p>
-        </w:tc>
-        <w:tc>
-          <w:p>
-            <w:pPr>
-              <w:pStyle w:val="Compact"/>
-              <w:jc w:val="right"/>
-            </w:pPr>
-            <w:r>
-              <w:t xml:space="preserve">0.06</w:t>
-            </w:r>
-          </w:p>
-        </w:tc>
-        <w:tc>
-          <w:p>
-            <w:pPr>
-              <w:pStyle w:val="Compact"/>
-              <w:jc w:val="right"/>
-            </w:pPr>
-            <w:r>
-              <w:t xml:space="preserve">1</w:t>
-            </w:r>
-          </w:p>
-        </w:tc>
-        <w:tc>
-          <w:p>
-            <w:pPr>
-              <w:pStyle w:val="Compact"/>
-              <w:jc w:val="right"/>
-            </w:pPr>
-            <w:r>
-              <w:t xml:space="preserve">0.06</w:t>
-            </w:r>
-          </w:p>
-        </w:tc>
-        <w:tc>
-          <w:p>
-            <w:pPr>
-              <w:pStyle w:val="Compact"/>
-              <w:jc w:val="left"/>
-            </w:pPr>
-            <w:r>
-              <w:t xml:space="preserve">5% Error</w:t>
-            </w:r>
-          </w:p>
-        </w:tc>
-      </w:tr>
-      <w:tr>
-        <w:tc>
-          <w:p>
-            <w:pPr>
-              <w:pStyle w:val="Compact"/>
-              <w:jc w:val="left"/>
-            </w:pPr>
-            <w:r>
-              <w:t xml:space="preserve">N-R</w:t>
-            </w:r>
-          </w:p>
-        </w:tc>
-        <w:tc>
-          <w:p>
-            <w:pPr>
-              <w:pStyle w:val="Compact"/>
-              <w:jc w:val="left"/>
-            </w:pPr>
-            <w:r>
-              <w:t xml:space="preserve">0.15</w:t>
-            </w:r>
-          </w:p>
-        </w:tc>
-        <w:tc>
-          <w:p>
-            <w:pPr>
-              <w:pStyle w:val="Compact"/>
-              <w:jc w:val="right"/>
-            </w:pPr>
-            <w:r>
-              <w:t xml:space="preserve">0.10</w:t>
-            </w:r>
-          </w:p>
-        </w:tc>
-        <w:tc>
-          <w:p>
-            <w:pPr>
-              <w:pStyle w:val="Compact"/>
-              <w:jc w:val="right"/>
-            </w:pPr>
-            <w:r>
-              <w:t xml:space="preserve">1</w:t>
-            </w:r>
-          </w:p>
-        </w:tc>
-        <w:tc>
-          <w:p>
-            <w:pPr>
-              <w:pStyle w:val="Compact"/>
-              <w:jc w:val="right"/>
-            </w:pPr>
-            <w:r>
-              <w:t xml:space="preserve">0.05</w:t>
-            </w:r>
-          </w:p>
-        </w:tc>
-        <w:tc>
-          <w:p>
-            <w:pPr>
-              <w:pStyle w:val="Compact"/>
-              <w:jc w:val="left"/>
-            </w:pPr>
-            <w:r>
-              <w:t xml:space="preserve">No Error</w:t>
-            </w:r>
-          </w:p>
-        </w:tc>
-      </w:tr>
-      <w:tr>
-        <w:tc>
-          <w:p>
-            <w:pPr>
-              <w:pStyle w:val="Compact"/>
-              <w:jc w:val="left"/>
-            </w:pPr>
-            <w:r>
-              <w:t xml:space="preserve">N-R Err H</w:t>
-            </w:r>
-          </w:p>
-        </w:tc>
-        <w:tc>
-          <w:p>
-            <w:pPr>
-              <w:pStyle w:val="Compact"/>
-              <w:jc w:val="left"/>
-            </w:pPr>
-            <w:r>
-              <w:t xml:space="preserve">0.15</w:t>
-            </w:r>
-          </w:p>
-        </w:tc>
-        <w:tc>
-          <w:p>
-            <w:pPr>
-              <w:pStyle w:val="Compact"/>
-              <w:jc w:val="right"/>
-            </w:pPr>
-            <w:r>
-              <w:t xml:space="preserve">0.10</w:t>
-            </w:r>
-          </w:p>
-        </w:tc>
-        <w:tc>
-          <w:p>
-            <w:pPr>
-              <w:pStyle w:val="Compact"/>
-              <w:jc w:val="right"/>
-            </w:pPr>
-            <w:r>
-              <w:t xml:space="preserve">1</w:t>
-            </w:r>
-          </w:p>
-        </w:tc>
-        <w:tc>
-          <w:p>
-            <w:pPr>
-              <w:pStyle w:val="Compact"/>
-              <w:jc w:val="right"/>
-            </w:pPr>
-            <w:r>
-              <w:t xml:space="preserve">0.05</w:t>
-            </w:r>
-          </w:p>
-        </w:tc>
-        <w:tc>
-          <w:p>
-            <w:pPr>
-              <w:pStyle w:val="Compact"/>
-              <w:jc w:val="left"/>
-            </w:pPr>
-            <w:r>
-              <w:t xml:space="preserve">10% Error</w:t>
-            </w:r>
-          </w:p>
-        </w:tc>
-      </w:tr>
-      <w:tr>
-        <w:tc>
-          <w:p>
-            <w:pPr>
-              <w:pStyle w:val="Compact"/>
-              <w:jc w:val="left"/>
-            </w:pPr>
-            <w:r>
-              <w:t xml:space="preserve">N-R Err L</w:t>
-            </w:r>
-          </w:p>
-        </w:tc>
-        <w:tc>
-          <w:p>
-            <w:pPr>
-              <w:pStyle w:val="Compact"/>
-              <w:jc w:val="left"/>
-            </w:pPr>
-            <w:r>
-              <w:t xml:space="preserve">0.15</w:t>
-            </w:r>
-          </w:p>
-        </w:tc>
-        <w:tc>
-          <w:p>
-            <w:pPr>
-              <w:pStyle w:val="Compact"/>
-              <w:jc w:val="right"/>
-            </w:pPr>
-            <w:r>
-              <w:t xml:space="preserve">0.10</w:t>
-            </w:r>
-          </w:p>
-        </w:tc>
-        <w:tc>
-          <w:p>
-            <w:pPr>
-              <w:pStyle w:val="Compact"/>
-              <w:jc w:val="right"/>
-            </w:pPr>
-            <w:r>
-              <w:t xml:space="preserve">1</w:t>
-            </w:r>
-          </w:p>
-        </w:tc>
-        <w:tc>
-          <w:p>
-            <w:pPr>
-              <w:pStyle w:val="Compact"/>
-              <w:jc w:val="right"/>
-            </w:pPr>
-            <w:r>
-              <w:t xml:space="preserve">0.05</w:t>
-            </w:r>
-          </w:p>
-        </w:tc>
-        <w:tc>
-          <w:p>
-            <w:pPr>
-              <w:pStyle w:val="Compact"/>
-              <w:jc w:val="left"/>
-            </w:pPr>
-            <w:r>
-              <w:t xml:space="preserve">5% Error</w:t>
-            </w:r>
-          </w:p>
-        </w:tc>
-      </w:tr>
-      <w:tr>
-        <w:tc>
-          <w:p>
-            <w:pPr>
-              <w:pStyle w:val="Compact"/>
-              <w:jc w:val="left"/>
-            </w:pPr>
-            <w:r>
-              <w:t xml:space="preserve">N-R trap down</w:t>
-            </w:r>
-          </w:p>
-        </w:tc>
-        <w:tc>
-          <w:p>
-            <w:pPr>
-              <w:pStyle w:val="Compact"/>
-              <w:jc w:val="left"/>
-            </w:pPr>
-            <w:r>
-              <w:t xml:space="preserve">0.15 and 0.00 3 weeks</w:t>
-            </w:r>
-          </w:p>
-        </w:tc>
-        <w:tc>
-          <w:p>
-            <w:pPr>
-              <w:pStyle w:val="Compact"/>
-              <w:jc w:val="right"/>
-            </w:pPr>
-            <w:r>
-              <w:t xml:space="preserve">0.06</w:t>
-            </w:r>
-          </w:p>
-        </w:tc>
-        <w:tc>
-          <w:p>
-            <w:pPr>
-              <w:pStyle w:val="Compact"/>
-              <w:jc w:val="right"/>
-            </w:pPr>
-            <w:r>
-              <w:t xml:space="preserve">1</w:t>
-            </w:r>
-          </w:p>
-        </w:tc>
-        <w:tc>
-          <w:p>
-            <w:pPr>
-              <w:pStyle w:val="Compact"/>
-              <w:jc w:val="right"/>
-            </w:pPr>
-            <w:r>
-              <w:t xml:space="preserve">0.06</w:t>
-            </w:r>
-          </w:p>
-        </w:tc>
-        <w:tc>
-          <w:p>
-            <w:pPr>
-              <w:pStyle w:val="Compact"/>
-              <w:jc w:val="left"/>
-            </w:pPr>
-            <w:r>
-              <w:t xml:space="preserve">No Error</w:t>
-            </w:r>
-          </w:p>
-        </w:tc>
-      </w:tr>
-      <w:tr>
-        <w:tc>
-          <w:p>
-            <w:pPr>
-              <w:pStyle w:val="Compact"/>
-              <w:jc w:val="left"/>
-            </w:pPr>
-            <w:r>
-              <w:t xml:space="preserve">N-R trap down Err H</w:t>
-            </w:r>
-          </w:p>
-        </w:tc>
-        <w:tc>
-          <w:p>
-            <w:pPr>
-              <w:pStyle w:val="Compact"/>
-              <w:jc w:val="left"/>
-            </w:pPr>
-            <w:r>
-              <w:t xml:space="preserve">0.15 and 0.00 3 weeks</w:t>
-            </w:r>
-          </w:p>
-        </w:tc>
-        <w:tc>
-          <w:p>
-            <w:pPr>
-              <w:pStyle w:val="Compact"/>
-              <w:jc w:val="right"/>
-            </w:pPr>
-            <w:r>
-              <w:t xml:space="preserve">0.06</w:t>
-            </w:r>
-          </w:p>
-        </w:tc>
-        <w:tc>
-          <w:p>
-            <w:pPr>
-              <w:pStyle w:val="Compact"/>
-              <w:jc w:val="right"/>
-            </w:pPr>
-            <w:r>
-              <w:t xml:space="preserve">1</w:t>
-            </w:r>
-          </w:p>
-        </w:tc>
-        <w:tc>
-          <w:p>
-            <w:pPr>
-              <w:pStyle w:val="Compact"/>
-              <w:jc w:val="right"/>
-            </w:pPr>
-            <w:r>
-              <w:t xml:space="preserve">0.06</w:t>
-            </w:r>
-          </w:p>
-        </w:tc>
-        <w:tc>
-          <w:p>
-            <w:pPr>
-              <w:pStyle w:val="Compact"/>
-              <w:jc w:val="left"/>
-            </w:pPr>
-            <w:r>
-              <w:t xml:space="preserve">10% Error</w:t>
-            </w:r>
-          </w:p>
-        </w:tc>
-      </w:tr>
-      <w:tr>
-        <w:tc>
-          <w:p>
-            <w:pPr>
-              <w:pStyle w:val="Compact"/>
-              <w:jc w:val="left"/>
-            </w:pPr>
-            <w:r>
-              <w:t xml:space="preserve">N-R trap down Err L</w:t>
-            </w:r>
-          </w:p>
-        </w:tc>
-        <w:tc>
-          <w:p>
-            <w:pPr>
-              <w:pStyle w:val="Compact"/>
-              <w:jc w:val="left"/>
-            </w:pPr>
-            <w:r>
-              <w:t xml:space="preserve">0.15 and 0.00 3 weeks</w:t>
-            </w:r>
-          </w:p>
-        </w:tc>
-        <w:tc>
-          <w:p>
-            <w:pPr>
-              <w:pStyle w:val="Compact"/>
-              <w:jc w:val="right"/>
-            </w:pPr>
-            <w:r>
-              <w:t xml:space="preserve">0.06</w:t>
-            </w:r>
-          </w:p>
-        </w:tc>
-        <w:tc>
-          <w:p>
-            <w:pPr>
-              <w:pStyle w:val="Compact"/>
-              <w:jc w:val="right"/>
-            </w:pPr>
-            <w:r>
-              <w:t xml:space="preserve">1</w:t>
-            </w:r>
-          </w:p>
-        </w:tc>
-        <w:tc>
-          <w:p>
-            <w:pPr>
-              <w:pStyle w:val="Compact"/>
-              <w:jc w:val="right"/>
-            </w:pPr>
-            <w:r>
-              <w:t xml:space="preserve">0.06</w:t>
-            </w:r>
-          </w:p>
-        </w:tc>
-        <w:tc>
-          <w:p>
-            <w:pPr>
-              <w:pStyle w:val="Compact"/>
-              <w:jc w:val="left"/>
-            </w:pPr>
-            <w:r>
-              <w:t xml:space="preserve">5% Error</w:t>
-            </w:r>
-          </w:p>
-        </w:tc>
-      </w:tr>
-      <w:tr>
-        <w:tc>
-          <w:p>
-            <w:pPr>
-              <w:pStyle w:val="Compact"/>
-              <w:jc w:val="left"/>
-            </w:pPr>
-            <w:r>
-              <w:t xml:space="preserve">Trap down</w:t>
-            </w:r>
-          </w:p>
-        </w:tc>
-        <w:tc>
-          <w:p>
-            <w:pPr>
-              <w:pStyle w:val="Compact"/>
-              <w:jc w:val="left"/>
-            </w:pPr>
-            <w:r>
-              <w:t xml:space="preserve">0.15 and 0.00 3 weeks</w:t>
-            </w:r>
-          </w:p>
-        </w:tc>
-        <w:tc>
-          <w:p>
-            <w:pPr>
-              <w:pStyle w:val="Compact"/>
-              <w:jc w:val="right"/>
-            </w:pPr>
-            <w:r>
-              <w:t xml:space="preserve">0.10</w:t>
-            </w:r>
-          </w:p>
-        </w:tc>
-        <w:tc>
-          <w:p>
-            <w:pPr>
-              <w:pStyle w:val="Compact"/>
-              <w:jc w:val="right"/>
-            </w:pPr>
-            <w:r>
-              <w:t xml:space="preserve">1</w:t>
-            </w:r>
-          </w:p>
-        </w:tc>
-        <w:tc>
-          <w:p>
-            <w:pPr>
-              <w:pStyle w:val="Compact"/>
-              <w:jc w:val="right"/>
-            </w:pPr>
-            <w:r>
-              <w:t xml:space="preserve">0.05</w:t>
-            </w:r>
-          </w:p>
-        </w:tc>
-        <w:tc>
-          <w:p>
-            <w:pPr>
-              <w:pStyle w:val="Compact"/>
-              <w:jc w:val="left"/>
-            </w:pPr>
-            <w:r>
-              <w:t xml:space="preserve">No Error</w:t>
-            </w:r>
-          </w:p>
-        </w:tc>
-      </w:tr>
-      <w:tr>
-        <w:tc>
-          <w:p>
-            <w:pPr>
-              <w:pStyle w:val="Compact"/>
-              <w:jc w:val="left"/>
-            </w:pPr>
-            <w:r>
-              <w:t xml:space="preserve">Trap down Err H</w:t>
-            </w:r>
-          </w:p>
-        </w:tc>
-        <w:tc>
-          <w:p>
-            <w:pPr>
-              <w:pStyle w:val="Compact"/>
-              <w:jc w:val="left"/>
-            </w:pPr>
-            <w:r>
-              <w:t xml:space="preserve">0.15 and 0.00 3 weeks</w:t>
-            </w:r>
-          </w:p>
-        </w:tc>
-        <w:tc>
-          <w:p>
-            <w:pPr>
-              <w:pStyle w:val="Compact"/>
-              <w:jc w:val="right"/>
-            </w:pPr>
-            <w:r>
-              <w:t xml:space="preserve">0.10</w:t>
-            </w:r>
-          </w:p>
-        </w:tc>
-        <w:tc>
-          <w:p>
-            <w:pPr>
-              <w:pStyle w:val="Compact"/>
-              <w:jc w:val="right"/>
-            </w:pPr>
-            <w:r>
-              <w:t xml:space="preserve">1</w:t>
-            </w:r>
-          </w:p>
-        </w:tc>
-        <w:tc>
-          <w:p>
-            <w:pPr>
-              <w:pStyle w:val="Compact"/>
-              <w:jc w:val="right"/>
-            </w:pPr>
-            <w:r>
-              <w:t xml:space="preserve">0.05</w:t>
-            </w:r>
-          </w:p>
-        </w:tc>
-        <w:tc>
-          <w:p>
-            <w:pPr>
-              <w:pStyle w:val="Compact"/>
-              <w:jc w:val="left"/>
-            </w:pPr>
-            <w:r>
-              <w:t xml:space="preserve">10% Error</w:t>
-            </w:r>
-          </w:p>
-        </w:tc>
-      </w:tr>
-      <w:tr>
-        <w:tc>
-          <w:p>
-            <w:pPr>
-              <w:pStyle w:val="Compact"/>
-              <w:jc w:val="left"/>
-            </w:pPr>
-            <w:r>
-              <w:t xml:space="preserve">Trap down Err L</w:t>
-            </w:r>
-          </w:p>
-        </w:tc>
-        <w:tc>
-          <w:p>
-            <w:pPr>
-              <w:pStyle w:val="Compact"/>
-              <w:jc w:val="left"/>
-            </w:pPr>
-            <w:r>
-              <w:t xml:space="preserve">0.15 and 0.00 3 weeks</w:t>
-            </w:r>
-          </w:p>
-        </w:tc>
-        <w:tc>
-          <w:p>
-            <w:pPr>
-              <w:pStyle w:val="Compact"/>
-              <w:jc w:val="right"/>
-            </w:pPr>
-            <w:r>
-              <w:t xml:space="preserve">0.10</w:t>
-            </w:r>
-          </w:p>
-        </w:tc>
-        <w:tc>
-          <w:p>
-            <w:pPr>
-              <w:pStyle w:val="Compact"/>
-              <w:jc w:val="right"/>
-            </w:pPr>
-            <w:r>
-              <w:t xml:space="preserve">1</w:t>
-            </w:r>
-          </w:p>
-        </w:tc>
-        <w:tc>
-          <w:p>
-            <w:pPr>
-              <w:pStyle w:val="Compact"/>
-              <w:jc w:val="right"/>
-            </w:pPr>
-            <w:r>
-              <w:t xml:space="preserve">0.05</w:t>
-            </w:r>
-          </w:p>
-        </w:tc>
-        <w:tc>
-          <w:p>
-            <w:pPr>
-              <w:pStyle w:val="Compact"/>
-              <w:jc w:val="left"/>
-            </w:pPr>
-            <w:r>
-              <w:t xml:space="preserve">5% Error</w:t>
-            </w:r>
-          </w:p>
-        </w:tc>
-      </w:tr>
-    </w:tbl>
-    <w:p>
-      <w:pPr>
-        <w:pStyle w:val="TableCaption"/>
-      </w:pPr>
-      <w:r>
-        <w:t xml:space="preserve">Table 2: Summary statistics, including relative bias, mean coefficient of variation (CV), root mean squared deviation (RMSD) and coverage for results from each of the twelve simulation scenarios.</w:t>
-      </w:r>
-    </w:p>
-    <w:tbl>
-      <w:tblPr>
-        <w:tblStyle w:val="Table"/>
-        <w:tblW w:type="pct" w:w="0.0"/>
-        <w:tblLook w:firstRow="1"/>
-        <w:tblCaption w:val="Table 2: Summary statistics, including relative bias, mean coefficient of variation (CV), root mean squared deviation (RMSD) and coverage for results from each of the twelve simulation scenarios."/>
-      </w:tblPr>
-      <w:tblGrid/>
-      <w:tr>
-        <w:trPr>
-          <w:cnfStyle w:firstRow="1"/>
-        </w:trPr>
+              <w:t xml:space="preserve">Scenario</w:t>
+            </w:r>
+          </w:p>
+        </w:tc>
         <w:tc>
           <w:tcPr>
             <w:tcBorders>
@@ -3695,10 +3689,10 @@
           <w:p>
             <w:pPr>
               <w:pStyle w:val="Compact"/>
-              <w:jc w:val="left"/>
-            </w:pPr>
-            <w:r>
-              <w:t xml:space="preserve">Scenario</w:t>
+              <w:jc w:val="right"/>
+            </w:pPr>
+            <w:r>
+              <w:t xml:space="preserve">Relative bias</w:t>
             </w:r>
           </w:p>
         </w:tc>
@@ -3715,7 +3709,7 @@
               <w:jc w:val="right"/>
             </w:pPr>
             <w:r>
-              <w:t xml:space="preserve">Relative bias</w:t>
+              <w:t xml:space="preserve">Mean CV</w:t>
             </w:r>
           </w:p>
         </w:tc>
@@ -3732,7 +3726,7 @@
               <w:jc w:val="right"/>
             </w:pPr>
             <w:r>
-              <w:t xml:space="preserve">Mean CV</w:t>
+              <w:t xml:space="preserve">RMSE</w:t>
             </w:r>
           </w:p>
         </w:tc>
@@ -3749,23 +3743,6 @@
               <w:jc w:val="right"/>
             </w:pPr>
             <w:r>
-              <w:t xml:space="preserve">RMSD</w:t>
-            </w:r>
-          </w:p>
-        </w:tc>
-        <w:tc>
-          <w:tcPr>
-            <w:tcBorders>
-              <w:bottom w:val="single"/>
-            </w:tcBorders>
-            <w:vAlign w:val="bottom"/>
-          </w:tcPr>
-          <w:p>
-            <w:pPr>
-              <w:pStyle w:val="Compact"/>
-              <w:jc w:val="right"/>
-            </w:pPr>
-            <w:r>
               <w:t xml:space="preserve">Coverage</w:t>
             </w:r>
           </w:p>
@@ -3812,7 +3789,7 @@
               <w:jc w:val="right"/>
             </w:pPr>
             <w:r>
-              <w:t xml:space="preserve">551.228</w:t>
+              <w:t xml:space="preserve">495.432</w:t>
             </w:r>
           </w:p>
         </w:tc>
@@ -3869,7 +3846,7 @@
               <w:jc w:val="right"/>
             </w:pPr>
             <w:r>
-              <w:t xml:space="preserve">525.404</w:t>
+              <w:t xml:space="preserve">472.504</w:t>
             </w:r>
           </w:p>
         </w:tc>
@@ -3926,7 +3903,7 @@
               <w:jc w:val="right"/>
             </w:pPr>
             <w:r>
-              <w:t xml:space="preserve">553.310</w:t>
+              <w:t xml:space="preserve">502.428</w:t>
             </w:r>
           </w:p>
         </w:tc>
@@ -3983,7 +3960,7 @@
               <w:jc w:val="right"/>
             </w:pPr>
             <w:r>
-              <w:t xml:space="preserve">534.096</w:t>
+              <w:t xml:space="preserve">495.468</w:t>
             </w:r>
           </w:p>
         </w:tc>
@@ -4040,7 +4017,7 @@
               <w:jc w:val="right"/>
             </w:pPr>
             <w:r>
-              <w:t xml:space="preserve">546.582</w:t>
+              <w:t xml:space="preserve">503.490</w:t>
             </w:r>
           </w:p>
         </w:tc>
@@ -4097,7 +4074,7 @@
               <w:jc w:val="right"/>
             </w:pPr>
             <w:r>
-              <w:t xml:space="preserve">566.949</w:t>
+              <w:t xml:space="preserve">527.148</w:t>
             </w:r>
           </w:p>
         </w:tc>
@@ -4154,7 +4131,7 @@
               <w:jc w:val="right"/>
             </w:pPr>
             <w:r>
-              <w:t xml:space="preserve">503.934</w:t>
+              <w:t xml:space="preserve">459.451</w:t>
             </w:r>
           </w:p>
         </w:tc>
@@ -4211,7 +4188,7 @@
               <w:jc w:val="right"/>
             </w:pPr>
             <w:r>
-              <w:t xml:space="preserve">478.226</w:t>
+              <w:t xml:space="preserve">428.170</w:t>
             </w:r>
           </w:p>
         </w:tc>
@@ -4268,7 +4245,7 @@
               <w:jc w:val="right"/>
             </w:pPr>
             <w:r>
-              <w:t xml:space="preserve">508.481</w:t>
+              <w:t xml:space="preserve">461.805</w:t>
             </w:r>
           </w:p>
         </w:tc>
@@ -4325,7 +4302,7 @@
               <w:jc w:val="right"/>
             </w:pPr>
             <w:r>
-              <w:t xml:space="preserve">523.817</w:t>
+              <w:t xml:space="preserve">500.954</w:t>
             </w:r>
           </w:p>
         </w:tc>
@@ -4382,7 +4359,7 @@
               <w:jc w:val="right"/>
             </w:pPr>
             <w:r>
-              <w:t xml:space="preserve">568.434</w:t>
+              <w:t xml:space="preserve">515.289</w:t>
             </w:r>
           </w:p>
         </w:tc>
@@ -4439,7 +4416,7 @@
               <w:jc w:val="right"/>
             </w:pPr>
             <w:r>
-              <w:t xml:space="preserve">580.082</w:t>
+              <w:t xml:space="preserve">526.645</w:t>
             </w:r>
           </w:p>
         </w:tc>
@@ -6186,11 +6163,11 @@
       <w:pPr>
         <w:pStyle w:val="Heading1"/>
       </w:pPr>
-      <w:bookmarkStart w:id="78" w:name="figures"/>
+      <w:bookmarkStart w:id="80" w:name="figures"/>
       <w:r>
         <w:t xml:space="preserve">Figures</w:t>
       </w:r>
-      <w:bookmarkEnd w:id="78"/>
+      <w:bookmarkEnd w:id="80"/>
     </w:p>
     <w:p>
       <w:pPr>
@@ -6201,122 +6178,12 @@
           <wp:inline>
             <wp:extent cx="5943600" cy="3396342"/>
             <wp:effectExtent b="0" l="0" r="0" t="0"/>
-            <wp:docPr descr="Figure 1: Schematic of how the STADEM model works. Panel A shows the posterior of the estimate of fish crossing the dam while the window is open (dashed line shows observed window counts). That estimate is divided by the nighttime passage rate (B). The total fish is then discounted by the reascension rate to estimate unique fish (C). Those unique fish are then multiplied by the proportion of wild fish (D), to estimate unique wild fish." title="" id="1" name="Picture"/>
+            <wp:docPr descr="Figure 1: Schematic of how the STADEM model works. (A) shows the posterior of the estimate of fish crossing the dam while the window is open (dashed line shows observed window counts). That estimate is divided by the nighttime passage rate (B). The total fish is then discounted by the re-ascension rate to estimate unique fish (C). Those unique fish are then multiplied by the proportions by origin (D), to estimate unique fish by origin." title="" id="1" name="Picture"/>
             <a:graphic>
               <a:graphicData uri="http://schemas.openxmlformats.org/drawingml/2006/picture">
                 <pic:pic>
                   <pic:nvPicPr>
                     <pic:cNvPr descr="../figures/stadem-examp-fig-1.png" id="0" name="Picture"/>
-                    <pic:cNvPicPr>
-                      <a:picLocks noChangeArrowheads="1" noChangeAspect="1"/>
-                    </pic:cNvPicPr>
-                  </pic:nvPicPr>
-                  <pic:blipFill>
-                    <a:blip r:embed="rId79"/>
-                    <a:stretch>
-                      <a:fillRect/>
-                    </a:stretch>
-                  </pic:blipFill>
-                  <pic:spPr bwMode="auto">
-                    <a:xfrm>
-                      <a:off x="0" y="0"/>
-                      <a:ext cx="5943600" cy="3396342"/>
-                    </a:xfrm>
-                    <a:prstGeom prst="rect">
-                      <a:avLst/>
-                    </a:prstGeom>
-                    <a:noFill/>
-                    <a:ln w="9525">
-                      <a:noFill/>
-                      <a:headEnd/>
-                      <a:tailEnd/>
-                    </a:ln>
-                  </pic:spPr>
-                </pic:pic>
-              </a:graphicData>
-            </a:graphic>
-          </wp:inline>
-        </w:drawing>
-      </w:r>
-    </w:p>
-    <w:p>
-      <w:pPr>
-        <w:pStyle w:val="ImageCaption"/>
-      </w:pPr>
-      <w:r>
-        <w:t xml:space="preserve">Figure 1: Schematic of how the STADEM model works. Panel A shows the posterior of the estimate of fish crossing the dam while the window is open (dashed line shows observed window counts). That estimate is divided by the nighttime passage rate (B). The total fish is then discounted by the reascension rate to estimate unique fish (C). Those unique fish are then multiplied by the proportion of wild fish (D), to estimate unique wild fish.</w:t>
-      </w:r>
-    </w:p>
-    <w:p>
-      <w:pPr>
-        <w:pStyle w:val="CaptionedFigure"/>
-      </w:pPr>
-      <w:r>
-        <w:drawing>
-          <wp:inline>
-            <wp:extent cx="5943600" cy="3396342"/>
-            <wp:effectExtent b="0" l="0" r="0" t="0"/>
-            <wp:docPr descr="Figure 2: Boxplots show relative bias of STADEM estimates for wild escapement across various scenarios. The boxes contain 50% of the simulations, whiskers contain 95% of the simulations, and points are outliers." title="" id="1" name="Picture"/>
-            <a:graphic>
-              <a:graphicData uri="http://schemas.openxmlformats.org/drawingml/2006/picture">
-                <pic:pic>
-                  <pic:nvPicPr>
-                    <pic:cNvPr descr="../figures/rel-bias-lgd-1.png" id="0" name="Picture"/>
-                    <pic:cNvPicPr>
-                      <a:picLocks noChangeArrowheads="1" noChangeAspect="1"/>
-                    </pic:cNvPicPr>
-                  </pic:nvPicPr>
-                  <pic:blipFill>
-                    <a:blip r:embed="rId80"/>
-                    <a:stretch>
-                      <a:fillRect/>
-                    </a:stretch>
-                  </pic:blipFill>
-                  <pic:spPr bwMode="auto">
-                    <a:xfrm>
-                      <a:off x="0" y="0"/>
-                      <a:ext cx="5943600" cy="3396342"/>
-                    </a:xfrm>
-                    <a:prstGeom prst="rect">
-                      <a:avLst/>
-                    </a:prstGeom>
-                    <a:noFill/>
-                    <a:ln w="9525">
-                      <a:noFill/>
-                      <a:headEnd/>
-                      <a:tailEnd/>
-                    </a:ln>
-                  </pic:spPr>
-                </pic:pic>
-              </a:graphicData>
-            </a:graphic>
-          </wp:inline>
-        </w:drawing>
-      </w:r>
-    </w:p>
-    <w:p>
-      <w:pPr>
-        <w:pStyle w:val="ImageCaption"/>
-      </w:pPr>
-      <w:r>
-        <w:t xml:space="preserve">Figure 2: Boxplots show relative bias of STADEM estimates for wild escapement across various scenarios. The boxes contain 50% of the simulations, whiskers contain 95% of the simulations, and points are outliers.</w:t>
-      </w:r>
-    </w:p>
-    <w:p>
-      <w:pPr>
-        <w:pStyle w:val="CaptionedFigure"/>
-      </w:pPr>
-      <w:r>
-        <w:drawing>
-          <wp:inline>
-            <wp:extent cx="5943600" cy="3396342"/>
-            <wp:effectExtent b="0" l="0" r="0" t="0"/>
-            <wp:docPr descr="Figure 3: Time-series plot showing estimates of total escapement for Chinook in 2014, including raw window counts, window counts adjusted for nighttime passage, trap estimates and STADEM estimates. Gray ribbon represents the 95% credible interval for STADEM estimates." title="" id="1" name="Picture"/>
-            <a:graphic>
-              <a:graphicData uri="http://schemas.openxmlformats.org/drawingml/2006/picture">
-                <pic:pic>
-                  <pic:nvPicPr>
-                    <pic:cNvPr descr="../figures/jags-fit-fig-1.png" id="0" name="Picture"/>
                     <pic:cNvPicPr>
                       <a:picLocks noChangeArrowheads="1" noChangeAspect="1"/>
                     </pic:cNvPicPr>
@@ -6354,7 +6221,7 @@
         <w:pStyle w:val="ImageCaption"/>
       </w:pPr>
       <w:r>
-        <w:t xml:space="preserve">Figure 3: Time-series plot showing estimates of total escapement for Chinook in 2014, including raw window counts, window counts adjusted for nighttime passage, trap estimates and STADEM estimates. Gray ribbon represents the 95% credible interval for STADEM estimates.</w:t>
+        <w:t xml:space="preserve">Figure 1: Schematic of how the STADEM model works. (A) shows the posterior of the estimate of fish crossing the dam while the window is open (dashed line shows observed window counts). That estimate is divided by the nighttime passage rate (B). The total fish is then discounted by the re-ascension rate to estimate unique fish (C). Those unique fish are then multiplied by the proportions by origin (D), to estimate unique fish by origin.</w:t>
       </w:r>
     </w:p>
     <w:p>
@@ -6366,12 +6233,12 @@
           <wp:inline>
             <wp:extent cx="5943600" cy="3396342"/>
             <wp:effectExtent b="0" l="0" r="0" t="0"/>
-            <wp:docPr descr="Figure 4: Nighttime passage rate plotted against re-ascension rate, calculated from observed PIT tags for each week of spawn years 2010-2019. Colors correspond to different spawn year, while the size of each point is proportional to the window count that week. The dashed line is the 1-1 line." title="" id="1" name="Picture"/>
+            <wp:docPr descr="Figure 2: Boxplots of the relative bias of STADEM estimates for wild escapement across various scenarios (See Table 1)." title="" id="1" name="Picture"/>
             <a:graphic>
               <a:graphicData uri="http://schemas.openxmlformats.org/drawingml/2006/picture">
                 <pic:pic>
                   <pic:nvPicPr>
-                    <pic:cNvPr descr="../figures/night-reasc-diff-fig-1.png" id="0" name="Picture"/>
+                    <pic:cNvPr descr="../figures/rel-bias-lgd-1.png" id="0" name="Picture"/>
                     <pic:cNvPicPr>
                       <a:picLocks noChangeArrowheads="1" noChangeAspect="1"/>
                     </pic:cNvPicPr>
@@ -6409,40 +6276,150 @@
         <w:pStyle w:val="ImageCaption"/>
       </w:pPr>
       <w:r>
-        <w:t xml:space="preserve">Figure 4: Nighttime passage rate plotted against re-ascension rate, calculated from observed PIT tags for each week of spawn years 2010-2019. Colors correspond to different spawn year, while the size of each point is proportional to the window count that week. The dashed line is the 1-1 line.</w:t>
+        <w:t xml:space="preserve">Figure 2: Boxplots of the relative bias of STADEM estimates for wild escapement across various scenarios (See Table 1).</w:t>
       </w:r>
     </w:p>
     <w:p>
-      <w:r>
-        <w:br w:type="page"/>
+      <w:pPr>
+        <w:pStyle w:val="CaptionedFigure"/>
+      </w:pPr>
+      <w:r>
+        <w:drawing>
+          <wp:inline>
+            <wp:extent cx="5943600" cy="3396342"/>
+            <wp:effectExtent b="0" l="0" r="0" t="0"/>
+            <wp:docPr descr="Figure 3: Time-series plot showing estimates of total escapement for Chinook in 2014, including raw window counts, window counts adjusted for nighttime passage, trap estimates and STADEM estimates. The gray ribbon represents the 95% credible interval for STADEM estimates." title="" id="1" name="Picture"/>
+            <a:graphic>
+              <a:graphicData uri="http://schemas.openxmlformats.org/drawingml/2006/picture">
+                <pic:pic>
+                  <pic:nvPicPr>
+                    <pic:cNvPr descr="../figures/jags-fit-fig-1.png" id="0" name="Picture"/>
+                    <pic:cNvPicPr>
+                      <a:picLocks noChangeArrowheads="1" noChangeAspect="1"/>
+                    </pic:cNvPicPr>
+                  </pic:nvPicPr>
+                  <pic:blipFill>
+                    <a:blip r:embed="rId83"/>
+                    <a:stretch>
+                      <a:fillRect/>
+                    </a:stretch>
+                  </pic:blipFill>
+                  <pic:spPr bwMode="auto">
+                    <a:xfrm>
+                      <a:off x="0" y="0"/>
+                      <a:ext cx="5943600" cy="3396342"/>
+                    </a:xfrm>
+                    <a:prstGeom prst="rect">
+                      <a:avLst/>
+                    </a:prstGeom>
+                    <a:noFill/>
+                    <a:ln w="9525">
+                      <a:noFill/>
+                      <a:headEnd/>
+                      <a:tailEnd/>
+                    </a:ln>
+                  </pic:spPr>
+                </pic:pic>
+              </a:graphicData>
+            </a:graphic>
+          </wp:inline>
+        </w:drawing>
       </w:r>
     </w:p>
     <w:p>
       <w:pPr>
-        <w:pStyle w:val="Heading1"/>
-      </w:pPr>
-      <w:bookmarkStart w:id="83" w:name="append1"/>
-      <w:r>
-        <w:t xml:space="preserve">Appendix A - STADEM Model Description</w:t>
-      </w:r>
-      <w:bookmarkEnd w:id="83"/>
+        <w:pStyle w:val="ImageCaption"/>
+      </w:pPr>
+      <w:r>
+        <w:t xml:space="preserve">Figure 3: Time-series plot showing estimates of total escapement for Chinook in 2014, including raw window counts, window counts adjusted for nighttime passage, trap estimates and STADEM estimates. The gray ribbon represents the 95% credible interval for STADEM estimates.</w:t>
+      </w:r>
     </w:p>
     <w:p>
       <w:pPr>
-        <w:pStyle w:val="Heading2"/>
-      </w:pPr>
-      <w:bookmarkStart w:id="84" w:name="total-and-weekly-escapement"/>
-      <w:r>
-        <w:t xml:space="preserve">Total and Weekly Escapement</w:t>
-      </w:r>
-      <w:bookmarkEnd w:id="84"/>
+        <w:pStyle w:val="CaptionedFigure"/>
+      </w:pPr>
+      <w:r>
+        <w:drawing>
+          <wp:inline>
+            <wp:extent cx="5943600" cy="3396342"/>
+            <wp:effectExtent b="0" l="0" r="0" t="0"/>
+            <wp:docPr descr="Figure 4: Nighttime passage rate plotted against re-ascension rate, calculated from observed PIT tags for each week of spawn years 2010-2019. Colors correspond to different spawn year, while the size of each point is proportional to the window count that week. The dashed line is the 1-1 line." title="" id="1" name="Picture"/>
+            <a:graphic>
+              <a:graphicData uri="http://schemas.openxmlformats.org/drawingml/2006/picture">
+                <pic:pic>
+                  <pic:nvPicPr>
+                    <pic:cNvPr descr="../figures/night-reasc-diff-fig-1.png" id="0" name="Picture"/>
+                    <pic:cNvPicPr>
+                      <a:picLocks noChangeArrowheads="1" noChangeAspect="1"/>
+                    </pic:cNvPicPr>
+                  </pic:nvPicPr>
+                  <pic:blipFill>
+                    <a:blip r:embed="rId84"/>
+                    <a:stretch>
+                      <a:fillRect/>
+                    </a:stretch>
+                  </pic:blipFill>
+                  <pic:spPr bwMode="auto">
+                    <a:xfrm>
+                      <a:off x="0" y="0"/>
+                      <a:ext cx="5943600" cy="3396342"/>
+                    </a:xfrm>
+                    <a:prstGeom prst="rect">
+                      <a:avLst/>
+                    </a:prstGeom>
+                    <a:noFill/>
+                    <a:ln w="9525">
+                      <a:noFill/>
+                      <a:headEnd/>
+                      <a:tailEnd/>
+                    </a:ln>
+                  </pic:spPr>
+                </pic:pic>
+              </a:graphicData>
+            </a:graphic>
+          </wp:inline>
+        </w:drawing>
+      </w:r>
     </w:p>
     <w:p>
       <w:pPr>
+        <w:pStyle w:val="ImageCaption"/>
+      </w:pPr>
+      <w:r>
+        <w:t xml:space="preserve">Figure 4: Nighttime passage rate plotted against re-ascension rate, calculated from observed PIT tags for each week of spawn years 2010-2019. Colors correspond to different spawn year, while the size of each point is proportional to the window count that week. The dashed line is the 1-1 line.</w:t>
+      </w:r>
+    </w:p>
+    <w:p>
+      <w:r>
+        <w:br w:type="page"/>
+      </w:r>
+    </w:p>
+    <w:p>
+      <w:pPr>
+        <w:pStyle w:val="Heading1"/>
+      </w:pPr>
+      <w:bookmarkStart w:id="85" w:name="append1"/>
+      <w:r>
+        <w:t xml:space="preserve">Appendix A - STADEM Model Description</w:t>
+      </w:r>
+      <w:bookmarkEnd w:id="85"/>
+    </w:p>
+    <w:p>
+      <w:pPr>
+        <w:pStyle w:val="Heading2"/>
+      </w:pPr>
+      <w:bookmarkStart w:id="86" w:name="total-and-weekly-escapement"/>
+      <w:r>
+        <w:t xml:space="preserve">Total and Weekly Escapement</w:t>
+      </w:r>
+      <w:bookmarkEnd w:id="86"/>
+    </w:p>
+    <w:p>
+      <w:pPr>
         <w:pStyle w:val="FirstParagraph"/>
       </w:pPr>
       <w:r>
-        <w:t xml:space="preserve">Escapement at Lower Granite Dam (LGD) is estimated by combining two independent observations, trap catches and window counts, of the true number of fish crossing the dam in a state-space model</w:t>
+        <w:t xml:space="preserve">Escapement at Lower Granite Dam (LGD) is estimated by combining two independent observations (trap catches and window counts) of the true number of fish crossing the dam in a state-space model</w:t>
       </w:r>
       <w:r>
         <w:t xml:space="preserve"> </w:t>
@@ -6786,7 +6763,25 @@
         </m:sSub>
       </m:oMath>
       <w:r>
-        <w:t xml:space="preserve">), and all the previously PIT tagged fish who are detected at the upper end of the LGD fish ladder that week are considered the second capture group,</w:t>
+        <w:t xml:space="preserve">), and all the previously PIT tagged fish who are detected at the upper end of the LGD fish ladder that week are considered the second</w:t>
+      </w:r>
+      <w:r>
+        <w:t xml:space="preserve"> </w:t>
+      </w:r>
+      <w:r>
+        <w:t xml:space="preserve">“</w:t>
+      </w:r>
+      <w:r>
+        <w:t xml:space="preserve">capture</w:t>
+      </w:r>
+      <w:r>
+        <w:t xml:space="preserve">”</w:t>
+      </w:r>
+      <w:r>
+        <w:t xml:space="preserve"> </w:t>
+      </w:r>
+      <w:r>
+        <w:t xml:space="preserve">group,</w:t>
       </w:r>
       <w:r>
         <w:t xml:space="preserve"> </w:t>
@@ -7116,7 +7111,7 @@
         </m:sSub>
       </m:oMath>
       <w:r>
-        <w:t xml:space="preserve">, multiplied by the propoortion of fish crossing while the window is open for counting,</w:t>
+        <w:t xml:space="preserve">, multiplied by the proportion of fish crossing while the window is open for counting,</w:t>
       </w:r>
       <w:r>
         <w:t xml:space="preserve"> </w:t>
@@ -7437,25 +7432,25 @@
         </m:sSub>
       </m:oMath>
       <w:r>
-        <w:t xml:space="preserve">, is estimated from two different data source: window counts and fish sampled in the trap. The window counts provide an estimate (with some potential observer error) of the fish crossing during daytime hours, while the fish in the trap, when expanded by the estimated true trap rate, provide an estimate of the total fish crossing that week. For weeks when we have a more precise estimate of the trap rate (i.e. weeks when lots of previously PIT tagged fish are crossing LGD), STADEM will tend to favor the estimate of total escapement based on the trap data, whereas when that trap rate is more uncertain (e.g. fewer PIT tagged fish to use in estimating the trap rate), STADEM will rely more on the window counts to estimate total escapement. During peak run times, when lots of fish are crossing LGD, estimates based on trap data and trap rates will be more precise, while estimates from the window counts may have more observation error due to so many fish passing the window. For weeks when the trap is down, STADEM relies exclusively on the window counts and night-time passage data, but there will be more uncertainty in the estimates.</w:t>
+        <w:t xml:space="preserve">, is estimated from two different data source: window counts and fish sampled in the trap. The window counts provide an estimate (with some potential observer error) of the fish crossing during daytime hours, while the fish in the trap, when expanded by the estimated true trap rate, provide an estimate of the total fish crossing that week. For weeks when we have a more precise estimate of the trap rate (i.e. weeks when many previously PIT tagged fish are crossing LGD), STADEM will tend to favor the estimate of total escapement based on the trap data, whereas when that trap rate is more uncertain (e.g. fewer PIT tagged fish to use in estimating the trap rate), STADEM will rely more on the window counts to estimate total escapement. During peak run times, when many fish are crossing LGD, estimates based on trap data and trap rates will be more precise, while estimates from the window counts may have more observation error due to densely crowded (and visually obstructed) fish passing the window. For weeks when the trap is down, STADEM relies exclusively on the window counts and nighttime passage data, but there will be more uncertainty in the estimates.</w:t>
       </w:r>
     </w:p>
     <w:p>
       <w:pPr>
         <w:pStyle w:val="Heading2"/>
       </w:pPr>
-      <w:bookmarkStart w:id="85" w:name="day-time-passage-and-re-ascension-rates"/>
+      <w:bookmarkStart w:id="87" w:name="day-time-passage-and-re-ascension-rates"/>
       <w:r>
         <w:t xml:space="preserve">Day-time Passage and Re-ascension Rates</w:t>
       </w:r>
-      <w:bookmarkEnd w:id="85"/>
+      <w:bookmarkEnd w:id="87"/>
     </w:p>
     <w:p>
       <w:pPr>
         <w:pStyle w:val="FirstParagraph"/>
       </w:pPr>
       <w:r>
-        <w:t xml:space="preserve">There are two other processes that must be accounted for, first, the proportion of fish that cross the dam while the window is closed for counting (night-time passage rate), and the second, the proportion of fish that are crossing the dam multiple times (re-ascension rate) and therefore potentially double-counted. Both rates can be estimated from previously PIT tagged fish that are crossing the dam each week.</w:t>
+        <w:t xml:space="preserve">There are two other processes that must be accounted for: first, the proportion of fish that cross the dam while the window is closed for counting (nighttime passage rate), and second, the proportion of fish that are crossing the dam multiple times (re-ascension rate) and therefore potentially double-counted. Both rates can be estimated from previously PIT tagged fish that are crossing the dam each week.</w:t>
       </w:r>
     </w:p>
     <w:p>
@@ -7463,7 +7458,7 @@
         <w:pStyle w:val="BodyText"/>
       </w:pPr>
       <w:r>
-        <w:t xml:space="preserve">The proportion of fish passing the window during non-operational hours, night-time passage rate, is just the complement of the rate of fish passing during the day when the window is operating. The daytime passage rate for week</w:t>
+        <w:t xml:space="preserve">The proportion of fish passing the window during non-operational hours, nighttime passage rate, is just the complement of the rate of fish passing during the day when the window is operating. The daytime passage rate for week</w:t>
       </w:r>
       <w:r>
         <w:t xml:space="preserve"> </w:t>
@@ -7806,7 +7801,7 @@
         <w:pStyle w:val="FirstParagraph"/>
       </w:pPr>
       <w:r>
-        <w:t xml:space="preserve">The number of total fish crossing Lower Granite differs from the number of unique fish crossing Lower Granite because some fish fall back and re-ascend the dam. These fish are potentially double-counted at the window, and have the potential to be caught in the fish trap more than once. The number of tags known to be re-ascending the dam each week,</w:t>
+        <w:t xml:space="preserve">The number of total fish crossing Lower Granite differs from the number of unique fish crossing Lower Granite because some fish fallback and re-ascend the dam. These fish are potentially double-counted at the window, and have the potential to be caught in the fish trap more than once. The number of tags known to be re-ascending the dam each week,</w:t>
       </w:r>
       <w:r>
         <w:t xml:space="preserve"> </w:t>
@@ -8155,11 +8150,11 @@
       <w:pPr>
         <w:pStyle w:val="Heading2"/>
       </w:pPr>
-      <w:bookmarkStart w:id="86" w:name="origin-proportions"/>
+      <w:bookmarkStart w:id="88" w:name="origin-proportions"/>
       <w:r>
         <w:t xml:space="preserve">Origin Proportions</w:t>
       </w:r>
-      <w:bookmarkEnd w:id="86"/>
+      <w:bookmarkEnd w:id="88"/>
     </w:p>
     <w:p>
       <w:pPr>
@@ -9679,11 +9674,11 @@
       <w:pPr>
         <w:pStyle w:val="Heading2"/>
       </w:pPr>
-      <w:bookmarkStart w:id="87" w:name="model-fitting"/>
+      <w:bookmarkStart w:id="89" w:name="model-fitting"/>
       <w:r>
         <w:t xml:space="preserve">Model Fitting</w:t>
       </w:r>
-      <w:bookmarkEnd w:id="87"/>
+      <w:bookmarkEnd w:id="89"/>
     </w:p>
     <w:p>
       <w:pPr>
@@ -9954,11 +9949,11 @@
       <w:pPr>
         <w:pStyle w:val="Heading1"/>
       </w:pPr>
-      <w:bookmarkStart w:id="88" w:name="append2"/>
+      <w:bookmarkStart w:id="90" w:name="append2"/>
       <w:r>
         <w:t xml:space="preserve">Appendix B - Simulation Details</w:t>
       </w:r>
-      <w:bookmarkEnd w:id="88"/>
+      <w:bookmarkEnd w:id="90"/>
     </w:p>
     <w:p>
       <w:pPr>
@@ -10385,7 +10380,18 @@
         <w:t xml:space="preserve"> </w:t>
       </w:r>
       <w:r>
-        <w:t xml:space="preserve">fish returning.</w:t>
+        <w:t xml:space="preserve">fish returning. For each population</w:t>
+      </w:r>
+      <w:r>
+        <w:t xml:space="preserve"> </w:t>
+      </w:r>
+      <m:oMath>
+        <m:r>
+          <m:t>p</m:t>
+        </m:r>
+      </m:oMath>
+      <w:r>
+        <w:t xml:space="preserve">,</w:t>
       </w:r>
       <w:r>
         <w:t xml:space="preserve"> </w:t>
@@ -10401,6 +10407,12 @@
             <m:r>
               <m:t>j</m:t>
             </m:r>
+            <m:r>
+              <m:t>,</m:t>
+            </m:r>
+            <m:r>
+              <m:t>p</m:t>
+            </m:r>
           </m:sub>
         </m:sSub>
       </m:oMath>
@@ -10408,7 +10420,7 @@
         <w:t xml:space="preserve"> </w:t>
       </w:r>
       <w:r>
-        <w:t xml:space="preserve">originates from a Binomial</w:t>
+        <w:t xml:space="preserve">is drawn from a Bernoulli</w:t>
       </w:r>
       <w:r>
         <w:t xml:space="preserve"> </w:t>
@@ -10440,21 +10452,7 @@
         <w:t xml:space="preserve"> </w:t>
       </w:r>
       <w:r>
-        <w:t xml:space="preserve">with</w:t>
-      </w:r>
-      <w:r>
-        <w:t xml:space="preserve"> </w:t>
-      </w:r>
-      <m:oMath>
-        <m:r>
-          <m:t>n</m:t>
-        </m:r>
-      </m:oMath>
-      <w:r>
-        <w:t xml:space="preserve"> </w:t>
-      </w:r>
-      <w:r>
-        <w:t xml:space="preserve">populations, and the proportion of populations with each origin,</w:t>
+        <w:t xml:space="preserve">using the proportion of populations that contain each origin,</w:t>
       </w:r>
       <w:r>
         <w:t xml:space="preserve"> </w:t>
@@ -10631,78 +10629,33 @@
             </m:mPr>
             <m:mr>
               <m:e>
-                <m:d>
-                  <m:dPr>
-                    <m:begChr m:val="["/>
-                    <m:endChr m:val="]"/>
-                    <m:grow/>
-                  </m:dPr>
+                <m:r>
+                  <m:t>∀</m:t>
+                </m:r>
+                <m:r>
+                  <m:t>p</m:t>
+                </m:r>
+                <m:r>
+                  <m:t>,</m:t>
+                </m:r>
+                <m:sSub>
                   <m:e>
-                    <m:sSub>
-                      <m:e>
-                        <m:r>
-                          <m:t>ζ</m:t>
-                        </m:r>
-                      </m:e>
-                      <m:sub>
-                        <m:r>
-                          <m:t>j</m:t>
-                        </m:r>
-                        <m:r>
-                          <m:t>,</m:t>
-                        </m:r>
-                        <m:r>
-                          <m:t>p</m:t>
-                        </m:r>
-                        <m:r>
-                          <m:t>=</m:t>
-                        </m:r>
-                        <m:r>
-                          <m:t>1</m:t>
-                        </m:r>
-                      </m:sub>
-                    </m:sSub>
+                    <m:r>
+                      <m:t>ζ</m:t>
+                    </m:r>
+                  </m:e>
+                  <m:sub>
+                    <m:r>
+                      <m:t>j</m:t>
+                    </m:r>
                     <m:r>
                       <m:t>,</m:t>
                     </m:r>
                     <m:r>
-                      <m:t>.</m:t>
-                    </m:r>
-                    <m:r>
-                      <m:t>.</m:t>
-                    </m:r>
-                    <m:r>
-                      <m:t>.</m:t>
-                    </m:r>
-                    <m:r>
-                      <m:t>,</m:t>
-                    </m:r>
-                    <m:sSub>
-                      <m:e>
-                        <m:r>
-                          <m:t>ζ</m:t>
-                        </m:r>
-                      </m:e>
-                      <m:sub>
-                        <m:r>
-                          <m:t>j</m:t>
-                        </m:r>
-                        <m:r>
-                          <m:t>,</m:t>
-                        </m:r>
-                        <m:r>
-                          <m:t>p</m:t>
-                        </m:r>
-                        <m:r>
-                          <m:t>=</m:t>
-                        </m:r>
-                        <m:r>
-                          <m:t>n</m:t>
-                        </m:r>
-                      </m:sub>
-                    </m:sSub>
-                  </m:e>
-                </m:d>
+                      <m:t>p</m:t>
+                    </m:r>
+                  </m:sub>
+                </m:sSub>
               </m:e>
               <m:e>
                 <m:r>
@@ -10713,16 +10666,10 @@
                     <m:nor/>
                     <m:sty m:val="p"/>
                   </m:rPr>
-                  <m:t>Binomial</m:t>
+                  <m:t>Bernoulli</m:t>
                 </m:r>
                 <m:r>
                   <m:t>(</m:t>
-                </m:r>
-                <m:r>
-                  <m:t>n</m:t>
-                </m:r>
-                <m:r>
-                  <m:t>,</m:t>
                 </m:r>
                 <m:sSub>
                   <m:e>
@@ -11747,7 +11694,7 @@
         <w:pStyle w:val="FirstParagraph"/>
       </w:pPr>
       <w:r>
-        <w:t xml:space="preserve">To examine the sensitivities of models to different fish behavior and dam operational scenarios, seven additional attributes are randomly assigned to each individual fish. Each attribute is randomly assigned a TRUE/FALSE using a Bernoulli</w:t>
+        <w:t xml:space="preserve">To model different fish behavior and dam operational scenarios, seven additional attributes are randomly assigned to each individual fish. Each attribute is randomly assigned a TRUE/FALSE using a Bernoulli</w:t>
       </w:r>
       <w:r>
         <w:t xml:space="preserve"> </w:t>
@@ -11942,7 +11889,7 @@
         <w:t xml:space="preserve"> </w:t>
       </w:r>
       <w:r>
-        <w:t xml:space="preserve">with mean = 2 days. Fish may fall-back and re-ascend up to 3 times, allowing for the possibility of the same fish being counted or trapped multiple times.</w:t>
+        <w:t xml:space="preserve">with mean = 2 days. Fish may fallback and re-ascend up to 3 times, allowing for the possibility of the same fish being counted or trapped multiple times.</w:t>
       </w:r>
     </w:p>
     <w:p>
@@ -12501,7 +12448,7 @@
       <w:r>
         <w:t xml:space="preserve">); resulting in an expected 25 wild, 12.5 hatchery and 3.75 hatchery no-clip populations. Mean arrival dates and variability were estimated from PIT-tag detection data queried from the Columbia Basin Research Data Access in Real Time (</w:t>
       </w:r>
-      <w:hyperlink r:id="rId89">
+      <w:hyperlink r:id="rId91">
         <w:r>
           <w:rPr>
             <w:rStyle w:val="Hyperlink"/>

</xml_diff>

<commit_message>
Implemented some suggestions from John Hargrove, after discussing with Ryan Kinzer
</commit_message>
<xml_diff>
--- a/analysis/paper/paper.docx
+++ b/analysis/paper/paper.docx
@@ -137,7 +137,7 @@
         <w:t xml:space="preserve"> </w:t>
       </w:r>
       <w:r>
-        <w:t xml:space="preserve">11,</w:t>
+        <w:t xml:space="preserve">16,</w:t>
       </w:r>
       <w:r>
         <w:t xml:space="preserve"> </w:t>
@@ -1288,40 +1288,28 @@
         <w:pStyle w:val="FirstParagraph"/>
       </w:pPr>
       <w:r>
-        <w:t xml:space="preserve">Fish escapement often refers to the number of adults that survive juvenile and subadult rearing, escape harvest and return to their natal habitat to potentially spawn (e.g. </w:t>
-      </w:r>
-      <w:r>
-        <w:t xml:space="preserve">Bue et al. (1998)</w:t>
-      </w:r>
-      <w:r>
-        <w:t xml:space="preserve">). For anadromous fishes, escapement is often estimated at a fixed location in a river system prior to fish reaching their spawning area. Escapement estimates facilitate effective fisheries management, particularly estimates of escapement for component groups (e.g., by stock, population, age, origin [wild, hatchery];</w:t>
-      </w:r>
-      <w:r>
-        <w:t xml:space="preserve"> </w:t>
-      </w:r>
-      <w:r>
-        <w:t xml:space="preserve">Hess et al. (2014)</w:t>
-      </w:r>
-      <w:r>
-        <w:t xml:space="preserve">;</w:t>
-      </w:r>
-      <w:r>
-        <w:t xml:space="preserve"> </w:t>
-      </w:r>
-      <w:r>
-        <w:t xml:space="preserve">Steinhorst et al. (2017)</w:t>
-      </w:r>
-      <w:r>
-        <w:t xml:space="preserve">;</w:t>
-      </w:r>
-      <w:r>
-        <w:t xml:space="preserve"> </w:t>
-      </w:r>
-      <w:r>
-        <w:t xml:space="preserve">Camacho et al. (2018)</w:t>
-      </w:r>
-      <w:r>
-        <w:t xml:space="preserve">) which provide valuable information that fisheries managers use to achieve sustainable harvest, while protecting small and vulnerable populations. Accurate escapement estimates are increasingly important for depleted populations as they inform status metrics</w:t>
+        <w:t xml:space="preserve">Fish escapement often refers to the number of adults that survive juvenile and subadult rearing, escape harvest and return to their natal habitat to potentially spawn</w:t>
+      </w:r>
+      <w:r>
+        <w:t xml:space="preserve"> </w:t>
+      </w:r>
+      <w:r>
+        <w:t xml:space="preserve">(e.g. Bue et al. 1998)</w:t>
+      </w:r>
+      <w:r>
+        <w:t xml:space="preserve">. For anadromous fishes, escapement is often estimated at a fixed location in a river system prior to fish reaching their spawning area. Escapement estimates facilitate effective fisheries management, particularly estimates of escapement for component groups</w:t>
+      </w:r>
+      <w:r>
+        <w:t xml:space="preserve"> </w:t>
+      </w:r>
+      <w:r>
+        <w:t xml:space="preserve">(e.g., by stock, population, age, origin [wild, hatchery], Hess et al. 2014; Steinhorst et al. 2017; Camacho et al. 2018)</w:t>
+      </w:r>
+      <w:r>
+        <w:t xml:space="preserve"> </w:t>
+      </w:r>
+      <w:r>
+        <w:t xml:space="preserve">which provide valuable information that fisheries managers use to achieve sustainable harvest, while protecting small and vulnerable populations. Accurate escapement estimates are increasingly important for depleted populations as they inform status metrics</w:t>
       </w:r>
       <w:r>
         <w:t xml:space="preserve"> </w:t>
@@ -1720,25 +1708,16 @@
         <w:t xml:space="preserve">(Ogden 2016a)</w:t>
       </w:r>
       <w:r>
-        <w:t xml:space="preserve">. The trap, also located within the adult fish ladder and upstream of the observation window, provided biological data (e.g., origin [wild, hatchery], genetic stock, length, age, sex) for captured adults that allowed decomposition of the escapement into specific groups (e.g.,</w:t>
-      </w:r>
-      <w:r>
-        <w:t xml:space="preserve"> </w:t>
-      </w:r>
-      <w:r>
-        <w:t xml:space="preserve">Camacho et al. (2018)</w:t>
-      </w:r>
-      <w:r>
-        <w:t xml:space="preserve">,</w:t>
-      </w:r>
-      <w:r>
-        <w:t xml:space="preserve"> </w:t>
-      </w:r>
-      <w:r>
-        <w:t xml:space="preserve">Steinhorst et al. (2017)</w:t>
-      </w:r>
-      <w:r>
-        <w:t xml:space="preserve">). The trap was operational for 24 hours per day and randomly sampled the run by opening four times per hour for a length of time determined by a set daily trapping rate. The trap rate was determined by a committee of collaborating management agencies with a goal of capturing a target number of wild fish while also balancing fish handling concerns. Trap sample rates were typically 10-25%, but fluctuated throughout the season due to high water temperatures, decreased flows, trap malfunctions and/or closures, fish handling logistics, in-season forecast adjustments, etc.</w:t>
+        <w:t xml:space="preserve">. The trap, also located within the adult fish ladder and upstream of the observation window, provided biological data (e.g., origin [wild, hatchery], genetic stock, length, age, sex) for captured adults that allowed decomposition of the escapement into specific groups</w:t>
+      </w:r>
+      <w:r>
+        <w:t xml:space="preserve"> </w:t>
+      </w:r>
+      <w:r>
+        <w:t xml:space="preserve">(e.g., Camacho et al. 2018; Steinhorst et al. 2017)</w:t>
+      </w:r>
+      <w:r>
+        <w:t xml:space="preserve">. The trap was operational for 24 hours per day and randomly sampled the run by opening four times per hour for a length of time determined by a set daily trapping rate. The trap rate was determined by a committee of collaborating management agencies with a goal of capturing a target number of wild fish while also balancing fish handling concerns. Trap sample rates were typically 10-25%, but fluctuated throughout the season due to, for example, high water temperatures, decreased flows, trap malfunctions and/or closures, fish handling logistics, in-season forecast adjustments, or adjustments due to shifting species composition throughout the year.</w:t>
       </w:r>
     </w:p>
     <w:p>
@@ -2141,23 +2120,45 @@
     </w:p>
     <w:p>
       <w:pPr>
+        <w:pStyle w:val="BodyText"/>
+      </w:pPr>
+      <w:r>
+        <w:t xml:space="preserve">All data used in this manuscript, as well as associated code for both the simulations and the Lower Granite appllication, can be found at</w:t>
+      </w:r>
+      <w:r>
+        <w:t xml:space="preserve"> </w:t>
+      </w:r>
+      <w:hyperlink r:id="rId34">
+        <w:r>
+          <w:rPr>
+            <w:rStyle w:val="Hyperlink"/>
+          </w:rPr>
+          <w:t xml:space="preserve">https://www.github.com/KevinSee/ManuscriptSTADEM</w:t>
+        </w:r>
+      </w:hyperlink>
+      <w:r>
+        <w:t xml:space="preserve">.</w:t>
+      </w:r>
+    </w:p>
+    <w:p>
+      <w:pPr>
         <w:pStyle w:val="Heading1"/>
       </w:pPr>
-      <w:bookmarkStart w:id="34" w:name="results"/>
+      <w:bookmarkStart w:id="35" w:name="results"/>
       <w:r>
         <w:t xml:space="preserve">Results</w:t>
       </w:r>
-      <w:bookmarkEnd w:id="34"/>
+      <w:bookmarkEnd w:id="35"/>
     </w:p>
     <w:p>
       <w:pPr>
         <w:pStyle w:val="Heading2"/>
       </w:pPr>
-      <w:bookmarkStart w:id="35" w:name="simulations-1"/>
+      <w:bookmarkStart w:id="36" w:name="simulations-1"/>
       <w:r>
         <w:t xml:space="preserve">Simulations</w:t>
       </w:r>
-      <w:bookmarkEnd w:id="35"/>
+      <w:bookmarkEnd w:id="36"/>
     </w:p>
     <w:p>
       <w:pPr>
@@ -2197,11 +2198,11 @@
       <w:pPr>
         <w:pStyle w:val="Heading2"/>
       </w:pPr>
-      <w:bookmarkStart w:id="36" w:name="lower-granite-application-1"/>
+      <w:bookmarkStart w:id="37" w:name="lower-granite-application-1"/>
       <w:r>
         <w:t xml:space="preserve">Lower Granite Application</w:t>
       </w:r>
-      <w:bookmarkEnd w:id="36"/>
+      <w:bookmarkEnd w:id="37"/>
     </w:p>
     <w:p>
       <w:pPr>
@@ -2234,6 +2235,20 @@
         <w:t xml:space="preserve">3</w:t>
       </w:r>
       <w:r>
+        <w:t xml:space="preserve">. Similar plots for all model runs are available on the manuscript GitHub page:</w:t>
+      </w:r>
+      <w:r>
+        <w:t xml:space="preserve"> </w:t>
+      </w:r>
+      <w:hyperlink r:id="rId34">
+        <w:r>
+          <w:rPr>
+            <w:rStyle w:val="Hyperlink"/>
+          </w:rPr>
+          <w:t xml:space="preserve">https://www.github.com/KevinSee/ManuscriptSTADEM</w:t>
+        </w:r>
+      </w:hyperlink>
+      <w:r>
         <w:t xml:space="preserve">). STADEM point estimates were often between estimates based on window counts and those based on the number of fish caught in the adult trap. However, for weeks when very few fish were caught in the trap or there was more uncertainty about the trap rate, STADEM estimates tracked the window counts more closely, as seen in the second week of July 2014, in Figure</w:t>
       </w:r>
       <w:r>
@@ -2243,7 +2258,7 @@
         <w:t xml:space="preserve">3</w:t>
       </w:r>
       <w:r>
-        <w:t xml:space="preserve">. That year also shows the utility of STADEM in dealing with missing data, as the trap was shut down for several weeks in July and August.</w:t>
+        <w:t xml:space="preserve">. That year also shows the utility of STADEM in dealing with missing data, as the trap was shut down for several weeks in July and August. The model’s uncertainty is always smaller than the uncertainty from the trap estimates alone, whereas the window counts alone provide no estimate of uncertainty.</w:t>
       </w:r>
     </w:p>
     <w:p>
@@ -2267,11 +2282,11 @@
       <w:pPr>
         <w:pStyle w:val="Heading1"/>
       </w:pPr>
-      <w:bookmarkStart w:id="37" w:name="discussion"/>
+      <w:bookmarkStart w:id="38" w:name="discussion"/>
       <w:r>
         <w:t xml:space="preserve">Discussion</w:t>
       </w:r>
-      <w:bookmarkEnd w:id="37"/>
+      <w:bookmarkEnd w:id="38"/>
     </w:p>
     <w:p>
       <w:pPr>
@@ -2298,7 +2313,25 @@
         <w:pStyle w:val="BodyText"/>
       </w:pPr>
       <w:r>
-        <w:t xml:space="preserve">Combining data from the adult fish trap with live and video window counts provides several benefits. First, it allows us to model observer error in the window counts, which is typically unknown. If estimates rely on window counts alone, quantifying observer error is impossible. Capturing and accounting for known sources of error is prudent to minimize management decision risk. Second, by incorporating both sources of information in a state-space framework, STADEM incorporates missing data at either the observation window or adult trap seamlessly. At Lower Granite Dam, the adult trap has been closed for brief or extended periods of time (i.e., days, weeks) intermittently over the past several years, often during peak run times. Trap closures are typically associated with elevated water temperatures resulting in potential fish handling stress and/or trap malfunctions. Given predicted Pacific Northwest climate change scenarios</w:t>
+        <w:t xml:space="preserve">Combining data from the adult fish trap with live and video window counts provides several benefits. First, it allows us to model observer error in the window counts, which is typically unknown. If estimates rely on window counts alone, quantifying observer error is impossible. Capturing and accounting for known sources of error is prudent to minimize management decision risk. Second, by incorporating both sources of information in a state-space framework, STADEM incorporates missing data at either the observation window or adult trap seamlessly. At Lower Granite Dam, the adult trap has been closed for brief or extended periods of time (i.e., days, weeks) intermittently in five of the last ten years, often during peak run times</w:t>
+      </w:r>
+      <w:r>
+        <w:t xml:space="preserve"> </w:t>
+      </w:r>
+      <w:r>
+        <w:t xml:space="preserve">(USACE 2010, 2011, 2012, 2013, 2015, 2016, 2017, 2018, 2019; Ogden 2016b)</w:t>
+      </w:r>
+      <w:r>
+        <w:t xml:space="preserve">. Trap closures are typically associated with elevated water temperatures resulting in potential fish handling stress and/or trap malfunctions</w:t>
+      </w:r>
+      <w:r>
+        <w:t xml:space="preserve"> </w:t>
+      </w:r>
+      <w:r>
+        <w:t xml:space="preserve">(Ogden 2016a)</w:t>
+      </w:r>
+      <w:r>
+        <w:t xml:space="preserve">. Given predicted Pacific Northwest climate change scenarios</w:t>
       </w:r>
       <w:r>
         <w:t xml:space="preserve"> </w:t>
@@ -2356,25 +2389,19 @@
         <w:t xml:space="preserve">(Kinzer et al. 2020a, 2020b)</w:t>
       </w:r>
       <w:r>
-        <w:t xml:space="preserve">. Estimates of species and origin specific escapement at Lower Granite Dam, including known uncertainty, are available to further parse into sex- or age-structured escapement estimates (e.g.,</w:t>
-      </w:r>
-      <w:r>
-        <w:t xml:space="preserve"> </w:t>
-      </w:r>
-      <w:r>
-        <w:t xml:space="preserve">Camacho et al. (2018)</w:t>
-      </w:r>
-      <w:r>
-        <w:t xml:space="preserve">,</w:t>
-      </w:r>
-      <w:r>
-        <w:t xml:space="preserve"> </w:t>
-      </w:r>
-      <w:r>
-        <w:t xml:space="preserve">Schrader et al. (2013)</w:t>
-      </w:r>
-      <w:r>
-        <w:t xml:space="preserve">) that are important for fisheries management and productivity monitoring of wild populations. As an example, STADEM is being applied at Lower Granite Dam to estimate the total unique wild fish migrating past the dam. Estimates of fish passing the dam are then combined with estimated movement or transition probabilities based on PIT tag observations at instream PIT tag detection systems throughout the Snake River basin, similar to</w:t>
+        <w:t xml:space="preserve">. Estimates of species and origin specific escapement at Lower Granite Dam, including known uncertainty, are available to further parse into sex- or age-structured escapement estimates</w:t>
+      </w:r>
+      <w:r>
+        <w:t xml:space="preserve"> </w:t>
+      </w:r>
+      <w:r>
+        <w:t xml:space="preserve">(e.g., Camacho et al. 2018; Schrader et al. 2013)</w:t>
+      </w:r>
+      <w:r>
+        <w:t xml:space="preserve"> </w:t>
+      </w:r>
+      <w:r>
+        <w:t xml:space="preserve">that are important for fisheries management and productivity monitoring of wild populations. As an example, STADEM is being applied at Lower Granite Dam to estimate the total unique wild fish migrating past the dam. Estimates of fish passing the dam are then combined with estimated movement or transition probabilities based on PIT tag observations at instream PIT tag detection systems throughout the Snake River basin, similar to</w:t>
       </w:r>
       <w:r>
         <w:t xml:space="preserve"> </w:t>
@@ -2425,11 +2452,11 @@
       <w:pPr>
         <w:pStyle w:val="Heading2"/>
       </w:pPr>
-      <w:bookmarkStart w:id="38" w:name="acknowledgements"/>
+      <w:bookmarkStart w:id="39" w:name="acknowledgements"/>
       <w:r>
         <w:t xml:space="preserve">Acknowledgements</w:t>
       </w:r>
-      <w:bookmarkEnd w:id="38"/>
+      <w:bookmarkEnd w:id="39"/>
     </w:p>
     <w:p>
       <w:pPr>
@@ -2448,14 +2475,14 @@
       <w:pPr>
         <w:pStyle w:val="Heading1"/>
       </w:pPr>
-      <w:bookmarkStart w:id="39" w:name="references"/>
+      <w:bookmarkStart w:id="40" w:name="references"/>
       <w:r>
         <w:t xml:space="preserve">References</w:t>
       </w:r>
-      <w:bookmarkEnd w:id="39"/>
-    </w:p>
-    <w:bookmarkStart w:id="78" w:name="refs"/>
-    <w:bookmarkStart w:id="40" w:name="ref-Boggs2004"/>
+      <w:bookmarkEnd w:id="40"/>
+    </w:p>
+    <w:bookmarkStart w:id="87" w:name="refs"/>
+    <w:bookmarkStart w:id="41" w:name="ref-Boggs2004"/>
     <w:p>
       <w:pPr>
         <w:pStyle w:val="Bibliography"/>
@@ -2464,8 +2491,8 @@
         <w:t xml:space="preserve">Boggs, C., M. L. Keefer, C. Peery, T. C. Bjornn, and L. C. Stuehrenberg. 2004. Fallback, reascension, and adjusted fishway escapement estimates for adult chinook salmon and steelhead at columbia and snake river dams. Transactions of the American Fisheries Society 133(4):932–949. Taylor &amp; Francis.</w:t>
       </w:r>
     </w:p>
-    <w:bookmarkEnd w:id="40"/>
-    <w:bookmarkStart w:id="41" w:name="ref-Bue1998"/>
+    <w:bookmarkEnd w:id="41"/>
+    <w:bookmarkStart w:id="42" w:name="ref-Bue1998"/>
     <w:p>
       <w:pPr>
         <w:pStyle w:val="Bibliography"/>
@@ -2474,8 +2501,8 @@
         <w:t xml:space="preserve">Bue, B. G., S. M. Fried, S. Sharr, D. G. Sharp, J. A. Wilcock, and H. J. Geiger. 1998. Estimating salmon escapement using area-under-the-curve, aerial observer efficiency, and stream-life estimates: The prince william sound pink salmon example. North Pacific Anadromous Fish Commission Bulletin 1:240–250.</w:t>
       </w:r>
     </w:p>
-    <w:bookmarkEnd w:id="41"/>
-    <w:bookmarkStart w:id="42" w:name="ref-Camacho2018"/>
+    <w:bookmarkEnd w:id="42"/>
+    <w:bookmarkStart w:id="43" w:name="ref-Camacho2018"/>
     <w:p>
       <w:pPr>
         <w:pStyle w:val="Bibliography"/>
@@ -2484,8 +2511,8 @@
         <w:t xml:space="preserve">Camacho, C. A., J. Powell, M. Davison, M. E. Dobos, W. C. Schrader, T. Copeland, and M. Campbell. 2018. Wild adult steelhead and chinook salmon abundance and composition at lower granite dam, spawn year 2017. Annual Report. Idaho Department of Fish and Game Report 19-09.</w:t>
       </w:r>
     </w:p>
-    <w:bookmarkEnd w:id="42"/>
-    <w:bookmarkStart w:id="43" w:name="ref-Campbell2012a"/>
+    <w:bookmarkEnd w:id="43"/>
+    <w:bookmarkStart w:id="44" w:name="ref-Campbell2012a"/>
     <w:p>
       <w:pPr>
         <w:pStyle w:val="Bibliography"/>
@@ -2494,8 +2521,8 @@
         <w:t xml:space="preserve">Campbell, M. R., C. C. Kozfkay, T. Copeland, W. C. Schrader, M. W. Ackerman, and S. R. Narum. 2012. Estimating Abundance and Life History Characteristics of Threatened Wild Snake River Steelhead Stocks by Using Genetic Stock Identification. Transactions of the American Fisheries Society 141(5):1310–1327.</w:t>
       </w:r>
     </w:p>
-    <w:bookmarkEnd w:id="43"/>
-    <w:bookmarkStart w:id="44" w:name="ref-crozier2019climate"/>
+    <w:bookmarkEnd w:id="44"/>
+    <w:bookmarkStart w:id="45" w:name="ref-crozier2019climate"/>
     <w:p>
       <w:pPr>
         <w:pStyle w:val="Bibliography"/>
@@ -2504,8 +2531,8 @@
         <w:t xml:space="preserve">Crozier, L. G., M. M. McClure, T. Beechie, S. J. Bograd, D. A. Boughton, M. Carr, T. D. Cooney, J. B. Dunham, C. M. Greene, M. A. Haltuch, and others. 2019. Climate vulnerability assessment for pacific salmon and steelhead in the california current large marine ecosystem. PloS one 14(7):e0217711. Public Library of Science San Francisco, CA USA.</w:t>
       </w:r>
     </w:p>
-    <w:bookmarkEnd w:id="44"/>
-    <w:bookmarkStart w:id="45" w:name="ref-Dauble2000"/>
+    <w:bookmarkEnd w:id="45"/>
+    <w:bookmarkStart w:id="46" w:name="ref-Dauble2000"/>
     <w:p>
       <w:pPr>
         <w:pStyle w:val="Bibliography"/>
@@ -2514,8 +2541,8 @@
         <w:t xml:space="preserve">Dauble, D. D., and R. P. Mueller. 2000. Upstream passage monitoring: Difficulties in estimating survival for adult chinook salmon in the columbia and snake rivers. Fisheries 25(8):24–34. Taylor &amp; Francis.</w:t>
       </w:r>
     </w:p>
-    <w:bookmarkEnd w:id="45"/>
-    <w:bookmarkStart w:id="46" w:name="ref-nwfsc2015"/>
+    <w:bookmarkEnd w:id="46"/>
+    <w:bookmarkStart w:id="47" w:name="ref-nwfsc2015"/>
     <w:p>
       <w:pPr>
         <w:pStyle w:val="Bibliography"/>
@@ -2524,8 +2551,8 @@
         <w:t xml:space="preserve">Ford, M. J., K. Barnas, T. D. Cooney, L. G. Crozier, M. Diaz, J. J. Hard, E. E. Holmes, D. M. Holzer, R. G. Kope, P. W. Lawson, M. Liermann, J. M. Myers, M. Rowse, D. J. Teel, D. M. V. Doornik, T. C. Wainwright, L. A. Weitkamp, and M. Williams. 2015. Status review update for pacific salmon and steelhead listed under the endangered species act: Pacific northwest. National Marine Fisheries Service, Northwest Fisheries Science Center.</w:t>
       </w:r>
     </w:p>
-    <w:bookmarkEnd w:id="46"/>
-    <w:bookmarkStart w:id="47" w:name="ref-Hargrove2020"/>
+    <w:bookmarkEnd w:id="47"/>
+    <w:bookmarkStart w:id="48" w:name="ref-Hargrove2020"/>
     <w:p>
       <w:pPr>
         <w:pStyle w:val="Bibliography"/>
@@ -2534,8 +2561,8 @@
         <w:t xml:space="preserve">Hargrove, J., C. Camacho, W. Schrader, J. Powell, T. Delomas, J. Hess, S. Narum, and M. Campbell. (n.d.). Parentage-based tagging improves escapement estimates for ESA-listed adult Chinook Salmon and steelhead in the Snake River basin.</w:t>
       </w:r>
     </w:p>
-    <w:bookmarkEnd w:id="47"/>
-    <w:bookmarkStart w:id="48" w:name="ref-Hargrove2019"/>
+    <w:bookmarkEnd w:id="48"/>
+    <w:bookmarkStart w:id="49" w:name="ref-Hargrove2019"/>
     <w:p>
       <w:pPr>
         <w:pStyle w:val="Bibliography"/>
@@ -2544,8 +2571,8 @@
         <w:t xml:space="preserve">Hargrove, J. S., T. A. Delomas, and M. Davison. 2019. Chinook and steelhead genotyping for genetic stock identification at Lower Granite Dam. Idaho Department of Fish and Game, 19-08.</w:t>
       </w:r>
     </w:p>
-    <w:bookmarkEnd w:id="48"/>
-    <w:bookmarkStart w:id="49" w:name="ref-Hatch1994"/>
+    <w:bookmarkEnd w:id="49"/>
+    <w:bookmarkStart w:id="50" w:name="ref-Hatch1994"/>
     <w:p>
       <w:pPr>
         <w:pStyle w:val="Bibliography"/>
@@ -2554,8 +2581,8 @@
         <w:t xml:space="preserve">Hatch, D. R., D. R. Pederson, and J. Fryer. 1994. Feasibility of documenting and estimating adult fish passage at large hydroelectric facilities in the snake river using video technology; 1993 final report. Columbia River Inter-Tribal Fish Commission.</w:t>
       </w:r>
     </w:p>
-    <w:bookmarkEnd w:id="49"/>
-    <w:bookmarkStart w:id="50" w:name="ref-hess2014monitoring"/>
+    <w:bookmarkEnd w:id="50"/>
+    <w:bookmarkStart w:id="51" w:name="ref-hess2014monitoring"/>
     <w:p>
       <w:pPr>
         <w:pStyle w:val="Bibliography"/>
@@ -2564,8 +2591,8 @@
         <w:t xml:space="preserve">Hess, J. E., J. M. Whiteaker, J. K. Fryer, and S. R. Narum. 2014. Monitoring stock-specific abundance, run timing, and straying of chinook salmon in the columbia river using genetic stock identification (gsi). North American Journal of Fisheries Management 34(1):184–201. Taylor &amp; Francis.</w:t>
       </w:r>
     </w:p>
-    <w:bookmarkEnd w:id="50"/>
-    <w:bookmarkStart w:id="51" w:name="ref-WDFW2019"/>
+    <w:bookmarkEnd w:id="51"/>
+    <w:bookmarkStart w:id="52" w:name="ref-WDFW2019"/>
     <w:p>
       <w:pPr>
         <w:pStyle w:val="Bibliography"/>
@@ -2574,8 +2601,8 @@
         <w:t xml:space="preserve">Joint Columbia River Management Staff. 2019. 2019 Joint Staff Report: Stock Status and Fisheries for Spring Chinook, Summer Chinook, Sockeye, Steelhead, and Other Species. Oregon Department of Fish &amp; Wildlife; Washington Department of Fish &amp; WIldlife.</w:t>
       </w:r>
     </w:p>
-    <w:bookmarkEnd w:id="51"/>
-    <w:bookmarkStart w:id="52" w:name="ref-kinzer2020report"/>
+    <w:bookmarkEnd w:id="52"/>
+    <w:bookmarkStart w:id="53" w:name="ref-kinzer2020report"/>
     <w:p>
       <w:pPr>
         <w:pStyle w:val="Bibliography"/>
@@ -2584,8 +2611,8 @@
         <w:t xml:space="preserve">Kinzer, R. N., H. Arnsberg Bill, A. Maxwell, R. Orme, C. Rabe, and S. Vatland. 2020a. Snake river basin adult chinook salmon and steelhead monitoring 2019 annual report. Nez Perce Tribe, Department of Fisheries Resources Management, Research Division, Lapwai, ID.</w:t>
       </w:r>
     </w:p>
-    <w:bookmarkEnd w:id="52"/>
-    <w:bookmarkStart w:id="53" w:name="ref-IPTDSW2020"/>
+    <w:bookmarkEnd w:id="53"/>
+    <w:bookmarkStart w:id="54" w:name="ref-IPTDSW2020"/>
     <w:p>
       <w:pPr>
         <w:pStyle w:val="Bibliography"/>
@@ -2594,8 +2621,8 @@
         <w:t xml:space="preserve">Kinzer, R., R. Orme, M. Campbell, J. Hargrove, and K. See. 2020b. Report to NOAA Fisheries for 5-year ESA status review: Snake River Basin steelhead and Chinook salmon population abundance, life history, and diversity metrics calculated from in-stream pit- tag observations (SY2010-SY2019). IPTDSW (In-stream PIT-tag detection systems workgroup).</w:t>
       </w:r>
     </w:p>
-    <w:bookmarkEnd w:id="53"/>
-    <w:bookmarkStart w:id="54" w:name="ref-mcclure2003large"/>
+    <w:bookmarkEnd w:id="54"/>
+    <w:bookmarkStart w:id="55" w:name="ref-mcclure2003large"/>
     <w:p>
       <w:pPr>
         <w:pStyle w:val="Bibliography"/>
@@ -2604,8 +2631,8 @@
         <w:t xml:space="preserve">McClure, M. M., E. E. Holmes, B. L. Sanderson, and C. E. Jordan. 2003. A large-scale, multispecies status assessment: Anadromous salmonids in the columbia river basin. Ecological Applications 13(4):964–989. Wiley Online Library.</w:t>
       </w:r>
     </w:p>
-    <w:bookmarkEnd w:id="54"/>
-    <w:bookmarkStart w:id="55" w:name="ref-mcelhany2000viable"/>
+    <w:bookmarkEnd w:id="55"/>
+    <w:bookmarkStart w:id="56" w:name="ref-mcelhany2000viable"/>
     <w:p>
       <w:pPr>
         <w:pStyle w:val="Bibliography"/>
@@ -2614,8 +2641,8 @@
         <w:t xml:space="preserve">McElhany, P., M. H. Rucklelshaus, M. J. Ford, T. C. Wainwright, and E. P. Bjorkstedt. 2000. Viable salmonid populations and the recovery of evolutionarily significant units.</w:t>
       </w:r>
     </w:p>
-    <w:bookmarkEnd w:id="55"/>
-    <w:bookmarkStart w:id="56" w:name="ref-NMFS2019BiOp"/>
+    <w:bookmarkEnd w:id="56"/>
+    <w:bookmarkStart w:id="57" w:name="ref-NMFS2019BiOp"/>
     <w:p>
       <w:pPr>
         <w:pStyle w:val="Bibliography"/>
@@ -2624,8 +2651,8 @@
         <w:t xml:space="preserve">National Marine Fisheries Service. 2019. Endangered Species Act (ESA) Section 7(a)(2) Biological Opinion and Magnuson-Stevens Fishery Conservation and Management Act Essential Fish Habitat Response. Continued Operation and Maintenance of the Columbia River System. NMFS Consultation Number: WCRO-2018-00152. Page 1058.</w:t>
       </w:r>
     </w:p>
-    <w:bookmarkEnd w:id="56"/>
-    <w:bookmarkStart w:id="57" w:name="ref-nehlsen1991pacific"/>
+    <w:bookmarkEnd w:id="57"/>
+    <w:bookmarkStart w:id="58" w:name="ref-nehlsen1991pacific"/>
     <w:p>
       <w:pPr>
         <w:pStyle w:val="Bibliography"/>
@@ -2634,8 +2661,8 @@
         <w:t xml:space="preserve">Nehlsen, W., J. E. Williams, and J. A. Lichatowich. 1991. Pacific salmon at the crossroads: Stocks at risk from california, oregon, idaho, and washington. Fisheries 16(2):4–21. Wiley Online Library.</w:t>
       </w:r>
     </w:p>
-    <w:bookmarkEnd w:id="57"/>
-    <w:bookmarkStart w:id="58" w:name="ref-NFSC2015"/>
+    <w:bookmarkEnd w:id="58"/>
+    <w:bookmarkStart w:id="59" w:name="ref-NFSC2015"/>
     <w:p>
       <w:pPr>
         <w:pStyle w:val="Bibliography"/>
@@ -2644,8 +2671,8 @@
         <w:t xml:space="preserve">Northwest Fisheries Science Center. 2015. Status review update for Pacific salmon and steelhead listed under the Endangered Species Act: Pacific Northwest.</w:t>
       </w:r>
     </w:p>
-    <w:bookmarkEnd w:id="58"/>
-    <w:bookmarkStart w:id="59" w:name="ref-NPCC2014"/>
+    <w:bookmarkEnd w:id="59"/>
+    <w:bookmarkStart w:id="60" w:name="ref-NPCC2014"/>
     <w:p>
       <w:pPr>
         <w:pStyle w:val="Bibliography"/>
@@ -2654,8 +2681,8 @@
         <w:t xml:space="preserve">NPCC. 2014. Columbia River basin fish and wildlife program. Northwest Power; Conservation Council.</w:t>
       </w:r>
     </w:p>
-    <w:bookmarkEnd w:id="59"/>
-    <w:bookmarkStart w:id="60" w:name="ref-Ogden2014"/>
+    <w:bookmarkEnd w:id="60"/>
+    <w:bookmarkStart w:id="61" w:name="ref-Ogden2014"/>
     <w:p>
       <w:pPr>
         <w:pStyle w:val="Bibliography"/>
@@ -2664,8 +2691,8 @@
         <w:t xml:space="preserve">Ogden, D. A. 2014. Operation of the adult trap at lower granite dam 2013.</w:t>
       </w:r>
     </w:p>
-    <w:bookmarkEnd w:id="60"/>
-    <w:bookmarkStart w:id="61" w:name="ref-Ogden2016b"/>
+    <w:bookmarkEnd w:id="61"/>
+    <w:bookmarkStart w:id="62" w:name="ref-Ogden2016b"/>
     <w:p>
       <w:pPr>
         <w:pStyle w:val="Bibliography"/>
@@ -2674,8 +2701,8 @@
         <w:t xml:space="preserve">Ogden, D. A. 2016a. Operation of the adult trap at Lower Granite Dam 2015.</w:t>
       </w:r>
     </w:p>
-    <w:bookmarkEnd w:id="61"/>
-    <w:bookmarkStart w:id="62" w:name="ref-Ogden2016"/>
+    <w:bookmarkEnd w:id="62"/>
+    <w:bookmarkStart w:id="63" w:name="ref-Ogden2016"/>
     <w:p>
       <w:pPr>
         <w:pStyle w:val="Bibliography"/>
@@ -2684,8 +2711,8 @@
         <w:t xml:space="preserve">Ogden, D. A. 2016b. Operation of the adult trap at Lower Granite Dam 2014.</w:t>
       </w:r>
     </w:p>
-    <w:bookmarkEnd w:id="62"/>
-    <w:bookmarkStart w:id="63" w:name="ref-orme2018population"/>
+    <w:bookmarkEnd w:id="63"/>
+    <w:bookmarkStart w:id="64" w:name="ref-orme2018population"/>
     <w:p>
       <w:pPr>
         <w:pStyle w:val="Bibliography"/>
@@ -2694,8 +2721,8 @@
         <w:t xml:space="preserve">Orme, R., N. Kinzer Ryan, and C. Albee. 2018. Population and tributary level escapement estimates of snake river natural-origin spring/summer chinook salmon and steelhead from in-stream pit tag detection systems-2019 annual report. Nez Perce Tribe, Department of Fisheries Resources Management, Research Division, Lapwai, ID.</w:t>
       </w:r>
     </w:p>
-    <w:bookmarkEnd w:id="63"/>
-    <w:bookmarkStart w:id="64" w:name="ref-R-rjags"/>
+    <w:bookmarkEnd w:id="64"/>
+    <w:bookmarkStart w:id="65" w:name="ref-R-rjags"/>
     <w:p>
       <w:pPr>
         <w:pStyle w:val="Bibliography"/>
@@ -2704,8 +2731,8 @@
         <w:t xml:space="preserve">Plummer, M. 2019. Rjags: Bayesian graphical models using mcmc.</w:t>
       </w:r>
     </w:p>
-    <w:bookmarkEnd w:id="64"/>
-    <w:bookmarkStart w:id="65" w:name="ref-R-Core-Team2020"/>
+    <w:bookmarkEnd w:id="65"/>
+    <w:bookmarkStart w:id="66" w:name="ref-R-Core-Team2020"/>
     <w:p>
       <w:pPr>
         <w:pStyle w:val="Bibliography"/>
@@ -2714,8 +2741,8 @@
         <w:t xml:space="preserve">R Core Team. 2020. R: A Language and Environment for Statistical Computing. R Foundation for Statistical Computing, Vienna, Austria.</w:t>
       </w:r>
     </w:p>
-    <w:bookmarkEnd w:id="65"/>
-    <w:bookmarkStart w:id="66" w:name="ref-royle2008hierarchical"/>
+    <w:bookmarkEnd w:id="66"/>
+    <w:bookmarkStart w:id="67" w:name="ref-royle2008hierarchical"/>
     <w:p>
       <w:pPr>
         <w:pStyle w:val="Bibliography"/>
@@ -2724,8 +2751,8 @@
         <w:t xml:space="preserve">Royle, J. A., and R. M. Dorazio. 2008. Hierarchical modeling and inference in ecology: The analysis of data from populations, metapopulations and communities. Elsevier.</w:t>
       </w:r>
     </w:p>
-    <w:bookmarkEnd w:id="66"/>
-    <w:bookmarkStart w:id="67" w:name="ref-Schrader2013"/>
+    <w:bookmarkEnd w:id="67"/>
+    <w:bookmarkStart w:id="68" w:name="ref-Schrader2013"/>
     <w:p>
       <w:pPr>
         <w:pStyle w:val="Bibliography"/>
@@ -2734,8 +2761,8 @@
         <w:t xml:space="preserve">Schrader, W. C., M. P. Corsi, P. Kennedy, M. W. Ackerman, M. R. Campbell, K. K. Wright, and T. Copeland. 2013. Wild adult steelhead and Chinook salmon abundance and composition at Lower Granite dam, spawn year 2011. Idaho Department of Fish; Game, Report 13-15.</w:t>
       </w:r>
     </w:p>
-    <w:bookmarkEnd w:id="67"/>
-    <w:bookmarkStart w:id="68" w:name="ref-Seber2002"/>
+    <w:bookmarkEnd w:id="68"/>
+    <w:bookmarkStart w:id="69" w:name="ref-Seber2002"/>
     <w:p>
       <w:pPr>
         <w:pStyle w:val="Bibliography"/>
@@ -2744,8 +2771,8 @@
         <w:t xml:space="preserve">Seber, G. A. F. 2002. The estimation of animal abundance and related parameters. Blackburn Press Caldwell, New Jersey.</w:t>
       </w:r>
     </w:p>
-    <w:bookmarkEnd w:id="68"/>
-    <w:bookmarkStart w:id="69" w:name="ref-Shumway2010"/>
+    <w:bookmarkEnd w:id="69"/>
+    <w:bookmarkStart w:id="70" w:name="ref-Shumway2010"/>
     <w:p>
       <w:pPr>
         <w:pStyle w:val="Bibliography"/>
@@ -2754,8 +2781,8 @@
         <w:t xml:space="preserve">Shumway, R. H., and D. S. Stoffer. 2010. Time series analysis and its applications: With R examples. Springer.</w:t>
       </w:r>
     </w:p>
-    <w:bookmarkEnd w:id="69"/>
-    <w:bookmarkStart w:id="70" w:name="ref-Steele2013"/>
+    <w:bookmarkEnd w:id="70"/>
+    <w:bookmarkStart w:id="71" w:name="ref-Steele2013"/>
     <w:p>
       <w:pPr>
         <w:pStyle w:val="Bibliography"/>
@@ -2764,8 +2791,8 @@
         <w:t xml:space="preserve">Steele, C. A., E. C. Anderson, M. W. Ackerman, M. A. Hess, N. R. Campbell, S. R. Narum, and M. R. Campbell. 2013. A validation of parentage-based tagging using hatchery steelhead in the snake river basin. Canadian Journal of Fisheries and Aquatic Sciences 70(7):1046–1054. NRC Research Press.</w:t>
       </w:r>
     </w:p>
-    <w:bookmarkEnd w:id="70"/>
-    <w:bookmarkStart w:id="71" w:name="ref-Steele2019"/>
+    <w:bookmarkEnd w:id="71"/>
+    <w:bookmarkStart w:id="72" w:name="ref-Steele2019"/>
     <w:p>
       <w:pPr>
         <w:pStyle w:val="Bibliography"/>
@@ -2774,8 +2801,8 @@
         <w:t xml:space="preserve">Steele, C. A., M. Hess, S. Narum, and M. Campbell. 2019. Parentage-based tagging: Reviewing the implementation of a new tool for an old problem. Fisheries. Wiley Online Library.</w:t>
       </w:r>
     </w:p>
-    <w:bookmarkEnd w:id="71"/>
-    <w:bookmarkStart w:id="72" w:name="ref-Steinhorst2017"/>
+    <w:bookmarkEnd w:id="72"/>
+    <w:bookmarkStart w:id="73" w:name="ref-Steinhorst2017"/>
     <w:p>
       <w:pPr>
         <w:pStyle w:val="Bibliography"/>
@@ -2784,28 +2811,108 @@
         <w:t xml:space="preserve">Steinhorst, K., T. Copeland, M. W. Ackerman, W. C. Schrader, and E. C. Anderson. 2017. Abundance estimates and confidence intervals for the run composition of returning salmonids. Fishery Bulletin 115(1):1–12.</w:t>
       </w:r>
     </w:p>
-    <w:bookmarkEnd w:id="72"/>
-    <w:bookmarkStart w:id="73" w:name="ref-USACE2015"/>
+    <w:bookmarkEnd w:id="73"/>
+    <w:bookmarkStart w:id="74" w:name="ref-USACE2010"/>
     <w:p>
       <w:pPr>
         <w:pStyle w:val="Bibliography"/>
       </w:pPr>
       <w:r>
+        <w:t xml:space="preserve">USACE. 2010. Annual fish passage report Columbia and Snake rivers. U.S. Army Corps of Engineers.</w:t>
+      </w:r>
+    </w:p>
+    <w:bookmarkEnd w:id="74"/>
+    <w:bookmarkStart w:id="75" w:name="ref-USACE2011"/>
+    <w:p>
+      <w:pPr>
+        <w:pStyle w:val="Bibliography"/>
+      </w:pPr>
+      <w:r>
+        <w:t xml:space="preserve">USACE. 2011. Annual fish passage report Columbia and Snake rivers. U.S. Army Corps of Engineers.</w:t>
+      </w:r>
+    </w:p>
+    <w:bookmarkEnd w:id="75"/>
+    <w:bookmarkStart w:id="76" w:name="ref-USACE2012"/>
+    <w:p>
+      <w:pPr>
+        <w:pStyle w:val="Bibliography"/>
+      </w:pPr>
+      <w:r>
+        <w:t xml:space="preserve">USACE. 2012. Annual fish passage report Columbia and Snake rivers. U.S. Army Corps of Engineers.</w:t>
+      </w:r>
+    </w:p>
+    <w:bookmarkEnd w:id="76"/>
+    <w:bookmarkStart w:id="77" w:name="ref-USACE2013"/>
+    <w:p>
+      <w:pPr>
+        <w:pStyle w:val="Bibliography"/>
+      </w:pPr>
+      <w:r>
+        <w:t xml:space="preserve">USACE. 2013. Annual fish passage report Columbia and Snake rivers. U.S. Army Corps of Engineers.</w:t>
+      </w:r>
+    </w:p>
+    <w:bookmarkEnd w:id="77"/>
+    <w:bookmarkStart w:id="78" w:name="ref-USACE2015"/>
+    <w:p>
+      <w:pPr>
+        <w:pStyle w:val="Bibliography"/>
+      </w:pPr>
+      <w:r>
         <w:t xml:space="preserve">USACE. 2015. Annual fish passage report Columbia and Snake rivers. U.S. Army Corps of Engineers.</w:t>
       </w:r>
     </w:p>
-    <w:bookmarkEnd w:id="73"/>
-    <w:bookmarkStart w:id="74" w:name="ref-waterhouse2020bayesian"/>
+    <w:bookmarkEnd w:id="78"/>
+    <w:bookmarkStart w:id="79" w:name="ref-USACE2016"/>
     <w:p>
       <w:pPr>
         <w:pStyle w:val="Bibliography"/>
       </w:pPr>
       <w:r>
+        <w:t xml:space="preserve">USACE. 2016. Annual fish passage report Columbia and Snake rivers. U.S. Army Corps of Engineers.</w:t>
+      </w:r>
+    </w:p>
+    <w:bookmarkEnd w:id="79"/>
+    <w:bookmarkStart w:id="80" w:name="ref-USACE2017"/>
+    <w:p>
+      <w:pPr>
+        <w:pStyle w:val="Bibliography"/>
+      </w:pPr>
+      <w:r>
+        <w:t xml:space="preserve">USACE. 2017. Annual fish passage report Columbia and Snake rivers. U.S. Army Corps of Engineers.</w:t>
+      </w:r>
+    </w:p>
+    <w:bookmarkEnd w:id="80"/>
+    <w:bookmarkStart w:id="81" w:name="ref-USACE2018"/>
+    <w:p>
+      <w:pPr>
+        <w:pStyle w:val="Bibliography"/>
+      </w:pPr>
+      <w:r>
+        <w:t xml:space="preserve">USACE. 2018. Annual fish passage report Columbia and Snake rivers. U.S. Army Corps of Engineers.</w:t>
+      </w:r>
+    </w:p>
+    <w:bookmarkEnd w:id="81"/>
+    <w:bookmarkStart w:id="82" w:name="ref-USACE2019"/>
+    <w:p>
+      <w:pPr>
+        <w:pStyle w:val="Bibliography"/>
+      </w:pPr>
+      <w:r>
+        <w:t xml:space="preserve">USACE. 2019. Annual fish passage report Columbia and Snake rivers. U.S. Army Corps of Engineers.</w:t>
+      </w:r>
+    </w:p>
+    <w:bookmarkEnd w:id="82"/>
+    <w:bookmarkStart w:id="83" w:name="ref-waterhouse2020bayesian"/>
+    <w:p>
+      <w:pPr>
+        <w:pStyle w:val="Bibliography"/>
+      </w:pPr>
+      <w:r>
         <w:t xml:space="preserve">Waterhouse, L., J. White, K. See, A. Murdoch, and B. X. Semmens. 2020. A bayesian nested patch occupancy model to estimate steelhead movement and abundance. Ecological Applications:e02202. Wiley Online Library.</w:t>
       </w:r>
     </w:p>
-    <w:bookmarkEnd w:id="74"/>
-    <w:bookmarkStart w:id="75" w:name="ref-williams2016viability"/>
+    <w:bookmarkEnd w:id="83"/>
+    <w:bookmarkStart w:id="84" w:name="ref-williams2016viability"/>
     <w:p>
       <w:pPr>
         <w:pStyle w:val="Bibliography"/>
@@ -2814,8 +2921,8 @@
         <w:t xml:space="preserve">Williams, T. H., B. C. Spence, D. A. Boughton, R. C. Johnson, E. G. R. Crozier, N. J. Mantua, M. R. O’Farrell, and S. T. Lindley. 2016. Viability assessment for pacific salmon and steelhead listed under the endangered species act: Southwest.</w:t>
       </w:r>
     </w:p>
-    <w:bookmarkEnd w:id="75"/>
-    <w:bookmarkStart w:id="76" w:name="ref-Wright2015"/>
+    <w:bookmarkEnd w:id="84"/>
+    <w:bookmarkStart w:id="85" w:name="ref-Wright2015"/>
     <w:p>
       <w:pPr>
         <w:pStyle w:val="Bibliography"/>
@@ -2824,8 +2931,8 @@
         <w:t xml:space="preserve">Wright, K. K., W. C. Schrader, L. Reinhardt, K. Hernandez, C. Hohman, and T. Copeland. 2015. Process and methods for assigning ages to anadromous salmonids from scale samples. Idaho Department of Fish; Game, 15-03.</w:t>
       </w:r>
     </w:p>
-    <w:bookmarkEnd w:id="76"/>
-    <w:bookmarkStart w:id="77" w:name="ref-Zhang2019"/>
+    <w:bookmarkEnd w:id="85"/>
+    <w:bookmarkStart w:id="86" w:name="ref-Zhang2019"/>
     <w:p>
       <w:pPr>
         <w:pStyle w:val="Bibliography"/>
@@ -2834,8 +2941,8 @@
         <w:t xml:space="preserve">Zhang, X., H.-Y. Li, Z. D. Deng, L. R. Leung, J. R. Skalski, and S. J. Cooke. 2019. On the variable effects of climate change on pacific salmon. Ecological Modelling 397:95–106. Elsevier.</w:t>
       </w:r>
     </w:p>
-    <w:bookmarkEnd w:id="77"/>
-    <w:bookmarkEnd w:id="78"/>
+    <w:bookmarkEnd w:id="86"/>
+    <w:bookmarkEnd w:id="87"/>
     <w:p>
       <w:r>
         <w:br w:type="page"/>
@@ -2845,11 +2952,11 @@
       <w:pPr>
         <w:pStyle w:val="Heading1"/>
       </w:pPr>
-      <w:bookmarkStart w:id="79" w:name="tables"/>
+      <w:bookmarkStart w:id="88" w:name="tables"/>
       <w:r>
         <w:t xml:space="preserve">Tables</w:t>
       </w:r>
-      <w:bookmarkEnd w:id="79"/>
+      <w:bookmarkEnd w:id="88"/>
     </w:p>
     <w:p>
       <w:pPr>
@@ -3643,6 +3750,11 @@
       </w:tr>
     </w:tbl>
     <w:p>
+      <w:r>
+        <w:br w:type="page"/>
+      </w:r>
+    </w:p>
+    <w:p>
       <w:pPr>
         <w:pStyle w:val="TableCaption"/>
       </w:pPr>
@@ -3789,7 +3901,7 @@
               <w:jc w:val="right"/>
             </w:pPr>
             <w:r>
-              <w:t xml:space="preserve">495.432</w:t>
+              <w:t xml:space="preserve">495</w:t>
             </w:r>
           </w:p>
         </w:tc>
@@ -3846,7 +3958,7 @@
               <w:jc w:val="right"/>
             </w:pPr>
             <w:r>
-              <w:t xml:space="preserve">472.504</w:t>
+              <w:t xml:space="preserve">473</w:t>
             </w:r>
           </w:p>
         </w:tc>
@@ -3903,7 +4015,7 @@
               <w:jc w:val="right"/>
             </w:pPr>
             <w:r>
-              <w:t xml:space="preserve">502.428</w:t>
+              <w:t xml:space="preserve">502</w:t>
             </w:r>
           </w:p>
         </w:tc>
@@ -3960,7 +4072,7 @@
               <w:jc w:val="right"/>
             </w:pPr>
             <w:r>
-              <w:t xml:space="preserve">495.468</w:t>
+              <w:t xml:space="preserve">495</w:t>
             </w:r>
           </w:p>
         </w:tc>
@@ -4017,7 +4129,7 @@
               <w:jc w:val="right"/>
             </w:pPr>
             <w:r>
-              <w:t xml:space="preserve">503.490</w:t>
+              <w:t xml:space="preserve">503</w:t>
             </w:r>
           </w:p>
         </w:tc>
@@ -4074,7 +4186,7 @@
               <w:jc w:val="right"/>
             </w:pPr>
             <w:r>
-              <w:t xml:space="preserve">527.148</w:t>
+              <w:t xml:space="preserve">527</w:t>
             </w:r>
           </w:p>
         </w:tc>
@@ -4131,7 +4243,7 @@
               <w:jc w:val="right"/>
             </w:pPr>
             <w:r>
-              <w:t xml:space="preserve">459.451</w:t>
+              <w:t xml:space="preserve">459</w:t>
             </w:r>
           </w:p>
         </w:tc>
@@ -4188,7 +4300,7 @@
               <w:jc w:val="right"/>
             </w:pPr>
             <w:r>
-              <w:t xml:space="preserve">428.170</w:t>
+              <w:t xml:space="preserve">428</w:t>
             </w:r>
           </w:p>
         </w:tc>
@@ -4245,7 +4357,7 @@
               <w:jc w:val="right"/>
             </w:pPr>
             <w:r>
-              <w:t xml:space="preserve">461.805</w:t>
+              <w:t xml:space="preserve">462</w:t>
             </w:r>
           </w:p>
         </w:tc>
@@ -4302,7 +4414,7 @@
               <w:jc w:val="right"/>
             </w:pPr>
             <w:r>
-              <w:t xml:space="preserve">500.954</w:t>
+              <w:t xml:space="preserve">501</w:t>
             </w:r>
           </w:p>
         </w:tc>
@@ -4359,7 +4471,7 @@
               <w:jc w:val="right"/>
             </w:pPr>
             <w:r>
-              <w:t xml:space="preserve">515.289</w:t>
+              <w:t xml:space="preserve">515</w:t>
             </w:r>
           </w:p>
         </w:tc>
@@ -4416,7 +4528,7 @@
               <w:jc w:val="right"/>
             </w:pPr>
             <w:r>
-              <w:t xml:space="preserve">526.645</w:t>
+              <w:t xml:space="preserve">527</w:t>
             </w:r>
           </w:p>
         </w:tc>
@@ -4433,6 +4545,11 @@
         </w:tc>
       </w:tr>
     </w:tbl>
+    <w:p>
+      <w:r>
+        <w:br w:type="page"/>
+      </w:r>
+    </w:p>
     <w:p>
       <w:pPr>
         <w:pStyle w:val="TableCaption"/>
@@ -6163,11 +6280,11 @@
       <w:pPr>
         <w:pStyle w:val="Heading1"/>
       </w:pPr>
-      <w:bookmarkStart w:id="80" w:name="figures"/>
+      <w:bookmarkStart w:id="89" w:name="figures"/>
       <w:r>
         <w:t xml:space="preserve">Figures</w:t>
       </w:r>
-      <w:bookmarkEnd w:id="80"/>
+      <w:bookmarkEnd w:id="89"/>
     </w:p>
     <w:p>
       <w:pPr>
@@ -6176,7 +6293,7 @@
       <w:r>
         <w:drawing>
           <wp:inline>
-            <wp:extent cx="5943600" cy="3396342"/>
+            <wp:extent cx="5943600" cy="11887200"/>
             <wp:effectExtent b="0" l="0" r="0" t="0"/>
             <wp:docPr descr="Figure 1: Schematic of how the STADEM model works. (A) shows the posterior of the estimate of fish crossing the dam while the window is open (dashed line shows observed window counts). That estimate is divided by the nighttime passage rate (B). The total fish is then discounted by the re-ascension rate to estimate unique fish (C). Those unique fish are then multiplied by the proportions by origin (D), to estimate unique fish by origin." title="" id="1" name="Picture"/>
             <a:graphic>
@@ -6189,7 +6306,67 @@
                     </pic:cNvPicPr>
                   </pic:nvPicPr>
                   <pic:blipFill>
-                    <a:blip r:embed="rId81"/>
+                    <a:blip r:embed="rId90"/>
+                    <a:stretch>
+                      <a:fillRect/>
+                    </a:stretch>
+                  </pic:blipFill>
+                  <pic:spPr bwMode="auto">
+                    <a:xfrm>
+                      <a:off x="0" y="0"/>
+                      <a:ext cx="5943600" cy="11887200"/>
+                    </a:xfrm>
+                    <a:prstGeom prst="rect">
+                      <a:avLst/>
+                    </a:prstGeom>
+                    <a:noFill/>
+                    <a:ln w="9525">
+                      <a:noFill/>
+                      <a:headEnd/>
+                      <a:tailEnd/>
+                    </a:ln>
+                  </pic:spPr>
+                </pic:pic>
+              </a:graphicData>
+            </a:graphic>
+          </wp:inline>
+        </w:drawing>
+      </w:r>
+    </w:p>
+    <w:p>
+      <w:pPr>
+        <w:pStyle w:val="ImageCaption"/>
+      </w:pPr>
+      <w:r>
+        <w:t xml:space="preserve">Figure 1: Schematic of how the STADEM model works. (A) shows the posterior of the estimate of fish crossing the dam while the window is open (dashed line shows observed window counts). That estimate is divided by the nighttime passage rate (B). The total fish is then discounted by the re-ascension rate to estimate unique fish (C). Those unique fish are then multiplied by the proportions by origin (D), to estimate unique fish by origin.</w:t>
+      </w:r>
+    </w:p>
+    <w:p>
+      <w:r>
+        <w:br w:type="page"/>
+      </w:r>
+    </w:p>
+    <w:p>
+      <w:pPr>
+        <w:pStyle w:val="CaptionedFigure"/>
+      </w:pPr>
+      <w:r>
+        <w:drawing>
+          <wp:inline>
+            <wp:extent cx="5943600" cy="3396342"/>
+            <wp:effectExtent b="0" l="0" r="0" t="0"/>
+            <wp:docPr descr="Figure 2: Boxplots of the relative bias of STADEM estimates for wild escapement across various scenarios (See Table 1)." title="" id="1" name="Picture"/>
+            <a:graphic>
+              <a:graphicData uri="http://schemas.openxmlformats.org/drawingml/2006/picture">
+                <pic:pic>
+                  <pic:nvPicPr>
+                    <pic:cNvPr descr="../figures/rel-bias-lgd-1.png" id="0" name="Picture"/>
+                    <pic:cNvPicPr>
+                      <a:picLocks noChangeArrowheads="1" noChangeAspect="1"/>
+                    </pic:cNvPicPr>
+                  </pic:nvPicPr>
+                  <pic:blipFill>
+                    <a:blip r:embed="rId91"/>
                     <a:stretch>
                       <a:fillRect/>
                     </a:stretch>
@@ -6221,7 +6398,12 @@
         <w:pStyle w:val="ImageCaption"/>
       </w:pPr>
       <w:r>
-        <w:t xml:space="preserve">Figure 1: Schematic of how the STADEM model works. (A) shows the posterior of the estimate of fish crossing the dam while the window is open (dashed line shows observed window counts). That estimate is divided by the nighttime passage rate (B). The total fish is then discounted by the re-ascension rate to estimate unique fish (C). Those unique fish are then multiplied by the proportions by origin (D), to estimate unique fish by origin.</w:t>
+        <w:t xml:space="preserve">Figure 2: Boxplots of the relative bias of STADEM estimates for wild escapement across various scenarios (See Table 1).</w:t>
+      </w:r>
+    </w:p>
+    <w:p>
+      <w:r>
+        <w:br w:type="page"/>
       </w:r>
     </w:p>
     <w:p>
@@ -6233,18 +6415,18 @@
           <wp:inline>
             <wp:extent cx="5943600" cy="3396342"/>
             <wp:effectExtent b="0" l="0" r="0" t="0"/>
-            <wp:docPr descr="Figure 2: Boxplots of the relative bias of STADEM estimates for wild escapement across various scenarios (See Table 1)." title="" id="1" name="Picture"/>
+            <wp:docPr descr="Figure 3: Time-series plot showing estimates of total escapement for Chinook in 2014, including window counts, trap estimates and STADEM estimates. The gray ribbon represents the 95% credible intervals for STADEM estimates, while the red ribbon represents the 95% confidence intervals for the trap estimates." title="" id="1" name="Picture"/>
             <a:graphic>
               <a:graphicData uri="http://schemas.openxmlformats.org/drawingml/2006/picture">
                 <pic:pic>
                   <pic:nvPicPr>
-                    <pic:cNvPr descr="../figures/rel-bias-lgd-1.png" id="0" name="Picture"/>
+                    <pic:cNvPr descr="../figures/jags-fit-fig-1.png" id="0" name="Picture"/>
                     <pic:cNvPicPr>
                       <a:picLocks noChangeArrowheads="1" noChangeAspect="1"/>
                     </pic:cNvPicPr>
                   </pic:nvPicPr>
                   <pic:blipFill>
-                    <a:blip r:embed="rId82"/>
+                    <a:blip r:embed="rId92"/>
                     <a:stretch>
                       <a:fillRect/>
                     </a:stretch>
@@ -6276,7 +6458,12 @@
         <w:pStyle w:val="ImageCaption"/>
       </w:pPr>
       <w:r>
-        <w:t xml:space="preserve">Figure 2: Boxplots of the relative bias of STADEM estimates for wild escapement across various scenarios (See Table 1).</w:t>
+        <w:t xml:space="preserve">Figure 3: Time-series plot showing estimates of total escapement for Chinook in 2014, including window counts, trap estimates and STADEM estimates. The gray ribbon represents the 95% credible intervals for STADEM estimates, while the red ribbon represents the 95% confidence intervals for the trap estimates.</w:t>
+      </w:r>
+    </w:p>
+    <w:p>
+      <w:r>
+        <w:br w:type="page"/>
       </w:r>
     </w:p>
     <w:p>
@@ -6286,20 +6473,20 @@
       <w:r>
         <w:drawing>
           <wp:inline>
-            <wp:extent cx="5943600" cy="3396342"/>
+            <wp:extent cx="5943600" cy="4245428"/>
             <wp:effectExtent b="0" l="0" r="0" t="0"/>
-            <wp:docPr descr="Figure 3: Time-series plot showing estimates of total escapement for Chinook in 2014, including raw window counts, window counts adjusted for nighttime passage, trap estimates and STADEM estimates. The gray ribbon represents the 95% credible interval for STADEM estimates." title="" id="1" name="Picture"/>
+            <wp:docPr descr="Figure 4: Nighttime passage rate plotted against re-ascension rate on the logit scale, calculated from observed PIT tags for each week of spawn years 2010-2019. Colors correspond to different spawn year, while the size of each point is proportional to the window count that week. The dashed line is the 1-1 line." title="" id="1" name="Picture"/>
             <a:graphic>
               <a:graphicData uri="http://schemas.openxmlformats.org/drawingml/2006/picture">
                 <pic:pic>
                   <pic:nvPicPr>
-                    <pic:cNvPr descr="../figures/jags-fit-fig-1.png" id="0" name="Picture"/>
+                    <pic:cNvPr descr="../figures/night-reasc-diff-fig-1.png" id="0" name="Picture"/>
                     <pic:cNvPicPr>
                       <a:picLocks noChangeArrowheads="1" noChangeAspect="1"/>
                     </pic:cNvPicPr>
                   </pic:nvPicPr>
                   <pic:blipFill>
-                    <a:blip r:embed="rId83"/>
+                    <a:blip r:embed="rId93"/>
                     <a:stretch>
                       <a:fillRect/>
                     </a:stretch>
@@ -6307,7 +6494,7 @@
                   <pic:spPr bwMode="auto">
                     <a:xfrm>
                       <a:off x="0" y="0"/>
-                      <a:ext cx="5943600" cy="3396342"/>
+                      <a:ext cx="5943600" cy="4245428"/>
                     </a:xfrm>
                     <a:prstGeom prst="rect">
                       <a:avLst/>
@@ -6331,62 +6518,7 @@
         <w:pStyle w:val="ImageCaption"/>
       </w:pPr>
       <w:r>
-        <w:t xml:space="preserve">Figure 3: Time-series plot showing estimates of total escapement for Chinook in 2014, including raw window counts, window counts adjusted for nighttime passage, trap estimates and STADEM estimates. The gray ribbon represents the 95% credible interval for STADEM estimates.</w:t>
-      </w:r>
-    </w:p>
-    <w:p>
-      <w:pPr>
-        <w:pStyle w:val="CaptionedFigure"/>
-      </w:pPr>
-      <w:r>
-        <w:drawing>
-          <wp:inline>
-            <wp:extent cx="5943600" cy="3396342"/>
-            <wp:effectExtent b="0" l="0" r="0" t="0"/>
-            <wp:docPr descr="Figure 4: Nighttime passage rate plotted against re-ascension rate, calculated from observed PIT tags for each week of spawn years 2010-2019. Colors correspond to different spawn year, while the size of each point is proportional to the window count that week. The dashed line is the 1-1 line." title="" id="1" name="Picture"/>
-            <a:graphic>
-              <a:graphicData uri="http://schemas.openxmlformats.org/drawingml/2006/picture">
-                <pic:pic>
-                  <pic:nvPicPr>
-                    <pic:cNvPr descr="../figures/night-reasc-diff-fig-1.png" id="0" name="Picture"/>
-                    <pic:cNvPicPr>
-                      <a:picLocks noChangeArrowheads="1" noChangeAspect="1"/>
-                    </pic:cNvPicPr>
-                  </pic:nvPicPr>
-                  <pic:blipFill>
-                    <a:blip r:embed="rId84"/>
-                    <a:stretch>
-                      <a:fillRect/>
-                    </a:stretch>
-                  </pic:blipFill>
-                  <pic:spPr bwMode="auto">
-                    <a:xfrm>
-                      <a:off x="0" y="0"/>
-                      <a:ext cx="5943600" cy="3396342"/>
-                    </a:xfrm>
-                    <a:prstGeom prst="rect">
-                      <a:avLst/>
-                    </a:prstGeom>
-                    <a:noFill/>
-                    <a:ln w="9525">
-                      <a:noFill/>
-                      <a:headEnd/>
-                      <a:tailEnd/>
-                    </a:ln>
-                  </pic:spPr>
-                </pic:pic>
-              </a:graphicData>
-            </a:graphic>
-          </wp:inline>
-        </w:drawing>
-      </w:r>
-    </w:p>
-    <w:p>
-      <w:pPr>
-        <w:pStyle w:val="ImageCaption"/>
-      </w:pPr>
-      <w:r>
-        <w:t xml:space="preserve">Figure 4: Nighttime passage rate plotted against re-ascension rate, calculated from observed PIT tags for each week of spawn years 2010-2019. Colors correspond to different spawn year, while the size of each point is proportional to the window count that week. The dashed line is the 1-1 line.</w:t>
+        <w:t xml:space="preserve">Figure 4: Nighttime passage rate plotted against re-ascension rate on the logit scale, calculated from observed PIT tags for each week of spawn years 2010-2019. Colors correspond to different spawn year, while the size of each point is proportional to the window count that week. The dashed line is the 1-1 line.</w:t>
       </w:r>
     </w:p>
     <w:p>
@@ -6398,21 +6530,21 @@
       <w:pPr>
         <w:pStyle w:val="Heading1"/>
       </w:pPr>
-      <w:bookmarkStart w:id="85" w:name="append1"/>
+      <w:bookmarkStart w:id="94" w:name="append1"/>
       <w:r>
         <w:t xml:space="preserve">Appendix A - STADEM Model Description</w:t>
       </w:r>
-      <w:bookmarkEnd w:id="85"/>
+      <w:bookmarkEnd w:id="94"/>
     </w:p>
     <w:p>
       <w:pPr>
         <w:pStyle w:val="Heading2"/>
       </w:pPr>
-      <w:bookmarkStart w:id="86" w:name="total-and-weekly-escapement"/>
+      <w:bookmarkStart w:id="95" w:name="total-and-weekly-escapement"/>
       <w:r>
         <w:t xml:space="preserve">Total and Weekly Escapement</w:t>
       </w:r>
-      <w:bookmarkEnd w:id="86"/>
+      <w:bookmarkEnd w:id="95"/>
     </w:p>
     <w:p>
       <w:pPr>
@@ -7439,11 +7571,11 @@
       <w:pPr>
         <w:pStyle w:val="Heading2"/>
       </w:pPr>
-      <w:bookmarkStart w:id="87" w:name="day-time-passage-and-re-ascension-rates"/>
+      <w:bookmarkStart w:id="96" w:name="day-time-passage-and-re-ascension-rates"/>
       <w:r>
         <w:t xml:space="preserve">Day-time Passage and Re-ascension Rates</w:t>
       </w:r>
-      <w:bookmarkEnd w:id="87"/>
+      <w:bookmarkEnd w:id="96"/>
     </w:p>
     <w:p>
       <w:pPr>
@@ -8150,11 +8282,11 @@
       <w:pPr>
         <w:pStyle w:val="Heading2"/>
       </w:pPr>
-      <w:bookmarkStart w:id="88" w:name="origin-proportions"/>
+      <w:bookmarkStart w:id="97" w:name="origin-proportions"/>
       <w:r>
         <w:t xml:space="preserve">Origin Proportions</w:t>
       </w:r>
-      <w:bookmarkEnd w:id="88"/>
+      <w:bookmarkEnd w:id="97"/>
     </w:p>
     <w:p>
       <w:pPr>
@@ -9674,11 +9806,11 @@
       <w:pPr>
         <w:pStyle w:val="Heading2"/>
       </w:pPr>
-      <w:bookmarkStart w:id="89" w:name="model-fitting"/>
+      <w:bookmarkStart w:id="98" w:name="model-fitting"/>
       <w:r>
         <w:t xml:space="preserve">Model Fitting</w:t>
       </w:r>
-      <w:bookmarkEnd w:id="89"/>
+      <w:bookmarkEnd w:id="98"/>
     </w:p>
     <w:p>
       <w:pPr>
@@ -9949,11 +10081,11 @@
       <w:pPr>
         <w:pStyle w:val="Heading1"/>
       </w:pPr>
-      <w:bookmarkStart w:id="90" w:name="append2"/>
+      <w:bookmarkStart w:id="99" w:name="append2"/>
       <w:r>
         <w:t xml:space="preserve">Appendix B - Simulation Details</w:t>
       </w:r>
-      <w:bookmarkEnd w:id="90"/>
+      <w:bookmarkEnd w:id="99"/>
     </w:p>
     <w:p>
       <w:pPr>
@@ -9987,33 +10119,7 @@
         <w:t xml:space="preserve">(R Core Team 2020)</w:t>
       </w:r>
       <w:r>
-        <w:t xml:space="preserve">. The function randomly samples observations from assumed probability distribution functions (</w:t>
-      </w:r>
-      <m:oMath>
-        <m:r>
-          <m:rPr>
-            <m:sty m:val="p"/>
-            <m:scr m:val="script"/>
-          </m:rPr>
-          <m:t>P</m:t>
-        </m:r>
-        <m:r>
-          <m:rPr>
-            <m:sty m:val="p"/>
-            <m:scr m:val="script"/>
-          </m:rPr>
-          <m:t>D</m:t>
-        </m:r>
-        <m:r>
-          <m:rPr>
-            <m:sty m:val="p"/>
-            <m:scr m:val="script"/>
-          </m:rPr>
-          <m:t>F</m:t>
-        </m:r>
-      </m:oMath>
-      <w:r>
-        <w:t xml:space="preserve">) with known parameters. Total unique fish,</w:t>
+        <w:t xml:space="preserve">. The function randomly samples observations from assumed probability distribution functions (pdf) with known parameters. Total unique fish,</w:t>
       </w:r>
       <w:r>
         <w:t xml:space="preserve"> </w:t>
@@ -10317,36 +10423,7 @@
         <w:t xml:space="preserve"> </w:t>
       </w:r>
       <w:r>
-        <w:t xml:space="preserve">using a Dirichlet</w:t>
-      </w:r>
-      <w:r>
-        <w:t xml:space="preserve"> </w:t>
-      </w:r>
-      <m:oMath>
-        <m:r>
-          <m:rPr>
-            <m:sty m:val="p"/>
-            <m:scr m:val="script"/>
-          </m:rPr>
-          <m:t>P</m:t>
-        </m:r>
-        <m:r>
-          <m:rPr>
-            <m:sty m:val="p"/>
-            <m:scr m:val="script"/>
-          </m:rPr>
-          <m:t>D</m:t>
-        </m:r>
-        <m:r>
-          <m:rPr>
-            <m:sty m:val="p"/>
-            <m:scr m:val="script"/>
-          </m:rPr>
-          <m:t>F</m:t>
-        </m:r>
-      </m:oMath>
-      <w:r>
-        <w:t xml:space="preserve">. The Dirichlet function is parameterized from a vector,</w:t>
+        <w:t xml:space="preserve">using a Dirichlet pdf. The Dirichlet function is parameterized from a vector,</w:t>
       </w:r>
       <w:r>
         <w:t xml:space="preserve"> </w:t>
@@ -10420,39 +10497,7 @@
         <w:t xml:space="preserve"> </w:t>
       </w:r>
       <w:r>
-        <w:t xml:space="preserve">is drawn from a Bernoulli</w:t>
-      </w:r>
-      <w:r>
-        <w:t xml:space="preserve"> </w:t>
-      </w:r>
-      <m:oMath>
-        <m:r>
-          <m:rPr>
-            <m:sty m:val="p"/>
-            <m:scr m:val="script"/>
-          </m:rPr>
-          <m:t>P</m:t>
-        </m:r>
-        <m:r>
-          <m:rPr>
-            <m:sty m:val="p"/>
-            <m:scr m:val="script"/>
-          </m:rPr>
-          <m:t>D</m:t>
-        </m:r>
-        <m:r>
-          <m:rPr>
-            <m:sty m:val="p"/>
-            <m:scr m:val="script"/>
-          </m:rPr>
-          <m:t>F</m:t>
-        </m:r>
-      </m:oMath>
-      <w:r>
-        <w:t xml:space="preserve"> </w:t>
-      </w:r>
-      <w:r>
-        <w:t xml:space="preserve">using the proportion of populations that contain each origin,</w:t>
+        <w:t xml:space="preserve">is drawn from a Bernoulli pdf using the proportion of populations that contain each origin,</w:t>
       </w:r>
       <w:r>
         <w:t xml:space="preserve"> </w:t>
@@ -10629,15 +10674,6 @@
             </m:mPr>
             <m:mr>
               <m:e>
-                <m:r>
-                  <m:t>∀</m:t>
-                </m:r>
-                <m:r>
-                  <m:t>p</m:t>
-                </m:r>
-                <m:r>
-                  <m:t>,</m:t>
-                </m:r>
                 <m:sSub>
                   <m:e>
                     <m:r>
@@ -11024,39 +11060,7 @@
         </m:sSub>
       </m:oMath>
       <w:r>
-        <w:t xml:space="preserve">, for each population returning to the dam is drawn from a normal</w:t>
-      </w:r>
-      <w:r>
-        <w:t xml:space="preserve"> </w:t>
-      </w:r>
-      <m:oMath>
-        <m:r>
-          <m:rPr>
-            <m:sty m:val="p"/>
-            <m:scr m:val="script"/>
-          </m:rPr>
-          <m:t>P</m:t>
-        </m:r>
-        <m:r>
-          <m:rPr>
-            <m:sty m:val="p"/>
-            <m:scr m:val="script"/>
-          </m:rPr>
-          <m:t>D</m:t>
-        </m:r>
-        <m:r>
-          <m:rPr>
-            <m:sty m:val="p"/>
-            <m:scr m:val="script"/>
-          </m:rPr>
-          <m:t>F</m:t>
-        </m:r>
-      </m:oMath>
-      <w:r>
-        <w:t xml:space="preserve"> </w:t>
-      </w:r>
-      <w:r>
-        <w:t xml:space="preserve">with hyper-parameters</w:t>
+        <w:t xml:space="preserve">, for each population returning to the dam is drawn from a normal pdf with hyper-parameters</w:t>
       </w:r>
       <w:r>
         <w:t xml:space="preserve"> </w:t>
@@ -11104,39 +11108,7 @@
         </m:sSubSup>
       </m:oMath>
       <w:r>
-        <w:t xml:space="preserve">. Similarly, the variance or spread in run-timing within populations is the absolute value of random variables drawn from a normal</w:t>
-      </w:r>
-      <w:r>
-        <w:t xml:space="preserve"> </w:t>
-      </w:r>
-      <m:oMath>
-        <m:r>
-          <m:rPr>
-            <m:sty m:val="p"/>
-            <m:scr m:val="script"/>
-          </m:rPr>
-          <m:t>P</m:t>
-        </m:r>
-        <m:r>
-          <m:rPr>
-            <m:sty m:val="p"/>
-            <m:scr m:val="script"/>
-          </m:rPr>
-          <m:t>D</m:t>
-        </m:r>
-        <m:r>
-          <m:rPr>
-            <m:sty m:val="p"/>
-            <m:scr m:val="script"/>
-          </m:rPr>
-          <m:t>F</m:t>
-        </m:r>
-      </m:oMath>
-      <w:r>
-        <w:t xml:space="preserve"> </w:t>
-      </w:r>
-      <w:r>
-        <w:t xml:space="preserve">with hyper-parameters</w:t>
+        <w:t xml:space="preserve">. Similarly, the variance or spread in run-timing within populations is the absolute value of random variables drawn from a normal pdf with hyper-parameters</w:t>
       </w:r>
       <w:r>
         <w:t xml:space="preserve"> </w:t>
@@ -11386,51 +11358,60 @@
                 <m:r>
                   <m:t>∼</m:t>
                 </m:r>
-                <m:r>
-                  <m:rPr>
-                    <m:nor/>
-                    <m:sty m:val="p"/>
-                  </m:rPr>
-                  <m:t>Norm</m:t>
-                </m:r>
-                <m:r>
-                  <m:t>(</m:t>
-                </m:r>
-                <m:sSub>
+                <m:d>
+                  <m:dPr>
+                    <m:begChr m:val="|"/>
+                    <m:endChr m:val="|"/>
+                    <m:grow/>
+                  </m:dPr>
                   <m:e>
                     <m:r>
-                      <m:t>μ</m:t>
+                      <m:rPr>
+                        <m:nor/>
+                        <m:sty m:val="p"/>
+                      </m:rPr>
+                      <m:t>Norm</m:t>
+                    </m:r>
+                    <m:r>
+                      <m:t>(</m:t>
+                    </m:r>
+                    <m:sSub>
+                      <m:e>
+                        <m:r>
+                          <m:t>μ</m:t>
+                        </m:r>
+                      </m:e>
+                      <m:sub>
+                        <m:r>
+                          <m:t>s</m:t>
+                        </m:r>
+                      </m:sub>
+                    </m:sSub>
+                    <m:r>
+                      <m:t>,</m:t>
+                    </m:r>
+                    <m:sSubSup>
+                      <m:e>
+                        <m:r>
+                          <m:t>σ</m:t>
+                        </m:r>
+                      </m:e>
+                      <m:sub>
+                        <m:r>
+                          <m:t>s</m:t>
+                        </m:r>
+                      </m:sub>
+                      <m:sup>
+                        <m:r>
+                          <m:t>2</m:t>
+                        </m:r>
+                      </m:sup>
+                    </m:sSubSup>
+                    <m:r>
+                      <m:t>)</m:t>
                     </m:r>
                   </m:e>
-                  <m:sub>
-                    <m:r>
-                      <m:t>s</m:t>
-                    </m:r>
-                  </m:sub>
-                </m:sSub>
-                <m:r>
-                  <m:t>,</m:t>
-                </m:r>
-                <m:sSubSup>
-                  <m:e>
-                    <m:r>
-                      <m:t>σ</m:t>
-                    </m:r>
-                  </m:e>
-                  <m:sub>
-                    <m:r>
-                      <m:t>s</m:t>
-                    </m:r>
-                  </m:sub>
-                  <m:sup>
-                    <m:r>
-                      <m:t>2</m:t>
-                    </m:r>
-                  </m:sup>
-                </m:sSubSup>
-                <m:r>
-                  <m:t>)</m:t>
-                </m:r>
+                </m:d>
               </m:e>
             </m:mr>
           </m:m>
@@ -11479,39 +11460,7 @@
         </m:r>
       </m:oMath>
       <w:r>
-        <w:t xml:space="preserve">, within each population are drawn from a normal</w:t>
-      </w:r>
-      <w:r>
-        <w:t xml:space="preserve"> </w:t>
-      </w:r>
-      <m:oMath>
-        <m:r>
-          <m:rPr>
-            <m:sty m:val="p"/>
-            <m:scr m:val="script"/>
-          </m:rPr>
-          <m:t>P</m:t>
-        </m:r>
-        <m:r>
-          <m:rPr>
-            <m:sty m:val="p"/>
-            <m:scr m:val="script"/>
-          </m:rPr>
-          <m:t>D</m:t>
-        </m:r>
-        <m:r>
-          <m:rPr>
-            <m:sty m:val="p"/>
-            <m:scr m:val="script"/>
-          </m:rPr>
-          <m:t>F</m:t>
-        </m:r>
-      </m:oMath>
-      <w:r>
-        <w:t xml:space="preserve"> </w:t>
-      </w:r>
-      <w:r>
-        <w:t xml:space="preserve">with population parameters</w:t>
+        <w:t xml:space="preserve">, within each population are drawn from a normal pdf with population parameters</w:t>
       </w:r>
       <w:r>
         <w:t xml:space="preserve"> </w:t>
@@ -11694,39 +11643,7 @@
         <w:pStyle w:val="FirstParagraph"/>
       </w:pPr>
       <w:r>
-        <w:t xml:space="preserve">To model different fish behavior and dam operational scenarios, seven additional attributes are randomly assigned to each individual fish. Each attribute is randomly assigned a TRUE/FALSE using a Bernoulli</w:t>
-      </w:r>
-      <w:r>
-        <w:t xml:space="preserve"> </w:t>
-      </w:r>
-      <m:oMath>
-        <m:r>
-          <m:rPr>
-            <m:sty m:val="p"/>
-            <m:scr m:val="script"/>
-          </m:rPr>
-          <m:t>P</m:t>
-        </m:r>
-        <m:r>
-          <m:rPr>
-            <m:sty m:val="p"/>
-            <m:scr m:val="script"/>
-          </m:rPr>
-          <m:t>D</m:t>
-        </m:r>
-        <m:r>
-          <m:rPr>
-            <m:sty m:val="p"/>
-            <m:scr m:val="script"/>
-          </m:rPr>
-          <m:t>F</m:t>
-        </m:r>
-      </m:oMath>
-      <w:r>
-        <w:t xml:space="preserve"> </w:t>
-      </w:r>
-      <w:r>
-        <w:t xml:space="preserve">and a fixed probability parameter. Fish passage during the day-time (i.e., during periods of window operation) is modeled using one minus the night-time passage rate (</w:t>
+        <w:t xml:space="preserve">To model different fish behavior and dam operational scenarios, seven additional attributes are randomly assigned to each individual fish. Each attribute is randomly assigned a TRUE/FALSE using a Bernoulli pdf and a fixed probability parameter. Fish passage during the day-time (i.e., during periods of window operation) is modeled using one minus the night-time passage rate (</w:t>
       </w:r>
       <m:oMath>
         <m:r>
@@ -11857,39 +11774,7 @@
         <w:t xml:space="preserve"> </w:t>
       </w:r>
       <w:r>
-        <w:t xml:space="preserve">falls back and re-ascends, the entire process described above is repeated, with some time-lag between initial ascension and re-ascension that is governed by a Poisson</w:t>
-      </w:r>
-      <w:r>
-        <w:t xml:space="preserve"> </w:t>
-      </w:r>
-      <m:oMath>
-        <m:r>
-          <m:rPr>
-            <m:sty m:val="p"/>
-            <m:scr m:val="script"/>
-          </m:rPr>
-          <m:t>P</m:t>
-        </m:r>
-        <m:r>
-          <m:rPr>
-            <m:sty m:val="p"/>
-            <m:scr m:val="script"/>
-          </m:rPr>
-          <m:t>D</m:t>
-        </m:r>
-        <m:r>
-          <m:rPr>
-            <m:sty m:val="p"/>
-            <m:scr m:val="script"/>
-          </m:rPr>
-          <m:t>F</m:t>
-        </m:r>
-      </m:oMath>
-      <w:r>
-        <w:t xml:space="preserve"> </w:t>
-      </w:r>
-      <w:r>
-        <w:t xml:space="preserve">with mean = 2 days. Fish may fallback and re-ascend up to 3 times, allowing for the possibility of the same fish being counted or trapped multiple times.</w:t>
+        <w:t xml:space="preserve">falls back and re-ascends, the entire process described above is repeated, with some time-lag between initial ascension and re-ascension that is governed by a Poisson pdf with mean = 2 days. Fish may fallback and re-ascend up to 3 times, allowing for the possibility of the same fish being counted or trapped multiple times.</w:t>
       </w:r>
     </w:p>
     <w:p>
@@ -12448,7 +12333,7 @@
       <w:r>
         <w:t xml:space="preserve">); resulting in an expected 25 wild, 12.5 hatchery and 3.75 hatchery no-clip populations. Mean arrival dates and variability were estimated from PIT-tag detection data queried from the Columbia Basin Research Data Access in Real Time (</w:t>
       </w:r>
-      <w:hyperlink r:id="rId91">
+      <w:hyperlink r:id="rId100">
         <w:r>
           <w:rPr>
             <w:rStyle w:val="Hyperlink"/>

</xml_diff>

<commit_message>
updated all citation calls, corrected a few instances of Lower Granite dam (should be Lower Granite Dam), and re-knit all versions
</commit_message>
<xml_diff>
--- a/analysis/paper/paper.docx
+++ b/analysis/paper/paper.docx
@@ -1075,7 +1075,7 @@
         <w:t xml:space="preserve"> </w:t>
       </w:r>
       <w:r>
-        <w:t xml:space="preserve">dam</w:t>
+        <w:t xml:space="preserve">Dam</w:t>
       </w:r>
       <w:r>
         <w:t xml:space="preserve"> </w:t>
@@ -1327,7 +1327,7 @@
         <w:t xml:space="preserve"> </w:t>
       </w:r>
       <w:r>
-        <w:t xml:space="preserve">(Ford et al. 2015; Williams et al. 2016)</w:t>
+        <w:t xml:space="preserve">(Northwest Fisheries Science Center 2015; Williams et al. 2016)</w:t>
       </w:r>
       <w:r>
         <w:t xml:space="preserve"> </w:t>
@@ -1386,7 +1386,7 @@
         <w:t xml:space="preserve"> </w:t>
       </w:r>
       <w:r>
-        <w:t xml:space="preserve">(Nehlsen et al. 1991; McClure et al. 2003; Ford et al. 2015)</w:t>
+        <w:t xml:space="preserve">(Nehlsen et al. 1991; McClure et al. 2003; Northwest Fisheries Science Center 2015)</w:t>
       </w:r>
       <w:r>
         <w:t xml:space="preserve">. As a result, Snake River spring-summer run (arriving at Lower Granite between March 1 and August 17) Chinook Salmon (hereafter Chinook Salmon) were classified as threatened in 1992 under the Endangered Species Act (ESA; Federal Registry Notice 57 FR 14653), and Snake River summer-run steelhead trout (hereafter steelhead) were listed as threatened five years later (Federal Registry Notice 62 FR 43937). Snake River Chinook Salmon and steelhead have substantial cultural, recreational, commercial and subsistence value within the Snake River basin as well as in downstream corridors (i.e., Columbia River) and ocean fisheries. The aggregate escapement of Snake River Chinook Salmon and steelhead populations, with the exception of Tucannon River, is monitored at Lower Granite Dam located in southeast Washington; the final dam on the Snake River that returning adults must pass prior to heading to tributary spawning locations. Many fisheries management and conservation actions are made based on estimates of escapement at Lower Granite Dam parsed by species and origin</w:t>
@@ -1453,7 +1453,7 @@
         <w:t xml:space="preserve"> </w:t>
       </w:r>
       <w:r>
-        <w:t xml:space="preserve">conducted a study of the counting system at Lower Granite dam in 1992, and found that Chinook Salmon were undercounted at the window by in-person window counters compared to video counts. There was a significant difference between daily standard counts (16 or 10 hours per day) and daily 24-hour video counts for both Chinook Salmon and steelhead, accounted for by estimates of passage rates while the counting window is closed of 3.5% (Chinook Salmon) and 6.6% (steelhead). They also found some species misidentification issues, which could result in either under- or over-counting of a particular species. While that study identified potential issues with the current window counting procedure, it was only conducted in a single year, nearly 30 years ago, at a time when Chinook Salmon and steelhead total returns were lower than the past decade.</w:t>
+        <w:t xml:space="preserve">conducted a study of the counting system at Lower Granite Dam in 1992, and found that Chinook Salmon were undercounted at the window by in-person window counters compared to video counts. There was a significant difference between daily standard counts (16 or 10 hours per day) and daily 24-hour video counts for both Chinook Salmon and steelhead, accounted for by estimates of passage rates while the counting window is closed of 3.5% (Chinook Salmon) and 6.6% (steelhead). They also found some species misidentification issues, which could result in either under- or over-counting of a particular species. While that study identified potential issues with the current window counting procedure, it was only conducted in a single year, nearly 30 years ago, at a time when Chinook Salmon and steelhead total returns were lower than the past decade.</w:t>
       </w:r>
     </w:p>
     <w:p>
@@ -1594,7 +1594,7 @@
         </w:r>
       </w:hyperlink>
       <w:r>
-        <w:t xml:space="preserve">. To validate the STADEM results, we simulated 12 scenarios with varying trapping rates, fallback and re-ascension rates, nighttime passage rates, and window count error rates. We then applied this model to Chinook Salmon and steelhead returns at Lower Granite dam for spawn years 2010 - 2019. The STADEM model combines multiple imperfect sources of data to reduce bias in escapement estimates and provides improved estimates of uncertainty.</w:t>
+        <w:t xml:space="preserve">. To validate the STADEM results, we simulated 12 scenarios with varying trapping rates, fallback and re-ascension rates, nighttime passage rates, and window count error rates. We then applied this model to Chinook Salmon and steelhead returns at Lower Granite Dam for spawn years 2010 - 2019. The STADEM model combines multiple imperfect sources of data to reduce bias in escapement estimates and provides improved estimates of uncertainty.</w:t>
       </w:r>
     </w:p>
     <w:p>
@@ -2416,7 +2416,7 @@
         <w:t xml:space="preserve"> </w:t>
       </w:r>
       <w:r>
-        <w:t xml:space="preserve">(Orme et al. 2018)</w:t>
+        <w:t xml:space="preserve">(Orme et al. 2019)</w:t>
       </w:r>
       <w:r>
         <w:t xml:space="preserve">. Combined, escapement estimates from STADEM and movement probability estimates provide abundance estimates to given tributaries or populations. With sex and age data collected at the adult fish trap</w:t>
@@ -2481,14 +2481,14 @@
       </w:r>
       <w:bookmarkEnd w:id="40"/>
     </w:p>
-    <w:bookmarkStart w:id="87" w:name="refs"/>
+    <w:bookmarkStart w:id="86" w:name="refs"/>
     <w:bookmarkStart w:id="41" w:name="ref-Boggs2004"/>
     <w:p>
       <w:pPr>
         <w:pStyle w:val="Bibliography"/>
       </w:pPr>
       <w:r>
-        <w:t xml:space="preserve">Boggs, C., M. L. Keefer, C. Peery, T. C. Bjornn, and L. C. Stuehrenberg. 2004. Fallback, reascension, and adjusted fishway escapement estimates for adult chinook salmon and steelhead at columbia and snake river dams. Transactions of the American Fisheries Society 133(4):932–949. Taylor &amp; Francis.</w:t>
+        <w:t xml:space="preserve">Boggs, C., M. L. Keefer, C. Peery, T. C. Bjornn, and L. C. Stuehrenberg. 2004. Fallback, reascension, and adjusted fishway escapement estimates for adult Chinook Salmon and steelhead at Columbia and Snake River dams. Transactions of the American Fisheries Society 133(4):932–949.</w:t>
       </w:r>
     </w:p>
     <w:bookmarkEnd w:id="41"/>
@@ -2498,7 +2498,7 @@
         <w:pStyle w:val="Bibliography"/>
       </w:pPr>
       <w:r>
-        <w:t xml:space="preserve">Bue, B. G., S. M. Fried, S. Sharr, D. G. Sharp, J. A. Wilcock, and H. J. Geiger. 1998. Estimating salmon escapement using area-under-the-curve, aerial observer efficiency, and stream-life estimates: The prince william sound pink salmon example. North Pacific Anadromous Fish Commission Bulletin 1:240–250.</w:t>
+        <w:t xml:space="preserve">Bue, B. G., S. M. Fried, S. Sharr, D. G. Sharp, J. A. Wilcock, and H. J. Geiger. 1998. Estimating salmon escapement using area-under-the-curve, aerial observer efficiency, and stream-life estimates: The Prince William Sound pink salmon example. North Pacific Anadromous Fish Commission Bulletin 1:240–250.</w:t>
       </w:r>
     </w:p>
     <w:bookmarkEnd w:id="42"/>
@@ -2508,27 +2508,27 @@
         <w:pStyle w:val="Bibliography"/>
       </w:pPr>
       <w:r>
-        <w:t xml:space="preserve">Camacho, C. A., J. Powell, M. Davison, M. E. Dobos, W. C. Schrader, T. Copeland, and M. Campbell. 2018. Wild adult steelhead and chinook salmon abundance and composition at lower granite dam, spawn year 2017. Annual Report. Idaho Department of Fish and Game Report 19-09.</w:t>
+        <w:t xml:space="preserve">Camacho, C. A., J. Powell, M. Davison, M. E. Dobos, W. C. Schrader, T. Copeland, and M. Campbell. 2018. Wild adult steelhead and Chinook Salmon abundance and composition at Lower Granite Dam, spawn year 2017. Idaho Department of Fish; Game, Annual Report 19-09.</w:t>
       </w:r>
     </w:p>
     <w:bookmarkEnd w:id="43"/>
-    <w:bookmarkStart w:id="44" w:name="ref-Campbell2012a"/>
+    <w:bookmarkStart w:id="44" w:name="ref-Campbell2012"/>
     <w:p>
       <w:pPr>
         <w:pStyle w:val="Bibliography"/>
       </w:pPr>
       <w:r>
-        <w:t xml:space="preserve">Campbell, M. R., C. C. Kozfkay, T. Copeland, W. C. Schrader, M. W. Ackerman, and S. R. Narum. 2012. Estimating Abundance and Life History Characteristics of Threatened Wild Snake River Steelhead Stocks by Using Genetic Stock Identification. Transactions of the American Fisheries Society 141(5):1310–1327.</w:t>
+        <w:t xml:space="preserve">Campbell, M. R., C. C. Kozfkay, T. Copeland, W. C. Schrader, M. W. Ackerman, and S. R. Narum. 2012. Estimating abundance and life history characteristics of threatened wild Snake River steelhead stocks by using genetic stock identification. Transactions of the American Fisheries Society 141(5):1310–1327.</w:t>
       </w:r>
     </w:p>
     <w:bookmarkEnd w:id="44"/>
-    <w:bookmarkStart w:id="45" w:name="ref-crozier2019climate"/>
+    <w:bookmarkStart w:id="45" w:name="ref-Crozier2019"/>
     <w:p>
       <w:pPr>
         <w:pStyle w:val="Bibliography"/>
       </w:pPr>
       <w:r>
-        <w:t xml:space="preserve">Crozier, L. G., M. M. McClure, T. Beechie, S. J. Bograd, D. A. Boughton, M. Carr, T. D. Cooney, J. B. Dunham, C. M. Greene, M. A. Haltuch, and others. 2019. Climate vulnerability assessment for pacific salmon and steelhead in the california current large marine ecosystem. PloS one 14(7):e0217711. Public Library of Science San Francisco, CA USA.</w:t>
+        <w:t xml:space="preserve">Crozier, L. G., M. M. McClure, T. Beechie, S. J. Bograd, D. A. Boughton, M. Carr, T. D. Cooney, J. B. Dunham, C. M. Greene, M. A. Haltuch, and others. 2019. Climate vulnerability assessment for Pacific salmon and steelhead in the California current large marine ecosystem. PloS one 14(7):e0217711. Public Library of Science San Francisco, CA USA.</w:t>
       </w:r>
     </w:p>
     <w:bookmarkEnd w:id="45"/>
@@ -2538,411 +2538,401 @@
         <w:pStyle w:val="Bibliography"/>
       </w:pPr>
       <w:r>
-        <w:t xml:space="preserve">Dauble, D. D., and R. P. Mueller. 2000. Upstream passage monitoring: Difficulties in estimating survival for adult chinook salmon in the columbia and snake rivers. Fisheries 25(8):24–34. Taylor &amp; Francis.</w:t>
+        <w:t xml:space="preserve">Dauble, D. D., and R. P. Mueller. 2000. Upstream passage monitoring: Difficulties in estimating survival for adult Chinook Salmon in the Columbia and Snake Rivers. Fisheries 25(8):24–34. Taylor &amp; Francis.</w:t>
       </w:r>
     </w:p>
     <w:bookmarkEnd w:id="46"/>
-    <w:bookmarkStart w:id="47" w:name="ref-nwfsc2015"/>
+    <w:bookmarkStart w:id="47" w:name="ref-Hargrove2020"/>
     <w:p>
       <w:pPr>
         <w:pStyle w:val="Bibliography"/>
       </w:pPr>
       <w:r>
-        <w:t xml:space="preserve">Ford, M. J., K. Barnas, T. D. Cooney, L. G. Crozier, M. Diaz, J. J. Hard, E. E. Holmes, D. M. Holzer, R. G. Kope, P. W. Lawson, M. Liermann, J. M. Myers, M. Rowse, D. J. Teel, D. M. V. Doornik, T. C. Wainwright, L. A. Weitkamp, and M. Williams. 2015. Status review update for pacific salmon and steelhead listed under the endangered species act: Pacific northwest. National Marine Fisheries Service, Northwest Fisheries Science Center.</w:t>
+        <w:t xml:space="preserve">Hargrove, J., C. Camacho, W. Schrader, J. Powell, T. Delomas, J. Hess, S. Narum, and M. Campbell. (n.d.). Parentage-based tagging improves escapement estimates for ESA-listed adult Chinook Salmon and steelhead in the Snake River basin.</w:t>
       </w:r>
     </w:p>
     <w:bookmarkEnd w:id="47"/>
-    <w:bookmarkStart w:id="48" w:name="ref-Hargrove2020"/>
+    <w:bookmarkStart w:id="48" w:name="ref-Hargrove2019"/>
     <w:p>
       <w:pPr>
         <w:pStyle w:val="Bibliography"/>
       </w:pPr>
       <w:r>
-        <w:t xml:space="preserve">Hargrove, J., C. Camacho, W. Schrader, J. Powell, T. Delomas, J. Hess, S. Narum, and M. Campbell. (n.d.). Parentage-based tagging improves escapement estimates for ESA-listed adult Chinook Salmon and steelhead in the Snake River basin.</w:t>
+        <w:t xml:space="preserve">Hargrove, J. S., T. A. Delomas, and M. Davison. 2019. Chinook and steelhead genotyping for genetic stock identification at Lower Granite Dam. Idaho Department of Fish and Game, 19-08.</w:t>
       </w:r>
     </w:p>
     <w:bookmarkEnd w:id="48"/>
-    <w:bookmarkStart w:id="49" w:name="ref-Hargrove2019"/>
+    <w:bookmarkStart w:id="49" w:name="ref-Hatch1994"/>
     <w:p>
       <w:pPr>
         <w:pStyle w:val="Bibliography"/>
       </w:pPr>
       <w:r>
-        <w:t xml:space="preserve">Hargrove, J. S., T. A. Delomas, and M. Davison. 2019. Chinook and steelhead genotyping for genetic stock identification at Lower Granite Dam. Idaho Department of Fish and Game, 19-08.</w:t>
+        <w:t xml:space="preserve">Hatch, D. R., D. R. Pederson, and J. Fryer. 1994. Feasibility of documenting and estimating adult fish passage at large hydroelectric facilities in the snake river using video technology; 1993 final report. Columbia River Inter-Tribal Fish Commission.</w:t>
       </w:r>
     </w:p>
     <w:bookmarkEnd w:id="49"/>
-    <w:bookmarkStart w:id="50" w:name="ref-Hatch1994"/>
+    <w:bookmarkStart w:id="50" w:name="ref-Hess2014"/>
     <w:p>
       <w:pPr>
         <w:pStyle w:val="Bibliography"/>
       </w:pPr>
       <w:r>
-        <w:t xml:space="preserve">Hatch, D. R., D. R. Pederson, and J. Fryer. 1994. Feasibility of documenting and estimating adult fish passage at large hydroelectric facilities in the snake river using video technology; 1993 final report. Columbia River Inter-Tribal Fish Commission.</w:t>
+        <w:t xml:space="preserve">Hess, J. E., J. M. Whiteaker, J. K. Fryer, and S. R. Narum. 2014. Monitoring stock-specific abundance, run timing, and straying of Chinook Salmon in the Columbia River using genetic stock identification (GSI). North American Journal of Fisheries Management 34(1):184–201.</w:t>
       </w:r>
     </w:p>
     <w:bookmarkEnd w:id="50"/>
-    <w:bookmarkStart w:id="51" w:name="ref-hess2014monitoring"/>
+    <w:bookmarkStart w:id="51" w:name="ref-WDFW2019"/>
     <w:p>
       <w:pPr>
         <w:pStyle w:val="Bibliography"/>
       </w:pPr>
       <w:r>
-        <w:t xml:space="preserve">Hess, J. E., J. M. Whiteaker, J. K. Fryer, and S. R. Narum. 2014. Monitoring stock-specific abundance, run timing, and straying of chinook salmon in the columbia river using genetic stock identification (gsi). North American Journal of Fisheries Management 34(1):184–201. Taylor &amp; Francis.</w:t>
+        <w:t xml:space="preserve">Joint Columbia River Management Staff. 2019. 2019 Joint Staff Report: Stock status and fisheries for Spring Chinook, Summer Chinook, Sockeye, steelhead, and other species. Oregon Department of Fish &amp; Wildlife; Washington Department of Fish &amp; WIldlife.</w:t>
       </w:r>
     </w:p>
     <w:bookmarkEnd w:id="51"/>
-    <w:bookmarkStart w:id="52" w:name="ref-WDFW2019"/>
+    <w:bookmarkStart w:id="52" w:name="ref-Kinzer2020"/>
     <w:p>
       <w:pPr>
         <w:pStyle w:val="Bibliography"/>
       </w:pPr>
       <w:r>
-        <w:t xml:space="preserve">Joint Columbia River Management Staff. 2019. 2019 Joint Staff Report: Stock Status and Fisheries for Spring Chinook, Summer Chinook, Sockeye, Steelhead, and Other Species. Oregon Department of Fish &amp; Wildlife; Washington Department of Fish &amp; WIldlife.</w:t>
+        <w:t xml:space="preserve">Kinzer, R. N., H. Arnsberg Bill, A. Maxwell, R. Orme, C. Rabe, and S. Vatland. 2020a. Snake River basin adult Chinook Salmon and steelhead monitoring 2019 annual report. Nez Perce Tribe, Department of Fisheries Resources Management, Research Division, Lapwai, ID.</w:t>
       </w:r>
     </w:p>
     <w:bookmarkEnd w:id="52"/>
-    <w:bookmarkStart w:id="53" w:name="ref-kinzer2020report"/>
+    <w:bookmarkStart w:id="53" w:name="ref-IPTDSW2020"/>
     <w:p>
       <w:pPr>
         <w:pStyle w:val="Bibliography"/>
       </w:pPr>
       <w:r>
-        <w:t xml:space="preserve">Kinzer, R. N., H. Arnsberg Bill, A. Maxwell, R. Orme, C. Rabe, and S. Vatland. 2020a. Snake river basin adult chinook salmon and steelhead monitoring 2019 annual report. Nez Perce Tribe, Department of Fisheries Resources Management, Research Division, Lapwai, ID.</w:t>
+        <w:t xml:space="preserve">Kinzer, R., R. Orme, M. Campbell, J. Hargrove, and K. See. 2020b. Report to NOAA Fisheries for 5-year ESA status review: Snake River basin steelhead and Chinook salmon population abundance, life history, and diversity metrics calculated from in-stream PIT- tag observations (SY2010-SY2019). IPTDSW (In-stream PIT-tag detection systems workgroup).</w:t>
       </w:r>
     </w:p>
     <w:bookmarkEnd w:id="53"/>
-    <w:bookmarkStart w:id="54" w:name="ref-IPTDSW2020"/>
+    <w:bookmarkStart w:id="54" w:name="ref-McClure2003"/>
     <w:p>
       <w:pPr>
         <w:pStyle w:val="Bibliography"/>
       </w:pPr>
       <w:r>
-        <w:t xml:space="preserve">Kinzer, R., R. Orme, M. Campbell, J. Hargrove, and K. See. 2020b. Report to NOAA Fisheries for 5-year ESA status review: Snake River Basin steelhead and Chinook salmon population abundance, life history, and diversity metrics calculated from in-stream pit- tag observations (SY2010-SY2019). IPTDSW (In-stream PIT-tag detection systems workgroup).</w:t>
+        <w:t xml:space="preserve">McClure, M. M., E. E. Holmes, B. L. Sanderson, and C. E. Jordan. 2003. A large-scale, multispecies status assessment: Anadromous salmonids in the Columbia River basin. Ecological Applications 13(4):964–989. Wiley Online Library.</w:t>
       </w:r>
     </w:p>
     <w:bookmarkEnd w:id="54"/>
-    <w:bookmarkStart w:id="55" w:name="ref-mcclure2003large"/>
+    <w:bookmarkStart w:id="55" w:name="ref-McElhany2000"/>
     <w:p>
       <w:pPr>
         <w:pStyle w:val="Bibliography"/>
       </w:pPr>
       <w:r>
-        <w:t xml:space="preserve">McClure, M. M., E. E. Holmes, B. L. Sanderson, and C. E. Jordan. 2003. A large-scale, multispecies status assessment: Anadromous salmonids in the columbia river basin. Ecological Applications 13(4):964–989. Wiley Online Library.</w:t>
+        <w:t xml:space="preserve">McElhany, P., M. H. Rucklelshaus, M. J. Ford, T. C. Wainwright, and E. P. Bjorkstedt. 2000. Viable salmonid populations and the recovery of evolutionarily significant units. U.S. Dept. Commer., NOAA Tech. Memo. NMFS-NWFSC-42.</w:t>
       </w:r>
     </w:p>
     <w:bookmarkEnd w:id="55"/>
-    <w:bookmarkStart w:id="56" w:name="ref-mcelhany2000viable"/>
+    <w:bookmarkStart w:id="56" w:name="ref-NMFS2019"/>
     <w:p>
       <w:pPr>
         <w:pStyle w:val="Bibliography"/>
       </w:pPr>
       <w:r>
-        <w:t xml:space="preserve">McElhany, P., M. H. Rucklelshaus, M. J. Ford, T. C. Wainwright, and E. P. Bjorkstedt. 2000. Viable salmonid populations and the recovery of evolutionarily significant units.</w:t>
+        <w:t xml:space="preserve">National Marine Fisheries Service. 2019. Endangered Species Act (ESA) Section 7(a)(2) Biological Opinion and Magnuson-Stevens Fishery Conservation and Management Act Essential Fish Habitat Response. Continued Operation and Maintenance of the Columbia River System. National Marine Fisheries Service, NMFS Consultation WCRO-2019-02395.</w:t>
       </w:r>
     </w:p>
     <w:bookmarkEnd w:id="56"/>
-    <w:bookmarkStart w:id="57" w:name="ref-NMFS2019BiOp"/>
+    <w:bookmarkStart w:id="57" w:name="ref-Nehlsen1991"/>
     <w:p>
       <w:pPr>
         <w:pStyle w:val="Bibliography"/>
       </w:pPr>
       <w:r>
-        <w:t xml:space="preserve">National Marine Fisheries Service. 2019. Endangered Species Act (ESA) Section 7(a)(2) Biological Opinion and Magnuson-Stevens Fishery Conservation and Management Act Essential Fish Habitat Response. Continued Operation and Maintenance of the Columbia River System. NMFS Consultation Number: WCRO-2018-00152. Page 1058.</w:t>
+        <w:t xml:space="preserve">Nehlsen, W., J. E. Williams, and J. A. Lichatowich. 1991. Pacific salmon at the crossroads: Stocks at risk from California, Oregon, Idaho, and Washington. Fisheries 16(2):4–21. Wiley Online Library.</w:t>
       </w:r>
     </w:p>
     <w:bookmarkEnd w:id="57"/>
-    <w:bookmarkStart w:id="58" w:name="ref-nehlsen1991pacific"/>
+    <w:bookmarkStart w:id="58" w:name="ref-NWFSC2015"/>
     <w:p>
       <w:pPr>
         <w:pStyle w:val="Bibliography"/>
       </w:pPr>
       <w:r>
-        <w:t xml:space="preserve">Nehlsen, W., J. E. Williams, and J. A. Lichatowich. 1991. Pacific salmon at the crossroads: Stocks at risk from california, oregon, idaho, and washington. Fisheries 16(2):4–21. Wiley Online Library.</w:t>
+        <w:t xml:space="preserve">Northwest Fisheries Science Center. 2015. Status review update for Pacific salmon and steelhead listed under the Endangered Species Act: Pacific Northwest.</w:t>
       </w:r>
     </w:p>
     <w:bookmarkEnd w:id="58"/>
-    <w:bookmarkStart w:id="59" w:name="ref-NFSC2015"/>
+    <w:bookmarkStart w:id="59" w:name="ref-NPCC2014"/>
     <w:p>
       <w:pPr>
         <w:pStyle w:val="Bibliography"/>
       </w:pPr>
       <w:r>
-        <w:t xml:space="preserve">Northwest Fisheries Science Center. 2015. Status review update for Pacific salmon and steelhead listed under the Endangered Species Act: Pacific Northwest.</w:t>
+        <w:t xml:space="preserve">NPCC. 2014. Columbia River basin fish and wildlife program. Northwest Power; Conservation Council.</w:t>
       </w:r>
     </w:p>
     <w:bookmarkEnd w:id="59"/>
-    <w:bookmarkStart w:id="60" w:name="ref-NPCC2014"/>
+    <w:bookmarkStart w:id="60" w:name="ref-Ogden2014"/>
     <w:p>
       <w:pPr>
         <w:pStyle w:val="Bibliography"/>
       </w:pPr>
       <w:r>
-        <w:t xml:space="preserve">NPCC. 2014. Columbia River basin fish and wildlife program. Northwest Power; Conservation Council.</w:t>
+        <w:t xml:space="preserve">Ogden, D. A. 2014. Operation of the adult trap at Lower Granite Dam 2013. NOAA National Marine Fisheries Service.</w:t>
       </w:r>
     </w:p>
     <w:bookmarkEnd w:id="60"/>
-    <w:bookmarkStart w:id="61" w:name="ref-Ogden2014"/>
+    <w:bookmarkStart w:id="61" w:name="ref-Ogden2016b"/>
     <w:p>
       <w:pPr>
         <w:pStyle w:val="Bibliography"/>
       </w:pPr>
       <w:r>
-        <w:t xml:space="preserve">Ogden, D. A. 2014. Operation of the adult trap at lower granite dam 2013.</w:t>
+        <w:t xml:space="preserve">Ogden, D. A. 2016a. Operation of the adult trap at Lower Granite Dam 2015. NOAA National Marine Fisheries Service.</w:t>
       </w:r>
     </w:p>
     <w:bookmarkEnd w:id="61"/>
-    <w:bookmarkStart w:id="62" w:name="ref-Ogden2016b"/>
+    <w:bookmarkStart w:id="62" w:name="ref-Ogden2016a"/>
     <w:p>
       <w:pPr>
         <w:pStyle w:val="Bibliography"/>
       </w:pPr>
       <w:r>
-        <w:t xml:space="preserve">Ogden, D. A. 2016a. Operation of the adult trap at Lower Granite Dam 2015.</w:t>
+        <w:t xml:space="preserve">Ogden, D. A. 2016b. Operation of the adult trap at Lower Granite Dam 2014. NOAA National Marine Fisheries Service.</w:t>
       </w:r>
     </w:p>
     <w:bookmarkEnd w:id="62"/>
-    <w:bookmarkStart w:id="63" w:name="ref-Ogden2016"/>
+    <w:bookmarkStart w:id="63" w:name="ref-Orme2019"/>
     <w:p>
       <w:pPr>
         <w:pStyle w:val="Bibliography"/>
       </w:pPr>
       <w:r>
-        <w:t xml:space="preserve">Ogden, D. A. 2016b. Operation of the adult trap at Lower Granite Dam 2014.</w:t>
+        <w:t xml:space="preserve">Orme, R., R. Kinzer, and C. Albee. 2019. Population and tributary level escapement estimates of Snake River natural-origin spring/summer Chinook Salmon and steelhead from in-stream PIT tag detection systems - 2019 annual report. Nez Perce Tribe, Department of Fisheries Resources Management, Research Division, Lapwai, ID.</w:t>
       </w:r>
     </w:p>
     <w:bookmarkEnd w:id="63"/>
-    <w:bookmarkStart w:id="64" w:name="ref-orme2018population"/>
+    <w:bookmarkStart w:id="64" w:name="ref-R-rjags"/>
     <w:p>
       <w:pPr>
         <w:pStyle w:val="Bibliography"/>
       </w:pPr>
       <w:r>
-        <w:t xml:space="preserve">Orme, R., N. Kinzer Ryan, and C. Albee. 2018. Population and tributary level escapement estimates of snake river natural-origin spring/summer chinook salmon and steelhead from in-stream pit tag detection systems-2019 annual report. Nez Perce Tribe, Department of Fisheries Resources Management, Research Division, Lapwai, ID.</w:t>
+        <w:t xml:space="preserve">Plummer, M. 2019. Rjags: Bayesian graphical models using mcmc.</w:t>
       </w:r>
     </w:p>
     <w:bookmarkEnd w:id="64"/>
-    <w:bookmarkStart w:id="65" w:name="ref-R-rjags"/>
+    <w:bookmarkStart w:id="65" w:name="ref-R-Core-Team2020"/>
     <w:p>
       <w:pPr>
         <w:pStyle w:val="Bibliography"/>
       </w:pPr>
       <w:r>
-        <w:t xml:space="preserve">Plummer, M. 2019. Rjags: Bayesian graphical models using mcmc.</w:t>
+        <w:t xml:space="preserve">R Core Team. 2020. R: A Language and Environment for Statistical Computing. R Foundation for Statistical Computing, Vienna, Austria.</w:t>
       </w:r>
     </w:p>
     <w:bookmarkEnd w:id="65"/>
-    <w:bookmarkStart w:id="66" w:name="ref-R-Core-Team2020"/>
+    <w:bookmarkStart w:id="66" w:name="ref-Royle2008"/>
     <w:p>
       <w:pPr>
         <w:pStyle w:val="Bibliography"/>
       </w:pPr>
       <w:r>
-        <w:t xml:space="preserve">R Core Team. 2020. R: A Language and Environment for Statistical Computing. R Foundation for Statistical Computing, Vienna, Austria.</w:t>
+        <w:t xml:space="preserve">Royle, J. A., and R. M. Dorazio. 2008. Hierarchical modeling and inference in ecology: The analysis of data from populations, metapopulations and communities. Elsevier.</w:t>
       </w:r>
     </w:p>
     <w:bookmarkEnd w:id="66"/>
-    <w:bookmarkStart w:id="67" w:name="ref-royle2008hierarchical"/>
+    <w:bookmarkStart w:id="67" w:name="ref-Schrader2013"/>
     <w:p>
       <w:pPr>
         <w:pStyle w:val="Bibliography"/>
       </w:pPr>
       <w:r>
-        <w:t xml:space="preserve">Royle, J. A., and R. M. Dorazio. 2008. Hierarchical modeling and inference in ecology: The analysis of data from populations, metapopulations and communities. Elsevier.</w:t>
+        <w:t xml:space="preserve">Schrader, W. C., M. P. Corsi, P. Kennedy, M. W. Ackerman, M. R. Campbell, K. K. Wright, and T. Copeland. 2013. Wild adult steelhead and Chinook salmon abundance and composition at Lower Granite dam, spawn year 2011. Idaho Department of Fish; Game, Report 13-15.</w:t>
       </w:r>
     </w:p>
     <w:bookmarkEnd w:id="67"/>
-    <w:bookmarkStart w:id="68" w:name="ref-Schrader2013"/>
+    <w:bookmarkStart w:id="68" w:name="ref-Seber2002"/>
     <w:p>
       <w:pPr>
         <w:pStyle w:val="Bibliography"/>
       </w:pPr>
       <w:r>
-        <w:t xml:space="preserve">Schrader, W. C., M. P. Corsi, P. Kennedy, M. W. Ackerman, M. R. Campbell, K. K. Wright, and T. Copeland. 2013. Wild adult steelhead and Chinook salmon abundance and composition at Lower Granite dam, spawn year 2011. Idaho Department of Fish; Game, Report 13-15.</w:t>
+        <w:t xml:space="preserve">Seber, G. A. F. 2002. The estimation of animal abundance and related parameters. Blackburn Press Caldwell, New Jersey.</w:t>
       </w:r>
     </w:p>
     <w:bookmarkEnd w:id="68"/>
-    <w:bookmarkStart w:id="69" w:name="ref-Seber2002"/>
+    <w:bookmarkStart w:id="69" w:name="ref-Shumway2010"/>
     <w:p>
       <w:pPr>
         <w:pStyle w:val="Bibliography"/>
       </w:pPr>
       <w:r>
-        <w:t xml:space="preserve">Seber, G. A. F. 2002. The estimation of animal abundance and related parameters. Blackburn Press Caldwell, New Jersey.</w:t>
+        <w:t xml:space="preserve">Shumway, R. H., and D. S. Stoffer. 2010. Time series analysis and its applications: With R examples. Springer.</w:t>
       </w:r>
     </w:p>
     <w:bookmarkEnd w:id="69"/>
-    <w:bookmarkStart w:id="70" w:name="ref-Shumway2010"/>
+    <w:bookmarkStart w:id="70" w:name="ref-Steele2013"/>
     <w:p>
       <w:pPr>
         <w:pStyle w:val="Bibliography"/>
       </w:pPr>
       <w:r>
-        <w:t xml:space="preserve">Shumway, R. H., and D. S. Stoffer. 2010. Time series analysis and its applications: With R examples. Springer.</w:t>
+        <w:t xml:space="preserve">Steele, C. A., E. C. Anderson, M. W. Ackerman, M. A. Hess, N. R. Campbell, S. R. Narum, and M. R. Campbell. 2013. A validation of parentage-based tagging using hatchery steelhead in the Snake River basin. Canadian Journal of Fisheries and Aquatic Sciences 70(7):1046–1054. NRC Research Press.</w:t>
       </w:r>
     </w:p>
     <w:bookmarkEnd w:id="70"/>
-    <w:bookmarkStart w:id="71" w:name="ref-Steele2013"/>
+    <w:bookmarkStart w:id="71" w:name="ref-Steele2019"/>
     <w:p>
       <w:pPr>
         <w:pStyle w:val="Bibliography"/>
       </w:pPr>
       <w:r>
-        <w:t xml:space="preserve">Steele, C. A., E. C. Anderson, M. W. Ackerman, M. A. Hess, N. R. Campbell, S. R. Narum, and M. R. Campbell. 2013. A validation of parentage-based tagging using hatchery steelhead in the snake river basin. Canadian Journal of Fisheries and Aquatic Sciences 70(7):1046–1054. NRC Research Press.</w:t>
+        <w:t xml:space="preserve">Steele, C. A., M. Hess, S. Narum, and M. Campbell. 2019. Parentage-based tagging: Reviewing the implementation of a new tool for an old problem. Fisheries. Wiley Online Library.</w:t>
       </w:r>
     </w:p>
     <w:bookmarkEnd w:id="71"/>
-    <w:bookmarkStart w:id="72" w:name="ref-Steele2019"/>
+    <w:bookmarkStart w:id="72" w:name="ref-Steinhorst2017"/>
     <w:p>
       <w:pPr>
         <w:pStyle w:val="Bibliography"/>
       </w:pPr>
       <w:r>
-        <w:t xml:space="preserve">Steele, C. A., M. Hess, S. Narum, and M. Campbell. 2019. Parentage-based tagging: Reviewing the implementation of a new tool for an old problem. Fisheries. Wiley Online Library.</w:t>
+        <w:t xml:space="preserve">Steinhorst, K., T. Copeland, M. W. Ackerman, W. C. Schrader, and E. C. Anderson. 2017. Abundance estimates and confidence intervals for the run composition of returning salmonids. Fishery Bulletin 115(1):1–12.</w:t>
       </w:r>
     </w:p>
     <w:bookmarkEnd w:id="72"/>
-    <w:bookmarkStart w:id="73" w:name="ref-Steinhorst2017"/>
+    <w:bookmarkStart w:id="73" w:name="ref-USACE2010"/>
     <w:p>
       <w:pPr>
         <w:pStyle w:val="Bibliography"/>
       </w:pPr>
       <w:r>
-        <w:t xml:space="preserve">Steinhorst, K., T. Copeland, M. W. Ackerman, W. C. Schrader, and E. C. Anderson. 2017. Abundance estimates and confidence intervals for the run composition of returning salmonids. Fishery Bulletin 115(1):1–12.</w:t>
+        <w:t xml:space="preserve">USACE. 2010. Annual fish passage report Columbia and Snake rivers. U.S. Army Corps of Engineers.</w:t>
       </w:r>
     </w:p>
     <w:bookmarkEnd w:id="73"/>
-    <w:bookmarkStart w:id="74" w:name="ref-USACE2010"/>
+    <w:bookmarkStart w:id="74" w:name="ref-USACE2011"/>
     <w:p>
       <w:pPr>
         <w:pStyle w:val="Bibliography"/>
       </w:pPr>
       <w:r>
-        <w:t xml:space="preserve">USACE. 2010. Annual fish passage report Columbia and Snake rivers. U.S. Army Corps of Engineers.</w:t>
+        <w:t xml:space="preserve">USACE. 2011. Annual fish passage report Columbia and Snake rivers. U.S. Army Corps of Engineers.</w:t>
       </w:r>
     </w:p>
     <w:bookmarkEnd w:id="74"/>
-    <w:bookmarkStart w:id="75" w:name="ref-USACE2011"/>
+    <w:bookmarkStart w:id="75" w:name="ref-USACE2012"/>
     <w:p>
       <w:pPr>
         <w:pStyle w:val="Bibliography"/>
       </w:pPr>
       <w:r>
-        <w:t xml:space="preserve">USACE. 2011. Annual fish passage report Columbia and Snake rivers. U.S. Army Corps of Engineers.</w:t>
+        <w:t xml:space="preserve">USACE. 2012. Annual fish passage report Columbia and Snake rivers. U.S. Army Corps of Engineers.</w:t>
       </w:r>
     </w:p>
     <w:bookmarkEnd w:id="75"/>
-    <w:bookmarkStart w:id="76" w:name="ref-USACE2012"/>
+    <w:bookmarkStart w:id="76" w:name="ref-USACE2013"/>
     <w:p>
       <w:pPr>
         <w:pStyle w:val="Bibliography"/>
       </w:pPr>
       <w:r>
-        <w:t xml:space="preserve">USACE. 2012. Annual fish passage report Columbia and Snake rivers. U.S. Army Corps of Engineers.</w:t>
+        <w:t xml:space="preserve">USACE. 2013. Annual fish passage report Columbia and Snake rivers. U.S. Army Corps of Engineers.</w:t>
       </w:r>
     </w:p>
     <w:bookmarkEnd w:id="76"/>
-    <w:bookmarkStart w:id="77" w:name="ref-USACE2013"/>
+    <w:bookmarkStart w:id="77" w:name="ref-USACE2015"/>
     <w:p>
       <w:pPr>
         <w:pStyle w:val="Bibliography"/>
       </w:pPr>
       <w:r>
-        <w:t xml:space="preserve">USACE. 2013. Annual fish passage report Columbia and Snake rivers. U.S. Army Corps of Engineers.</w:t>
+        <w:t xml:space="preserve">USACE. 2015. Annual fish passage report Columbia and Snake rivers. U.S. Army Corps of Engineers.</w:t>
       </w:r>
     </w:p>
     <w:bookmarkEnd w:id="77"/>
-    <w:bookmarkStart w:id="78" w:name="ref-USACE2015"/>
+    <w:bookmarkStart w:id="78" w:name="ref-USACE2016"/>
     <w:p>
       <w:pPr>
         <w:pStyle w:val="Bibliography"/>
       </w:pPr>
       <w:r>
-        <w:t xml:space="preserve">USACE. 2015. Annual fish passage report Columbia and Snake rivers. U.S. Army Corps of Engineers.</w:t>
+        <w:t xml:space="preserve">USACE. 2016. Annual fish passage report Columbia and Snake rivers. U.S. Army Corps of Engineers.</w:t>
       </w:r>
     </w:p>
     <w:bookmarkEnd w:id="78"/>
-    <w:bookmarkStart w:id="79" w:name="ref-USACE2016"/>
+    <w:bookmarkStart w:id="79" w:name="ref-USACE2017"/>
     <w:p>
       <w:pPr>
         <w:pStyle w:val="Bibliography"/>
       </w:pPr>
       <w:r>
-        <w:t xml:space="preserve">USACE. 2016. Annual fish passage report Columbia and Snake rivers. U.S. Army Corps of Engineers.</w:t>
+        <w:t xml:space="preserve">USACE. 2017. Annual fish passage report Columbia and Snake rivers. U.S. Army Corps of Engineers.</w:t>
       </w:r>
     </w:p>
     <w:bookmarkEnd w:id="79"/>
-    <w:bookmarkStart w:id="80" w:name="ref-USACE2017"/>
+    <w:bookmarkStart w:id="80" w:name="ref-USACE2018"/>
     <w:p>
       <w:pPr>
         <w:pStyle w:val="Bibliography"/>
       </w:pPr>
       <w:r>
-        <w:t xml:space="preserve">USACE. 2017. Annual fish passage report Columbia and Snake rivers. U.S. Army Corps of Engineers.</w:t>
+        <w:t xml:space="preserve">USACE. 2018. Annual fish passage report Columbia and Snake rivers. U.S. Army Corps of Engineers.</w:t>
       </w:r>
     </w:p>
     <w:bookmarkEnd w:id="80"/>
-    <w:bookmarkStart w:id="81" w:name="ref-USACE2018"/>
+    <w:bookmarkStart w:id="81" w:name="ref-USACE2019"/>
     <w:p>
       <w:pPr>
         <w:pStyle w:val="Bibliography"/>
       </w:pPr>
       <w:r>
-        <w:t xml:space="preserve">USACE. 2018. Annual fish passage report Columbia and Snake rivers. U.S. Army Corps of Engineers.</w:t>
+        <w:t xml:space="preserve">USACE. 2019. Annual fish passage report Columbia and Snake rivers. U.S. Army Corps of Engineers.</w:t>
       </w:r>
     </w:p>
     <w:bookmarkEnd w:id="81"/>
-    <w:bookmarkStart w:id="82" w:name="ref-USACE2019"/>
+    <w:bookmarkStart w:id="82" w:name="ref-Waterhouse2020"/>
     <w:p>
       <w:pPr>
         <w:pStyle w:val="Bibliography"/>
       </w:pPr>
       <w:r>
-        <w:t xml:space="preserve">USACE. 2019. Annual fish passage report Columbia and Snake rivers. U.S. Army Corps of Engineers.</w:t>
+        <w:t xml:space="preserve">Waterhouse, L., J. White, K. See, A. Murdoch, and B. X. Semmens. 2020. A Bayesian nested patch occupancy model to estimate steelhead movement and abundance. Ecological Applications:e02202. Wiley Online Library.</w:t>
       </w:r>
     </w:p>
     <w:bookmarkEnd w:id="82"/>
-    <w:bookmarkStart w:id="83" w:name="ref-waterhouse2020bayesian"/>
+    <w:bookmarkStart w:id="83" w:name="ref-Williams2016"/>
     <w:p>
       <w:pPr>
         <w:pStyle w:val="Bibliography"/>
       </w:pPr>
       <w:r>
-        <w:t xml:space="preserve">Waterhouse, L., J. White, K. See, A. Murdoch, and B. X. Semmens. 2020. A bayesian nested patch occupancy model to estimate steelhead movement and abundance. Ecological Applications:e02202. Wiley Online Library.</w:t>
+        <w:t xml:space="preserve">Williams, T. H., B. C. Spence, D. A. Boughton, R. C. Johnson, E. G. R. Crozier, N. J. Mantua, M. R. O’Farrell, and S. T. Lindley. 2016. Viability assessment for Pacific salmon and steelhead listed under the Endangered Species Act: Southwest. U.S. Department of Commerce, NOAA Technical Memorandum NMFS-SWFSC-564.</w:t>
       </w:r>
     </w:p>
     <w:bookmarkEnd w:id="83"/>
-    <w:bookmarkStart w:id="84" w:name="ref-williams2016viability"/>
+    <w:bookmarkStart w:id="84" w:name="ref-Wright2015"/>
     <w:p>
       <w:pPr>
         <w:pStyle w:val="Bibliography"/>
       </w:pPr>
       <w:r>
-        <w:t xml:space="preserve">Williams, T. H., B. C. Spence, D. A. Boughton, R. C. Johnson, E. G. R. Crozier, N. J. Mantua, M. R. O’Farrell, and S. T. Lindley. 2016. Viability assessment for pacific salmon and steelhead listed under the endangered species act: Southwest.</w:t>
+        <w:t xml:space="preserve">Wright, K. K., W. C. Schrader, L. Reinhardt, K. Hernandez, C. Hohman, and T. Copeland. 2015. Process and methods for assigning ages to anadromous salmonids from scale samples. Idaho Department of Fish; Game, 15-03.</w:t>
       </w:r>
     </w:p>
     <w:bookmarkEnd w:id="84"/>
-    <w:bookmarkStart w:id="85" w:name="ref-Wright2015"/>
+    <w:bookmarkStart w:id="85" w:name="ref-Zhang2019"/>
     <w:p>
       <w:pPr>
         <w:pStyle w:val="Bibliography"/>
       </w:pPr>
       <w:r>
-        <w:t xml:space="preserve">Wright, K. K., W. C. Schrader, L. Reinhardt, K. Hernandez, C. Hohman, and T. Copeland. 2015. Process and methods for assigning ages to anadromous salmonids from scale samples. Idaho Department of Fish; Game, 15-03.</w:t>
+        <w:t xml:space="preserve">Zhang, X., H.-Y. Li, Z. D. Deng, L. R. Leung, J. R. Skalski, and S. J. Cooke. 2019. On the variable effects of climate change on Pacific salmon. Ecological Modelling 397:95–106. Elsevier.</w:t>
       </w:r>
     </w:p>
     <w:bookmarkEnd w:id="85"/>
-    <w:bookmarkStart w:id="86" w:name="ref-Zhang2019"/>
-    <w:p>
-      <w:pPr>
-        <w:pStyle w:val="Bibliography"/>
-      </w:pPr>
-      <w:r>
-        <w:t xml:space="preserve">Zhang, X., H.-Y. Li, Z. D. Deng, L. R. Leung, J. R. Skalski, and S. J. Cooke. 2019. On the variable effects of climate change on pacific salmon. Ecological Modelling 397:95–106. Elsevier.</w:t>
-      </w:r>
-    </w:p>
     <w:bookmarkEnd w:id="86"/>
-    <w:bookmarkEnd w:id="87"/>
     <w:p>
       <w:r>
         <w:br w:type="page"/>
@@ -2952,11 +2942,11 @@
       <w:pPr>
         <w:pStyle w:val="Heading1"/>
       </w:pPr>
-      <w:bookmarkStart w:id="88" w:name="tables"/>
+      <w:bookmarkStart w:id="87" w:name="tables"/>
       <w:r>
         <w:t xml:space="preserve">Tables</w:t>
       </w:r>
-      <w:bookmarkEnd w:id="88"/>
+      <w:bookmarkEnd w:id="87"/>
     </w:p>
     <w:p>
       <w:pPr>
@@ -6280,11 +6270,11 @@
       <w:pPr>
         <w:pStyle w:val="Heading1"/>
       </w:pPr>
-      <w:bookmarkStart w:id="89" w:name="figures"/>
+      <w:bookmarkStart w:id="88" w:name="figures"/>
       <w:r>
         <w:t xml:space="preserve">Figures</w:t>
       </w:r>
-      <w:bookmarkEnd w:id="89"/>
+      <w:bookmarkEnd w:id="88"/>
     </w:p>
     <w:p>
       <w:pPr>
@@ -6306,7 +6296,7 @@
                     </pic:cNvPicPr>
                   </pic:nvPicPr>
                   <pic:blipFill>
-                    <a:blip r:embed="rId90"/>
+                    <a:blip r:embed="rId89"/>
                     <a:stretch>
                       <a:fillRect/>
                     </a:stretch>
@@ -6353,7 +6343,7 @@
       <w:r>
         <w:drawing>
           <wp:inline>
-            <wp:extent cx="5943600" cy="3396342"/>
+            <wp:extent cx="5943600" cy="3962400"/>
             <wp:effectExtent b="0" l="0" r="0" t="0"/>
             <wp:docPr descr="Figure 2: Boxplots of the relative bias of STADEM estimates for wild escapement across various scenarios (See Table 1)." title="" id="1" name="Picture"/>
             <a:graphic>
@@ -6366,7 +6356,7 @@
                     </pic:cNvPicPr>
                   </pic:nvPicPr>
                   <pic:blipFill>
-                    <a:blip r:embed="rId91"/>
+                    <a:blip r:embed="rId90"/>
                     <a:stretch>
                       <a:fillRect/>
                     </a:stretch>
@@ -6374,7 +6364,7 @@
                   <pic:spPr bwMode="auto">
                     <a:xfrm>
                       <a:off x="0" y="0"/>
-                      <a:ext cx="5943600" cy="3396342"/>
+                      <a:ext cx="5943600" cy="3962400"/>
                     </a:xfrm>
                     <a:prstGeom prst="rect">
                       <a:avLst/>
@@ -6413,7 +6403,7 @@
       <w:r>
         <w:drawing>
           <wp:inline>
-            <wp:extent cx="5943600" cy="3396342"/>
+            <wp:extent cx="5943600" cy="3962400"/>
             <wp:effectExtent b="0" l="0" r="0" t="0"/>
             <wp:docPr descr="Figure 3: Time-series plot showing estimates of total escapement for Chinook in 2014, including window counts, trap estimates and STADEM estimates. The gray ribbon represents the 95% credible intervals for STADEM estimates, while the red ribbon represents the 95% confidence intervals for the trap estimates." title="" id="1" name="Picture"/>
             <a:graphic>
@@ -6426,7 +6416,7 @@
                     </pic:cNvPicPr>
                   </pic:nvPicPr>
                   <pic:blipFill>
-                    <a:blip r:embed="rId92"/>
+                    <a:blip r:embed="rId91"/>
                     <a:stretch>
                       <a:fillRect/>
                     </a:stretch>
@@ -6434,7 +6424,7 @@
                   <pic:spPr bwMode="auto">
                     <a:xfrm>
                       <a:off x="0" y="0"/>
-                      <a:ext cx="5943600" cy="3396342"/>
+                      <a:ext cx="5943600" cy="3962400"/>
                     </a:xfrm>
                     <a:prstGeom prst="rect">
                       <a:avLst/>
@@ -6473,7 +6463,7 @@
       <w:r>
         <w:drawing>
           <wp:inline>
-            <wp:extent cx="5943600" cy="4245428"/>
+            <wp:extent cx="5943600" cy="4953000"/>
             <wp:effectExtent b="0" l="0" r="0" t="0"/>
             <wp:docPr descr="Figure 4: Nighttime passage rate plotted against re-ascension rate on the logit scale, calculated from observed PIT tags for each week of spawn years 2010-2019. Colors correspond to different spawn year, while the size of each point is proportional to the window count that week. The dashed line is the 1-1 line." title="" id="1" name="Picture"/>
             <a:graphic>
@@ -6486,7 +6476,7 @@
                     </pic:cNvPicPr>
                   </pic:nvPicPr>
                   <pic:blipFill>
-                    <a:blip r:embed="rId93"/>
+                    <a:blip r:embed="rId92"/>
                     <a:stretch>
                       <a:fillRect/>
                     </a:stretch>
@@ -6494,7 +6484,7 @@
                   <pic:spPr bwMode="auto">
                     <a:xfrm>
                       <a:off x="0" y="0"/>
-                      <a:ext cx="5943600" cy="4245428"/>
+                      <a:ext cx="5943600" cy="4953000"/>
                     </a:xfrm>
                     <a:prstGeom prst="rect">
                       <a:avLst/>
@@ -6530,21 +6520,21 @@
       <w:pPr>
         <w:pStyle w:val="Heading1"/>
       </w:pPr>
-      <w:bookmarkStart w:id="94" w:name="append1"/>
+      <w:bookmarkStart w:id="93" w:name="append1"/>
       <w:r>
         <w:t xml:space="preserve">Appendix A - STADEM Model Description</w:t>
       </w:r>
+      <w:bookmarkEnd w:id="93"/>
+    </w:p>
+    <w:p>
+      <w:pPr>
+        <w:pStyle w:val="Heading2"/>
+      </w:pPr>
+      <w:bookmarkStart w:id="94" w:name="total-and-weekly-escapement"/>
+      <w:r>
+        <w:t xml:space="preserve">Total and Weekly Escapement</w:t>
+      </w:r>
       <w:bookmarkEnd w:id="94"/>
-    </w:p>
-    <w:p>
-      <w:pPr>
-        <w:pStyle w:val="Heading2"/>
-      </w:pPr>
-      <w:bookmarkStart w:id="95" w:name="total-and-weekly-escapement"/>
-      <w:r>
-        <w:t xml:space="preserve">Total and Weekly Escapement</w:t>
-      </w:r>
-      <w:bookmarkEnd w:id="95"/>
     </w:p>
     <w:p>
       <w:pPr>
@@ -7571,11 +7561,11 @@
       <w:pPr>
         <w:pStyle w:val="Heading2"/>
       </w:pPr>
-      <w:bookmarkStart w:id="96" w:name="day-time-passage-and-re-ascension-rates"/>
+      <w:bookmarkStart w:id="95" w:name="day-time-passage-and-re-ascension-rates"/>
       <w:r>
         <w:t xml:space="preserve">Day-time Passage and Re-ascension Rates</w:t>
       </w:r>
-      <w:bookmarkEnd w:id="96"/>
+      <w:bookmarkEnd w:id="95"/>
     </w:p>
     <w:p>
       <w:pPr>
@@ -8282,11 +8272,11 @@
       <w:pPr>
         <w:pStyle w:val="Heading2"/>
       </w:pPr>
-      <w:bookmarkStart w:id="97" w:name="origin-proportions"/>
+      <w:bookmarkStart w:id="96" w:name="origin-proportions"/>
       <w:r>
         <w:t xml:space="preserve">Origin Proportions</w:t>
       </w:r>
-      <w:bookmarkEnd w:id="97"/>
+      <w:bookmarkEnd w:id="96"/>
     </w:p>
     <w:p>
       <w:pPr>
@@ -9806,11 +9796,11 @@
       <w:pPr>
         <w:pStyle w:val="Heading2"/>
       </w:pPr>
-      <w:bookmarkStart w:id="98" w:name="model-fitting"/>
+      <w:bookmarkStart w:id="97" w:name="model-fitting"/>
       <w:r>
         <w:t xml:space="preserve">Model Fitting</w:t>
       </w:r>
-      <w:bookmarkEnd w:id="98"/>
+      <w:bookmarkEnd w:id="97"/>
     </w:p>
     <w:p>
       <w:pPr>
@@ -10081,11 +10071,11 @@
       <w:pPr>
         <w:pStyle w:val="Heading1"/>
       </w:pPr>
-      <w:bookmarkStart w:id="99" w:name="append2"/>
+      <w:bookmarkStart w:id="98" w:name="append2"/>
       <w:r>
         <w:t xml:space="preserve">Appendix B - Simulation Details</w:t>
       </w:r>
-      <w:bookmarkEnd w:id="99"/>
+      <w:bookmarkEnd w:id="98"/>
     </w:p>
     <w:p>
       <w:pPr>
@@ -12336,7 +12326,7 @@
       <w:r>
         <w:t xml:space="preserve">); resulting in an expected 25 wild, 12.5 hatchery and 3.75 hatchery no-clip populations. Mean arrival dates and variability were estimated from PIT-tag detection data queried from the Columbia Basin Research Data Access in Real Time (</w:t>
       </w:r>
-      <w:hyperlink r:id="rId100">
+      <w:hyperlink r:id="rId99">
         <w:r>
           <w:rPr>
             <w:rStyle w:val="Hyperlink"/>

</xml_diff>

<commit_message>
added code to refine the figures, and save black and white and color versions of them as .tiff files, as required by NAFMJ. Added all .tiff files to Git LFS.
</commit_message>
<xml_diff>
--- a/analysis/paper/paper.docx
+++ b/analysis/paper/paper.docx
@@ -137,7 +137,7 @@
         <w:t xml:space="preserve"> </w:t>
       </w:r>
       <w:r>
-        <w:t xml:space="preserve">17,</w:t>
+        <w:t xml:space="preserve">23,</w:t>
       </w:r>
       <w:r>
         <w:t xml:space="preserve"> </w:t>
@@ -727,7 +727,7 @@
         <w:t xml:space="preserve"> </w:t>
       </w:r>
       <w:r>
-        <w:t xml:space="preserve">this</w:t>
+        <w:t xml:space="preserve">the</w:t>
       </w:r>
       <w:r>
         <w:t xml:space="preserve"> </w:t>
@@ -1212,7 +1212,7 @@
         <w:t xml:space="preserve"> </w:t>
       </w:r>
       <w:r>
-        <w:t xml:space="preserve">Biomark, Inc. 705 South 8th St., Boise, Idaho, 83702, USA</w:t>
+        <w:t xml:space="preserve">Biomark, Inc., 705 South 8th Street, Boise, Idaho, 83702, USA</w:t>
       </w:r>
       <w:r>
         <w:br/>
@@ -1294,7 +1294,7 @@
         <w:t xml:space="preserve"> </w:t>
       </w:r>
       <w:r>
-        <w:t xml:space="preserve">(e.g. Bue et al. 1998)</w:t>
+        <w:t xml:space="preserve">(e.g., Bue et al. 1998)</w:t>
       </w:r>
       <w:r>
         <w:t xml:space="preserve">. For anadromous fishes, escapement is often estimated at a fixed location in a river system prior to fish reaching their spawning area. Escapement estimates facilitate effective fisheries management, particularly estimates of escapement for component groups</w:t>
@@ -1380,7 +1380,7 @@
         <w:t xml:space="preserve"> </w:t>
       </w:r>
       <w:r>
-        <w:t xml:space="preserve">in the Snake River basin of Pacific Northwest, USA, are depleted following decades of substantial harvest and anthropogenic changes to their migration corridor (e.g., construction of hydroelectric dams on the Snake and Columbia rivers) and tributary habitats</w:t>
+        <w:t xml:space="preserve">in the Snake River basin of Pacific Northwest, USA, are depleted following decades of substantial harvest and anthropogenic changes to their migration corridor (e.g., construction of hydroelectric projects on the Snake and Columbia rivers) and tributary habitats</w:t>
       </w:r>
       <w:r>
         <w:t xml:space="preserve"> </w:t>
@@ -1389,7 +1389,7 @@
         <w:t xml:space="preserve">(Nehlsen et al. 1991; McClure et al. 2003; Northwest Fisheries Science Center 2015)</w:t>
       </w:r>
       <w:r>
-        <w:t xml:space="preserve">. As a result, Snake River spring-summer run (arriving at Lower Granite between March 1 and August 17) Chinook Salmon (hereafter Chinook Salmon) were classified as threatened in 1992 under the Endangered Species Act (ESA; Federal Registry Notice 57 FR 14653), and Snake River summer-run steelhead trout (hereafter steelhead) were listed as threatened five years later (Federal Registry Notice 62 FR 43937). Snake River Chinook Salmon and steelhead have substantial cultural, recreational, commercial and subsistence value within the Snake River basin as well as in downstream corridors (i.e., Columbia River) and ocean fisheries. The aggregate escapement of Snake River Chinook Salmon and steelhead populations, with the exception of Tucannon River, is monitored at Lower Granite Dam located in southeast Washington; the final dam on the Snake River that returning adults must pass prior to heading to tributary spawning locations. Many fisheries management and conservation actions are made based on estimates of escapement at Lower Granite Dam parsed by species and origin</w:t>
+        <w:t xml:space="preserve">. As a result, Snake River spring-summer run Chinook Salmon (hereafter Chinook Salmon) were classified as threatened in 1992 under the Endangered Species Act (ESA; Federal Registry Notice 57 FR 14653), and Snake River summer-run steelhead trout (hereafter steelhead) were listed as threatened five years later (Federal Registry Notice 62 FR 43937). Snake River Chinook Salmon and steelhead have substantial cultural, recreational, commercial and subsistence value within the Snake River basin as well as in downstream corridors (i.e., Columbia River) and ocean fisheries. The aggregate escapement of Snake River Chinook Salmon and steelhead populations, with the exception of Tucannon River, is monitored at Lower Granite Dam located in southeast Washington; the final dam on the Snake River that returning adults must pass prior to heading to tributary spawning locations. Many fisheries management and conservation actions are made based on estimates of escapement at Lower Granite Dam parsed by species and origin</w:t>
       </w:r>
       <w:r>
         <w:t xml:space="preserve"> </w:t>
@@ -1406,7 +1406,7 @@
         <w:pStyle w:val="BodyText"/>
       </w:pPr>
       <w:r>
-        <w:t xml:space="preserve">The majority of Chinook Salmon and steelhead returning to the Snake River must ascend a fish ladder on Lower Granite Dam before migrating to their natal tributary spawning locations. Fish management agencies previously used counts of fish, by species, passing an observation window within the fish ladder as a census of fish escaping past the dam. For both species, total escapement was then parsed into groups (e.g., wild, hatchery) using observed marks and genetic data from a sample of fish captured at an adult trap located on the fish ladder upstream of the observation window</w:t>
+        <w:t xml:space="preserve">The majority of Chinook Salmon and steelhead returning to the Snake River must ascend a fish ladder on Lower Granite Dam before migrating upriver. Fish management agencies previously used counts of fish, by species, passing an observation window within the fish ladder as a census of fish escaping past the dam. For both species, total escapement was then parsed into groups (e.g., wild, hatchery) using observed marks and genetic data from a sample of fish captured at an adult trap located on the fish ladder upstream of the observation window</w:t>
       </w:r>
       <w:r>
         <w:t xml:space="preserve"> </w:t>
@@ -1432,7 +1432,7 @@
         <w:pStyle w:val="BodyText"/>
       </w:pPr>
       <w:r>
-        <w:t xml:space="preserve">However, using window counts as a census of Chinook Salmon and steelhead passing Lower Granite Dam can be problematic as it fails to account for multiple sources of uncertainty and disregards known biological processes. In-person window counts where observers look directly into the fish ladders to identify and count all passing fish, by species, occur for 50 minutes per hour, 16 hours a day from April through October (which corresponds with peak run timing for several species). Counts are then expanded to provide an estimate for the entire hour</w:t>
+        <w:t xml:space="preserve">However, using window counts as a census of Chinook Salmon and steelhead passing Lower Granite Dam can be problematic as it fails to account for multiple sources of uncertainty and disregards known biological processes. In-person window counts, where observers look directly into the fish ladders to identify and count all passing fish, by species, occur for 50 minutes per hour, 16 hours a day from April through October (which corresponds with peak run timing for several species). Counts are then expanded to provide an estimate for the entire hour</w:t>
       </w:r>
       <w:r>
         <w:t xml:space="preserve"> </w:t>
@@ -1453,7 +1453,25 @@
         <w:t xml:space="preserve"> </w:t>
       </w:r>
       <w:r>
-        <w:t xml:space="preserve">conducted a study of the counting system at Lower Granite Dam in 1992, and found that Chinook Salmon were undercounted at the window by in-person window counters compared to video counts. There was a significant difference between daily standard counts (16 or 10 hours per day) and daily 24-hour video counts for both Chinook Salmon and steelhead, accounted for by estimates of passage rates while the counting window is closed of 3.5% (Chinook Salmon) and 6.6% (steelhead). They also found some species misidentification issues, which could result in either under- or over-counting of a particular species. While that study identified potential issues with the current window counting procedure, it was only conducted in a single year, nearly 30 years ago, at a time when Chinook Salmon and steelhead total returns were lower than the past decade.</w:t>
+        <w:t xml:space="preserve">conducted a study of the counting system at Lower Granite Dam in 1992, and found that Chinook Salmon were undercounted at the window by in-person window counters compared to video counts. There was a significant difference between daily standard counts (16 or 10 hours per day) and daily 24-hour video counts; they found a significant nighttime passage rate (crossing while the counting window was closed) with 3.5% of Chinook Salmon and 6.6% of steelhead adults passing during</w:t>
+      </w:r>
+      <w:r>
+        <w:t xml:space="preserve"> </w:t>
+      </w:r>
+      <w:r>
+        <w:t xml:space="preserve">“</w:t>
+      </w:r>
+      <w:r>
+        <w:t xml:space="preserve">nighttime</w:t>
+      </w:r>
+      <w:r>
+        <w:t xml:space="preserve">”</w:t>
+      </w:r>
+      <w:r>
+        <w:t xml:space="preserve"> </w:t>
+      </w:r>
+      <w:r>
+        <w:t xml:space="preserve">hours. They also found some species misidentification issues, which could result in either under- or over-counting of a particular species. While that study identified potential issues with the current window counting procedure, it was only conducted in a single year, nearly 30 years ago, at a time when Chinook Salmon and steelhead total returns were lower than in the past decade.</w:t>
       </w:r>
     </w:p>
     <w:p>
@@ -1461,7 +1479,7 @@
         <w:pStyle w:val="BodyText"/>
       </w:pPr>
       <w:r>
-        <w:t xml:space="preserve">Besides potential errors in the window counts, two biological processes are unaccounted for: 1) fish that cross the dam during the 8+ hours when the window is unmonitored (i.e., nighttime passage) which may result in an underestimate of escapement, and 2) fish that migrate through the ladder and past the dam may fallback over the dam (e.g., over spillway, through navigation locks) and later may re-ascend the fish ladder again</w:t>
+        <w:t xml:space="preserve">Besides potential errors in the window counts, two biological processes are unaccounted for: 1) fish that cross the dam during the 8+ hours when the window is unmonitored (i.e., nighttime passage) which may result in an underestimate of escapement, and 2) fish that migrate through the ladder and past the dam may fallback over the dam (e.g., over a spillway, through navigation locks) and later may re-ascend the fish ladder again</w:t>
       </w:r>
       <w:r>
         <w:t xml:space="preserve"> </w:t>
@@ -1473,7 +1491,7 @@
         <w:t xml:space="preserve"> </w:t>
       </w:r>
       <w:r>
-        <w:t xml:space="preserve">and be double-counted at the window (re-ascension). Both fallback with and without re-ascension potentially result in an overestimate of escapement</w:t>
+        <w:t xml:space="preserve">and be double-counted at the window (re-ascension). Both fallback without and with re-ascension potentially result in an overestimate of escapement</w:t>
       </w:r>
       <w:r>
         <w:t xml:space="preserve"> </w:t>
@@ -1482,7 +1500,7 @@
         <w:t xml:space="preserve">(Dauble and Mueller 2000)</w:t>
       </w:r>
       <w:r>
-        <w:t xml:space="preserve">. Previously, it was assumed that nighttime passage rates and fallback/re-ascension rates canceled each other out resulting in window counts providing an unbiased estimate of escapement</w:t>
+        <w:t xml:space="preserve">. Previously, it was often assumed that nighttime passage rates and fallback/re-ascension rates canceled each other out resulting in window counts providing an unbiased estimate of escapement</w:t>
       </w:r>
       <w:r>
         <w:t xml:space="preserve"> </w:t>
@@ -1499,7 +1517,7 @@
         <w:pStyle w:val="BodyText"/>
       </w:pPr>
       <w:r>
-        <w:t xml:space="preserve">In this study, we describe a novel method to estimate aggregate and group escapements which incorporate all sources of known uncertainty and demonstrate that the estimation method is essentially unbiased, thus better informing conservation and management decision making. We also test whether observed nighttime passage and fallback/re-ascension rates are typically equal. Our method for estimating species specific escapement past Lower Granite Dam incorporates window counts, data from the adult fish trap, and observations of fish previously tagged with passive integrated transponder (PIT) tags in the adult ladder to explicitly model nighttime passage, re-ascension, and observation error using a state-space approach</w:t>
+        <w:t xml:space="preserve">In this study, we describe a novel method to estimate aggregate and group escapements which incorporate all sources of known uncertainty and demonstrate that the estimation method is essentially unbiased, thus better informing conservation and management decision making. We also test whether observed nighttime passage and fallback/re-ascension rates are typically equal. Our method for estimating species-specific escapement past Lower Granite Dam incorporates window counts, data from the adult fish trap, and observations of fish previously tagged with passive integrated transponder (PIT) tags in the adult ladder to explicitly model nighttime passage, re-ascension, and observation error using a state-space approach</w:t>
       </w:r>
       <w:r>
         <w:t xml:space="preserve"> </w:t>
@@ -1511,7 +1529,7 @@
         <w:t xml:space="preserve"> </w:t>
       </w:r>
       <w:r>
-        <w:t xml:space="preserve">which separates process variance (e.g. week to week variance in true escapment) from observation error variance (e.g. observation error at the window, or sampling variance at the trap). To meet desired management and conservation objectives, modeled escapement includes estimates of uncertainty and is parsed into weekly strata. Further, total and weekly estimates are parsed into three origin groups: wild fish, hatchery fish with a clipped adipose fin, and unclipped hatchery fish. Estimates of escapement account for fish that migrate through the ladder outside of observation hours (nighttime passage) and those that ascend the ladder multiple times (re-ascension). Our model is implemented in the</w:t>
+        <w:t xml:space="preserve">which separates process variance (e.g., week to week variance in true escapment) from observation error variance (e.g., observation error at the window, or sampling variance at the trap). To meet desired management and conservation objectives, modeled escapement includes estimates of uncertainty and is parsed into weekly strata. Further, total and weekly estimates are parsed into three origin groups: wild fish, hatchery fish with a clipped adipose fin, and unclipped hatchery fish. Estimates of escapement account for fish that migrate through the ladder outside of observation hours (nighttime passage) and those that ascend the ladder multiple times (re-ascension). Our model is implemented in the</w:t>
       </w:r>
       <w:r>
         <w:t xml:space="preserve"> </w:t>
@@ -1580,7 +1598,7 @@
         <w:t xml:space="preserve">(R Core Team 2020)</w:t>
       </w:r>
       <w:r>
-        <w:t xml:space="preserve">, and is available for downloaded at</w:t>
+        <w:t xml:space="preserve">, and is available for download or installation from</w:t>
       </w:r>
       <w:r>
         <w:t xml:space="preserve"> </w:t>
@@ -1622,7 +1640,7 @@
         <w:pStyle w:val="FirstParagraph"/>
       </w:pPr>
       <w:r>
-        <w:t xml:space="preserve">We used STADEM and three sources of data to estimate Chinook Salmon and steelhead escapement at Lower Granite Dam from 2010-2019. Data sources included 1) counts of fish migrating past the observation window located on the adult fish ladder at Lower Granite, 2) information from adults captured at a fish trap located in the fish ladder, and 3) observations of fish PIT tagged before they reached Lower Granite Dam detected in the adult fish ladder. Below, we describe each of the data sources in more detail as they pertain to Lower Granite Dam; similar data could likely be obtained from other fish passage facilities.</w:t>
+        <w:t xml:space="preserve">We used STADEM and three sources of data to estimate Chinook Salmon and steelhead escapement at Lower Granite Dam from 2010-2019. Data sources included 1) counts of fish migrating past the observation window located on the adult fish ladder at Lower Granite, 2) information from adults captured at a fish trap located in the fish ladder, and 3) observations of fish PIT tagged prior to arriving at Lower Granite Dam and detected in the adult fish ladder. Below, we describe each of the data sources in more detail as they pertain to Lower Granite Dam; similar data could likely be obtained from other fish passage facilities.</w:t>
       </w:r>
     </w:p>
     <w:p>
@@ -1640,7 +1658,7 @@
         <w:pStyle w:val="FirstParagraph"/>
       </w:pPr>
       <w:r>
-        <w:t xml:space="preserve">Daily counts of adult Chinook Salmon and steelhead passing an observation window located on the Lower Granite Dam fish ladder were made and provided by the US Army Corps of Engineers. When summed, they provide an estimate of the number of fish ascending and passing Lower Granite Dam each season. Window counts were made for each species using video monitoring and direct in-person visual monitoring during daytime hours</w:t>
+        <w:t xml:space="preserve">Daily counts of adult Chinook Salmon and steelhead passing the observation window located on the Lower Granite Dam fish ladder were estimated and provided by the US Army Corps of Engineers. When summed, they provide an estimate of the number of fish ascending and passing Lower Granite Dam each season. Window counts were made for each species using direct in-person visual monitoring and video monitoring during daytime hours</w:t>
       </w:r>
       <w:r>
         <w:t xml:space="preserve"> </w:t>
@@ -1649,7 +1667,7 @@
         <w:t xml:space="preserve">(Hatch et al. 1994)</w:t>
       </w:r>
       <w:r>
-        <w:t xml:space="preserve">. Video monitoring occurred during the beginning and tail ends of the adult runs (March 1 – March 31 and November 1 – December) for 10 hours per day (0600 – 1600 hours). Direct visual monitoring occurred during peak run times (April 1 – October 31) for 16 hours per day (0400 – 2000 hours)</w:t>
+        <w:t xml:space="preserve">. Direct visual monitoring occurred during peak run times (April 1 – October 31) for 16 hours per day (0400 – 2000 hours). Video monitoring occurred during the beginning and tail ends of the adult runs (March 1 – March 31 and November 1 – December) for 10 hours per day (0600 – 1600 hours)</w:t>
       </w:r>
       <w:r>
         <w:t xml:space="preserve"> </w:t>
@@ -1658,7 +1676,7 @@
         <w:t xml:space="preserve">(USACE 2015)</w:t>
       </w:r>
       <w:r>
-        <w:t xml:space="preserve">. During direct visual monitoring, observers recorded each adult (≥ 30cm), by species, passing the window for 50 minutes of each hour of operation. Salmonids under 30cm in length were not identified to species. The sum of the daily 50-minute counts were then multiplied by 1.2 to account for the 10 minutes when fish were not counted. Daytime window counts were not expanded for fish that may have ascended the ladder outside of operational hours (i.e., nighttime passage)</w:t>
+        <w:t xml:space="preserve">. During direct visual monitoring, observers recorded each adult (≥ 30cm), by species, passing the window for 50 minutes of each hour of operation. The sum of the daily 50-minute counts were then multiplied by 1.2 to account for the 10 minutes when fish were not counted. Daytime window counts were not expanded for fish that may have ascended the ladder outside of operational hours (i.e., nighttime passage)</w:t>
       </w:r>
       <w:r>
         <w:t xml:space="preserve"> </w:t>
@@ -1708,7 +1726,7 @@
         <w:t xml:space="preserve">(Ogden 2016a)</w:t>
       </w:r>
       <w:r>
-        <w:t xml:space="preserve">. The trap, also located within the adult fish ladder and upstream of the observation window, provided biological data (e.g., origin [wild, hatchery], genetic stock, length, age, sex) for captured adults that allowed decomposition of the escapement into specific groups</w:t>
+        <w:t xml:space="preserve">. The trap, also located within the adult fish ladder and upstream of the observation window, provides an opportunity to collect biological data (e.g., origin [wild, hatchery], genetic stock, length, age, sex) from captured adults which allows for decomposition of the escapement into specific groups</w:t>
       </w:r>
       <w:r>
         <w:t xml:space="preserve"> </w:t>
@@ -1725,7 +1743,7 @@
         <w:pStyle w:val="BodyText"/>
       </w:pPr>
       <w:r>
-        <w:t xml:space="preserve">All captured fish were anesthetized, speciated, examined for existing marks/tags, measured for fork length and visually identified as wild or hatchery. The most widely usee marking of hatchery fish is the adipose fin clip, although coded wire tags are used in less than 10% of the hatchery releases. Some subset of hatchery fish are either intentionally or unintentionally released without an adipose fin clip, and these are referred to as unclipped hatchery fish, or hatchery no-clip (HNC). For adipose-intact (unclipped) adults, which includes wild and hatchery no-clip individuals, either a portion or all of fish trapped (depending on the year) had scale and genetic tissue samples taken. Scale samples were used to estimate age</w:t>
+        <w:t xml:space="preserve">All captured fish were anesthetized, speciated, examined for existing marks or tags, measured for fork length and visually identified as wild or hatchery. The most widely used marking of hatchery fish is a clipped (removed) adipose fin, although coded wire tags are used in less than 10% of the hatchery releases. Some subset of hatchery fish are either intentionally or unintentionally released without a clipped adipose fin, and these are referred to as unclipped hatchery fish, or hatchery no-clips (HNC). For adults with intact adipose fins (unclipped), which includes wild and hatchery no-clip individuals, either a portion or all of fish trapped (depending on the year) had scale and genetic tissue samples taken. Scale samples were used to estimate age</w:t>
       </w:r>
       <w:r>
         <w:t xml:space="preserve"> </w:t>
@@ -1749,7 +1767,7 @@
         <w:t xml:space="preserve"> </w:t>
       </w:r>
       <w:r>
-        <w:t xml:space="preserve">and estimate the origin of wild fish via genetic stock identification (e.g.,</w:t>
+        <w:t xml:space="preserve">and estimate the location of origin of wild fish using genetic stock identification (e.g.,</w:t>
       </w:r>
       <w:r>
         <w:t xml:space="preserve"> </w:t>
@@ -1770,7 +1788,7 @@
         <w:t xml:space="preserve"> </w:t>
       </w:r>
       <w:r>
-        <w:t xml:space="preserve">provide further details on trap sample rates and valid sample selection. Prior to release, all non-PIT tagged fish with an intact adipose fin (i.e., putatively wild) received a PIT tag. Final determination of wild, clipped hatchery, or unclipped hatchery origins were assigned using a post-hoc analysis of marks and tags, including parentage-based tqagging</w:t>
+        <w:t xml:space="preserve">provide further details on trap sample rates and valid sample selection. Prior to release, all non-PIT tagged fish with an intact adipose fin (i.e., putatively wild) received a PIT tag. Final determination of wild, clipped hatchery, or unclipped hatchery origins were assigned using a post-hoc analysis of marks and tags, including parentage-based tagging</w:t>
       </w:r>
       <w:r>
         <w:t xml:space="preserve"> </w:t>
@@ -1806,7 +1824,7 @@
         <w:pStyle w:val="FirstParagraph"/>
       </w:pPr>
       <w:r>
-        <w:t xml:space="preserve">The last source of data was observations of PIT tagged adult Chinook Salmon and steelhead at detection sites located in the Lower Granite Dam fish ladder. These observations provide estimates of 1) a trapping rate, 2) the nighttime passage rate, and 3) the re-ascension rate. Detections used in the model include all fish that were previously PIT tagged as juveniles or adults prior to reaching Lower Granite Dam (i.e., does not include newly tagged adults at the dam) and detected at adult detection sites in the dam passage system. PIT tag data was provided through DART and the adult ladder PIT tag query;</w:t>
+        <w:t xml:space="preserve">The last source of data was observations of PIT tagged adult Chinook Salmon and steelhead at detection sites located in the Lower Granite Dam fish ladder. These observations provide daily estimates of 1) a trapping rate, 2) a nighttime passage rate, and 3) a re-ascension rate. Detections used in the model include all fish that were previously PIT tagged as juveniles or adults prior to arriving at Lower Granite Dam (i.e., does not include newly tagged adults at the dam) and detected at adult detection sites in the dam passage system. PIT tag data was provided through DART and the adult ladder PIT tag query;</w:t>
       </w:r>
       <w:r>
         <w:t xml:space="preserve"> </w:t>
@@ -1828,7 +1846,19 @@
         <w:pStyle w:val="BodyText"/>
       </w:pPr>
       <w:r>
-        <w:t xml:space="preserve">A trap rate estimate was derived using Lincoln-Peterson mark-recapture methods and PIT tag observations of both Chinook Salmon and steelhead at Lower Granite Dam adult detection sites. The</w:t>
+        <w:t xml:space="preserve">A trap rate estimate was derived using Lincoln-Peterson mark-recapture methods</w:t>
+      </w:r>
+      <w:r>
+        <w:t xml:space="preserve"> </w:t>
+      </w:r>
+      <w:r>
+        <w:t xml:space="preserve">(Seber 2002)</w:t>
+      </w:r>
+      <w:r>
+        <w:t xml:space="preserve"> </w:t>
+      </w:r>
+      <w:r>
+        <w:t xml:space="preserve">and PIT tag observations of both Chinook Salmon and steelhead at Lower Granite Dam adult detection sites. The</w:t>
       </w:r>
       <w:r>
         <w:t xml:space="preserve"> </w:t>
@@ -1846,7 +1876,7 @@
         <w:t xml:space="preserve"> </w:t>
       </w:r>
       <w:r>
-        <w:t xml:space="preserve">group included all tags (of both species) detected in the adult trap and the</w:t>
+        <w:t xml:space="preserve">group included all tags (both species) detected in the adult trap and the</w:t>
       </w:r>
       <w:r>
         <w:t xml:space="preserve"> </w:t>
@@ -1864,7 +1894,7 @@
         <w:t xml:space="preserve"> </w:t>
       </w:r>
       <w:r>
-        <w:t xml:space="preserve">group included tags observed to cross the weir at the upstream end of the fish ladder as adults left the passage system. The proportion of the tags detected at the weir that were also caught in the trap each week was assumed to reflect the same trap rate that all adults of the target species experienced as they crossed the ladder. The sample size of previously tagged fish detected at Lower Granite Dam influences the uncertainty in that trap rate, which is also informed by the number of adults caught in the trap and the window counts. The set trapping rate (i.e. the recorded time that the trap is open to trap adults) does not always reflect the true proportion of fish that are captured in the trap due to various issues including trap malfunctions, separation-by-code fish opening the trap more frequently than expected, and process error, among others. Therefore, we use the mark-recapture approach to estimate a</w:t>
+        <w:t xml:space="preserve">group included tags observed to cross the weir at the upstream end of the fish ladder as adults left the passage system. The proportion of tags detected leaving the passage system that were also caught in the trap each week was assumed to reflect the trap rate experienced by target species as they migrated through the ladder. The sample size of previously tagged fish detected at Lower Granite Dam influences the uncertainty in that trap rate, which is also informed by the number of adults caught in the trap and the window counts. The set trapping rate (i.e., the recorded time that the trap is open to trap adults) does not always reflect the true trapping rate or proportion of fish that are actually captured in the trap due to various issues including trap malfunctions, separation-by-code fish opening the trap more frequently than expected, and process error, among others. Therefore, we use the mark-recapture approach to estimate a</w:t>
       </w:r>
       <w:r>
         <w:t xml:space="preserve"> </w:t>
@@ -1890,7 +1920,7 @@
         <w:pStyle w:val="BodyText"/>
       </w:pPr>
       <w:r>
-        <w:t xml:space="preserve">We used PIT tag data to estimate nighttime passage and re-ascension rates, using the total number of tags passing the fish ladder for both and estimating both on a weekly basis. The nighttime passage rate was based on the count of PIT tags that migrated through the fish ladder during non-window observation hours and the total number of tags passing the fish ladder. The re-ascension rate incorporated the count of tags observed passing the upstream most detection sites in the adult fish ladder (i.e., passing the dam) and later detected re-entering the downstream end of the fish ladder at a later time and the total number of tags leaving the fish ladder. Previously, we looked for differences in nighttime passage and re-ascension rates estimated using wild fish only, versus combining hatchery and wild fish together, and found no difference. Therefore, we combine wild and hatchery PIT tagged fish observations to estimate common nighttime passage and re-ascension rates to increase sample sizes.</w:t>
+        <w:t xml:space="preserve">We used PIT tag data to estimate nighttime passage and re-ascension rates, using the total number of tags passing the fish ladder for both and estimating each on a weekly basis. The nighttime passage rate was based on the count of PIT tags that migrated through the fish ladder during non-window observation hours and the total number of tags passing the fish ladder. The re-ascension rate incorporated the count of tags observed passing the upstream most detection sites in the adult fish ladder (i.e., passing the dam) and later detected re-entering the downstream end of the fish ladder at a later time and the total number of tags leaving the fish ladder. Previously, we looked for differences in nighttime passage and re-ascension rates estimated using wild fish only, versus combining hatchery and wild fish together, and found no difference. Therefore, we combine wild and hatchery PIT tagged fish observations to estimate common nighttime passage and re-ascension rates to increase sample sizes.</w:t>
       </w:r>
     </w:p>
     <w:p>
@@ -1908,7 +1938,7 @@
         <w:pStyle w:val="FirstParagraph"/>
       </w:pPr>
       <w:r>
-        <w:t xml:space="preserve">We estimated the total number of fish crossing the dam each week, based on the window counts and the total fish passing the adult trap, while also accounting for nighttime passage and fallback/re-ascension rates using a state-space modeling approach</w:t>
+        <w:t xml:space="preserve">We estimated the total number of fish crossing the dam each week, based on the window counts and the total fish passing the adult trap, while also accounting for estimated nighttime passage and fallback/re-ascension rates using a state-space modeling approach</w:t>
       </w:r>
       <w:r>
         <w:t xml:space="preserve"> </w:t>
@@ -1917,10 +1947,7 @@
         <w:t xml:space="preserve">(Royle and Dorazio 2008)</w:t>
       </w:r>
       <w:r>
-        <w:t xml:space="preserve"> </w:t>
-      </w:r>
-      <w:r>
-        <w:t xml:space="preserve">implemented in the STADEM package for the R statistical software</w:t>
+        <w:t xml:space="preserve">. Our model is implemented in the STADEM package for the R statistical software</w:t>
       </w:r>
       <w:r>
         <w:t xml:space="preserve"> </w:t>
@@ -1929,7 +1956,7 @@
         <w:t xml:space="preserve">(R Core Team 2020)</w:t>
       </w:r>
       <w:r>
-        <w:t xml:space="preserve">. We assumed that the window counts and the estimates from the trap (fish in the trap divided by trap rate that week) were generated by processes with observation error. In the case of the trap, for example, we assumed there was sampling variation and uncertainty around our estimates of the true unknown trap rate. STADEM adjusted the window counts for the nighttime passage rate, and both window and trap estimates for the re-ascension rate to estimate the number of unique fish that crossed teh dam. Finally, adult sampling data from the trap (wild, hatchery, hatchery no-clip) were used to partition the total escapement estimate by origin (Figure</w:t>
+        <w:t xml:space="preserve">. We assumed that the window counts and the estimates from the trap (fish in the trap divided by trap rate that week) were generated by processes with observation error. In the case of the trap, for example, we assumed there was sampling variation and uncertainty around our estimates of the true unknown trap rate. STADEM adjusted the window counts for the nighttime passage rate, and both window and trap estimates for the re-ascension rate to estimate the number of unique fish that crossed the dam. Finally, adult sampling data from the trap (wild, hatchery, hatchery no-clip) were used to partition the total escapement estimate by origin (Figure</w:t>
       </w:r>
       <w:r>
         <w:t xml:space="preserve"> </w:t>
@@ -2031,7 +2058,7 @@
         <w:t xml:space="preserve">1</w:t>
       </w:r>
       <w:r>
-        <w:t xml:space="preserve">). The simulation parameters such as proportion of origin, run-timing, nighttime passage rates, fallback and re-ascension rates and trap rates were based on observed values at Lower Granite Dam between 2010-2015. We generated 99 simulations for each scenario, and ran STADEM on each one. Further details about simulation procedures can be found in</w:t>
+        <w:t xml:space="preserve">). The simulation parameters such as proportion of origin, run-timing, nighttime passage rates, fallback and re-ascension rates and trap rates were based on observed values at Lower Granite Dam between 2010-2015. We generated 99 simulations for each scenario, and ran STADEM on each one, resulting in a total of 1,188 model runs. Further details about simulation procedures can be found in</w:t>
       </w:r>
       <w:r>
         <w:t xml:space="preserve"> </w:t>
@@ -2053,7 +2080,7 @@
         <w:pStyle w:val="BodyText"/>
       </w:pPr>
       <w:r>
-        <w:t xml:space="preserve">We grouped the simulation results by origin (wild, hatchery clipped and hatchery no-clip) and evaluated them by several measures. Relative bias is the difference between the simulated</w:t>
+        <w:t xml:space="preserve">We grouped the simulation results by fish origin and evaluated them by several measures. Relative bias is the difference between the simulated</w:t>
       </w:r>
       <w:r>
         <w:t xml:space="preserve"> </w:t>
@@ -2104,7 +2131,7 @@
         <w:pStyle w:val="FirstParagraph"/>
       </w:pPr>
       <w:r>
-        <w:t xml:space="preserve">Finally, we applied STADEM to data from Lower Granite Dam for Chinook Salmon and steelhead returning to the Snake River during spawn years 2010 to 2019. Window counts for both species were accessed from DART via functions within STADEM. For Chinook Salmon, a spawn year refers to adults that migrate past the dam prior to August 17 each year and spawn that late summer and fall. For steelhead, the spawn year is defined as steelhead that migrate past Lower Granite Dam starting July 1 the previous year and prior to June 30 of the given year (e.g., spawn year 2017 steelhead migrate past Lower Granite between July 1, 2016 and June 30, 2017). Data from the adult trap was made available by Idaho Department of Fish and Game, and adult PIT tag detection data within the fish passage ladder at Lower Granite Dam was accessed from the PTAGIS regional database (</w:t>
+        <w:t xml:space="preserve">We applied STADEM to empirical data from Lower Granite Dam for Chinook Salmon and steelhead returning to the Snake River during spawn years 2010 to 2019. Window counts for both species were accessed from DART via functions within STADEM. For Chinook Salmon, a spawn year refers to adults that migrate past the dam prior to August 17 each year and spawn that late summer and fall. For steelhead, the spawn year is defined as steelhead that migrate past Lower Granite Dam starting July 1 the previous year and prior to June 30 of the given year (e.g., spawn year 2017 steelhead migrate past Lower Granite between July 1, 2016 and June 30, 2017). Data from the adult trap was made available by Idaho Department of Fish and Game, and adult PIT tag detection data within the fish passage ladder at Lower Granite Dam was accessed from the PTAGIS regional database (</w:t>
       </w:r>
       <w:hyperlink r:id="rId33">
         <w:r>
@@ -2182,7 +2209,7 @@
         <w:t xml:space="preserve">2</w:t>
       </w:r>
       <w:r>
-        <w:t xml:space="preserve">). Estimates were unbiased, with an average relative bias of 0.2–0.3%. The CV of the estimates averaged 2.0–3.0%, with higher CV’s being associated with scenarios when the trap was closed for 3 weeks. The coverage probabilities always exceeded 95% across all scenarios. The RMSE was near 500 for each scenario, representing an estimate within 2% of the true value, demonstrating the accuracy of STADEM (Table</w:t>
+        <w:t xml:space="preserve">). Estimates of wild escapement were unbiased, with an average relative bias of 0.2–0.3%. The CV of the estimates averaged 2.0–3.0%, with higher CV’s being associated with scenarios when the trap was closed for 3 weeks. The coverage probabilities always exceeded 95% across all scenarios. The RMSE was near 500 for each scenario, representing an estimate within 2% of the true value, demonstrating the accuracy of STADEM (Table</w:t>
       </w:r>
       <w:r>
         <w:t xml:space="preserve"> </w:t>
@@ -2235,7 +2262,7 @@
         <w:t xml:space="preserve">3</w:t>
       </w:r>
       <w:r>
-        <w:t xml:space="preserve">. Similar plots for all model runs are available on the manuscript GitHub page:</w:t>
+        <w:t xml:space="preserve">. Similar plots for all model runs [each species and year combination] are available on the manuscript GitHub page:</w:t>
       </w:r>
       <w:r>
         <w:t xml:space="preserve"> </w:t>
@@ -2293,7 +2320,7 @@
         <w:pStyle w:val="FirstParagraph"/>
       </w:pPr>
       <w:r>
-        <w:t xml:space="preserve">We have presented a novel method for estimating adult salmonid escapement past a large hydroelectric facility (e.g., Lower Granite Dam) that incorporates data from window counts, a fish trap, and observations of PIT tagged fish in the adult passage ladder. Our model explicitly incorporates nighttime passage, re-ascension, and potential error in both window and trap estimates. In doing so, we demonstrated that at Lower Granite Dam, nighttime passage and re-ascension rates do not always offset each other, and assuming they do will lead to biased escapement estimates in some years. With minor adjustments this modeling framework and the STADEM package could be applied to similar migratory species at Lower Granite Dam (e.g., fall Chinook Salmon, Pacific lamprey</w:t>
+        <w:t xml:space="preserve">We have presented a novel method for estimating adult salmonid escapement past a large hydroelectric facility (e.g., Lower Granite Dam) that incorporates data from window counts, a fish trap, and observations of PIT tagged fish in the adult passage ladder. Our model explicitly accounts for nighttime passage, re-ascension, and potential error in both window and trap estimates. In doing so, we demonstrated that at Lower Granite Dam, nighttime passage and re-ascension rates do not always offset each other, and assuming they do will lead to biased escapement estimates in some years. With minor adjustments this modeling framework and the STADEM package could be applied to similar migratory species at Lower Granite Dam (e.g., fall Chinook Salmon, Pacific lamprey</w:t>
       </w:r>
       <w:r>
         <w:t xml:space="preserve"> </w:t>
@@ -2305,7 +2332,7 @@
         <w:t xml:space="preserve">Lampetra tridentata</w:t>
       </w:r>
       <w:r>
-        <w:t xml:space="preserve">), or elsewhere, provided a fish passage barrier with a counting mechanism, a trap that can be used to sample a portion of the run and tag observation or detection infrastructure (e.g., a PIT tag detection array or similar) exists. Our state-space model combined multiple imperfect sources of data to reduce bias in adult escapement estimates and provided quantitative estimates of uncertainty. Accurate population or stock abundance estimates and uncertainty accounting for observation and process error can be particularly important when estimates are used or leveraged for management and conservation decisions such as population viability analyses.</w:t>
+        <w:t xml:space="preserve">), or elsewhere, provided a fish passage barrier with a counting mechanism, a trap that can be used to sample a portion of the run and tag observation or detection infrastructure (e.g., a PIT tag detection array or similar). Our state-space model combined multiple imperfect sources of data to reduce bias in adult escapement estimates and provided quantitative estimates of uncertainty. Accurate population or group abundance estimates and uncertainty accounting for observation and process error can be particularly important when estimates are used for management and conservation decisions such as population viability analyses.</w:t>
       </w:r>
     </w:p>
     <w:p>
@@ -2380,7 +2407,7 @@
         <w:pStyle w:val="BodyText"/>
       </w:pPr>
       <w:r>
-        <w:t xml:space="preserve">Recently, co-managers in the Snake River basin have adopted the STADEM framework to estimate population escapement of spring/summer Chinook Salmon and steelhead past Lower Granite Dam, and returning to tributary or population specific spawning areas</w:t>
+        <w:t xml:space="preserve">Recently, co-managers in the Snake River basin have adopted the STADEM framework to estimate escapement of spring-summer run Chinook Salmon and steelhead past Lower Granite Dam, and returning to tributary or population specific spawning areas</w:t>
       </w:r>
       <w:r>
         <w:t xml:space="preserve"> </w:t>
@@ -2389,7 +2416,7 @@
         <w:t xml:space="preserve">(Kinzer et al. 2020a, 2020b)</w:t>
       </w:r>
       <w:r>
-        <w:t xml:space="preserve">. Estimates of species and origin specific escapement at Lower Granite Dam, including known uncertainty, are available to further parse into sex- or age-structured escapement estimates</w:t>
+        <w:t xml:space="preserve">. Estimates of species and origin-specific escapement at Lower Granite Dam, including known uncertainty, are available to further parse into sex- or age-structured escapement estimates</w:t>
       </w:r>
       <w:r>
         <w:t xml:space="preserve"> </w:t>
@@ -2463,7 +2490,7 @@
         <w:pStyle w:val="FirstParagraph"/>
       </w:pPr>
       <w:r>
-        <w:t xml:space="preserve">Funding for this study and development of the STADEM model was partially provided by the Bonneville Power Administration under project 2003-017-00. Special thanks to Darren Ogden and staff at the Lower Granite Dam adult trap for their hard work and diligent data collection. Thank you to personnel at the Idaho Department of Fish and Game, particularly Paul Bunn, Tim Copeland, and Bill Schrader, for providing access to data from the adult fish trap and conceptualizing methods, and to Matthew Campbell and staff at the Eagle Fish Genetics Laboratory for analyzing genetic samples. Special thanks to Columbia Basin Research staff and the Columbia River Data Access in Real Time (DART) application, and Susannah Iltis in particular. And finally, thank you to Rick Orme for his contributions to the development of STADEM, and all the other folks who have contributed through productive critique and conversations.</w:t>
+        <w:t xml:space="preserve">Funding for this study and development of the STADEM model was partially provided by the Bonneville Power Administration under project 2003-017-00. Special thanks to Darren Ogden and staff at the Lower Granite Dam adult trap for their hard work and diligent data collection. Thank you to personnel at the Idaho Department of Fish and Game, particularly Paul Bunn, Tim Copeland, and Bill Schrader, for providing access to data from the adult fish trap and conceptualizing methods, and to Matthew Campbell and staff at the Eagle Fish Genetics Laboratory for analyzing genetic samples. Special thanks to Columbia Basin Research staff and the Columbia River Data Access in Real Time (DART) application, and Susannah Iltis in particular. And finally, thank you to Rick Orme for his contributions to the development of STADEM, and all the other people who have contributed through productive critique and conversations.</w:t>
       </w:r>
     </w:p>
     <w:p>
@@ -2953,7 +2980,7 @@
         <w:pStyle w:val="TableCaption"/>
       </w:pPr>
       <w:r>
-        <w:t xml:space="preserve">Table 1: Summary of simulation scenarios including varying adult trapping, fallback and re-ascension rates, nighttime passage, and window count error rates use to evaluate the performance of STADEM.</w:t>
+        <w:t xml:space="preserve">Table 1: Summary of simulation scenarios including varying adult trapping, fallback and re-ascension, nighttime passage, and window count error rates used to evaluate the performance of STADEM.</w:t>
       </w:r>
     </w:p>
     <w:tbl>
@@ -2961,7 +2988,7 @@
         <w:tblStyle w:val="Table"/>
         <w:tblW w:type="pct" w:w="0.0"/>
         <w:tblLook w:firstRow="1"/>
-        <w:tblCaption w:val="Table 1: Summary of simulation scenarios including varying adult trapping, fallback and re-ascension rates, nighttime passage, and window count error rates use to evaluate the performance of STADEM."/>
+        <w:tblCaption w:val="Table 1: Summary of simulation scenarios including varying adult trapping, fallback and re-ascension, nighttime passage, and window count error rates used to evaluate the performance of STADEM."/>
       </w:tblPr>
       <w:tblGrid/>
       <w:tr>
@@ -6267,6 +6294,11 @@
       </w:r>
     </w:p>
     <w:p>
+      <w:r>
+        <w:br w:type="page"/>
+      </w:r>
+    </w:p>
+    <w:p>
       <w:pPr>
         <w:pStyle w:val="Heading1"/>
       </w:pPr>
@@ -6283,9 +6315,9 @@
       <w:r>
         <w:drawing>
           <wp:inline>
-            <wp:extent cx="5943600" cy="11887200"/>
+            <wp:extent cx="5943600" cy="4953000"/>
             <wp:effectExtent b="0" l="0" r="0" t="0"/>
-            <wp:docPr descr="Figure 1: Schematic of how the STADEM model works. (A) shows the posterior of the estimate of fish crossing the dam while the window is open (dashed line shows observed window counts). That estimate is divided by the nighttime passage rate (B). The total fish is then discounted by the re-ascension rate to estimate unique fish (C). Those unique fish are then multiplied by the proportions by origin (D), to estimate unique fish by origin." title="" id="1" name="Picture"/>
+            <wp:docPr descr="Figure 1: Schematic showing the STADEM model framework. (A) shows the posterior of the estimate of fish crossing the dam while the window is open (dashed line shows observed window counts). That estimate is divided by the nighttime passage rate (B). The total fish is then discounted by the re-ascension rate to estimate unique fish (C). Those unique fish are then multiplied by the proportions by origin (D), to estimate unique fish by origin." title="" id="1" name="Picture"/>
             <a:graphic>
               <a:graphicData uri="http://schemas.openxmlformats.org/drawingml/2006/picture">
                 <pic:pic>
@@ -6304,7 +6336,7 @@
                   <pic:spPr bwMode="auto">
                     <a:xfrm>
                       <a:off x="0" y="0"/>
-                      <a:ext cx="5943600" cy="11887200"/>
+                      <a:ext cx="5943600" cy="4953000"/>
                     </a:xfrm>
                     <a:prstGeom prst="rect">
                       <a:avLst/>
@@ -6328,7 +6360,7 @@
         <w:pStyle w:val="ImageCaption"/>
       </w:pPr>
       <w:r>
-        <w:t xml:space="preserve">Figure 1: Schematic of how the STADEM model works. (A) shows the posterior of the estimate of fish crossing the dam while the window is open (dashed line shows observed window counts). That estimate is divided by the nighttime passage rate (B). The total fish is then discounted by the re-ascension rate to estimate unique fish (C). Those unique fish are then multiplied by the proportions by origin (D), to estimate unique fish by origin.</w:t>
+        <w:t xml:space="preserve">Figure 1: Schematic showing the STADEM model framework. (A) shows the posterior of the estimate of fish crossing the dam while the window is open (dashed line shows observed window counts). That estimate is divided by the nighttime passage rate (B). The total fish is then discounted by the re-ascension rate to estimate unique fish (C). Those unique fish are then multiplied by the proportions by origin (D), to estimate unique fish by origin.</w:t>
       </w:r>
     </w:p>
     <w:p>
@@ -6405,7 +6437,7 @@
           <wp:inline>
             <wp:extent cx="5943600" cy="3962400"/>
             <wp:effectExtent b="0" l="0" r="0" t="0"/>
-            <wp:docPr descr="Figure 3: Time-series plot showing estimates of total escapement for Chinook in 2014, including window counts, trap estimates and STADEM estimates. The gray ribbon represents the 95% credible intervals for STADEM estimates, while the red ribbon represents the 95% confidence intervals for the trap estimates." title="" id="1" name="Picture"/>
+            <wp:docPr descr="Figure 3: Time-series plot showing estimates of total escapement for Chinook Salmon in 2014, including window counts, trap estimates and STADEM estimates. The gray ribbon represents the 95% credible intervals for STADEM estimates, while the red ribbon represents the 95% confidence intervals for the trap estimates." title="" id="1" name="Picture"/>
             <a:graphic>
               <a:graphicData uri="http://schemas.openxmlformats.org/drawingml/2006/picture">
                 <pic:pic>
@@ -6448,7 +6480,7 @@
         <w:pStyle w:val="ImageCaption"/>
       </w:pPr>
       <w:r>
-        <w:t xml:space="preserve">Figure 3: Time-series plot showing estimates of total escapement for Chinook in 2014, including window counts, trap estimates and STADEM estimates. The gray ribbon represents the 95% credible intervals for STADEM estimates, while the red ribbon represents the 95% confidence intervals for the trap estimates.</w:t>
+        <w:t xml:space="preserve">Figure 3: Time-series plot showing estimates of total escapement for Chinook Salmon in 2014, including window counts, trap estimates and STADEM estimates. The gray ribbon represents the 95% credible intervals for STADEM estimates, while the red ribbon represents the 95% confidence intervals for the trap estimates.</w:t>
       </w:r>
     </w:p>
     <w:p>
@@ -6465,7 +6497,7 @@
           <wp:inline>
             <wp:extent cx="5943600" cy="4953000"/>
             <wp:effectExtent b="0" l="0" r="0" t="0"/>
-            <wp:docPr descr="Figure 4: Nighttime passage rate plotted against re-ascension rate on the logit scale, calculated from observed PIT tags for each week of spawn years 2010-2019. Colors correspond to different spawn year, while the size of each point is proportional to the window count that week. The dashed line is the 1-1 line." title="" id="1" name="Picture"/>
+            <wp:docPr descr="Figure 4: Nighttime passage rate plotted against re-ascension rate on the logit scale, calculated from observed PIT tags for each week of spawn years 2010-2019. The size of each point is proportional to the window count that week. The dashed line is the 1-1 line." title="" id="1" name="Picture"/>
             <a:graphic>
               <a:graphicData uri="http://schemas.openxmlformats.org/drawingml/2006/picture">
                 <pic:pic>
@@ -6508,7 +6540,7 @@
         <w:pStyle w:val="ImageCaption"/>
       </w:pPr>
       <w:r>
-        <w:t xml:space="preserve">Figure 4: Nighttime passage rate plotted against re-ascension rate on the logit scale, calculated from observed PIT tags for each week of spawn years 2010-2019. Colors correspond to different spawn year, while the size of each point is proportional to the window count that week. The dashed line is the 1-1 line.</w:t>
+        <w:t xml:space="preserve">Figure 4: Nighttime passage rate plotted against re-ascension rate on the logit scale, calculated from observed PIT tags for each week of spawn years 2010-2019. The size of each point is proportional to the window count that week. The dashed line is the 1-1 line.</w:t>
       </w:r>
     </w:p>
     <w:p>

</xml_diff>

<commit_message>
shrunk the axis text on figure 3. Added AFS style guide to "templates" folder
</commit_message>
<xml_diff>
--- a/analysis/paper/paper.docx
+++ b/analysis/paper/paper.docx
@@ -6437,7 +6437,7 @@
           <wp:inline>
             <wp:extent cx="5943600" cy="3962400"/>
             <wp:effectExtent b="0" l="0" r="0" t="0"/>
-            <wp:docPr descr="Figure 3: Time-series plot showing estimates of total escapement for Chinook Salmon in 2014, including window counts, trap estimates and STADEM estimates. The gray ribbon represents the 95% credible intervals for STADEM estimates, while the red ribbon represents the 95% confidence intervals for the trap estimates." title="" id="1" name="Picture"/>
+            <wp:docPr descr="Figure 3: Time-series plot showing estimates of total escapement for Chinook Salmon in 2014, including window counts, trap estimates and STADEM estimates. The dark gray ribbon represents the 95% credible intervals for STADEM estimates, while the light gray ribbon represents the 95% confidence intervals for the trap estimates." title="" id="1" name="Picture"/>
             <a:graphic>
               <a:graphicData uri="http://schemas.openxmlformats.org/drawingml/2006/picture">
                 <pic:pic>
@@ -6480,7 +6480,7 @@
         <w:pStyle w:val="ImageCaption"/>
       </w:pPr>
       <w:r>
-        <w:t xml:space="preserve">Figure 3: Time-series plot showing estimates of total escapement for Chinook Salmon in 2014, including window counts, trap estimates and STADEM estimates. The gray ribbon represents the 95% credible intervals for STADEM estimates, while the red ribbon represents the 95% confidence intervals for the trap estimates.</w:t>
+        <w:t xml:space="preserve">Figure 3: Time-series plot showing estimates of total escapement for Chinook Salmon in 2014, including window counts, trap estimates and STADEM estimates. The dark gray ribbon represents the 95% credible intervals for STADEM estimates, while the light gray ribbon represents the 95% confidence intervals for the trap estimates.</w:t>
       </w:r>
     </w:p>
     <w:p>

</xml_diff>

<commit_message>
removed comments that have been resolved.
Deleted a reference to a manuscript in review. re-knit
</commit_message>
<xml_diff>
--- a/analysis/paper/paper.docx
+++ b/analysis/paper/paper.docx
@@ -1767,16 +1767,16 @@
         <w:t xml:space="preserve"> </w:t>
       </w:r>
       <w:r>
-        <w:t xml:space="preserve">and estimate the location of origin of wild fish using genetic stock identification (e.g.,</w:t>
-      </w:r>
-      <w:r>
-        <w:t xml:space="preserve"> </w:t>
-      </w:r>
-      <w:r>
-        <w:t xml:space="preserve">Hargrove et al. (2019)</w:t>
-      </w:r>
-      <w:r>
-        <w:t xml:space="preserve">). Prior to 2013, only fish determined to be wild in origin at the trap were sampled for scale and genetics. Starting in 2013, every unclipped Chinook Salmon and steelhead trapped at Lower Granite Dam was genotyped to simplify collaborative logistics and better estimate the proportion of unclipped hatchery fish that appear phenotypically wild.</w:t>
+        <w:t xml:space="preserve">and estimate the location of origin of wild fish using genetic stock identification</w:t>
+      </w:r>
+      <w:r>
+        <w:t xml:space="preserve"> </w:t>
+      </w:r>
+      <w:r>
+        <w:t xml:space="preserve">(e.g., Hargrove et al. 2019)</w:t>
+      </w:r>
+      <w:r>
+        <w:t xml:space="preserve">. Prior to 2013, only fish determined to be wild in origin at the trap were sampled for scale and genetics. Starting in 2013, every unclipped Chinook Salmon and steelhead trapped at Lower Granite Dam was genotyped to simplify collaborative logistics and better estimate the proportion of unclipped hatchery fish that appear phenotypically wild.</w:t>
       </w:r>
       <w:r>
         <w:t xml:space="preserve"> </w:t>
@@ -2390,16 +2390,7 @@
         <w:t xml:space="preserve"> </w:t>
       </w:r>
       <w:r>
-        <w:t xml:space="preserve">collected at the adult trap, which currently is completed post-hoc after the trapping season. The inclusion of genetic information typically results in a reduction in wild escapement estimates and an associated increase in hatchery no-clip escapement</w:t>
-      </w:r>
-      <w:r>
-        <w:t xml:space="preserve"> </w:t>
-      </w:r>
-      <w:r>
-        <w:t xml:space="preserve">(Hargrove et al. n.d.)</w:t>
-      </w:r>
-      <w:r>
-        <w:t xml:space="preserve">. However, if in-season management decisions do not require this correction or could accept the potential bias, origin calls at the trap could be used in-season as a first approximation to escapement. Final post-hoc estimates parsed by origin could then be finalized at season’s end. All other data included in this model (e.g., window counts and PIT observations) are otherwise provided in near real-time by DART. Provided the Lower Granite Dam adult fish trap database was updated and available in near real-time, there are minimal obstacles for adapting the STADEM framework to provide in-season estimates of escapement.</w:t>
+        <w:t xml:space="preserve">collected at the adult trap, which currently is completed post-hoc after the trapping season. The inclusion of genetic information typically results in a reduction in wild escapement estimates and an associated increase in hatchery no-clip escapement. However, if in-season management decisions do not require this correction or could accept the potential bias, origin calls at the trap could be used in-season as a first approximation to escapement. Final post-hoc estimates parsed by origin could then be finalized at season’s end. All other data included in this model (e.g., window counts and PIT observations) are otherwise provided in near real-time by DART. Provided the Lower Granite Dam adult fish trap database was updated and available in near real-time, there are minimal obstacles for adapting the STADEM framework to provide in-season estimates of escapement.</w:t>
       </w:r>
     </w:p>
     <w:p>
@@ -2508,7 +2499,7 @@
       </w:r>
       <w:bookmarkEnd w:id="40"/>
     </w:p>
-    <w:bookmarkStart w:id="86" w:name="refs"/>
+    <w:bookmarkStart w:id="85" w:name="refs"/>
     <w:bookmarkStart w:id="41" w:name="ref-Boggs2004"/>
     <w:p>
       <w:pPr>
@@ -2569,397 +2560,387 @@
       </w:r>
     </w:p>
     <w:bookmarkEnd w:id="46"/>
-    <w:bookmarkStart w:id="47" w:name="ref-Hargrove2020"/>
+    <w:bookmarkStart w:id="47" w:name="ref-Hargrove2019"/>
     <w:p>
       <w:pPr>
         <w:pStyle w:val="Bibliography"/>
       </w:pPr>
       <w:r>
-        <w:t xml:space="preserve">Hargrove, J. S., C. A. Camacho, W. C. Schrader, J. P. Powell, T. A. Delomas, J. E. Hess, S. R. Narum, and M. R. Campbell. (n.d.). Parentage-based tagging improves escapement estimates for ESA-listed adult Chinook Salmon and steelhead in the Snake River basin.</w:t>
+        <w:t xml:space="preserve">Hargrove, J. S., T. A. Delomas, and M. Davison. 2019. Chinook Salmon and steelhead genotyping for genetic stock identification at Lower Granite Dam. Idaho Department of Fish and Game, Fishery Research, Annual Progress Report 19-08.</w:t>
       </w:r>
     </w:p>
     <w:bookmarkEnd w:id="47"/>
-    <w:bookmarkStart w:id="48" w:name="ref-Hargrove2019"/>
+    <w:bookmarkStart w:id="48" w:name="ref-Hatch1994"/>
     <w:p>
       <w:pPr>
         <w:pStyle w:val="Bibliography"/>
       </w:pPr>
       <w:r>
-        <w:t xml:space="preserve">Hargrove, J. S., T. A. Delomas, and M. Davison. 2019. Chinook Salmon and steelhead genotyping for genetic stock identification at Lower Granite Dam. Idaho Department of Fish and Game, Fishery Research, Annual Progress Report 19-08.</w:t>
+        <w:t xml:space="preserve">Hatch, D. R., D. R. Pederson, and J. Fryer. 1994. Feasibility of documenting and estimating adult fish passage at large hydroelectric facilities in the Snake River using video technology; 1993 final report. Columbia River Inter-Tribal Fish Commission.</w:t>
       </w:r>
     </w:p>
     <w:bookmarkEnd w:id="48"/>
-    <w:bookmarkStart w:id="49" w:name="ref-Hatch1994"/>
+    <w:bookmarkStart w:id="49" w:name="ref-Hess2014"/>
     <w:p>
       <w:pPr>
         <w:pStyle w:val="Bibliography"/>
       </w:pPr>
       <w:r>
-        <w:t xml:space="preserve">Hatch, D. R., D. R. Pederson, and J. Fryer. 1994. Feasibility of documenting and estimating adult fish passage at large hydroelectric facilities in the Snake River using video technology; 1993 final report. Columbia River Inter-Tribal Fish Commission.</w:t>
+        <w:t xml:space="preserve">Hess, J. E., J. M. Whiteaker, J. K. Fryer, and S. R. Narum. 2014. Monitoring stock-specific abundance, run timing, and straying of Chinook Salmon in the Columbia River using genetic stock identification (GSI). North American Journal of Fisheries Management 34(1):184–201.</w:t>
       </w:r>
     </w:p>
     <w:bookmarkEnd w:id="49"/>
-    <w:bookmarkStart w:id="50" w:name="ref-Hess2014"/>
+    <w:bookmarkStart w:id="50" w:name="ref-WDFW2019"/>
     <w:p>
       <w:pPr>
         <w:pStyle w:val="Bibliography"/>
       </w:pPr>
       <w:r>
-        <w:t xml:space="preserve">Hess, J. E., J. M. Whiteaker, J. K. Fryer, and S. R. Narum. 2014. Monitoring stock-specific abundance, run timing, and straying of Chinook Salmon in the Columbia River using genetic stock identification (GSI). North American Journal of Fisheries Management 34(1):184–201.</w:t>
+        <w:t xml:space="preserve">Joint Columbia River Management Staff. 2019. 2019 Joint Staff Report: Stock status and fisheries for spring Chinook, summer Chinook, sockeye, steelhead, and other species. Oregon Department of Fish &amp; Wildlife; Washington Department of Fish &amp; Wildlife.</w:t>
       </w:r>
     </w:p>
     <w:bookmarkEnd w:id="50"/>
-    <w:bookmarkStart w:id="51" w:name="ref-WDFW2019"/>
+    <w:bookmarkStart w:id="51" w:name="ref-Kinzer2020"/>
     <w:p>
       <w:pPr>
         <w:pStyle w:val="Bibliography"/>
       </w:pPr>
       <w:r>
-        <w:t xml:space="preserve">Joint Columbia River Management Staff. 2019. 2019 Joint Staff Report: Stock status and fisheries for spring Chinook, summer Chinook, sockeye, steelhead, and other species. Oregon Department of Fish &amp; Wildlife; Washington Department of Fish &amp; Wildlife.</w:t>
+        <w:t xml:space="preserve">Kinzer, R. N., B. Arnsberg, J. Harbeck, A. Maxwell, R. Orme, C. Rabe, and S. Vatland. 2020a. Snake River basin adult Chinook Salmon and steelhead monitoring, 2019 annual report. Nez Perce Tribe, Department of Fisheries Resources Management, Research Division, Lapwai, ID.</w:t>
       </w:r>
     </w:p>
     <w:bookmarkEnd w:id="51"/>
-    <w:bookmarkStart w:id="52" w:name="ref-Kinzer2020"/>
+    <w:bookmarkStart w:id="52" w:name="ref-IPTDSW2020"/>
     <w:p>
       <w:pPr>
         <w:pStyle w:val="Bibliography"/>
       </w:pPr>
       <w:r>
-        <w:t xml:space="preserve">Kinzer, R. N., B. Arnsberg, J. Harbeck, A. Maxwell, R. Orme, C. Rabe, and S. Vatland. 2020a. Snake River basin adult Chinook Salmon and steelhead monitoring, 2019 annual report. Nez Perce Tribe, Department of Fisheries Resources Management, Research Division, Lapwai, ID.</w:t>
+        <w:t xml:space="preserve">Kinzer, R., R. Orme, M. Campbell, J. Hargrove, and K. See. 2020b. Report to NOAA Fisheries for 5-year ESA status review: Snake River basin steelhead and Chinook Salmon population abundance, life history, and diversity metrics calculated from in-stream PIT-tag observations (SY2010-SY2019). IPTDSW (In-stream PIT-tag detection systems workgroup).</w:t>
       </w:r>
     </w:p>
     <w:bookmarkEnd w:id="52"/>
-    <w:bookmarkStart w:id="53" w:name="ref-IPTDSW2020"/>
+    <w:bookmarkStart w:id="53" w:name="ref-McClure2003"/>
     <w:p>
       <w:pPr>
         <w:pStyle w:val="Bibliography"/>
       </w:pPr>
       <w:r>
-        <w:t xml:space="preserve">Kinzer, R., R. Orme, M. Campbell, J. Hargrove, and K. See. 2020b. Report to NOAA Fisheries for 5-year ESA status review: Snake River basin steelhead and Chinook Salmon population abundance, life history, and diversity metrics calculated from in-stream PIT-tag observations (SY2010-SY2019). IPTDSW (In-stream PIT-tag detection systems workgroup).</w:t>
+        <w:t xml:space="preserve">McClure, M. M., E. E. Holmes, B. L. Sanderson, and C. E. Jordan. 2003. A large-scale, multispecies status assessment: Anadromous salmonids in the Columbia River basin. Ecological Applications 13(4):964–989.</w:t>
       </w:r>
     </w:p>
     <w:bookmarkEnd w:id="53"/>
-    <w:bookmarkStart w:id="54" w:name="ref-McClure2003"/>
+    <w:bookmarkStart w:id="54" w:name="ref-McElhany2000"/>
     <w:p>
       <w:pPr>
         <w:pStyle w:val="Bibliography"/>
       </w:pPr>
       <w:r>
-        <w:t xml:space="preserve">McClure, M. M., E. E. Holmes, B. L. Sanderson, and C. E. Jordan. 2003. A large-scale, multispecies status assessment: Anadromous salmonids in the Columbia River basin. Ecological Applications 13(4):964–989.</w:t>
+        <w:t xml:space="preserve">McElhany, P., M. H. Rucklelshaus, M. J. Ford, T. C. Wainwright, and E. P. Bjorkstedt. 2000. Viable salmonid populations and the recovery of evolutionarily significant units. U.S. Department of Commerce, NOAA Technical Memorandum NMFS-NWFSC-42.</w:t>
       </w:r>
     </w:p>
     <w:bookmarkEnd w:id="54"/>
-    <w:bookmarkStart w:id="55" w:name="ref-McElhany2000"/>
+    <w:bookmarkStart w:id="55" w:name="ref-NMFS2019"/>
     <w:p>
       <w:pPr>
         <w:pStyle w:val="Bibliography"/>
       </w:pPr>
       <w:r>
-        <w:t xml:space="preserve">McElhany, P., M. H. Rucklelshaus, M. J. Ford, T. C. Wainwright, and E. P. Bjorkstedt. 2000. Viable salmonid populations and the recovery of evolutionarily significant units. U.S. Department of Commerce, NOAA Technical Memorandum NMFS-NWFSC-42.</w:t>
+        <w:t xml:space="preserve">National Marine Fisheries Service. 2019. Endangered Species Act (ESA) Section 7(a)(2) biological opinion and Magnuson-Stevens Fishery Conservation and Management Act essential fish habitat response. Continued operation and maintenance of the Columbia River system. National Marine Fisheries Service, NMFS Consultation WCRO-2019-02395.</w:t>
       </w:r>
     </w:p>
     <w:bookmarkEnd w:id="55"/>
-    <w:bookmarkStart w:id="56" w:name="ref-NMFS2019"/>
+    <w:bookmarkStart w:id="56" w:name="ref-Nehlsen1991"/>
     <w:p>
       <w:pPr>
         <w:pStyle w:val="Bibliography"/>
       </w:pPr>
       <w:r>
-        <w:t xml:space="preserve">National Marine Fisheries Service. 2019. Endangered Species Act (ESA) Section 7(a)(2) biological opinion and Magnuson-Stevens Fishery Conservation and Management Act essential fish habitat response. Continued operation and maintenance of the Columbia River system. National Marine Fisheries Service, NMFS Consultation WCRO-2019-02395.</w:t>
+        <w:t xml:space="preserve">Nehlsen, W., J. E. Williams, and J. A. Lichatowich. 1991. Pacific salmon at the crossroads: Stocks at risk from California, Oregon, Idaho, and Washington. Fisheries 16(2):4–21.</w:t>
       </w:r>
     </w:p>
     <w:bookmarkEnd w:id="56"/>
-    <w:bookmarkStart w:id="57" w:name="ref-Nehlsen1991"/>
+    <w:bookmarkStart w:id="57" w:name="ref-NWFSC2015"/>
     <w:p>
       <w:pPr>
         <w:pStyle w:val="Bibliography"/>
       </w:pPr>
       <w:r>
-        <w:t xml:space="preserve">Nehlsen, W., J. E. Williams, and J. A. Lichatowich. 1991. Pacific salmon at the crossroads: Stocks at risk from California, Oregon, Idaho, and Washington. Fisheries 16(2):4–21.</w:t>
+        <w:t xml:space="preserve">Northwest Fisheries Science Center. 2015. Status review update for Pacific salmon and steelhead listed under the Endangered Species Act: Pacific Northwest.</w:t>
       </w:r>
     </w:p>
     <w:bookmarkEnd w:id="57"/>
-    <w:bookmarkStart w:id="58" w:name="ref-NWFSC2015"/>
+    <w:bookmarkStart w:id="58" w:name="ref-NPCC2014"/>
     <w:p>
       <w:pPr>
         <w:pStyle w:val="Bibliography"/>
       </w:pPr>
       <w:r>
-        <w:t xml:space="preserve">Northwest Fisheries Science Center. 2015. Status review update for Pacific salmon and steelhead listed under the Endangered Species Act: Pacific Northwest.</w:t>
+        <w:t xml:space="preserve">NPCC. 2014. Columbia River basin fish and wildlife program. Northwest Power &amp; Conservation Council.</w:t>
       </w:r>
     </w:p>
     <w:bookmarkEnd w:id="58"/>
-    <w:bookmarkStart w:id="59" w:name="ref-NPCC2014"/>
+    <w:bookmarkStart w:id="59" w:name="ref-Ogden2014"/>
     <w:p>
       <w:pPr>
         <w:pStyle w:val="Bibliography"/>
       </w:pPr>
       <w:r>
-        <w:t xml:space="preserve">NPCC. 2014. Columbia River basin fish and wildlife program. Northwest Power &amp; Conservation Council.</w:t>
+        <w:t xml:space="preserve">Ogden, D. A. 2014. Operation of the adult trap at Lower Granite Dam 2013. NOAA National Marine Fisheries Service.</w:t>
       </w:r>
     </w:p>
     <w:bookmarkEnd w:id="59"/>
-    <w:bookmarkStart w:id="60" w:name="ref-Ogden2014"/>
+    <w:bookmarkStart w:id="60" w:name="ref-Ogden2016b"/>
     <w:p>
       <w:pPr>
         <w:pStyle w:val="Bibliography"/>
       </w:pPr>
       <w:r>
-        <w:t xml:space="preserve">Ogden, D. A. 2014. Operation of the adult trap at Lower Granite Dam 2013. NOAA National Marine Fisheries Service.</w:t>
+        <w:t xml:space="preserve">Ogden, D. A. 2016a. Operation of the adult trap at Lower Granite Dam 2015. NOAA National Marine Fisheries Service.</w:t>
       </w:r>
     </w:p>
     <w:bookmarkEnd w:id="60"/>
-    <w:bookmarkStart w:id="61" w:name="ref-Ogden2016b"/>
+    <w:bookmarkStart w:id="61" w:name="ref-Ogden2016a"/>
     <w:p>
       <w:pPr>
         <w:pStyle w:val="Bibliography"/>
       </w:pPr>
       <w:r>
-        <w:t xml:space="preserve">Ogden, D. A. 2016a. Operation of the adult trap at Lower Granite Dam 2015. NOAA National Marine Fisheries Service.</w:t>
+        <w:t xml:space="preserve">Ogden, D. A. 2016b. Operation of the adult trap at Lower Granite Dam 2014. NOAA National Marine Fisheries Service.</w:t>
       </w:r>
     </w:p>
     <w:bookmarkEnd w:id="61"/>
-    <w:bookmarkStart w:id="62" w:name="ref-Ogden2016a"/>
+    <w:bookmarkStart w:id="62" w:name="ref-Orme2019"/>
     <w:p>
       <w:pPr>
         <w:pStyle w:val="Bibliography"/>
       </w:pPr>
       <w:r>
-        <w:t xml:space="preserve">Ogden, D. A. 2016b. Operation of the adult trap at Lower Granite Dam 2014. NOAA National Marine Fisheries Service.</w:t>
+        <w:t xml:space="preserve">Orme, R., R. Kinzer, and C. Albee. 2019. Population and tributary level escapement estimates of Snake River natural-origin spring/summer Chinook Salmon and steelhead from in-stream PIT tag detection systems - 2019 annual report. Nez Perce Tribe, Department of Fisheries Resources Management, Research Division, Lapwai, ID.</w:t>
       </w:r>
     </w:p>
     <w:bookmarkEnd w:id="62"/>
-    <w:bookmarkStart w:id="63" w:name="ref-Orme2019"/>
+    <w:bookmarkStart w:id="63" w:name="ref-R-rjags"/>
     <w:p>
       <w:pPr>
         <w:pStyle w:val="Bibliography"/>
       </w:pPr>
       <w:r>
-        <w:t xml:space="preserve">Orme, R., R. Kinzer, and C. Albee. 2019. Population and tributary level escapement estimates of Snake River natural-origin spring/summer Chinook Salmon and steelhead from in-stream PIT tag detection systems - 2019 annual report. Nez Perce Tribe, Department of Fisheries Resources Management, Research Division, Lapwai, ID.</w:t>
+        <w:t xml:space="preserve">Plummer, M. 2019. Rjags: Bayesian graphical models using MCMC.</w:t>
       </w:r>
     </w:p>
     <w:bookmarkEnd w:id="63"/>
-    <w:bookmarkStart w:id="64" w:name="ref-R-rjags"/>
+    <w:bookmarkStart w:id="64" w:name="ref-R-Core-Team2020"/>
     <w:p>
       <w:pPr>
         <w:pStyle w:val="Bibliography"/>
       </w:pPr>
       <w:r>
-        <w:t xml:space="preserve">Plummer, M. 2019. Rjags: Bayesian graphical models using MCMC.</w:t>
+        <w:t xml:space="preserve">R Core Team. 2020. R: A language and environment for statistical computing. R Foundation for Statistical Computing, Vienna, Austria.</w:t>
       </w:r>
     </w:p>
     <w:bookmarkEnd w:id="64"/>
-    <w:bookmarkStart w:id="65" w:name="ref-R-Core-Team2020"/>
+    <w:bookmarkStart w:id="65" w:name="ref-Royle2008"/>
     <w:p>
       <w:pPr>
         <w:pStyle w:val="Bibliography"/>
       </w:pPr>
       <w:r>
-        <w:t xml:space="preserve">R Core Team. 2020. R: A language and environment for statistical computing. R Foundation for Statistical Computing, Vienna, Austria.</w:t>
+        <w:t xml:space="preserve">Royle, J. A., and R. M. Dorazio. 2008. Hierarchical modeling and inference in ecology: The analysis of data from populations, metapopulations and communities. Elsevier.</w:t>
       </w:r>
     </w:p>
     <w:bookmarkEnd w:id="65"/>
-    <w:bookmarkStart w:id="66" w:name="ref-Royle2008"/>
+    <w:bookmarkStart w:id="66" w:name="ref-Schrader2013"/>
     <w:p>
       <w:pPr>
         <w:pStyle w:val="Bibliography"/>
       </w:pPr>
       <w:r>
-        <w:t xml:space="preserve">Royle, J. A., and R. M. Dorazio. 2008. Hierarchical modeling and inference in ecology: The analysis of data from populations, metapopulations and communities. Elsevier.</w:t>
+        <w:t xml:space="preserve">Schrader, W. C., M. P. Corsi, P. Kennedy, M. W. Ackerman, M. R. Campbell, K. K. Wright, and T. Copeland. 2013. Wild adult steelhead and Chinook Salmon abundance and composition at Lower Granite Dam, spawn year 2011. Idaho Department of Fish and Game, Fishery Research, Annual Report 13-15.</w:t>
       </w:r>
     </w:p>
     <w:bookmarkEnd w:id="66"/>
-    <w:bookmarkStart w:id="67" w:name="ref-Schrader2013"/>
+    <w:bookmarkStart w:id="67" w:name="ref-Seber2002"/>
     <w:p>
       <w:pPr>
         <w:pStyle w:val="Bibliography"/>
       </w:pPr>
       <w:r>
-        <w:t xml:space="preserve">Schrader, W. C., M. P. Corsi, P. Kennedy, M. W. Ackerman, M. R. Campbell, K. K. Wright, and T. Copeland. 2013. Wild adult steelhead and Chinook Salmon abundance and composition at Lower Granite Dam, spawn year 2011. Idaho Department of Fish and Game, Fishery Research, Annual Report 13-15.</w:t>
+        <w:t xml:space="preserve">Seber, G. A. F. 2002. The estimation of animal abundance and related parameters. Blackburn Press Caldwell, New Jersey.</w:t>
       </w:r>
     </w:p>
     <w:bookmarkEnd w:id="67"/>
-    <w:bookmarkStart w:id="68" w:name="ref-Seber2002"/>
+    <w:bookmarkStart w:id="68" w:name="ref-Shumway2010"/>
     <w:p>
       <w:pPr>
         <w:pStyle w:val="Bibliography"/>
       </w:pPr>
       <w:r>
-        <w:t xml:space="preserve">Seber, G. A. F. 2002. The estimation of animal abundance and related parameters. Blackburn Press Caldwell, New Jersey.</w:t>
+        <w:t xml:space="preserve">Shumway, R. H., and D. S. Stoffer. 2010. Time series analysis and its applications: With R examples. Springer.</w:t>
       </w:r>
     </w:p>
     <w:bookmarkEnd w:id="68"/>
-    <w:bookmarkStart w:id="69" w:name="ref-Shumway2010"/>
+    <w:bookmarkStart w:id="69" w:name="ref-Steele2013"/>
     <w:p>
       <w:pPr>
         <w:pStyle w:val="Bibliography"/>
       </w:pPr>
       <w:r>
-        <w:t xml:space="preserve">Shumway, R. H., and D. S. Stoffer. 2010. Time series analysis and its applications: With R examples. Springer.</w:t>
+        <w:t xml:space="preserve">Steele, C. A., E. C. Anderson, M. W. Ackerman, M. A. Hess, N. R. Campbell, S. R. Narum, and M. R. Campbell. 2013. A validation of parentage-based tagging using hatchery steelhead in the Snake River basin. Canadian Journal of Fisheries and Aquatic Sciences 70(7):1046–1054.</w:t>
       </w:r>
     </w:p>
     <w:bookmarkEnd w:id="69"/>
-    <w:bookmarkStart w:id="70" w:name="ref-Steele2013"/>
+    <w:bookmarkStart w:id="70" w:name="ref-Steele2019"/>
     <w:p>
       <w:pPr>
         <w:pStyle w:val="Bibliography"/>
       </w:pPr>
       <w:r>
-        <w:t xml:space="preserve">Steele, C. A., E. C. Anderson, M. W. Ackerman, M. A. Hess, N. R. Campbell, S. R. Narum, and M. R. Campbell. 2013. A validation of parentage-based tagging using hatchery steelhead in the Snake River basin. Canadian Journal of Fisheries and Aquatic Sciences 70(7):1046–1054.</w:t>
+        <w:t xml:space="preserve">Steele, C. A., M. Hess, S. Narum, and M. Campbell. 2019. Parentage-based tagging: Reviewing the implementation of a new tool for an old problem. Fisheries:1–11.</w:t>
       </w:r>
     </w:p>
     <w:bookmarkEnd w:id="70"/>
-    <w:bookmarkStart w:id="71" w:name="ref-Steele2019"/>
+    <w:bookmarkStart w:id="71" w:name="ref-Steinhorst2017"/>
     <w:p>
       <w:pPr>
         <w:pStyle w:val="Bibliography"/>
       </w:pPr>
       <w:r>
-        <w:t xml:space="preserve">Steele, C. A., M. Hess, S. Narum, and M. Campbell. 2019. Parentage-based tagging: Reviewing the implementation of a new tool for an old problem. Fisheries:1–11.</w:t>
+        <w:t xml:space="preserve">Steinhorst, K., T. Copeland, M. W. Ackerman, W. C. Schrader, and E. C. Anderson. 2017. Abundance estimates and confidence intervals for the run composition of returning salmonids. Fishery Bulletin 115(1):1–12.</w:t>
       </w:r>
     </w:p>
     <w:bookmarkEnd w:id="71"/>
-    <w:bookmarkStart w:id="72" w:name="ref-Steinhorst2017"/>
+    <w:bookmarkStart w:id="72" w:name="ref-USACE2010"/>
     <w:p>
       <w:pPr>
         <w:pStyle w:val="Bibliography"/>
       </w:pPr>
       <w:r>
-        <w:t xml:space="preserve">Steinhorst, K., T. Copeland, M. W. Ackerman, W. C. Schrader, and E. C. Anderson. 2017. Abundance estimates and confidence intervals for the run composition of returning salmonids. Fishery Bulletin 115(1):1–12.</w:t>
+        <w:t xml:space="preserve">USACE. 2010. Annual fish passage report, Columbia and Snake river projects. U.S. Army Corps of Engineers.</w:t>
       </w:r>
     </w:p>
     <w:bookmarkEnd w:id="72"/>
-    <w:bookmarkStart w:id="73" w:name="ref-USACE2010"/>
+    <w:bookmarkStart w:id="73" w:name="ref-USACE2011"/>
     <w:p>
       <w:pPr>
         <w:pStyle w:val="Bibliography"/>
       </w:pPr>
       <w:r>
-        <w:t xml:space="preserve">USACE. 2010. Annual fish passage report, Columbia and Snake river projects. U.S. Army Corps of Engineers.</w:t>
+        <w:t xml:space="preserve">USACE. 2011. Annual fish passage report, Columbia and Snake river projects. U.S. Army Corps of Engineers.</w:t>
       </w:r>
     </w:p>
     <w:bookmarkEnd w:id="73"/>
-    <w:bookmarkStart w:id="74" w:name="ref-USACE2011"/>
+    <w:bookmarkStart w:id="74" w:name="ref-USACE2012"/>
     <w:p>
       <w:pPr>
         <w:pStyle w:val="Bibliography"/>
       </w:pPr>
       <w:r>
-        <w:t xml:space="preserve">USACE. 2011. Annual fish passage report, Columbia and Snake river projects. U.S. Army Corps of Engineers.</w:t>
+        <w:t xml:space="preserve">USACE. 2012. Annual fish passage report, Columbia and Snake river projects. U.S. Army Corps of Engineers.</w:t>
       </w:r>
     </w:p>
     <w:bookmarkEnd w:id="74"/>
-    <w:bookmarkStart w:id="75" w:name="ref-USACE2012"/>
+    <w:bookmarkStart w:id="75" w:name="ref-USACE2013"/>
     <w:p>
       <w:pPr>
         <w:pStyle w:val="Bibliography"/>
       </w:pPr>
       <w:r>
-        <w:t xml:space="preserve">USACE. 2012. Annual fish passage report, Columbia and Snake river projects. U.S. Army Corps of Engineers.</w:t>
+        <w:t xml:space="preserve">USACE. 2013. Annual fish passage report, Columbia and Snake river projects. U.S. Army Corps of Engineers.</w:t>
       </w:r>
     </w:p>
     <w:bookmarkEnd w:id="75"/>
-    <w:bookmarkStart w:id="76" w:name="ref-USACE2013"/>
+    <w:bookmarkStart w:id="76" w:name="ref-USACE2015"/>
     <w:p>
       <w:pPr>
         <w:pStyle w:val="Bibliography"/>
       </w:pPr>
       <w:r>
-        <w:t xml:space="preserve">USACE. 2013. Annual fish passage report, Columbia and Snake river projects. U.S. Army Corps of Engineers.</w:t>
+        <w:t xml:space="preserve">USACE. 2015. Annual fish passage report, Columbia and Snake river projects. U.S. Army Corps of Engineers.</w:t>
       </w:r>
     </w:p>
     <w:bookmarkEnd w:id="76"/>
-    <w:bookmarkStart w:id="77" w:name="ref-USACE2015"/>
+    <w:bookmarkStart w:id="77" w:name="ref-USACE2016"/>
     <w:p>
       <w:pPr>
         <w:pStyle w:val="Bibliography"/>
       </w:pPr>
       <w:r>
-        <w:t xml:space="preserve">USACE. 2015. Annual fish passage report, Columbia and Snake river projects. U.S. Army Corps of Engineers.</w:t>
+        <w:t xml:space="preserve">USACE. 2016. Annual fish passage report, Columbia and Snake river projects. U.S. Army Corps of Engineers.</w:t>
       </w:r>
     </w:p>
     <w:bookmarkEnd w:id="77"/>
-    <w:bookmarkStart w:id="78" w:name="ref-USACE2016"/>
+    <w:bookmarkStart w:id="78" w:name="ref-USACE2017"/>
     <w:p>
       <w:pPr>
         <w:pStyle w:val="Bibliography"/>
       </w:pPr>
       <w:r>
-        <w:t xml:space="preserve">USACE. 2016. Annual fish passage report, Columbia and Snake river projects. U.S. Army Corps of Engineers.</w:t>
+        <w:t xml:space="preserve">USACE. 2017. Annual fish passage report, Columbia and Snake river projects. U.S. Army Corps of Engineers.</w:t>
       </w:r>
     </w:p>
     <w:bookmarkEnd w:id="78"/>
-    <w:bookmarkStart w:id="79" w:name="ref-USACE2017"/>
+    <w:bookmarkStart w:id="79" w:name="ref-USACE2018"/>
     <w:p>
       <w:pPr>
         <w:pStyle w:val="Bibliography"/>
       </w:pPr>
       <w:r>
-        <w:t xml:space="preserve">USACE. 2017. Annual fish passage report, Columbia and Snake river projects. U.S. Army Corps of Engineers.</w:t>
+        <w:t xml:space="preserve">USACE. 2018. Annual fish passage report, Columbia and Snake river projects. U.S. Army Corps of Engineers.</w:t>
       </w:r>
     </w:p>
     <w:bookmarkEnd w:id="79"/>
-    <w:bookmarkStart w:id="80" w:name="ref-USACE2018"/>
+    <w:bookmarkStart w:id="80" w:name="ref-USACE2019"/>
     <w:p>
       <w:pPr>
         <w:pStyle w:val="Bibliography"/>
       </w:pPr>
       <w:r>
-        <w:t xml:space="preserve">USACE. 2018. Annual fish passage report, Columbia and Snake river projects. U.S. Army Corps of Engineers.</w:t>
+        <w:t xml:space="preserve">USACE. 2019. Annual fish passage report, Columbia and Snake river projects. U.S. Army Corps of Engineers.</w:t>
       </w:r>
     </w:p>
     <w:bookmarkEnd w:id="80"/>
-    <w:bookmarkStart w:id="81" w:name="ref-USACE2019"/>
+    <w:bookmarkStart w:id="81" w:name="ref-Waterhouse2020"/>
     <w:p>
       <w:pPr>
         <w:pStyle w:val="Bibliography"/>
       </w:pPr>
       <w:r>
-        <w:t xml:space="preserve">USACE. 2019. Annual fish passage report, Columbia and Snake river projects. U.S. Army Corps of Engineers.</w:t>
+        <w:t xml:space="preserve">Waterhouse, L., J. White, K. See, A. Murdoch, and B. X. Semmens. 2020. A Bayesian nested patch occupancy model to estimate steelhead movement and abundance. Ecological Applications:e02202.</w:t>
       </w:r>
     </w:p>
     <w:bookmarkEnd w:id="81"/>
-    <w:bookmarkStart w:id="82" w:name="ref-Waterhouse2020"/>
+    <w:bookmarkStart w:id="82" w:name="ref-Williams2016"/>
     <w:p>
       <w:pPr>
         <w:pStyle w:val="Bibliography"/>
       </w:pPr>
       <w:r>
-        <w:t xml:space="preserve">Waterhouse, L., J. White, K. See, A. Murdoch, and B. X. Semmens. 2020. A Bayesian nested patch occupancy model to estimate steelhead movement and abundance. Ecological Applications:e02202.</w:t>
+        <w:t xml:space="preserve">Williams, T. H., B. C. Spence, D. A. Boughton, R. C. Johnson, E. G. R. Crozier, N. J. Mantua, M. R. O’Farrell, and S. T. Lindley. 2016. Viability assessment for Pacific salmon and steelhead listed under the Endangered Species Act: Southwest. U.S. Department of Commerce, NOAA Technical Memorandum NMFS-SWFSC-564.</w:t>
       </w:r>
     </w:p>
     <w:bookmarkEnd w:id="82"/>
-    <w:bookmarkStart w:id="83" w:name="ref-Williams2016"/>
+    <w:bookmarkStart w:id="83" w:name="ref-Wright2015"/>
     <w:p>
       <w:pPr>
         <w:pStyle w:val="Bibliography"/>
       </w:pPr>
       <w:r>
-        <w:t xml:space="preserve">Williams, T. H., B. C. Spence, D. A. Boughton, R. C. Johnson, E. G. R. Crozier, N. J. Mantua, M. R. O’Farrell, and S. T. Lindley. 2016. Viability assessment for Pacific salmon and steelhead listed under the Endangered Species Act: Southwest. U.S. Department of Commerce, NOAA Technical Memorandum NMFS-SWFSC-564.</w:t>
+        <w:t xml:space="preserve">Wright, K. K., W. C. Schrader, L. Reinhardt, K. Hernandez, C. Hohman, and T. Copeland. 2015. Process and methods for assigning ages to anadromous salmonids from scale samples. Idaho Department of Fish and Game, Fishery Research Report 15-03.</w:t>
       </w:r>
     </w:p>
     <w:bookmarkEnd w:id="83"/>
-    <w:bookmarkStart w:id="84" w:name="ref-Wright2015"/>
+    <w:bookmarkStart w:id="84" w:name="ref-Zhang2019"/>
     <w:p>
       <w:pPr>
         <w:pStyle w:val="Bibliography"/>
       </w:pPr>
       <w:r>
-        <w:t xml:space="preserve">Wright, K. K., W. C. Schrader, L. Reinhardt, K. Hernandez, C. Hohman, and T. Copeland. 2015. Process and methods for assigning ages to anadromous salmonids from scale samples. Idaho Department of Fish and Game, Fishery Research Report 15-03.</w:t>
+        <w:t xml:space="preserve">Zhang, X., H. Li, Z. D. Deng, L. R. Leung, J. R. Skalski, and S. J. Cooke. 2019. On the variable effects of climate change on Pacific salmon. Ecological Modelling 397:95–106. Elsevier.</w:t>
       </w:r>
     </w:p>
     <w:bookmarkEnd w:id="84"/>
-    <w:bookmarkStart w:id="85" w:name="ref-Zhang2019"/>
-    <w:p>
-      <w:pPr>
-        <w:pStyle w:val="Bibliography"/>
-      </w:pPr>
-      <w:r>
-        <w:t xml:space="preserve">Zhang, X., H. Li, Z. D. Deng, L. R. Leung, J. R. Skalski, and S. J. Cooke. 2019. On the variable effects of climate change on Pacific salmon. Ecological Modelling 397:95–106. Elsevier.</w:t>
-      </w:r>
-    </w:p>
     <w:bookmarkEnd w:id="85"/>
-    <w:bookmarkEnd w:id="86"/>
     <w:p>
       <w:r>
         <w:br w:type="page"/>
@@ -2969,11 +2950,11 @@
       <w:pPr>
         <w:pStyle w:val="Heading1"/>
       </w:pPr>
-      <w:bookmarkStart w:id="87" w:name="tables"/>
+      <w:bookmarkStart w:id="86" w:name="tables"/>
       <w:r>
         <w:t xml:space="preserve">Tables</w:t>
       </w:r>
-      <w:bookmarkEnd w:id="87"/>
+      <w:bookmarkEnd w:id="86"/>
     </w:p>
     <w:p>
       <w:pPr>
@@ -6302,11 +6283,11 @@
       <w:pPr>
         <w:pStyle w:val="Heading1"/>
       </w:pPr>
-      <w:bookmarkStart w:id="88" w:name="figures"/>
+      <w:bookmarkStart w:id="87" w:name="figures"/>
       <w:r>
         <w:t xml:space="preserve">Figures</w:t>
       </w:r>
-      <w:bookmarkEnd w:id="88"/>
+      <w:bookmarkEnd w:id="87"/>
     </w:p>
     <w:p>
       <w:pPr>
@@ -6315,7 +6296,7 @@
       <w:r>
         <w:drawing>
           <wp:inline>
-            <wp:extent cx="5504749" cy="4587290"/>
+            <wp:extent cx="5943600" cy="4953000"/>
             <wp:effectExtent b="0" l="0" r="0" t="0"/>
             <wp:docPr descr="Figure 1: Schematic showing the STADEM model framework. (A) shows the posterior of the estimate of fish crossing the dam while the window is open (dashed line shows observed window counts). That estimate is divided by the nighttime passage rate (B). The total fish is then discounted by the re-ascension rate to estimate unique fish (C). Those unique fish are then multiplied by the proportions by origin (D), to estimate unique fish by origin." title="" id="1" name="Picture"/>
             <a:graphic>
@@ -6328,7 +6309,7 @@
                     </pic:cNvPicPr>
                   </pic:nvPicPr>
                   <pic:blipFill>
-                    <a:blip r:embed="rId89"/>
+                    <a:blip r:embed="rId88"/>
                     <a:stretch>
                       <a:fillRect/>
                     </a:stretch>
@@ -6336,7 +6317,7 @@
                   <pic:spPr bwMode="auto">
                     <a:xfrm>
                       <a:off x="0" y="0"/>
-                      <a:ext cx="5504749" cy="4587290"/>
+                      <a:ext cx="5943600" cy="4953000"/>
                     </a:xfrm>
                     <a:prstGeom prst="rect">
                       <a:avLst/>
@@ -6375,7 +6356,7 @@
       <w:r>
         <w:drawing>
           <wp:inline>
-            <wp:extent cx="5504749" cy="3669832"/>
+            <wp:extent cx="5943600" cy="3962400"/>
             <wp:effectExtent b="0" l="0" r="0" t="0"/>
             <wp:docPr descr="Figure 2: Boxplots of the relative bias of STADEM estimates for wild escapement across various scenarios (See Table 1)." title="" id="1" name="Picture"/>
             <a:graphic>
@@ -6388,7 +6369,7 @@
                     </pic:cNvPicPr>
                   </pic:nvPicPr>
                   <pic:blipFill>
-                    <a:blip r:embed="rId90"/>
+                    <a:blip r:embed="rId89"/>
                     <a:stretch>
                       <a:fillRect/>
                     </a:stretch>
@@ -6396,7 +6377,7 @@
                   <pic:spPr bwMode="auto">
                     <a:xfrm>
                       <a:off x="0" y="0"/>
-                      <a:ext cx="5504749" cy="3669832"/>
+                      <a:ext cx="5943600" cy="3962400"/>
                     </a:xfrm>
                     <a:prstGeom prst="rect">
                       <a:avLst/>
@@ -6435,7 +6416,7 @@
       <w:r>
         <w:drawing>
           <wp:inline>
-            <wp:extent cx="5504749" cy="3669832"/>
+            <wp:extent cx="5943600" cy="3962400"/>
             <wp:effectExtent b="0" l="0" r="0" t="0"/>
             <wp:docPr descr="Figure 3: Time-series plot showing estimates of total escapement for Chinook Salmon in 2014, including window counts, trap estimates and STADEM estimates. The dark gray ribbon represents the 95% credible intervals for STADEM estimates, while the light gray ribbon represents the 95% confidence intervals for the trap estimates." title="" id="1" name="Picture"/>
             <a:graphic>
@@ -6448,7 +6429,7 @@
                     </pic:cNvPicPr>
                   </pic:nvPicPr>
                   <pic:blipFill>
-                    <a:blip r:embed="rId91"/>
+                    <a:blip r:embed="rId90"/>
                     <a:stretch>
                       <a:fillRect/>
                     </a:stretch>
@@ -6456,7 +6437,7 @@
                   <pic:spPr bwMode="auto">
                     <a:xfrm>
                       <a:off x="0" y="0"/>
-                      <a:ext cx="5504749" cy="3669832"/>
+                      <a:ext cx="5943600" cy="3962400"/>
                     </a:xfrm>
                     <a:prstGeom prst="rect">
                       <a:avLst/>
@@ -6495,7 +6476,7 @@
       <w:r>
         <w:drawing>
           <wp:inline>
-            <wp:extent cx="5504749" cy="4587290"/>
+            <wp:extent cx="5943600" cy="4953000"/>
             <wp:effectExtent b="0" l="0" r="0" t="0"/>
             <wp:docPr descr="Figure 4: Nighttime passage rate plotted against re-ascension rate on the logit scale, calculated from observed PIT tags for each week of spawn years 2010-2019. The size of each point is proportional to the window count that week. The dashed line is the 1-1 line." title="" id="1" name="Picture"/>
             <a:graphic>
@@ -6508,7 +6489,7 @@
                     </pic:cNvPicPr>
                   </pic:nvPicPr>
                   <pic:blipFill>
-                    <a:blip r:embed="rId92"/>
+                    <a:blip r:embed="rId91"/>
                     <a:stretch>
                       <a:fillRect/>
                     </a:stretch>
@@ -6516,7 +6497,7 @@
                   <pic:spPr bwMode="auto">
                     <a:xfrm>
                       <a:off x="0" y="0"/>
-                      <a:ext cx="5504749" cy="4587290"/>
+                      <a:ext cx="5943600" cy="4953000"/>
                     </a:xfrm>
                     <a:prstGeom prst="rect">
                       <a:avLst/>
@@ -6552,21 +6533,21 @@
       <w:pPr>
         <w:pStyle w:val="Heading1"/>
       </w:pPr>
-      <w:bookmarkStart w:id="93" w:name="append1"/>
+      <w:bookmarkStart w:id="92" w:name="append1"/>
       <w:r>
         <w:t xml:space="preserve">Appendix A - STADEM Model Description</w:t>
       </w:r>
+      <w:bookmarkEnd w:id="92"/>
+    </w:p>
+    <w:p>
+      <w:pPr>
+        <w:pStyle w:val="Heading2"/>
+      </w:pPr>
+      <w:bookmarkStart w:id="93" w:name="total-and-weekly-escapement"/>
+      <w:r>
+        <w:t xml:space="preserve">Total and Weekly Escapement</w:t>
+      </w:r>
       <w:bookmarkEnd w:id="93"/>
-    </w:p>
-    <w:p>
-      <w:pPr>
-        <w:pStyle w:val="Heading2"/>
-      </w:pPr>
-      <w:bookmarkStart w:id="94" w:name="total-and-weekly-escapement"/>
-      <w:r>
-        <w:t xml:space="preserve">Total and Weekly Escapement</w:t>
-      </w:r>
-      <w:bookmarkEnd w:id="94"/>
     </w:p>
     <w:p>
       <w:pPr>
@@ -7593,11 +7574,11 @@
       <w:pPr>
         <w:pStyle w:val="Heading2"/>
       </w:pPr>
-      <w:bookmarkStart w:id="95" w:name="day-time-passage-and-re-ascension-rates"/>
+      <w:bookmarkStart w:id="94" w:name="day-time-passage-and-re-ascension-rates"/>
       <w:r>
         <w:t xml:space="preserve">Day-time Passage and Re-ascension Rates</w:t>
       </w:r>
-      <w:bookmarkEnd w:id="95"/>
+      <w:bookmarkEnd w:id="94"/>
     </w:p>
     <w:p>
       <w:pPr>
@@ -8304,11 +8285,11 @@
       <w:pPr>
         <w:pStyle w:val="Heading2"/>
       </w:pPr>
-      <w:bookmarkStart w:id="96" w:name="origin-proportions"/>
+      <w:bookmarkStart w:id="95" w:name="origin-proportions"/>
       <w:r>
         <w:t xml:space="preserve">Origin Proportions</w:t>
       </w:r>
-      <w:bookmarkEnd w:id="96"/>
+      <w:bookmarkEnd w:id="95"/>
     </w:p>
     <w:p>
       <w:pPr>
@@ -9828,11 +9809,11 @@
       <w:pPr>
         <w:pStyle w:val="Heading2"/>
       </w:pPr>
-      <w:bookmarkStart w:id="97" w:name="model-fitting"/>
+      <w:bookmarkStart w:id="96" w:name="model-fitting"/>
       <w:r>
         <w:t xml:space="preserve">Model Fitting</w:t>
       </w:r>
-      <w:bookmarkEnd w:id="97"/>
+      <w:bookmarkEnd w:id="96"/>
     </w:p>
     <w:p>
       <w:pPr>
@@ -10103,11 +10084,11 @@
       <w:pPr>
         <w:pStyle w:val="Heading1"/>
       </w:pPr>
-      <w:bookmarkStart w:id="98" w:name="append2"/>
+      <w:bookmarkStart w:id="97" w:name="append2"/>
       <w:r>
         <w:t xml:space="preserve">Appendix B - Simulation Details</w:t>
       </w:r>
-      <w:bookmarkEnd w:id="98"/>
+      <w:bookmarkEnd w:id="97"/>
     </w:p>
     <w:p>
       <w:pPr>
@@ -12358,7 +12339,7 @@
       <w:r>
         <w:t xml:space="preserve">); resulting in an expected 25 wild, 12.5 hatchery and 3.75 hatchery no-clip populations. Mean arrival dates and variability were estimated from PIT-tag detection data queried from the Columbia Basin Research Data Access in Real Time (</w:t>
       </w:r>
-      <w:hyperlink r:id="rId99">
+      <w:hyperlink r:id="rId98">
         <w:r>
           <w:rPr>
             <w:rStyle w:val="Hyperlink"/>

</xml_diff>

<commit_message>
added a few people to the Acknowledgements
</commit_message>
<xml_diff>
--- a/analysis/paper/paper.docx
+++ b/analysis/paper/paper.docx
@@ -2404,7 +2404,7 @@
         <w:t xml:space="preserve"> </w:t>
       </w:r>
       <w:r>
-        <w:t xml:space="preserve">(Kinzer et al. 2020a, 2020b)</w:t>
+        <w:t xml:space="preserve">(IPTDSW 2020; Kinzer et al. 2020)</w:t>
       </w:r>
       <w:r>
         <w:t xml:space="preserve">. Estimates of species and origin-specific escapement at Lower Granite Dam, including known uncertainty, are available to further parse into sex- or age-structured escapement estimates</w:t>
@@ -2452,7 +2452,7 @@
         <w:t xml:space="preserve"> </w:t>
       </w:r>
       <w:r>
-        <w:t xml:space="preserve">(Kinzer et al. 2020b)</w:t>
+        <w:t xml:space="preserve">(IPTDSW 2020)</w:t>
       </w:r>
       <w:r>
         <w:t xml:space="preserve">.</w:t>
@@ -2481,7 +2481,7 @@
         <w:pStyle w:val="FirstParagraph"/>
       </w:pPr>
       <w:r>
-        <w:t xml:space="preserve">Funding for this study and development of the STADEM model was partially provided by the Bonneville Power Administration under project 2003-017-00. Special thanks to Darren Ogden and staff at the Lower Granite Dam adult trap for their hard work and diligent data collection. Thank you to personnel at the Idaho Department of Fish and Game, particularly Paul Bunn, Tim Copeland, and Bill Schrader, for providing access to data from the adult fish trap and conceptualizing methods, and to Matthew Campbell and staff at the Eagle Fish Genetics Laboratory for analyzing genetic samples. Special thanks to Columbia Basin Research staff and the Columbia River Data Access in Real Time (DART) application, and Susannah Iltis in particular. And finally, thank you to Rick Orme and Brice Semmens for their contributions to the development of STADEM, and all the other people who have contributed through productive critique and conversations.</w:t>
+        <w:t xml:space="preserve">Funding for this study and development of the STADEM model was partially provided by the Bonneville Power Administration under project 2003-017-00. Special thanks to Darren Ogden and staff at the Lower Granite Dam adult trap for their hard work and diligent data collection. Thank you to personnel at the Idaho Department of Fish and Game, particularly Paul Bunn, Tim Copeland, and Bill Schrader, for providing access to data from the adult fish trap and conceptualizing methods, and to Matthew Campbell and staff at the Eagle Fish Genetics Laboratory for analyzing genetic samples. Special thanks to Columbia Basin Research staff and the Columbia River Data Access in Real Time (DART) application, and Susannah Iltis in particular. And finally, thank you to Rick Orme and Brice Semmens for their contributions to the development of STADEM, as well as Eric Buhle, Sarah Hoffman, John Hargrove and all the other people who have contributed through productive critique and conversations.</w:t>
       </w:r>
     </w:p>
     <w:p>
@@ -2590,33 +2590,33 @@
       </w:r>
     </w:p>
     <w:bookmarkEnd w:id="49"/>
-    <w:bookmarkStart w:id="50" w:name="ref-WDFW2019"/>
+    <w:bookmarkStart w:id="50" w:name="ref-IPTDSW2020"/>
     <w:p>
       <w:pPr>
         <w:pStyle w:val="Bibliography"/>
       </w:pPr>
       <w:r>
+        <w:t xml:space="preserve">IPTDSW. 2020. Report to NOAA Fisheries for 5-year ESA status review: Snake River basin steelhead and Chinook Salmon population abundance, life history, and diversity metrics calculated from in-stream PIT-tag observations (SY2010-SY2019). IPTDSW (In-stream PIT-tag detection systems workgroup).</w:t>
+      </w:r>
+    </w:p>
+    <w:bookmarkEnd w:id="50"/>
+    <w:bookmarkStart w:id="51" w:name="ref-WDFW2019"/>
+    <w:p>
+      <w:pPr>
+        <w:pStyle w:val="Bibliography"/>
+      </w:pPr>
+      <w:r>
         <w:t xml:space="preserve">Joint Columbia River Management Staff. 2019. 2019 Joint Staff Report: Stock status and fisheries for spring Chinook, summer Chinook, sockeye, steelhead, and other species. Oregon Department of Fish &amp; Wildlife; Washington Department of Fish &amp; Wildlife.</w:t>
       </w:r>
     </w:p>
-    <w:bookmarkEnd w:id="50"/>
-    <w:bookmarkStart w:id="51" w:name="ref-Kinzer2020"/>
+    <w:bookmarkEnd w:id="51"/>
+    <w:bookmarkStart w:id="52" w:name="ref-Kinzer2020"/>
     <w:p>
       <w:pPr>
         <w:pStyle w:val="Bibliography"/>
       </w:pPr>
       <w:r>
-        <w:t xml:space="preserve">Kinzer, R. N., B. Arnsberg, J. Harbeck, A. Maxwell, R. Orme, C. Rabe, and S. Vatland. 2020a. Snake River basin adult Chinook Salmon and steelhead monitoring, 2019 annual report. Nez Perce Tribe, Department of Fisheries Resources Management, Research Division, Lapwai, ID.</w:t>
-      </w:r>
-    </w:p>
-    <w:bookmarkEnd w:id="51"/>
-    <w:bookmarkStart w:id="52" w:name="ref-IPTDSW2020"/>
-    <w:p>
-      <w:pPr>
-        <w:pStyle w:val="Bibliography"/>
-      </w:pPr>
-      <w:r>
-        <w:t xml:space="preserve">Kinzer, R., R. Orme, M. Campbell, J. Hargrove, and K. See. 2020b. Report to NOAA Fisheries for 5-year ESA status review: Snake River basin steelhead and Chinook Salmon population abundance, life history, and diversity metrics calculated from in-stream PIT-tag observations (SY2010-SY2019). IPTDSW (In-stream PIT-tag detection systems workgroup).</w:t>
+        <w:t xml:space="preserve">Kinzer, R. N., B. Arnsberg, J. Harbeck, A. Maxwell, R. Orme, C. Rabe, and S. Vatland. 2020. Snake River basin adult Chinook Salmon and steelhead monitoring, 2019 annual report. Nez Perce Tribe, Department of Fisheries Resources Management, Research Division, Lapwai, ID.</w:t>
       </w:r>
     </w:p>
     <w:bookmarkEnd w:id="52"/>

</xml_diff>

<commit_message>
reknit word and html versions, and pdf in order to keep the .tex file
</commit_message>
<xml_diff>
--- a/analysis/paper/paper.docx
+++ b/analysis/paper/paper.docx
@@ -131,13 +131,13 @@
         <w:pStyle w:val="Date"/>
       </w:pPr>
       <w:r>
-        <w:t xml:space="preserve">March</w:t>
-      </w:r>
-      <w:r>
-        <w:t xml:space="preserve"> </w:t>
-      </w:r>
-      <w:r>
-        <w:t xml:space="preserve">30,</w:t>
+        <w:t xml:space="preserve">May</w:t>
+      </w:r>
+      <w:r>
+        <w:t xml:space="preserve"> </w:t>
+      </w:r>
+      <w:r>
+        <w:t xml:space="preserve">10,</w:t>
       </w:r>
       <w:r>
         <w:t xml:space="preserve"> </w:t>
@@ -1159,7 +1159,7 @@
         <w:t xml:space="preserve"> </w:t>
       </w:r>
       <w:r>
-        <w:t xml:space="preserve">Salmon</w:t>
+        <w:t xml:space="preserve">Salmon,</w:t>
       </w:r>
       <w:r>
         <w:t xml:space="preserve"> </w:t>
@@ -1183,6 +1183,9 @@
         <w:t xml:space="preserve">tshawytscha</w:t>
       </w:r>
       <w:r>
+        <w:t xml:space="preserve">,</w:t>
+      </w:r>
+      <w:r>
         <w:t xml:space="preserve"> </w:t>
       </w:r>
       <w:r>
@@ -1192,7 +1195,7 @@
         <w:t xml:space="preserve"> </w:t>
       </w:r>
       <w:r>
-        <w:t xml:space="preserve">steelhead</w:t>
+        <w:t xml:space="preserve">steelhead,</w:t>
       </w:r>
       <w:r>
         <w:t xml:space="preserve"> </w:t>
@@ -1214,6 +1217,9 @@
           <w:i/>
         </w:rPr>
         <w:t xml:space="preserve">mykiss</w:t>
+      </w:r>
+      <w:r>
+        <w:t xml:space="preserve">,</w:t>
       </w:r>
       <w:r>
         <w:t xml:space="preserve"> </w:t>
@@ -2182,10 +2188,10 @@
                 </m:r>
                 <m:r>
                   <m:rPr>
+                    <m:nor/>
                     <m:sty m:val="p"/>
-                    <m:scr m:val="script"/>
                   </m:rPr>
-                  <m:t>N</m:t>
+                  <m:t>Normal</m:t>
                 </m:r>
                 <m:r>
                   <m:t>(</m:t>
@@ -3431,10 +3437,10 @@
                 </m:r>
                 <m:r>
                   <m:rPr>
+                    <m:nor/>
                     <m:sty m:val="p"/>
-                    <m:scr m:val="script"/>
                   </m:rPr>
-                  <m:t>N</m:t>
+                  <m:t>Normal</m:t>
                 </m:r>
                 <m:r>
                   <m:t>(</m:t>
@@ -3826,10 +3832,10 @@
                 </m:r>
                 <m:r>
                   <m:rPr>
+                    <m:nor/>
                     <m:sty m:val="p"/>
-                    <m:scr m:val="script"/>
                   </m:rPr>
-                  <m:t>N</m:t>
+                  <m:t>Normal</m:t>
                 </m:r>
                 <m:r>
                   <m:t>(</m:t>
@@ -4189,7 +4195,7 @@
         </m:sSub>
       </m:oMath>
       <w:r>
-        <w:t xml:space="preserve">, in relation to the proportion of clipped hatchery fish,</w:t>
+        <w:t xml:space="preserve">, in relation to the proportion of clipped hatchery fish</w:t>
       </w:r>
       <w:r>
         <w:t xml:space="preserve"> </w:t>
@@ -4221,7 +4227,65 @@
         <w:t xml:space="preserve"> </w:t>
       </w:r>
       <w:r>
-        <w:t xml:space="preserve">is modeled as a random walk, so it can change through time, while smoothing over large weekly fluctuations in the proportions due to small sample size. This allows the proportions of wild, hatchery clipped and hatchery no-clip fish to shift throughout the season, based on the data available from the fish trap. The random walk deviations,</w:t>
+        <w:t xml:space="preserve">(</w:t>
+      </w:r>
+      <m:oMath>
+        <m:sSub>
+          <m:e>
+            <m:r>
+              <m:t>ϕ</m:t>
+            </m:r>
+          </m:e>
+          <m:sub>
+            <m:r>
+              <m:t>w</m:t>
+            </m:r>
+            <m:r>
+              <m:t>,</m:t>
+            </m:r>
+            <m:r>
+              <m:t>t</m:t>
+            </m:r>
+          </m:sub>
+        </m:sSub>
+      </m:oMath>
+      <w:r>
+        <w:t xml:space="preserve"> </w:t>
+      </w:r>
+      <w:r>
+        <w:t xml:space="preserve">and</w:t>
+      </w:r>
+      <w:r>
+        <w:t xml:space="preserve"> </w:t>
+      </w:r>
+      <m:oMath>
+        <m:sSub>
+          <m:e>
+            <m:r>
+              <m:t>ϕ</m:t>
+            </m:r>
+          </m:e>
+          <m:sub>
+            <m:r>
+              <m:t>h</m:t>
+            </m:r>
+            <m:r>
+              <m:t>n</m:t>
+            </m:r>
+            <m:r>
+              <m:t>c</m:t>
+            </m:r>
+            <m:r>
+              <m:t>,</m:t>
+            </m:r>
+            <m:r>
+              <m:t>t</m:t>
+            </m:r>
+          </m:sub>
+        </m:sSub>
+      </m:oMath>
+      <w:r>
+        <w:t xml:space="preserve">), is modeled as a random walk, so it can change through time, while smoothing over large weekly fluctuations in the proportions due to small sample size. This allows the proportions of wild, hatchery clipped and hatchery no-clip fish to shift throughout the season, based on the data available from the fish trap. The random walk deviations,</w:t>
       </w:r>
       <w:r>
         <w:t xml:space="preserve"> </w:t>
@@ -4987,10 +5051,10 @@
                 </m:r>
                 <m:r>
                   <m:rPr>
+                    <m:nor/>
                     <m:sty m:val="p"/>
-                    <m:scr m:val="script"/>
                   </m:rPr>
-                  <m:t>N</m:t>
+                  <m:t>Normal</m:t>
                 </m:r>
                 <m:r>
                   <m:t>(</m:t>
@@ -5056,10 +5120,10 @@
                 </m:r>
                 <m:r>
                   <m:rPr>
+                    <m:nor/>
                     <m:sty m:val="p"/>
-                    <m:scr m:val="script"/>
                   </m:rPr>
-                  <m:t>N</m:t>
+                  <m:t>Normal</m:t>
                 </m:r>
                 <m:r>
                   <m:t>(</m:t>
@@ -5573,6 +5637,15 @@
         <w:t xml:space="preserve">(Steele et al. 2019)</w:t>
       </w:r>
       <w:r>
+        <w:t xml:space="preserve">. A graphical depiction (directed acyclic graph) of the model framework described above is found in Figure</w:t>
+      </w:r>
+      <w:r>
+        <w:t xml:space="preserve"> </w:t>
+      </w:r>
+      <w:r>
+        <w:t xml:space="preserve">1</w:t>
+      </w:r>
+      <w:r>
         <w:t xml:space="preserve">.</w:t>
       </w:r>
     </w:p>
@@ -6454,7 +6527,7 @@
         <w:t xml:space="preserve"> </w:t>
       </w:r>
       <w:r>
-        <w:t xml:space="preserve">which currently is completed post-hoc after the trapping season. The inclusion of this genetic information typically results in a reduction in wild escapement estimates and an associated increase in hatchery no-clip escapement, as phenotypically wild fish are identified as the progeny of hatchery broodstock. However, if in-season management decisions do not require this correction or could accept the potential bias, origin calls at the trap could be used in-season as a first approximation to escapement. Final post-hoc estimates parsed by origin could then be completed at season’s end. All other data included in this model (e.g., window counts and PIT observations) are otherwise provided in near real-time by DART. Provided the LGR adult fish trap database was updated and available in near real-time, there are minimal obstacles for adapting the STADEM framework to provide in-season estimates of escapement.</w:t>
+        <w:t xml:space="preserve">which currently is completed post-hoc after the trapping season. The inclusion of this genetic information typically results in a reduction in wild escapement estimates and an associated increase in hatchery no-clip escapement, as phenotypically wild fish are identified as the progeny of hatchery broodstock. Accepting a potential bias due to unclipped hatchery fish can create a greater risk during status assessments of these ESA listed wild populations. However, if in-season management decisions do not require this correction or could accept the potential bias, origin calls at the trap could be used in-season as a first approximation to escapement. Final post-hoc estimates parsed by origin could then be completed at season’s end. All other data included in this model (e.g., window counts and PIT observations) are otherwise provided in near real-time by DART. Provided the LGR adult fish trap database was updated and available in near real-time, there are minimal obstacles for adapting the STADEM framework to provide in-season estimates of escapement.</w:t>
       </w:r>
     </w:p>
     <w:p>
@@ -6557,7 +6630,7 @@
         <w:pStyle w:val="FirstParagraph"/>
       </w:pPr>
       <w:r>
-        <w:t xml:space="preserve">Funding for this study and development of the STADEM model was partially provided by the Bonneville Power Administration under project 2003-017-00. Special thanks to Darren Ogden and staff at the LGR adult trap for their hard work and diligent data collection. Thank you to personnel at the Idaho Department of Fish and Game, particularly Paul Bunn, Tim Copeland, and Bill Schrader, for providing access to data from the adult fish trap and conceptualizing methods, and to Matthew Campbell and staff at the Eagle Fish Genetics Laboratory for analyzing genetic samples. Special thanks to Columbia Basin Research staff and the Columbia River Data Access in Real Time (DART) application, and Susannah Iltis in particular. Thank you to three anonymous reviewers that helped us improve the manuscript with their thoughtful comments and suggestions. And finally, thank you to Rick Orme and Brice Semmens for their contributions to the development of STADEM, as well as Eric Buhle, Sarah Hoffmann, John Hargrove and all the other people who have contributed through productive critique and conversations.</w:t>
+        <w:t xml:space="preserve">Funding for this study and development of the STADEM model was partially provided by the Bonneville Power Administration under project 2003-017-00. Special thanks to Darren Ogden and staff at the LGR adult trap for their hard work and diligent data collection. Thank you to personnel at the Idaho Department of Fish and Game, particularly Paul Bunn, Tim Copeland, and Bill Schrader, for providing access to data from the adult fish trap and conceptualizing methods, and to Matthew Campbell and staff at the Eagle Fish Genetics Laboratory for analyzing genetic samples. Special thanks to Columbia Basin Research staff and the Columbia River Data Access in Real Time (DART) application, and Susannah Iltis in particular. Thank you to three anonymous reviewers and an associate journal editor that helped us improve the manuscript with their thoughtful comments and suggestions. And finally, thank you to Rick Orme and Brice Semmens for their contributions to the development of STADEM, as well as Eric Buhle, Sarah Hoffmann, John Hargrove and all the other people who have contributed through productive critique and conversations.</w:t>
       </w:r>
     </w:p>
     <w:p>

</xml_diff>